<commit_message>
versão enviada para o professor Vicente
</commit_message>
<xml_diff>
--- a/DS/Documentacao/sy-project-plan.docx
+++ b/DS/Documentacao/sy-project-plan.docx
@@ -1415,11 +1415,14 @@
               <w:fldChar w:fldCharType="separate"/>
             </w:r>
             <w:r>
+              <w:t xml:space="preserve"> </w:t>
+            </w:r>
+            <w:r>
               <w:rPr>
                 <w:noProof/>
                 <w:sz w:val="20"/>
               </w:rPr>
-              <w:t>sy-project-plan</w:t>
+              <w:t xml:space="preserve">sy-project-plan </w:t>
             </w:r>
             <w:r>
               <w:rPr>
@@ -1555,10 +1558,6 @@
               <w:fldChar w:fldCharType="separate"/>
             </w:r>
             <w:r>
-              <w:rPr>
-                <w:noProof/>
-                <w:sz w:val="20"/>
-              </w:rPr>
               <w:t xml:space="preserve"> </w:t>
             </w:r>
             <w:r>
@@ -1566,14 +1565,7 @@
                 <w:noProof/>
                 <w:sz w:val="20"/>
               </w:rPr>
-              <w:t>sy-project-plan</w:t>
-            </w:r>
-            <w:r>
-              <w:rPr>
-                <w:noProof/>
-                <w:sz w:val="20"/>
-              </w:rPr>
-              <w:t xml:space="preserve"> </w:t>
+              <w:t xml:space="preserve">sy-project-plan </w:t>
             </w:r>
             <w:bookmarkStart w:id="0" w:name="_GoBack"/>
             <w:bookmarkEnd w:id="0"/>
@@ -15851,213 +15843,213 @@
   </dgm:ptLst>
   <dgm:cxnLst>
     <dgm:cxn modelId="{C1B2FE1F-EA6B-4F3F-B6B6-0FBAB3ADD155}" srcId="{AB3B8355-1C80-47DB-858B-36038F28FF59}" destId="{32132041-032F-4E97-8A67-66C0783F38C1}" srcOrd="0" destOrd="0" parTransId="{E5D79086-A107-41C3-9123-8DAF6F7A6411}" sibTransId="{8D46641F-2EB1-4510-AF83-AAFE4E2263E0}"/>
-    <dgm:cxn modelId="{461787E3-795F-45E4-861A-B3C14FE46F09}" type="presOf" srcId="{A565A764-42B2-41B0-B665-F8D3AF84CDBF}" destId="{5A042A36-B5A5-43EC-B5F5-0DD379817635}" srcOrd="1" destOrd="0" presId="urn:microsoft.com/office/officeart/2005/8/layout/orgChart1"/>
+    <dgm:cxn modelId="{4F467432-C419-412D-B779-67BFD37EC9EC}" type="presOf" srcId="{7B5ED471-27BD-4EDF-BCBF-3C48E195A282}" destId="{31291DFC-EE08-4D0D-B07A-CD6A657ADDE9}" srcOrd="1" destOrd="0" presId="urn:microsoft.com/office/officeart/2005/8/layout/orgChart1"/>
+    <dgm:cxn modelId="{90CCABE0-4712-4AC1-AC4E-AA50267A4EF3}" type="presOf" srcId="{D341A5BA-883B-4690-ADE7-0AFDE774D6A6}" destId="{429A4720-1D13-45E8-BDC2-2AB7F13F0DC4}" srcOrd="0" destOrd="0" presId="urn:microsoft.com/office/officeart/2005/8/layout/orgChart1"/>
+    <dgm:cxn modelId="{44753210-6246-44A6-AD27-BA3EE7C71581}" type="presOf" srcId="{4EAAF61E-957D-4A7B-95DB-850F647DC44C}" destId="{540729D5-854F-4277-8B9F-331FB2BF3538}" srcOrd="0" destOrd="0" presId="urn:microsoft.com/office/officeart/2005/8/layout/orgChart1"/>
     <dgm:cxn modelId="{71B797C5-17D2-4325-B31A-938D9787DA58}" srcId="{32132041-032F-4E97-8A67-66C0783F38C1}" destId="{392961CD-6A0C-4BEA-AB34-08400CDFEFCC}" srcOrd="0" destOrd="0" parTransId="{023A1A1F-2DD3-4B86-B619-59A1A844E959}" sibTransId="{F6F13210-F5F1-4912-8A61-6BB2CC6B53F7}"/>
     <dgm:cxn modelId="{A9EE2A94-FC31-45BD-BBB9-FD241AE9502E}" srcId="{3FBE94DB-025A-47F7-9869-3E0480661CE5}" destId="{A565A764-42B2-41B0-B665-F8D3AF84CDBF}" srcOrd="0" destOrd="0" parTransId="{5C3BE550-BDE3-402B-9332-06321FBFB2DB}" sibTransId="{97F7E487-E56B-4E9F-B60C-68ED3358D424}"/>
-    <dgm:cxn modelId="{8E752B8B-C774-4AA9-91AF-CEAE91839A1A}" type="presOf" srcId="{AB3B8355-1C80-47DB-858B-36038F28FF59}" destId="{BB6A0D7D-EE0C-4363-8615-221DDA314271}" srcOrd="1" destOrd="0" presId="urn:microsoft.com/office/officeart/2005/8/layout/orgChart1"/>
-    <dgm:cxn modelId="{73940530-B2DC-4787-8E55-3139133CD33A}" type="presOf" srcId="{FBC2FC66-1CC4-458E-9123-F32B14980E09}" destId="{769C8F6B-0B62-4721-BAB4-21A9AFCEF76F}" srcOrd="0" destOrd="0" presId="urn:microsoft.com/office/officeart/2005/8/layout/orgChart1"/>
-    <dgm:cxn modelId="{BECE249D-A429-463D-B1FB-AC6BC13EA825}" type="presOf" srcId="{77652EBD-4065-42B5-AD96-229374395A8B}" destId="{C1C0DA9E-5408-49D8-B62D-431D4759236F}" srcOrd="0" destOrd="0" presId="urn:microsoft.com/office/officeart/2005/8/layout/orgChart1"/>
+    <dgm:cxn modelId="{D9D7690C-3B14-4CA1-AA37-6D78514B493F}" type="presOf" srcId="{392961CD-6A0C-4BEA-AB34-08400CDFEFCC}" destId="{E2618F09-9DE9-408F-AE3E-2151FBBE6220}" srcOrd="0" destOrd="0" presId="urn:microsoft.com/office/officeart/2005/8/layout/orgChart1"/>
     <dgm:cxn modelId="{35D70048-75AD-4C78-8BF2-CA6B752C0B74}" srcId="{1B8B23FA-F06D-4C6B-A08B-03B9F426DA25}" destId="{0FF916A3-BC62-4513-B181-9561B03D2962}" srcOrd="1" destOrd="0" parTransId="{352FE649-DF1E-4F55-B53D-832895091236}" sibTransId="{16827718-5140-434B-A72A-39C72EAB68D9}"/>
-    <dgm:cxn modelId="{CFD53A72-0070-476F-9C9F-4839E1E1C1D8}" type="presOf" srcId="{7B5ED471-27BD-4EDF-BCBF-3C48E195A282}" destId="{D241673A-199B-418B-93D1-9ECE271EC7C9}" srcOrd="0" destOrd="0" presId="urn:microsoft.com/office/officeart/2005/8/layout/orgChart1"/>
-    <dgm:cxn modelId="{20C613B5-B774-44BD-907A-70C7A7276060}" type="presOf" srcId="{D8BA8640-7DD6-46D9-914E-D08B18F16FFC}" destId="{02755DC6-DA7E-438B-9AC4-E16B561F765E}" srcOrd="0" destOrd="0" presId="urn:microsoft.com/office/officeart/2005/8/layout/orgChart1"/>
-    <dgm:cxn modelId="{46F3728F-4F2C-4FAD-8BFE-C2AEBF0CD0F1}" type="presOf" srcId="{3FBE94DB-025A-47F7-9869-3E0480661CE5}" destId="{E032D04E-723C-4712-8F62-17A47C5EA053}" srcOrd="1" destOrd="0" presId="urn:microsoft.com/office/officeart/2005/8/layout/orgChart1"/>
-    <dgm:cxn modelId="{98FEEF5F-3382-4101-AEC7-3DE3146D12C3}" type="presOf" srcId="{32132041-032F-4E97-8A67-66C0783F38C1}" destId="{4CBBF73F-C62D-4855-9C2C-A944955D2CEF}" srcOrd="1" destOrd="0" presId="urn:microsoft.com/office/officeart/2005/8/layout/orgChart1"/>
+    <dgm:cxn modelId="{8C11BF2A-D683-4F76-82AD-F38381922ACD}" type="presOf" srcId="{D0F5D046-6C92-4413-9655-2EA20D5F6A4D}" destId="{0B0900DC-D9B7-43DE-84C8-5B5300EE9CDE}" srcOrd="1" destOrd="0" presId="urn:microsoft.com/office/officeart/2005/8/layout/orgChart1"/>
+    <dgm:cxn modelId="{8C54A536-853D-4513-BB6F-031C5C93E984}" type="presOf" srcId="{50DDDFFE-8572-410E-8829-E929D028B072}" destId="{AA9E9A5A-61A0-4D38-9CB0-637AF54A5377}" srcOrd="0" destOrd="0" presId="urn:microsoft.com/office/officeart/2005/8/layout/orgChart1"/>
+    <dgm:cxn modelId="{3357822C-78F5-46B6-BE55-3F41FA60F0E1}" type="presOf" srcId="{D8BA8640-7DD6-46D9-914E-D08B18F16FFC}" destId="{02755DC6-DA7E-438B-9AC4-E16B561F765E}" srcOrd="0" destOrd="0" presId="urn:microsoft.com/office/officeart/2005/8/layout/orgChart1"/>
+    <dgm:cxn modelId="{B1AFB3F8-398D-49AC-83E1-0C85376D08F9}" type="presOf" srcId="{FBC2FC66-1CC4-458E-9123-F32B14980E09}" destId="{B7F0A83C-6E90-4B0D-AFBD-AE6BB5464724}" srcOrd="1" destOrd="0" presId="urn:microsoft.com/office/officeart/2005/8/layout/orgChart1"/>
+    <dgm:cxn modelId="{F96E7475-F300-40BA-9275-59EDC8E3CD6A}" type="presOf" srcId="{5C3BE550-BDE3-402B-9332-06321FBFB2DB}" destId="{8DD983DC-4DAA-4B84-83AE-8E07574516E4}" srcOrd="0" destOrd="0" presId="urn:microsoft.com/office/officeart/2005/8/layout/orgChart1"/>
+    <dgm:cxn modelId="{EDAF01A3-3567-4818-8892-587679ED0C23}" type="presOf" srcId="{0FF916A3-BC62-4513-B181-9561B03D2962}" destId="{ABB8D194-FDBD-4CC8-B290-56D7D78A29ED}" srcOrd="1" destOrd="0" presId="urn:microsoft.com/office/officeart/2005/8/layout/orgChart1"/>
+    <dgm:cxn modelId="{31787EE9-636B-4BD0-B895-7AC70FF53EB5}" type="presOf" srcId="{D7E550EF-3D3A-4D7A-A069-3A94E1E3BC88}" destId="{1AB17084-C907-4668-87B9-DA85B3E81A87}" srcOrd="0" destOrd="0" presId="urn:microsoft.com/office/officeart/2005/8/layout/orgChart1"/>
     <dgm:cxn modelId="{FA75DC93-FDEF-42A9-AC12-91D8DA4B5FE3}" srcId="{D7E550EF-3D3A-4D7A-A069-3A94E1E3BC88}" destId="{EC3779EB-4006-4092-B2A0-74951054B67D}" srcOrd="3" destOrd="0" parTransId="{D721AF67-1743-4B9F-9E78-9D3992B383F0}" sibTransId="{E459CFA5-3860-4404-8E40-C991E895723C}"/>
-    <dgm:cxn modelId="{E13D64F5-FDD5-4E6D-BC78-7BA5B83F3F80}" type="presOf" srcId="{A46C2F36-55DD-41B8-AEA6-7E00A20ADCDB}" destId="{A2C0AD7F-C683-4ED4-9C19-6E3D25F812E4}" srcOrd="1" destOrd="0" presId="urn:microsoft.com/office/officeart/2005/8/layout/orgChart1"/>
+    <dgm:cxn modelId="{BA0092FC-C83C-40C9-A599-3746975E7E87}" type="presOf" srcId="{EC3779EB-4006-4092-B2A0-74951054B67D}" destId="{629D6D4A-E029-4BB2-BC59-161B6D4904E1}" srcOrd="1" destOrd="0" presId="urn:microsoft.com/office/officeart/2005/8/layout/orgChart1"/>
     <dgm:cxn modelId="{BA4B075F-8DA8-4555-9252-57175B81FA3B}" srcId="{7B5ED471-27BD-4EDF-BCBF-3C48E195A282}" destId="{3FBE94DB-025A-47F7-9869-3E0480661CE5}" srcOrd="0" destOrd="0" parTransId="{A9803B12-CF5D-43C7-B108-9E6A3FBA014A}" sibTransId="{0B52933D-9651-4070-85D7-888F92426A11}"/>
-    <dgm:cxn modelId="{30B12C2F-2FD9-4540-85AF-36F04BF70892}" type="presOf" srcId="{352FE649-DF1E-4F55-B53D-832895091236}" destId="{7516E69F-354B-4A87-99B0-F507F448FE76}" srcOrd="0" destOrd="0" presId="urn:microsoft.com/office/officeart/2005/8/layout/orgChart1"/>
-    <dgm:cxn modelId="{BF90EEAA-EC26-4E0B-98DF-CDCBE0BA32A8}" type="presOf" srcId="{50DDDFFE-8572-410E-8829-E929D028B072}" destId="{AA9E9A5A-61A0-4D38-9CB0-637AF54A5377}" srcOrd="0" destOrd="0" presId="urn:microsoft.com/office/officeart/2005/8/layout/orgChart1"/>
-    <dgm:cxn modelId="{4D868F94-8D5C-40DD-8DE2-CE88205B2C40}" type="presOf" srcId="{7B5ED471-27BD-4EDF-BCBF-3C48E195A282}" destId="{31291DFC-EE08-4D0D-B07A-CD6A657ADDE9}" srcOrd="1" destOrd="0" presId="urn:microsoft.com/office/officeart/2005/8/layout/orgChart1"/>
-    <dgm:cxn modelId="{1F49B349-DF11-4B67-82C6-4F13A8C5D16B}" type="presOf" srcId="{FBC2FC66-1CC4-458E-9123-F32B14980E09}" destId="{B7F0A83C-6E90-4B0D-AFBD-AE6BB5464724}" srcOrd="1" destOrd="0" presId="urn:microsoft.com/office/officeart/2005/8/layout/orgChart1"/>
-    <dgm:cxn modelId="{C7C66505-04E9-4E1C-B0DC-F77827EDFCDE}" type="presOf" srcId="{F46B7725-8DB9-4688-828C-1958BA34E4F3}" destId="{A54F6418-B7AB-4EAF-A07E-434DAA0068E9}" srcOrd="1" destOrd="0" presId="urn:microsoft.com/office/officeart/2005/8/layout/orgChart1"/>
+    <dgm:cxn modelId="{E73EA235-7D0B-4459-B7AC-DF3EB8B24AFA}" type="presOf" srcId="{F46B7725-8DB9-4688-828C-1958BA34E4F3}" destId="{A54F6418-B7AB-4EAF-A07E-434DAA0068E9}" srcOrd="1" destOrd="0" presId="urn:microsoft.com/office/officeart/2005/8/layout/orgChart1"/>
+    <dgm:cxn modelId="{53CF60D9-FB1B-4895-874F-719D6822DEBE}" type="presOf" srcId="{1B8B23FA-F06D-4C6B-A08B-03B9F426DA25}" destId="{C72BCE78-38CE-4BC8-BC8B-469006215BCA}" srcOrd="0" destOrd="0" presId="urn:microsoft.com/office/officeart/2005/8/layout/orgChart1"/>
+    <dgm:cxn modelId="{F456D0C5-58CC-4BA7-B837-736916A064A5}" type="presOf" srcId="{D35B9780-2392-4777-800A-7C7FED9A848E}" destId="{5C400AF8-1112-4440-9C77-B6BCC70ACEB2}" srcOrd="0" destOrd="0" presId="urn:microsoft.com/office/officeart/2005/8/layout/orgChart1"/>
     <dgm:cxn modelId="{5CC623C6-2BD4-408C-8B84-10854BFD742F}" srcId="{D7E550EF-3D3A-4D7A-A069-3A94E1E3BC88}" destId="{1B8B23FA-F06D-4C6B-A08B-03B9F426DA25}" srcOrd="1" destOrd="0" parTransId="{319BDD69-5C85-46C1-AF0D-75242B87B314}" sibTransId="{16B61F9B-4578-4398-A7E8-B485C78F2F3D}"/>
-    <dgm:cxn modelId="{99697E13-5A84-4DD0-ABBC-72284F310FA4}" type="presOf" srcId="{074C7D4F-724C-462F-BE27-A0112860FFC6}" destId="{7E582EF1-DE80-44B2-BA85-0F3AAA6F1FAB}" srcOrd="1" destOrd="0" presId="urn:microsoft.com/office/officeart/2005/8/layout/orgChart1"/>
-    <dgm:cxn modelId="{EAD23335-BE45-406E-8B76-C4E046E22D43}" type="presOf" srcId="{D35B9780-2392-4777-800A-7C7FED9A848E}" destId="{5C400AF8-1112-4440-9C77-B6BCC70ACEB2}" srcOrd="0" destOrd="0" presId="urn:microsoft.com/office/officeart/2005/8/layout/orgChart1"/>
-    <dgm:cxn modelId="{CA069D69-1FE2-44B7-9E14-38F06EF2B0AF}" type="presOf" srcId="{214086CE-CBD5-41CB-B245-EC96BE495E4D}" destId="{7068374F-FAEA-4F4F-95A0-C09EB2EAA419}" srcOrd="0" destOrd="0" presId="urn:microsoft.com/office/officeart/2005/8/layout/orgChart1"/>
+    <dgm:cxn modelId="{D31C4D77-168E-4F7E-BCA2-952895C5ED2A}" type="presOf" srcId="{7AB97A9F-077B-4A6C-8B5B-E38F1A2E30DA}" destId="{EF5372FC-1146-4208-9BD8-49CEFB54317C}" srcOrd="0" destOrd="0" presId="urn:microsoft.com/office/officeart/2005/8/layout/orgChart1"/>
+    <dgm:cxn modelId="{CAC255A1-28A1-4756-8D9D-DEEBB769E39A}" type="presOf" srcId="{D6B51C53-9D75-4429-9F03-6FC243050376}" destId="{F8387438-5463-46D2-B18E-E1A31625D8E4}" srcOrd="0" destOrd="0" presId="urn:microsoft.com/office/officeart/2005/8/layout/orgChart1"/>
+    <dgm:cxn modelId="{0B72CEC1-E7E5-4128-8A0F-798C24ADA13B}" type="presOf" srcId="{D0F5D046-6C92-4413-9655-2EA20D5F6A4D}" destId="{585B1D7D-91C5-4A18-B94F-DB4C71521DD3}" srcOrd="0" destOrd="0" presId="urn:microsoft.com/office/officeart/2005/8/layout/orgChart1"/>
+    <dgm:cxn modelId="{1C5167C3-0D14-47C7-A189-83E3EE8BE8CD}" type="presOf" srcId="{7B5ED471-27BD-4EDF-BCBF-3C48E195A282}" destId="{D241673A-199B-418B-93D1-9ECE271EC7C9}" srcOrd="0" destOrd="0" presId="urn:microsoft.com/office/officeart/2005/8/layout/orgChart1"/>
     <dgm:cxn modelId="{7D29C23C-EA96-4A7C-98BB-3FD626D0FE2E}" srcId="{D7E550EF-3D3A-4D7A-A069-3A94E1E3BC88}" destId="{D0F5D046-6C92-4413-9655-2EA20D5F6A4D}" srcOrd="2" destOrd="0" parTransId="{6E784E8A-BE53-45B7-B569-D82ADA78D29A}" sibTransId="{E7B11FCE-1319-4826-A36D-660A2FB5A5A6}"/>
-    <dgm:cxn modelId="{2F568889-3CBD-4E4E-8BB8-D443C5B392F7}" type="presOf" srcId="{C4745888-BA78-4A13-A8D6-106670451E48}" destId="{A9D8DD42-FF76-4B41-8C36-A789322AC4D8}" srcOrd="1" destOrd="0" presId="urn:microsoft.com/office/officeart/2005/8/layout/orgChart1"/>
-    <dgm:cxn modelId="{9AC70247-6791-4C96-B653-A673DAAB26FB}" type="presOf" srcId="{FD7C7CA1-EB96-47A3-917C-5E0620913C83}" destId="{CF10B1F4-C64D-4E76-97BC-9BC465C7E1CB}" srcOrd="0" destOrd="0" presId="urn:microsoft.com/office/officeart/2005/8/layout/orgChart1"/>
     <dgm:cxn modelId="{5E99B6B4-296E-4F60-9B03-CA0DBD90CE7D}" srcId="{A565A764-42B2-41B0-B665-F8D3AF84CDBF}" destId="{074C7D4F-724C-462F-BE27-A0112860FFC6}" srcOrd="0" destOrd="0" parTransId="{D341A5BA-883B-4690-ADE7-0AFDE774D6A6}" sibTransId="{2F19B279-0ACA-40D8-BD2D-39088B43A5A1}"/>
-    <dgm:cxn modelId="{E6CC7238-673D-47D9-B723-CF8DC44F9AF0}" type="presOf" srcId="{C4745888-BA78-4A13-A8D6-106670451E48}" destId="{C0E652B7-6E10-4E65-AFE4-E8662E8D588F}" srcOrd="0" destOrd="0" presId="urn:microsoft.com/office/officeart/2005/8/layout/orgChart1"/>
-    <dgm:cxn modelId="{DC2303D3-9724-4B58-91FB-55C460897805}" type="presOf" srcId="{D6B51C53-9D75-4429-9F03-6FC243050376}" destId="{F8387438-5463-46D2-B18E-E1A31625D8E4}" srcOrd="0" destOrd="0" presId="urn:microsoft.com/office/officeart/2005/8/layout/orgChart1"/>
-    <dgm:cxn modelId="{4765FE25-ABC0-4611-9357-54E3DF4BACB9}" type="presOf" srcId="{FD7C7CA1-EB96-47A3-917C-5E0620913C83}" destId="{EAFAF621-4D77-48D2-8E53-A91DCFF89EE1}" srcOrd="1" destOrd="0" presId="urn:microsoft.com/office/officeart/2005/8/layout/orgChart1"/>
+    <dgm:cxn modelId="{F4A1DD95-3A99-4EC6-A41D-C9A069C220F6}" type="presOf" srcId="{A30CE60E-D85D-4180-8397-31001E1EB0BB}" destId="{AE16D997-1960-4879-9800-76FD458DF0CD}" srcOrd="0" destOrd="0" presId="urn:microsoft.com/office/officeart/2005/8/layout/orgChart1"/>
+    <dgm:cxn modelId="{0211BE17-8214-4818-8F91-92C02E75065D}" type="presOf" srcId="{A46C2F36-55DD-41B8-AEA6-7E00A20ADCDB}" destId="{A2C0AD7F-C683-4ED4-9C19-6E3D25F812E4}" srcOrd="1" destOrd="0" presId="urn:microsoft.com/office/officeart/2005/8/layout/orgChart1"/>
+    <dgm:cxn modelId="{0F227FDF-B46B-4780-8AFE-4C130AD5EE40}" type="presOf" srcId="{FD7C7CA1-EB96-47A3-917C-5E0620913C83}" destId="{CF10B1F4-C64D-4E76-97BC-9BC465C7E1CB}" srcOrd="0" destOrd="0" presId="urn:microsoft.com/office/officeart/2005/8/layout/orgChart1"/>
+    <dgm:cxn modelId="{18A6A463-6717-49A5-86B2-BBD33A362E0A}" type="presOf" srcId="{E1682251-BB38-48AC-98DC-049CBF211057}" destId="{0F61328B-FAE6-4728-9FFE-F6A1B9023F58}" srcOrd="0" destOrd="0" presId="urn:microsoft.com/office/officeart/2005/8/layout/orgChart1"/>
+    <dgm:cxn modelId="{E153DDD0-0C94-4C5D-B946-7900067C3DB6}" type="presOf" srcId="{A9803B12-CF5D-43C7-B108-9E6A3FBA014A}" destId="{36598296-77BD-4B33-BCCF-445EE6211BDA}" srcOrd="0" destOrd="0" presId="urn:microsoft.com/office/officeart/2005/8/layout/orgChart1"/>
+    <dgm:cxn modelId="{382D0D45-8A1B-4624-9EB6-2CD5549FD6B0}" type="presOf" srcId="{E5D79086-A107-41C3-9123-8DAF6F7A6411}" destId="{70E97D62-15ED-420C-9002-3382C999AAB2}" srcOrd="0" destOrd="0" presId="urn:microsoft.com/office/officeart/2005/8/layout/orgChart1"/>
     <dgm:cxn modelId="{9219B6CD-9353-4BF7-9C92-80C7BFF7335E}" srcId="{A46C2F36-55DD-41B8-AEA6-7E00A20ADCDB}" destId="{4F14F0BE-BCED-48A8-99AD-91651B371F86}" srcOrd="0" destOrd="0" parTransId="{D6B51C53-9D75-4429-9F03-6FC243050376}" sibTransId="{678A0E81-0FD9-4557-AB44-C93E3E72A2C6}"/>
-    <dgm:cxn modelId="{B05EECD3-BD1C-4342-B9D9-28E9683E9719}" type="presOf" srcId="{0FF916A3-BC62-4513-B181-9561B03D2962}" destId="{ABB8D194-FDBD-4CC8-B290-56D7D78A29ED}" srcOrd="1" destOrd="0" presId="urn:microsoft.com/office/officeart/2005/8/layout/orgChart1"/>
-    <dgm:cxn modelId="{D385E407-12C7-4591-A583-DD99E4A1AFBD}" type="presOf" srcId="{A30CE60E-D85D-4180-8397-31001E1EB0BB}" destId="{AE16D997-1960-4879-9800-76FD458DF0CD}" srcOrd="0" destOrd="0" presId="urn:microsoft.com/office/officeart/2005/8/layout/orgChart1"/>
-    <dgm:cxn modelId="{44709C7E-7A03-45E9-87B1-9A2A52CB613A}" type="presOf" srcId="{A565A764-42B2-41B0-B665-F8D3AF84CDBF}" destId="{0CD25E49-327D-4024-9245-94B36C8B4FA6}" srcOrd="0" destOrd="0" presId="urn:microsoft.com/office/officeart/2005/8/layout/orgChart1"/>
-    <dgm:cxn modelId="{7D1E890B-B813-4F35-8981-E45445FA188C}" type="presOf" srcId="{7AB97A9F-077B-4A6C-8B5B-E38F1A2E30DA}" destId="{EF5372FC-1146-4208-9BD8-49CEFB54317C}" srcOrd="0" destOrd="0" presId="urn:microsoft.com/office/officeart/2005/8/layout/orgChart1"/>
-    <dgm:cxn modelId="{7F8B5D8C-BA03-4D26-84F4-76B9A020AC96}" type="presOf" srcId="{319BDD69-5C85-46C1-AF0D-75242B87B314}" destId="{6DCC2246-06D8-46D0-8B8B-C2E2018790BD}" srcOrd="0" destOrd="0" presId="urn:microsoft.com/office/officeart/2005/8/layout/orgChart1"/>
-    <dgm:cxn modelId="{49C72EB6-8421-4873-BDC9-570330EC5A69}" type="presOf" srcId="{E5D79086-A107-41C3-9123-8DAF6F7A6411}" destId="{70E97D62-15ED-420C-9002-3382C999AAB2}" srcOrd="0" destOrd="0" presId="urn:microsoft.com/office/officeart/2005/8/layout/orgChart1"/>
-    <dgm:cxn modelId="{3898A2B0-E09C-40C7-8C07-449679FC594E}" type="presOf" srcId="{AB3B8355-1C80-47DB-858B-36038F28FF59}" destId="{5130258A-711A-4DE4-AF7F-EC88AB153761}" srcOrd="0" destOrd="0" presId="urn:microsoft.com/office/officeart/2005/8/layout/orgChart1"/>
-    <dgm:cxn modelId="{440255DD-4DB3-4717-9D0B-1FED3B8204C9}" type="presOf" srcId="{4F14F0BE-BCED-48A8-99AD-91651B371F86}" destId="{64BB4CDA-1EA0-4EC8-8443-DFE7B94B3FDC}" srcOrd="0" destOrd="0" presId="urn:microsoft.com/office/officeart/2005/8/layout/orgChart1"/>
-    <dgm:cxn modelId="{F42610E7-DAB7-4265-85D9-521D295379A1}" type="presOf" srcId="{E1682251-BB38-48AC-98DC-049CBF211057}" destId="{0F61328B-FAE6-4728-9FFE-F6A1B9023F58}" srcOrd="0" destOrd="0" presId="urn:microsoft.com/office/officeart/2005/8/layout/orgChart1"/>
+    <dgm:cxn modelId="{AF588DD4-2BD9-425D-B491-71995DC636D0}" type="presOf" srcId="{074C7D4F-724C-462F-BE27-A0112860FFC6}" destId="{7E582EF1-DE80-44B2-BA85-0F3AAA6F1FAB}" srcOrd="1" destOrd="0" presId="urn:microsoft.com/office/officeart/2005/8/layout/orgChart1"/>
+    <dgm:cxn modelId="{F19F62FE-F598-4A57-B05F-67768FBAEECF}" type="presOf" srcId="{319BDD69-5C85-46C1-AF0D-75242B87B314}" destId="{6DCC2246-06D8-46D0-8B8B-C2E2018790BD}" srcOrd="0" destOrd="0" presId="urn:microsoft.com/office/officeart/2005/8/layout/orgChart1"/>
+    <dgm:cxn modelId="{A3187AE0-1002-4FF9-937C-757930584DA9}" type="presOf" srcId="{FBC2FC66-1CC4-458E-9123-F32B14980E09}" destId="{769C8F6B-0B62-4721-BAB4-21A9AFCEF76F}" srcOrd="0" destOrd="0" presId="urn:microsoft.com/office/officeart/2005/8/layout/orgChart1"/>
+    <dgm:cxn modelId="{C927E251-5E99-4C6A-9190-8A3E40CEC197}" type="presOf" srcId="{1B8B23FA-F06D-4C6B-A08B-03B9F426DA25}" destId="{97F903CD-D838-4009-9E8E-F41C6D81115F}" srcOrd="1" destOrd="0" presId="urn:microsoft.com/office/officeart/2005/8/layout/orgChart1"/>
+    <dgm:cxn modelId="{9ADAC985-E757-4B1B-A6D6-17954DE68C5A}" type="presOf" srcId="{32132041-032F-4E97-8A67-66C0783F38C1}" destId="{DCDBD131-0240-4455-B663-043F3A39818C}" srcOrd="0" destOrd="0" presId="urn:microsoft.com/office/officeart/2005/8/layout/orgChart1"/>
+    <dgm:cxn modelId="{065215F1-B471-428A-B808-8937377D2934}" type="presOf" srcId="{D721AF67-1743-4B9F-9E78-9D3992B383F0}" destId="{ED157DEC-DFE4-4AB0-9E51-43BC8F14BA83}" srcOrd="0" destOrd="0" presId="urn:microsoft.com/office/officeart/2005/8/layout/orgChart1"/>
+    <dgm:cxn modelId="{63EAC44C-96AB-4DD0-A607-429766E1C2B5}" type="presOf" srcId="{77652EBD-4065-42B5-AD96-229374395A8B}" destId="{AD119C04-EE53-4847-BCDE-57E09823CBEC}" srcOrd="1" destOrd="0" presId="urn:microsoft.com/office/officeart/2005/8/layout/orgChart1"/>
+    <dgm:cxn modelId="{E6643DC9-1649-44B1-9AA2-78AF0340BABE}" type="presOf" srcId="{0FF916A3-BC62-4513-B181-9561B03D2962}" destId="{96C7F7D4-9FD4-44F6-B29E-29F1E3514721}" srcOrd="0" destOrd="0" presId="urn:microsoft.com/office/officeart/2005/8/layout/orgChart1"/>
+    <dgm:cxn modelId="{B73E0403-BD6F-4FCD-9269-4F68B5D10421}" type="presOf" srcId="{A565A764-42B2-41B0-B665-F8D3AF84CDBF}" destId="{5A042A36-B5A5-43EC-B5F5-0DD379817635}" srcOrd="1" destOrd="0" presId="urn:microsoft.com/office/officeart/2005/8/layout/orgChart1"/>
+    <dgm:cxn modelId="{C3105EE4-C2DA-44F9-8FD2-FE76CC9DB8DE}" type="presOf" srcId="{C4745888-BA78-4A13-A8D6-106670451E48}" destId="{A9D8DD42-FF76-4B41-8C36-A789322AC4D8}" srcOrd="1" destOrd="0" presId="urn:microsoft.com/office/officeart/2005/8/layout/orgChart1"/>
+    <dgm:cxn modelId="{DD7E4028-4280-44D5-8EE5-8B408F916707}" type="presOf" srcId="{32132041-032F-4E97-8A67-66C0783F38C1}" destId="{4CBBF73F-C62D-4855-9C2C-A944955D2CEF}" srcOrd="1" destOrd="0" presId="urn:microsoft.com/office/officeart/2005/8/layout/orgChart1"/>
     <dgm:cxn modelId="{6F76E496-492B-4C79-9755-82DED9A6F1E4}" srcId="{392961CD-6A0C-4BEA-AB34-08400CDFEFCC}" destId="{A46C2F36-55DD-41B8-AEA6-7E00A20ADCDB}" srcOrd="0" destOrd="0" parTransId="{214086CE-CBD5-41CB-B245-EC96BE495E4D}" sibTransId="{2BFBC69F-BF4B-4E17-A8F3-B1A2B1C5689C}"/>
-    <dgm:cxn modelId="{C0CE7222-4DD8-4C94-8387-840F4832209E}" type="presOf" srcId="{F46B7725-8DB9-4688-828C-1958BA34E4F3}" destId="{8E603A7A-C87D-435D-8737-C77A4B19CB8C}" srcOrd="0" destOrd="0" presId="urn:microsoft.com/office/officeart/2005/8/layout/orgChart1"/>
-    <dgm:cxn modelId="{7AC278BF-8B81-4A33-B7BE-23E1201AD732}" type="presOf" srcId="{D341A5BA-883B-4690-ADE7-0AFDE774D6A6}" destId="{429A4720-1D13-45E8-BDC2-2AB7F13F0DC4}" srcOrd="0" destOrd="0" presId="urn:microsoft.com/office/officeart/2005/8/layout/orgChart1"/>
-    <dgm:cxn modelId="{03BC300C-AF09-4DA8-A06A-39A7DB3A2DE1}" type="presOf" srcId="{EC3779EB-4006-4092-B2A0-74951054B67D}" destId="{793617CE-44BB-45D4-BECE-E3C087312CA8}" srcOrd="0" destOrd="0" presId="urn:microsoft.com/office/officeart/2005/8/layout/orgChart1"/>
-    <dgm:cxn modelId="{0DC22083-3132-48CE-B1A9-E74E8C27E4D1}" type="presOf" srcId="{392961CD-6A0C-4BEA-AB34-08400CDFEFCC}" destId="{6F709E93-9579-4196-83E4-397EB4266AA1}" srcOrd="1" destOrd="0" presId="urn:microsoft.com/office/officeart/2005/8/layout/orgChart1"/>
-    <dgm:cxn modelId="{25754FDE-812A-465A-88FA-A4953E8752A8}" type="presOf" srcId="{D0F5D046-6C92-4413-9655-2EA20D5F6A4D}" destId="{0B0900DC-D9B7-43DE-84C8-5B5300EE9CDE}" srcOrd="1" destOrd="0" presId="urn:microsoft.com/office/officeart/2005/8/layout/orgChart1"/>
     <dgm:cxn modelId="{97B186AF-8CE1-4FAB-A820-CF63CBBA7417}" srcId="{074C7D4F-724C-462F-BE27-A0112860FFC6}" destId="{77652EBD-4065-42B5-AD96-229374395A8B}" srcOrd="0" destOrd="0" parTransId="{50DDDFFE-8572-410E-8829-E929D028B072}" sibTransId="{ACD613B8-C806-471F-AFA4-A021A2090395}"/>
-    <dgm:cxn modelId="{D036CD9E-9907-4140-A578-0E2468819A7A}" type="presOf" srcId="{023A1A1F-2DD3-4B86-B619-59A1A844E959}" destId="{3876A487-3F2D-4A41-A882-D33B27EB703A}" srcOrd="0" destOrd="0" presId="urn:microsoft.com/office/officeart/2005/8/layout/orgChart1"/>
-    <dgm:cxn modelId="{1B6EE065-67EF-45F5-ACD3-5227D01E6FB3}" type="presOf" srcId="{D721AF67-1743-4B9F-9E78-9D3992B383F0}" destId="{ED157DEC-DFE4-4AB0-9E51-43BC8F14BA83}" srcOrd="0" destOrd="0" presId="urn:microsoft.com/office/officeart/2005/8/layout/orgChart1"/>
+    <dgm:cxn modelId="{6C9AC9F7-ED05-4FD2-9BA5-F11E0B986355}" type="presOf" srcId="{AB3B8355-1C80-47DB-858B-36038F28FF59}" destId="{5130258A-711A-4DE4-AF7F-EC88AB153761}" srcOrd="0" destOrd="0" presId="urn:microsoft.com/office/officeart/2005/8/layout/orgChart1"/>
     <dgm:cxn modelId="{8FBEA4F2-8150-48B8-B51D-D99AB55F2101}" srcId="{D7E550EF-3D3A-4D7A-A069-3A94E1E3BC88}" destId="{FD7C7CA1-EB96-47A3-917C-5E0620913C83}" srcOrd="0" destOrd="0" parTransId="{B0F7328C-B709-4917-BFCE-E7A73C58DDE6}" sibTransId="{E34A70F4-8E52-4C7D-8D1B-8D76F2CDAED5}"/>
     <dgm:cxn modelId="{AB661049-F3DF-4A68-9DE5-A9A070A0643E}" srcId="{FBC2FC66-1CC4-458E-9123-F32B14980E09}" destId="{C4745888-BA78-4A13-A8D6-106670451E48}" srcOrd="0" destOrd="0" parTransId="{E1682251-BB38-48AC-98DC-049CBF211057}" sibTransId="{29CBC541-F58C-46A1-88DA-62DE582494A1}"/>
-    <dgm:cxn modelId="{3AD3D943-B8C0-41FE-8944-E9D18C4B7177}" type="presOf" srcId="{B0F7328C-B709-4917-BFCE-E7A73C58DDE6}" destId="{D1F25778-9A52-4AC0-8967-1C760BD5A7B5}" srcOrd="0" destOrd="0" presId="urn:microsoft.com/office/officeart/2005/8/layout/orgChart1"/>
-    <dgm:cxn modelId="{9C84F85E-3B27-4276-BDBB-E294E0481C71}" type="presOf" srcId="{1B8B23FA-F06D-4C6B-A08B-03B9F426DA25}" destId="{C72BCE78-38CE-4BC8-BC8B-469006215BCA}" srcOrd="0" destOrd="0" presId="urn:microsoft.com/office/officeart/2005/8/layout/orgChart1"/>
-    <dgm:cxn modelId="{D1D072FB-908A-4751-A989-9A81579E32E5}" type="presOf" srcId="{5C3BE550-BDE3-402B-9332-06321FBFB2DB}" destId="{8DD983DC-4DAA-4B84-83AE-8E07574516E4}" srcOrd="0" destOrd="0" presId="urn:microsoft.com/office/officeart/2005/8/layout/orgChart1"/>
-    <dgm:cxn modelId="{BF37E355-0896-4E13-A760-630559C3F94A}" type="presOf" srcId="{D7E550EF-3D3A-4D7A-A069-3A94E1E3BC88}" destId="{3284ACA9-A078-400C-AC9E-58AFA8610DBA}" srcOrd="1" destOrd="0" presId="urn:microsoft.com/office/officeart/2005/8/layout/orgChart1"/>
+    <dgm:cxn modelId="{501A0C90-765E-44BD-BCCA-62FB549B95FA}" type="presOf" srcId="{EC3779EB-4006-4092-B2A0-74951054B67D}" destId="{793617CE-44BB-45D4-BECE-E3C087312CA8}" srcOrd="0" destOrd="0" presId="urn:microsoft.com/office/officeart/2005/8/layout/orgChart1"/>
+    <dgm:cxn modelId="{483E71A8-B247-41BA-A94B-CD11186D8999}" type="presOf" srcId="{392961CD-6A0C-4BEA-AB34-08400CDFEFCC}" destId="{6F709E93-9579-4196-83E4-397EB4266AA1}" srcOrd="1" destOrd="0" presId="urn:microsoft.com/office/officeart/2005/8/layout/orgChart1"/>
+    <dgm:cxn modelId="{01173F83-7D33-481D-BCC2-49706E22D608}" type="presOf" srcId="{A46C2F36-55DD-41B8-AEA6-7E00A20ADCDB}" destId="{B93586C6-5446-4FD8-BF3D-CAE0A5992EE9}" srcOrd="0" destOrd="0" presId="urn:microsoft.com/office/officeart/2005/8/layout/orgChart1"/>
+    <dgm:cxn modelId="{68BCD930-FD26-484E-9136-7CC319EB4E6C}" type="presOf" srcId="{AB3B8355-1C80-47DB-858B-36038F28FF59}" destId="{BB6A0D7D-EE0C-4363-8615-221DDA314271}" srcOrd="1" destOrd="0" presId="urn:microsoft.com/office/officeart/2005/8/layout/orgChart1"/>
     <dgm:cxn modelId="{7CCAABCC-7956-44C0-9D60-C70B6B473ECA}" srcId="{EC3779EB-4006-4092-B2A0-74951054B67D}" destId="{AB3B8355-1C80-47DB-858B-36038F28FF59}" srcOrd="0" destOrd="0" parTransId="{4EAAF61E-957D-4A7B-95DB-850F647DC44C}" sibTransId="{6667B926-5FF2-4E42-BF5D-8D7FDAA59517}"/>
-    <dgm:cxn modelId="{5B406A2F-63D3-45D9-AA89-B4C59CBEE12F}" type="presOf" srcId="{4EAAF61E-957D-4A7B-95DB-850F647DC44C}" destId="{540729D5-854F-4277-8B9F-331FB2BF3538}" srcOrd="0" destOrd="0" presId="urn:microsoft.com/office/officeart/2005/8/layout/orgChart1"/>
-    <dgm:cxn modelId="{C12E9F8E-3621-4604-9B28-2A44041687BA}" type="presOf" srcId="{77652EBD-4065-42B5-AD96-229374395A8B}" destId="{AD119C04-EE53-4847-BCDE-57E09823CBEC}" srcOrd="1" destOrd="0" presId="urn:microsoft.com/office/officeart/2005/8/layout/orgChart1"/>
+    <dgm:cxn modelId="{B035D0ED-0E77-424F-A554-FF8FF54DA3F3}" type="presOf" srcId="{6E784E8A-BE53-45B7-B569-D82ADA78D29A}" destId="{A3C392AF-9C01-46A4-9FD2-73AC7AEF5D09}" srcOrd="0" destOrd="0" presId="urn:microsoft.com/office/officeart/2005/8/layout/orgChart1"/>
+    <dgm:cxn modelId="{9FF1AB6B-EFB9-4DC7-A788-035C339BD1A7}" type="presOf" srcId="{D7E550EF-3D3A-4D7A-A069-3A94E1E3BC88}" destId="{3284ACA9-A078-400C-AC9E-58AFA8610DBA}" srcOrd="1" destOrd="0" presId="urn:microsoft.com/office/officeart/2005/8/layout/orgChart1"/>
+    <dgm:cxn modelId="{17C22300-FDFF-4E23-B732-D3D8745C7A7B}" type="presOf" srcId="{074C7D4F-724C-462F-BE27-A0112860FFC6}" destId="{B0AE1D97-7686-4C77-97EB-738180761500}" srcOrd="0" destOrd="0" presId="urn:microsoft.com/office/officeart/2005/8/layout/orgChart1"/>
+    <dgm:cxn modelId="{B08707CF-D3DE-4DB4-B78C-0D7515AA3A36}" type="presOf" srcId="{B0F7328C-B709-4917-BFCE-E7A73C58DDE6}" destId="{D1F25778-9A52-4AC0-8967-1C760BD5A7B5}" srcOrd="0" destOrd="0" presId="urn:microsoft.com/office/officeart/2005/8/layout/orgChart1"/>
+    <dgm:cxn modelId="{F8D45954-32F5-402D-B487-93644BC53E40}" type="presOf" srcId="{023A1A1F-2DD3-4B86-B619-59A1A844E959}" destId="{3876A487-3F2D-4A41-A882-D33B27EB703A}" srcOrd="0" destOrd="0" presId="urn:microsoft.com/office/officeart/2005/8/layout/orgChart1"/>
+    <dgm:cxn modelId="{D18E1A89-03C3-41DE-B7EB-622D83C32F9A}" type="presOf" srcId="{C4745888-BA78-4A13-A8D6-106670451E48}" destId="{C0E652B7-6E10-4E65-AFE4-E8662E8D588F}" srcOrd="0" destOrd="0" presId="urn:microsoft.com/office/officeart/2005/8/layout/orgChart1"/>
     <dgm:cxn modelId="{FEFD6321-CCA2-4389-9C85-49BCBFDCCE1B}" srcId="{1B8B23FA-F06D-4C6B-A08B-03B9F426DA25}" destId="{F46B7725-8DB9-4688-828C-1958BA34E4F3}" srcOrd="0" destOrd="0" parTransId="{7AB97A9F-077B-4A6C-8B5B-E38F1A2E30DA}" sibTransId="{8EE658C9-38BC-48E9-ACFC-EBE7A5AF3B61}"/>
-    <dgm:cxn modelId="{5D947215-4C41-41CF-9C78-D3C931944A3E}" type="presOf" srcId="{32132041-032F-4E97-8A67-66C0783F38C1}" destId="{DCDBD131-0240-4455-B663-043F3A39818C}" srcOrd="0" destOrd="0" presId="urn:microsoft.com/office/officeart/2005/8/layout/orgChart1"/>
-    <dgm:cxn modelId="{C0B3FD4D-2FC4-4192-ACB9-8229E53BA9C2}" type="presOf" srcId="{EC3779EB-4006-4092-B2A0-74951054B67D}" destId="{629D6D4A-E029-4BB2-BC59-161B6D4904E1}" srcOrd="1" destOrd="0" presId="urn:microsoft.com/office/officeart/2005/8/layout/orgChart1"/>
-    <dgm:cxn modelId="{B2146FA6-19BD-4655-A9D6-BB8C1331E66B}" type="presOf" srcId="{3FBE94DB-025A-47F7-9869-3E0480661CE5}" destId="{21645053-3F4B-47EA-B556-5F6D638F4517}" srcOrd="0" destOrd="0" presId="urn:microsoft.com/office/officeart/2005/8/layout/orgChart1"/>
+    <dgm:cxn modelId="{B93E65BC-26E5-4E00-81F7-AE388FC94339}" type="presOf" srcId="{214086CE-CBD5-41CB-B245-EC96BE495E4D}" destId="{7068374F-FAEA-4F4F-95A0-C09EB2EAA419}" srcOrd="0" destOrd="0" presId="urn:microsoft.com/office/officeart/2005/8/layout/orgChart1"/>
+    <dgm:cxn modelId="{F140A7AB-777E-4F52-9232-A47E043FDF21}" type="presOf" srcId="{77652EBD-4065-42B5-AD96-229374395A8B}" destId="{C1C0DA9E-5408-49D8-B62D-431D4759236F}" srcOrd="0" destOrd="0" presId="urn:microsoft.com/office/officeart/2005/8/layout/orgChart1"/>
+    <dgm:cxn modelId="{328968FE-3793-4BAD-B4AC-8FA27D24C7E3}" type="presOf" srcId="{352FE649-DF1E-4F55-B53D-832895091236}" destId="{7516E69F-354B-4A87-99B0-F507F448FE76}" srcOrd="0" destOrd="0" presId="urn:microsoft.com/office/officeart/2005/8/layout/orgChart1"/>
+    <dgm:cxn modelId="{2355EE68-965A-4246-8A80-1E3341192B4E}" type="presOf" srcId="{3FBE94DB-025A-47F7-9869-3E0480661CE5}" destId="{E032D04E-723C-4712-8F62-17A47C5EA053}" srcOrd="1" destOrd="0" presId="urn:microsoft.com/office/officeart/2005/8/layout/orgChart1"/>
+    <dgm:cxn modelId="{9A81A9AE-5A15-47F6-9554-59D4B3CF98C6}" type="presOf" srcId="{A565A764-42B2-41B0-B665-F8D3AF84CDBF}" destId="{0CD25E49-327D-4024-9245-94B36C8B4FA6}" srcOrd="0" destOrd="0" presId="urn:microsoft.com/office/officeart/2005/8/layout/orgChart1"/>
     <dgm:cxn modelId="{E6A41196-FC01-45E2-89CB-144889969098}" srcId="{D8BA8640-7DD6-46D9-914E-D08B18F16FFC}" destId="{D7E550EF-3D3A-4D7A-A069-3A94E1E3BC88}" srcOrd="0" destOrd="0" parTransId="{713F36B2-09E9-44F0-9382-567061858786}" sibTransId="{C33A102D-76E4-444F-893E-2E00F051EC51}"/>
     <dgm:cxn modelId="{1F2FD72D-B223-4572-9574-2F408CB34516}" srcId="{D0F5D046-6C92-4413-9655-2EA20D5F6A4D}" destId="{7B5ED471-27BD-4EDF-BCBF-3C48E195A282}" srcOrd="0" destOrd="0" parTransId="{D35B9780-2392-4777-800A-7C7FED9A848E}" sibTransId="{EA0800C9-2B09-491D-A301-7C0BC6FDB5B9}"/>
-    <dgm:cxn modelId="{DCE48CFF-5668-41E7-B503-B7D7D70102F3}" type="presOf" srcId="{6E784E8A-BE53-45B7-B569-D82ADA78D29A}" destId="{A3C392AF-9C01-46A4-9FD2-73AC7AEF5D09}" srcOrd="0" destOrd="0" presId="urn:microsoft.com/office/officeart/2005/8/layout/orgChart1"/>
-    <dgm:cxn modelId="{28C0FCBE-D5A9-41D1-8057-8096B1ECD271}" type="presOf" srcId="{D7E550EF-3D3A-4D7A-A069-3A94E1E3BC88}" destId="{1AB17084-C907-4668-87B9-DA85B3E81A87}" srcOrd="0" destOrd="0" presId="urn:microsoft.com/office/officeart/2005/8/layout/orgChart1"/>
-    <dgm:cxn modelId="{E987F56F-0274-4F3A-85B0-F32FC6A0BA05}" type="presOf" srcId="{074C7D4F-724C-462F-BE27-A0112860FFC6}" destId="{B0AE1D97-7686-4C77-97EB-738180761500}" srcOrd="0" destOrd="0" presId="urn:microsoft.com/office/officeart/2005/8/layout/orgChart1"/>
-    <dgm:cxn modelId="{A18C41EF-F436-441E-ABB5-C02AE1127116}" type="presOf" srcId="{0FF916A3-BC62-4513-B181-9561B03D2962}" destId="{96C7F7D4-9FD4-44F6-B29E-29F1E3514721}" srcOrd="0" destOrd="0" presId="urn:microsoft.com/office/officeart/2005/8/layout/orgChart1"/>
-    <dgm:cxn modelId="{B96ACC0D-4EEE-40A8-B24E-AC063F674F5D}" type="presOf" srcId="{D0F5D046-6C92-4413-9655-2EA20D5F6A4D}" destId="{585B1D7D-91C5-4A18-B94F-DB4C71521DD3}" srcOrd="0" destOrd="0" presId="urn:microsoft.com/office/officeart/2005/8/layout/orgChart1"/>
-    <dgm:cxn modelId="{652F451E-1F88-48F0-AA21-831D565F9B39}" type="presOf" srcId="{A46C2F36-55DD-41B8-AEA6-7E00A20ADCDB}" destId="{B93586C6-5446-4FD8-BF3D-CAE0A5992EE9}" srcOrd="0" destOrd="0" presId="urn:microsoft.com/office/officeart/2005/8/layout/orgChart1"/>
-    <dgm:cxn modelId="{A3FBEBF0-8BD1-4160-86F5-8C776E1B9C2D}" type="presOf" srcId="{A9803B12-CF5D-43C7-B108-9E6A3FBA014A}" destId="{36598296-77BD-4B33-BCCF-445EE6211BDA}" srcOrd="0" destOrd="0" presId="urn:microsoft.com/office/officeart/2005/8/layout/orgChart1"/>
-    <dgm:cxn modelId="{166C8C2D-A746-4AFA-9008-4CABD942209D}" type="presOf" srcId="{1B8B23FA-F06D-4C6B-A08B-03B9F426DA25}" destId="{97F903CD-D838-4009-9E8E-F41C6D81115F}" srcOrd="1" destOrd="0" presId="urn:microsoft.com/office/officeart/2005/8/layout/orgChart1"/>
+    <dgm:cxn modelId="{5BF1E529-3DB9-4F61-A49A-9043BABE1D75}" type="presOf" srcId="{F46B7725-8DB9-4688-828C-1958BA34E4F3}" destId="{8E603A7A-C87D-435D-8737-C77A4B19CB8C}" srcOrd="0" destOrd="0" presId="urn:microsoft.com/office/officeart/2005/8/layout/orgChart1"/>
+    <dgm:cxn modelId="{B82BA679-8A85-49C2-B3F7-34C26C4945A0}" type="presOf" srcId="{3FBE94DB-025A-47F7-9869-3E0480661CE5}" destId="{21645053-3F4B-47EA-B556-5F6D638F4517}" srcOrd="0" destOrd="0" presId="urn:microsoft.com/office/officeart/2005/8/layout/orgChart1"/>
     <dgm:cxn modelId="{2FAA4B52-0C62-4FE6-98EC-CEBB17E3E663}" srcId="{FD7C7CA1-EB96-47A3-917C-5E0620913C83}" destId="{FBC2FC66-1CC4-458E-9123-F32B14980E09}" srcOrd="0" destOrd="0" parTransId="{A30CE60E-D85D-4180-8397-31001E1EB0BB}" sibTransId="{FD575524-A420-4415-A7F6-42102F85A1E0}"/>
-    <dgm:cxn modelId="{1D6CB81F-68C5-4895-819F-75922BEBF844}" type="presOf" srcId="{392961CD-6A0C-4BEA-AB34-08400CDFEFCC}" destId="{E2618F09-9DE9-408F-AE3E-2151FBBE6220}" srcOrd="0" destOrd="0" presId="urn:microsoft.com/office/officeart/2005/8/layout/orgChart1"/>
-    <dgm:cxn modelId="{A4C60BDF-E652-47D3-8F0E-D17871AE5CC1}" type="presOf" srcId="{4F14F0BE-BCED-48A8-99AD-91651B371F86}" destId="{9BF3AF7A-A67C-4B45-A1B4-C75E06872B23}" srcOrd="1" destOrd="0" presId="urn:microsoft.com/office/officeart/2005/8/layout/orgChart1"/>
-    <dgm:cxn modelId="{01BF072B-F352-41D2-8BB7-C13D728808F2}" type="presParOf" srcId="{02755DC6-DA7E-438B-9AC4-E16B561F765E}" destId="{932E188E-A331-495D-A64F-7AF0A82C926E}" srcOrd="0" destOrd="0" presId="urn:microsoft.com/office/officeart/2005/8/layout/orgChart1"/>
-    <dgm:cxn modelId="{0FC3BCD0-01C9-4B46-9EB2-D2D7E3B43C32}" type="presParOf" srcId="{932E188E-A331-495D-A64F-7AF0A82C926E}" destId="{55768425-ED5A-4779-9535-B090D73937BD}" srcOrd="0" destOrd="0" presId="urn:microsoft.com/office/officeart/2005/8/layout/orgChart1"/>
-    <dgm:cxn modelId="{D4602DD4-5C3A-4B16-9899-D1328FBF4C0F}" type="presParOf" srcId="{55768425-ED5A-4779-9535-B090D73937BD}" destId="{1AB17084-C907-4668-87B9-DA85B3E81A87}" srcOrd="0" destOrd="0" presId="urn:microsoft.com/office/officeart/2005/8/layout/orgChart1"/>
-    <dgm:cxn modelId="{E116634C-B578-4F06-9CAA-B7AFB113C9B2}" type="presParOf" srcId="{55768425-ED5A-4779-9535-B090D73937BD}" destId="{3284ACA9-A078-400C-AC9E-58AFA8610DBA}" srcOrd="1" destOrd="0" presId="urn:microsoft.com/office/officeart/2005/8/layout/orgChart1"/>
-    <dgm:cxn modelId="{0EDB262C-EC3E-441A-8A88-D3BBE3939AF8}" type="presParOf" srcId="{932E188E-A331-495D-A64F-7AF0A82C926E}" destId="{5E100A7B-B13A-46C9-9E0A-0E5BFE5516A1}" srcOrd="1" destOrd="0" presId="urn:microsoft.com/office/officeart/2005/8/layout/orgChart1"/>
-    <dgm:cxn modelId="{7FDF1C8A-E47C-496E-9170-6756CCD67604}" type="presParOf" srcId="{5E100A7B-B13A-46C9-9E0A-0E5BFE5516A1}" destId="{D1F25778-9A52-4AC0-8967-1C760BD5A7B5}" srcOrd="0" destOrd="0" presId="urn:microsoft.com/office/officeart/2005/8/layout/orgChart1"/>
-    <dgm:cxn modelId="{ABC26CB7-4356-4A89-9C42-09D49C8B32FF}" type="presParOf" srcId="{5E100A7B-B13A-46C9-9E0A-0E5BFE5516A1}" destId="{F7929344-27C8-4E3C-B1C2-0C47725345B4}" srcOrd="1" destOrd="0" presId="urn:microsoft.com/office/officeart/2005/8/layout/orgChart1"/>
-    <dgm:cxn modelId="{4A5B7863-9C8E-4CF7-A143-E5B605BD13BD}" type="presParOf" srcId="{F7929344-27C8-4E3C-B1C2-0C47725345B4}" destId="{217594B9-40FD-4E65-9FB1-66EAC7770016}" srcOrd="0" destOrd="0" presId="urn:microsoft.com/office/officeart/2005/8/layout/orgChart1"/>
-    <dgm:cxn modelId="{0EB6AC14-639F-4997-AB58-21584073E417}" type="presParOf" srcId="{217594B9-40FD-4E65-9FB1-66EAC7770016}" destId="{CF10B1F4-C64D-4E76-97BC-9BC465C7E1CB}" srcOrd="0" destOrd="0" presId="urn:microsoft.com/office/officeart/2005/8/layout/orgChart1"/>
-    <dgm:cxn modelId="{5D954B36-EA61-4966-B0D5-B64A99CC6B7C}" type="presParOf" srcId="{217594B9-40FD-4E65-9FB1-66EAC7770016}" destId="{EAFAF621-4D77-48D2-8E53-A91DCFF89EE1}" srcOrd="1" destOrd="0" presId="urn:microsoft.com/office/officeart/2005/8/layout/orgChart1"/>
-    <dgm:cxn modelId="{A3054F8D-73B0-445E-AA59-9D36D318D688}" type="presParOf" srcId="{F7929344-27C8-4E3C-B1C2-0C47725345B4}" destId="{67FDC86B-4A75-4705-8788-48867EB16C16}" srcOrd="1" destOrd="0" presId="urn:microsoft.com/office/officeart/2005/8/layout/orgChart1"/>
-    <dgm:cxn modelId="{E056E28C-C5B9-449D-9BD3-9F49792D7EFD}" type="presParOf" srcId="{67FDC86B-4A75-4705-8788-48867EB16C16}" destId="{AE16D997-1960-4879-9800-76FD458DF0CD}" srcOrd="0" destOrd="0" presId="urn:microsoft.com/office/officeart/2005/8/layout/orgChart1"/>
-    <dgm:cxn modelId="{210806FD-A8AF-4699-A8D3-4D37A0938E37}" type="presParOf" srcId="{67FDC86B-4A75-4705-8788-48867EB16C16}" destId="{A8C1B425-D31E-4A1B-9696-F475BAE32660}" srcOrd="1" destOrd="0" presId="urn:microsoft.com/office/officeart/2005/8/layout/orgChart1"/>
-    <dgm:cxn modelId="{76F7FAB2-7DE1-4F92-8C80-AB3C7891A578}" type="presParOf" srcId="{A8C1B425-D31E-4A1B-9696-F475BAE32660}" destId="{E588C5FB-920C-47B8-9EA4-6D2C56D84052}" srcOrd="0" destOrd="0" presId="urn:microsoft.com/office/officeart/2005/8/layout/orgChart1"/>
-    <dgm:cxn modelId="{D88660F6-15D0-4DCC-8A0F-1FA0E0BE55EF}" type="presParOf" srcId="{E588C5FB-920C-47B8-9EA4-6D2C56D84052}" destId="{769C8F6B-0B62-4721-BAB4-21A9AFCEF76F}" srcOrd="0" destOrd="0" presId="urn:microsoft.com/office/officeart/2005/8/layout/orgChart1"/>
-    <dgm:cxn modelId="{557D613C-15BB-42EC-8F9F-1F08CF176E6C}" type="presParOf" srcId="{E588C5FB-920C-47B8-9EA4-6D2C56D84052}" destId="{B7F0A83C-6E90-4B0D-AFBD-AE6BB5464724}" srcOrd="1" destOrd="0" presId="urn:microsoft.com/office/officeart/2005/8/layout/orgChart1"/>
-    <dgm:cxn modelId="{58816612-37DD-486E-8676-2FB7AB6D2838}" type="presParOf" srcId="{A8C1B425-D31E-4A1B-9696-F475BAE32660}" destId="{8B866970-8923-4432-93C3-2E732A4BD3E3}" srcOrd="1" destOrd="0" presId="urn:microsoft.com/office/officeart/2005/8/layout/orgChart1"/>
-    <dgm:cxn modelId="{D06FDA59-E447-40F0-A571-259E47BC8CDD}" type="presParOf" srcId="{8B866970-8923-4432-93C3-2E732A4BD3E3}" destId="{0F61328B-FAE6-4728-9FFE-F6A1B9023F58}" srcOrd="0" destOrd="0" presId="urn:microsoft.com/office/officeart/2005/8/layout/orgChart1"/>
-    <dgm:cxn modelId="{65AFF6C3-0EC1-473B-813F-E891BDE00B50}" type="presParOf" srcId="{8B866970-8923-4432-93C3-2E732A4BD3E3}" destId="{4B561E50-A234-4E39-A9D9-B2A663B6B5BC}" srcOrd="1" destOrd="0" presId="urn:microsoft.com/office/officeart/2005/8/layout/orgChart1"/>
-    <dgm:cxn modelId="{419C1654-5A59-4596-8146-58FE7AA7415A}" type="presParOf" srcId="{4B561E50-A234-4E39-A9D9-B2A663B6B5BC}" destId="{B8C207DB-8FE0-42F5-86D9-85A77C57F3DB}" srcOrd="0" destOrd="0" presId="urn:microsoft.com/office/officeart/2005/8/layout/orgChart1"/>
-    <dgm:cxn modelId="{B3D654F4-3686-4450-8776-7F1A9F6011DB}" type="presParOf" srcId="{B8C207DB-8FE0-42F5-86D9-85A77C57F3DB}" destId="{C0E652B7-6E10-4E65-AFE4-E8662E8D588F}" srcOrd="0" destOrd="0" presId="urn:microsoft.com/office/officeart/2005/8/layout/orgChart1"/>
-    <dgm:cxn modelId="{413BB376-3CB9-431A-B87A-CA8902C7C04C}" type="presParOf" srcId="{B8C207DB-8FE0-42F5-86D9-85A77C57F3DB}" destId="{A9D8DD42-FF76-4B41-8C36-A789322AC4D8}" srcOrd="1" destOrd="0" presId="urn:microsoft.com/office/officeart/2005/8/layout/orgChart1"/>
-    <dgm:cxn modelId="{A92EE7BA-8E1A-411A-B120-95E68881E287}" type="presParOf" srcId="{4B561E50-A234-4E39-A9D9-B2A663B6B5BC}" destId="{8CF9D3DA-C229-49CC-825A-354476697C92}" srcOrd="1" destOrd="0" presId="urn:microsoft.com/office/officeart/2005/8/layout/orgChart1"/>
-    <dgm:cxn modelId="{1420DC1C-525B-47E3-BB11-C33D9A6E052D}" type="presParOf" srcId="{4B561E50-A234-4E39-A9D9-B2A663B6B5BC}" destId="{0B3D9E4F-2281-4B12-B8E3-D372119E17F3}" srcOrd="2" destOrd="0" presId="urn:microsoft.com/office/officeart/2005/8/layout/orgChart1"/>
-    <dgm:cxn modelId="{DF5353FB-2AAA-4249-BA91-2643D266C00B}" type="presParOf" srcId="{A8C1B425-D31E-4A1B-9696-F475BAE32660}" destId="{AC166410-A3E2-4777-B87B-5EEAF243A1E3}" srcOrd="2" destOrd="0" presId="urn:microsoft.com/office/officeart/2005/8/layout/orgChart1"/>
-    <dgm:cxn modelId="{D8C9F631-1609-423F-9D79-C6B27B77702C}" type="presParOf" srcId="{F7929344-27C8-4E3C-B1C2-0C47725345B4}" destId="{9106CD69-F19E-42B1-AA9E-AA9E575E5157}" srcOrd="2" destOrd="0" presId="urn:microsoft.com/office/officeart/2005/8/layout/orgChart1"/>
-    <dgm:cxn modelId="{4C9BA65C-4AB6-4BD7-A8F4-C3FA37C09512}" type="presParOf" srcId="{5E100A7B-B13A-46C9-9E0A-0E5BFE5516A1}" destId="{6DCC2246-06D8-46D0-8B8B-C2E2018790BD}" srcOrd="2" destOrd="0" presId="urn:microsoft.com/office/officeart/2005/8/layout/orgChart1"/>
-    <dgm:cxn modelId="{5A73D324-8C24-487C-BD8E-F82E24970877}" type="presParOf" srcId="{5E100A7B-B13A-46C9-9E0A-0E5BFE5516A1}" destId="{35EBA6E7-7C5B-40FC-B142-6C71BE61E6CF}" srcOrd="3" destOrd="0" presId="urn:microsoft.com/office/officeart/2005/8/layout/orgChart1"/>
-    <dgm:cxn modelId="{B00646E6-E26C-4379-BA42-8689001D8F75}" type="presParOf" srcId="{35EBA6E7-7C5B-40FC-B142-6C71BE61E6CF}" destId="{75C7BD6C-A2A1-4598-984F-63BDFE8B281E}" srcOrd="0" destOrd="0" presId="urn:microsoft.com/office/officeart/2005/8/layout/orgChart1"/>
-    <dgm:cxn modelId="{A32F1A42-0B71-42A2-BF72-BCF1333B56F2}" type="presParOf" srcId="{75C7BD6C-A2A1-4598-984F-63BDFE8B281E}" destId="{C72BCE78-38CE-4BC8-BC8B-469006215BCA}" srcOrd="0" destOrd="0" presId="urn:microsoft.com/office/officeart/2005/8/layout/orgChart1"/>
-    <dgm:cxn modelId="{FE730D4D-351C-4315-951D-45728C4F6A85}" type="presParOf" srcId="{75C7BD6C-A2A1-4598-984F-63BDFE8B281E}" destId="{97F903CD-D838-4009-9E8E-F41C6D81115F}" srcOrd="1" destOrd="0" presId="urn:microsoft.com/office/officeart/2005/8/layout/orgChart1"/>
-    <dgm:cxn modelId="{9BC6C10B-948B-4E3D-A0F7-632AC71660A7}" type="presParOf" srcId="{35EBA6E7-7C5B-40FC-B142-6C71BE61E6CF}" destId="{13024F00-5C49-4CB3-8820-84DA17CBDD20}" srcOrd="1" destOrd="0" presId="urn:microsoft.com/office/officeart/2005/8/layout/orgChart1"/>
-    <dgm:cxn modelId="{32FC76CF-7F6F-433E-95EF-AA889194E3E4}" type="presParOf" srcId="{13024F00-5C49-4CB3-8820-84DA17CBDD20}" destId="{EF5372FC-1146-4208-9BD8-49CEFB54317C}" srcOrd="0" destOrd="0" presId="urn:microsoft.com/office/officeart/2005/8/layout/orgChart1"/>
-    <dgm:cxn modelId="{B61657AA-9EBB-48DA-8124-BCF3E89F2740}" type="presParOf" srcId="{13024F00-5C49-4CB3-8820-84DA17CBDD20}" destId="{AA792360-7900-445E-BA38-DC4221B99022}" srcOrd="1" destOrd="0" presId="urn:microsoft.com/office/officeart/2005/8/layout/orgChart1"/>
-    <dgm:cxn modelId="{9EB4920A-95A8-49F5-BA18-7759F133101F}" type="presParOf" srcId="{AA792360-7900-445E-BA38-DC4221B99022}" destId="{1777766E-A316-4C96-94B3-86BBAC1C0AFB}" srcOrd="0" destOrd="0" presId="urn:microsoft.com/office/officeart/2005/8/layout/orgChart1"/>
-    <dgm:cxn modelId="{9A784A11-8E72-438D-BF68-7AFB9EFAD618}" type="presParOf" srcId="{1777766E-A316-4C96-94B3-86BBAC1C0AFB}" destId="{8E603A7A-C87D-435D-8737-C77A4B19CB8C}" srcOrd="0" destOrd="0" presId="urn:microsoft.com/office/officeart/2005/8/layout/orgChart1"/>
-    <dgm:cxn modelId="{E8DEE4D4-A2F9-466A-804A-C8115329F706}" type="presParOf" srcId="{1777766E-A316-4C96-94B3-86BBAC1C0AFB}" destId="{A54F6418-B7AB-4EAF-A07E-434DAA0068E9}" srcOrd="1" destOrd="0" presId="urn:microsoft.com/office/officeart/2005/8/layout/orgChart1"/>
-    <dgm:cxn modelId="{00B96E7E-B300-4F79-8ECC-E3196261EE4D}" type="presParOf" srcId="{AA792360-7900-445E-BA38-DC4221B99022}" destId="{E5430D51-07A5-4E69-B4A2-9EEB3475FFB2}" srcOrd="1" destOrd="0" presId="urn:microsoft.com/office/officeart/2005/8/layout/orgChart1"/>
-    <dgm:cxn modelId="{473AFF04-DC4B-4ED5-B3FF-2B25CCE99EA1}" type="presParOf" srcId="{AA792360-7900-445E-BA38-DC4221B99022}" destId="{93520B9A-3DE1-4CA1-9E67-14B49CD99567}" srcOrd="2" destOrd="0" presId="urn:microsoft.com/office/officeart/2005/8/layout/orgChart1"/>
-    <dgm:cxn modelId="{27E3FCFA-EC35-406A-B235-63E76329FB8D}" type="presParOf" srcId="{13024F00-5C49-4CB3-8820-84DA17CBDD20}" destId="{7516E69F-354B-4A87-99B0-F507F448FE76}" srcOrd="2" destOrd="0" presId="urn:microsoft.com/office/officeart/2005/8/layout/orgChart1"/>
-    <dgm:cxn modelId="{27BEF504-9E35-456E-9821-A57F558938ED}" type="presParOf" srcId="{13024F00-5C49-4CB3-8820-84DA17CBDD20}" destId="{D718954C-F033-4736-87C0-3C71D3CDD4C1}" srcOrd="3" destOrd="0" presId="urn:microsoft.com/office/officeart/2005/8/layout/orgChart1"/>
-    <dgm:cxn modelId="{9A376E5B-B5FA-413A-BB75-A823E4A8F226}" type="presParOf" srcId="{D718954C-F033-4736-87C0-3C71D3CDD4C1}" destId="{187F3B36-45B6-4DB1-9434-98AB842FD3B1}" srcOrd="0" destOrd="0" presId="urn:microsoft.com/office/officeart/2005/8/layout/orgChart1"/>
-    <dgm:cxn modelId="{C60FDCF7-A86E-42DB-828C-1432E88CBD47}" type="presParOf" srcId="{187F3B36-45B6-4DB1-9434-98AB842FD3B1}" destId="{96C7F7D4-9FD4-44F6-B29E-29F1E3514721}" srcOrd="0" destOrd="0" presId="urn:microsoft.com/office/officeart/2005/8/layout/orgChart1"/>
-    <dgm:cxn modelId="{2294BB36-65E0-4FE0-8FE5-6143B0785F26}" type="presParOf" srcId="{187F3B36-45B6-4DB1-9434-98AB842FD3B1}" destId="{ABB8D194-FDBD-4CC8-B290-56D7D78A29ED}" srcOrd="1" destOrd="0" presId="urn:microsoft.com/office/officeart/2005/8/layout/orgChart1"/>
-    <dgm:cxn modelId="{9A5657BC-72E3-40FD-948D-8A63508FAF94}" type="presParOf" srcId="{D718954C-F033-4736-87C0-3C71D3CDD4C1}" destId="{7CF8992E-60A5-4FD3-BEB8-09143BD22E07}" srcOrd="1" destOrd="0" presId="urn:microsoft.com/office/officeart/2005/8/layout/orgChart1"/>
-    <dgm:cxn modelId="{7E7FB132-AC95-4958-8514-2B622E84AD94}" type="presParOf" srcId="{D718954C-F033-4736-87C0-3C71D3CDD4C1}" destId="{24EAAC01-7A84-4B00-8876-E377A52D509A}" srcOrd="2" destOrd="0" presId="urn:microsoft.com/office/officeart/2005/8/layout/orgChart1"/>
-    <dgm:cxn modelId="{F2745607-8C47-4EEB-B0D8-8F544C09C97E}" type="presParOf" srcId="{35EBA6E7-7C5B-40FC-B142-6C71BE61E6CF}" destId="{B8DD1711-7F40-4494-BA23-231F675F291B}" srcOrd="2" destOrd="0" presId="urn:microsoft.com/office/officeart/2005/8/layout/orgChart1"/>
-    <dgm:cxn modelId="{638FB68A-4CF6-4D4F-B4BA-3D2CFB46FD4F}" type="presParOf" srcId="{5E100A7B-B13A-46C9-9E0A-0E5BFE5516A1}" destId="{A3C392AF-9C01-46A4-9FD2-73AC7AEF5D09}" srcOrd="4" destOrd="0" presId="urn:microsoft.com/office/officeart/2005/8/layout/orgChart1"/>
-    <dgm:cxn modelId="{EAA56EA3-BBC6-4A75-9CDA-9A481C1E76EB}" type="presParOf" srcId="{5E100A7B-B13A-46C9-9E0A-0E5BFE5516A1}" destId="{A14B13E8-C01D-4094-9AF7-79C57655A7A5}" srcOrd="5" destOrd="0" presId="urn:microsoft.com/office/officeart/2005/8/layout/orgChart1"/>
-    <dgm:cxn modelId="{CB4642DF-B49F-416F-91ED-12D59AA0F994}" type="presParOf" srcId="{A14B13E8-C01D-4094-9AF7-79C57655A7A5}" destId="{3BC18C10-4E86-4B3E-B367-BB2B6A18C79C}" srcOrd="0" destOrd="0" presId="urn:microsoft.com/office/officeart/2005/8/layout/orgChart1"/>
-    <dgm:cxn modelId="{E0C152E3-6E45-4253-96AF-E7D9DC946D31}" type="presParOf" srcId="{3BC18C10-4E86-4B3E-B367-BB2B6A18C79C}" destId="{585B1D7D-91C5-4A18-B94F-DB4C71521DD3}" srcOrd="0" destOrd="0" presId="urn:microsoft.com/office/officeart/2005/8/layout/orgChart1"/>
-    <dgm:cxn modelId="{788195DB-CA31-49F4-9E35-7CCBAC8F1297}" type="presParOf" srcId="{3BC18C10-4E86-4B3E-B367-BB2B6A18C79C}" destId="{0B0900DC-D9B7-43DE-84C8-5B5300EE9CDE}" srcOrd="1" destOrd="0" presId="urn:microsoft.com/office/officeart/2005/8/layout/orgChart1"/>
-    <dgm:cxn modelId="{A51B868D-10C3-472A-B32A-CD3F25BB215E}" type="presParOf" srcId="{A14B13E8-C01D-4094-9AF7-79C57655A7A5}" destId="{4995C6A2-5C89-4D3E-8ADA-1EDBE3B73CF4}" srcOrd="1" destOrd="0" presId="urn:microsoft.com/office/officeart/2005/8/layout/orgChart1"/>
-    <dgm:cxn modelId="{461AD000-49E3-4AC4-A744-0AA5DF6BD6D8}" type="presParOf" srcId="{4995C6A2-5C89-4D3E-8ADA-1EDBE3B73CF4}" destId="{5C400AF8-1112-4440-9C77-B6BCC70ACEB2}" srcOrd="0" destOrd="0" presId="urn:microsoft.com/office/officeart/2005/8/layout/orgChart1"/>
-    <dgm:cxn modelId="{AE249FCE-73A1-4D34-828D-0A8F4295C100}" type="presParOf" srcId="{4995C6A2-5C89-4D3E-8ADA-1EDBE3B73CF4}" destId="{04BA4EC3-35B9-4FBA-A89E-F0E981A6BB7F}" srcOrd="1" destOrd="0" presId="urn:microsoft.com/office/officeart/2005/8/layout/orgChart1"/>
-    <dgm:cxn modelId="{AE4AC09B-971C-46C4-AA13-4FD429F63D7C}" type="presParOf" srcId="{04BA4EC3-35B9-4FBA-A89E-F0E981A6BB7F}" destId="{955C8C59-4E0F-463A-B3C0-DE8993B9116F}" srcOrd="0" destOrd="0" presId="urn:microsoft.com/office/officeart/2005/8/layout/orgChart1"/>
-    <dgm:cxn modelId="{4B4A8624-68FD-41EF-AF9C-E3352247F45E}" type="presParOf" srcId="{955C8C59-4E0F-463A-B3C0-DE8993B9116F}" destId="{D241673A-199B-418B-93D1-9ECE271EC7C9}" srcOrd="0" destOrd="0" presId="urn:microsoft.com/office/officeart/2005/8/layout/orgChart1"/>
-    <dgm:cxn modelId="{52EE132F-2683-4EE8-8596-1A56E6406EA1}" type="presParOf" srcId="{955C8C59-4E0F-463A-B3C0-DE8993B9116F}" destId="{31291DFC-EE08-4D0D-B07A-CD6A657ADDE9}" srcOrd="1" destOrd="0" presId="urn:microsoft.com/office/officeart/2005/8/layout/orgChart1"/>
-    <dgm:cxn modelId="{65DAD64C-1AC6-4F09-AAAA-A169CD511EE0}" type="presParOf" srcId="{04BA4EC3-35B9-4FBA-A89E-F0E981A6BB7F}" destId="{ADDE9741-B2B9-45FF-8092-D8299C64F5A6}" srcOrd="1" destOrd="0" presId="urn:microsoft.com/office/officeart/2005/8/layout/orgChart1"/>
-    <dgm:cxn modelId="{D4F819BC-3D18-41D1-8E6A-0AF8C2EACB97}" type="presParOf" srcId="{ADDE9741-B2B9-45FF-8092-D8299C64F5A6}" destId="{36598296-77BD-4B33-BCCF-445EE6211BDA}" srcOrd="0" destOrd="0" presId="urn:microsoft.com/office/officeart/2005/8/layout/orgChart1"/>
-    <dgm:cxn modelId="{35D1BA75-FA98-4913-885B-7247AC377C68}" type="presParOf" srcId="{ADDE9741-B2B9-45FF-8092-D8299C64F5A6}" destId="{C02361CE-86A0-403B-9163-7EADB00F5DB3}" srcOrd="1" destOrd="0" presId="urn:microsoft.com/office/officeart/2005/8/layout/orgChart1"/>
-    <dgm:cxn modelId="{9B5FD9CA-E843-4B3C-B9B9-47226D6D003B}" type="presParOf" srcId="{C02361CE-86A0-403B-9163-7EADB00F5DB3}" destId="{5181EAC6-43F1-4FD4-ADB6-D7785DBADD15}" srcOrd="0" destOrd="0" presId="urn:microsoft.com/office/officeart/2005/8/layout/orgChart1"/>
-    <dgm:cxn modelId="{11C69DBE-3420-4745-A126-03D8027B9892}" type="presParOf" srcId="{5181EAC6-43F1-4FD4-ADB6-D7785DBADD15}" destId="{21645053-3F4B-47EA-B556-5F6D638F4517}" srcOrd="0" destOrd="0" presId="urn:microsoft.com/office/officeart/2005/8/layout/orgChart1"/>
-    <dgm:cxn modelId="{9FB664EE-BF5D-4950-836B-05AD8D91428C}" type="presParOf" srcId="{5181EAC6-43F1-4FD4-ADB6-D7785DBADD15}" destId="{E032D04E-723C-4712-8F62-17A47C5EA053}" srcOrd="1" destOrd="0" presId="urn:microsoft.com/office/officeart/2005/8/layout/orgChart1"/>
-    <dgm:cxn modelId="{8CD6C299-9F63-4315-A6C6-2319A924584E}" type="presParOf" srcId="{C02361CE-86A0-403B-9163-7EADB00F5DB3}" destId="{63190F63-B6F7-4915-A2EF-808D5BF23288}" srcOrd="1" destOrd="0" presId="urn:microsoft.com/office/officeart/2005/8/layout/orgChart1"/>
-    <dgm:cxn modelId="{BA17180D-0067-4609-8A07-69DA1E704C40}" type="presParOf" srcId="{63190F63-B6F7-4915-A2EF-808D5BF23288}" destId="{8DD983DC-4DAA-4B84-83AE-8E07574516E4}" srcOrd="0" destOrd="0" presId="urn:microsoft.com/office/officeart/2005/8/layout/orgChart1"/>
-    <dgm:cxn modelId="{C1CBD840-D007-4B8A-A270-8D539697040C}" type="presParOf" srcId="{63190F63-B6F7-4915-A2EF-808D5BF23288}" destId="{2E78B854-5568-436D-B8A3-144FCD0E1007}" srcOrd="1" destOrd="0" presId="urn:microsoft.com/office/officeart/2005/8/layout/orgChart1"/>
-    <dgm:cxn modelId="{90D84297-322C-44EC-8769-319995744EEA}" type="presParOf" srcId="{2E78B854-5568-436D-B8A3-144FCD0E1007}" destId="{7C4A6CCA-C207-443B-B249-540AC36D26B4}" srcOrd="0" destOrd="0" presId="urn:microsoft.com/office/officeart/2005/8/layout/orgChart1"/>
-    <dgm:cxn modelId="{7FE4903F-6A80-4B0E-9F06-111E5A287B7E}" type="presParOf" srcId="{7C4A6CCA-C207-443B-B249-540AC36D26B4}" destId="{0CD25E49-327D-4024-9245-94B36C8B4FA6}" srcOrd="0" destOrd="0" presId="urn:microsoft.com/office/officeart/2005/8/layout/orgChart1"/>
-    <dgm:cxn modelId="{1980415E-11E6-427E-9F69-4CFAAF3A81D1}" type="presParOf" srcId="{7C4A6CCA-C207-443B-B249-540AC36D26B4}" destId="{5A042A36-B5A5-43EC-B5F5-0DD379817635}" srcOrd="1" destOrd="0" presId="urn:microsoft.com/office/officeart/2005/8/layout/orgChart1"/>
-    <dgm:cxn modelId="{4F07D7BA-594E-4648-A982-DD27607A329E}" type="presParOf" srcId="{2E78B854-5568-436D-B8A3-144FCD0E1007}" destId="{EFC6F576-EDD3-4237-9B62-94EA898E7E9F}" srcOrd="1" destOrd="0" presId="urn:microsoft.com/office/officeart/2005/8/layout/orgChart1"/>
-    <dgm:cxn modelId="{6BDF3AB3-C298-47CD-A066-E6D7CB8A9351}" type="presParOf" srcId="{EFC6F576-EDD3-4237-9B62-94EA898E7E9F}" destId="{429A4720-1D13-45E8-BDC2-2AB7F13F0DC4}" srcOrd="0" destOrd="0" presId="urn:microsoft.com/office/officeart/2005/8/layout/orgChart1"/>
-    <dgm:cxn modelId="{34CD2CA1-0743-4768-A4FB-4D51E2B0AE21}" type="presParOf" srcId="{EFC6F576-EDD3-4237-9B62-94EA898E7E9F}" destId="{A1C2DB77-0102-4957-A289-23AC3AD08309}" srcOrd="1" destOrd="0" presId="urn:microsoft.com/office/officeart/2005/8/layout/orgChart1"/>
-    <dgm:cxn modelId="{9D375E5E-0ABA-49AA-97E8-E7BB796745F4}" type="presParOf" srcId="{A1C2DB77-0102-4957-A289-23AC3AD08309}" destId="{03880C3E-AA6A-46B9-A5EC-BD716D9A2B6C}" srcOrd="0" destOrd="0" presId="urn:microsoft.com/office/officeart/2005/8/layout/orgChart1"/>
-    <dgm:cxn modelId="{6A73E707-4156-4CA1-8A46-663D9BE71D84}" type="presParOf" srcId="{03880C3E-AA6A-46B9-A5EC-BD716D9A2B6C}" destId="{B0AE1D97-7686-4C77-97EB-738180761500}" srcOrd="0" destOrd="0" presId="urn:microsoft.com/office/officeart/2005/8/layout/orgChart1"/>
-    <dgm:cxn modelId="{55A63F22-AA20-411B-BBA2-67B0ED7502D6}" type="presParOf" srcId="{03880C3E-AA6A-46B9-A5EC-BD716D9A2B6C}" destId="{7E582EF1-DE80-44B2-BA85-0F3AAA6F1FAB}" srcOrd="1" destOrd="0" presId="urn:microsoft.com/office/officeart/2005/8/layout/orgChart1"/>
-    <dgm:cxn modelId="{9DA7AACD-AF5A-49DB-823E-15DAE3A11738}" type="presParOf" srcId="{A1C2DB77-0102-4957-A289-23AC3AD08309}" destId="{6610CC96-203F-4D8D-A706-3E5285A718CB}" srcOrd="1" destOrd="0" presId="urn:microsoft.com/office/officeart/2005/8/layout/orgChart1"/>
-    <dgm:cxn modelId="{DFDF19D8-F5F1-4D97-82C4-774DBFFFD1C6}" type="presParOf" srcId="{6610CC96-203F-4D8D-A706-3E5285A718CB}" destId="{AA9E9A5A-61A0-4D38-9CB0-637AF54A5377}" srcOrd="0" destOrd="0" presId="urn:microsoft.com/office/officeart/2005/8/layout/orgChart1"/>
-    <dgm:cxn modelId="{E24EC927-E74D-44A3-9824-C0428C80FBF5}" type="presParOf" srcId="{6610CC96-203F-4D8D-A706-3E5285A718CB}" destId="{F4F7EE79-30D9-4513-BF9D-AA42F549EED8}" srcOrd="1" destOrd="0" presId="urn:microsoft.com/office/officeart/2005/8/layout/orgChart1"/>
-    <dgm:cxn modelId="{C8F3D4B6-FD63-4EE1-BA7A-AF8E245CCCC0}" type="presParOf" srcId="{F4F7EE79-30D9-4513-BF9D-AA42F549EED8}" destId="{BF538B2B-4E85-48C6-8AC0-72E9B7F34E8F}" srcOrd="0" destOrd="0" presId="urn:microsoft.com/office/officeart/2005/8/layout/orgChart1"/>
-    <dgm:cxn modelId="{1B4B826C-8A5C-4A5E-881A-160D2D4F7D72}" type="presParOf" srcId="{BF538B2B-4E85-48C6-8AC0-72E9B7F34E8F}" destId="{C1C0DA9E-5408-49D8-B62D-431D4759236F}" srcOrd="0" destOrd="0" presId="urn:microsoft.com/office/officeart/2005/8/layout/orgChart1"/>
-    <dgm:cxn modelId="{FD308124-27EB-4D7C-B23C-09A47EFFAE82}" type="presParOf" srcId="{BF538B2B-4E85-48C6-8AC0-72E9B7F34E8F}" destId="{AD119C04-EE53-4847-BCDE-57E09823CBEC}" srcOrd="1" destOrd="0" presId="urn:microsoft.com/office/officeart/2005/8/layout/orgChart1"/>
-    <dgm:cxn modelId="{028DEA77-4C26-4845-B21F-A0B7BCB0656D}" type="presParOf" srcId="{F4F7EE79-30D9-4513-BF9D-AA42F549EED8}" destId="{AD6AF7F9-F2A5-4912-AFB3-03399A206255}" srcOrd="1" destOrd="0" presId="urn:microsoft.com/office/officeart/2005/8/layout/orgChart1"/>
-    <dgm:cxn modelId="{CB6DF313-A6EC-4DAD-84E3-3294D920AD67}" type="presParOf" srcId="{F4F7EE79-30D9-4513-BF9D-AA42F549EED8}" destId="{76E118F5-5AB3-4870-BFF6-9817B9BCBBD5}" srcOrd="2" destOrd="0" presId="urn:microsoft.com/office/officeart/2005/8/layout/orgChart1"/>
-    <dgm:cxn modelId="{7003B8D4-104F-4254-9D65-452A34A3B10B}" type="presParOf" srcId="{A1C2DB77-0102-4957-A289-23AC3AD08309}" destId="{8ABE6757-7C5F-4ADA-9949-753E9388929C}" srcOrd="2" destOrd="0" presId="urn:microsoft.com/office/officeart/2005/8/layout/orgChart1"/>
-    <dgm:cxn modelId="{BB28BBB5-74A6-46B9-AE75-5E2B300956AF}" type="presParOf" srcId="{2E78B854-5568-436D-B8A3-144FCD0E1007}" destId="{9DF229EF-CC07-4DF6-9B7C-407AAE729CD2}" srcOrd="2" destOrd="0" presId="urn:microsoft.com/office/officeart/2005/8/layout/orgChart1"/>
-    <dgm:cxn modelId="{67E04BEB-F873-43C9-AE56-EC7DBBC37CEB}" type="presParOf" srcId="{C02361CE-86A0-403B-9163-7EADB00F5DB3}" destId="{DB2397BD-80FE-4AB2-B003-A165D9C1A354}" srcOrd="2" destOrd="0" presId="urn:microsoft.com/office/officeart/2005/8/layout/orgChart1"/>
-    <dgm:cxn modelId="{060A1D04-C6C9-48EA-81C4-36134CDB0D2F}" type="presParOf" srcId="{04BA4EC3-35B9-4FBA-A89E-F0E981A6BB7F}" destId="{1B226FFC-AC07-469A-B45C-A1C25AEF00B7}" srcOrd="2" destOrd="0" presId="urn:microsoft.com/office/officeart/2005/8/layout/orgChart1"/>
-    <dgm:cxn modelId="{5C550BC4-4449-4D89-9DD1-B62EB3DECAC9}" type="presParOf" srcId="{A14B13E8-C01D-4094-9AF7-79C57655A7A5}" destId="{2855B7E9-2069-4A95-8152-D7E6F8841C6C}" srcOrd="2" destOrd="0" presId="urn:microsoft.com/office/officeart/2005/8/layout/orgChart1"/>
-    <dgm:cxn modelId="{2DAA9005-1F6F-41A4-BB41-F12B95D8E10D}" type="presParOf" srcId="{5E100A7B-B13A-46C9-9E0A-0E5BFE5516A1}" destId="{ED157DEC-DFE4-4AB0-9E51-43BC8F14BA83}" srcOrd="6" destOrd="0" presId="urn:microsoft.com/office/officeart/2005/8/layout/orgChart1"/>
-    <dgm:cxn modelId="{FE9F0D53-3EE5-44E7-B1BE-5C46E2296A9C}" type="presParOf" srcId="{5E100A7B-B13A-46C9-9E0A-0E5BFE5516A1}" destId="{23A7B8B0-ACF6-40A4-9620-3FC258C08F33}" srcOrd="7" destOrd="0" presId="urn:microsoft.com/office/officeart/2005/8/layout/orgChart1"/>
-    <dgm:cxn modelId="{3939AFC2-EAAF-4467-9982-D0C2C8DC5275}" type="presParOf" srcId="{23A7B8B0-ACF6-40A4-9620-3FC258C08F33}" destId="{316141FC-207D-4E91-A5DF-5E188F0560D7}" srcOrd="0" destOrd="0" presId="urn:microsoft.com/office/officeart/2005/8/layout/orgChart1"/>
-    <dgm:cxn modelId="{D1DAB1EA-4018-4F83-830B-1AA4BEC7D01C}" type="presParOf" srcId="{316141FC-207D-4E91-A5DF-5E188F0560D7}" destId="{793617CE-44BB-45D4-BECE-E3C087312CA8}" srcOrd="0" destOrd="0" presId="urn:microsoft.com/office/officeart/2005/8/layout/orgChart1"/>
-    <dgm:cxn modelId="{5D3389EF-3808-4982-B904-06AB41A47F77}" type="presParOf" srcId="{316141FC-207D-4E91-A5DF-5E188F0560D7}" destId="{629D6D4A-E029-4BB2-BC59-161B6D4904E1}" srcOrd="1" destOrd="0" presId="urn:microsoft.com/office/officeart/2005/8/layout/orgChart1"/>
-    <dgm:cxn modelId="{A811F7BC-89C3-40B7-A44F-240D186DD959}" type="presParOf" srcId="{23A7B8B0-ACF6-40A4-9620-3FC258C08F33}" destId="{75194295-DC17-4AD5-BB82-3CDB3F000C48}" srcOrd="1" destOrd="0" presId="urn:microsoft.com/office/officeart/2005/8/layout/orgChart1"/>
-    <dgm:cxn modelId="{3C71FE52-9F43-4A79-9D6E-4DA0059087A6}" type="presParOf" srcId="{75194295-DC17-4AD5-BB82-3CDB3F000C48}" destId="{540729D5-854F-4277-8B9F-331FB2BF3538}" srcOrd="0" destOrd="0" presId="urn:microsoft.com/office/officeart/2005/8/layout/orgChart1"/>
-    <dgm:cxn modelId="{F966383F-4260-4F56-A17C-30F22673E8E2}" type="presParOf" srcId="{75194295-DC17-4AD5-BB82-3CDB3F000C48}" destId="{9F0644D5-7AEE-40E6-88A2-12C489E6B8A0}" srcOrd="1" destOrd="0" presId="urn:microsoft.com/office/officeart/2005/8/layout/orgChart1"/>
-    <dgm:cxn modelId="{4AEC9D64-2BC1-4FE3-B594-76AF68D7D0D2}" type="presParOf" srcId="{9F0644D5-7AEE-40E6-88A2-12C489E6B8A0}" destId="{DC3046F1-AB01-4342-B1B7-A2342F102356}" srcOrd="0" destOrd="0" presId="urn:microsoft.com/office/officeart/2005/8/layout/orgChart1"/>
-    <dgm:cxn modelId="{ABDB91EF-6021-4C2A-A59F-C09ADA635DDD}" type="presParOf" srcId="{DC3046F1-AB01-4342-B1B7-A2342F102356}" destId="{5130258A-711A-4DE4-AF7F-EC88AB153761}" srcOrd="0" destOrd="0" presId="urn:microsoft.com/office/officeart/2005/8/layout/orgChart1"/>
-    <dgm:cxn modelId="{9C3B2E3E-4133-4C0C-95E5-3A60BDACE342}" type="presParOf" srcId="{DC3046F1-AB01-4342-B1B7-A2342F102356}" destId="{BB6A0D7D-EE0C-4363-8615-221DDA314271}" srcOrd="1" destOrd="0" presId="urn:microsoft.com/office/officeart/2005/8/layout/orgChart1"/>
-    <dgm:cxn modelId="{B3CFE487-8C44-4157-A857-4D8D0221935E}" type="presParOf" srcId="{9F0644D5-7AEE-40E6-88A2-12C489E6B8A0}" destId="{4088B156-D95E-4E72-B2D3-395FA783BBE6}" srcOrd="1" destOrd="0" presId="urn:microsoft.com/office/officeart/2005/8/layout/orgChart1"/>
-    <dgm:cxn modelId="{2EE96D0E-039F-4072-9F2B-09A7687A74AD}" type="presParOf" srcId="{4088B156-D95E-4E72-B2D3-395FA783BBE6}" destId="{70E97D62-15ED-420C-9002-3382C999AAB2}" srcOrd="0" destOrd="0" presId="urn:microsoft.com/office/officeart/2005/8/layout/orgChart1"/>
-    <dgm:cxn modelId="{EAC5269D-91B2-4237-BDF4-873BDF91C7F6}" type="presParOf" srcId="{4088B156-D95E-4E72-B2D3-395FA783BBE6}" destId="{4C1B88AA-1C43-4F9E-808E-B1EB03C2B67E}" srcOrd="1" destOrd="0" presId="urn:microsoft.com/office/officeart/2005/8/layout/orgChart1"/>
-    <dgm:cxn modelId="{FA7E7BDC-247B-4FB3-8C9F-CAE9BE6FA2A1}" type="presParOf" srcId="{4C1B88AA-1C43-4F9E-808E-B1EB03C2B67E}" destId="{A9215260-F8DB-4670-A7AB-2AF390D62019}" srcOrd="0" destOrd="0" presId="urn:microsoft.com/office/officeart/2005/8/layout/orgChart1"/>
-    <dgm:cxn modelId="{6768E8A9-C160-4EAF-89D9-00C1583FF5CB}" type="presParOf" srcId="{A9215260-F8DB-4670-A7AB-2AF390D62019}" destId="{DCDBD131-0240-4455-B663-043F3A39818C}" srcOrd="0" destOrd="0" presId="urn:microsoft.com/office/officeart/2005/8/layout/orgChart1"/>
-    <dgm:cxn modelId="{DC14DF78-7BAD-4A89-A437-A74380E0741E}" type="presParOf" srcId="{A9215260-F8DB-4670-A7AB-2AF390D62019}" destId="{4CBBF73F-C62D-4855-9C2C-A944955D2CEF}" srcOrd="1" destOrd="0" presId="urn:microsoft.com/office/officeart/2005/8/layout/orgChart1"/>
-    <dgm:cxn modelId="{388EA8C5-687E-49D0-83A1-A6E6151F56AE}" type="presParOf" srcId="{4C1B88AA-1C43-4F9E-808E-B1EB03C2B67E}" destId="{655CD120-CE7E-48A3-AFD6-2449894E7CDA}" srcOrd="1" destOrd="0" presId="urn:microsoft.com/office/officeart/2005/8/layout/orgChart1"/>
-    <dgm:cxn modelId="{BC67CB16-D219-472A-A063-E5AD6649B3DE}" type="presParOf" srcId="{655CD120-CE7E-48A3-AFD6-2449894E7CDA}" destId="{3876A487-3F2D-4A41-A882-D33B27EB703A}" srcOrd="0" destOrd="0" presId="urn:microsoft.com/office/officeart/2005/8/layout/orgChart1"/>
-    <dgm:cxn modelId="{846CAC60-5051-423A-804D-A56406F9D40C}" type="presParOf" srcId="{655CD120-CE7E-48A3-AFD6-2449894E7CDA}" destId="{89A0CF97-AC42-4C29-A180-FDFAB8A44E35}" srcOrd="1" destOrd="0" presId="urn:microsoft.com/office/officeart/2005/8/layout/orgChart1"/>
-    <dgm:cxn modelId="{1C92FA4C-538C-425A-98A0-C5DBF1CB9552}" type="presParOf" srcId="{89A0CF97-AC42-4C29-A180-FDFAB8A44E35}" destId="{C93C0E59-980A-4B2A-97CF-DB589EF50733}" srcOrd="0" destOrd="0" presId="urn:microsoft.com/office/officeart/2005/8/layout/orgChart1"/>
-    <dgm:cxn modelId="{78C6B4A1-DF34-4FB5-93A7-B7160ACFF1B1}" type="presParOf" srcId="{C93C0E59-980A-4B2A-97CF-DB589EF50733}" destId="{E2618F09-9DE9-408F-AE3E-2151FBBE6220}" srcOrd="0" destOrd="0" presId="urn:microsoft.com/office/officeart/2005/8/layout/orgChart1"/>
-    <dgm:cxn modelId="{B30578CD-7E88-4F28-90F0-2751B3DC4FAB}" type="presParOf" srcId="{C93C0E59-980A-4B2A-97CF-DB589EF50733}" destId="{6F709E93-9579-4196-83E4-397EB4266AA1}" srcOrd="1" destOrd="0" presId="urn:microsoft.com/office/officeart/2005/8/layout/orgChart1"/>
-    <dgm:cxn modelId="{4C43B121-4C52-4509-AA17-3561775DB0D6}" type="presParOf" srcId="{89A0CF97-AC42-4C29-A180-FDFAB8A44E35}" destId="{315ECFCD-C8CF-4F29-A3EB-2A3D7D1BD409}" srcOrd="1" destOrd="0" presId="urn:microsoft.com/office/officeart/2005/8/layout/orgChart1"/>
-    <dgm:cxn modelId="{A0E00877-DF68-4FFE-8079-409A407A225A}" type="presParOf" srcId="{315ECFCD-C8CF-4F29-A3EB-2A3D7D1BD409}" destId="{7068374F-FAEA-4F4F-95A0-C09EB2EAA419}" srcOrd="0" destOrd="0" presId="urn:microsoft.com/office/officeart/2005/8/layout/orgChart1"/>
-    <dgm:cxn modelId="{36A5DC36-6A1B-4A11-B74C-467EB65C08C3}" type="presParOf" srcId="{315ECFCD-C8CF-4F29-A3EB-2A3D7D1BD409}" destId="{36071D02-82A8-4E5C-9C74-F1FA80A833BB}" srcOrd="1" destOrd="0" presId="urn:microsoft.com/office/officeart/2005/8/layout/orgChart1"/>
-    <dgm:cxn modelId="{E89E118E-3A24-409D-B4DC-7F42172AC11B}" type="presParOf" srcId="{36071D02-82A8-4E5C-9C74-F1FA80A833BB}" destId="{CE29CFD4-D9BC-4BC8-B065-0A34D2BF2297}" srcOrd="0" destOrd="0" presId="urn:microsoft.com/office/officeart/2005/8/layout/orgChart1"/>
-    <dgm:cxn modelId="{4576E75E-75DB-4644-B2C6-B8EFD69958E5}" type="presParOf" srcId="{CE29CFD4-D9BC-4BC8-B065-0A34D2BF2297}" destId="{B93586C6-5446-4FD8-BF3D-CAE0A5992EE9}" srcOrd="0" destOrd="0" presId="urn:microsoft.com/office/officeart/2005/8/layout/orgChart1"/>
-    <dgm:cxn modelId="{9F6C86BE-5900-4A05-B76A-F91E5BC4EE4F}" type="presParOf" srcId="{CE29CFD4-D9BC-4BC8-B065-0A34D2BF2297}" destId="{A2C0AD7F-C683-4ED4-9C19-6E3D25F812E4}" srcOrd="1" destOrd="0" presId="urn:microsoft.com/office/officeart/2005/8/layout/orgChart1"/>
-    <dgm:cxn modelId="{3A2CC54B-6E11-49E2-8848-52BFF5B4319F}" type="presParOf" srcId="{36071D02-82A8-4E5C-9C74-F1FA80A833BB}" destId="{4AF140C9-A3C1-4180-A093-45C1A154C0F0}" srcOrd="1" destOrd="0" presId="urn:microsoft.com/office/officeart/2005/8/layout/orgChart1"/>
-    <dgm:cxn modelId="{3B5F3D63-165C-4B07-8CAC-DDE08DA54396}" type="presParOf" srcId="{4AF140C9-A3C1-4180-A093-45C1A154C0F0}" destId="{F8387438-5463-46D2-B18E-E1A31625D8E4}" srcOrd="0" destOrd="0" presId="urn:microsoft.com/office/officeart/2005/8/layout/orgChart1"/>
-    <dgm:cxn modelId="{469EA979-51D1-4123-9E4F-1380A0A0B2CF}" type="presParOf" srcId="{4AF140C9-A3C1-4180-A093-45C1A154C0F0}" destId="{F07905F9-F6DE-481B-BB66-987DB5349841}" srcOrd="1" destOrd="0" presId="urn:microsoft.com/office/officeart/2005/8/layout/orgChart1"/>
-    <dgm:cxn modelId="{F0BCF31C-A971-42F2-9BB3-3E832A720DF1}" type="presParOf" srcId="{F07905F9-F6DE-481B-BB66-987DB5349841}" destId="{728A9112-F86F-451C-978A-75F49D5F8435}" srcOrd="0" destOrd="0" presId="urn:microsoft.com/office/officeart/2005/8/layout/orgChart1"/>
-    <dgm:cxn modelId="{67103663-2B5F-4FC9-A1E2-38B2B0CF7DF1}" type="presParOf" srcId="{728A9112-F86F-451C-978A-75F49D5F8435}" destId="{64BB4CDA-1EA0-4EC8-8443-DFE7B94B3FDC}" srcOrd="0" destOrd="0" presId="urn:microsoft.com/office/officeart/2005/8/layout/orgChart1"/>
-    <dgm:cxn modelId="{C7E522A2-7312-4DB8-B012-E4EAB0AA73D8}" type="presParOf" srcId="{728A9112-F86F-451C-978A-75F49D5F8435}" destId="{9BF3AF7A-A67C-4B45-A1B4-C75E06872B23}" srcOrd="1" destOrd="0" presId="urn:microsoft.com/office/officeart/2005/8/layout/orgChart1"/>
-    <dgm:cxn modelId="{695FBBBA-A990-418E-BD8D-EB57787E4930}" type="presParOf" srcId="{F07905F9-F6DE-481B-BB66-987DB5349841}" destId="{F24F0019-5C23-414B-8C5C-F1EC93C47C8C}" srcOrd="1" destOrd="0" presId="urn:microsoft.com/office/officeart/2005/8/layout/orgChart1"/>
-    <dgm:cxn modelId="{A0530ED4-64BE-44FC-8355-271F15BB8E57}" type="presParOf" srcId="{F07905F9-F6DE-481B-BB66-987DB5349841}" destId="{0F920FB2-4A10-465D-A52A-3D7582353D1D}" srcOrd="2" destOrd="0" presId="urn:microsoft.com/office/officeart/2005/8/layout/orgChart1"/>
-    <dgm:cxn modelId="{FFF7D2D0-6139-42A9-B9F0-65C9688C9CAD}" type="presParOf" srcId="{36071D02-82A8-4E5C-9C74-F1FA80A833BB}" destId="{24F6E05D-2352-4C99-B0F5-74FC37AA15F5}" srcOrd="2" destOrd="0" presId="urn:microsoft.com/office/officeart/2005/8/layout/orgChart1"/>
-    <dgm:cxn modelId="{396EA465-7438-449C-9FA2-B30DC24A99DA}" type="presParOf" srcId="{89A0CF97-AC42-4C29-A180-FDFAB8A44E35}" destId="{6E4B6F22-2CFA-417C-AEF9-1DBA0F5F2F45}" srcOrd="2" destOrd="0" presId="urn:microsoft.com/office/officeart/2005/8/layout/orgChart1"/>
-    <dgm:cxn modelId="{1BC03378-DE41-4813-9560-F48E907165D2}" type="presParOf" srcId="{4C1B88AA-1C43-4F9E-808E-B1EB03C2B67E}" destId="{C5D6EDE9-3C46-4449-B61D-9D767F7A0D50}" srcOrd="2" destOrd="0" presId="urn:microsoft.com/office/officeart/2005/8/layout/orgChart1"/>
-    <dgm:cxn modelId="{B546F714-E3D4-45C6-9447-E95E7C468585}" type="presParOf" srcId="{9F0644D5-7AEE-40E6-88A2-12C489E6B8A0}" destId="{40029EC8-94DA-46CD-84F3-1C528D053E83}" srcOrd="2" destOrd="0" presId="urn:microsoft.com/office/officeart/2005/8/layout/orgChart1"/>
-    <dgm:cxn modelId="{CE012607-9F11-437C-9B3B-9103B2741DB6}" type="presParOf" srcId="{23A7B8B0-ACF6-40A4-9620-3FC258C08F33}" destId="{92201150-F02D-49AB-B28E-CD30726A6218}" srcOrd="2" destOrd="0" presId="urn:microsoft.com/office/officeart/2005/8/layout/orgChart1"/>
-    <dgm:cxn modelId="{01D4F911-BCAD-4292-AFF9-7FDBE8057892}" type="presParOf" srcId="{932E188E-A331-495D-A64F-7AF0A82C926E}" destId="{2F9BEDA8-9693-4FB6-B528-60C57A6CAD3F}" srcOrd="2" destOrd="0" presId="urn:microsoft.com/office/officeart/2005/8/layout/orgChart1"/>
+    <dgm:cxn modelId="{B7342700-1A46-42B7-83E9-E0BB85250FF2}" type="presOf" srcId="{FD7C7CA1-EB96-47A3-917C-5E0620913C83}" destId="{EAFAF621-4D77-48D2-8E53-A91DCFF89EE1}" srcOrd="1" destOrd="0" presId="urn:microsoft.com/office/officeart/2005/8/layout/orgChart1"/>
+    <dgm:cxn modelId="{DE782162-3E1F-4AC0-B2F5-23AEE90E4D38}" type="presOf" srcId="{4F14F0BE-BCED-48A8-99AD-91651B371F86}" destId="{64BB4CDA-1EA0-4EC8-8443-DFE7B94B3FDC}" srcOrd="0" destOrd="0" presId="urn:microsoft.com/office/officeart/2005/8/layout/orgChart1"/>
+    <dgm:cxn modelId="{2DF2B977-F75F-4443-B82A-1603862E38CE}" type="presOf" srcId="{4F14F0BE-BCED-48A8-99AD-91651B371F86}" destId="{9BF3AF7A-A67C-4B45-A1B4-C75E06872B23}" srcOrd="1" destOrd="0" presId="urn:microsoft.com/office/officeart/2005/8/layout/orgChart1"/>
+    <dgm:cxn modelId="{A8DC4E39-45B0-4C45-AD21-B09B37563B32}" type="presParOf" srcId="{02755DC6-DA7E-438B-9AC4-E16B561F765E}" destId="{932E188E-A331-495D-A64F-7AF0A82C926E}" srcOrd="0" destOrd="0" presId="urn:microsoft.com/office/officeart/2005/8/layout/orgChart1"/>
+    <dgm:cxn modelId="{3CA235CC-4AF7-4A2D-A185-8BDBB2677FBB}" type="presParOf" srcId="{932E188E-A331-495D-A64F-7AF0A82C926E}" destId="{55768425-ED5A-4779-9535-B090D73937BD}" srcOrd="0" destOrd="0" presId="urn:microsoft.com/office/officeart/2005/8/layout/orgChart1"/>
+    <dgm:cxn modelId="{A1804D3B-81E2-41AF-BE38-6AD4CD15D3B1}" type="presParOf" srcId="{55768425-ED5A-4779-9535-B090D73937BD}" destId="{1AB17084-C907-4668-87B9-DA85B3E81A87}" srcOrd="0" destOrd="0" presId="urn:microsoft.com/office/officeart/2005/8/layout/orgChart1"/>
+    <dgm:cxn modelId="{B27246A1-693B-4FAC-B061-F80CD3BEDCA1}" type="presParOf" srcId="{55768425-ED5A-4779-9535-B090D73937BD}" destId="{3284ACA9-A078-400C-AC9E-58AFA8610DBA}" srcOrd="1" destOrd="0" presId="urn:microsoft.com/office/officeart/2005/8/layout/orgChart1"/>
+    <dgm:cxn modelId="{31A32CE3-940F-4208-BCFF-B20645E60A12}" type="presParOf" srcId="{932E188E-A331-495D-A64F-7AF0A82C926E}" destId="{5E100A7B-B13A-46C9-9E0A-0E5BFE5516A1}" srcOrd="1" destOrd="0" presId="urn:microsoft.com/office/officeart/2005/8/layout/orgChart1"/>
+    <dgm:cxn modelId="{BA7B89DC-6D74-4FBB-A1F0-26C98B1B9B2A}" type="presParOf" srcId="{5E100A7B-B13A-46C9-9E0A-0E5BFE5516A1}" destId="{D1F25778-9A52-4AC0-8967-1C760BD5A7B5}" srcOrd="0" destOrd="0" presId="urn:microsoft.com/office/officeart/2005/8/layout/orgChart1"/>
+    <dgm:cxn modelId="{B4D4E04E-ED31-46DE-964A-D08F064ACF3A}" type="presParOf" srcId="{5E100A7B-B13A-46C9-9E0A-0E5BFE5516A1}" destId="{F7929344-27C8-4E3C-B1C2-0C47725345B4}" srcOrd="1" destOrd="0" presId="urn:microsoft.com/office/officeart/2005/8/layout/orgChart1"/>
+    <dgm:cxn modelId="{EB32C6CE-3B55-431B-AEF7-0C727E270A09}" type="presParOf" srcId="{F7929344-27C8-4E3C-B1C2-0C47725345B4}" destId="{217594B9-40FD-4E65-9FB1-66EAC7770016}" srcOrd="0" destOrd="0" presId="urn:microsoft.com/office/officeart/2005/8/layout/orgChart1"/>
+    <dgm:cxn modelId="{6FCB7896-D15F-42E5-A4E3-C49B7BE4BC30}" type="presParOf" srcId="{217594B9-40FD-4E65-9FB1-66EAC7770016}" destId="{CF10B1F4-C64D-4E76-97BC-9BC465C7E1CB}" srcOrd="0" destOrd="0" presId="urn:microsoft.com/office/officeart/2005/8/layout/orgChart1"/>
+    <dgm:cxn modelId="{9B4C7505-3C42-4096-BEE4-A5F0B6E7F18A}" type="presParOf" srcId="{217594B9-40FD-4E65-9FB1-66EAC7770016}" destId="{EAFAF621-4D77-48D2-8E53-A91DCFF89EE1}" srcOrd="1" destOrd="0" presId="urn:microsoft.com/office/officeart/2005/8/layout/orgChart1"/>
+    <dgm:cxn modelId="{687AC142-BCA0-4035-82D5-09F7B064886D}" type="presParOf" srcId="{F7929344-27C8-4E3C-B1C2-0C47725345B4}" destId="{67FDC86B-4A75-4705-8788-48867EB16C16}" srcOrd="1" destOrd="0" presId="urn:microsoft.com/office/officeart/2005/8/layout/orgChart1"/>
+    <dgm:cxn modelId="{1EA41C7D-1C9D-455E-A695-190D75468C3A}" type="presParOf" srcId="{67FDC86B-4A75-4705-8788-48867EB16C16}" destId="{AE16D997-1960-4879-9800-76FD458DF0CD}" srcOrd="0" destOrd="0" presId="urn:microsoft.com/office/officeart/2005/8/layout/orgChart1"/>
+    <dgm:cxn modelId="{7115BE3B-ED37-4E25-BDE6-9EF13DBB60E6}" type="presParOf" srcId="{67FDC86B-4A75-4705-8788-48867EB16C16}" destId="{A8C1B425-D31E-4A1B-9696-F475BAE32660}" srcOrd="1" destOrd="0" presId="urn:microsoft.com/office/officeart/2005/8/layout/orgChart1"/>
+    <dgm:cxn modelId="{2B7214F1-D745-40FF-9EC8-31F0F42B6B6B}" type="presParOf" srcId="{A8C1B425-D31E-4A1B-9696-F475BAE32660}" destId="{E588C5FB-920C-47B8-9EA4-6D2C56D84052}" srcOrd="0" destOrd="0" presId="urn:microsoft.com/office/officeart/2005/8/layout/orgChart1"/>
+    <dgm:cxn modelId="{2DBD245B-E9C0-4236-9D97-C0E2D38EF208}" type="presParOf" srcId="{E588C5FB-920C-47B8-9EA4-6D2C56D84052}" destId="{769C8F6B-0B62-4721-BAB4-21A9AFCEF76F}" srcOrd="0" destOrd="0" presId="urn:microsoft.com/office/officeart/2005/8/layout/orgChart1"/>
+    <dgm:cxn modelId="{93D315FA-F3FC-41D6-A9A2-C6D532B67E8F}" type="presParOf" srcId="{E588C5FB-920C-47B8-9EA4-6D2C56D84052}" destId="{B7F0A83C-6E90-4B0D-AFBD-AE6BB5464724}" srcOrd="1" destOrd="0" presId="urn:microsoft.com/office/officeart/2005/8/layout/orgChart1"/>
+    <dgm:cxn modelId="{EE967169-9CFE-476D-B73A-DF9F0E9D10D0}" type="presParOf" srcId="{A8C1B425-D31E-4A1B-9696-F475BAE32660}" destId="{8B866970-8923-4432-93C3-2E732A4BD3E3}" srcOrd="1" destOrd="0" presId="urn:microsoft.com/office/officeart/2005/8/layout/orgChart1"/>
+    <dgm:cxn modelId="{0058BD9C-2F5A-4698-8236-F921CF253134}" type="presParOf" srcId="{8B866970-8923-4432-93C3-2E732A4BD3E3}" destId="{0F61328B-FAE6-4728-9FFE-F6A1B9023F58}" srcOrd="0" destOrd="0" presId="urn:microsoft.com/office/officeart/2005/8/layout/orgChart1"/>
+    <dgm:cxn modelId="{6D110A55-7D22-466A-8D61-448AE82388F3}" type="presParOf" srcId="{8B866970-8923-4432-93C3-2E732A4BD3E3}" destId="{4B561E50-A234-4E39-A9D9-B2A663B6B5BC}" srcOrd="1" destOrd="0" presId="urn:microsoft.com/office/officeart/2005/8/layout/orgChart1"/>
+    <dgm:cxn modelId="{0074D179-66F2-4B5B-857A-E947E622C01C}" type="presParOf" srcId="{4B561E50-A234-4E39-A9D9-B2A663B6B5BC}" destId="{B8C207DB-8FE0-42F5-86D9-85A77C57F3DB}" srcOrd="0" destOrd="0" presId="urn:microsoft.com/office/officeart/2005/8/layout/orgChart1"/>
+    <dgm:cxn modelId="{25242F9A-2BDE-4D41-8404-75F167536FEC}" type="presParOf" srcId="{B8C207DB-8FE0-42F5-86D9-85A77C57F3DB}" destId="{C0E652B7-6E10-4E65-AFE4-E8662E8D588F}" srcOrd="0" destOrd="0" presId="urn:microsoft.com/office/officeart/2005/8/layout/orgChart1"/>
+    <dgm:cxn modelId="{21343401-E49F-4825-87D9-4EF9868E209F}" type="presParOf" srcId="{B8C207DB-8FE0-42F5-86D9-85A77C57F3DB}" destId="{A9D8DD42-FF76-4B41-8C36-A789322AC4D8}" srcOrd="1" destOrd="0" presId="urn:microsoft.com/office/officeart/2005/8/layout/orgChart1"/>
+    <dgm:cxn modelId="{C7BDB748-8B0C-4705-9930-AF26E710C75F}" type="presParOf" srcId="{4B561E50-A234-4E39-A9D9-B2A663B6B5BC}" destId="{8CF9D3DA-C229-49CC-825A-354476697C92}" srcOrd="1" destOrd="0" presId="urn:microsoft.com/office/officeart/2005/8/layout/orgChart1"/>
+    <dgm:cxn modelId="{72E527CE-1A24-4A1F-B0AA-CBF82FBFDD29}" type="presParOf" srcId="{4B561E50-A234-4E39-A9D9-B2A663B6B5BC}" destId="{0B3D9E4F-2281-4B12-B8E3-D372119E17F3}" srcOrd="2" destOrd="0" presId="urn:microsoft.com/office/officeart/2005/8/layout/orgChart1"/>
+    <dgm:cxn modelId="{61AF05B4-0B47-452F-AB5C-E4EB891ABFCA}" type="presParOf" srcId="{A8C1B425-D31E-4A1B-9696-F475BAE32660}" destId="{AC166410-A3E2-4777-B87B-5EEAF243A1E3}" srcOrd="2" destOrd="0" presId="urn:microsoft.com/office/officeart/2005/8/layout/orgChart1"/>
+    <dgm:cxn modelId="{30A49A5F-8F31-4DCD-9C02-55C53F028176}" type="presParOf" srcId="{F7929344-27C8-4E3C-B1C2-0C47725345B4}" destId="{9106CD69-F19E-42B1-AA9E-AA9E575E5157}" srcOrd="2" destOrd="0" presId="urn:microsoft.com/office/officeart/2005/8/layout/orgChart1"/>
+    <dgm:cxn modelId="{7FE54FC6-68D1-43FC-B58E-87E2076104D6}" type="presParOf" srcId="{5E100A7B-B13A-46C9-9E0A-0E5BFE5516A1}" destId="{6DCC2246-06D8-46D0-8B8B-C2E2018790BD}" srcOrd="2" destOrd="0" presId="urn:microsoft.com/office/officeart/2005/8/layout/orgChart1"/>
+    <dgm:cxn modelId="{4C4208B1-D174-42C5-8683-824873F6CE8A}" type="presParOf" srcId="{5E100A7B-B13A-46C9-9E0A-0E5BFE5516A1}" destId="{35EBA6E7-7C5B-40FC-B142-6C71BE61E6CF}" srcOrd="3" destOrd="0" presId="urn:microsoft.com/office/officeart/2005/8/layout/orgChart1"/>
+    <dgm:cxn modelId="{6951AE65-FC72-4296-B1A7-20FC749F7A34}" type="presParOf" srcId="{35EBA6E7-7C5B-40FC-B142-6C71BE61E6CF}" destId="{75C7BD6C-A2A1-4598-984F-63BDFE8B281E}" srcOrd="0" destOrd="0" presId="urn:microsoft.com/office/officeart/2005/8/layout/orgChart1"/>
+    <dgm:cxn modelId="{0305778F-7FCF-4155-982D-66F2F3F68DDF}" type="presParOf" srcId="{75C7BD6C-A2A1-4598-984F-63BDFE8B281E}" destId="{C72BCE78-38CE-4BC8-BC8B-469006215BCA}" srcOrd="0" destOrd="0" presId="urn:microsoft.com/office/officeart/2005/8/layout/orgChart1"/>
+    <dgm:cxn modelId="{D3DA5A1A-35C1-4E39-81B1-A069ACE30F9F}" type="presParOf" srcId="{75C7BD6C-A2A1-4598-984F-63BDFE8B281E}" destId="{97F903CD-D838-4009-9E8E-F41C6D81115F}" srcOrd="1" destOrd="0" presId="urn:microsoft.com/office/officeart/2005/8/layout/orgChart1"/>
+    <dgm:cxn modelId="{937A69A0-83BE-45FB-9B30-B119D645E391}" type="presParOf" srcId="{35EBA6E7-7C5B-40FC-B142-6C71BE61E6CF}" destId="{13024F00-5C49-4CB3-8820-84DA17CBDD20}" srcOrd="1" destOrd="0" presId="urn:microsoft.com/office/officeart/2005/8/layout/orgChart1"/>
+    <dgm:cxn modelId="{CB933B1D-33C5-4854-A04F-A5452DDF862F}" type="presParOf" srcId="{13024F00-5C49-4CB3-8820-84DA17CBDD20}" destId="{EF5372FC-1146-4208-9BD8-49CEFB54317C}" srcOrd="0" destOrd="0" presId="urn:microsoft.com/office/officeart/2005/8/layout/orgChart1"/>
+    <dgm:cxn modelId="{446480AF-B5BD-4720-8BC6-32C6F216DF80}" type="presParOf" srcId="{13024F00-5C49-4CB3-8820-84DA17CBDD20}" destId="{AA792360-7900-445E-BA38-DC4221B99022}" srcOrd="1" destOrd="0" presId="urn:microsoft.com/office/officeart/2005/8/layout/orgChart1"/>
+    <dgm:cxn modelId="{7D80DDFD-1A17-4765-88B9-25EADA8D1368}" type="presParOf" srcId="{AA792360-7900-445E-BA38-DC4221B99022}" destId="{1777766E-A316-4C96-94B3-86BBAC1C0AFB}" srcOrd="0" destOrd="0" presId="urn:microsoft.com/office/officeart/2005/8/layout/orgChart1"/>
+    <dgm:cxn modelId="{B073F392-1A98-4B8C-9D7F-3D726D898FDE}" type="presParOf" srcId="{1777766E-A316-4C96-94B3-86BBAC1C0AFB}" destId="{8E603A7A-C87D-435D-8737-C77A4B19CB8C}" srcOrd="0" destOrd="0" presId="urn:microsoft.com/office/officeart/2005/8/layout/orgChart1"/>
+    <dgm:cxn modelId="{1089D21F-4583-4698-9B4D-1F71EA204D97}" type="presParOf" srcId="{1777766E-A316-4C96-94B3-86BBAC1C0AFB}" destId="{A54F6418-B7AB-4EAF-A07E-434DAA0068E9}" srcOrd="1" destOrd="0" presId="urn:microsoft.com/office/officeart/2005/8/layout/orgChart1"/>
+    <dgm:cxn modelId="{22FC13B6-4F78-43BD-9D7F-221588C58AB0}" type="presParOf" srcId="{AA792360-7900-445E-BA38-DC4221B99022}" destId="{E5430D51-07A5-4E69-B4A2-9EEB3475FFB2}" srcOrd="1" destOrd="0" presId="urn:microsoft.com/office/officeart/2005/8/layout/orgChart1"/>
+    <dgm:cxn modelId="{3EAD0B14-3474-4DD0-862E-63949738788B}" type="presParOf" srcId="{AA792360-7900-445E-BA38-DC4221B99022}" destId="{93520B9A-3DE1-4CA1-9E67-14B49CD99567}" srcOrd="2" destOrd="0" presId="urn:microsoft.com/office/officeart/2005/8/layout/orgChart1"/>
+    <dgm:cxn modelId="{C6EE954D-7090-4CCA-B396-4945A6EAD6A5}" type="presParOf" srcId="{13024F00-5C49-4CB3-8820-84DA17CBDD20}" destId="{7516E69F-354B-4A87-99B0-F507F448FE76}" srcOrd="2" destOrd="0" presId="urn:microsoft.com/office/officeart/2005/8/layout/orgChart1"/>
+    <dgm:cxn modelId="{5999CE93-C379-4CC3-8098-99153393A5D6}" type="presParOf" srcId="{13024F00-5C49-4CB3-8820-84DA17CBDD20}" destId="{D718954C-F033-4736-87C0-3C71D3CDD4C1}" srcOrd="3" destOrd="0" presId="urn:microsoft.com/office/officeart/2005/8/layout/orgChart1"/>
+    <dgm:cxn modelId="{D3F0CB09-FC4E-467E-BE27-02FC9C94739B}" type="presParOf" srcId="{D718954C-F033-4736-87C0-3C71D3CDD4C1}" destId="{187F3B36-45B6-4DB1-9434-98AB842FD3B1}" srcOrd="0" destOrd="0" presId="urn:microsoft.com/office/officeart/2005/8/layout/orgChart1"/>
+    <dgm:cxn modelId="{ABF6CA87-FCD7-4FE4-A5D6-EBE4ED22FEEA}" type="presParOf" srcId="{187F3B36-45B6-4DB1-9434-98AB842FD3B1}" destId="{96C7F7D4-9FD4-44F6-B29E-29F1E3514721}" srcOrd="0" destOrd="0" presId="urn:microsoft.com/office/officeart/2005/8/layout/orgChart1"/>
+    <dgm:cxn modelId="{BD1D557E-4981-48D7-A19B-5A2E00B05E58}" type="presParOf" srcId="{187F3B36-45B6-4DB1-9434-98AB842FD3B1}" destId="{ABB8D194-FDBD-4CC8-B290-56D7D78A29ED}" srcOrd="1" destOrd="0" presId="urn:microsoft.com/office/officeart/2005/8/layout/orgChart1"/>
+    <dgm:cxn modelId="{2FE06BCD-886E-4460-8AA6-DFB1A9E2D86A}" type="presParOf" srcId="{D718954C-F033-4736-87C0-3C71D3CDD4C1}" destId="{7CF8992E-60A5-4FD3-BEB8-09143BD22E07}" srcOrd="1" destOrd="0" presId="urn:microsoft.com/office/officeart/2005/8/layout/orgChart1"/>
+    <dgm:cxn modelId="{AB299467-E762-4D2A-9FDF-8AE23A4CE8F6}" type="presParOf" srcId="{D718954C-F033-4736-87C0-3C71D3CDD4C1}" destId="{24EAAC01-7A84-4B00-8876-E377A52D509A}" srcOrd="2" destOrd="0" presId="urn:microsoft.com/office/officeart/2005/8/layout/orgChart1"/>
+    <dgm:cxn modelId="{E532B709-B89B-4BCA-BD23-5ADF7C109A26}" type="presParOf" srcId="{35EBA6E7-7C5B-40FC-B142-6C71BE61E6CF}" destId="{B8DD1711-7F40-4494-BA23-231F675F291B}" srcOrd="2" destOrd="0" presId="urn:microsoft.com/office/officeart/2005/8/layout/orgChart1"/>
+    <dgm:cxn modelId="{08F4A3C1-9694-4BE7-B669-D39D611EE832}" type="presParOf" srcId="{5E100A7B-B13A-46C9-9E0A-0E5BFE5516A1}" destId="{A3C392AF-9C01-46A4-9FD2-73AC7AEF5D09}" srcOrd="4" destOrd="0" presId="urn:microsoft.com/office/officeart/2005/8/layout/orgChart1"/>
+    <dgm:cxn modelId="{5326B5DA-21AA-4940-B44A-C15CECDB995A}" type="presParOf" srcId="{5E100A7B-B13A-46C9-9E0A-0E5BFE5516A1}" destId="{A14B13E8-C01D-4094-9AF7-79C57655A7A5}" srcOrd="5" destOrd="0" presId="urn:microsoft.com/office/officeart/2005/8/layout/orgChart1"/>
+    <dgm:cxn modelId="{046796C3-10F5-4D0D-A69E-2CCD4EB93F56}" type="presParOf" srcId="{A14B13E8-C01D-4094-9AF7-79C57655A7A5}" destId="{3BC18C10-4E86-4B3E-B367-BB2B6A18C79C}" srcOrd="0" destOrd="0" presId="urn:microsoft.com/office/officeart/2005/8/layout/orgChart1"/>
+    <dgm:cxn modelId="{8E61C29E-DCFB-48CA-B30C-6548136F03E9}" type="presParOf" srcId="{3BC18C10-4E86-4B3E-B367-BB2B6A18C79C}" destId="{585B1D7D-91C5-4A18-B94F-DB4C71521DD3}" srcOrd="0" destOrd="0" presId="urn:microsoft.com/office/officeart/2005/8/layout/orgChart1"/>
+    <dgm:cxn modelId="{517A24E5-ADA2-4370-A8AB-18FDE230894B}" type="presParOf" srcId="{3BC18C10-4E86-4B3E-B367-BB2B6A18C79C}" destId="{0B0900DC-D9B7-43DE-84C8-5B5300EE9CDE}" srcOrd="1" destOrd="0" presId="urn:microsoft.com/office/officeart/2005/8/layout/orgChart1"/>
+    <dgm:cxn modelId="{CA766F93-5FC5-4D3A-B13E-85E9FAE08512}" type="presParOf" srcId="{A14B13E8-C01D-4094-9AF7-79C57655A7A5}" destId="{4995C6A2-5C89-4D3E-8ADA-1EDBE3B73CF4}" srcOrd="1" destOrd="0" presId="urn:microsoft.com/office/officeart/2005/8/layout/orgChart1"/>
+    <dgm:cxn modelId="{B7ED6576-22C9-4477-809C-8CAD10A2DFEB}" type="presParOf" srcId="{4995C6A2-5C89-4D3E-8ADA-1EDBE3B73CF4}" destId="{5C400AF8-1112-4440-9C77-B6BCC70ACEB2}" srcOrd="0" destOrd="0" presId="urn:microsoft.com/office/officeart/2005/8/layout/orgChart1"/>
+    <dgm:cxn modelId="{E9BBFEF8-CC87-4D73-B306-54D41AD325F8}" type="presParOf" srcId="{4995C6A2-5C89-4D3E-8ADA-1EDBE3B73CF4}" destId="{04BA4EC3-35B9-4FBA-A89E-F0E981A6BB7F}" srcOrd="1" destOrd="0" presId="urn:microsoft.com/office/officeart/2005/8/layout/orgChart1"/>
+    <dgm:cxn modelId="{8B65067F-1A26-400B-ADCE-B8C0647DCAFF}" type="presParOf" srcId="{04BA4EC3-35B9-4FBA-A89E-F0E981A6BB7F}" destId="{955C8C59-4E0F-463A-B3C0-DE8993B9116F}" srcOrd="0" destOrd="0" presId="urn:microsoft.com/office/officeart/2005/8/layout/orgChart1"/>
+    <dgm:cxn modelId="{8EB13EA8-593C-4990-BDA3-37FF950CE50F}" type="presParOf" srcId="{955C8C59-4E0F-463A-B3C0-DE8993B9116F}" destId="{D241673A-199B-418B-93D1-9ECE271EC7C9}" srcOrd="0" destOrd="0" presId="urn:microsoft.com/office/officeart/2005/8/layout/orgChart1"/>
+    <dgm:cxn modelId="{029CDDAE-E001-4BB3-9B9B-5E0BCE711A48}" type="presParOf" srcId="{955C8C59-4E0F-463A-B3C0-DE8993B9116F}" destId="{31291DFC-EE08-4D0D-B07A-CD6A657ADDE9}" srcOrd="1" destOrd="0" presId="urn:microsoft.com/office/officeart/2005/8/layout/orgChart1"/>
+    <dgm:cxn modelId="{8A74EF72-D3AA-40AB-8A9F-D630197AFBC8}" type="presParOf" srcId="{04BA4EC3-35B9-4FBA-A89E-F0E981A6BB7F}" destId="{ADDE9741-B2B9-45FF-8092-D8299C64F5A6}" srcOrd="1" destOrd="0" presId="urn:microsoft.com/office/officeart/2005/8/layout/orgChart1"/>
+    <dgm:cxn modelId="{20FCA6A4-A8BD-42D1-9D60-E9AFF41C4738}" type="presParOf" srcId="{ADDE9741-B2B9-45FF-8092-D8299C64F5A6}" destId="{36598296-77BD-4B33-BCCF-445EE6211BDA}" srcOrd="0" destOrd="0" presId="urn:microsoft.com/office/officeart/2005/8/layout/orgChart1"/>
+    <dgm:cxn modelId="{5D9A3D1B-8933-4087-B3CF-0628CDF0BE9D}" type="presParOf" srcId="{ADDE9741-B2B9-45FF-8092-D8299C64F5A6}" destId="{C02361CE-86A0-403B-9163-7EADB00F5DB3}" srcOrd="1" destOrd="0" presId="urn:microsoft.com/office/officeart/2005/8/layout/orgChart1"/>
+    <dgm:cxn modelId="{97EF9CCA-AA9F-4A10-B719-C2C96085BF99}" type="presParOf" srcId="{C02361CE-86A0-403B-9163-7EADB00F5DB3}" destId="{5181EAC6-43F1-4FD4-ADB6-D7785DBADD15}" srcOrd="0" destOrd="0" presId="urn:microsoft.com/office/officeart/2005/8/layout/orgChart1"/>
+    <dgm:cxn modelId="{B6DED13B-F006-4BA5-9806-5CE00E003DB7}" type="presParOf" srcId="{5181EAC6-43F1-4FD4-ADB6-D7785DBADD15}" destId="{21645053-3F4B-47EA-B556-5F6D638F4517}" srcOrd="0" destOrd="0" presId="urn:microsoft.com/office/officeart/2005/8/layout/orgChart1"/>
+    <dgm:cxn modelId="{8DBF000B-7B50-4032-957F-E1A7D48D9104}" type="presParOf" srcId="{5181EAC6-43F1-4FD4-ADB6-D7785DBADD15}" destId="{E032D04E-723C-4712-8F62-17A47C5EA053}" srcOrd="1" destOrd="0" presId="urn:microsoft.com/office/officeart/2005/8/layout/orgChart1"/>
+    <dgm:cxn modelId="{BC378524-1CA0-4EF3-BFF5-1D2D6E778289}" type="presParOf" srcId="{C02361CE-86A0-403B-9163-7EADB00F5DB3}" destId="{63190F63-B6F7-4915-A2EF-808D5BF23288}" srcOrd="1" destOrd="0" presId="urn:microsoft.com/office/officeart/2005/8/layout/orgChart1"/>
+    <dgm:cxn modelId="{C5485B3D-13CC-445F-AB22-A7943ED159ED}" type="presParOf" srcId="{63190F63-B6F7-4915-A2EF-808D5BF23288}" destId="{8DD983DC-4DAA-4B84-83AE-8E07574516E4}" srcOrd="0" destOrd="0" presId="urn:microsoft.com/office/officeart/2005/8/layout/orgChart1"/>
+    <dgm:cxn modelId="{01F5FAF7-234B-4C3B-BA43-852E9E87F6C9}" type="presParOf" srcId="{63190F63-B6F7-4915-A2EF-808D5BF23288}" destId="{2E78B854-5568-436D-B8A3-144FCD0E1007}" srcOrd="1" destOrd="0" presId="urn:microsoft.com/office/officeart/2005/8/layout/orgChart1"/>
+    <dgm:cxn modelId="{6322D58E-C1DE-4895-AE4C-DD4B16182C61}" type="presParOf" srcId="{2E78B854-5568-436D-B8A3-144FCD0E1007}" destId="{7C4A6CCA-C207-443B-B249-540AC36D26B4}" srcOrd="0" destOrd="0" presId="urn:microsoft.com/office/officeart/2005/8/layout/orgChart1"/>
+    <dgm:cxn modelId="{9AA854CA-BF52-4185-80AD-6341C38670D1}" type="presParOf" srcId="{7C4A6CCA-C207-443B-B249-540AC36D26B4}" destId="{0CD25E49-327D-4024-9245-94B36C8B4FA6}" srcOrd="0" destOrd="0" presId="urn:microsoft.com/office/officeart/2005/8/layout/orgChart1"/>
+    <dgm:cxn modelId="{4B480F75-F379-4E27-8B23-DF92C68AB085}" type="presParOf" srcId="{7C4A6CCA-C207-443B-B249-540AC36D26B4}" destId="{5A042A36-B5A5-43EC-B5F5-0DD379817635}" srcOrd="1" destOrd="0" presId="urn:microsoft.com/office/officeart/2005/8/layout/orgChart1"/>
+    <dgm:cxn modelId="{A51075B1-979B-41E5-9B09-78010D8A3A06}" type="presParOf" srcId="{2E78B854-5568-436D-B8A3-144FCD0E1007}" destId="{EFC6F576-EDD3-4237-9B62-94EA898E7E9F}" srcOrd="1" destOrd="0" presId="urn:microsoft.com/office/officeart/2005/8/layout/orgChart1"/>
+    <dgm:cxn modelId="{8F5DC9DC-25D7-40B2-B2BB-96950528788B}" type="presParOf" srcId="{EFC6F576-EDD3-4237-9B62-94EA898E7E9F}" destId="{429A4720-1D13-45E8-BDC2-2AB7F13F0DC4}" srcOrd="0" destOrd="0" presId="urn:microsoft.com/office/officeart/2005/8/layout/orgChart1"/>
+    <dgm:cxn modelId="{040D23EB-FA4D-43F3-962A-CA9F07796ACF}" type="presParOf" srcId="{EFC6F576-EDD3-4237-9B62-94EA898E7E9F}" destId="{A1C2DB77-0102-4957-A289-23AC3AD08309}" srcOrd="1" destOrd="0" presId="urn:microsoft.com/office/officeart/2005/8/layout/orgChart1"/>
+    <dgm:cxn modelId="{A4335B66-856F-4AFE-91D0-91E7B0AA3DD7}" type="presParOf" srcId="{A1C2DB77-0102-4957-A289-23AC3AD08309}" destId="{03880C3E-AA6A-46B9-A5EC-BD716D9A2B6C}" srcOrd="0" destOrd="0" presId="urn:microsoft.com/office/officeart/2005/8/layout/orgChart1"/>
+    <dgm:cxn modelId="{2F3ED1B0-73B6-4C76-B13B-11E2CE4B9BE7}" type="presParOf" srcId="{03880C3E-AA6A-46B9-A5EC-BD716D9A2B6C}" destId="{B0AE1D97-7686-4C77-97EB-738180761500}" srcOrd="0" destOrd="0" presId="urn:microsoft.com/office/officeart/2005/8/layout/orgChart1"/>
+    <dgm:cxn modelId="{36D8DB24-3FD2-4751-BF1F-CDE64E822270}" type="presParOf" srcId="{03880C3E-AA6A-46B9-A5EC-BD716D9A2B6C}" destId="{7E582EF1-DE80-44B2-BA85-0F3AAA6F1FAB}" srcOrd="1" destOrd="0" presId="urn:microsoft.com/office/officeart/2005/8/layout/orgChart1"/>
+    <dgm:cxn modelId="{4BD553CA-35F3-485E-94BB-A611367E4398}" type="presParOf" srcId="{A1C2DB77-0102-4957-A289-23AC3AD08309}" destId="{6610CC96-203F-4D8D-A706-3E5285A718CB}" srcOrd="1" destOrd="0" presId="urn:microsoft.com/office/officeart/2005/8/layout/orgChart1"/>
+    <dgm:cxn modelId="{31A7F2D7-142D-426E-AA41-E321FE2900A5}" type="presParOf" srcId="{6610CC96-203F-4D8D-A706-3E5285A718CB}" destId="{AA9E9A5A-61A0-4D38-9CB0-637AF54A5377}" srcOrd="0" destOrd="0" presId="urn:microsoft.com/office/officeart/2005/8/layout/orgChart1"/>
+    <dgm:cxn modelId="{DF14A60C-ABD9-4DA6-9533-B4D8F8A5C391}" type="presParOf" srcId="{6610CC96-203F-4D8D-A706-3E5285A718CB}" destId="{F4F7EE79-30D9-4513-BF9D-AA42F549EED8}" srcOrd="1" destOrd="0" presId="urn:microsoft.com/office/officeart/2005/8/layout/orgChart1"/>
+    <dgm:cxn modelId="{06B758BB-82BB-49E5-900F-043F154E2C61}" type="presParOf" srcId="{F4F7EE79-30D9-4513-BF9D-AA42F549EED8}" destId="{BF538B2B-4E85-48C6-8AC0-72E9B7F34E8F}" srcOrd="0" destOrd="0" presId="urn:microsoft.com/office/officeart/2005/8/layout/orgChart1"/>
+    <dgm:cxn modelId="{E18918A7-725C-49CB-BE3C-30DF1DB4C780}" type="presParOf" srcId="{BF538B2B-4E85-48C6-8AC0-72E9B7F34E8F}" destId="{C1C0DA9E-5408-49D8-B62D-431D4759236F}" srcOrd="0" destOrd="0" presId="urn:microsoft.com/office/officeart/2005/8/layout/orgChart1"/>
+    <dgm:cxn modelId="{F7BDBC0F-A91D-4BDC-886E-90BF40DC5C16}" type="presParOf" srcId="{BF538B2B-4E85-48C6-8AC0-72E9B7F34E8F}" destId="{AD119C04-EE53-4847-BCDE-57E09823CBEC}" srcOrd="1" destOrd="0" presId="urn:microsoft.com/office/officeart/2005/8/layout/orgChart1"/>
+    <dgm:cxn modelId="{0B868614-0510-4190-AF36-1B55F0A00CE2}" type="presParOf" srcId="{F4F7EE79-30D9-4513-BF9D-AA42F549EED8}" destId="{AD6AF7F9-F2A5-4912-AFB3-03399A206255}" srcOrd="1" destOrd="0" presId="urn:microsoft.com/office/officeart/2005/8/layout/orgChart1"/>
+    <dgm:cxn modelId="{7105F982-348C-4564-8900-9A51CF47ADF2}" type="presParOf" srcId="{F4F7EE79-30D9-4513-BF9D-AA42F549EED8}" destId="{76E118F5-5AB3-4870-BFF6-9817B9BCBBD5}" srcOrd="2" destOrd="0" presId="urn:microsoft.com/office/officeart/2005/8/layout/orgChart1"/>
+    <dgm:cxn modelId="{F27522C7-F806-4CF6-ADAF-6893AABA88E0}" type="presParOf" srcId="{A1C2DB77-0102-4957-A289-23AC3AD08309}" destId="{8ABE6757-7C5F-4ADA-9949-753E9388929C}" srcOrd="2" destOrd="0" presId="urn:microsoft.com/office/officeart/2005/8/layout/orgChart1"/>
+    <dgm:cxn modelId="{AB9CD92C-E534-4E09-B171-2F6B65DAAC7F}" type="presParOf" srcId="{2E78B854-5568-436D-B8A3-144FCD0E1007}" destId="{9DF229EF-CC07-4DF6-9B7C-407AAE729CD2}" srcOrd="2" destOrd="0" presId="urn:microsoft.com/office/officeart/2005/8/layout/orgChart1"/>
+    <dgm:cxn modelId="{2445D2F4-552C-4A87-8807-233E29B8862B}" type="presParOf" srcId="{C02361CE-86A0-403B-9163-7EADB00F5DB3}" destId="{DB2397BD-80FE-4AB2-B003-A165D9C1A354}" srcOrd="2" destOrd="0" presId="urn:microsoft.com/office/officeart/2005/8/layout/orgChart1"/>
+    <dgm:cxn modelId="{BE6B5AF6-B91B-44AB-8235-64F44A526F49}" type="presParOf" srcId="{04BA4EC3-35B9-4FBA-A89E-F0E981A6BB7F}" destId="{1B226FFC-AC07-469A-B45C-A1C25AEF00B7}" srcOrd="2" destOrd="0" presId="urn:microsoft.com/office/officeart/2005/8/layout/orgChart1"/>
+    <dgm:cxn modelId="{CAADCE41-5A8D-46F7-A24A-1DE3275F5223}" type="presParOf" srcId="{A14B13E8-C01D-4094-9AF7-79C57655A7A5}" destId="{2855B7E9-2069-4A95-8152-D7E6F8841C6C}" srcOrd="2" destOrd="0" presId="urn:microsoft.com/office/officeart/2005/8/layout/orgChart1"/>
+    <dgm:cxn modelId="{4DA39B13-1DD9-4135-88DB-AE0DDD206953}" type="presParOf" srcId="{5E100A7B-B13A-46C9-9E0A-0E5BFE5516A1}" destId="{ED157DEC-DFE4-4AB0-9E51-43BC8F14BA83}" srcOrd="6" destOrd="0" presId="urn:microsoft.com/office/officeart/2005/8/layout/orgChart1"/>
+    <dgm:cxn modelId="{88BDEA8F-C1BC-4B16-9DA6-B3E93ABCA35F}" type="presParOf" srcId="{5E100A7B-B13A-46C9-9E0A-0E5BFE5516A1}" destId="{23A7B8B0-ACF6-40A4-9620-3FC258C08F33}" srcOrd="7" destOrd="0" presId="urn:microsoft.com/office/officeart/2005/8/layout/orgChart1"/>
+    <dgm:cxn modelId="{D3FBD5BD-F372-473A-B719-496A0CED5347}" type="presParOf" srcId="{23A7B8B0-ACF6-40A4-9620-3FC258C08F33}" destId="{316141FC-207D-4E91-A5DF-5E188F0560D7}" srcOrd="0" destOrd="0" presId="urn:microsoft.com/office/officeart/2005/8/layout/orgChart1"/>
+    <dgm:cxn modelId="{4CD5E095-F02F-4949-B286-D1C21CAF07B4}" type="presParOf" srcId="{316141FC-207D-4E91-A5DF-5E188F0560D7}" destId="{793617CE-44BB-45D4-BECE-E3C087312CA8}" srcOrd="0" destOrd="0" presId="urn:microsoft.com/office/officeart/2005/8/layout/orgChart1"/>
+    <dgm:cxn modelId="{AA2A9B3E-3161-49B0-B5C6-E75F2EB07A12}" type="presParOf" srcId="{316141FC-207D-4E91-A5DF-5E188F0560D7}" destId="{629D6D4A-E029-4BB2-BC59-161B6D4904E1}" srcOrd="1" destOrd="0" presId="urn:microsoft.com/office/officeart/2005/8/layout/orgChart1"/>
+    <dgm:cxn modelId="{0AC49787-1A9D-44B2-B668-AC65D120D5B2}" type="presParOf" srcId="{23A7B8B0-ACF6-40A4-9620-3FC258C08F33}" destId="{75194295-DC17-4AD5-BB82-3CDB3F000C48}" srcOrd="1" destOrd="0" presId="urn:microsoft.com/office/officeart/2005/8/layout/orgChart1"/>
+    <dgm:cxn modelId="{D360075C-1B80-44EA-9114-CDE413D1B87C}" type="presParOf" srcId="{75194295-DC17-4AD5-BB82-3CDB3F000C48}" destId="{540729D5-854F-4277-8B9F-331FB2BF3538}" srcOrd="0" destOrd="0" presId="urn:microsoft.com/office/officeart/2005/8/layout/orgChart1"/>
+    <dgm:cxn modelId="{1A7E5EF5-1A6B-44A3-B533-C16D665F1067}" type="presParOf" srcId="{75194295-DC17-4AD5-BB82-3CDB3F000C48}" destId="{9F0644D5-7AEE-40E6-88A2-12C489E6B8A0}" srcOrd="1" destOrd="0" presId="urn:microsoft.com/office/officeart/2005/8/layout/orgChart1"/>
+    <dgm:cxn modelId="{334A6D69-7E0C-4E66-BD53-892B8FEAD83F}" type="presParOf" srcId="{9F0644D5-7AEE-40E6-88A2-12C489E6B8A0}" destId="{DC3046F1-AB01-4342-B1B7-A2342F102356}" srcOrd="0" destOrd="0" presId="urn:microsoft.com/office/officeart/2005/8/layout/orgChart1"/>
+    <dgm:cxn modelId="{4F2C4DEB-C91C-48BD-8027-7F79F67862EC}" type="presParOf" srcId="{DC3046F1-AB01-4342-B1B7-A2342F102356}" destId="{5130258A-711A-4DE4-AF7F-EC88AB153761}" srcOrd="0" destOrd="0" presId="urn:microsoft.com/office/officeart/2005/8/layout/orgChart1"/>
+    <dgm:cxn modelId="{CDDBA1EF-7D98-4DB6-A21E-23BEEDB27966}" type="presParOf" srcId="{DC3046F1-AB01-4342-B1B7-A2342F102356}" destId="{BB6A0D7D-EE0C-4363-8615-221DDA314271}" srcOrd="1" destOrd="0" presId="urn:microsoft.com/office/officeart/2005/8/layout/orgChart1"/>
+    <dgm:cxn modelId="{656FB497-E886-4F67-BF19-CAFB3E67F3D1}" type="presParOf" srcId="{9F0644D5-7AEE-40E6-88A2-12C489E6B8A0}" destId="{4088B156-D95E-4E72-B2D3-395FA783BBE6}" srcOrd="1" destOrd="0" presId="urn:microsoft.com/office/officeart/2005/8/layout/orgChart1"/>
+    <dgm:cxn modelId="{89467F81-2E06-42CC-A004-1D3A8CF7CF8E}" type="presParOf" srcId="{4088B156-D95E-4E72-B2D3-395FA783BBE6}" destId="{70E97D62-15ED-420C-9002-3382C999AAB2}" srcOrd="0" destOrd="0" presId="urn:microsoft.com/office/officeart/2005/8/layout/orgChart1"/>
+    <dgm:cxn modelId="{4FCFE3F0-78D1-4A76-BA90-631D95252B72}" type="presParOf" srcId="{4088B156-D95E-4E72-B2D3-395FA783BBE6}" destId="{4C1B88AA-1C43-4F9E-808E-B1EB03C2B67E}" srcOrd="1" destOrd="0" presId="urn:microsoft.com/office/officeart/2005/8/layout/orgChart1"/>
+    <dgm:cxn modelId="{A309C125-C325-4A2E-A6FA-33F5675205C0}" type="presParOf" srcId="{4C1B88AA-1C43-4F9E-808E-B1EB03C2B67E}" destId="{A9215260-F8DB-4670-A7AB-2AF390D62019}" srcOrd="0" destOrd="0" presId="urn:microsoft.com/office/officeart/2005/8/layout/orgChart1"/>
+    <dgm:cxn modelId="{F4E9B269-7006-4175-9005-E18A0D4E0E1C}" type="presParOf" srcId="{A9215260-F8DB-4670-A7AB-2AF390D62019}" destId="{DCDBD131-0240-4455-B663-043F3A39818C}" srcOrd="0" destOrd="0" presId="urn:microsoft.com/office/officeart/2005/8/layout/orgChart1"/>
+    <dgm:cxn modelId="{E742DF15-E168-4A1B-8358-19A06AA97125}" type="presParOf" srcId="{A9215260-F8DB-4670-A7AB-2AF390D62019}" destId="{4CBBF73F-C62D-4855-9C2C-A944955D2CEF}" srcOrd="1" destOrd="0" presId="urn:microsoft.com/office/officeart/2005/8/layout/orgChart1"/>
+    <dgm:cxn modelId="{B2B28416-A682-463C-96C3-3F42B6D41E7A}" type="presParOf" srcId="{4C1B88AA-1C43-4F9E-808E-B1EB03C2B67E}" destId="{655CD120-CE7E-48A3-AFD6-2449894E7CDA}" srcOrd="1" destOrd="0" presId="urn:microsoft.com/office/officeart/2005/8/layout/orgChart1"/>
+    <dgm:cxn modelId="{E7348269-5AC8-4F25-A3FD-C104730A68E4}" type="presParOf" srcId="{655CD120-CE7E-48A3-AFD6-2449894E7CDA}" destId="{3876A487-3F2D-4A41-A882-D33B27EB703A}" srcOrd="0" destOrd="0" presId="urn:microsoft.com/office/officeart/2005/8/layout/orgChart1"/>
+    <dgm:cxn modelId="{7C920C5B-2804-4733-97B2-A33A5D02A153}" type="presParOf" srcId="{655CD120-CE7E-48A3-AFD6-2449894E7CDA}" destId="{89A0CF97-AC42-4C29-A180-FDFAB8A44E35}" srcOrd="1" destOrd="0" presId="urn:microsoft.com/office/officeart/2005/8/layout/orgChart1"/>
+    <dgm:cxn modelId="{7BC723BE-1354-4BFE-AD99-BF0F2F799B27}" type="presParOf" srcId="{89A0CF97-AC42-4C29-A180-FDFAB8A44E35}" destId="{C93C0E59-980A-4B2A-97CF-DB589EF50733}" srcOrd="0" destOrd="0" presId="urn:microsoft.com/office/officeart/2005/8/layout/orgChart1"/>
+    <dgm:cxn modelId="{48251E5D-0290-4A02-BC8F-65A378A00CBD}" type="presParOf" srcId="{C93C0E59-980A-4B2A-97CF-DB589EF50733}" destId="{E2618F09-9DE9-408F-AE3E-2151FBBE6220}" srcOrd="0" destOrd="0" presId="urn:microsoft.com/office/officeart/2005/8/layout/orgChart1"/>
+    <dgm:cxn modelId="{472452A7-A4CD-45D5-ADD9-85E48C20CDE7}" type="presParOf" srcId="{C93C0E59-980A-4B2A-97CF-DB589EF50733}" destId="{6F709E93-9579-4196-83E4-397EB4266AA1}" srcOrd="1" destOrd="0" presId="urn:microsoft.com/office/officeart/2005/8/layout/orgChart1"/>
+    <dgm:cxn modelId="{4A37492A-0113-47A5-BA2E-D1DD4F7049D4}" type="presParOf" srcId="{89A0CF97-AC42-4C29-A180-FDFAB8A44E35}" destId="{315ECFCD-C8CF-4F29-A3EB-2A3D7D1BD409}" srcOrd="1" destOrd="0" presId="urn:microsoft.com/office/officeart/2005/8/layout/orgChart1"/>
+    <dgm:cxn modelId="{CD497878-A4A4-4C3E-AF4A-85E316A0F193}" type="presParOf" srcId="{315ECFCD-C8CF-4F29-A3EB-2A3D7D1BD409}" destId="{7068374F-FAEA-4F4F-95A0-C09EB2EAA419}" srcOrd="0" destOrd="0" presId="urn:microsoft.com/office/officeart/2005/8/layout/orgChart1"/>
+    <dgm:cxn modelId="{77F18707-5EA5-4697-A600-7F7ED88B3045}" type="presParOf" srcId="{315ECFCD-C8CF-4F29-A3EB-2A3D7D1BD409}" destId="{36071D02-82A8-4E5C-9C74-F1FA80A833BB}" srcOrd="1" destOrd="0" presId="urn:microsoft.com/office/officeart/2005/8/layout/orgChart1"/>
+    <dgm:cxn modelId="{186552E6-76F5-4902-850A-CE43DF5EE83C}" type="presParOf" srcId="{36071D02-82A8-4E5C-9C74-F1FA80A833BB}" destId="{CE29CFD4-D9BC-4BC8-B065-0A34D2BF2297}" srcOrd="0" destOrd="0" presId="urn:microsoft.com/office/officeart/2005/8/layout/orgChart1"/>
+    <dgm:cxn modelId="{71BC26A3-9B36-41E7-8604-87C548CD48EA}" type="presParOf" srcId="{CE29CFD4-D9BC-4BC8-B065-0A34D2BF2297}" destId="{B93586C6-5446-4FD8-BF3D-CAE0A5992EE9}" srcOrd="0" destOrd="0" presId="urn:microsoft.com/office/officeart/2005/8/layout/orgChart1"/>
+    <dgm:cxn modelId="{3F87EC0D-EB5B-4155-8E00-5301F729468C}" type="presParOf" srcId="{CE29CFD4-D9BC-4BC8-B065-0A34D2BF2297}" destId="{A2C0AD7F-C683-4ED4-9C19-6E3D25F812E4}" srcOrd="1" destOrd="0" presId="urn:microsoft.com/office/officeart/2005/8/layout/orgChart1"/>
+    <dgm:cxn modelId="{E2178F85-3E90-428E-9E2D-C67054B0AB42}" type="presParOf" srcId="{36071D02-82A8-4E5C-9C74-F1FA80A833BB}" destId="{4AF140C9-A3C1-4180-A093-45C1A154C0F0}" srcOrd="1" destOrd="0" presId="urn:microsoft.com/office/officeart/2005/8/layout/orgChart1"/>
+    <dgm:cxn modelId="{9F39E379-0B37-4712-8902-6EBCAAC66461}" type="presParOf" srcId="{4AF140C9-A3C1-4180-A093-45C1A154C0F0}" destId="{F8387438-5463-46D2-B18E-E1A31625D8E4}" srcOrd="0" destOrd="0" presId="urn:microsoft.com/office/officeart/2005/8/layout/orgChart1"/>
+    <dgm:cxn modelId="{E6868D8D-A86B-4AB1-9E4E-F6770165B248}" type="presParOf" srcId="{4AF140C9-A3C1-4180-A093-45C1A154C0F0}" destId="{F07905F9-F6DE-481B-BB66-987DB5349841}" srcOrd="1" destOrd="0" presId="urn:microsoft.com/office/officeart/2005/8/layout/orgChart1"/>
+    <dgm:cxn modelId="{7D0EB799-EC81-444B-98D3-410519882433}" type="presParOf" srcId="{F07905F9-F6DE-481B-BB66-987DB5349841}" destId="{728A9112-F86F-451C-978A-75F49D5F8435}" srcOrd="0" destOrd="0" presId="urn:microsoft.com/office/officeart/2005/8/layout/orgChart1"/>
+    <dgm:cxn modelId="{7601EC81-F1A6-4048-8579-84A713F2E6DA}" type="presParOf" srcId="{728A9112-F86F-451C-978A-75F49D5F8435}" destId="{64BB4CDA-1EA0-4EC8-8443-DFE7B94B3FDC}" srcOrd="0" destOrd="0" presId="urn:microsoft.com/office/officeart/2005/8/layout/orgChart1"/>
+    <dgm:cxn modelId="{8267803D-753C-4A04-9C1A-EF9A89F6FA53}" type="presParOf" srcId="{728A9112-F86F-451C-978A-75F49D5F8435}" destId="{9BF3AF7A-A67C-4B45-A1B4-C75E06872B23}" srcOrd="1" destOrd="0" presId="urn:microsoft.com/office/officeart/2005/8/layout/orgChart1"/>
+    <dgm:cxn modelId="{22679B5C-9CB5-4B8D-A2CD-B7287499A7D2}" type="presParOf" srcId="{F07905F9-F6DE-481B-BB66-987DB5349841}" destId="{F24F0019-5C23-414B-8C5C-F1EC93C47C8C}" srcOrd="1" destOrd="0" presId="urn:microsoft.com/office/officeart/2005/8/layout/orgChart1"/>
+    <dgm:cxn modelId="{30EA0181-F8D8-4711-ACD9-8BDD8A324A3C}" type="presParOf" srcId="{F07905F9-F6DE-481B-BB66-987DB5349841}" destId="{0F920FB2-4A10-465D-A52A-3D7582353D1D}" srcOrd="2" destOrd="0" presId="urn:microsoft.com/office/officeart/2005/8/layout/orgChart1"/>
+    <dgm:cxn modelId="{6C610924-45E6-499E-8345-B620D8B8D798}" type="presParOf" srcId="{36071D02-82A8-4E5C-9C74-F1FA80A833BB}" destId="{24F6E05D-2352-4C99-B0F5-74FC37AA15F5}" srcOrd="2" destOrd="0" presId="urn:microsoft.com/office/officeart/2005/8/layout/orgChart1"/>
+    <dgm:cxn modelId="{AB588E79-30A3-49B3-A63C-6E5572B0E72E}" type="presParOf" srcId="{89A0CF97-AC42-4C29-A180-FDFAB8A44E35}" destId="{6E4B6F22-2CFA-417C-AEF9-1DBA0F5F2F45}" srcOrd="2" destOrd="0" presId="urn:microsoft.com/office/officeart/2005/8/layout/orgChart1"/>
+    <dgm:cxn modelId="{F7737865-403A-443C-8629-38890CB4B591}" type="presParOf" srcId="{4C1B88AA-1C43-4F9E-808E-B1EB03C2B67E}" destId="{C5D6EDE9-3C46-4449-B61D-9D767F7A0D50}" srcOrd="2" destOrd="0" presId="urn:microsoft.com/office/officeart/2005/8/layout/orgChart1"/>
+    <dgm:cxn modelId="{4724855B-DC05-4ACD-B8A6-FC3A8B9636B6}" type="presParOf" srcId="{9F0644D5-7AEE-40E6-88A2-12C489E6B8A0}" destId="{40029EC8-94DA-46CD-84F3-1C528D053E83}" srcOrd="2" destOrd="0" presId="urn:microsoft.com/office/officeart/2005/8/layout/orgChart1"/>
+    <dgm:cxn modelId="{E39FAACD-92A0-4582-8F7A-2E8C2FC41A7B}" type="presParOf" srcId="{23A7B8B0-ACF6-40A4-9620-3FC258C08F33}" destId="{92201150-F02D-49AB-B28E-CD30726A6218}" srcOrd="2" destOrd="0" presId="urn:microsoft.com/office/officeart/2005/8/layout/orgChart1"/>
+    <dgm:cxn modelId="{4E4532D7-B110-42DB-9B2D-5A86FC2B2673}" type="presParOf" srcId="{932E188E-A331-495D-A64F-7AF0A82C926E}" destId="{2F9BEDA8-9693-4FB6-B528-60C57A6CAD3F}" srcOrd="2" destOrd="0" presId="urn:microsoft.com/office/officeart/2005/8/layout/orgChart1"/>
   </dgm:cxnLst>
   <dgm:bg/>
   <dgm:whole/>
@@ -16421,38 +16413,38 @@
     </dgm:pt>
   </dgm:ptLst>
   <dgm:cxnLst>
+    <dgm:cxn modelId="{5D6A3E94-6054-4375-AFF7-42C8A1672692}" type="presOf" srcId="{D7E550EF-3D3A-4D7A-A069-3A94E1E3BC88}" destId="{1AB17084-C907-4668-87B9-DA85B3E81A87}" srcOrd="0" destOrd="0" presId="urn:microsoft.com/office/officeart/2005/8/layout/orgChart1"/>
+    <dgm:cxn modelId="{B4FEC486-2C09-4F9B-9D57-22F95DC09468}" type="presOf" srcId="{6CDDAECC-D052-4371-9093-C12AA5FADD02}" destId="{2CF35114-8D98-4786-9E6B-FA104DDE62CB}" srcOrd="0" destOrd="0" presId="urn:microsoft.com/office/officeart/2005/8/layout/orgChart1"/>
     <dgm:cxn modelId="{E6A41196-FC01-45E2-89CB-144889969098}" srcId="{D8BA8640-7DD6-46D9-914E-D08B18F16FFC}" destId="{D7E550EF-3D3A-4D7A-A069-3A94E1E3BC88}" srcOrd="0" destOrd="0" parTransId="{713F36B2-09E9-44F0-9382-567061858786}" sibTransId="{C33A102D-76E4-444F-893E-2E00F051EC51}"/>
+    <dgm:cxn modelId="{B6141C95-CBBB-4123-B0CC-6C9B9AC8751A}" type="presOf" srcId="{E616B0D3-1F9A-4DC2-9C4A-87B9141E7495}" destId="{3A7E423B-4F17-4B6C-AD29-1F183939DD14}" srcOrd="1" destOrd="0" presId="urn:microsoft.com/office/officeart/2005/8/layout/orgChart1"/>
     <dgm:cxn modelId="{A2B8EADA-0C5A-4E5F-BAFA-7C1434172E46}" srcId="{D7E550EF-3D3A-4D7A-A069-3A94E1E3BC88}" destId="{E616B0D3-1F9A-4DC2-9C4A-87B9141E7495}" srcOrd="1" destOrd="0" parTransId="{94CFF9ED-EBDB-43D1-A228-A9B4E2B5FD31}" sibTransId="{8EE2C0A1-9203-4B86-8657-79FF40157EE2}"/>
-    <dgm:cxn modelId="{EC35E4FA-CACF-49C0-91D5-05586C9E01C3}" type="presOf" srcId="{94CFF9ED-EBDB-43D1-A228-A9B4E2B5FD31}" destId="{2FD9D88D-1451-49F5-A0A9-E504ED2E6767}" srcOrd="0" destOrd="0" presId="urn:microsoft.com/office/officeart/2005/8/layout/orgChart1"/>
-    <dgm:cxn modelId="{8D118FF0-6B56-4555-9DB2-96ED513AD17D}" type="presOf" srcId="{AFCBCC0B-8C9C-420F-9BED-7B1F75C0173D}" destId="{79C84A5F-A535-465C-A2DF-D4D348F6285F}" srcOrd="1" destOrd="0" presId="urn:microsoft.com/office/officeart/2005/8/layout/orgChart1"/>
-    <dgm:cxn modelId="{5496D0F6-4958-40E7-84E5-DE0A2EE98E9C}" type="presOf" srcId="{E616B0D3-1F9A-4DC2-9C4A-87B9141E7495}" destId="{A2BDEF8C-054A-449C-9004-6175728544BA}" srcOrd="0" destOrd="0" presId="urn:microsoft.com/office/officeart/2005/8/layout/orgChart1"/>
-    <dgm:cxn modelId="{F7E396B6-992A-4238-AA20-96F3A8821AB3}" type="presOf" srcId="{D7E550EF-3D3A-4D7A-A069-3A94E1E3BC88}" destId="{1AB17084-C907-4668-87B9-DA85B3E81A87}" srcOrd="0" destOrd="0" presId="urn:microsoft.com/office/officeart/2005/8/layout/orgChart1"/>
-    <dgm:cxn modelId="{A9E69C7C-3E0F-4863-89C4-6014841E5B64}" type="presOf" srcId="{D7E550EF-3D3A-4D7A-A069-3A94E1E3BC88}" destId="{3284ACA9-A078-400C-AC9E-58AFA8610DBA}" srcOrd="1" destOrd="0" presId="urn:microsoft.com/office/officeart/2005/8/layout/orgChart1"/>
-    <dgm:cxn modelId="{75D94843-BCC0-47E2-AB9B-3BE7C46BB6B8}" type="presOf" srcId="{6CDDAECC-D052-4371-9093-C12AA5FADD02}" destId="{2CF35114-8D98-4786-9E6B-FA104DDE62CB}" srcOrd="0" destOrd="0" presId="urn:microsoft.com/office/officeart/2005/8/layout/orgChart1"/>
-    <dgm:cxn modelId="{A23EB162-770A-40FA-8DB9-7897B3C85D8B}" type="presOf" srcId="{AFCBCC0B-8C9C-420F-9BED-7B1F75C0173D}" destId="{C9186B26-72F2-4F1B-AA75-31B93CFEC200}" srcOrd="0" destOrd="0" presId="urn:microsoft.com/office/officeart/2005/8/layout/orgChart1"/>
-    <dgm:cxn modelId="{AE98162F-6CCB-4E6D-AC70-532DCB670D35}" type="presOf" srcId="{D8BA8640-7DD6-46D9-914E-D08B18F16FFC}" destId="{02755DC6-DA7E-438B-9AC4-E16B561F765E}" srcOrd="0" destOrd="0" presId="urn:microsoft.com/office/officeart/2005/8/layout/orgChart1"/>
+    <dgm:cxn modelId="{47AD8926-78DF-408E-8A78-13A66CF73D9C}" type="presOf" srcId="{E616B0D3-1F9A-4DC2-9C4A-87B9141E7495}" destId="{A2BDEF8C-054A-449C-9004-6175728544BA}" srcOrd="0" destOrd="0" presId="urn:microsoft.com/office/officeart/2005/8/layout/orgChart1"/>
+    <dgm:cxn modelId="{1E71920C-B685-43F1-A806-F55B83660413}" type="presOf" srcId="{AFCBCC0B-8C9C-420F-9BED-7B1F75C0173D}" destId="{C9186B26-72F2-4F1B-AA75-31B93CFEC200}" srcOrd="0" destOrd="0" presId="urn:microsoft.com/office/officeart/2005/8/layout/orgChart1"/>
+    <dgm:cxn modelId="{0D821905-3F66-4935-8BE7-5A62F9609ADB}" type="presOf" srcId="{D8BA8640-7DD6-46D9-914E-D08B18F16FFC}" destId="{02755DC6-DA7E-438B-9AC4-E16B561F765E}" srcOrd="0" destOrd="0" presId="urn:microsoft.com/office/officeart/2005/8/layout/orgChart1"/>
+    <dgm:cxn modelId="{D88DD014-9D06-4A46-BAEB-102419C1ACAE}" type="presOf" srcId="{94CFF9ED-EBDB-43D1-A228-A9B4E2B5FD31}" destId="{2FD9D88D-1451-49F5-A0A9-E504ED2E6767}" srcOrd="0" destOrd="0" presId="urn:microsoft.com/office/officeart/2005/8/layout/orgChart1"/>
     <dgm:cxn modelId="{8725031E-92C2-4666-AE04-6747E520EF46}" srcId="{D7E550EF-3D3A-4D7A-A069-3A94E1E3BC88}" destId="{AFCBCC0B-8C9C-420F-9BED-7B1F75C0173D}" srcOrd="0" destOrd="0" parTransId="{6CDDAECC-D052-4371-9093-C12AA5FADD02}" sibTransId="{01A3B6A0-3657-4EA8-B2DB-04B15AB89469}"/>
-    <dgm:cxn modelId="{A61E02B1-75E0-4583-B1AA-D232FA4B437C}" type="presOf" srcId="{E616B0D3-1F9A-4DC2-9C4A-87B9141E7495}" destId="{3A7E423B-4F17-4B6C-AD29-1F183939DD14}" srcOrd="1" destOrd="0" presId="urn:microsoft.com/office/officeart/2005/8/layout/orgChart1"/>
-    <dgm:cxn modelId="{FC9940B9-6789-4AC2-8331-57E9A0CF558D}" type="presParOf" srcId="{02755DC6-DA7E-438B-9AC4-E16B561F765E}" destId="{932E188E-A331-495D-A64F-7AF0A82C926E}" srcOrd="0" destOrd="0" presId="urn:microsoft.com/office/officeart/2005/8/layout/orgChart1"/>
-    <dgm:cxn modelId="{724885B4-1767-45BF-9F2F-2EF6A29310FE}" type="presParOf" srcId="{932E188E-A331-495D-A64F-7AF0A82C926E}" destId="{55768425-ED5A-4779-9535-B090D73937BD}" srcOrd="0" destOrd="0" presId="urn:microsoft.com/office/officeart/2005/8/layout/orgChart1"/>
-    <dgm:cxn modelId="{942677F8-8EF7-44BB-BB8C-A6952C8DD92E}" type="presParOf" srcId="{55768425-ED5A-4779-9535-B090D73937BD}" destId="{1AB17084-C907-4668-87B9-DA85B3E81A87}" srcOrd="0" destOrd="0" presId="urn:microsoft.com/office/officeart/2005/8/layout/orgChart1"/>
-    <dgm:cxn modelId="{D529EAA8-26C6-4D19-B9B4-2ED3C3C83C7D}" type="presParOf" srcId="{55768425-ED5A-4779-9535-B090D73937BD}" destId="{3284ACA9-A078-400C-AC9E-58AFA8610DBA}" srcOrd="1" destOrd="0" presId="urn:microsoft.com/office/officeart/2005/8/layout/orgChart1"/>
-    <dgm:cxn modelId="{A3F87167-D87D-4628-AE84-8BAB66D6CED1}" type="presParOf" srcId="{932E188E-A331-495D-A64F-7AF0A82C926E}" destId="{5E100A7B-B13A-46C9-9E0A-0E5BFE5516A1}" srcOrd="1" destOrd="0" presId="urn:microsoft.com/office/officeart/2005/8/layout/orgChart1"/>
-    <dgm:cxn modelId="{5C52D46D-2EDC-47B0-9A61-7E5FC66C5625}" type="presParOf" srcId="{5E100A7B-B13A-46C9-9E0A-0E5BFE5516A1}" destId="{2CF35114-8D98-4786-9E6B-FA104DDE62CB}" srcOrd="0" destOrd="0" presId="urn:microsoft.com/office/officeart/2005/8/layout/orgChart1"/>
-    <dgm:cxn modelId="{A96EE447-60F6-4EB5-8E62-2DB824D30139}" type="presParOf" srcId="{5E100A7B-B13A-46C9-9E0A-0E5BFE5516A1}" destId="{2074FE73-3BE8-46D9-9EE1-82DA9A3174F6}" srcOrd="1" destOrd="0" presId="urn:microsoft.com/office/officeart/2005/8/layout/orgChart1"/>
-    <dgm:cxn modelId="{D0AE9DB8-A325-4404-A086-6F787DCC88FF}" type="presParOf" srcId="{2074FE73-3BE8-46D9-9EE1-82DA9A3174F6}" destId="{E9B7BD48-6FE7-4ADA-88D4-D5CE9A411C1C}" srcOrd="0" destOrd="0" presId="urn:microsoft.com/office/officeart/2005/8/layout/orgChart1"/>
-    <dgm:cxn modelId="{6549C295-5701-4D93-ABD7-4F88A52D3006}" type="presParOf" srcId="{E9B7BD48-6FE7-4ADA-88D4-D5CE9A411C1C}" destId="{C9186B26-72F2-4F1B-AA75-31B93CFEC200}" srcOrd="0" destOrd="0" presId="urn:microsoft.com/office/officeart/2005/8/layout/orgChart1"/>
-    <dgm:cxn modelId="{232FF498-2D87-4369-BBC2-4EE9112A2222}" type="presParOf" srcId="{E9B7BD48-6FE7-4ADA-88D4-D5CE9A411C1C}" destId="{79C84A5F-A535-465C-A2DF-D4D348F6285F}" srcOrd="1" destOrd="0" presId="urn:microsoft.com/office/officeart/2005/8/layout/orgChart1"/>
-    <dgm:cxn modelId="{3C880F10-353A-4ACE-AE80-2EB26E05E12B}" type="presParOf" srcId="{2074FE73-3BE8-46D9-9EE1-82DA9A3174F6}" destId="{CE2D7657-6211-4DE6-9AC4-62D5DB4F59F1}" srcOrd="1" destOrd="0" presId="urn:microsoft.com/office/officeart/2005/8/layout/orgChart1"/>
-    <dgm:cxn modelId="{BBFA6274-5E5E-45A1-9F3B-68DB18860E4C}" type="presParOf" srcId="{2074FE73-3BE8-46D9-9EE1-82DA9A3174F6}" destId="{54085043-A66A-4851-BF39-6C102532D55B}" srcOrd="2" destOrd="0" presId="urn:microsoft.com/office/officeart/2005/8/layout/orgChart1"/>
-    <dgm:cxn modelId="{642100B1-0873-4F42-B514-40F2AD4F5996}" type="presParOf" srcId="{5E100A7B-B13A-46C9-9E0A-0E5BFE5516A1}" destId="{2FD9D88D-1451-49F5-A0A9-E504ED2E6767}" srcOrd="2" destOrd="0" presId="urn:microsoft.com/office/officeart/2005/8/layout/orgChart1"/>
-    <dgm:cxn modelId="{796B8BAA-4B87-4EDA-BFA1-849BCD4953D6}" type="presParOf" srcId="{5E100A7B-B13A-46C9-9E0A-0E5BFE5516A1}" destId="{F3C4565F-CCAF-40A3-B8DB-0375D55424C1}" srcOrd="3" destOrd="0" presId="urn:microsoft.com/office/officeart/2005/8/layout/orgChart1"/>
-    <dgm:cxn modelId="{551BFCEA-F46B-4548-B857-56E1B4A4DB09}" type="presParOf" srcId="{F3C4565F-CCAF-40A3-B8DB-0375D55424C1}" destId="{D2D254D8-1DA0-4980-AA43-971554250941}" srcOrd="0" destOrd="0" presId="urn:microsoft.com/office/officeart/2005/8/layout/orgChart1"/>
-    <dgm:cxn modelId="{142536ED-EF1D-4B09-A168-AE9EBFD790E8}" type="presParOf" srcId="{D2D254D8-1DA0-4980-AA43-971554250941}" destId="{A2BDEF8C-054A-449C-9004-6175728544BA}" srcOrd="0" destOrd="0" presId="urn:microsoft.com/office/officeart/2005/8/layout/orgChart1"/>
-    <dgm:cxn modelId="{2476B86A-4577-4623-A04F-6A5A8E10E328}" type="presParOf" srcId="{D2D254D8-1DA0-4980-AA43-971554250941}" destId="{3A7E423B-4F17-4B6C-AD29-1F183939DD14}" srcOrd="1" destOrd="0" presId="urn:microsoft.com/office/officeart/2005/8/layout/orgChart1"/>
-    <dgm:cxn modelId="{E70C1960-4464-4815-A2C0-CFF4E5FCE688}" type="presParOf" srcId="{F3C4565F-CCAF-40A3-B8DB-0375D55424C1}" destId="{FE23DF22-130E-4C23-A566-C018BF81677E}" srcOrd="1" destOrd="0" presId="urn:microsoft.com/office/officeart/2005/8/layout/orgChart1"/>
-    <dgm:cxn modelId="{B01E3962-E880-4FD5-BD23-88927D56CAF5}" type="presParOf" srcId="{F3C4565F-CCAF-40A3-B8DB-0375D55424C1}" destId="{541F1E75-51FB-4654-8D9B-A41E0C8EE885}" srcOrd="2" destOrd="0" presId="urn:microsoft.com/office/officeart/2005/8/layout/orgChart1"/>
-    <dgm:cxn modelId="{D54E4963-7DAB-42BA-A81A-71E7E501137B}" type="presParOf" srcId="{932E188E-A331-495D-A64F-7AF0A82C926E}" destId="{2F9BEDA8-9693-4FB6-B528-60C57A6CAD3F}" srcOrd="2" destOrd="0" presId="urn:microsoft.com/office/officeart/2005/8/layout/orgChart1"/>
+    <dgm:cxn modelId="{A0ADD8CA-F206-4B08-8FC8-D3049011ACE1}" type="presOf" srcId="{D7E550EF-3D3A-4D7A-A069-3A94E1E3BC88}" destId="{3284ACA9-A078-400C-AC9E-58AFA8610DBA}" srcOrd="1" destOrd="0" presId="urn:microsoft.com/office/officeart/2005/8/layout/orgChart1"/>
+    <dgm:cxn modelId="{8B413B17-6B15-4D95-9127-79AE30C4D71B}" type="presOf" srcId="{AFCBCC0B-8C9C-420F-9BED-7B1F75C0173D}" destId="{79C84A5F-A535-465C-A2DF-D4D348F6285F}" srcOrd="1" destOrd="0" presId="urn:microsoft.com/office/officeart/2005/8/layout/orgChart1"/>
+    <dgm:cxn modelId="{FB6BA0EC-7A99-414A-9029-8742B42AA376}" type="presParOf" srcId="{02755DC6-DA7E-438B-9AC4-E16B561F765E}" destId="{932E188E-A331-495D-A64F-7AF0A82C926E}" srcOrd="0" destOrd="0" presId="urn:microsoft.com/office/officeart/2005/8/layout/orgChart1"/>
+    <dgm:cxn modelId="{51E57153-F081-447F-BD31-D869FA0DC263}" type="presParOf" srcId="{932E188E-A331-495D-A64F-7AF0A82C926E}" destId="{55768425-ED5A-4779-9535-B090D73937BD}" srcOrd="0" destOrd="0" presId="urn:microsoft.com/office/officeart/2005/8/layout/orgChart1"/>
+    <dgm:cxn modelId="{F488D228-768B-4EF9-95F2-30F51B9C29C0}" type="presParOf" srcId="{55768425-ED5A-4779-9535-B090D73937BD}" destId="{1AB17084-C907-4668-87B9-DA85B3E81A87}" srcOrd="0" destOrd="0" presId="urn:microsoft.com/office/officeart/2005/8/layout/orgChart1"/>
+    <dgm:cxn modelId="{16046DBB-A884-438E-8D33-8773D824A6D6}" type="presParOf" srcId="{55768425-ED5A-4779-9535-B090D73937BD}" destId="{3284ACA9-A078-400C-AC9E-58AFA8610DBA}" srcOrd="1" destOrd="0" presId="urn:microsoft.com/office/officeart/2005/8/layout/orgChart1"/>
+    <dgm:cxn modelId="{380BB006-4878-4376-9271-9F3E984B8E9B}" type="presParOf" srcId="{932E188E-A331-495D-A64F-7AF0A82C926E}" destId="{5E100A7B-B13A-46C9-9E0A-0E5BFE5516A1}" srcOrd="1" destOrd="0" presId="urn:microsoft.com/office/officeart/2005/8/layout/orgChart1"/>
+    <dgm:cxn modelId="{65CA3BBB-180E-44E5-BF54-6A02552F408F}" type="presParOf" srcId="{5E100A7B-B13A-46C9-9E0A-0E5BFE5516A1}" destId="{2CF35114-8D98-4786-9E6B-FA104DDE62CB}" srcOrd="0" destOrd="0" presId="urn:microsoft.com/office/officeart/2005/8/layout/orgChart1"/>
+    <dgm:cxn modelId="{87EBDFD7-8065-4861-B22C-6E8CC8FD8206}" type="presParOf" srcId="{5E100A7B-B13A-46C9-9E0A-0E5BFE5516A1}" destId="{2074FE73-3BE8-46D9-9EE1-82DA9A3174F6}" srcOrd="1" destOrd="0" presId="urn:microsoft.com/office/officeart/2005/8/layout/orgChart1"/>
+    <dgm:cxn modelId="{E3156C0E-D173-4E66-9B68-6AB43DAB81F7}" type="presParOf" srcId="{2074FE73-3BE8-46D9-9EE1-82DA9A3174F6}" destId="{E9B7BD48-6FE7-4ADA-88D4-D5CE9A411C1C}" srcOrd="0" destOrd="0" presId="urn:microsoft.com/office/officeart/2005/8/layout/orgChart1"/>
+    <dgm:cxn modelId="{A8280731-DF16-4A7A-ADD8-1D59F976ABDD}" type="presParOf" srcId="{E9B7BD48-6FE7-4ADA-88D4-D5CE9A411C1C}" destId="{C9186B26-72F2-4F1B-AA75-31B93CFEC200}" srcOrd="0" destOrd="0" presId="urn:microsoft.com/office/officeart/2005/8/layout/orgChart1"/>
+    <dgm:cxn modelId="{5CA6B094-ACB2-49A4-A9AB-329A3C0B04D9}" type="presParOf" srcId="{E9B7BD48-6FE7-4ADA-88D4-D5CE9A411C1C}" destId="{79C84A5F-A535-465C-A2DF-D4D348F6285F}" srcOrd="1" destOrd="0" presId="urn:microsoft.com/office/officeart/2005/8/layout/orgChart1"/>
+    <dgm:cxn modelId="{24109878-9F71-42DD-97FD-A803504462BC}" type="presParOf" srcId="{2074FE73-3BE8-46D9-9EE1-82DA9A3174F6}" destId="{CE2D7657-6211-4DE6-9AC4-62D5DB4F59F1}" srcOrd="1" destOrd="0" presId="urn:microsoft.com/office/officeart/2005/8/layout/orgChart1"/>
+    <dgm:cxn modelId="{A31CECCB-3457-46E7-A7F1-0E5E3524A59F}" type="presParOf" srcId="{2074FE73-3BE8-46D9-9EE1-82DA9A3174F6}" destId="{54085043-A66A-4851-BF39-6C102532D55B}" srcOrd="2" destOrd="0" presId="urn:microsoft.com/office/officeart/2005/8/layout/orgChart1"/>
+    <dgm:cxn modelId="{94CB7D3D-5740-41B6-AA87-F7AC163B5C72}" type="presParOf" srcId="{5E100A7B-B13A-46C9-9E0A-0E5BFE5516A1}" destId="{2FD9D88D-1451-49F5-A0A9-E504ED2E6767}" srcOrd="2" destOrd="0" presId="urn:microsoft.com/office/officeart/2005/8/layout/orgChart1"/>
+    <dgm:cxn modelId="{E06A050C-9451-40CB-9CAE-E6A567236D86}" type="presParOf" srcId="{5E100A7B-B13A-46C9-9E0A-0E5BFE5516A1}" destId="{F3C4565F-CCAF-40A3-B8DB-0375D55424C1}" srcOrd="3" destOrd="0" presId="urn:microsoft.com/office/officeart/2005/8/layout/orgChart1"/>
+    <dgm:cxn modelId="{1E8CEC25-269F-43CA-AF65-E8A7F1207CC8}" type="presParOf" srcId="{F3C4565F-CCAF-40A3-B8DB-0375D55424C1}" destId="{D2D254D8-1DA0-4980-AA43-971554250941}" srcOrd="0" destOrd="0" presId="urn:microsoft.com/office/officeart/2005/8/layout/orgChart1"/>
+    <dgm:cxn modelId="{080FFF93-B227-459B-80C7-B6417C8618A5}" type="presParOf" srcId="{D2D254D8-1DA0-4980-AA43-971554250941}" destId="{A2BDEF8C-054A-449C-9004-6175728544BA}" srcOrd="0" destOrd="0" presId="urn:microsoft.com/office/officeart/2005/8/layout/orgChart1"/>
+    <dgm:cxn modelId="{2A73A051-5E12-4EB4-925E-64867BFDBB61}" type="presParOf" srcId="{D2D254D8-1DA0-4980-AA43-971554250941}" destId="{3A7E423B-4F17-4B6C-AD29-1F183939DD14}" srcOrd="1" destOrd="0" presId="urn:microsoft.com/office/officeart/2005/8/layout/orgChart1"/>
+    <dgm:cxn modelId="{C65D8931-9A3C-44D3-BFDE-F1B848587156}" type="presParOf" srcId="{F3C4565F-CCAF-40A3-B8DB-0375D55424C1}" destId="{FE23DF22-130E-4C23-A566-C018BF81677E}" srcOrd="1" destOrd="0" presId="urn:microsoft.com/office/officeart/2005/8/layout/orgChart1"/>
+    <dgm:cxn modelId="{6F897532-D7F9-402F-B73F-7C2BD0859018}" type="presParOf" srcId="{F3C4565F-CCAF-40A3-B8DB-0375D55424C1}" destId="{541F1E75-51FB-4654-8D9B-A41E0C8EE885}" srcOrd="2" destOrd="0" presId="urn:microsoft.com/office/officeart/2005/8/layout/orgChart1"/>
+    <dgm:cxn modelId="{876242CE-BC2E-482C-B255-D5BC6C320D20}" type="presParOf" srcId="{932E188E-A331-495D-A64F-7AF0A82C926E}" destId="{2F9BEDA8-9693-4FB6-B528-60C57A6CAD3F}" srcOrd="2" destOrd="0" presId="urn:microsoft.com/office/officeart/2005/8/layout/orgChart1"/>
   </dgm:cxnLst>
   <dgm:bg/>
   <dgm:whole/>
@@ -16816,38 +16808,38 @@
     </dgm:pt>
   </dgm:ptLst>
   <dgm:cxnLst>
-    <dgm:cxn modelId="{3A9D1330-A77B-4401-8255-A7EEAD5064C7}" type="presOf" srcId="{D7E550EF-3D3A-4D7A-A069-3A94E1E3BC88}" destId="{3284ACA9-A078-400C-AC9E-58AFA8610DBA}" srcOrd="1" destOrd="0" presId="urn:microsoft.com/office/officeart/2005/8/layout/orgChart1"/>
     <dgm:cxn modelId="{E6A41196-FC01-45E2-89CB-144889969098}" srcId="{D8BA8640-7DD6-46D9-914E-D08B18F16FFC}" destId="{D7E550EF-3D3A-4D7A-A069-3A94E1E3BC88}" srcOrd="0" destOrd="0" parTransId="{713F36B2-09E9-44F0-9382-567061858786}" sibTransId="{C33A102D-76E4-444F-893E-2E00F051EC51}"/>
-    <dgm:cxn modelId="{1E353970-AD38-4B66-AFBF-64C118AFC5F8}" type="presOf" srcId="{D8BA8640-7DD6-46D9-914E-D08B18F16FFC}" destId="{02755DC6-DA7E-438B-9AC4-E16B561F765E}" srcOrd="0" destOrd="0" presId="urn:microsoft.com/office/officeart/2005/8/layout/orgChart1"/>
-    <dgm:cxn modelId="{43FAAF25-0E07-4477-AB77-AD7A7639274D}" type="presOf" srcId="{0570A15A-B6F0-4A75-AE46-E46E0F416ECF}" destId="{2E83DDC7-DCEC-41C7-8153-AD042B70D956}" srcOrd="0" destOrd="0" presId="urn:microsoft.com/office/officeart/2005/8/layout/orgChart1"/>
-    <dgm:cxn modelId="{64AB3F5D-750A-4A1F-9DCC-2D62182E99E2}" type="presOf" srcId="{4112AAD3-D17A-4B5F-A875-B6471F5AF13B}" destId="{0EA79E03-A96C-498A-A393-C02424B7592D}" srcOrd="0" destOrd="0" presId="urn:microsoft.com/office/officeart/2005/8/layout/orgChart1"/>
+    <dgm:cxn modelId="{942B1BF4-B953-4F69-9B59-36D11E670868}" srcId="{D7E550EF-3D3A-4D7A-A069-3A94E1E3BC88}" destId="{51D932B8-C7EC-43CA-B033-991D7DB71D1C}" srcOrd="0" destOrd="0" parTransId="{0570A15A-B6F0-4A75-AE46-E46E0F416ECF}" sibTransId="{43F49FF3-A62D-4164-9DF1-0CE57576F4C1}"/>
+    <dgm:cxn modelId="{B813CA10-44FD-494E-B23D-65B07477C54A}" type="presOf" srcId="{51D932B8-C7EC-43CA-B033-991D7DB71D1C}" destId="{EDBAC3ED-95A7-4733-BC1A-C0139E6A29CF}" srcOrd="0" destOrd="0" presId="urn:microsoft.com/office/officeart/2005/8/layout/orgChart1"/>
+    <dgm:cxn modelId="{1E3220D1-75C1-48CD-A547-CE40A2A7F4CF}" type="presOf" srcId="{0570A15A-B6F0-4A75-AE46-E46E0F416ECF}" destId="{2E83DDC7-DCEC-41C7-8153-AD042B70D956}" srcOrd="0" destOrd="0" presId="urn:microsoft.com/office/officeart/2005/8/layout/orgChart1"/>
+    <dgm:cxn modelId="{7DE6D08B-20AA-42BA-A797-EDBE89CA0359}" type="presOf" srcId="{B6F03A58-96F0-45BB-93D8-1B6C9CB7C784}" destId="{A14656F0-4590-4793-80EB-37F2F7C2724E}" srcOrd="0" destOrd="0" presId="urn:microsoft.com/office/officeart/2005/8/layout/orgChart1"/>
+    <dgm:cxn modelId="{5EBD708D-4035-49BA-84A1-EDCC19067BF9}" type="presOf" srcId="{4112AAD3-D17A-4B5F-A875-B6471F5AF13B}" destId="{E918944E-3349-423F-9127-BB8544032C52}" srcOrd="1" destOrd="0" presId="urn:microsoft.com/office/officeart/2005/8/layout/orgChart1"/>
     <dgm:cxn modelId="{C2440F59-F548-4702-895D-364D30A93CE3}" srcId="{D7E550EF-3D3A-4D7A-A069-3A94E1E3BC88}" destId="{4112AAD3-D17A-4B5F-A875-B6471F5AF13B}" srcOrd="1" destOrd="0" parTransId="{B6F03A58-96F0-45BB-93D8-1B6C9CB7C784}" sibTransId="{8E8D81BB-BBE3-4934-89BF-8878B02E53CF}"/>
-    <dgm:cxn modelId="{72B26580-A0A3-4F7C-92C7-3C22E0075C97}" type="presOf" srcId="{51D932B8-C7EC-43CA-B033-991D7DB71D1C}" destId="{EDBAC3ED-95A7-4733-BC1A-C0139E6A29CF}" srcOrd="0" destOrd="0" presId="urn:microsoft.com/office/officeart/2005/8/layout/orgChart1"/>
-    <dgm:cxn modelId="{C9017F7D-33F3-4EDA-A9A9-4E184C12D290}" type="presOf" srcId="{B6F03A58-96F0-45BB-93D8-1B6C9CB7C784}" destId="{A14656F0-4590-4793-80EB-37F2F7C2724E}" srcOrd="0" destOrd="0" presId="urn:microsoft.com/office/officeart/2005/8/layout/orgChart1"/>
-    <dgm:cxn modelId="{DCFFE672-B166-4905-B6D1-93FDF731F852}" type="presOf" srcId="{51D932B8-C7EC-43CA-B033-991D7DB71D1C}" destId="{513B4A7C-E635-4DBE-86C1-512A8CAA6B15}" srcOrd="1" destOrd="0" presId="urn:microsoft.com/office/officeart/2005/8/layout/orgChart1"/>
-    <dgm:cxn modelId="{049E7463-391E-45C5-8B7A-9C1842F49F9D}" type="presOf" srcId="{D7E550EF-3D3A-4D7A-A069-3A94E1E3BC88}" destId="{1AB17084-C907-4668-87B9-DA85B3E81A87}" srcOrd="0" destOrd="0" presId="urn:microsoft.com/office/officeart/2005/8/layout/orgChart1"/>
-    <dgm:cxn modelId="{942B1BF4-B953-4F69-9B59-36D11E670868}" srcId="{D7E550EF-3D3A-4D7A-A069-3A94E1E3BC88}" destId="{51D932B8-C7EC-43CA-B033-991D7DB71D1C}" srcOrd="0" destOrd="0" parTransId="{0570A15A-B6F0-4A75-AE46-E46E0F416ECF}" sibTransId="{43F49FF3-A62D-4164-9DF1-0CE57576F4C1}"/>
-    <dgm:cxn modelId="{20826ED1-F9D3-4296-8D2E-50D1C9C8687B}" type="presOf" srcId="{4112AAD3-D17A-4B5F-A875-B6471F5AF13B}" destId="{E918944E-3349-423F-9127-BB8544032C52}" srcOrd="1" destOrd="0" presId="urn:microsoft.com/office/officeart/2005/8/layout/orgChart1"/>
-    <dgm:cxn modelId="{281626EB-D73C-48D5-905B-ABA250CE7C2D}" type="presParOf" srcId="{02755DC6-DA7E-438B-9AC4-E16B561F765E}" destId="{932E188E-A331-495D-A64F-7AF0A82C926E}" srcOrd="0" destOrd="0" presId="urn:microsoft.com/office/officeart/2005/8/layout/orgChart1"/>
-    <dgm:cxn modelId="{8C36E428-A9C6-4933-BCB0-A553A12CB19F}" type="presParOf" srcId="{932E188E-A331-495D-A64F-7AF0A82C926E}" destId="{55768425-ED5A-4779-9535-B090D73937BD}" srcOrd="0" destOrd="0" presId="urn:microsoft.com/office/officeart/2005/8/layout/orgChart1"/>
-    <dgm:cxn modelId="{7D445A84-ED46-41E0-B9B7-92035F60E110}" type="presParOf" srcId="{55768425-ED5A-4779-9535-B090D73937BD}" destId="{1AB17084-C907-4668-87B9-DA85B3E81A87}" srcOrd="0" destOrd="0" presId="urn:microsoft.com/office/officeart/2005/8/layout/orgChart1"/>
-    <dgm:cxn modelId="{14F7418A-73AD-401F-A8B0-7B6B3BE9D1EE}" type="presParOf" srcId="{55768425-ED5A-4779-9535-B090D73937BD}" destId="{3284ACA9-A078-400C-AC9E-58AFA8610DBA}" srcOrd="1" destOrd="0" presId="urn:microsoft.com/office/officeart/2005/8/layout/orgChart1"/>
-    <dgm:cxn modelId="{4E3978B1-0055-40B0-9618-02CB845471C0}" type="presParOf" srcId="{932E188E-A331-495D-A64F-7AF0A82C926E}" destId="{5E100A7B-B13A-46C9-9E0A-0E5BFE5516A1}" srcOrd="1" destOrd="0" presId="urn:microsoft.com/office/officeart/2005/8/layout/orgChart1"/>
-    <dgm:cxn modelId="{6F4668A0-C9DA-4551-889A-E03C0D3F59BD}" type="presParOf" srcId="{5E100A7B-B13A-46C9-9E0A-0E5BFE5516A1}" destId="{2E83DDC7-DCEC-41C7-8153-AD042B70D956}" srcOrd="0" destOrd="0" presId="urn:microsoft.com/office/officeart/2005/8/layout/orgChart1"/>
-    <dgm:cxn modelId="{882F2B97-B530-4D09-B339-492E953CEBDF}" type="presParOf" srcId="{5E100A7B-B13A-46C9-9E0A-0E5BFE5516A1}" destId="{86DFCFED-84D1-48C8-9645-82B78058E42F}" srcOrd="1" destOrd="0" presId="urn:microsoft.com/office/officeart/2005/8/layout/orgChart1"/>
-    <dgm:cxn modelId="{9939BB2C-BC92-4464-825E-A93F1E13BBCD}" type="presParOf" srcId="{86DFCFED-84D1-48C8-9645-82B78058E42F}" destId="{6E68D5FC-BDD7-48E4-932F-4A3760D03DAA}" srcOrd="0" destOrd="0" presId="urn:microsoft.com/office/officeart/2005/8/layout/orgChart1"/>
-    <dgm:cxn modelId="{E5978C26-8DE6-40C4-BAFC-EC57C3EE1FE2}" type="presParOf" srcId="{6E68D5FC-BDD7-48E4-932F-4A3760D03DAA}" destId="{EDBAC3ED-95A7-4733-BC1A-C0139E6A29CF}" srcOrd="0" destOrd="0" presId="urn:microsoft.com/office/officeart/2005/8/layout/orgChart1"/>
-    <dgm:cxn modelId="{5D7BA329-B8B8-4391-A5C7-90939AA4B219}" type="presParOf" srcId="{6E68D5FC-BDD7-48E4-932F-4A3760D03DAA}" destId="{513B4A7C-E635-4DBE-86C1-512A8CAA6B15}" srcOrd="1" destOrd="0" presId="urn:microsoft.com/office/officeart/2005/8/layout/orgChart1"/>
-    <dgm:cxn modelId="{F9B67628-A30D-4A0D-980E-9295743165D3}" type="presParOf" srcId="{86DFCFED-84D1-48C8-9645-82B78058E42F}" destId="{947F8703-426D-4995-A6E5-912125524996}" srcOrd="1" destOrd="0" presId="urn:microsoft.com/office/officeart/2005/8/layout/orgChart1"/>
-    <dgm:cxn modelId="{48C22B25-8905-4C23-AAC7-B4BE1177D411}" type="presParOf" srcId="{86DFCFED-84D1-48C8-9645-82B78058E42F}" destId="{B1C7075C-652A-40A5-99C9-A97AA7AA9969}" srcOrd="2" destOrd="0" presId="urn:microsoft.com/office/officeart/2005/8/layout/orgChart1"/>
-    <dgm:cxn modelId="{DA6BCBA0-732B-4CBC-8608-BD3F85D6FC26}" type="presParOf" srcId="{5E100A7B-B13A-46C9-9E0A-0E5BFE5516A1}" destId="{A14656F0-4590-4793-80EB-37F2F7C2724E}" srcOrd="2" destOrd="0" presId="urn:microsoft.com/office/officeart/2005/8/layout/orgChart1"/>
-    <dgm:cxn modelId="{44801B7E-CB7D-4FD1-BFC9-2C2705394DB3}" type="presParOf" srcId="{5E100A7B-B13A-46C9-9E0A-0E5BFE5516A1}" destId="{0DB39CAA-A259-48DD-8773-E89F55C107B5}" srcOrd="3" destOrd="0" presId="urn:microsoft.com/office/officeart/2005/8/layout/orgChart1"/>
-    <dgm:cxn modelId="{0144AA9B-ECDC-47E5-B3CC-3DCB657ED364}" type="presParOf" srcId="{0DB39CAA-A259-48DD-8773-E89F55C107B5}" destId="{9403D48C-3E70-467D-9CC8-B5FDCF8F127C}" srcOrd="0" destOrd="0" presId="urn:microsoft.com/office/officeart/2005/8/layout/orgChart1"/>
-    <dgm:cxn modelId="{F202F026-E6CC-4D4A-BB4B-E33174FD45F4}" type="presParOf" srcId="{9403D48C-3E70-467D-9CC8-B5FDCF8F127C}" destId="{0EA79E03-A96C-498A-A393-C02424B7592D}" srcOrd="0" destOrd="0" presId="urn:microsoft.com/office/officeart/2005/8/layout/orgChart1"/>
-    <dgm:cxn modelId="{341C93CD-31D4-490F-BA17-785F8CB197D6}" type="presParOf" srcId="{9403D48C-3E70-467D-9CC8-B5FDCF8F127C}" destId="{E918944E-3349-423F-9127-BB8544032C52}" srcOrd="1" destOrd="0" presId="urn:microsoft.com/office/officeart/2005/8/layout/orgChart1"/>
-    <dgm:cxn modelId="{8EC7A3BA-E4F1-4FA0-BDF5-68E0C2857B13}" type="presParOf" srcId="{0DB39CAA-A259-48DD-8773-E89F55C107B5}" destId="{8A98EE45-F2F8-4675-992F-8B77E6FE3A4B}" srcOrd="1" destOrd="0" presId="urn:microsoft.com/office/officeart/2005/8/layout/orgChart1"/>
-    <dgm:cxn modelId="{51753B8A-5F3F-4708-81F5-F879F6B75907}" type="presParOf" srcId="{0DB39CAA-A259-48DD-8773-E89F55C107B5}" destId="{5FF7A5FE-9A0F-46C1-96CB-8E90D0FC1F50}" srcOrd="2" destOrd="0" presId="urn:microsoft.com/office/officeart/2005/8/layout/orgChart1"/>
-    <dgm:cxn modelId="{3826CB61-7473-439D-A85B-EBCD103CA0B8}" type="presParOf" srcId="{932E188E-A331-495D-A64F-7AF0A82C926E}" destId="{2F9BEDA8-9693-4FB6-B528-60C57A6CAD3F}" srcOrd="2" destOrd="0" presId="urn:microsoft.com/office/officeart/2005/8/layout/orgChart1"/>
+    <dgm:cxn modelId="{92B58C3B-31D6-4210-A7D6-3337AAE009D9}" type="presOf" srcId="{51D932B8-C7EC-43CA-B033-991D7DB71D1C}" destId="{513B4A7C-E635-4DBE-86C1-512A8CAA6B15}" srcOrd="1" destOrd="0" presId="urn:microsoft.com/office/officeart/2005/8/layout/orgChart1"/>
+    <dgm:cxn modelId="{97A530C6-F750-4411-A768-2939D59F6E19}" type="presOf" srcId="{D7E550EF-3D3A-4D7A-A069-3A94E1E3BC88}" destId="{3284ACA9-A078-400C-AC9E-58AFA8610DBA}" srcOrd="1" destOrd="0" presId="urn:microsoft.com/office/officeart/2005/8/layout/orgChart1"/>
+    <dgm:cxn modelId="{E64EDB81-94B8-415B-928E-67404697F106}" type="presOf" srcId="{4112AAD3-D17A-4B5F-A875-B6471F5AF13B}" destId="{0EA79E03-A96C-498A-A393-C02424B7592D}" srcOrd="0" destOrd="0" presId="urn:microsoft.com/office/officeart/2005/8/layout/orgChart1"/>
+    <dgm:cxn modelId="{502A0DE2-9C06-4FBA-AFA6-3BCB5279364D}" type="presOf" srcId="{D7E550EF-3D3A-4D7A-A069-3A94E1E3BC88}" destId="{1AB17084-C907-4668-87B9-DA85B3E81A87}" srcOrd="0" destOrd="0" presId="urn:microsoft.com/office/officeart/2005/8/layout/orgChart1"/>
+    <dgm:cxn modelId="{16BCE00C-5729-4F31-BA6F-A5E186FD5D88}" type="presOf" srcId="{D8BA8640-7DD6-46D9-914E-D08B18F16FFC}" destId="{02755DC6-DA7E-438B-9AC4-E16B561F765E}" srcOrd="0" destOrd="0" presId="urn:microsoft.com/office/officeart/2005/8/layout/orgChart1"/>
+    <dgm:cxn modelId="{1662FE0E-D86C-4FA1-86AC-2918B9BEAFA5}" type="presParOf" srcId="{02755DC6-DA7E-438B-9AC4-E16B561F765E}" destId="{932E188E-A331-495D-A64F-7AF0A82C926E}" srcOrd="0" destOrd="0" presId="urn:microsoft.com/office/officeart/2005/8/layout/orgChart1"/>
+    <dgm:cxn modelId="{5AF7417E-2855-44D3-BC83-8012CC2508E6}" type="presParOf" srcId="{932E188E-A331-495D-A64F-7AF0A82C926E}" destId="{55768425-ED5A-4779-9535-B090D73937BD}" srcOrd="0" destOrd="0" presId="urn:microsoft.com/office/officeart/2005/8/layout/orgChart1"/>
+    <dgm:cxn modelId="{B2E500C3-A7E9-4995-94D2-18A5B60812FE}" type="presParOf" srcId="{55768425-ED5A-4779-9535-B090D73937BD}" destId="{1AB17084-C907-4668-87B9-DA85B3E81A87}" srcOrd="0" destOrd="0" presId="urn:microsoft.com/office/officeart/2005/8/layout/orgChart1"/>
+    <dgm:cxn modelId="{7EB590DA-C251-4B43-A68C-0036C9F54C6F}" type="presParOf" srcId="{55768425-ED5A-4779-9535-B090D73937BD}" destId="{3284ACA9-A078-400C-AC9E-58AFA8610DBA}" srcOrd="1" destOrd="0" presId="urn:microsoft.com/office/officeart/2005/8/layout/orgChart1"/>
+    <dgm:cxn modelId="{D0C1E2BC-D98F-4293-AB89-6EFF75112A73}" type="presParOf" srcId="{932E188E-A331-495D-A64F-7AF0A82C926E}" destId="{5E100A7B-B13A-46C9-9E0A-0E5BFE5516A1}" srcOrd="1" destOrd="0" presId="urn:microsoft.com/office/officeart/2005/8/layout/orgChart1"/>
+    <dgm:cxn modelId="{50122C5C-190F-4C79-BC5E-26F38B6F1263}" type="presParOf" srcId="{5E100A7B-B13A-46C9-9E0A-0E5BFE5516A1}" destId="{2E83DDC7-DCEC-41C7-8153-AD042B70D956}" srcOrd="0" destOrd="0" presId="urn:microsoft.com/office/officeart/2005/8/layout/orgChart1"/>
+    <dgm:cxn modelId="{44FE1667-3FD7-4A41-B876-C9355CF8F32B}" type="presParOf" srcId="{5E100A7B-B13A-46C9-9E0A-0E5BFE5516A1}" destId="{86DFCFED-84D1-48C8-9645-82B78058E42F}" srcOrd="1" destOrd="0" presId="urn:microsoft.com/office/officeart/2005/8/layout/orgChart1"/>
+    <dgm:cxn modelId="{0F37CDD1-B395-40B2-9A4B-859F45D68707}" type="presParOf" srcId="{86DFCFED-84D1-48C8-9645-82B78058E42F}" destId="{6E68D5FC-BDD7-48E4-932F-4A3760D03DAA}" srcOrd="0" destOrd="0" presId="urn:microsoft.com/office/officeart/2005/8/layout/orgChart1"/>
+    <dgm:cxn modelId="{D7C76E9E-34BC-4265-AF6D-6DD0AA505AEF}" type="presParOf" srcId="{6E68D5FC-BDD7-48E4-932F-4A3760D03DAA}" destId="{EDBAC3ED-95A7-4733-BC1A-C0139E6A29CF}" srcOrd="0" destOrd="0" presId="urn:microsoft.com/office/officeart/2005/8/layout/orgChart1"/>
+    <dgm:cxn modelId="{1BD80B92-B8D6-4DFB-B43E-F2C80D290532}" type="presParOf" srcId="{6E68D5FC-BDD7-48E4-932F-4A3760D03DAA}" destId="{513B4A7C-E635-4DBE-86C1-512A8CAA6B15}" srcOrd="1" destOrd="0" presId="urn:microsoft.com/office/officeart/2005/8/layout/orgChart1"/>
+    <dgm:cxn modelId="{CCFA55B3-1A37-4ECB-804F-B0C754A0F39B}" type="presParOf" srcId="{86DFCFED-84D1-48C8-9645-82B78058E42F}" destId="{947F8703-426D-4995-A6E5-912125524996}" srcOrd="1" destOrd="0" presId="urn:microsoft.com/office/officeart/2005/8/layout/orgChart1"/>
+    <dgm:cxn modelId="{8D53BB76-EAAB-4691-A9B2-9F16030FCF08}" type="presParOf" srcId="{86DFCFED-84D1-48C8-9645-82B78058E42F}" destId="{B1C7075C-652A-40A5-99C9-A97AA7AA9969}" srcOrd="2" destOrd="0" presId="urn:microsoft.com/office/officeart/2005/8/layout/orgChart1"/>
+    <dgm:cxn modelId="{3698B514-A713-48DF-8AB3-8B436311FCBF}" type="presParOf" srcId="{5E100A7B-B13A-46C9-9E0A-0E5BFE5516A1}" destId="{A14656F0-4590-4793-80EB-37F2F7C2724E}" srcOrd="2" destOrd="0" presId="urn:microsoft.com/office/officeart/2005/8/layout/orgChart1"/>
+    <dgm:cxn modelId="{551BAFFA-1E52-4996-A5D1-23326C04D10E}" type="presParOf" srcId="{5E100A7B-B13A-46C9-9E0A-0E5BFE5516A1}" destId="{0DB39CAA-A259-48DD-8773-E89F55C107B5}" srcOrd="3" destOrd="0" presId="urn:microsoft.com/office/officeart/2005/8/layout/orgChart1"/>
+    <dgm:cxn modelId="{B3F1A885-7F91-4A84-B911-95B3F61B21DE}" type="presParOf" srcId="{0DB39CAA-A259-48DD-8773-E89F55C107B5}" destId="{9403D48C-3E70-467D-9CC8-B5FDCF8F127C}" srcOrd="0" destOrd="0" presId="urn:microsoft.com/office/officeart/2005/8/layout/orgChart1"/>
+    <dgm:cxn modelId="{1C71F80A-1032-460E-B7B3-244CA980722E}" type="presParOf" srcId="{9403D48C-3E70-467D-9CC8-B5FDCF8F127C}" destId="{0EA79E03-A96C-498A-A393-C02424B7592D}" srcOrd="0" destOrd="0" presId="urn:microsoft.com/office/officeart/2005/8/layout/orgChart1"/>
+    <dgm:cxn modelId="{BFEE3459-BF4F-4B7C-B879-DA751FE48528}" type="presParOf" srcId="{9403D48C-3E70-467D-9CC8-B5FDCF8F127C}" destId="{E918944E-3349-423F-9127-BB8544032C52}" srcOrd="1" destOrd="0" presId="urn:microsoft.com/office/officeart/2005/8/layout/orgChart1"/>
+    <dgm:cxn modelId="{EE21DB96-6B29-4F1B-9BD2-96D018E859CB}" type="presParOf" srcId="{0DB39CAA-A259-48DD-8773-E89F55C107B5}" destId="{8A98EE45-F2F8-4675-992F-8B77E6FE3A4B}" srcOrd="1" destOrd="0" presId="urn:microsoft.com/office/officeart/2005/8/layout/orgChart1"/>
+    <dgm:cxn modelId="{C98A6AD1-21CB-4487-B7D1-E095AAA6E635}" type="presParOf" srcId="{0DB39CAA-A259-48DD-8773-E89F55C107B5}" destId="{5FF7A5FE-9A0F-46C1-96CB-8E90D0FC1F50}" srcOrd="2" destOrd="0" presId="urn:microsoft.com/office/officeart/2005/8/layout/orgChart1"/>
+    <dgm:cxn modelId="{E3CBAB77-4C1F-4A23-BF37-5E7B882ED871}" type="presParOf" srcId="{932E188E-A331-495D-A64F-7AF0A82C926E}" destId="{2F9BEDA8-9693-4FB6-B528-60C57A6CAD3F}" srcOrd="2" destOrd="0" presId="urn:microsoft.com/office/officeart/2005/8/layout/orgChart1"/>
   </dgm:cxnLst>
   <dgm:bg/>
   <dgm:whole/>
@@ -17502,71 +17494,71 @@
     </dgm:pt>
   </dgm:ptLst>
   <dgm:cxnLst>
+    <dgm:cxn modelId="{FEE3578D-594B-46F3-BA9A-40B7A4C7A26C}" srcId="{D7E550EF-3D3A-4D7A-A069-3A94E1E3BC88}" destId="{BB7A1F70-0692-4551-9801-FAD1DC6B58FD}" srcOrd="2" destOrd="0" parTransId="{A1B57555-FD2F-469C-A366-E142F69FA5B2}" sibTransId="{6AAC1F65-EEF7-497A-A8D1-A922A0790911}"/>
+    <dgm:cxn modelId="{B5D7B152-8326-445D-8782-1A7CB48B8815}" type="presOf" srcId="{33EFFCAA-4E12-4DA4-87B4-E9448FD93473}" destId="{9787CCC7-CBB5-49BD-8523-A1546BE0DE9B}" srcOrd="0" destOrd="0" presId="urn:microsoft.com/office/officeart/2005/8/layout/orgChart1"/>
     <dgm:cxn modelId="{EB8BA00B-FBCC-4445-8C50-130E3B2F8F33}" srcId="{D7E550EF-3D3A-4D7A-A069-3A94E1E3BC88}" destId="{33EFFCAA-4E12-4DA4-87B4-E9448FD93473}" srcOrd="3" destOrd="0" parTransId="{46C912B0-0781-4A97-9B14-AF78673BAEA9}" sibTransId="{5FC02AAC-2F47-432D-B3D1-E835C6A10149}"/>
-    <dgm:cxn modelId="{99869C68-576B-4916-9B85-E4DF0CC8D9DD}" type="presOf" srcId="{46C912B0-0781-4A97-9B14-AF78673BAEA9}" destId="{02982C71-0FE2-4E90-9CD3-1278FE529697}" srcOrd="0" destOrd="0" presId="urn:microsoft.com/office/officeart/2005/8/layout/orgChart1"/>
-    <dgm:cxn modelId="{CCA805A5-A993-4D0F-A2BF-1B0F44C3E976}" type="presOf" srcId="{D7E550EF-3D3A-4D7A-A069-3A94E1E3BC88}" destId="{1AB17084-C907-4668-87B9-DA85B3E81A87}" srcOrd="0" destOrd="0" presId="urn:microsoft.com/office/officeart/2005/8/layout/orgChart1"/>
-    <dgm:cxn modelId="{51EA8F44-C25A-45F4-BA59-FBCC10B383C4}" type="presOf" srcId="{58B15B5D-D160-49BE-9EB0-054EAF129056}" destId="{D3165EA7-9C88-419B-A010-BD83C27204B6}" srcOrd="0" destOrd="0" presId="urn:microsoft.com/office/officeart/2005/8/layout/orgChart1"/>
-    <dgm:cxn modelId="{0D7485D3-FFF0-4E41-BD71-74E83D3C6DFE}" type="presOf" srcId="{58B15B5D-D160-49BE-9EB0-054EAF129056}" destId="{7099AC82-B00D-46B7-B6A8-B9CF24CE9620}" srcOrd="1" destOrd="0" presId="urn:microsoft.com/office/officeart/2005/8/layout/orgChart1"/>
-    <dgm:cxn modelId="{DCF544AD-4A21-410E-9D2B-F658B1109A15}" type="presOf" srcId="{ED2EDFCF-ECDF-4F26-80A6-BBFB8095C631}" destId="{7BF278EC-FE67-4862-8C3B-F1F8C7E11731}" srcOrd="0" destOrd="0" presId="urn:microsoft.com/office/officeart/2005/8/layout/orgChart1"/>
-    <dgm:cxn modelId="{92F82D1A-2953-47C5-9D3F-AD988D8CC41F}" type="presOf" srcId="{945685B1-B01E-4847-981D-F6E2EE75197C}" destId="{97096841-5BEB-4AB7-94D0-CD2EF823132B}" srcOrd="0" destOrd="0" presId="urn:microsoft.com/office/officeart/2005/8/layout/orgChart1"/>
-    <dgm:cxn modelId="{DC7A37C4-F2A0-4304-82EA-522C4DCAFC57}" type="presOf" srcId="{BB7A1F70-0692-4551-9801-FAD1DC6B58FD}" destId="{2FE06FBE-7EA5-46BE-A156-93E2F8544E9F}" srcOrd="1" destOrd="0" presId="urn:microsoft.com/office/officeart/2005/8/layout/orgChart1"/>
+    <dgm:cxn modelId="{7632FD8A-7909-4B48-B325-84033D69CB72}" type="presOf" srcId="{ED2EDFCF-ECDF-4F26-80A6-BBFB8095C631}" destId="{7BF278EC-FE67-4862-8C3B-F1F8C7E11731}" srcOrd="0" destOrd="0" presId="urn:microsoft.com/office/officeart/2005/8/layout/orgChart1"/>
+    <dgm:cxn modelId="{ACF66E07-A4EC-48EE-A96F-58214BBDF5AB}" type="presOf" srcId="{D7E550EF-3D3A-4D7A-A069-3A94E1E3BC88}" destId="{3284ACA9-A078-400C-AC9E-58AFA8610DBA}" srcOrd="1" destOrd="0" presId="urn:microsoft.com/office/officeart/2005/8/layout/orgChart1"/>
+    <dgm:cxn modelId="{081FBD29-D808-4C16-8CC4-2DD968EF353E}" srcId="{D7E550EF-3D3A-4D7A-A069-3A94E1E3BC88}" destId="{945685B1-B01E-4847-981D-F6E2EE75197C}" srcOrd="1" destOrd="0" parTransId="{C4239727-20E3-49B8-8BC1-48B1C73E106A}" sibTransId="{8AD9F10D-47B8-4643-917A-5EA484D701E7}"/>
+    <dgm:cxn modelId="{D3C48EE0-AA7A-4704-843C-D4164081D833}" type="presOf" srcId="{EA8D4F47-7D09-42C5-ACB4-244E9D6E65A7}" destId="{CFF6DD65-F521-417B-81AF-E6A9B3DE5391}" srcOrd="1" destOrd="0" presId="urn:microsoft.com/office/officeart/2005/8/layout/orgChart1"/>
+    <dgm:cxn modelId="{908BD65E-5A4E-412D-BDEF-90176E5E82A0}" type="presOf" srcId="{C4239727-20E3-49B8-8BC1-48B1C73E106A}" destId="{D2C613B8-DA0C-4139-8C42-FA7B6C5C1773}" srcOrd="0" destOrd="0" presId="urn:microsoft.com/office/officeart/2005/8/layout/orgChart1"/>
+    <dgm:cxn modelId="{D2049CD8-4233-403F-96E1-8CBBB6CBA3EE}" type="presOf" srcId="{A1B57555-FD2F-469C-A366-E142F69FA5B2}" destId="{BE7D9FA9-0EA0-4DB9-9C2D-392F0780D4AC}" srcOrd="0" destOrd="0" presId="urn:microsoft.com/office/officeart/2005/8/layout/orgChart1"/>
+    <dgm:cxn modelId="{A71C2506-FAC4-4D9C-A06D-897A4A02A787}" type="presOf" srcId="{46C912B0-0781-4A97-9B14-AF78673BAEA9}" destId="{02982C71-0FE2-4E90-9CD3-1278FE529697}" srcOrd="0" destOrd="0" presId="urn:microsoft.com/office/officeart/2005/8/layout/orgChart1"/>
+    <dgm:cxn modelId="{2EAD82D4-4353-40E9-9A72-057A110F586F}" type="presOf" srcId="{F912AE96-58EF-4592-B86A-BAABD327041A}" destId="{49935CC7-D297-4983-91C6-6BF64EDF0CA7}" srcOrd="0" destOrd="0" presId="urn:microsoft.com/office/officeart/2005/8/layout/orgChart1"/>
+    <dgm:cxn modelId="{BE7DEDE1-33AB-48F0-BE58-63CCC59FBEDA}" type="presOf" srcId="{33EFFCAA-4E12-4DA4-87B4-E9448FD93473}" destId="{12EEE888-CDDE-4E18-87AB-AF4D80EF0511}" srcOrd="1" destOrd="0" presId="urn:microsoft.com/office/officeart/2005/8/layout/orgChart1"/>
+    <dgm:cxn modelId="{BC972BC2-EACD-4F29-8D3B-D144709A1647}" type="presOf" srcId="{D8BA8640-7DD6-46D9-914E-D08B18F16FFC}" destId="{02755DC6-DA7E-438B-9AC4-E16B561F765E}" srcOrd="0" destOrd="0" presId="urn:microsoft.com/office/officeart/2005/8/layout/orgChart1"/>
+    <dgm:cxn modelId="{441EB198-09D3-4AFC-9731-03322A4CB41E}" type="presOf" srcId="{BB7A1F70-0692-4551-9801-FAD1DC6B58FD}" destId="{0FBFE139-780C-4BA6-A9B7-3F4BD97B92B5}" srcOrd="0" destOrd="0" presId="urn:microsoft.com/office/officeart/2005/8/layout/orgChart1"/>
+    <dgm:cxn modelId="{4CF764B9-14F6-40E9-9BF7-12DE0F53E394}" type="presOf" srcId="{BB7A1F70-0692-4551-9801-FAD1DC6B58FD}" destId="{2FE06FBE-7EA5-46BE-A156-93E2F8544E9F}" srcOrd="1" destOrd="0" presId="urn:microsoft.com/office/officeart/2005/8/layout/orgChart1"/>
+    <dgm:cxn modelId="{E6A41196-FC01-45E2-89CB-144889969098}" srcId="{D8BA8640-7DD6-46D9-914E-D08B18F16FFC}" destId="{D7E550EF-3D3A-4D7A-A069-3A94E1E3BC88}" srcOrd="0" destOrd="0" parTransId="{713F36B2-09E9-44F0-9382-567061858786}" sibTransId="{C33A102D-76E4-444F-893E-2E00F051EC51}"/>
+    <dgm:cxn modelId="{87B95E7E-41D5-443F-820E-26F354A7BF3F}" type="presOf" srcId="{58B15B5D-D160-49BE-9EB0-054EAF129056}" destId="{7099AC82-B00D-46B7-B6A8-B9CF24CE9620}" srcOrd="1" destOrd="0" presId="urn:microsoft.com/office/officeart/2005/8/layout/orgChart1"/>
+    <dgm:cxn modelId="{703A46D1-A4B3-41BF-896F-3A84FD38E850}" type="presOf" srcId="{945685B1-B01E-4847-981D-F6E2EE75197C}" destId="{97096841-5BEB-4AB7-94D0-CD2EF823132B}" srcOrd="0" destOrd="0" presId="urn:microsoft.com/office/officeart/2005/8/layout/orgChart1"/>
+    <dgm:cxn modelId="{35D4FA0F-F66F-49D2-8A7F-53A379D27DEB}" srcId="{D7E550EF-3D3A-4D7A-A069-3A94E1E3BC88}" destId="{58B15B5D-D160-49BE-9EB0-054EAF129056}" srcOrd="4" destOrd="0" parTransId="{F912AE96-58EF-4592-B86A-BAABD327041A}" sibTransId="{A8D50735-9685-4921-BF91-39ACBE790FA1}"/>
+    <dgm:cxn modelId="{DEB04789-2277-4982-9748-86FDA800E732}" type="presOf" srcId="{945685B1-B01E-4847-981D-F6E2EE75197C}" destId="{C4CD2AE9-2BD0-4BED-8E2A-077CC2048C79}" srcOrd="1" destOrd="0" presId="urn:microsoft.com/office/officeart/2005/8/layout/orgChart1"/>
+    <dgm:cxn modelId="{A4F47CEE-2DC9-4D04-9F2C-5227589F2C32}" type="presOf" srcId="{D7E550EF-3D3A-4D7A-A069-3A94E1E3BC88}" destId="{1AB17084-C907-4668-87B9-DA85B3E81A87}" srcOrd="0" destOrd="0" presId="urn:microsoft.com/office/officeart/2005/8/layout/orgChart1"/>
+    <dgm:cxn modelId="{12523B0D-730B-4D08-B340-17CEC00BCA0C}" type="presOf" srcId="{EA8D4F47-7D09-42C5-ACB4-244E9D6E65A7}" destId="{5A65A097-4B5B-4761-B069-38E06D3803D0}" srcOrd="0" destOrd="0" presId="urn:microsoft.com/office/officeart/2005/8/layout/orgChart1"/>
     <dgm:cxn modelId="{A8C261DF-9D87-4BDD-BC96-7A38E5D7B4D5}" srcId="{D7E550EF-3D3A-4D7A-A069-3A94E1E3BC88}" destId="{EA8D4F47-7D09-42C5-ACB4-244E9D6E65A7}" srcOrd="0" destOrd="0" parTransId="{ED2EDFCF-ECDF-4F26-80A6-BBFB8095C631}" sibTransId="{C35425AB-9957-4331-8C52-D139D75BA92B}"/>
-    <dgm:cxn modelId="{75D8947B-94E2-48BE-A891-D97768894FE0}" type="presOf" srcId="{33EFFCAA-4E12-4DA4-87B4-E9448FD93473}" destId="{12EEE888-CDDE-4E18-87AB-AF4D80EF0511}" srcOrd="1" destOrd="0" presId="urn:microsoft.com/office/officeart/2005/8/layout/orgChart1"/>
-    <dgm:cxn modelId="{3B48D980-C459-4854-BAAC-259A2E04A85F}" type="presOf" srcId="{EA8D4F47-7D09-42C5-ACB4-244E9D6E65A7}" destId="{5A65A097-4B5B-4761-B069-38E06D3803D0}" srcOrd="0" destOrd="0" presId="urn:microsoft.com/office/officeart/2005/8/layout/orgChart1"/>
-    <dgm:cxn modelId="{FEE3578D-594B-46F3-BA9A-40B7A4C7A26C}" srcId="{D7E550EF-3D3A-4D7A-A069-3A94E1E3BC88}" destId="{BB7A1F70-0692-4551-9801-FAD1DC6B58FD}" srcOrd="2" destOrd="0" parTransId="{A1B57555-FD2F-469C-A366-E142F69FA5B2}" sibTransId="{6AAC1F65-EEF7-497A-A8D1-A922A0790911}"/>
-    <dgm:cxn modelId="{F2A926AB-D7CC-43CB-9EF7-A1F4A6D2AE95}" type="presOf" srcId="{D8BA8640-7DD6-46D9-914E-D08B18F16FFC}" destId="{02755DC6-DA7E-438B-9AC4-E16B561F765E}" srcOrd="0" destOrd="0" presId="urn:microsoft.com/office/officeart/2005/8/layout/orgChart1"/>
-    <dgm:cxn modelId="{3E516CBE-E38C-40C5-98F3-2EAC511CF805}" type="presOf" srcId="{BB7A1F70-0692-4551-9801-FAD1DC6B58FD}" destId="{0FBFE139-780C-4BA6-A9B7-3F4BD97B92B5}" srcOrd="0" destOrd="0" presId="urn:microsoft.com/office/officeart/2005/8/layout/orgChart1"/>
-    <dgm:cxn modelId="{35D4FA0F-F66F-49D2-8A7F-53A379D27DEB}" srcId="{D7E550EF-3D3A-4D7A-A069-3A94E1E3BC88}" destId="{58B15B5D-D160-49BE-9EB0-054EAF129056}" srcOrd="4" destOrd="0" parTransId="{F912AE96-58EF-4592-B86A-BAABD327041A}" sibTransId="{A8D50735-9685-4921-BF91-39ACBE790FA1}"/>
-    <dgm:cxn modelId="{61DD5C12-219F-4461-9D00-FDFB6D6251A1}" type="presOf" srcId="{C4239727-20E3-49B8-8BC1-48B1C73E106A}" destId="{D2C613B8-DA0C-4139-8C42-FA7B6C5C1773}" srcOrd="0" destOrd="0" presId="urn:microsoft.com/office/officeart/2005/8/layout/orgChart1"/>
-    <dgm:cxn modelId="{E6A41196-FC01-45E2-89CB-144889969098}" srcId="{D8BA8640-7DD6-46D9-914E-D08B18F16FFC}" destId="{D7E550EF-3D3A-4D7A-A069-3A94E1E3BC88}" srcOrd="0" destOrd="0" parTransId="{713F36B2-09E9-44F0-9382-567061858786}" sibTransId="{C33A102D-76E4-444F-893E-2E00F051EC51}"/>
-    <dgm:cxn modelId="{D46E4EEF-DF5D-4991-83BC-C95B5F4C0A77}" type="presOf" srcId="{D7E550EF-3D3A-4D7A-A069-3A94E1E3BC88}" destId="{3284ACA9-A078-400C-AC9E-58AFA8610DBA}" srcOrd="1" destOrd="0" presId="urn:microsoft.com/office/officeart/2005/8/layout/orgChart1"/>
-    <dgm:cxn modelId="{FAD73C79-0504-4692-8D4D-84C636A3EC11}" type="presOf" srcId="{33EFFCAA-4E12-4DA4-87B4-E9448FD93473}" destId="{9787CCC7-CBB5-49BD-8523-A1546BE0DE9B}" srcOrd="0" destOrd="0" presId="urn:microsoft.com/office/officeart/2005/8/layout/orgChart1"/>
-    <dgm:cxn modelId="{696531E1-1E01-4B52-B41C-F7D90ECE68FE}" type="presOf" srcId="{EA8D4F47-7D09-42C5-ACB4-244E9D6E65A7}" destId="{CFF6DD65-F521-417B-81AF-E6A9B3DE5391}" srcOrd="1" destOrd="0" presId="urn:microsoft.com/office/officeart/2005/8/layout/orgChart1"/>
-    <dgm:cxn modelId="{8382A959-BA59-4E8A-9381-14091ADD2753}" type="presOf" srcId="{A1B57555-FD2F-469C-A366-E142F69FA5B2}" destId="{BE7D9FA9-0EA0-4DB9-9C2D-392F0780D4AC}" srcOrd="0" destOrd="0" presId="urn:microsoft.com/office/officeart/2005/8/layout/orgChart1"/>
-    <dgm:cxn modelId="{D1E9FE4F-F37A-478E-A737-99842CF1CF82}" type="presOf" srcId="{F912AE96-58EF-4592-B86A-BAABD327041A}" destId="{49935CC7-D297-4983-91C6-6BF64EDF0CA7}" srcOrd="0" destOrd="0" presId="urn:microsoft.com/office/officeart/2005/8/layout/orgChart1"/>
-    <dgm:cxn modelId="{081FBD29-D808-4C16-8CC4-2DD968EF353E}" srcId="{D7E550EF-3D3A-4D7A-A069-3A94E1E3BC88}" destId="{945685B1-B01E-4847-981D-F6E2EE75197C}" srcOrd="1" destOrd="0" parTransId="{C4239727-20E3-49B8-8BC1-48B1C73E106A}" sibTransId="{8AD9F10D-47B8-4643-917A-5EA484D701E7}"/>
-    <dgm:cxn modelId="{771AFF42-31CC-4896-A358-E458A174291A}" type="presOf" srcId="{945685B1-B01E-4847-981D-F6E2EE75197C}" destId="{C4CD2AE9-2BD0-4BED-8E2A-077CC2048C79}" srcOrd="1" destOrd="0" presId="urn:microsoft.com/office/officeart/2005/8/layout/orgChart1"/>
-    <dgm:cxn modelId="{669B72EA-9756-41D6-973D-1306C3159AFE}" type="presParOf" srcId="{02755DC6-DA7E-438B-9AC4-E16B561F765E}" destId="{932E188E-A331-495D-A64F-7AF0A82C926E}" srcOrd="0" destOrd="0" presId="urn:microsoft.com/office/officeart/2005/8/layout/orgChart1"/>
-    <dgm:cxn modelId="{A8B2D1C6-C953-4CE4-9BA2-0852BD87EA82}" type="presParOf" srcId="{932E188E-A331-495D-A64F-7AF0A82C926E}" destId="{55768425-ED5A-4779-9535-B090D73937BD}" srcOrd="0" destOrd="0" presId="urn:microsoft.com/office/officeart/2005/8/layout/orgChart1"/>
-    <dgm:cxn modelId="{44B412D7-B8C3-4126-BF6F-89DC7F2C0DBD}" type="presParOf" srcId="{55768425-ED5A-4779-9535-B090D73937BD}" destId="{1AB17084-C907-4668-87B9-DA85B3E81A87}" srcOrd="0" destOrd="0" presId="urn:microsoft.com/office/officeart/2005/8/layout/orgChart1"/>
-    <dgm:cxn modelId="{AF83E9A6-60DD-4341-99B5-2994289BBDE7}" type="presParOf" srcId="{55768425-ED5A-4779-9535-B090D73937BD}" destId="{3284ACA9-A078-400C-AC9E-58AFA8610DBA}" srcOrd="1" destOrd="0" presId="urn:microsoft.com/office/officeart/2005/8/layout/orgChart1"/>
-    <dgm:cxn modelId="{D741AE8B-83CB-4539-9E93-A5A17797576F}" type="presParOf" srcId="{932E188E-A331-495D-A64F-7AF0A82C926E}" destId="{5E100A7B-B13A-46C9-9E0A-0E5BFE5516A1}" srcOrd="1" destOrd="0" presId="urn:microsoft.com/office/officeart/2005/8/layout/orgChart1"/>
-    <dgm:cxn modelId="{984B66B8-7A4E-4760-AC35-3A51C443DED4}" type="presParOf" srcId="{5E100A7B-B13A-46C9-9E0A-0E5BFE5516A1}" destId="{7BF278EC-FE67-4862-8C3B-F1F8C7E11731}" srcOrd="0" destOrd="0" presId="urn:microsoft.com/office/officeart/2005/8/layout/orgChart1"/>
-    <dgm:cxn modelId="{BE7467C2-174E-4FEE-9442-C50EC31B79E3}" type="presParOf" srcId="{5E100A7B-B13A-46C9-9E0A-0E5BFE5516A1}" destId="{1F2CB3FA-0290-4922-907F-88F7522B4D63}" srcOrd="1" destOrd="0" presId="urn:microsoft.com/office/officeart/2005/8/layout/orgChart1"/>
-    <dgm:cxn modelId="{6CE9DBA5-72E3-4422-8B9F-CF18E842475D}" type="presParOf" srcId="{1F2CB3FA-0290-4922-907F-88F7522B4D63}" destId="{C03B8853-D93D-48CB-98E1-FCFEEFD450E3}" srcOrd="0" destOrd="0" presId="urn:microsoft.com/office/officeart/2005/8/layout/orgChart1"/>
-    <dgm:cxn modelId="{CD7FE3E4-488D-4136-A4CE-370341E0C08A}" type="presParOf" srcId="{C03B8853-D93D-48CB-98E1-FCFEEFD450E3}" destId="{5A65A097-4B5B-4761-B069-38E06D3803D0}" srcOrd="0" destOrd="0" presId="urn:microsoft.com/office/officeart/2005/8/layout/orgChart1"/>
-    <dgm:cxn modelId="{65B20143-CABC-4943-A350-F3A668FCB983}" type="presParOf" srcId="{C03B8853-D93D-48CB-98E1-FCFEEFD450E3}" destId="{CFF6DD65-F521-417B-81AF-E6A9B3DE5391}" srcOrd="1" destOrd="0" presId="urn:microsoft.com/office/officeart/2005/8/layout/orgChart1"/>
-    <dgm:cxn modelId="{26FA63CB-5979-4B8F-81FE-A30C86670238}" type="presParOf" srcId="{1F2CB3FA-0290-4922-907F-88F7522B4D63}" destId="{37BA9368-286B-43BB-A1C4-DFAB0AC2919B}" srcOrd="1" destOrd="0" presId="urn:microsoft.com/office/officeart/2005/8/layout/orgChart1"/>
-    <dgm:cxn modelId="{29420AEB-8FB5-4DE0-A1D9-DC5AE8FB053E}" type="presParOf" srcId="{1F2CB3FA-0290-4922-907F-88F7522B4D63}" destId="{262A839E-B1EA-4421-8EBA-C9D0F2E6A8B8}" srcOrd="2" destOrd="0" presId="urn:microsoft.com/office/officeart/2005/8/layout/orgChart1"/>
-    <dgm:cxn modelId="{5C93C25F-65DA-4556-88EB-A214C03F579E}" type="presParOf" srcId="{5E100A7B-B13A-46C9-9E0A-0E5BFE5516A1}" destId="{D2C613B8-DA0C-4139-8C42-FA7B6C5C1773}" srcOrd="2" destOrd="0" presId="urn:microsoft.com/office/officeart/2005/8/layout/orgChart1"/>
-    <dgm:cxn modelId="{05EE69A2-E8C7-4D68-A3E5-029B69A45A9B}" type="presParOf" srcId="{5E100A7B-B13A-46C9-9E0A-0E5BFE5516A1}" destId="{70A17010-86BE-4E6D-B945-E288F9D4F5E1}" srcOrd="3" destOrd="0" presId="urn:microsoft.com/office/officeart/2005/8/layout/orgChart1"/>
-    <dgm:cxn modelId="{9D5E98FB-BD66-44E0-BF53-7B715788CBA1}" type="presParOf" srcId="{70A17010-86BE-4E6D-B945-E288F9D4F5E1}" destId="{40EAC581-1BCF-497A-B4F7-A2139B74A773}" srcOrd="0" destOrd="0" presId="urn:microsoft.com/office/officeart/2005/8/layout/orgChart1"/>
-    <dgm:cxn modelId="{87BB504C-DECE-477B-B381-E58596192568}" type="presParOf" srcId="{40EAC581-1BCF-497A-B4F7-A2139B74A773}" destId="{97096841-5BEB-4AB7-94D0-CD2EF823132B}" srcOrd="0" destOrd="0" presId="urn:microsoft.com/office/officeart/2005/8/layout/orgChart1"/>
-    <dgm:cxn modelId="{FEF472E4-6C29-4562-B9D1-77FB4278D423}" type="presParOf" srcId="{40EAC581-1BCF-497A-B4F7-A2139B74A773}" destId="{C4CD2AE9-2BD0-4BED-8E2A-077CC2048C79}" srcOrd="1" destOrd="0" presId="urn:microsoft.com/office/officeart/2005/8/layout/orgChart1"/>
-    <dgm:cxn modelId="{6B5075BB-0CA7-43AC-B2FD-9058DC8C4137}" type="presParOf" srcId="{70A17010-86BE-4E6D-B945-E288F9D4F5E1}" destId="{61AA6E98-5253-4CEF-B3F9-209D896CCB75}" srcOrd="1" destOrd="0" presId="urn:microsoft.com/office/officeart/2005/8/layout/orgChart1"/>
-    <dgm:cxn modelId="{A0FE6439-E44D-4A41-B152-5675204CBB4D}" type="presParOf" srcId="{70A17010-86BE-4E6D-B945-E288F9D4F5E1}" destId="{B0F9A9A5-7E51-4360-8002-AF72AE99F2A1}" srcOrd="2" destOrd="0" presId="urn:microsoft.com/office/officeart/2005/8/layout/orgChart1"/>
-    <dgm:cxn modelId="{2275B8D0-CDF2-4807-8A28-B85DF2E87271}" type="presParOf" srcId="{5E100A7B-B13A-46C9-9E0A-0E5BFE5516A1}" destId="{BE7D9FA9-0EA0-4DB9-9C2D-392F0780D4AC}" srcOrd="4" destOrd="0" presId="urn:microsoft.com/office/officeart/2005/8/layout/orgChart1"/>
-    <dgm:cxn modelId="{D7D820A9-00AA-4199-B03E-FDB65B2F5A4B}" type="presParOf" srcId="{5E100A7B-B13A-46C9-9E0A-0E5BFE5516A1}" destId="{918FD21C-46E7-4F48-B0A0-2B98779DA2EC}" srcOrd="5" destOrd="0" presId="urn:microsoft.com/office/officeart/2005/8/layout/orgChart1"/>
-    <dgm:cxn modelId="{58F33A65-6469-4209-B97C-B5AC7966C1CA}" type="presParOf" srcId="{918FD21C-46E7-4F48-B0A0-2B98779DA2EC}" destId="{D69DA33C-F201-474F-81CD-1FA72323D7E2}" srcOrd="0" destOrd="0" presId="urn:microsoft.com/office/officeart/2005/8/layout/orgChart1"/>
-    <dgm:cxn modelId="{AF6167F3-543A-4A77-AD43-E6FCDF7DCA2C}" type="presParOf" srcId="{D69DA33C-F201-474F-81CD-1FA72323D7E2}" destId="{0FBFE139-780C-4BA6-A9B7-3F4BD97B92B5}" srcOrd="0" destOrd="0" presId="urn:microsoft.com/office/officeart/2005/8/layout/orgChart1"/>
-    <dgm:cxn modelId="{699CACC3-B974-495A-8CC2-6D49C42BFC02}" type="presParOf" srcId="{D69DA33C-F201-474F-81CD-1FA72323D7E2}" destId="{2FE06FBE-7EA5-46BE-A156-93E2F8544E9F}" srcOrd="1" destOrd="0" presId="urn:microsoft.com/office/officeart/2005/8/layout/orgChart1"/>
-    <dgm:cxn modelId="{6DA8D1E9-E21C-4A4A-B198-7EAF22B1BC6E}" type="presParOf" srcId="{918FD21C-46E7-4F48-B0A0-2B98779DA2EC}" destId="{A4CF1B69-0E95-4E34-A182-9A9F79E3441B}" srcOrd="1" destOrd="0" presId="urn:microsoft.com/office/officeart/2005/8/layout/orgChart1"/>
-    <dgm:cxn modelId="{02BEA81D-0D92-4BD8-9193-6A48608DFD43}" type="presParOf" srcId="{918FD21C-46E7-4F48-B0A0-2B98779DA2EC}" destId="{4932B1A7-D0C6-4D49-B281-568915494691}" srcOrd="2" destOrd="0" presId="urn:microsoft.com/office/officeart/2005/8/layout/orgChart1"/>
-    <dgm:cxn modelId="{10ACC09E-E1AA-4089-8420-C607360402E2}" type="presParOf" srcId="{5E100A7B-B13A-46C9-9E0A-0E5BFE5516A1}" destId="{02982C71-0FE2-4E90-9CD3-1278FE529697}" srcOrd="6" destOrd="0" presId="urn:microsoft.com/office/officeart/2005/8/layout/orgChart1"/>
-    <dgm:cxn modelId="{49BA50D5-CE91-4FA5-92A7-0D238DA2A785}" type="presParOf" srcId="{5E100A7B-B13A-46C9-9E0A-0E5BFE5516A1}" destId="{B7663F03-433C-4E9F-B0CF-2EC493AF0152}" srcOrd="7" destOrd="0" presId="urn:microsoft.com/office/officeart/2005/8/layout/orgChart1"/>
-    <dgm:cxn modelId="{18DF53D5-60DE-47DF-9F7D-AE69B543177F}" type="presParOf" srcId="{B7663F03-433C-4E9F-B0CF-2EC493AF0152}" destId="{85BBE51E-8CB5-43CE-84A8-AFF6F0DD480F}" srcOrd="0" destOrd="0" presId="urn:microsoft.com/office/officeart/2005/8/layout/orgChart1"/>
-    <dgm:cxn modelId="{028330F8-22E6-4DB3-AA9A-9E0B3D6B27C0}" type="presParOf" srcId="{85BBE51E-8CB5-43CE-84A8-AFF6F0DD480F}" destId="{9787CCC7-CBB5-49BD-8523-A1546BE0DE9B}" srcOrd="0" destOrd="0" presId="urn:microsoft.com/office/officeart/2005/8/layout/orgChart1"/>
-    <dgm:cxn modelId="{803B52BB-2988-4E45-83B0-0F3BCA862D5D}" type="presParOf" srcId="{85BBE51E-8CB5-43CE-84A8-AFF6F0DD480F}" destId="{12EEE888-CDDE-4E18-87AB-AF4D80EF0511}" srcOrd="1" destOrd="0" presId="urn:microsoft.com/office/officeart/2005/8/layout/orgChart1"/>
-    <dgm:cxn modelId="{CE4155E1-56BE-4F75-B36D-48C18022DF0A}" type="presParOf" srcId="{B7663F03-433C-4E9F-B0CF-2EC493AF0152}" destId="{54DB2BF1-70E0-4A98-81D2-7D01F43294AC}" srcOrd="1" destOrd="0" presId="urn:microsoft.com/office/officeart/2005/8/layout/orgChart1"/>
-    <dgm:cxn modelId="{6959BC70-E085-4F34-9800-419011043502}" type="presParOf" srcId="{B7663F03-433C-4E9F-B0CF-2EC493AF0152}" destId="{15D5679A-0A0E-4A73-BFD6-97D25FAD91BB}" srcOrd="2" destOrd="0" presId="urn:microsoft.com/office/officeart/2005/8/layout/orgChart1"/>
-    <dgm:cxn modelId="{12B1E27B-3C85-442F-9F60-187E419F719A}" type="presParOf" srcId="{5E100A7B-B13A-46C9-9E0A-0E5BFE5516A1}" destId="{49935CC7-D297-4983-91C6-6BF64EDF0CA7}" srcOrd="8" destOrd="0" presId="urn:microsoft.com/office/officeart/2005/8/layout/orgChart1"/>
-    <dgm:cxn modelId="{6E3A762D-931F-4AFE-8291-558514C98C67}" type="presParOf" srcId="{5E100A7B-B13A-46C9-9E0A-0E5BFE5516A1}" destId="{2954D814-B1F4-4A3A-A709-4F5D9E18027B}" srcOrd="9" destOrd="0" presId="urn:microsoft.com/office/officeart/2005/8/layout/orgChart1"/>
-    <dgm:cxn modelId="{CBE1C305-A7CC-43AC-97B9-AD17FD8EA57F}" type="presParOf" srcId="{2954D814-B1F4-4A3A-A709-4F5D9E18027B}" destId="{B084B205-E5FF-464B-A24E-9B8A57F8A0CB}" srcOrd="0" destOrd="0" presId="urn:microsoft.com/office/officeart/2005/8/layout/orgChart1"/>
-    <dgm:cxn modelId="{326FBE50-BE61-4426-B2C4-EC4E1D64B7BA}" type="presParOf" srcId="{B084B205-E5FF-464B-A24E-9B8A57F8A0CB}" destId="{D3165EA7-9C88-419B-A010-BD83C27204B6}" srcOrd="0" destOrd="0" presId="urn:microsoft.com/office/officeart/2005/8/layout/orgChart1"/>
-    <dgm:cxn modelId="{FE0456A2-CAC3-4C83-9DDA-75D5B17C4896}" type="presParOf" srcId="{B084B205-E5FF-464B-A24E-9B8A57F8A0CB}" destId="{7099AC82-B00D-46B7-B6A8-B9CF24CE9620}" srcOrd="1" destOrd="0" presId="urn:microsoft.com/office/officeart/2005/8/layout/orgChart1"/>
-    <dgm:cxn modelId="{614D7980-E792-4B59-A34C-DB9879FEEFF8}" type="presParOf" srcId="{2954D814-B1F4-4A3A-A709-4F5D9E18027B}" destId="{8FBC76FB-5D6A-44DD-AEF6-2E829EB00F7E}" srcOrd="1" destOrd="0" presId="urn:microsoft.com/office/officeart/2005/8/layout/orgChart1"/>
-    <dgm:cxn modelId="{38E1E95E-EDF7-413C-B18A-155BDF4E534D}" type="presParOf" srcId="{2954D814-B1F4-4A3A-A709-4F5D9E18027B}" destId="{6E9F0BEE-6A10-46AA-9EA3-F4F440697C6F}" srcOrd="2" destOrd="0" presId="urn:microsoft.com/office/officeart/2005/8/layout/orgChart1"/>
-    <dgm:cxn modelId="{4997B4FE-2D7B-424A-B960-155285704C98}" type="presParOf" srcId="{932E188E-A331-495D-A64F-7AF0A82C926E}" destId="{2F9BEDA8-9693-4FB6-B528-60C57A6CAD3F}" srcOrd="2" destOrd="0" presId="urn:microsoft.com/office/officeart/2005/8/layout/orgChart1"/>
+    <dgm:cxn modelId="{396D0A2C-F095-4D18-AC69-DCCFB80AC332}" type="presOf" srcId="{58B15B5D-D160-49BE-9EB0-054EAF129056}" destId="{D3165EA7-9C88-419B-A010-BD83C27204B6}" srcOrd="0" destOrd="0" presId="urn:microsoft.com/office/officeart/2005/8/layout/orgChart1"/>
+    <dgm:cxn modelId="{5CEBE6CC-6FE6-42F5-B1E1-26B202F34E66}" type="presParOf" srcId="{02755DC6-DA7E-438B-9AC4-E16B561F765E}" destId="{932E188E-A331-495D-A64F-7AF0A82C926E}" srcOrd="0" destOrd="0" presId="urn:microsoft.com/office/officeart/2005/8/layout/orgChart1"/>
+    <dgm:cxn modelId="{72A31F57-081F-461C-B557-FD3235472C06}" type="presParOf" srcId="{932E188E-A331-495D-A64F-7AF0A82C926E}" destId="{55768425-ED5A-4779-9535-B090D73937BD}" srcOrd="0" destOrd="0" presId="urn:microsoft.com/office/officeart/2005/8/layout/orgChart1"/>
+    <dgm:cxn modelId="{6678B207-5DB4-43B1-BC7D-D5E635EB9B37}" type="presParOf" srcId="{55768425-ED5A-4779-9535-B090D73937BD}" destId="{1AB17084-C907-4668-87B9-DA85B3E81A87}" srcOrd="0" destOrd="0" presId="urn:microsoft.com/office/officeart/2005/8/layout/orgChart1"/>
+    <dgm:cxn modelId="{B678457E-9D5A-4F83-BAC3-4C0E47F89386}" type="presParOf" srcId="{55768425-ED5A-4779-9535-B090D73937BD}" destId="{3284ACA9-A078-400C-AC9E-58AFA8610DBA}" srcOrd="1" destOrd="0" presId="urn:microsoft.com/office/officeart/2005/8/layout/orgChart1"/>
+    <dgm:cxn modelId="{6B829A3D-0504-4769-889E-408BAACB8C29}" type="presParOf" srcId="{932E188E-A331-495D-A64F-7AF0A82C926E}" destId="{5E100A7B-B13A-46C9-9E0A-0E5BFE5516A1}" srcOrd="1" destOrd="0" presId="urn:microsoft.com/office/officeart/2005/8/layout/orgChart1"/>
+    <dgm:cxn modelId="{A29516B8-93FC-4392-954D-6FD659F9D20A}" type="presParOf" srcId="{5E100A7B-B13A-46C9-9E0A-0E5BFE5516A1}" destId="{7BF278EC-FE67-4862-8C3B-F1F8C7E11731}" srcOrd="0" destOrd="0" presId="urn:microsoft.com/office/officeart/2005/8/layout/orgChart1"/>
+    <dgm:cxn modelId="{24DB9AFC-6349-4411-A54F-A34E21AD2E48}" type="presParOf" srcId="{5E100A7B-B13A-46C9-9E0A-0E5BFE5516A1}" destId="{1F2CB3FA-0290-4922-907F-88F7522B4D63}" srcOrd="1" destOrd="0" presId="urn:microsoft.com/office/officeart/2005/8/layout/orgChart1"/>
+    <dgm:cxn modelId="{7DEEBE49-A23C-4E90-A0CB-544B1F98CFE9}" type="presParOf" srcId="{1F2CB3FA-0290-4922-907F-88F7522B4D63}" destId="{C03B8853-D93D-48CB-98E1-FCFEEFD450E3}" srcOrd="0" destOrd="0" presId="urn:microsoft.com/office/officeart/2005/8/layout/orgChart1"/>
+    <dgm:cxn modelId="{A0421936-907E-48DE-9CC0-D854EC3646B6}" type="presParOf" srcId="{C03B8853-D93D-48CB-98E1-FCFEEFD450E3}" destId="{5A65A097-4B5B-4761-B069-38E06D3803D0}" srcOrd="0" destOrd="0" presId="urn:microsoft.com/office/officeart/2005/8/layout/orgChart1"/>
+    <dgm:cxn modelId="{289424D6-6EDB-4FD8-860F-9BB07AE02696}" type="presParOf" srcId="{C03B8853-D93D-48CB-98E1-FCFEEFD450E3}" destId="{CFF6DD65-F521-417B-81AF-E6A9B3DE5391}" srcOrd="1" destOrd="0" presId="urn:microsoft.com/office/officeart/2005/8/layout/orgChart1"/>
+    <dgm:cxn modelId="{C36D26DB-9A18-4005-8B0C-EE4962ADFB4F}" type="presParOf" srcId="{1F2CB3FA-0290-4922-907F-88F7522B4D63}" destId="{37BA9368-286B-43BB-A1C4-DFAB0AC2919B}" srcOrd="1" destOrd="0" presId="urn:microsoft.com/office/officeart/2005/8/layout/orgChart1"/>
+    <dgm:cxn modelId="{5D597294-943C-418C-B52E-21C5E402589E}" type="presParOf" srcId="{1F2CB3FA-0290-4922-907F-88F7522B4D63}" destId="{262A839E-B1EA-4421-8EBA-C9D0F2E6A8B8}" srcOrd="2" destOrd="0" presId="urn:microsoft.com/office/officeart/2005/8/layout/orgChart1"/>
+    <dgm:cxn modelId="{AC673C9F-1286-4B43-8A7B-F770E50C91F6}" type="presParOf" srcId="{5E100A7B-B13A-46C9-9E0A-0E5BFE5516A1}" destId="{D2C613B8-DA0C-4139-8C42-FA7B6C5C1773}" srcOrd="2" destOrd="0" presId="urn:microsoft.com/office/officeart/2005/8/layout/orgChart1"/>
+    <dgm:cxn modelId="{CF69B2C4-D00E-4B1C-A813-56CB52718344}" type="presParOf" srcId="{5E100A7B-B13A-46C9-9E0A-0E5BFE5516A1}" destId="{70A17010-86BE-4E6D-B945-E288F9D4F5E1}" srcOrd="3" destOrd="0" presId="urn:microsoft.com/office/officeart/2005/8/layout/orgChart1"/>
+    <dgm:cxn modelId="{D653316F-4229-4FB0-835D-AB3B802EA309}" type="presParOf" srcId="{70A17010-86BE-4E6D-B945-E288F9D4F5E1}" destId="{40EAC581-1BCF-497A-B4F7-A2139B74A773}" srcOrd="0" destOrd="0" presId="urn:microsoft.com/office/officeart/2005/8/layout/orgChart1"/>
+    <dgm:cxn modelId="{188BE34D-4FB9-426E-BBEE-B0F2FF6B893B}" type="presParOf" srcId="{40EAC581-1BCF-497A-B4F7-A2139B74A773}" destId="{97096841-5BEB-4AB7-94D0-CD2EF823132B}" srcOrd="0" destOrd="0" presId="urn:microsoft.com/office/officeart/2005/8/layout/orgChart1"/>
+    <dgm:cxn modelId="{B37C404A-FF5D-4752-ABA7-D26AEE783FEC}" type="presParOf" srcId="{40EAC581-1BCF-497A-B4F7-A2139B74A773}" destId="{C4CD2AE9-2BD0-4BED-8E2A-077CC2048C79}" srcOrd="1" destOrd="0" presId="urn:microsoft.com/office/officeart/2005/8/layout/orgChart1"/>
+    <dgm:cxn modelId="{C204A0D6-B39B-494E-BFA4-5B9ECFFC2B8E}" type="presParOf" srcId="{70A17010-86BE-4E6D-B945-E288F9D4F5E1}" destId="{61AA6E98-5253-4CEF-B3F9-209D896CCB75}" srcOrd="1" destOrd="0" presId="urn:microsoft.com/office/officeart/2005/8/layout/orgChart1"/>
+    <dgm:cxn modelId="{6ADFF8B2-2FB0-44BE-ACBD-C03B379A0DB4}" type="presParOf" srcId="{70A17010-86BE-4E6D-B945-E288F9D4F5E1}" destId="{B0F9A9A5-7E51-4360-8002-AF72AE99F2A1}" srcOrd="2" destOrd="0" presId="urn:microsoft.com/office/officeart/2005/8/layout/orgChart1"/>
+    <dgm:cxn modelId="{F0E0B8AE-E885-495A-AC13-AA6105198B15}" type="presParOf" srcId="{5E100A7B-B13A-46C9-9E0A-0E5BFE5516A1}" destId="{BE7D9FA9-0EA0-4DB9-9C2D-392F0780D4AC}" srcOrd="4" destOrd="0" presId="urn:microsoft.com/office/officeart/2005/8/layout/orgChart1"/>
+    <dgm:cxn modelId="{8830348D-6701-4E50-8348-1C44DD6AC50E}" type="presParOf" srcId="{5E100A7B-B13A-46C9-9E0A-0E5BFE5516A1}" destId="{918FD21C-46E7-4F48-B0A0-2B98779DA2EC}" srcOrd="5" destOrd="0" presId="urn:microsoft.com/office/officeart/2005/8/layout/orgChart1"/>
+    <dgm:cxn modelId="{BD95FC6A-0D00-4751-9A72-98917A339216}" type="presParOf" srcId="{918FD21C-46E7-4F48-B0A0-2B98779DA2EC}" destId="{D69DA33C-F201-474F-81CD-1FA72323D7E2}" srcOrd="0" destOrd="0" presId="urn:microsoft.com/office/officeart/2005/8/layout/orgChart1"/>
+    <dgm:cxn modelId="{CDDD38B7-6E0D-4DDB-8C99-ABC6771F7F72}" type="presParOf" srcId="{D69DA33C-F201-474F-81CD-1FA72323D7E2}" destId="{0FBFE139-780C-4BA6-A9B7-3F4BD97B92B5}" srcOrd="0" destOrd="0" presId="urn:microsoft.com/office/officeart/2005/8/layout/orgChart1"/>
+    <dgm:cxn modelId="{999F8A2C-1780-47CB-9C1E-7B54AED4260A}" type="presParOf" srcId="{D69DA33C-F201-474F-81CD-1FA72323D7E2}" destId="{2FE06FBE-7EA5-46BE-A156-93E2F8544E9F}" srcOrd="1" destOrd="0" presId="urn:microsoft.com/office/officeart/2005/8/layout/orgChart1"/>
+    <dgm:cxn modelId="{E3F52B79-8D15-4FCC-994C-42A32C1B0C35}" type="presParOf" srcId="{918FD21C-46E7-4F48-B0A0-2B98779DA2EC}" destId="{A4CF1B69-0E95-4E34-A182-9A9F79E3441B}" srcOrd="1" destOrd="0" presId="urn:microsoft.com/office/officeart/2005/8/layout/orgChart1"/>
+    <dgm:cxn modelId="{DF277D9C-1C0D-4130-8870-809185CCD6F8}" type="presParOf" srcId="{918FD21C-46E7-4F48-B0A0-2B98779DA2EC}" destId="{4932B1A7-D0C6-4D49-B281-568915494691}" srcOrd="2" destOrd="0" presId="urn:microsoft.com/office/officeart/2005/8/layout/orgChart1"/>
+    <dgm:cxn modelId="{B4D41AD5-7C95-4B20-85A3-ED2CD28781A2}" type="presParOf" srcId="{5E100A7B-B13A-46C9-9E0A-0E5BFE5516A1}" destId="{02982C71-0FE2-4E90-9CD3-1278FE529697}" srcOrd="6" destOrd="0" presId="urn:microsoft.com/office/officeart/2005/8/layout/orgChart1"/>
+    <dgm:cxn modelId="{95278118-3334-4B41-A8FA-964282AF2614}" type="presParOf" srcId="{5E100A7B-B13A-46C9-9E0A-0E5BFE5516A1}" destId="{B7663F03-433C-4E9F-B0CF-2EC493AF0152}" srcOrd="7" destOrd="0" presId="urn:microsoft.com/office/officeart/2005/8/layout/orgChart1"/>
+    <dgm:cxn modelId="{338D609F-2DCF-4A0F-B654-FE8FA37FC265}" type="presParOf" srcId="{B7663F03-433C-4E9F-B0CF-2EC493AF0152}" destId="{85BBE51E-8CB5-43CE-84A8-AFF6F0DD480F}" srcOrd="0" destOrd="0" presId="urn:microsoft.com/office/officeart/2005/8/layout/orgChart1"/>
+    <dgm:cxn modelId="{C6205D6A-2ADD-4A13-BCDD-A8B6133F7BE6}" type="presParOf" srcId="{85BBE51E-8CB5-43CE-84A8-AFF6F0DD480F}" destId="{9787CCC7-CBB5-49BD-8523-A1546BE0DE9B}" srcOrd="0" destOrd="0" presId="urn:microsoft.com/office/officeart/2005/8/layout/orgChart1"/>
+    <dgm:cxn modelId="{972178B5-B2A2-4986-800E-15B495BABEF3}" type="presParOf" srcId="{85BBE51E-8CB5-43CE-84A8-AFF6F0DD480F}" destId="{12EEE888-CDDE-4E18-87AB-AF4D80EF0511}" srcOrd="1" destOrd="0" presId="urn:microsoft.com/office/officeart/2005/8/layout/orgChart1"/>
+    <dgm:cxn modelId="{CA9DEF32-5C58-4B78-9197-DE687F31D090}" type="presParOf" srcId="{B7663F03-433C-4E9F-B0CF-2EC493AF0152}" destId="{54DB2BF1-70E0-4A98-81D2-7D01F43294AC}" srcOrd="1" destOrd="0" presId="urn:microsoft.com/office/officeart/2005/8/layout/orgChart1"/>
+    <dgm:cxn modelId="{B5AC280F-E21E-4C81-B69F-3ABFAD7CC98A}" type="presParOf" srcId="{B7663F03-433C-4E9F-B0CF-2EC493AF0152}" destId="{15D5679A-0A0E-4A73-BFD6-97D25FAD91BB}" srcOrd="2" destOrd="0" presId="urn:microsoft.com/office/officeart/2005/8/layout/orgChart1"/>
+    <dgm:cxn modelId="{B5C67B46-4FC0-4570-A922-3A163D1C6813}" type="presParOf" srcId="{5E100A7B-B13A-46C9-9E0A-0E5BFE5516A1}" destId="{49935CC7-D297-4983-91C6-6BF64EDF0CA7}" srcOrd="8" destOrd="0" presId="urn:microsoft.com/office/officeart/2005/8/layout/orgChart1"/>
+    <dgm:cxn modelId="{32C69A0D-85E5-49A7-AC54-7BA6B40E9620}" type="presParOf" srcId="{5E100A7B-B13A-46C9-9E0A-0E5BFE5516A1}" destId="{2954D814-B1F4-4A3A-A709-4F5D9E18027B}" srcOrd="9" destOrd="0" presId="urn:microsoft.com/office/officeart/2005/8/layout/orgChart1"/>
+    <dgm:cxn modelId="{FEF56632-8B1C-4EDA-8736-C2804D21F529}" type="presParOf" srcId="{2954D814-B1F4-4A3A-A709-4F5D9E18027B}" destId="{B084B205-E5FF-464B-A24E-9B8A57F8A0CB}" srcOrd="0" destOrd="0" presId="urn:microsoft.com/office/officeart/2005/8/layout/orgChart1"/>
+    <dgm:cxn modelId="{F1B6EB48-488F-4173-BE13-14990CE10C73}" type="presParOf" srcId="{B084B205-E5FF-464B-A24E-9B8A57F8A0CB}" destId="{D3165EA7-9C88-419B-A010-BD83C27204B6}" srcOrd="0" destOrd="0" presId="urn:microsoft.com/office/officeart/2005/8/layout/orgChart1"/>
+    <dgm:cxn modelId="{44985FB1-7AA2-4533-8187-F233D9E26617}" type="presParOf" srcId="{B084B205-E5FF-464B-A24E-9B8A57F8A0CB}" destId="{7099AC82-B00D-46B7-B6A8-B9CF24CE9620}" srcOrd="1" destOrd="0" presId="urn:microsoft.com/office/officeart/2005/8/layout/orgChart1"/>
+    <dgm:cxn modelId="{312C62B7-7AC1-4A63-B045-E162580BF0A1}" type="presParOf" srcId="{2954D814-B1F4-4A3A-A709-4F5D9E18027B}" destId="{8FBC76FB-5D6A-44DD-AEF6-2E829EB00F7E}" srcOrd="1" destOrd="0" presId="urn:microsoft.com/office/officeart/2005/8/layout/orgChart1"/>
+    <dgm:cxn modelId="{C463BE9A-3BA5-46F2-A998-CCFB0511F848}" type="presParOf" srcId="{2954D814-B1F4-4A3A-A709-4F5D9E18027B}" destId="{6E9F0BEE-6A10-46AA-9EA3-F4F440697C6F}" srcOrd="2" destOrd="0" presId="urn:microsoft.com/office/officeart/2005/8/layout/orgChart1"/>
+    <dgm:cxn modelId="{D4ED97C2-3D49-4BFF-858E-AB1D89347B4C}" type="presParOf" srcId="{932E188E-A331-495D-A64F-7AF0A82C926E}" destId="{2F9BEDA8-9693-4FB6-B528-60C57A6CAD3F}" srcOrd="2" destOrd="0" presId="urn:microsoft.com/office/officeart/2005/8/layout/orgChart1"/>
   </dgm:cxnLst>
   <dgm:bg/>
   <dgm:whole/>
@@ -19192,180 +19184,180 @@
   </dgm:ptLst>
   <dgm:cxnLst>
     <dgm:cxn modelId="{086ED6D2-5BAE-4713-9EF3-5079ADEB0EF7}" srcId="{D7E550EF-3D3A-4D7A-A069-3A94E1E3BC88}" destId="{E32C80A6-B1B9-4CF0-B9DC-A746707F8CA2}" srcOrd="1" destOrd="0" parTransId="{AE54AF21-E00A-4D0B-B366-DB3A7BC9289F}" sibTransId="{B769F635-B0BA-4E1A-AF56-67E2482F3ACA}"/>
+    <dgm:cxn modelId="{6F76D1CC-FBFD-4B2E-A6F7-BABC84F642A1}" type="presOf" srcId="{AB7BBC1B-44FA-4335-BE52-A811A5DB021B}" destId="{6C2B3E35-D286-4F99-9AA4-FB98A2FC731B}" srcOrd="0" destOrd="0" presId="urn:microsoft.com/office/officeart/2005/8/layout/orgChart1"/>
     <dgm:cxn modelId="{FC97D3DA-A3E6-47DC-BF7E-A8B699534A95}" srcId="{151DF0B3-32D1-43D5-9747-56DB5B024638}" destId="{DFDF5657-5BB5-4C9A-829E-BE2423C8BB93}" srcOrd="0" destOrd="0" parTransId="{DF03FF82-8588-4721-8332-B2BB7F79BC68}" sibTransId="{D320B51E-72A9-4B92-BE46-59A595DEC218}"/>
-    <dgm:cxn modelId="{70DA1D10-79E0-4784-90CE-5F745ED4FF5A}" type="presOf" srcId="{1FBAAA08-5653-44C8-BFD5-9E3446044735}" destId="{D33E36DC-E5F0-4617-AB8B-EF35113A78F4}" srcOrd="1" destOrd="0" presId="urn:microsoft.com/office/officeart/2005/8/layout/orgChart1"/>
+    <dgm:cxn modelId="{7776DA54-32CF-4D2A-8365-C56A3895DF73}" type="presOf" srcId="{F8478645-BC1C-4ED4-AE88-491C293744A7}" destId="{A2815B6E-D326-43B0-A571-334321A341C6}" srcOrd="0" destOrd="0" presId="urn:microsoft.com/office/officeart/2005/8/layout/orgChart1"/>
+    <dgm:cxn modelId="{C150AFE6-E421-4856-8D68-D645652015AA}" type="presOf" srcId="{5DE29087-4E07-4F69-AA37-8878D0A45268}" destId="{ADA28F74-B6AA-4CE7-A92E-28C7EEBA9BED}" srcOrd="0" destOrd="0" presId="urn:microsoft.com/office/officeart/2005/8/layout/orgChart1"/>
     <dgm:cxn modelId="{B8ECB83B-D153-4F55-92E5-9C6B9C545DC0}" srcId="{E88E6ED4-D476-49B0-A5A7-A8D227972BBB}" destId="{948FC518-92E4-4141-9AE9-372E74461D29}" srcOrd="0" destOrd="0" parTransId="{33AB10F5-60AA-428B-A7FB-F521BA49BC9E}" sibTransId="{3A33E321-04E4-4C17-8BF4-32F9D5064225}"/>
-    <dgm:cxn modelId="{37FD3ED8-DD72-48EC-A01D-14F1C4AD2D0C}" type="presOf" srcId="{33AB10F5-60AA-428B-A7FB-F521BA49BC9E}" destId="{DA604A13-451E-41AC-ACF6-3AC28F45B265}" srcOrd="0" destOrd="0" presId="urn:microsoft.com/office/officeart/2005/8/layout/orgChart1"/>
+    <dgm:cxn modelId="{150DC988-AAC0-4145-980B-65AD19A03D98}" type="presOf" srcId="{3D552559-8B88-44F3-8B25-08B313D38418}" destId="{EE6EAC87-6FE9-4A55-ADFF-94ED1D7E1F9B}" srcOrd="0" destOrd="0" presId="urn:microsoft.com/office/officeart/2005/8/layout/orgChart1"/>
     <dgm:cxn modelId="{3DB2902A-9CE5-4D7E-ACC6-F23DFF336FCE}" srcId="{E32C80A6-B1B9-4CF0-B9DC-A746707F8CA2}" destId="{F8478645-BC1C-4ED4-AE88-491C293744A7}" srcOrd="1" destOrd="0" parTransId="{3278A370-4A74-4393-ABE9-F46295FD865E}" sibTransId="{8594178E-48F4-4ADB-8E83-A6685C2A0A82}"/>
     <dgm:cxn modelId="{B852ADD4-94FD-4644-8773-5BC53F0E6F05}" srcId="{D7E550EF-3D3A-4D7A-A069-3A94E1E3BC88}" destId="{E88E6ED4-D476-49B0-A5A7-A8D227972BBB}" srcOrd="4" destOrd="0" parTransId="{CB22EC09-5BA3-44E0-AA6A-B6B97E33569D}" sibTransId="{880F3C8A-E5E8-4E1D-AD6B-62C02DF965D7}"/>
     <dgm:cxn modelId="{1F02729A-7444-46E0-8039-C1B3AA7B3BFE}" srcId="{1FBAAA08-5653-44C8-BFD5-9E3446044735}" destId="{6987A2B0-552C-404B-8D5B-7605D0C0CE13}" srcOrd="0" destOrd="0" parTransId="{73CBEE91-7675-4C1A-B077-985AF1E6641C}" sibTransId="{98D7AA2D-77A0-431A-96CB-0A190F45859C}"/>
-    <dgm:cxn modelId="{EF3F9331-186C-4F28-8498-11E45613C86A}" type="presOf" srcId="{1FBAAA08-5653-44C8-BFD5-9E3446044735}" destId="{CF5A844E-108F-49E9-865F-D1485D68B26C}" srcOrd="0" destOrd="0" presId="urn:microsoft.com/office/officeart/2005/8/layout/orgChart1"/>
-    <dgm:cxn modelId="{F7363248-CBEF-45D8-9A30-6EC3E1F58D89}" type="presOf" srcId="{51D932B8-C7EC-43CA-B033-991D7DB71D1C}" destId="{EDBAC3ED-95A7-4733-BC1A-C0139E6A29CF}" srcOrd="0" destOrd="0" presId="urn:microsoft.com/office/officeart/2005/8/layout/orgChart1"/>
-    <dgm:cxn modelId="{3F428D47-5B26-4950-AD5C-5EDE52482437}" type="presOf" srcId="{7D139BA5-02B8-4F69-9A1F-739149101076}" destId="{87E1B46B-D497-4BE2-8BF1-C5A88BEAE2A5}" srcOrd="0" destOrd="0" presId="urn:microsoft.com/office/officeart/2005/8/layout/orgChart1"/>
-    <dgm:cxn modelId="{1E7509B9-D907-4513-8372-89BB79E1212F}" type="presOf" srcId="{D8BA8640-7DD6-46D9-914E-D08B18F16FFC}" destId="{02755DC6-DA7E-438B-9AC4-E16B561F765E}" srcOrd="0" destOrd="0" presId="urn:microsoft.com/office/officeart/2005/8/layout/orgChart1"/>
+    <dgm:cxn modelId="{74AB18A9-BB62-4834-85A0-13123413E5D9}" type="presOf" srcId="{1FBAAA08-5653-44C8-BFD5-9E3446044735}" destId="{CF5A844E-108F-49E9-865F-D1485D68B26C}" srcOrd="0" destOrd="0" presId="urn:microsoft.com/office/officeart/2005/8/layout/orgChart1"/>
+    <dgm:cxn modelId="{43E1CBE7-FE20-427B-9AB6-49D441F68C5D}" type="presOf" srcId="{708D657A-D0E7-4412-A8C2-C881BE22E244}" destId="{FAD712BB-7D82-4FA2-8CBC-E209D3B81303}" srcOrd="0" destOrd="0" presId="urn:microsoft.com/office/officeart/2005/8/layout/orgChart1"/>
+    <dgm:cxn modelId="{93D4DAF7-C0D5-4B93-BCCE-FA2D8B15B1AE}" type="presOf" srcId="{6987A2B0-552C-404B-8D5B-7605D0C0CE13}" destId="{55272A44-BB5A-460F-B8C8-A77EADDCE3B7}" srcOrd="0" destOrd="0" presId="urn:microsoft.com/office/officeart/2005/8/layout/orgChart1"/>
+    <dgm:cxn modelId="{A4652B70-B32A-460C-9EB6-F6CC4214B640}" type="presOf" srcId="{E88E6ED4-D476-49B0-A5A7-A8D227972BBB}" destId="{09D3FD01-1932-433E-8145-6138D9C96A2B}" srcOrd="0" destOrd="0" presId="urn:microsoft.com/office/officeart/2005/8/layout/orgChart1"/>
+    <dgm:cxn modelId="{9714A958-3E9B-4A67-94B6-16210E84C1DD}" type="presOf" srcId="{DFDF5657-5BB5-4C9A-829E-BE2423C8BB93}" destId="{B6E16F30-79BF-4169-B7C1-960F42E2588D}" srcOrd="0" destOrd="0" presId="urn:microsoft.com/office/officeart/2005/8/layout/orgChart1"/>
     <dgm:cxn modelId="{137F14EA-C2AB-49C0-80A3-F6C9913FD87B}" srcId="{151DF0B3-32D1-43D5-9747-56DB5B024638}" destId="{5DE29087-4E07-4F69-AA37-8878D0A45268}" srcOrd="1" destOrd="0" parTransId="{DB55D422-76F7-4E19-A725-EBE9D7C9F295}" sibTransId="{412CD861-9E08-4EC6-8250-4CFA679E92E1}"/>
-    <dgm:cxn modelId="{DEBD575E-218D-49E4-8592-DB4C013A909B}" type="presOf" srcId="{220080E8-E4AB-4FB8-92D6-6C99412A5795}" destId="{967AE77B-2AC9-4CF9-BB74-A7FC60FEAC07}" srcOrd="1" destOrd="0" presId="urn:microsoft.com/office/officeart/2005/8/layout/orgChart1"/>
-    <dgm:cxn modelId="{7001E6FD-C63F-472D-9001-7D79E70B4038}" type="presOf" srcId="{1D80803C-D8C3-4769-BEB0-278DA5690F7E}" destId="{AA90C5B8-F9CC-491F-A7CF-24EA01996D1E}" srcOrd="0" destOrd="0" presId="urn:microsoft.com/office/officeart/2005/8/layout/orgChart1"/>
+    <dgm:cxn modelId="{A4227071-8FBE-4F82-B328-5F31AFCACF99}" type="presOf" srcId="{FC950CB0-B0C7-4D3E-BAE7-1CAD464F67F7}" destId="{874EF1AF-B2E3-47E5-B4D1-BA6BC8D3AEB2}" srcOrd="0" destOrd="0" presId="urn:microsoft.com/office/officeart/2005/8/layout/orgChart1"/>
     <dgm:cxn modelId="{E6A41196-FC01-45E2-89CB-144889969098}" srcId="{D8BA8640-7DD6-46D9-914E-D08B18F16FFC}" destId="{D7E550EF-3D3A-4D7A-A069-3A94E1E3BC88}" srcOrd="0" destOrd="0" parTransId="{713F36B2-09E9-44F0-9382-567061858786}" sibTransId="{C33A102D-76E4-444F-893E-2E00F051EC51}"/>
+    <dgm:cxn modelId="{A42DFB37-060E-4591-8D10-D060011B88EE}" type="presOf" srcId="{AFCBCC0B-8C9C-420F-9BED-7B1F75C0173D}" destId="{79C84A5F-A535-465C-A2DF-D4D348F6285F}" srcOrd="1" destOrd="0" presId="urn:microsoft.com/office/officeart/2005/8/layout/orgChart1"/>
     <dgm:cxn modelId="{F5F37697-F161-4959-9F6F-D9DA12A846EE}" srcId="{D7E550EF-3D3A-4D7A-A069-3A94E1E3BC88}" destId="{151DF0B3-32D1-43D5-9747-56DB5B024638}" srcOrd="5" destOrd="0" parTransId="{FC950CB0-B0C7-4D3E-BAE7-1CAD464F67F7}" sibTransId="{1E17EA48-B8CE-4D78-BF97-7640F9768A34}"/>
-    <dgm:cxn modelId="{1A1CDE88-5CC4-45DB-BC87-7FE1CA0B3FF7}" type="presOf" srcId="{3D552559-8B88-44F3-8B25-08B313D38418}" destId="{CDA5F820-8905-460F-9EEA-08D87665BAE4}" srcOrd="1" destOrd="0" presId="urn:microsoft.com/office/officeart/2005/8/layout/orgChart1"/>
-    <dgm:cxn modelId="{CB4CC5D9-2048-40DC-82A6-DA7462A0C074}" type="presOf" srcId="{E88E6ED4-D476-49B0-A5A7-A8D227972BBB}" destId="{F46672B8-DAB3-4B22-9446-13FD41297DE7}" srcOrd="1" destOrd="0" presId="urn:microsoft.com/office/officeart/2005/8/layout/orgChart1"/>
-    <dgm:cxn modelId="{940941F3-6F68-4A38-A765-4DE62C5343D5}" type="presOf" srcId="{AB7BBC1B-44FA-4335-BE52-A811A5DB021B}" destId="{6C2B3E35-D286-4F99-9AA4-FB98A2FC731B}" srcOrd="0" destOrd="0" presId="urn:microsoft.com/office/officeart/2005/8/layout/orgChart1"/>
-    <dgm:cxn modelId="{C0765A58-4524-47B7-94C3-C5ED754583DF}" type="presOf" srcId="{F8478645-BC1C-4ED4-AE88-491C293744A7}" destId="{3EA9CD44-4EFF-4C0D-804E-3B6AE82C9660}" srcOrd="1" destOrd="0" presId="urn:microsoft.com/office/officeart/2005/8/layout/orgChart1"/>
-    <dgm:cxn modelId="{D9572A14-6E66-48F0-A59A-BB0BD4F9CBCB}" type="presOf" srcId="{6CDDAECC-D052-4371-9093-C12AA5FADD02}" destId="{2CF35114-8D98-4786-9E6B-FA104DDE62CB}" srcOrd="0" destOrd="0" presId="urn:microsoft.com/office/officeart/2005/8/layout/orgChart1"/>
-    <dgm:cxn modelId="{2274ACFE-E250-433A-9665-22BFD069E542}" type="presOf" srcId="{73CBEE91-7675-4C1A-B077-985AF1E6641C}" destId="{0EAF31D4-4115-4C11-845C-59FD7F455DEC}" srcOrd="0" destOrd="0" presId="urn:microsoft.com/office/officeart/2005/8/layout/orgChart1"/>
-    <dgm:cxn modelId="{FA7A1A75-BED9-41C0-926D-6CF2CADAEC0B}" type="presOf" srcId="{CB22EC09-5BA3-44E0-AA6A-B6B97E33569D}" destId="{86EC3AD9-1E85-46B8-B4D7-29AB73F41E57}" srcOrd="0" destOrd="0" presId="urn:microsoft.com/office/officeart/2005/8/layout/orgChart1"/>
-    <dgm:cxn modelId="{0C0C6A29-8E3D-4298-B87C-496B53EC994E}" type="presOf" srcId="{DFDF5657-5BB5-4C9A-829E-BE2423C8BB93}" destId="{B6E16F30-79BF-4169-B7C1-960F42E2588D}" srcOrd="0" destOrd="0" presId="urn:microsoft.com/office/officeart/2005/8/layout/orgChart1"/>
-    <dgm:cxn modelId="{FCE17159-A43A-4DE8-A0B2-CA165304D861}" type="presOf" srcId="{FC950CB0-B0C7-4D3E-BAE7-1CAD464F67F7}" destId="{874EF1AF-B2E3-47E5-B4D1-BA6BC8D3AEB2}" srcOrd="0" destOrd="0" presId="urn:microsoft.com/office/officeart/2005/8/layout/orgChart1"/>
-    <dgm:cxn modelId="{1634A668-0656-4CAF-B810-13343B74E8B5}" type="presOf" srcId="{AB7BBC1B-44FA-4335-BE52-A811A5DB021B}" destId="{91BA4AE8-B8E7-4DDD-9505-68C487519175}" srcOrd="1" destOrd="0" presId="urn:microsoft.com/office/officeart/2005/8/layout/orgChart1"/>
-    <dgm:cxn modelId="{933C9403-7135-47BD-827E-E202B5AA5BDC}" type="presOf" srcId="{DFDF5657-5BB5-4C9A-829E-BE2423C8BB93}" destId="{156015DB-1392-47F6-8149-70D555D2E9AC}" srcOrd="1" destOrd="0" presId="urn:microsoft.com/office/officeart/2005/8/layout/orgChart1"/>
-    <dgm:cxn modelId="{02A0F641-18C3-4696-9401-21EA117AE71B}" type="presOf" srcId="{AFCBCC0B-8C9C-420F-9BED-7B1F75C0173D}" destId="{79C84A5F-A535-465C-A2DF-D4D348F6285F}" srcOrd="1" destOrd="0" presId="urn:microsoft.com/office/officeart/2005/8/layout/orgChart1"/>
-    <dgm:cxn modelId="{47B18033-7D7B-4341-BB83-84C290C1558B}" type="presOf" srcId="{220080E8-E4AB-4FB8-92D6-6C99412A5795}" destId="{A1685A6C-B992-429A-B432-A9DDF9AB3182}" srcOrd="0" destOrd="0" presId="urn:microsoft.com/office/officeart/2005/8/layout/orgChart1"/>
-    <dgm:cxn modelId="{BAFA0A98-7218-49AB-9B04-5624C65E3EA4}" type="presOf" srcId="{F8478645-BC1C-4ED4-AE88-491C293744A7}" destId="{A2815B6E-D326-43B0-A571-334321A341C6}" srcOrd="0" destOrd="0" presId="urn:microsoft.com/office/officeart/2005/8/layout/orgChart1"/>
-    <dgm:cxn modelId="{B62E7F2B-057F-42E7-B6C4-F18A8B6B160C}" type="presOf" srcId="{DF03FF82-8588-4721-8332-B2BB7F79BC68}" destId="{355EEF4C-A42A-4CAD-96B0-4883F10DC9FB}" srcOrd="0" destOrd="0" presId="urn:microsoft.com/office/officeart/2005/8/layout/orgChart1"/>
-    <dgm:cxn modelId="{8C43D46B-7ADA-4EF1-B10A-919723EA5316}" type="presOf" srcId="{E88E6ED4-D476-49B0-A5A7-A8D227972BBB}" destId="{09D3FD01-1932-433E-8145-6138D9C96A2B}" srcOrd="0" destOrd="0" presId="urn:microsoft.com/office/officeart/2005/8/layout/orgChart1"/>
-    <dgm:cxn modelId="{282EB4E3-A25C-4B51-A277-55DDA8498239}" type="presOf" srcId="{0570A15A-B6F0-4A75-AE46-E46E0F416ECF}" destId="{2E83DDC7-DCEC-41C7-8153-AD042B70D956}" srcOrd="0" destOrd="0" presId="urn:microsoft.com/office/officeart/2005/8/layout/orgChart1"/>
-    <dgm:cxn modelId="{81EDF517-A568-4A14-A802-EEEFF1604E04}" type="presOf" srcId="{6987A2B0-552C-404B-8D5B-7605D0C0CE13}" destId="{55272A44-BB5A-460F-B8C8-A77EADDCE3B7}" srcOrd="0" destOrd="0" presId="urn:microsoft.com/office/officeart/2005/8/layout/orgChart1"/>
-    <dgm:cxn modelId="{068FDF22-4ADB-40A2-9D39-07FF000B072A}" type="presOf" srcId="{948FC518-92E4-4141-9AE9-372E74461D29}" destId="{884185A0-D851-4E8A-ABE0-7622E9F2C032}" srcOrd="0" destOrd="0" presId="urn:microsoft.com/office/officeart/2005/8/layout/orgChart1"/>
-    <dgm:cxn modelId="{4C6BFEA4-2BEF-4997-A6D5-E73013E80A5D}" type="presOf" srcId="{708D657A-D0E7-4412-A8C2-C881BE22E244}" destId="{33B789BC-AF0E-423B-B7D6-8438B9715157}" srcOrd="1" destOrd="0" presId="urn:microsoft.com/office/officeart/2005/8/layout/orgChart1"/>
-    <dgm:cxn modelId="{AB631779-F88E-4FDD-ABCC-D2813F617148}" type="presOf" srcId="{3D552559-8B88-44F3-8B25-08B313D38418}" destId="{EE6EAC87-6FE9-4A55-ADFF-94ED1D7E1F9B}" srcOrd="0" destOrd="0" presId="urn:microsoft.com/office/officeart/2005/8/layout/orgChart1"/>
-    <dgm:cxn modelId="{B66290BE-9088-425A-919E-BE7AC1C9ECD7}" type="presOf" srcId="{151DF0B3-32D1-43D5-9747-56DB5B024638}" destId="{3FEF6B4D-8FE0-4368-A788-AE7E7C5DD708}" srcOrd="0" destOrd="0" presId="urn:microsoft.com/office/officeart/2005/8/layout/orgChart1"/>
-    <dgm:cxn modelId="{03209228-107B-43C6-A89F-CDDE1D1619CF}" type="presOf" srcId="{708D657A-D0E7-4412-A8C2-C881BE22E244}" destId="{FAD712BB-7D82-4FA2-8CBC-E209D3B81303}" srcOrd="0" destOrd="0" presId="urn:microsoft.com/office/officeart/2005/8/layout/orgChart1"/>
-    <dgm:cxn modelId="{F1942AB6-6F14-4447-8778-2CEB631AFC83}" type="presOf" srcId="{5DE29087-4E07-4F69-AA37-8878D0A45268}" destId="{ADA28F74-B6AA-4CE7-A92E-28C7EEBA9BED}" srcOrd="0" destOrd="0" presId="urn:microsoft.com/office/officeart/2005/8/layout/orgChart1"/>
-    <dgm:cxn modelId="{B3EA41D0-4BDF-4064-829C-60682007F3F7}" type="presOf" srcId="{D7E550EF-3D3A-4D7A-A069-3A94E1E3BC88}" destId="{3284ACA9-A078-400C-AC9E-58AFA8610DBA}" srcOrd="1" destOrd="0" presId="urn:microsoft.com/office/officeart/2005/8/layout/orgChart1"/>
+    <dgm:cxn modelId="{7D2028D0-A6FF-4421-AC45-6F07A6B50BFC}" type="presOf" srcId="{151DF0B3-32D1-43D5-9747-56DB5B024638}" destId="{3FEF6B4D-8FE0-4368-A788-AE7E7C5DD708}" srcOrd="0" destOrd="0" presId="urn:microsoft.com/office/officeart/2005/8/layout/orgChart1"/>
+    <dgm:cxn modelId="{716E1916-94E5-4779-8AD1-F2594E904AB1}" type="presOf" srcId="{3D552559-8B88-44F3-8B25-08B313D38418}" destId="{CDA5F820-8905-460F-9EEA-08D87665BAE4}" srcOrd="1" destOrd="0" presId="urn:microsoft.com/office/officeart/2005/8/layout/orgChart1"/>
+    <dgm:cxn modelId="{B5F6AD9A-ECD7-4FDC-B3AC-41FC55627691}" type="presOf" srcId="{E88E6ED4-D476-49B0-A5A7-A8D227972BBB}" destId="{F46672B8-DAB3-4B22-9446-13FD41297DE7}" srcOrd="1" destOrd="0" presId="urn:microsoft.com/office/officeart/2005/8/layout/orgChart1"/>
+    <dgm:cxn modelId="{FA9F1D4B-F85C-4E1C-A088-66DF5D303F52}" type="presOf" srcId="{7D139BA5-02B8-4F69-9A1F-739149101076}" destId="{87E1B46B-D497-4BE2-8BF1-C5A88BEAE2A5}" srcOrd="0" destOrd="0" presId="urn:microsoft.com/office/officeart/2005/8/layout/orgChart1"/>
+    <dgm:cxn modelId="{E1EFBCD9-9F3F-4978-806C-9B3967B8C978}" type="presOf" srcId="{AB7BBC1B-44FA-4335-BE52-A811A5DB021B}" destId="{91BA4AE8-B8E7-4DDD-9505-68C487519175}" srcOrd="1" destOrd="0" presId="urn:microsoft.com/office/officeart/2005/8/layout/orgChart1"/>
+    <dgm:cxn modelId="{BBEB6449-24EF-44B9-967C-C4DFF886B956}" type="presOf" srcId="{5DE29087-4E07-4F69-AA37-8878D0A45268}" destId="{C937556D-08E5-4051-B45E-767A963792A1}" srcOrd="1" destOrd="0" presId="urn:microsoft.com/office/officeart/2005/8/layout/orgChart1"/>
+    <dgm:cxn modelId="{6E963A5B-9C85-421C-8AC1-88981B7AE66E}" type="presOf" srcId="{D7E550EF-3D3A-4D7A-A069-3A94E1E3BC88}" destId="{3284ACA9-A078-400C-AC9E-58AFA8610DBA}" srcOrd="1" destOrd="0" presId="urn:microsoft.com/office/officeart/2005/8/layout/orgChart1"/>
+    <dgm:cxn modelId="{9F3E9457-14C7-4DC6-9957-A20FD2021AFC}" type="presOf" srcId="{DF03FF82-8588-4721-8332-B2BB7F79BC68}" destId="{355EEF4C-A42A-4CAD-96B0-4883F10DC9FB}" srcOrd="0" destOrd="0" presId="urn:microsoft.com/office/officeart/2005/8/layout/orgChart1"/>
+    <dgm:cxn modelId="{63855C1E-A858-42A0-83AB-3CAF2F828DCC}" type="presOf" srcId="{ABFA1E0B-97FF-4EE1-B72F-F2583CD509B3}" destId="{44F416AD-74D3-49D6-884F-29251ED296C9}" srcOrd="0" destOrd="0" presId="urn:microsoft.com/office/officeart/2005/8/layout/orgChart1"/>
+    <dgm:cxn modelId="{04299566-482F-41E6-A588-0E09FBED3119}" type="presOf" srcId="{73CBEE91-7675-4C1A-B077-985AF1E6641C}" destId="{0EAF31D4-4115-4C11-845C-59FD7F455DEC}" srcOrd="0" destOrd="0" presId="urn:microsoft.com/office/officeart/2005/8/layout/orgChart1"/>
+    <dgm:cxn modelId="{BB0C661E-5E7D-4EC8-BF8D-BCEC8F1061D1}" type="presOf" srcId="{0570A15A-B6F0-4A75-AE46-E46E0F416ECF}" destId="{2E83DDC7-DCEC-41C7-8153-AD042B70D956}" srcOrd="0" destOrd="0" presId="urn:microsoft.com/office/officeart/2005/8/layout/orgChart1"/>
+    <dgm:cxn modelId="{BB689949-C3B3-45FF-ABD9-E304DE3D3B17}" type="presOf" srcId="{51D932B8-C7EC-43CA-B033-991D7DB71D1C}" destId="{EDBAC3ED-95A7-4733-BC1A-C0139E6A29CF}" srcOrd="0" destOrd="0" presId="urn:microsoft.com/office/officeart/2005/8/layout/orgChart1"/>
+    <dgm:cxn modelId="{2BEBACA9-CB3A-430E-AE0D-996B42AF65CE}" type="presOf" srcId="{6CDDAECC-D052-4371-9093-C12AA5FADD02}" destId="{2CF35114-8D98-4786-9E6B-FA104DDE62CB}" srcOrd="0" destOrd="0" presId="urn:microsoft.com/office/officeart/2005/8/layout/orgChart1"/>
+    <dgm:cxn modelId="{90E22D1A-967F-4706-9FEE-0A3144F21736}" type="presOf" srcId="{E32C80A6-B1B9-4CF0-B9DC-A746707F8CA2}" destId="{291416BF-D247-4F49-86BC-85CDB7385063}" srcOrd="0" destOrd="0" presId="urn:microsoft.com/office/officeart/2005/8/layout/orgChart1"/>
+    <dgm:cxn modelId="{F769DE1F-7AB3-4154-8A89-B407FC21256C}" type="presOf" srcId="{6987A2B0-552C-404B-8D5B-7605D0C0CE13}" destId="{FECFF0AD-B72B-4924-8991-AAA1AC82F042}" srcOrd="1" destOrd="0" presId="urn:microsoft.com/office/officeart/2005/8/layout/orgChart1"/>
+    <dgm:cxn modelId="{A6F1C27A-F1CE-4A38-9A15-942AAAE316EC}" type="presOf" srcId="{51D932B8-C7EC-43CA-B033-991D7DB71D1C}" destId="{513B4A7C-E635-4DBE-86C1-512A8CAA6B15}" srcOrd="1" destOrd="0" presId="urn:microsoft.com/office/officeart/2005/8/layout/orgChart1"/>
+    <dgm:cxn modelId="{56296D01-FFC5-4FDE-8D56-AE2023001931}" type="presOf" srcId="{708D657A-D0E7-4412-A8C2-C881BE22E244}" destId="{33B789BC-AF0E-423B-B7D6-8438B9715157}" srcOrd="1" destOrd="0" presId="urn:microsoft.com/office/officeart/2005/8/layout/orgChart1"/>
+    <dgm:cxn modelId="{F868CBB3-FAF7-43E5-A95C-31DDA56D73C7}" type="presOf" srcId="{53D00769-BC6B-420C-92BC-7F1C80AC142B}" destId="{754499E3-5E97-48DA-90CE-0C9443D62730}" srcOrd="0" destOrd="0" presId="urn:microsoft.com/office/officeart/2005/8/layout/orgChart1"/>
+    <dgm:cxn modelId="{4C81E6D5-8F1E-489C-AFD1-8E706F620B95}" type="presOf" srcId="{D8BA8640-7DD6-46D9-914E-D08B18F16FFC}" destId="{02755DC6-DA7E-438B-9AC4-E16B561F765E}" srcOrd="0" destOrd="0" presId="urn:microsoft.com/office/officeart/2005/8/layout/orgChart1"/>
+    <dgm:cxn modelId="{F045F843-D434-4CD4-BFDD-EB8FBA86C45E}" type="presOf" srcId="{AFCBCC0B-8C9C-420F-9BED-7B1F75C0173D}" destId="{C9186B26-72F2-4F1B-AA75-31B93CFEC200}" srcOrd="0" destOrd="0" presId="urn:microsoft.com/office/officeart/2005/8/layout/orgChart1"/>
     <dgm:cxn modelId="{CFF174D3-828F-4655-9A0B-B235FE9041DD}" srcId="{3D552559-8B88-44F3-8B25-08B313D38418}" destId="{220080E8-E4AB-4FB8-92D6-6C99412A5795}" srcOrd="0" destOrd="0" parTransId="{7D139BA5-02B8-4F69-9A1F-739149101076}" sibTransId="{524824EC-DD77-4852-B16F-65B4877227C8}"/>
-    <dgm:cxn modelId="{155056E1-F6C8-4572-AC28-F6D931789263}" type="presOf" srcId="{AE54AF21-E00A-4D0B-B366-DB3A7BC9289F}" destId="{B7B9DBCA-D1A7-4656-B647-953CE3936849}" srcOrd="0" destOrd="0" presId="urn:microsoft.com/office/officeart/2005/8/layout/orgChart1"/>
-    <dgm:cxn modelId="{74D5121B-E9BB-4151-BEEC-C7C18D3678EC}" type="presOf" srcId="{6987A2B0-552C-404B-8D5B-7605D0C0CE13}" destId="{FECFF0AD-B72B-4924-8991-AAA1AC82F042}" srcOrd="1" destOrd="0" presId="urn:microsoft.com/office/officeart/2005/8/layout/orgChart1"/>
+    <dgm:cxn modelId="{5B91CAA0-0014-44D4-934C-7044C0D073F9}" type="presOf" srcId="{F8478645-BC1C-4ED4-AE88-491C293744A7}" destId="{3EA9CD44-4EFF-4C0D-804E-3B6AE82C9660}" srcOrd="1" destOrd="0" presId="urn:microsoft.com/office/officeart/2005/8/layout/orgChart1"/>
+    <dgm:cxn modelId="{67741C3C-4D7E-48D1-9107-CA9B03267CE3}" type="presOf" srcId="{948FC518-92E4-4141-9AE9-372E74461D29}" destId="{50FE9208-A1C8-424A-874D-1808F64D4531}" srcOrd="1" destOrd="0" presId="urn:microsoft.com/office/officeart/2005/8/layout/orgChart1"/>
+    <dgm:cxn modelId="{12A3ECD7-1AEC-46BE-B255-8FF781672FA8}" type="presOf" srcId="{948FC518-92E4-4141-9AE9-372E74461D29}" destId="{884185A0-D851-4E8A-ABE0-7622E9F2C032}" srcOrd="0" destOrd="0" presId="urn:microsoft.com/office/officeart/2005/8/layout/orgChart1"/>
+    <dgm:cxn modelId="{C8170A4B-9EB7-4B0D-A154-BCBB3EBAA5C2}" type="presOf" srcId="{D7E550EF-3D3A-4D7A-A069-3A94E1E3BC88}" destId="{1AB17084-C907-4668-87B9-DA85B3E81A87}" srcOrd="0" destOrd="0" presId="urn:microsoft.com/office/officeart/2005/8/layout/orgChart1"/>
     <dgm:cxn modelId="{942B1BF4-B953-4F69-9B59-36D11E670868}" srcId="{E32C80A6-B1B9-4CF0-B9DC-A746707F8CA2}" destId="{51D932B8-C7EC-43CA-B033-991D7DB71D1C}" srcOrd="0" destOrd="0" parTransId="{0570A15A-B6F0-4A75-AE46-E46E0F416ECF}" sibTransId="{43F49FF3-A62D-4164-9DF1-0CE57576F4C1}"/>
     <dgm:cxn modelId="{98E80AEF-10A5-4C27-87FD-5D60E9826BB2}" srcId="{E88E6ED4-D476-49B0-A5A7-A8D227972BBB}" destId="{708D657A-D0E7-4412-A8C2-C881BE22E244}" srcOrd="1" destOrd="0" parTransId="{BEF288B6-8190-4C05-8E85-F32AE68086B6}" sibTransId="{88EE06B4-73BB-4D1C-8914-66AF69208883}"/>
-    <dgm:cxn modelId="{3EFF800C-CD4F-45B3-A6D9-FC7C7D450AAF}" type="presOf" srcId="{3278A370-4A74-4393-ABE9-F46295FD865E}" destId="{48F5B201-3726-48F8-8E74-586117F26CDB}" srcOrd="0" destOrd="0" presId="urn:microsoft.com/office/officeart/2005/8/layout/orgChart1"/>
+    <dgm:cxn modelId="{5C095284-1C0D-41DA-92B4-3B67ED32D7B4}" type="presOf" srcId="{BEF288B6-8190-4C05-8E85-F32AE68086B6}" destId="{CFB7005D-5E59-4491-8FC3-5F62AE88F7D9}" srcOrd="0" destOrd="0" presId="urn:microsoft.com/office/officeart/2005/8/layout/orgChart1"/>
+    <dgm:cxn modelId="{FFD54C5D-6284-4EBD-AF2B-134B71D37D53}" type="presOf" srcId="{AE54AF21-E00A-4D0B-B366-DB3A7BC9289F}" destId="{B7B9DBCA-D1A7-4656-B647-953CE3936849}" srcOrd="0" destOrd="0" presId="urn:microsoft.com/office/officeart/2005/8/layout/orgChart1"/>
     <dgm:cxn modelId="{6406267B-9621-4B59-93E2-E480E756C49E}" srcId="{D7E550EF-3D3A-4D7A-A069-3A94E1E3BC88}" destId="{3D552559-8B88-44F3-8B25-08B313D38418}" srcOrd="3" destOrd="0" parTransId="{53D00769-BC6B-420C-92BC-7F1C80AC142B}" sibTransId="{230B559E-6D76-471C-B2BF-72ECEBB9B131}"/>
-    <dgm:cxn modelId="{8DD214A9-A501-4A47-AFB1-D37E7DE128CB}" type="presOf" srcId="{5DE29087-4E07-4F69-AA37-8878D0A45268}" destId="{C937556D-08E5-4051-B45E-767A963792A1}" srcOrd="1" destOrd="0" presId="urn:microsoft.com/office/officeart/2005/8/layout/orgChart1"/>
-    <dgm:cxn modelId="{E274C309-00CD-4E44-80C2-792A44C42CE1}" type="presOf" srcId="{ABFA1E0B-97FF-4EE1-B72F-F2583CD509B3}" destId="{44F416AD-74D3-49D6-884F-29251ED296C9}" srcOrd="0" destOrd="0" presId="urn:microsoft.com/office/officeart/2005/8/layout/orgChart1"/>
+    <dgm:cxn modelId="{7CE9BC25-3F0A-4CA0-9B4A-E387702CB37A}" type="presOf" srcId="{3278A370-4A74-4393-ABE9-F46295FD865E}" destId="{48F5B201-3726-48F8-8E74-586117F26CDB}" srcOrd="0" destOrd="0" presId="urn:microsoft.com/office/officeart/2005/8/layout/orgChart1"/>
+    <dgm:cxn modelId="{5237B086-311D-4A99-9FE2-3DF2A9732170}" type="presOf" srcId="{33AB10F5-60AA-428B-A7FB-F521BA49BC9E}" destId="{DA604A13-451E-41AC-ACF6-3AC28F45B265}" srcOrd="0" destOrd="0" presId="urn:microsoft.com/office/officeart/2005/8/layout/orgChart1"/>
+    <dgm:cxn modelId="{E24CC509-EBF0-4FF2-8790-79665292CFF3}" type="presOf" srcId="{220080E8-E4AB-4FB8-92D6-6C99412A5795}" destId="{A1685A6C-B992-429A-B432-A9DDF9AB3182}" srcOrd="0" destOrd="0" presId="urn:microsoft.com/office/officeart/2005/8/layout/orgChart1"/>
+    <dgm:cxn modelId="{E5C9D5B4-1C6C-4410-92C8-45E9096E993A}" type="presOf" srcId="{220080E8-E4AB-4FB8-92D6-6C99412A5795}" destId="{967AE77B-2AC9-4CF9-BB74-A7FC60FEAC07}" srcOrd="1" destOrd="0" presId="urn:microsoft.com/office/officeart/2005/8/layout/orgChart1"/>
+    <dgm:cxn modelId="{19330456-1029-48DA-96FA-EA9279AEAE6F}" type="presOf" srcId="{DFDF5657-5BB5-4C9A-829E-BE2423C8BB93}" destId="{156015DB-1392-47F6-8149-70D555D2E9AC}" srcOrd="1" destOrd="0" presId="urn:microsoft.com/office/officeart/2005/8/layout/orgChart1"/>
     <dgm:cxn modelId="{8725031E-92C2-4666-AE04-6747E520EF46}" srcId="{D7E550EF-3D3A-4D7A-A069-3A94E1E3BC88}" destId="{AFCBCC0B-8C9C-420F-9BED-7B1F75C0173D}" srcOrd="0" destOrd="0" parTransId="{6CDDAECC-D052-4371-9093-C12AA5FADD02}" sibTransId="{01A3B6A0-3657-4EA8-B2DB-04B15AB89469}"/>
-    <dgm:cxn modelId="{47D2578D-0461-43E1-B0FB-6D6628811013}" type="presOf" srcId="{BEF288B6-8190-4C05-8E85-F32AE68086B6}" destId="{CFB7005D-5E59-4491-8FC3-5F62AE88F7D9}" srcOrd="0" destOrd="0" presId="urn:microsoft.com/office/officeart/2005/8/layout/orgChart1"/>
-    <dgm:cxn modelId="{A8E5A495-5030-407F-9B38-2247615E17EE}" type="presOf" srcId="{D7E550EF-3D3A-4D7A-A069-3A94E1E3BC88}" destId="{1AB17084-C907-4668-87B9-DA85B3E81A87}" srcOrd="0" destOrd="0" presId="urn:microsoft.com/office/officeart/2005/8/layout/orgChart1"/>
-    <dgm:cxn modelId="{67EE8294-0D7E-4BFB-9FD3-2498BB95EB34}" type="presOf" srcId="{AFCBCC0B-8C9C-420F-9BED-7B1F75C0173D}" destId="{C9186B26-72F2-4F1B-AA75-31B93CFEC200}" srcOrd="0" destOrd="0" presId="urn:microsoft.com/office/officeart/2005/8/layout/orgChart1"/>
+    <dgm:cxn modelId="{40113612-C6BA-462D-9ACB-5947B7217A33}" type="presOf" srcId="{1FBAAA08-5653-44C8-BFD5-9E3446044735}" destId="{D33E36DC-E5F0-4617-AB8B-EF35113A78F4}" srcOrd="1" destOrd="0" presId="urn:microsoft.com/office/officeart/2005/8/layout/orgChart1"/>
     <dgm:cxn modelId="{36F72337-AC96-44F1-ACFB-910BB695B0E6}" srcId="{3D552559-8B88-44F3-8B25-08B313D38418}" destId="{AB7BBC1B-44FA-4335-BE52-A811A5DB021B}" srcOrd="1" destOrd="0" parTransId="{ABFA1E0B-97FF-4EE1-B72F-F2583CD509B3}" sibTransId="{D4C74F80-95DD-423A-AF75-7339BBDD05C1}"/>
-    <dgm:cxn modelId="{E204EE92-B628-401B-A197-AB10633794D7}" type="presOf" srcId="{53D00769-BC6B-420C-92BC-7F1C80AC142B}" destId="{754499E3-5E97-48DA-90CE-0C9443D62730}" srcOrd="0" destOrd="0" presId="urn:microsoft.com/office/officeart/2005/8/layout/orgChart1"/>
-    <dgm:cxn modelId="{A9EBAB2E-E1FC-4345-AEAB-DB86D85434B5}" type="presOf" srcId="{948FC518-92E4-4141-9AE9-372E74461D29}" destId="{50FE9208-A1C8-424A-874D-1808F64D4531}" srcOrd="1" destOrd="0" presId="urn:microsoft.com/office/officeart/2005/8/layout/orgChart1"/>
-    <dgm:cxn modelId="{A2FA8F27-EABB-4215-9F1D-C59CAEBBD06D}" type="presOf" srcId="{E32C80A6-B1B9-4CF0-B9DC-A746707F8CA2}" destId="{291416BF-D247-4F49-86BC-85CDB7385063}" srcOrd="0" destOrd="0" presId="urn:microsoft.com/office/officeart/2005/8/layout/orgChart1"/>
+    <dgm:cxn modelId="{74377FB4-C75D-4D3B-BD7D-06B953DF6642}" type="presOf" srcId="{151DF0B3-32D1-43D5-9747-56DB5B024638}" destId="{BE3DD7A7-4214-4800-9E6B-FDE4FC309CD1}" srcOrd="1" destOrd="0" presId="urn:microsoft.com/office/officeart/2005/8/layout/orgChart1"/>
+    <dgm:cxn modelId="{B1A4783D-64B5-48F9-BCAC-1C59D5FC3AD5}" type="presOf" srcId="{CB22EC09-5BA3-44E0-AA6A-B6B97E33569D}" destId="{86EC3AD9-1E85-46B8-B4D7-29AB73F41E57}" srcOrd="0" destOrd="0" presId="urn:microsoft.com/office/officeart/2005/8/layout/orgChart1"/>
+    <dgm:cxn modelId="{0D250C65-6EAE-4883-9D27-C8AC0AB30AAD}" type="presOf" srcId="{DB55D422-76F7-4E19-A725-EBE9D7C9F295}" destId="{1B88D25B-8808-48D7-A96A-3CA3A8072BD2}" srcOrd="0" destOrd="0" presId="urn:microsoft.com/office/officeart/2005/8/layout/orgChart1"/>
     <dgm:cxn modelId="{836F106F-24CB-4E7C-B901-13ED25E7745B}" srcId="{D7E550EF-3D3A-4D7A-A069-3A94E1E3BC88}" destId="{1FBAAA08-5653-44C8-BFD5-9E3446044735}" srcOrd="2" destOrd="0" parTransId="{1D80803C-D8C3-4769-BEB0-278DA5690F7E}" sibTransId="{2AD18684-DF10-4B9C-B283-6F788CAD9337}"/>
-    <dgm:cxn modelId="{F6641BEB-553D-4186-AD91-FC7C9845BC30}" type="presOf" srcId="{51D932B8-C7EC-43CA-B033-991D7DB71D1C}" destId="{513B4A7C-E635-4DBE-86C1-512A8CAA6B15}" srcOrd="1" destOrd="0" presId="urn:microsoft.com/office/officeart/2005/8/layout/orgChart1"/>
-    <dgm:cxn modelId="{8E04905D-506D-49F1-9DE8-DC78BE4D9D66}" type="presOf" srcId="{E32C80A6-B1B9-4CF0-B9DC-A746707F8CA2}" destId="{3F67F355-0FA3-4A02-AD0A-C673B2F7DD96}" srcOrd="1" destOrd="0" presId="urn:microsoft.com/office/officeart/2005/8/layout/orgChart1"/>
-    <dgm:cxn modelId="{A00EA91F-EAC5-4460-97FE-F51D9237CA80}" type="presOf" srcId="{DB55D422-76F7-4E19-A725-EBE9D7C9F295}" destId="{1B88D25B-8808-48D7-A96A-3CA3A8072BD2}" srcOrd="0" destOrd="0" presId="urn:microsoft.com/office/officeart/2005/8/layout/orgChart1"/>
-    <dgm:cxn modelId="{329E2DF5-A614-4295-BA1C-64E589641E1B}" type="presOf" srcId="{151DF0B3-32D1-43D5-9747-56DB5B024638}" destId="{BE3DD7A7-4214-4800-9E6B-FDE4FC309CD1}" srcOrd="1" destOrd="0" presId="urn:microsoft.com/office/officeart/2005/8/layout/orgChart1"/>
-    <dgm:cxn modelId="{6600EC23-244F-48AA-A637-9988AA8F306D}" type="presParOf" srcId="{02755DC6-DA7E-438B-9AC4-E16B561F765E}" destId="{932E188E-A331-495D-A64F-7AF0A82C926E}" srcOrd="0" destOrd="0" presId="urn:microsoft.com/office/officeart/2005/8/layout/orgChart1"/>
-    <dgm:cxn modelId="{5C44AF6C-B684-4D1A-A45E-20BB9E19A3F9}" type="presParOf" srcId="{932E188E-A331-495D-A64F-7AF0A82C926E}" destId="{55768425-ED5A-4779-9535-B090D73937BD}" srcOrd="0" destOrd="0" presId="urn:microsoft.com/office/officeart/2005/8/layout/orgChart1"/>
-    <dgm:cxn modelId="{F6986C95-1767-4408-A706-4178D2858AAF}" type="presParOf" srcId="{55768425-ED5A-4779-9535-B090D73937BD}" destId="{1AB17084-C907-4668-87B9-DA85B3E81A87}" srcOrd="0" destOrd="0" presId="urn:microsoft.com/office/officeart/2005/8/layout/orgChart1"/>
-    <dgm:cxn modelId="{B6787F92-900F-4835-8F03-F6ED395A101F}" type="presParOf" srcId="{55768425-ED5A-4779-9535-B090D73937BD}" destId="{3284ACA9-A078-400C-AC9E-58AFA8610DBA}" srcOrd="1" destOrd="0" presId="urn:microsoft.com/office/officeart/2005/8/layout/orgChart1"/>
-    <dgm:cxn modelId="{1C55FD91-8F9D-4461-B0DE-6B3288ACBEC7}" type="presParOf" srcId="{932E188E-A331-495D-A64F-7AF0A82C926E}" destId="{5E100A7B-B13A-46C9-9E0A-0E5BFE5516A1}" srcOrd="1" destOrd="0" presId="urn:microsoft.com/office/officeart/2005/8/layout/orgChart1"/>
-    <dgm:cxn modelId="{ACC76C05-8269-4763-B4AB-8F89C4FF2A99}" type="presParOf" srcId="{5E100A7B-B13A-46C9-9E0A-0E5BFE5516A1}" destId="{2CF35114-8D98-4786-9E6B-FA104DDE62CB}" srcOrd="0" destOrd="0" presId="urn:microsoft.com/office/officeart/2005/8/layout/orgChart1"/>
-    <dgm:cxn modelId="{07C6D02F-DB2E-42B0-A984-4D707F6C025C}" type="presParOf" srcId="{5E100A7B-B13A-46C9-9E0A-0E5BFE5516A1}" destId="{2074FE73-3BE8-46D9-9EE1-82DA9A3174F6}" srcOrd="1" destOrd="0" presId="urn:microsoft.com/office/officeart/2005/8/layout/orgChart1"/>
-    <dgm:cxn modelId="{EC983A6C-2BD4-4E3E-944E-889C6E48B210}" type="presParOf" srcId="{2074FE73-3BE8-46D9-9EE1-82DA9A3174F6}" destId="{E9B7BD48-6FE7-4ADA-88D4-D5CE9A411C1C}" srcOrd="0" destOrd="0" presId="urn:microsoft.com/office/officeart/2005/8/layout/orgChart1"/>
-    <dgm:cxn modelId="{A120EEBB-738E-45B0-9BAD-97324E6918DA}" type="presParOf" srcId="{E9B7BD48-6FE7-4ADA-88D4-D5CE9A411C1C}" destId="{C9186B26-72F2-4F1B-AA75-31B93CFEC200}" srcOrd="0" destOrd="0" presId="urn:microsoft.com/office/officeart/2005/8/layout/orgChart1"/>
-    <dgm:cxn modelId="{178926CA-2208-4D7F-B15E-351A3C4F5C9F}" type="presParOf" srcId="{E9B7BD48-6FE7-4ADA-88D4-D5CE9A411C1C}" destId="{79C84A5F-A535-465C-A2DF-D4D348F6285F}" srcOrd="1" destOrd="0" presId="urn:microsoft.com/office/officeart/2005/8/layout/orgChart1"/>
-    <dgm:cxn modelId="{9AB1F5D7-A6E0-4C1D-B241-9006C1D7E681}" type="presParOf" srcId="{2074FE73-3BE8-46D9-9EE1-82DA9A3174F6}" destId="{CE2D7657-6211-4DE6-9AC4-62D5DB4F59F1}" srcOrd="1" destOrd="0" presId="urn:microsoft.com/office/officeart/2005/8/layout/orgChart1"/>
-    <dgm:cxn modelId="{0B933BA1-2C58-4B1A-A3F5-163861EC8E82}" type="presParOf" srcId="{2074FE73-3BE8-46D9-9EE1-82DA9A3174F6}" destId="{54085043-A66A-4851-BF39-6C102532D55B}" srcOrd="2" destOrd="0" presId="urn:microsoft.com/office/officeart/2005/8/layout/orgChart1"/>
-    <dgm:cxn modelId="{0957EFD1-6525-48CA-B22A-5082E3498A5E}" type="presParOf" srcId="{5E100A7B-B13A-46C9-9E0A-0E5BFE5516A1}" destId="{B7B9DBCA-D1A7-4656-B647-953CE3936849}" srcOrd="2" destOrd="0" presId="urn:microsoft.com/office/officeart/2005/8/layout/orgChart1"/>
-    <dgm:cxn modelId="{8F5B9E8B-2363-4527-8D86-80790C3600F6}" type="presParOf" srcId="{5E100A7B-B13A-46C9-9E0A-0E5BFE5516A1}" destId="{8A9509A5-50EF-4D9A-A6A2-EBE84E2A6964}" srcOrd="3" destOrd="0" presId="urn:microsoft.com/office/officeart/2005/8/layout/orgChart1"/>
-    <dgm:cxn modelId="{8DCF63E5-053E-4BDB-9C1C-77CA13BE3A94}" type="presParOf" srcId="{8A9509A5-50EF-4D9A-A6A2-EBE84E2A6964}" destId="{110BD830-8FA2-4CA1-ADE6-743AE29DADE0}" srcOrd="0" destOrd="0" presId="urn:microsoft.com/office/officeart/2005/8/layout/orgChart1"/>
-    <dgm:cxn modelId="{F51BE548-B82F-4E95-8F3A-6BE642202845}" type="presParOf" srcId="{110BD830-8FA2-4CA1-ADE6-743AE29DADE0}" destId="{291416BF-D247-4F49-86BC-85CDB7385063}" srcOrd="0" destOrd="0" presId="urn:microsoft.com/office/officeart/2005/8/layout/orgChart1"/>
-    <dgm:cxn modelId="{AFC8E8CB-C8EF-4D24-86AD-39ED4BF337C6}" type="presParOf" srcId="{110BD830-8FA2-4CA1-ADE6-743AE29DADE0}" destId="{3F67F355-0FA3-4A02-AD0A-C673B2F7DD96}" srcOrd="1" destOrd="0" presId="urn:microsoft.com/office/officeart/2005/8/layout/orgChart1"/>
-    <dgm:cxn modelId="{52F2C89D-A625-4481-8FAB-42FB5846497A}" type="presParOf" srcId="{8A9509A5-50EF-4D9A-A6A2-EBE84E2A6964}" destId="{44DD62AB-C49E-4B07-A444-D1DF031DA15D}" srcOrd="1" destOrd="0" presId="urn:microsoft.com/office/officeart/2005/8/layout/orgChart1"/>
-    <dgm:cxn modelId="{76630899-C40D-411F-B02E-00DDC97CFD37}" type="presParOf" srcId="{44DD62AB-C49E-4B07-A444-D1DF031DA15D}" destId="{2E83DDC7-DCEC-41C7-8153-AD042B70D956}" srcOrd="0" destOrd="0" presId="urn:microsoft.com/office/officeart/2005/8/layout/orgChart1"/>
-    <dgm:cxn modelId="{549D05E8-89A4-4840-A965-C858DB28E78A}" type="presParOf" srcId="{44DD62AB-C49E-4B07-A444-D1DF031DA15D}" destId="{86DFCFED-84D1-48C8-9645-82B78058E42F}" srcOrd="1" destOrd="0" presId="urn:microsoft.com/office/officeart/2005/8/layout/orgChart1"/>
-    <dgm:cxn modelId="{C5DB4F43-231B-4D39-9059-6AB116CE5F4D}" type="presParOf" srcId="{86DFCFED-84D1-48C8-9645-82B78058E42F}" destId="{6E68D5FC-BDD7-48E4-932F-4A3760D03DAA}" srcOrd="0" destOrd="0" presId="urn:microsoft.com/office/officeart/2005/8/layout/orgChart1"/>
-    <dgm:cxn modelId="{D6E055D1-D56A-4D01-BA94-00E7D77971CF}" type="presParOf" srcId="{6E68D5FC-BDD7-48E4-932F-4A3760D03DAA}" destId="{EDBAC3ED-95A7-4733-BC1A-C0139E6A29CF}" srcOrd="0" destOrd="0" presId="urn:microsoft.com/office/officeart/2005/8/layout/orgChart1"/>
-    <dgm:cxn modelId="{C679A346-4B32-4767-BBCC-C08F0B31F6A2}" type="presParOf" srcId="{6E68D5FC-BDD7-48E4-932F-4A3760D03DAA}" destId="{513B4A7C-E635-4DBE-86C1-512A8CAA6B15}" srcOrd="1" destOrd="0" presId="urn:microsoft.com/office/officeart/2005/8/layout/orgChart1"/>
-    <dgm:cxn modelId="{5A85C87A-B5DC-46A7-87B5-667338E88FF3}" type="presParOf" srcId="{86DFCFED-84D1-48C8-9645-82B78058E42F}" destId="{947F8703-426D-4995-A6E5-912125524996}" srcOrd="1" destOrd="0" presId="urn:microsoft.com/office/officeart/2005/8/layout/orgChart1"/>
-    <dgm:cxn modelId="{6BBB2E72-9553-4000-BB84-76E40B51C6BD}" type="presParOf" srcId="{86DFCFED-84D1-48C8-9645-82B78058E42F}" destId="{B1C7075C-652A-40A5-99C9-A97AA7AA9969}" srcOrd="2" destOrd="0" presId="urn:microsoft.com/office/officeart/2005/8/layout/orgChart1"/>
-    <dgm:cxn modelId="{95F8E0BF-03F7-483F-9D7D-BE4AE01F721B}" type="presParOf" srcId="{44DD62AB-C49E-4B07-A444-D1DF031DA15D}" destId="{48F5B201-3726-48F8-8E74-586117F26CDB}" srcOrd="2" destOrd="0" presId="urn:microsoft.com/office/officeart/2005/8/layout/orgChart1"/>
-    <dgm:cxn modelId="{404DBFF9-DA43-461B-A352-FABF288E3B9D}" type="presParOf" srcId="{44DD62AB-C49E-4B07-A444-D1DF031DA15D}" destId="{68F09AF2-DB0B-4FBA-8214-D205CDE8C8FD}" srcOrd="3" destOrd="0" presId="urn:microsoft.com/office/officeart/2005/8/layout/orgChart1"/>
-    <dgm:cxn modelId="{F299127E-86FC-4D7E-8350-15EB363E94BD}" type="presParOf" srcId="{68F09AF2-DB0B-4FBA-8214-D205CDE8C8FD}" destId="{C38C857A-7F86-480E-B1FD-D3018012564A}" srcOrd="0" destOrd="0" presId="urn:microsoft.com/office/officeart/2005/8/layout/orgChart1"/>
-    <dgm:cxn modelId="{D1076561-5E7C-41CF-A7F6-A4BD2760D348}" type="presParOf" srcId="{C38C857A-7F86-480E-B1FD-D3018012564A}" destId="{A2815B6E-D326-43B0-A571-334321A341C6}" srcOrd="0" destOrd="0" presId="urn:microsoft.com/office/officeart/2005/8/layout/orgChart1"/>
-    <dgm:cxn modelId="{E964E679-4ACD-4608-B9BF-72AC2B397D02}" type="presParOf" srcId="{C38C857A-7F86-480E-B1FD-D3018012564A}" destId="{3EA9CD44-4EFF-4C0D-804E-3B6AE82C9660}" srcOrd="1" destOrd="0" presId="urn:microsoft.com/office/officeart/2005/8/layout/orgChart1"/>
-    <dgm:cxn modelId="{EB658BF1-E976-472C-B4B6-9414B32B2659}" type="presParOf" srcId="{68F09AF2-DB0B-4FBA-8214-D205CDE8C8FD}" destId="{FA1B6E55-12EB-4DEB-AB41-9C25906978B8}" srcOrd="1" destOrd="0" presId="urn:microsoft.com/office/officeart/2005/8/layout/orgChart1"/>
-    <dgm:cxn modelId="{2D32FD0E-D1B2-467F-9929-41AE216B7109}" type="presParOf" srcId="{68F09AF2-DB0B-4FBA-8214-D205CDE8C8FD}" destId="{3E324CDB-7CC6-451B-9D19-A085022DAFC0}" srcOrd="2" destOrd="0" presId="urn:microsoft.com/office/officeart/2005/8/layout/orgChart1"/>
-    <dgm:cxn modelId="{7195E5A4-135A-4393-9F08-1A29233B6235}" type="presParOf" srcId="{8A9509A5-50EF-4D9A-A6A2-EBE84E2A6964}" destId="{A954CA73-78D7-4B5E-AF63-3010068F1530}" srcOrd="2" destOrd="0" presId="urn:microsoft.com/office/officeart/2005/8/layout/orgChart1"/>
-    <dgm:cxn modelId="{7E2BA675-735B-41A4-A799-964FB972EBF4}" type="presParOf" srcId="{5E100A7B-B13A-46C9-9E0A-0E5BFE5516A1}" destId="{AA90C5B8-F9CC-491F-A7CF-24EA01996D1E}" srcOrd="4" destOrd="0" presId="urn:microsoft.com/office/officeart/2005/8/layout/orgChart1"/>
-    <dgm:cxn modelId="{F4C3F184-E689-480D-A4F0-FED4C5C3EFE9}" type="presParOf" srcId="{5E100A7B-B13A-46C9-9E0A-0E5BFE5516A1}" destId="{427082B4-2159-4C8B-91C4-F330FF9567C3}" srcOrd="5" destOrd="0" presId="urn:microsoft.com/office/officeart/2005/8/layout/orgChart1"/>
-    <dgm:cxn modelId="{996C0F54-FFCD-4EC8-AAF9-FD5264601823}" type="presParOf" srcId="{427082B4-2159-4C8B-91C4-F330FF9567C3}" destId="{5200A8F9-D7AD-42A6-ADC6-F533E58CCF77}" srcOrd="0" destOrd="0" presId="urn:microsoft.com/office/officeart/2005/8/layout/orgChart1"/>
-    <dgm:cxn modelId="{90468C88-46E2-4F50-977F-886A9F6B6AC4}" type="presParOf" srcId="{5200A8F9-D7AD-42A6-ADC6-F533E58CCF77}" destId="{CF5A844E-108F-49E9-865F-D1485D68B26C}" srcOrd="0" destOrd="0" presId="urn:microsoft.com/office/officeart/2005/8/layout/orgChart1"/>
-    <dgm:cxn modelId="{24D32094-01D3-422B-8950-7D2029B3A31B}" type="presParOf" srcId="{5200A8F9-D7AD-42A6-ADC6-F533E58CCF77}" destId="{D33E36DC-E5F0-4617-AB8B-EF35113A78F4}" srcOrd="1" destOrd="0" presId="urn:microsoft.com/office/officeart/2005/8/layout/orgChart1"/>
-    <dgm:cxn modelId="{3C314224-D929-4E2A-844D-3778FA2F3230}" type="presParOf" srcId="{427082B4-2159-4C8B-91C4-F330FF9567C3}" destId="{461A7D4E-FDF3-4AFC-835E-1BA66C427888}" srcOrd="1" destOrd="0" presId="urn:microsoft.com/office/officeart/2005/8/layout/orgChart1"/>
-    <dgm:cxn modelId="{F06B59C6-6AEF-429B-9696-758BC9F7D567}" type="presParOf" srcId="{461A7D4E-FDF3-4AFC-835E-1BA66C427888}" destId="{0EAF31D4-4115-4C11-845C-59FD7F455DEC}" srcOrd="0" destOrd="0" presId="urn:microsoft.com/office/officeart/2005/8/layout/orgChart1"/>
-    <dgm:cxn modelId="{E8F709F9-3094-458E-B8BD-E9F3ED5E7701}" type="presParOf" srcId="{461A7D4E-FDF3-4AFC-835E-1BA66C427888}" destId="{AF5B811B-CE82-4A4A-95B4-517A096FF62B}" srcOrd="1" destOrd="0" presId="urn:microsoft.com/office/officeart/2005/8/layout/orgChart1"/>
-    <dgm:cxn modelId="{80FB3CB1-B150-46CE-BE7F-AE0C17488210}" type="presParOf" srcId="{AF5B811B-CE82-4A4A-95B4-517A096FF62B}" destId="{1D1E8BAF-4BF2-422D-A1E5-A21790E53814}" srcOrd="0" destOrd="0" presId="urn:microsoft.com/office/officeart/2005/8/layout/orgChart1"/>
-    <dgm:cxn modelId="{44F7D811-57D5-4666-96B0-2B086BA42C22}" type="presParOf" srcId="{1D1E8BAF-4BF2-422D-A1E5-A21790E53814}" destId="{55272A44-BB5A-460F-B8C8-A77EADDCE3B7}" srcOrd="0" destOrd="0" presId="urn:microsoft.com/office/officeart/2005/8/layout/orgChart1"/>
-    <dgm:cxn modelId="{80D87427-5196-45F7-823A-BF160D24CDBC}" type="presParOf" srcId="{1D1E8BAF-4BF2-422D-A1E5-A21790E53814}" destId="{FECFF0AD-B72B-4924-8991-AAA1AC82F042}" srcOrd="1" destOrd="0" presId="urn:microsoft.com/office/officeart/2005/8/layout/orgChart1"/>
-    <dgm:cxn modelId="{60D3EC3A-E1E4-4CEB-A89F-8F4A9AA45539}" type="presParOf" srcId="{AF5B811B-CE82-4A4A-95B4-517A096FF62B}" destId="{2E3139A3-40A1-4DAB-8DCA-A45322F26096}" srcOrd="1" destOrd="0" presId="urn:microsoft.com/office/officeart/2005/8/layout/orgChart1"/>
-    <dgm:cxn modelId="{E4516A2E-B342-4E26-9692-AEF1601167EC}" type="presParOf" srcId="{AF5B811B-CE82-4A4A-95B4-517A096FF62B}" destId="{79C1E0AD-48A8-4EEE-9C0F-AC3C6AB805D8}" srcOrd="2" destOrd="0" presId="urn:microsoft.com/office/officeart/2005/8/layout/orgChart1"/>
-    <dgm:cxn modelId="{ADD38836-22C3-44DA-808D-E8F5BB34B515}" type="presParOf" srcId="{427082B4-2159-4C8B-91C4-F330FF9567C3}" destId="{254D5D65-2287-4F41-AB7A-939B18C62482}" srcOrd="2" destOrd="0" presId="urn:microsoft.com/office/officeart/2005/8/layout/orgChart1"/>
-    <dgm:cxn modelId="{1D7158A1-9130-4A62-A445-633278BBBEF7}" type="presParOf" srcId="{5E100A7B-B13A-46C9-9E0A-0E5BFE5516A1}" destId="{754499E3-5E97-48DA-90CE-0C9443D62730}" srcOrd="6" destOrd="0" presId="urn:microsoft.com/office/officeart/2005/8/layout/orgChart1"/>
-    <dgm:cxn modelId="{C0517E94-DAFE-4571-A4EC-55A0A4B70CAD}" type="presParOf" srcId="{5E100A7B-B13A-46C9-9E0A-0E5BFE5516A1}" destId="{7C7B555A-23EF-4F55-9D8A-37B44C188A49}" srcOrd="7" destOrd="0" presId="urn:microsoft.com/office/officeart/2005/8/layout/orgChart1"/>
-    <dgm:cxn modelId="{15948139-BEC9-42C7-9245-EBA62785CE9F}" type="presParOf" srcId="{7C7B555A-23EF-4F55-9D8A-37B44C188A49}" destId="{CECF7E15-F61B-44DE-8FFC-FC642D3A8391}" srcOrd="0" destOrd="0" presId="urn:microsoft.com/office/officeart/2005/8/layout/orgChart1"/>
-    <dgm:cxn modelId="{0CDA6861-1283-4526-84D2-DD078917F02E}" type="presParOf" srcId="{CECF7E15-F61B-44DE-8FFC-FC642D3A8391}" destId="{EE6EAC87-6FE9-4A55-ADFF-94ED1D7E1F9B}" srcOrd="0" destOrd="0" presId="urn:microsoft.com/office/officeart/2005/8/layout/orgChart1"/>
-    <dgm:cxn modelId="{BF9928B3-561C-4604-9DC5-3C18DFBA8D88}" type="presParOf" srcId="{CECF7E15-F61B-44DE-8FFC-FC642D3A8391}" destId="{CDA5F820-8905-460F-9EEA-08D87665BAE4}" srcOrd="1" destOrd="0" presId="urn:microsoft.com/office/officeart/2005/8/layout/orgChart1"/>
-    <dgm:cxn modelId="{4F7B4D1A-F730-47A7-B33B-E2D06E339C6B}" type="presParOf" srcId="{7C7B555A-23EF-4F55-9D8A-37B44C188A49}" destId="{FC8717DB-75E8-4D8F-B1B6-AD296F658DE6}" srcOrd="1" destOrd="0" presId="urn:microsoft.com/office/officeart/2005/8/layout/orgChart1"/>
-    <dgm:cxn modelId="{178B641E-1582-426F-83BF-85BF4B53CC57}" type="presParOf" srcId="{FC8717DB-75E8-4D8F-B1B6-AD296F658DE6}" destId="{87E1B46B-D497-4BE2-8BF1-C5A88BEAE2A5}" srcOrd="0" destOrd="0" presId="urn:microsoft.com/office/officeart/2005/8/layout/orgChart1"/>
-    <dgm:cxn modelId="{7796DCFD-56DA-4387-9834-EDB581F6FB26}" type="presParOf" srcId="{FC8717DB-75E8-4D8F-B1B6-AD296F658DE6}" destId="{989F62F3-53CF-4AE3-B98B-0FB41F0F32E1}" srcOrd="1" destOrd="0" presId="urn:microsoft.com/office/officeart/2005/8/layout/orgChart1"/>
-    <dgm:cxn modelId="{329B6165-6F68-4B3A-A0E6-A1802D6BD9E1}" type="presParOf" srcId="{989F62F3-53CF-4AE3-B98B-0FB41F0F32E1}" destId="{3D38162F-FEE6-4921-97F7-CEF760CB402F}" srcOrd="0" destOrd="0" presId="urn:microsoft.com/office/officeart/2005/8/layout/orgChart1"/>
-    <dgm:cxn modelId="{B77794D1-9BAF-49D4-B6E5-7130B83FF43E}" type="presParOf" srcId="{3D38162F-FEE6-4921-97F7-CEF760CB402F}" destId="{A1685A6C-B992-429A-B432-A9DDF9AB3182}" srcOrd="0" destOrd="0" presId="urn:microsoft.com/office/officeart/2005/8/layout/orgChart1"/>
-    <dgm:cxn modelId="{893360D4-6A25-43DC-907A-FF8CA44B13CD}" type="presParOf" srcId="{3D38162F-FEE6-4921-97F7-CEF760CB402F}" destId="{967AE77B-2AC9-4CF9-BB74-A7FC60FEAC07}" srcOrd="1" destOrd="0" presId="urn:microsoft.com/office/officeart/2005/8/layout/orgChart1"/>
-    <dgm:cxn modelId="{51D5BA6A-82DC-4DC5-9986-C1BD3C8E519A}" type="presParOf" srcId="{989F62F3-53CF-4AE3-B98B-0FB41F0F32E1}" destId="{8AB74CA6-340F-4595-961B-E1D57654ED9A}" srcOrd="1" destOrd="0" presId="urn:microsoft.com/office/officeart/2005/8/layout/orgChart1"/>
-    <dgm:cxn modelId="{5747541D-D1A5-4EF7-B160-A876B8351F41}" type="presParOf" srcId="{989F62F3-53CF-4AE3-B98B-0FB41F0F32E1}" destId="{8057B13F-1972-42C1-A205-517D5C9E689F}" srcOrd="2" destOrd="0" presId="urn:microsoft.com/office/officeart/2005/8/layout/orgChart1"/>
-    <dgm:cxn modelId="{087441CD-E031-426B-B9B5-ACE1057FC798}" type="presParOf" srcId="{FC8717DB-75E8-4D8F-B1B6-AD296F658DE6}" destId="{44F416AD-74D3-49D6-884F-29251ED296C9}" srcOrd="2" destOrd="0" presId="urn:microsoft.com/office/officeart/2005/8/layout/orgChart1"/>
-    <dgm:cxn modelId="{7AD60AD1-D4E0-49C6-9B97-EE72C0E66B0D}" type="presParOf" srcId="{FC8717DB-75E8-4D8F-B1B6-AD296F658DE6}" destId="{F90E84C0-5A73-4DC8-A03B-5AF05C85A8A3}" srcOrd="3" destOrd="0" presId="urn:microsoft.com/office/officeart/2005/8/layout/orgChart1"/>
-    <dgm:cxn modelId="{62D9179A-6230-480C-911F-99EC449DAB0C}" type="presParOf" srcId="{F90E84C0-5A73-4DC8-A03B-5AF05C85A8A3}" destId="{EB7847A0-87FE-4333-A1DB-507C7E8904AD}" srcOrd="0" destOrd="0" presId="urn:microsoft.com/office/officeart/2005/8/layout/orgChart1"/>
-    <dgm:cxn modelId="{65B3FCE7-5E73-42F7-98E7-8EF6151D7600}" type="presParOf" srcId="{EB7847A0-87FE-4333-A1DB-507C7E8904AD}" destId="{6C2B3E35-D286-4F99-9AA4-FB98A2FC731B}" srcOrd="0" destOrd="0" presId="urn:microsoft.com/office/officeart/2005/8/layout/orgChart1"/>
-    <dgm:cxn modelId="{02135C66-E341-4961-BE8D-94A7BD40099F}" type="presParOf" srcId="{EB7847A0-87FE-4333-A1DB-507C7E8904AD}" destId="{91BA4AE8-B8E7-4DDD-9505-68C487519175}" srcOrd="1" destOrd="0" presId="urn:microsoft.com/office/officeart/2005/8/layout/orgChart1"/>
-    <dgm:cxn modelId="{DA154DCF-6DDF-4E33-A6B8-8E1CBCD74FDE}" type="presParOf" srcId="{F90E84C0-5A73-4DC8-A03B-5AF05C85A8A3}" destId="{41BD541B-7202-4C7C-8FC8-40E2DB682077}" srcOrd="1" destOrd="0" presId="urn:microsoft.com/office/officeart/2005/8/layout/orgChart1"/>
-    <dgm:cxn modelId="{DDD073C0-C332-452D-B903-D07109129224}" type="presParOf" srcId="{F90E84C0-5A73-4DC8-A03B-5AF05C85A8A3}" destId="{3C96CBD9-0A34-4516-A763-5AA9FB549C17}" srcOrd="2" destOrd="0" presId="urn:microsoft.com/office/officeart/2005/8/layout/orgChart1"/>
-    <dgm:cxn modelId="{34E8FF5B-403A-4FEA-A95E-8BC582E219E2}" type="presParOf" srcId="{7C7B555A-23EF-4F55-9D8A-37B44C188A49}" destId="{594A8C8D-7ACF-4648-900B-F7264D7CB439}" srcOrd="2" destOrd="0" presId="urn:microsoft.com/office/officeart/2005/8/layout/orgChart1"/>
-    <dgm:cxn modelId="{1F1CEBE9-A18F-43C6-8011-BE637C86F555}" type="presParOf" srcId="{5E100A7B-B13A-46C9-9E0A-0E5BFE5516A1}" destId="{86EC3AD9-1E85-46B8-B4D7-29AB73F41E57}" srcOrd="8" destOrd="0" presId="urn:microsoft.com/office/officeart/2005/8/layout/orgChart1"/>
-    <dgm:cxn modelId="{7CE22681-B417-4B2E-B6A7-20F1A886180D}" type="presParOf" srcId="{5E100A7B-B13A-46C9-9E0A-0E5BFE5516A1}" destId="{B1525C29-FB0A-4141-98FD-2D76C92196A8}" srcOrd="9" destOrd="0" presId="urn:microsoft.com/office/officeart/2005/8/layout/orgChart1"/>
-    <dgm:cxn modelId="{A54783FD-40A8-4CFE-B186-9F7171D73DB0}" type="presParOf" srcId="{B1525C29-FB0A-4141-98FD-2D76C92196A8}" destId="{D89483D4-AD33-4272-BC3D-73B2866C8EB8}" srcOrd="0" destOrd="0" presId="urn:microsoft.com/office/officeart/2005/8/layout/orgChart1"/>
-    <dgm:cxn modelId="{0B277C06-F310-4CEE-A172-670760122A29}" type="presParOf" srcId="{D89483D4-AD33-4272-BC3D-73B2866C8EB8}" destId="{09D3FD01-1932-433E-8145-6138D9C96A2B}" srcOrd="0" destOrd="0" presId="urn:microsoft.com/office/officeart/2005/8/layout/orgChart1"/>
-    <dgm:cxn modelId="{69E0E0FE-155F-4F75-907C-E584EA7BBD81}" type="presParOf" srcId="{D89483D4-AD33-4272-BC3D-73B2866C8EB8}" destId="{F46672B8-DAB3-4B22-9446-13FD41297DE7}" srcOrd="1" destOrd="0" presId="urn:microsoft.com/office/officeart/2005/8/layout/orgChart1"/>
-    <dgm:cxn modelId="{2467675E-0372-4D3C-A493-DA751D95E835}" type="presParOf" srcId="{B1525C29-FB0A-4141-98FD-2D76C92196A8}" destId="{EE60BC08-AC4A-4047-A404-70333D329DCB}" srcOrd="1" destOrd="0" presId="urn:microsoft.com/office/officeart/2005/8/layout/orgChart1"/>
-    <dgm:cxn modelId="{F5BE660B-1626-4C79-BA95-1190B0D4DFCD}" type="presParOf" srcId="{EE60BC08-AC4A-4047-A404-70333D329DCB}" destId="{DA604A13-451E-41AC-ACF6-3AC28F45B265}" srcOrd="0" destOrd="0" presId="urn:microsoft.com/office/officeart/2005/8/layout/orgChart1"/>
-    <dgm:cxn modelId="{F24A8FAD-C280-4AFE-8793-0A543876165C}" type="presParOf" srcId="{EE60BC08-AC4A-4047-A404-70333D329DCB}" destId="{99EC4940-05DB-48B7-B172-8FF18868B6B4}" srcOrd="1" destOrd="0" presId="urn:microsoft.com/office/officeart/2005/8/layout/orgChart1"/>
-    <dgm:cxn modelId="{B4322F99-F589-4BBB-A590-5BB4212941C9}" type="presParOf" srcId="{99EC4940-05DB-48B7-B172-8FF18868B6B4}" destId="{58990F5C-89FA-4672-88D5-5507C4B2B34F}" srcOrd="0" destOrd="0" presId="urn:microsoft.com/office/officeart/2005/8/layout/orgChart1"/>
-    <dgm:cxn modelId="{73D22B43-8036-4713-AE65-119FA2D7702E}" type="presParOf" srcId="{58990F5C-89FA-4672-88D5-5507C4B2B34F}" destId="{884185A0-D851-4E8A-ABE0-7622E9F2C032}" srcOrd="0" destOrd="0" presId="urn:microsoft.com/office/officeart/2005/8/layout/orgChart1"/>
-    <dgm:cxn modelId="{510B211F-8C0A-4B29-AE14-0E6AF1EA81EE}" type="presParOf" srcId="{58990F5C-89FA-4672-88D5-5507C4B2B34F}" destId="{50FE9208-A1C8-424A-874D-1808F64D4531}" srcOrd="1" destOrd="0" presId="urn:microsoft.com/office/officeart/2005/8/layout/orgChart1"/>
-    <dgm:cxn modelId="{4E0E94DC-6DD0-4E02-A1F0-CEDD74C39CB7}" type="presParOf" srcId="{99EC4940-05DB-48B7-B172-8FF18868B6B4}" destId="{BD017A34-44A5-48B7-9F74-4F06E681F7BB}" srcOrd="1" destOrd="0" presId="urn:microsoft.com/office/officeart/2005/8/layout/orgChart1"/>
-    <dgm:cxn modelId="{549C6876-9121-4D87-A682-01A64ACCB91F}" type="presParOf" srcId="{99EC4940-05DB-48B7-B172-8FF18868B6B4}" destId="{2DEB40D2-5C95-4C98-8963-F7D2144B02AF}" srcOrd="2" destOrd="0" presId="urn:microsoft.com/office/officeart/2005/8/layout/orgChart1"/>
-    <dgm:cxn modelId="{F9CEC867-26E5-417C-94BA-C5A82C74DBE7}" type="presParOf" srcId="{EE60BC08-AC4A-4047-A404-70333D329DCB}" destId="{CFB7005D-5E59-4491-8FC3-5F62AE88F7D9}" srcOrd="2" destOrd="0" presId="urn:microsoft.com/office/officeart/2005/8/layout/orgChart1"/>
-    <dgm:cxn modelId="{2919CA76-5604-4C40-90DF-64FEBC328784}" type="presParOf" srcId="{EE60BC08-AC4A-4047-A404-70333D329DCB}" destId="{245D53D8-CE23-471F-821A-140A67480D18}" srcOrd="3" destOrd="0" presId="urn:microsoft.com/office/officeart/2005/8/layout/orgChart1"/>
-    <dgm:cxn modelId="{2BEFF42C-E1C9-46A4-B6FC-D4297CA974E3}" type="presParOf" srcId="{245D53D8-CE23-471F-821A-140A67480D18}" destId="{DF9A64B5-80EC-4344-B9B5-6382AC556BC1}" srcOrd="0" destOrd="0" presId="urn:microsoft.com/office/officeart/2005/8/layout/orgChart1"/>
-    <dgm:cxn modelId="{8253644D-6832-475F-A186-9F86434B6D69}" type="presParOf" srcId="{DF9A64B5-80EC-4344-B9B5-6382AC556BC1}" destId="{FAD712BB-7D82-4FA2-8CBC-E209D3B81303}" srcOrd="0" destOrd="0" presId="urn:microsoft.com/office/officeart/2005/8/layout/orgChart1"/>
-    <dgm:cxn modelId="{887EC59F-BEA2-4335-A867-7F1E0AE746A6}" type="presParOf" srcId="{DF9A64B5-80EC-4344-B9B5-6382AC556BC1}" destId="{33B789BC-AF0E-423B-B7D6-8438B9715157}" srcOrd="1" destOrd="0" presId="urn:microsoft.com/office/officeart/2005/8/layout/orgChart1"/>
-    <dgm:cxn modelId="{93194BD2-4969-498B-8FA8-98B6814BF39A}" type="presParOf" srcId="{245D53D8-CE23-471F-821A-140A67480D18}" destId="{ABF112A0-D303-499E-AE2A-A953A9FC910E}" srcOrd="1" destOrd="0" presId="urn:microsoft.com/office/officeart/2005/8/layout/orgChart1"/>
-    <dgm:cxn modelId="{863DA9A3-6619-4F9A-A0CA-2B70AB899AB6}" type="presParOf" srcId="{245D53D8-CE23-471F-821A-140A67480D18}" destId="{56B0AC61-7B0D-4533-9E5B-8FC48EFC76A8}" srcOrd="2" destOrd="0" presId="urn:microsoft.com/office/officeart/2005/8/layout/orgChart1"/>
-    <dgm:cxn modelId="{5D8A629F-E61D-473E-9A5B-3AD7215E8D69}" type="presParOf" srcId="{B1525C29-FB0A-4141-98FD-2D76C92196A8}" destId="{8FD0166E-E945-427B-A2F5-10398BCA859D}" srcOrd="2" destOrd="0" presId="urn:microsoft.com/office/officeart/2005/8/layout/orgChart1"/>
-    <dgm:cxn modelId="{1D3FB3A1-CD38-4F3B-B618-A8CE4224A25C}" type="presParOf" srcId="{5E100A7B-B13A-46C9-9E0A-0E5BFE5516A1}" destId="{874EF1AF-B2E3-47E5-B4D1-BA6BC8D3AEB2}" srcOrd="10" destOrd="0" presId="urn:microsoft.com/office/officeart/2005/8/layout/orgChart1"/>
-    <dgm:cxn modelId="{3B7CFF9A-BCCB-4DEE-B8F9-F1595FBD2076}" type="presParOf" srcId="{5E100A7B-B13A-46C9-9E0A-0E5BFE5516A1}" destId="{8DDD6A91-BBF3-42FB-9B0F-5214895C144B}" srcOrd="11" destOrd="0" presId="urn:microsoft.com/office/officeart/2005/8/layout/orgChart1"/>
-    <dgm:cxn modelId="{53F15F7B-A5BF-45DA-B95C-C17F7ACC2086}" type="presParOf" srcId="{8DDD6A91-BBF3-42FB-9B0F-5214895C144B}" destId="{B6776EEC-CCB3-4875-825C-9426B12F4914}" srcOrd="0" destOrd="0" presId="urn:microsoft.com/office/officeart/2005/8/layout/orgChart1"/>
-    <dgm:cxn modelId="{4FE1296C-C380-4C9C-A821-F22AF9BA0EC6}" type="presParOf" srcId="{B6776EEC-CCB3-4875-825C-9426B12F4914}" destId="{3FEF6B4D-8FE0-4368-A788-AE7E7C5DD708}" srcOrd="0" destOrd="0" presId="urn:microsoft.com/office/officeart/2005/8/layout/orgChart1"/>
-    <dgm:cxn modelId="{8198EC3C-B57E-474C-9018-85D94647C993}" type="presParOf" srcId="{B6776EEC-CCB3-4875-825C-9426B12F4914}" destId="{BE3DD7A7-4214-4800-9E6B-FDE4FC309CD1}" srcOrd="1" destOrd="0" presId="urn:microsoft.com/office/officeart/2005/8/layout/orgChart1"/>
-    <dgm:cxn modelId="{8B563C94-7578-48DD-9069-DFF739362C25}" type="presParOf" srcId="{8DDD6A91-BBF3-42FB-9B0F-5214895C144B}" destId="{11ABAA5D-AE38-4D34-AD27-99D18B4C5A13}" srcOrd="1" destOrd="0" presId="urn:microsoft.com/office/officeart/2005/8/layout/orgChart1"/>
-    <dgm:cxn modelId="{236A6DDF-1BFE-4300-90A2-6BD211433104}" type="presParOf" srcId="{11ABAA5D-AE38-4D34-AD27-99D18B4C5A13}" destId="{355EEF4C-A42A-4CAD-96B0-4883F10DC9FB}" srcOrd="0" destOrd="0" presId="urn:microsoft.com/office/officeart/2005/8/layout/orgChart1"/>
-    <dgm:cxn modelId="{C1ED35FC-8735-4DDD-9400-F5E8D1A1E0B4}" type="presParOf" srcId="{11ABAA5D-AE38-4D34-AD27-99D18B4C5A13}" destId="{6AC0F959-F459-4A8C-A07E-BB8EE8FB6D0F}" srcOrd="1" destOrd="0" presId="urn:microsoft.com/office/officeart/2005/8/layout/orgChart1"/>
-    <dgm:cxn modelId="{7F4C5165-7773-4BD3-8D53-F5B77F6440CC}" type="presParOf" srcId="{6AC0F959-F459-4A8C-A07E-BB8EE8FB6D0F}" destId="{4A1AF5F5-FFBD-4919-B25D-ECD1497EC3A9}" srcOrd="0" destOrd="0" presId="urn:microsoft.com/office/officeart/2005/8/layout/orgChart1"/>
-    <dgm:cxn modelId="{89969BEC-CFC1-4B1E-9101-9F395026CDB4}" type="presParOf" srcId="{4A1AF5F5-FFBD-4919-B25D-ECD1497EC3A9}" destId="{B6E16F30-79BF-4169-B7C1-960F42E2588D}" srcOrd="0" destOrd="0" presId="urn:microsoft.com/office/officeart/2005/8/layout/orgChart1"/>
-    <dgm:cxn modelId="{E7F0699F-9448-4FA8-AC46-D547483CC24E}" type="presParOf" srcId="{4A1AF5F5-FFBD-4919-B25D-ECD1497EC3A9}" destId="{156015DB-1392-47F6-8149-70D555D2E9AC}" srcOrd="1" destOrd="0" presId="urn:microsoft.com/office/officeart/2005/8/layout/orgChart1"/>
-    <dgm:cxn modelId="{C603B35C-2B9D-424F-B439-FD99B6BC2EAC}" type="presParOf" srcId="{6AC0F959-F459-4A8C-A07E-BB8EE8FB6D0F}" destId="{469D3932-1AFC-4777-AF6E-45DF056BD901}" srcOrd="1" destOrd="0" presId="urn:microsoft.com/office/officeart/2005/8/layout/orgChart1"/>
-    <dgm:cxn modelId="{B70E1A5A-13EF-4B54-98B8-72F313391872}" type="presParOf" srcId="{6AC0F959-F459-4A8C-A07E-BB8EE8FB6D0F}" destId="{4F3592F5-9F02-49CD-9056-D8799EE12996}" srcOrd="2" destOrd="0" presId="urn:microsoft.com/office/officeart/2005/8/layout/orgChart1"/>
-    <dgm:cxn modelId="{25365793-E565-40EE-8FFA-890A67D7C07B}" type="presParOf" srcId="{11ABAA5D-AE38-4D34-AD27-99D18B4C5A13}" destId="{1B88D25B-8808-48D7-A96A-3CA3A8072BD2}" srcOrd="2" destOrd="0" presId="urn:microsoft.com/office/officeart/2005/8/layout/orgChart1"/>
-    <dgm:cxn modelId="{10FCEA28-A405-4EAD-83E9-92A3E1648347}" type="presParOf" srcId="{11ABAA5D-AE38-4D34-AD27-99D18B4C5A13}" destId="{97151D9D-1658-4A72-8761-826DDFF565B5}" srcOrd="3" destOrd="0" presId="urn:microsoft.com/office/officeart/2005/8/layout/orgChart1"/>
-    <dgm:cxn modelId="{6365CDF7-61BE-42D3-8C4E-F36795E8C293}" type="presParOf" srcId="{97151D9D-1658-4A72-8761-826DDFF565B5}" destId="{B42F51A2-4C67-495E-B6E3-CFA34AB56F64}" srcOrd="0" destOrd="0" presId="urn:microsoft.com/office/officeart/2005/8/layout/orgChart1"/>
-    <dgm:cxn modelId="{69B744B5-5305-4A28-861A-8557B44DA5A6}" type="presParOf" srcId="{B42F51A2-4C67-495E-B6E3-CFA34AB56F64}" destId="{ADA28F74-B6AA-4CE7-A92E-28C7EEBA9BED}" srcOrd="0" destOrd="0" presId="urn:microsoft.com/office/officeart/2005/8/layout/orgChart1"/>
-    <dgm:cxn modelId="{3E158D38-16A8-49E8-96F9-D0B4E590428C}" type="presParOf" srcId="{B42F51A2-4C67-495E-B6E3-CFA34AB56F64}" destId="{C937556D-08E5-4051-B45E-767A963792A1}" srcOrd="1" destOrd="0" presId="urn:microsoft.com/office/officeart/2005/8/layout/orgChart1"/>
-    <dgm:cxn modelId="{81133227-7966-4E7D-8662-AF44488373FF}" type="presParOf" srcId="{97151D9D-1658-4A72-8761-826DDFF565B5}" destId="{67B6EA0D-B166-45B2-B951-6D1C931C572A}" srcOrd="1" destOrd="0" presId="urn:microsoft.com/office/officeart/2005/8/layout/orgChart1"/>
-    <dgm:cxn modelId="{8BE5B808-7FBA-4B5B-BBD4-BFB1EA3889C0}" type="presParOf" srcId="{97151D9D-1658-4A72-8761-826DDFF565B5}" destId="{EE79264C-79F9-4A5C-B930-D95073CFBBBB}" srcOrd="2" destOrd="0" presId="urn:microsoft.com/office/officeart/2005/8/layout/orgChart1"/>
-    <dgm:cxn modelId="{ADFC0607-82A4-4DDD-A5B3-4689915E4650}" type="presParOf" srcId="{8DDD6A91-BBF3-42FB-9B0F-5214895C144B}" destId="{97FC575C-D6D1-4E0B-BAE1-109161782957}" srcOrd="2" destOrd="0" presId="urn:microsoft.com/office/officeart/2005/8/layout/orgChart1"/>
-    <dgm:cxn modelId="{9ED8B9A9-E0F7-45FD-88D5-C9B437BB238B}" type="presParOf" srcId="{932E188E-A331-495D-A64F-7AF0A82C926E}" destId="{2F9BEDA8-9693-4FB6-B528-60C57A6CAD3F}" srcOrd="2" destOrd="0" presId="urn:microsoft.com/office/officeart/2005/8/layout/orgChart1"/>
+    <dgm:cxn modelId="{4D2A89AF-9906-4A44-88A8-49E691011F98}" type="presOf" srcId="{1D80803C-D8C3-4769-BEB0-278DA5690F7E}" destId="{AA90C5B8-F9CC-491F-A7CF-24EA01996D1E}" srcOrd="0" destOrd="0" presId="urn:microsoft.com/office/officeart/2005/8/layout/orgChart1"/>
+    <dgm:cxn modelId="{4F4B33F3-8895-4EFC-BE52-8D91DC787E84}" type="presOf" srcId="{E32C80A6-B1B9-4CF0-B9DC-A746707F8CA2}" destId="{3F67F355-0FA3-4A02-AD0A-C673B2F7DD96}" srcOrd="1" destOrd="0" presId="urn:microsoft.com/office/officeart/2005/8/layout/orgChart1"/>
+    <dgm:cxn modelId="{BC9F987D-EB46-4D92-A90E-DA5DCBA5B1A9}" type="presParOf" srcId="{02755DC6-DA7E-438B-9AC4-E16B561F765E}" destId="{932E188E-A331-495D-A64F-7AF0A82C926E}" srcOrd="0" destOrd="0" presId="urn:microsoft.com/office/officeart/2005/8/layout/orgChart1"/>
+    <dgm:cxn modelId="{E67B4784-FE58-4BCD-AAB0-E69CAC60BB8A}" type="presParOf" srcId="{932E188E-A331-495D-A64F-7AF0A82C926E}" destId="{55768425-ED5A-4779-9535-B090D73937BD}" srcOrd="0" destOrd="0" presId="urn:microsoft.com/office/officeart/2005/8/layout/orgChart1"/>
+    <dgm:cxn modelId="{62BE1005-7B71-4A53-A62C-401421F06319}" type="presParOf" srcId="{55768425-ED5A-4779-9535-B090D73937BD}" destId="{1AB17084-C907-4668-87B9-DA85B3E81A87}" srcOrd="0" destOrd="0" presId="urn:microsoft.com/office/officeart/2005/8/layout/orgChart1"/>
+    <dgm:cxn modelId="{E844F6BA-1CF0-4CF1-BA3F-1F6D9CA91EBB}" type="presParOf" srcId="{55768425-ED5A-4779-9535-B090D73937BD}" destId="{3284ACA9-A078-400C-AC9E-58AFA8610DBA}" srcOrd="1" destOrd="0" presId="urn:microsoft.com/office/officeart/2005/8/layout/orgChart1"/>
+    <dgm:cxn modelId="{B10EF2F0-5CED-4664-9A00-521397CD438C}" type="presParOf" srcId="{932E188E-A331-495D-A64F-7AF0A82C926E}" destId="{5E100A7B-B13A-46C9-9E0A-0E5BFE5516A1}" srcOrd="1" destOrd="0" presId="urn:microsoft.com/office/officeart/2005/8/layout/orgChart1"/>
+    <dgm:cxn modelId="{6102D637-E5D6-48F9-8087-8DA284B1070E}" type="presParOf" srcId="{5E100A7B-B13A-46C9-9E0A-0E5BFE5516A1}" destId="{2CF35114-8D98-4786-9E6B-FA104DDE62CB}" srcOrd="0" destOrd="0" presId="urn:microsoft.com/office/officeart/2005/8/layout/orgChart1"/>
+    <dgm:cxn modelId="{6E180A2C-D5AD-41EE-BD26-98B2DB7798A6}" type="presParOf" srcId="{5E100A7B-B13A-46C9-9E0A-0E5BFE5516A1}" destId="{2074FE73-3BE8-46D9-9EE1-82DA9A3174F6}" srcOrd="1" destOrd="0" presId="urn:microsoft.com/office/officeart/2005/8/layout/orgChart1"/>
+    <dgm:cxn modelId="{E34A2AC9-0057-4EA0-8064-F5DF84A17604}" type="presParOf" srcId="{2074FE73-3BE8-46D9-9EE1-82DA9A3174F6}" destId="{E9B7BD48-6FE7-4ADA-88D4-D5CE9A411C1C}" srcOrd="0" destOrd="0" presId="urn:microsoft.com/office/officeart/2005/8/layout/orgChart1"/>
+    <dgm:cxn modelId="{34668084-AC80-4022-825B-7E75FD3A2C15}" type="presParOf" srcId="{E9B7BD48-6FE7-4ADA-88D4-D5CE9A411C1C}" destId="{C9186B26-72F2-4F1B-AA75-31B93CFEC200}" srcOrd="0" destOrd="0" presId="urn:microsoft.com/office/officeart/2005/8/layout/orgChart1"/>
+    <dgm:cxn modelId="{CF91CC5F-A07E-4CED-9CAA-C0344589130A}" type="presParOf" srcId="{E9B7BD48-6FE7-4ADA-88D4-D5CE9A411C1C}" destId="{79C84A5F-A535-465C-A2DF-D4D348F6285F}" srcOrd="1" destOrd="0" presId="urn:microsoft.com/office/officeart/2005/8/layout/orgChart1"/>
+    <dgm:cxn modelId="{EEFB4B1E-68AF-4641-A969-BAFC8D01AFA7}" type="presParOf" srcId="{2074FE73-3BE8-46D9-9EE1-82DA9A3174F6}" destId="{CE2D7657-6211-4DE6-9AC4-62D5DB4F59F1}" srcOrd="1" destOrd="0" presId="urn:microsoft.com/office/officeart/2005/8/layout/orgChart1"/>
+    <dgm:cxn modelId="{5BDF5AF0-A302-4279-98BF-B331CFDC0D54}" type="presParOf" srcId="{2074FE73-3BE8-46D9-9EE1-82DA9A3174F6}" destId="{54085043-A66A-4851-BF39-6C102532D55B}" srcOrd="2" destOrd="0" presId="urn:microsoft.com/office/officeart/2005/8/layout/orgChart1"/>
+    <dgm:cxn modelId="{DD046F3F-47DC-4821-A929-38FF40ABBAC7}" type="presParOf" srcId="{5E100A7B-B13A-46C9-9E0A-0E5BFE5516A1}" destId="{B7B9DBCA-D1A7-4656-B647-953CE3936849}" srcOrd="2" destOrd="0" presId="urn:microsoft.com/office/officeart/2005/8/layout/orgChart1"/>
+    <dgm:cxn modelId="{7539A42D-8448-4600-B449-8C0D76EF879E}" type="presParOf" srcId="{5E100A7B-B13A-46C9-9E0A-0E5BFE5516A1}" destId="{8A9509A5-50EF-4D9A-A6A2-EBE84E2A6964}" srcOrd="3" destOrd="0" presId="urn:microsoft.com/office/officeart/2005/8/layout/orgChart1"/>
+    <dgm:cxn modelId="{1380D4D7-A552-4F59-945A-FE2097B2685C}" type="presParOf" srcId="{8A9509A5-50EF-4D9A-A6A2-EBE84E2A6964}" destId="{110BD830-8FA2-4CA1-ADE6-743AE29DADE0}" srcOrd="0" destOrd="0" presId="urn:microsoft.com/office/officeart/2005/8/layout/orgChart1"/>
+    <dgm:cxn modelId="{41A2E1D2-78AC-4009-B87C-5EC366847D9C}" type="presParOf" srcId="{110BD830-8FA2-4CA1-ADE6-743AE29DADE0}" destId="{291416BF-D247-4F49-86BC-85CDB7385063}" srcOrd="0" destOrd="0" presId="urn:microsoft.com/office/officeart/2005/8/layout/orgChart1"/>
+    <dgm:cxn modelId="{FDCFF82E-5A73-4391-802A-EC6584AEF175}" type="presParOf" srcId="{110BD830-8FA2-4CA1-ADE6-743AE29DADE0}" destId="{3F67F355-0FA3-4A02-AD0A-C673B2F7DD96}" srcOrd="1" destOrd="0" presId="urn:microsoft.com/office/officeart/2005/8/layout/orgChart1"/>
+    <dgm:cxn modelId="{276B11D3-889E-4127-A0CD-7D25E619A3D5}" type="presParOf" srcId="{8A9509A5-50EF-4D9A-A6A2-EBE84E2A6964}" destId="{44DD62AB-C49E-4B07-A444-D1DF031DA15D}" srcOrd="1" destOrd="0" presId="urn:microsoft.com/office/officeart/2005/8/layout/orgChart1"/>
+    <dgm:cxn modelId="{798AFF6A-E16D-4BEF-9DCE-647BC40A146C}" type="presParOf" srcId="{44DD62AB-C49E-4B07-A444-D1DF031DA15D}" destId="{2E83DDC7-DCEC-41C7-8153-AD042B70D956}" srcOrd="0" destOrd="0" presId="urn:microsoft.com/office/officeart/2005/8/layout/orgChart1"/>
+    <dgm:cxn modelId="{34345D04-C334-4FAB-AFF7-13AC20DB8FC2}" type="presParOf" srcId="{44DD62AB-C49E-4B07-A444-D1DF031DA15D}" destId="{86DFCFED-84D1-48C8-9645-82B78058E42F}" srcOrd="1" destOrd="0" presId="urn:microsoft.com/office/officeart/2005/8/layout/orgChart1"/>
+    <dgm:cxn modelId="{28766D7E-6CC8-42AF-BD7A-1F0A97700CD5}" type="presParOf" srcId="{86DFCFED-84D1-48C8-9645-82B78058E42F}" destId="{6E68D5FC-BDD7-48E4-932F-4A3760D03DAA}" srcOrd="0" destOrd="0" presId="urn:microsoft.com/office/officeart/2005/8/layout/orgChart1"/>
+    <dgm:cxn modelId="{99F5CA32-A23E-4CB3-9441-0A9D0854FD6A}" type="presParOf" srcId="{6E68D5FC-BDD7-48E4-932F-4A3760D03DAA}" destId="{EDBAC3ED-95A7-4733-BC1A-C0139E6A29CF}" srcOrd="0" destOrd="0" presId="urn:microsoft.com/office/officeart/2005/8/layout/orgChart1"/>
+    <dgm:cxn modelId="{E4AD31A3-A015-41D0-B7E3-BC3824D86B22}" type="presParOf" srcId="{6E68D5FC-BDD7-48E4-932F-4A3760D03DAA}" destId="{513B4A7C-E635-4DBE-86C1-512A8CAA6B15}" srcOrd="1" destOrd="0" presId="urn:microsoft.com/office/officeart/2005/8/layout/orgChart1"/>
+    <dgm:cxn modelId="{043C4B49-2463-4007-8095-64A5EFAB6A35}" type="presParOf" srcId="{86DFCFED-84D1-48C8-9645-82B78058E42F}" destId="{947F8703-426D-4995-A6E5-912125524996}" srcOrd="1" destOrd="0" presId="urn:microsoft.com/office/officeart/2005/8/layout/orgChart1"/>
+    <dgm:cxn modelId="{794FAE57-11CD-4CBB-B4EC-57EAE051360A}" type="presParOf" srcId="{86DFCFED-84D1-48C8-9645-82B78058E42F}" destId="{B1C7075C-652A-40A5-99C9-A97AA7AA9969}" srcOrd="2" destOrd="0" presId="urn:microsoft.com/office/officeart/2005/8/layout/orgChart1"/>
+    <dgm:cxn modelId="{C75CF22B-9D44-406E-B5F9-3C0C09E58E92}" type="presParOf" srcId="{44DD62AB-C49E-4B07-A444-D1DF031DA15D}" destId="{48F5B201-3726-48F8-8E74-586117F26CDB}" srcOrd="2" destOrd="0" presId="urn:microsoft.com/office/officeart/2005/8/layout/orgChart1"/>
+    <dgm:cxn modelId="{AAF6CF71-F0BF-48CC-A72F-F2DC2A963FE7}" type="presParOf" srcId="{44DD62AB-C49E-4B07-A444-D1DF031DA15D}" destId="{68F09AF2-DB0B-4FBA-8214-D205CDE8C8FD}" srcOrd="3" destOrd="0" presId="urn:microsoft.com/office/officeart/2005/8/layout/orgChart1"/>
+    <dgm:cxn modelId="{D35C667C-EABF-46C0-BE95-07F655A3FE6B}" type="presParOf" srcId="{68F09AF2-DB0B-4FBA-8214-D205CDE8C8FD}" destId="{C38C857A-7F86-480E-B1FD-D3018012564A}" srcOrd="0" destOrd="0" presId="urn:microsoft.com/office/officeart/2005/8/layout/orgChart1"/>
+    <dgm:cxn modelId="{ACF182D0-EA27-4EE9-A8D0-DFB93600FDB3}" type="presParOf" srcId="{C38C857A-7F86-480E-B1FD-D3018012564A}" destId="{A2815B6E-D326-43B0-A571-334321A341C6}" srcOrd="0" destOrd="0" presId="urn:microsoft.com/office/officeart/2005/8/layout/orgChart1"/>
+    <dgm:cxn modelId="{AF095D1B-1209-4720-8A41-D0A0CF62FFFC}" type="presParOf" srcId="{C38C857A-7F86-480E-B1FD-D3018012564A}" destId="{3EA9CD44-4EFF-4C0D-804E-3B6AE82C9660}" srcOrd="1" destOrd="0" presId="urn:microsoft.com/office/officeart/2005/8/layout/orgChart1"/>
+    <dgm:cxn modelId="{C4913767-8759-4891-A3CD-1210AA6B16DC}" type="presParOf" srcId="{68F09AF2-DB0B-4FBA-8214-D205CDE8C8FD}" destId="{FA1B6E55-12EB-4DEB-AB41-9C25906978B8}" srcOrd="1" destOrd="0" presId="urn:microsoft.com/office/officeart/2005/8/layout/orgChart1"/>
+    <dgm:cxn modelId="{04247ADE-53B6-4CEB-9E7C-2FBB8A2AB18D}" type="presParOf" srcId="{68F09AF2-DB0B-4FBA-8214-D205CDE8C8FD}" destId="{3E324CDB-7CC6-451B-9D19-A085022DAFC0}" srcOrd="2" destOrd="0" presId="urn:microsoft.com/office/officeart/2005/8/layout/orgChart1"/>
+    <dgm:cxn modelId="{904F172F-5604-436F-9FEB-F2005CE85963}" type="presParOf" srcId="{8A9509A5-50EF-4D9A-A6A2-EBE84E2A6964}" destId="{A954CA73-78D7-4B5E-AF63-3010068F1530}" srcOrd="2" destOrd="0" presId="urn:microsoft.com/office/officeart/2005/8/layout/orgChart1"/>
+    <dgm:cxn modelId="{EEADCB6A-2FD1-47F3-B4E6-D56272720CBD}" type="presParOf" srcId="{5E100A7B-B13A-46C9-9E0A-0E5BFE5516A1}" destId="{AA90C5B8-F9CC-491F-A7CF-24EA01996D1E}" srcOrd="4" destOrd="0" presId="urn:microsoft.com/office/officeart/2005/8/layout/orgChart1"/>
+    <dgm:cxn modelId="{0437BFD8-6D78-4A79-A51F-5112C2BA91CB}" type="presParOf" srcId="{5E100A7B-B13A-46C9-9E0A-0E5BFE5516A1}" destId="{427082B4-2159-4C8B-91C4-F330FF9567C3}" srcOrd="5" destOrd="0" presId="urn:microsoft.com/office/officeart/2005/8/layout/orgChart1"/>
+    <dgm:cxn modelId="{B6CAF328-3EB5-47B3-B321-5624C516A9F8}" type="presParOf" srcId="{427082B4-2159-4C8B-91C4-F330FF9567C3}" destId="{5200A8F9-D7AD-42A6-ADC6-F533E58CCF77}" srcOrd="0" destOrd="0" presId="urn:microsoft.com/office/officeart/2005/8/layout/orgChart1"/>
+    <dgm:cxn modelId="{45E2BD46-E0DE-4E6E-A77C-BF0157BF42AC}" type="presParOf" srcId="{5200A8F9-D7AD-42A6-ADC6-F533E58CCF77}" destId="{CF5A844E-108F-49E9-865F-D1485D68B26C}" srcOrd="0" destOrd="0" presId="urn:microsoft.com/office/officeart/2005/8/layout/orgChart1"/>
+    <dgm:cxn modelId="{0BA0D54D-BB81-4346-A7B2-2B28FEDC9177}" type="presParOf" srcId="{5200A8F9-D7AD-42A6-ADC6-F533E58CCF77}" destId="{D33E36DC-E5F0-4617-AB8B-EF35113A78F4}" srcOrd="1" destOrd="0" presId="urn:microsoft.com/office/officeart/2005/8/layout/orgChart1"/>
+    <dgm:cxn modelId="{185ABE9F-1A9B-4E6C-8963-A558AAB6A722}" type="presParOf" srcId="{427082B4-2159-4C8B-91C4-F330FF9567C3}" destId="{461A7D4E-FDF3-4AFC-835E-1BA66C427888}" srcOrd="1" destOrd="0" presId="urn:microsoft.com/office/officeart/2005/8/layout/orgChart1"/>
+    <dgm:cxn modelId="{1EFD8F42-B2F9-4604-BD30-FA0FAB6F8CFD}" type="presParOf" srcId="{461A7D4E-FDF3-4AFC-835E-1BA66C427888}" destId="{0EAF31D4-4115-4C11-845C-59FD7F455DEC}" srcOrd="0" destOrd="0" presId="urn:microsoft.com/office/officeart/2005/8/layout/orgChart1"/>
+    <dgm:cxn modelId="{B667DB81-F664-49FE-AE9F-EC2F8042605F}" type="presParOf" srcId="{461A7D4E-FDF3-4AFC-835E-1BA66C427888}" destId="{AF5B811B-CE82-4A4A-95B4-517A096FF62B}" srcOrd="1" destOrd="0" presId="urn:microsoft.com/office/officeart/2005/8/layout/orgChart1"/>
+    <dgm:cxn modelId="{240814C9-A3B3-42A7-9DAA-E6828860C3FC}" type="presParOf" srcId="{AF5B811B-CE82-4A4A-95B4-517A096FF62B}" destId="{1D1E8BAF-4BF2-422D-A1E5-A21790E53814}" srcOrd="0" destOrd="0" presId="urn:microsoft.com/office/officeart/2005/8/layout/orgChart1"/>
+    <dgm:cxn modelId="{0AD600C0-D6C6-4429-8B3E-4DA9E1239FA6}" type="presParOf" srcId="{1D1E8BAF-4BF2-422D-A1E5-A21790E53814}" destId="{55272A44-BB5A-460F-B8C8-A77EADDCE3B7}" srcOrd="0" destOrd="0" presId="urn:microsoft.com/office/officeart/2005/8/layout/orgChart1"/>
+    <dgm:cxn modelId="{D7518BB1-9C5C-49A0-B1F4-47DE4A437A08}" type="presParOf" srcId="{1D1E8BAF-4BF2-422D-A1E5-A21790E53814}" destId="{FECFF0AD-B72B-4924-8991-AAA1AC82F042}" srcOrd="1" destOrd="0" presId="urn:microsoft.com/office/officeart/2005/8/layout/orgChart1"/>
+    <dgm:cxn modelId="{56F8C84C-1359-488B-94DB-621D49B74F75}" type="presParOf" srcId="{AF5B811B-CE82-4A4A-95B4-517A096FF62B}" destId="{2E3139A3-40A1-4DAB-8DCA-A45322F26096}" srcOrd="1" destOrd="0" presId="urn:microsoft.com/office/officeart/2005/8/layout/orgChart1"/>
+    <dgm:cxn modelId="{AEE07A61-D089-4843-96AA-DFDBF3952CDF}" type="presParOf" srcId="{AF5B811B-CE82-4A4A-95B4-517A096FF62B}" destId="{79C1E0AD-48A8-4EEE-9C0F-AC3C6AB805D8}" srcOrd="2" destOrd="0" presId="urn:microsoft.com/office/officeart/2005/8/layout/orgChart1"/>
+    <dgm:cxn modelId="{9F838B9B-C897-4304-AE2D-99D2519ED94D}" type="presParOf" srcId="{427082B4-2159-4C8B-91C4-F330FF9567C3}" destId="{254D5D65-2287-4F41-AB7A-939B18C62482}" srcOrd="2" destOrd="0" presId="urn:microsoft.com/office/officeart/2005/8/layout/orgChart1"/>
+    <dgm:cxn modelId="{A117361E-7611-4F56-9121-519C7D7ED81C}" type="presParOf" srcId="{5E100A7B-B13A-46C9-9E0A-0E5BFE5516A1}" destId="{754499E3-5E97-48DA-90CE-0C9443D62730}" srcOrd="6" destOrd="0" presId="urn:microsoft.com/office/officeart/2005/8/layout/orgChart1"/>
+    <dgm:cxn modelId="{37AEE673-42EE-4340-B72D-8BDE328167C8}" type="presParOf" srcId="{5E100A7B-B13A-46C9-9E0A-0E5BFE5516A1}" destId="{7C7B555A-23EF-4F55-9D8A-37B44C188A49}" srcOrd="7" destOrd="0" presId="urn:microsoft.com/office/officeart/2005/8/layout/orgChart1"/>
+    <dgm:cxn modelId="{2850C1D0-07E5-4A31-B55F-3E85AC087825}" type="presParOf" srcId="{7C7B555A-23EF-4F55-9D8A-37B44C188A49}" destId="{CECF7E15-F61B-44DE-8FFC-FC642D3A8391}" srcOrd="0" destOrd="0" presId="urn:microsoft.com/office/officeart/2005/8/layout/orgChart1"/>
+    <dgm:cxn modelId="{6823BBA6-C27B-47B5-B225-4E739709FA70}" type="presParOf" srcId="{CECF7E15-F61B-44DE-8FFC-FC642D3A8391}" destId="{EE6EAC87-6FE9-4A55-ADFF-94ED1D7E1F9B}" srcOrd="0" destOrd="0" presId="urn:microsoft.com/office/officeart/2005/8/layout/orgChart1"/>
+    <dgm:cxn modelId="{FFE9E63C-1DD7-41A6-9A71-0F7C040308C4}" type="presParOf" srcId="{CECF7E15-F61B-44DE-8FFC-FC642D3A8391}" destId="{CDA5F820-8905-460F-9EEA-08D87665BAE4}" srcOrd="1" destOrd="0" presId="urn:microsoft.com/office/officeart/2005/8/layout/orgChart1"/>
+    <dgm:cxn modelId="{F7D63810-24CA-435D-8D79-E6D46DB2BC57}" type="presParOf" srcId="{7C7B555A-23EF-4F55-9D8A-37B44C188A49}" destId="{FC8717DB-75E8-4D8F-B1B6-AD296F658DE6}" srcOrd="1" destOrd="0" presId="urn:microsoft.com/office/officeart/2005/8/layout/orgChart1"/>
+    <dgm:cxn modelId="{967C0952-1E37-499F-BAF3-685C75AC6492}" type="presParOf" srcId="{FC8717DB-75E8-4D8F-B1B6-AD296F658DE6}" destId="{87E1B46B-D497-4BE2-8BF1-C5A88BEAE2A5}" srcOrd="0" destOrd="0" presId="urn:microsoft.com/office/officeart/2005/8/layout/orgChart1"/>
+    <dgm:cxn modelId="{67F652E8-36BB-44D1-9B4B-B43F2BB07867}" type="presParOf" srcId="{FC8717DB-75E8-4D8F-B1B6-AD296F658DE6}" destId="{989F62F3-53CF-4AE3-B98B-0FB41F0F32E1}" srcOrd="1" destOrd="0" presId="urn:microsoft.com/office/officeart/2005/8/layout/orgChart1"/>
+    <dgm:cxn modelId="{1ACD92BD-76AE-4B49-AEE4-C16EBA9429D9}" type="presParOf" srcId="{989F62F3-53CF-4AE3-B98B-0FB41F0F32E1}" destId="{3D38162F-FEE6-4921-97F7-CEF760CB402F}" srcOrd="0" destOrd="0" presId="urn:microsoft.com/office/officeart/2005/8/layout/orgChart1"/>
+    <dgm:cxn modelId="{FDE87ED7-CBB1-48EB-953A-5C38C3AEA8E2}" type="presParOf" srcId="{3D38162F-FEE6-4921-97F7-CEF760CB402F}" destId="{A1685A6C-B992-429A-B432-A9DDF9AB3182}" srcOrd="0" destOrd="0" presId="urn:microsoft.com/office/officeart/2005/8/layout/orgChart1"/>
+    <dgm:cxn modelId="{ABFD1214-822C-4F13-99AF-AF8B88E39BF0}" type="presParOf" srcId="{3D38162F-FEE6-4921-97F7-CEF760CB402F}" destId="{967AE77B-2AC9-4CF9-BB74-A7FC60FEAC07}" srcOrd="1" destOrd="0" presId="urn:microsoft.com/office/officeart/2005/8/layout/orgChart1"/>
+    <dgm:cxn modelId="{5044C641-63E3-449F-9856-6255FBBF5AD2}" type="presParOf" srcId="{989F62F3-53CF-4AE3-B98B-0FB41F0F32E1}" destId="{8AB74CA6-340F-4595-961B-E1D57654ED9A}" srcOrd="1" destOrd="0" presId="urn:microsoft.com/office/officeart/2005/8/layout/orgChart1"/>
+    <dgm:cxn modelId="{981281E3-4454-4BE5-AE23-825762E836D9}" type="presParOf" srcId="{989F62F3-53CF-4AE3-B98B-0FB41F0F32E1}" destId="{8057B13F-1972-42C1-A205-517D5C9E689F}" srcOrd="2" destOrd="0" presId="urn:microsoft.com/office/officeart/2005/8/layout/orgChart1"/>
+    <dgm:cxn modelId="{8B0480A1-E31B-438D-8CB0-E3C126E2E75A}" type="presParOf" srcId="{FC8717DB-75E8-4D8F-B1B6-AD296F658DE6}" destId="{44F416AD-74D3-49D6-884F-29251ED296C9}" srcOrd="2" destOrd="0" presId="urn:microsoft.com/office/officeart/2005/8/layout/orgChart1"/>
+    <dgm:cxn modelId="{77831F01-E5D6-4C9E-9409-5E9FB1625261}" type="presParOf" srcId="{FC8717DB-75E8-4D8F-B1B6-AD296F658DE6}" destId="{F90E84C0-5A73-4DC8-A03B-5AF05C85A8A3}" srcOrd="3" destOrd="0" presId="urn:microsoft.com/office/officeart/2005/8/layout/orgChart1"/>
+    <dgm:cxn modelId="{83438CA4-59BD-4279-B8AC-AB94859BDF95}" type="presParOf" srcId="{F90E84C0-5A73-4DC8-A03B-5AF05C85A8A3}" destId="{EB7847A0-87FE-4333-A1DB-507C7E8904AD}" srcOrd="0" destOrd="0" presId="urn:microsoft.com/office/officeart/2005/8/layout/orgChart1"/>
+    <dgm:cxn modelId="{486F0286-1A27-4511-82E3-832C74B8040E}" type="presParOf" srcId="{EB7847A0-87FE-4333-A1DB-507C7E8904AD}" destId="{6C2B3E35-D286-4F99-9AA4-FB98A2FC731B}" srcOrd="0" destOrd="0" presId="urn:microsoft.com/office/officeart/2005/8/layout/orgChart1"/>
+    <dgm:cxn modelId="{8739C7CC-83BF-4C95-96B2-DC39E228A044}" type="presParOf" srcId="{EB7847A0-87FE-4333-A1DB-507C7E8904AD}" destId="{91BA4AE8-B8E7-4DDD-9505-68C487519175}" srcOrd="1" destOrd="0" presId="urn:microsoft.com/office/officeart/2005/8/layout/orgChart1"/>
+    <dgm:cxn modelId="{79CFE235-1033-4670-A1A8-A6F5B34292DA}" type="presParOf" srcId="{F90E84C0-5A73-4DC8-A03B-5AF05C85A8A3}" destId="{41BD541B-7202-4C7C-8FC8-40E2DB682077}" srcOrd="1" destOrd="0" presId="urn:microsoft.com/office/officeart/2005/8/layout/orgChart1"/>
+    <dgm:cxn modelId="{7C6F74E9-868D-46CB-9373-9D2B4C2285C4}" type="presParOf" srcId="{F90E84C0-5A73-4DC8-A03B-5AF05C85A8A3}" destId="{3C96CBD9-0A34-4516-A763-5AA9FB549C17}" srcOrd="2" destOrd="0" presId="urn:microsoft.com/office/officeart/2005/8/layout/orgChart1"/>
+    <dgm:cxn modelId="{A865035E-D021-4C33-BC3E-37379D8FE119}" type="presParOf" srcId="{7C7B555A-23EF-4F55-9D8A-37B44C188A49}" destId="{594A8C8D-7ACF-4648-900B-F7264D7CB439}" srcOrd="2" destOrd="0" presId="urn:microsoft.com/office/officeart/2005/8/layout/orgChart1"/>
+    <dgm:cxn modelId="{32E1F786-3C98-40F0-9660-F9BF29117DFA}" type="presParOf" srcId="{5E100A7B-B13A-46C9-9E0A-0E5BFE5516A1}" destId="{86EC3AD9-1E85-46B8-B4D7-29AB73F41E57}" srcOrd="8" destOrd="0" presId="urn:microsoft.com/office/officeart/2005/8/layout/orgChart1"/>
+    <dgm:cxn modelId="{84BCDFD6-6F30-4C61-A95B-148D66C1DA02}" type="presParOf" srcId="{5E100A7B-B13A-46C9-9E0A-0E5BFE5516A1}" destId="{B1525C29-FB0A-4141-98FD-2D76C92196A8}" srcOrd="9" destOrd="0" presId="urn:microsoft.com/office/officeart/2005/8/layout/orgChart1"/>
+    <dgm:cxn modelId="{78F43E41-81C8-4C59-B031-C5F1A7292A49}" type="presParOf" srcId="{B1525C29-FB0A-4141-98FD-2D76C92196A8}" destId="{D89483D4-AD33-4272-BC3D-73B2866C8EB8}" srcOrd="0" destOrd="0" presId="urn:microsoft.com/office/officeart/2005/8/layout/orgChart1"/>
+    <dgm:cxn modelId="{6037549F-E188-4FD0-934F-95D95D78D5F4}" type="presParOf" srcId="{D89483D4-AD33-4272-BC3D-73B2866C8EB8}" destId="{09D3FD01-1932-433E-8145-6138D9C96A2B}" srcOrd="0" destOrd="0" presId="urn:microsoft.com/office/officeart/2005/8/layout/orgChart1"/>
+    <dgm:cxn modelId="{FC6BB6E9-FD40-419B-A330-216B12C741DD}" type="presParOf" srcId="{D89483D4-AD33-4272-BC3D-73B2866C8EB8}" destId="{F46672B8-DAB3-4B22-9446-13FD41297DE7}" srcOrd="1" destOrd="0" presId="urn:microsoft.com/office/officeart/2005/8/layout/orgChart1"/>
+    <dgm:cxn modelId="{0A93897C-C377-45F6-9B9F-FB22E27875AF}" type="presParOf" srcId="{B1525C29-FB0A-4141-98FD-2D76C92196A8}" destId="{EE60BC08-AC4A-4047-A404-70333D329DCB}" srcOrd="1" destOrd="0" presId="urn:microsoft.com/office/officeart/2005/8/layout/orgChart1"/>
+    <dgm:cxn modelId="{195937D5-4574-498A-9BB3-2827CA1EC6F4}" type="presParOf" srcId="{EE60BC08-AC4A-4047-A404-70333D329DCB}" destId="{DA604A13-451E-41AC-ACF6-3AC28F45B265}" srcOrd="0" destOrd="0" presId="urn:microsoft.com/office/officeart/2005/8/layout/orgChart1"/>
+    <dgm:cxn modelId="{060F9BBE-245D-45F2-BBA5-49B73C16F8B6}" type="presParOf" srcId="{EE60BC08-AC4A-4047-A404-70333D329DCB}" destId="{99EC4940-05DB-48B7-B172-8FF18868B6B4}" srcOrd="1" destOrd="0" presId="urn:microsoft.com/office/officeart/2005/8/layout/orgChart1"/>
+    <dgm:cxn modelId="{208CC1A8-FE7F-4453-95FB-FBE6ED010A2E}" type="presParOf" srcId="{99EC4940-05DB-48B7-B172-8FF18868B6B4}" destId="{58990F5C-89FA-4672-88D5-5507C4B2B34F}" srcOrd="0" destOrd="0" presId="urn:microsoft.com/office/officeart/2005/8/layout/orgChart1"/>
+    <dgm:cxn modelId="{AB663FBF-D14F-421C-8CE4-831F442D6E0A}" type="presParOf" srcId="{58990F5C-89FA-4672-88D5-5507C4B2B34F}" destId="{884185A0-D851-4E8A-ABE0-7622E9F2C032}" srcOrd="0" destOrd="0" presId="urn:microsoft.com/office/officeart/2005/8/layout/orgChart1"/>
+    <dgm:cxn modelId="{78DB1158-4883-4092-A620-98C6639A4729}" type="presParOf" srcId="{58990F5C-89FA-4672-88D5-5507C4B2B34F}" destId="{50FE9208-A1C8-424A-874D-1808F64D4531}" srcOrd="1" destOrd="0" presId="urn:microsoft.com/office/officeart/2005/8/layout/orgChart1"/>
+    <dgm:cxn modelId="{1FBC227E-4B22-428A-BA8B-4947CE7F4A6B}" type="presParOf" srcId="{99EC4940-05DB-48B7-B172-8FF18868B6B4}" destId="{BD017A34-44A5-48B7-9F74-4F06E681F7BB}" srcOrd="1" destOrd="0" presId="urn:microsoft.com/office/officeart/2005/8/layout/orgChart1"/>
+    <dgm:cxn modelId="{EDE32EEF-1005-4DFB-A7D6-7177157BF7ED}" type="presParOf" srcId="{99EC4940-05DB-48B7-B172-8FF18868B6B4}" destId="{2DEB40D2-5C95-4C98-8963-F7D2144B02AF}" srcOrd="2" destOrd="0" presId="urn:microsoft.com/office/officeart/2005/8/layout/orgChart1"/>
+    <dgm:cxn modelId="{FBDE3630-A80C-4F20-8AD4-61103960A402}" type="presParOf" srcId="{EE60BC08-AC4A-4047-A404-70333D329DCB}" destId="{CFB7005D-5E59-4491-8FC3-5F62AE88F7D9}" srcOrd="2" destOrd="0" presId="urn:microsoft.com/office/officeart/2005/8/layout/orgChart1"/>
+    <dgm:cxn modelId="{555D19B3-7EE0-4259-AC55-C161EAE2E03B}" type="presParOf" srcId="{EE60BC08-AC4A-4047-A404-70333D329DCB}" destId="{245D53D8-CE23-471F-821A-140A67480D18}" srcOrd="3" destOrd="0" presId="urn:microsoft.com/office/officeart/2005/8/layout/orgChart1"/>
+    <dgm:cxn modelId="{254C9308-82EF-4D79-B84B-AD6D2FBAF5F5}" type="presParOf" srcId="{245D53D8-CE23-471F-821A-140A67480D18}" destId="{DF9A64B5-80EC-4344-B9B5-6382AC556BC1}" srcOrd="0" destOrd="0" presId="urn:microsoft.com/office/officeart/2005/8/layout/orgChart1"/>
+    <dgm:cxn modelId="{D9C63421-AE35-4471-A72C-69E55BC91963}" type="presParOf" srcId="{DF9A64B5-80EC-4344-B9B5-6382AC556BC1}" destId="{FAD712BB-7D82-4FA2-8CBC-E209D3B81303}" srcOrd="0" destOrd="0" presId="urn:microsoft.com/office/officeart/2005/8/layout/orgChart1"/>
+    <dgm:cxn modelId="{CDB4EF9F-7CEA-4BC0-973D-CD4D97686C3F}" type="presParOf" srcId="{DF9A64B5-80EC-4344-B9B5-6382AC556BC1}" destId="{33B789BC-AF0E-423B-B7D6-8438B9715157}" srcOrd="1" destOrd="0" presId="urn:microsoft.com/office/officeart/2005/8/layout/orgChart1"/>
+    <dgm:cxn modelId="{FEE4E7CF-E4C0-4BF3-85B7-31D02776D836}" type="presParOf" srcId="{245D53D8-CE23-471F-821A-140A67480D18}" destId="{ABF112A0-D303-499E-AE2A-A953A9FC910E}" srcOrd="1" destOrd="0" presId="urn:microsoft.com/office/officeart/2005/8/layout/orgChart1"/>
+    <dgm:cxn modelId="{03804ECA-B9DA-4859-A726-F8BE09D0B38B}" type="presParOf" srcId="{245D53D8-CE23-471F-821A-140A67480D18}" destId="{56B0AC61-7B0D-4533-9E5B-8FC48EFC76A8}" srcOrd="2" destOrd="0" presId="urn:microsoft.com/office/officeart/2005/8/layout/orgChart1"/>
+    <dgm:cxn modelId="{54E38D9C-9350-4E2D-984C-5371D60AEBF8}" type="presParOf" srcId="{B1525C29-FB0A-4141-98FD-2D76C92196A8}" destId="{8FD0166E-E945-427B-A2F5-10398BCA859D}" srcOrd="2" destOrd="0" presId="urn:microsoft.com/office/officeart/2005/8/layout/orgChart1"/>
+    <dgm:cxn modelId="{3537BAE9-33EC-4762-A151-89F1CF594819}" type="presParOf" srcId="{5E100A7B-B13A-46C9-9E0A-0E5BFE5516A1}" destId="{874EF1AF-B2E3-47E5-B4D1-BA6BC8D3AEB2}" srcOrd="10" destOrd="0" presId="urn:microsoft.com/office/officeart/2005/8/layout/orgChart1"/>
+    <dgm:cxn modelId="{E625FC55-6CC7-4FF2-A7A5-929457E59D1E}" type="presParOf" srcId="{5E100A7B-B13A-46C9-9E0A-0E5BFE5516A1}" destId="{8DDD6A91-BBF3-42FB-9B0F-5214895C144B}" srcOrd="11" destOrd="0" presId="urn:microsoft.com/office/officeart/2005/8/layout/orgChart1"/>
+    <dgm:cxn modelId="{CED8F0E2-337B-4CA5-8163-88ACBC8B5DEA}" type="presParOf" srcId="{8DDD6A91-BBF3-42FB-9B0F-5214895C144B}" destId="{B6776EEC-CCB3-4875-825C-9426B12F4914}" srcOrd="0" destOrd="0" presId="urn:microsoft.com/office/officeart/2005/8/layout/orgChart1"/>
+    <dgm:cxn modelId="{0FB44281-BC37-47FD-9CA3-50BED9C9C3C0}" type="presParOf" srcId="{B6776EEC-CCB3-4875-825C-9426B12F4914}" destId="{3FEF6B4D-8FE0-4368-A788-AE7E7C5DD708}" srcOrd="0" destOrd="0" presId="urn:microsoft.com/office/officeart/2005/8/layout/orgChart1"/>
+    <dgm:cxn modelId="{078A265E-4BB6-4963-B29C-6F1951FBEAD0}" type="presParOf" srcId="{B6776EEC-CCB3-4875-825C-9426B12F4914}" destId="{BE3DD7A7-4214-4800-9E6B-FDE4FC309CD1}" srcOrd="1" destOrd="0" presId="urn:microsoft.com/office/officeart/2005/8/layout/orgChart1"/>
+    <dgm:cxn modelId="{7CF4A81D-0E08-42B3-9C31-C260EBC0CEA1}" type="presParOf" srcId="{8DDD6A91-BBF3-42FB-9B0F-5214895C144B}" destId="{11ABAA5D-AE38-4D34-AD27-99D18B4C5A13}" srcOrd="1" destOrd="0" presId="urn:microsoft.com/office/officeart/2005/8/layout/orgChart1"/>
+    <dgm:cxn modelId="{40312FFF-711E-4472-B0D9-0B04692C489C}" type="presParOf" srcId="{11ABAA5D-AE38-4D34-AD27-99D18B4C5A13}" destId="{355EEF4C-A42A-4CAD-96B0-4883F10DC9FB}" srcOrd="0" destOrd="0" presId="urn:microsoft.com/office/officeart/2005/8/layout/orgChart1"/>
+    <dgm:cxn modelId="{529BB953-D482-4203-94C4-6B88461EB559}" type="presParOf" srcId="{11ABAA5D-AE38-4D34-AD27-99D18B4C5A13}" destId="{6AC0F959-F459-4A8C-A07E-BB8EE8FB6D0F}" srcOrd="1" destOrd="0" presId="urn:microsoft.com/office/officeart/2005/8/layout/orgChart1"/>
+    <dgm:cxn modelId="{3D1F04BB-39A9-4D81-B6F3-F5464051A393}" type="presParOf" srcId="{6AC0F959-F459-4A8C-A07E-BB8EE8FB6D0F}" destId="{4A1AF5F5-FFBD-4919-B25D-ECD1497EC3A9}" srcOrd="0" destOrd="0" presId="urn:microsoft.com/office/officeart/2005/8/layout/orgChart1"/>
+    <dgm:cxn modelId="{9578027E-B418-4E57-84C3-96C79A67425B}" type="presParOf" srcId="{4A1AF5F5-FFBD-4919-B25D-ECD1497EC3A9}" destId="{B6E16F30-79BF-4169-B7C1-960F42E2588D}" srcOrd="0" destOrd="0" presId="urn:microsoft.com/office/officeart/2005/8/layout/orgChart1"/>
+    <dgm:cxn modelId="{5128CB2E-5640-46FA-93CF-E2F4533BD1CF}" type="presParOf" srcId="{4A1AF5F5-FFBD-4919-B25D-ECD1497EC3A9}" destId="{156015DB-1392-47F6-8149-70D555D2E9AC}" srcOrd="1" destOrd="0" presId="urn:microsoft.com/office/officeart/2005/8/layout/orgChart1"/>
+    <dgm:cxn modelId="{1FB45F4B-86BA-4086-AAFF-6355F58793B2}" type="presParOf" srcId="{6AC0F959-F459-4A8C-A07E-BB8EE8FB6D0F}" destId="{469D3932-1AFC-4777-AF6E-45DF056BD901}" srcOrd="1" destOrd="0" presId="urn:microsoft.com/office/officeart/2005/8/layout/orgChart1"/>
+    <dgm:cxn modelId="{3E0DE5A6-FFD5-4BDB-A3D4-E5C0EE6E2CDE}" type="presParOf" srcId="{6AC0F959-F459-4A8C-A07E-BB8EE8FB6D0F}" destId="{4F3592F5-9F02-49CD-9056-D8799EE12996}" srcOrd="2" destOrd="0" presId="urn:microsoft.com/office/officeart/2005/8/layout/orgChart1"/>
+    <dgm:cxn modelId="{9E519EE6-3CBB-41D0-8294-0ABF4A78365B}" type="presParOf" srcId="{11ABAA5D-AE38-4D34-AD27-99D18B4C5A13}" destId="{1B88D25B-8808-48D7-A96A-3CA3A8072BD2}" srcOrd="2" destOrd="0" presId="urn:microsoft.com/office/officeart/2005/8/layout/orgChart1"/>
+    <dgm:cxn modelId="{D69A987C-8B69-42D1-B2A3-B64D4F908BE4}" type="presParOf" srcId="{11ABAA5D-AE38-4D34-AD27-99D18B4C5A13}" destId="{97151D9D-1658-4A72-8761-826DDFF565B5}" srcOrd="3" destOrd="0" presId="urn:microsoft.com/office/officeart/2005/8/layout/orgChart1"/>
+    <dgm:cxn modelId="{6BA3C27A-F1D7-441B-8C9A-0407305B0B7E}" type="presParOf" srcId="{97151D9D-1658-4A72-8761-826DDFF565B5}" destId="{B42F51A2-4C67-495E-B6E3-CFA34AB56F64}" srcOrd="0" destOrd="0" presId="urn:microsoft.com/office/officeart/2005/8/layout/orgChart1"/>
+    <dgm:cxn modelId="{B9FC1EBD-B40C-484A-A8EA-9D6D23091023}" type="presParOf" srcId="{B42F51A2-4C67-495E-B6E3-CFA34AB56F64}" destId="{ADA28F74-B6AA-4CE7-A92E-28C7EEBA9BED}" srcOrd="0" destOrd="0" presId="urn:microsoft.com/office/officeart/2005/8/layout/orgChart1"/>
+    <dgm:cxn modelId="{4C61DD06-0805-4A29-BCB6-7F42B888834B}" type="presParOf" srcId="{B42F51A2-4C67-495E-B6E3-CFA34AB56F64}" destId="{C937556D-08E5-4051-B45E-767A963792A1}" srcOrd="1" destOrd="0" presId="urn:microsoft.com/office/officeart/2005/8/layout/orgChart1"/>
+    <dgm:cxn modelId="{34AE54AF-A921-47D7-B5C0-7F987D903817}" type="presParOf" srcId="{97151D9D-1658-4A72-8761-826DDFF565B5}" destId="{67B6EA0D-B166-45B2-B951-6D1C931C572A}" srcOrd="1" destOrd="0" presId="urn:microsoft.com/office/officeart/2005/8/layout/orgChart1"/>
+    <dgm:cxn modelId="{5DF32B20-503D-4863-8D38-205138591E99}" type="presParOf" srcId="{97151D9D-1658-4A72-8761-826DDFF565B5}" destId="{EE79264C-79F9-4A5C-B930-D95073CFBBBB}" srcOrd="2" destOrd="0" presId="urn:microsoft.com/office/officeart/2005/8/layout/orgChart1"/>
+    <dgm:cxn modelId="{D54B1E61-E777-47EC-B735-21988DBC6903}" type="presParOf" srcId="{8DDD6A91-BBF3-42FB-9B0F-5214895C144B}" destId="{97FC575C-D6D1-4E0B-BAE1-109161782957}" srcOrd="2" destOrd="0" presId="urn:microsoft.com/office/officeart/2005/8/layout/orgChart1"/>
+    <dgm:cxn modelId="{5E06449D-88E8-41E6-80AF-CEFA4FE31A51}" type="presParOf" srcId="{932E188E-A331-495D-A64F-7AF0A82C926E}" destId="{2F9BEDA8-9693-4FB6-B528-60C57A6CAD3F}" srcOrd="2" destOrd="0" presId="urn:microsoft.com/office/officeart/2005/8/layout/orgChart1"/>
   </dgm:cxnLst>
   <dgm:bg/>
   <dgm:whole/>

</xml_diff>

<commit_message>
add cronograma realizado no doc project plan (by Luciana)
</commit_message>
<xml_diff>
--- a/DS/Documentacao/sy-project-plan.docx
+++ b/DS/Documentacao/sy-project-plan.docx
@@ -1,6 +1,6 @@
 
 <file path=word/document.xml><?xml version="1.0" encoding="utf-8"?>
-<w:document xmlns:wpc="http://schemas.microsoft.com/office/word/2010/wordprocessingCanvas" xmlns:mc="http://schemas.openxmlformats.org/markup-compatibility/2006" xmlns:o="urn:schemas-microsoft-com:office:office" xmlns:r="http://schemas.openxmlformats.org/officeDocument/2006/relationships" xmlns:m="http://schemas.openxmlformats.org/officeDocument/2006/math" xmlns:v="urn:schemas-microsoft-com:vml" xmlns:wp14="http://schemas.microsoft.com/office/word/2010/wordprocessingDrawing" xmlns:wp="http://schemas.openxmlformats.org/drawingml/2006/wordprocessingDrawing" xmlns:w10="urn:schemas-microsoft-com:office:word" xmlns:w="http://schemas.openxmlformats.org/wordprocessingml/2006/main" xmlns:w14="http://schemas.microsoft.com/office/word/2010/wordml" xmlns:wpg="http://schemas.microsoft.com/office/word/2010/wordprocessingGroup" xmlns:wpi="http://schemas.microsoft.com/office/word/2010/wordprocessingInk" xmlns:wne="http://schemas.microsoft.com/office/word/2006/wordml" xmlns:wps="http://schemas.microsoft.com/office/word/2010/wordprocessingShape" mc:Ignorable="w14 wp14">
+<w:document xmlns:ve="http://schemas.openxmlformats.org/markup-compatibility/2006" xmlns:o="urn:schemas-microsoft-com:office:office" xmlns:r="http://schemas.openxmlformats.org/officeDocument/2006/relationships" xmlns:m="http://schemas.openxmlformats.org/officeDocument/2006/math" xmlns:v="urn:schemas-microsoft-com:vml" xmlns:wp="http://schemas.openxmlformats.org/drawingml/2006/wordprocessingDrawing" xmlns:w10="urn:schemas-microsoft-com:office:word" xmlns:w="http://schemas.openxmlformats.org/wordprocessingml/2006/main" xmlns:wne="http://schemas.microsoft.com/office/word/2006/wordml">
   <w:body>
     <w:p>
       <w:pPr>
@@ -182,7 +182,7 @@
     </w:p>
     <w:p>
       <w:pPr>
-        <w:pStyle w:val="Footer"/>
+        <w:pStyle w:val="Rodap"/>
         <w:framePr w:w="9629" w:h="2545" w:hRule="exact" w:hSpace="142" w:vSpace="851" w:wrap="around" w:vAnchor="page" w:hAnchor="page" w:x="1231" w:y="12817"/>
         <w:tabs>
           <w:tab w:val="left" w:pos="851"/>
@@ -226,7 +226,6 @@
         </w:rPr>
         <w:t xml:space="preserve">Plano de </w:t>
       </w:r>
-      <w:proofErr w:type="spellStart"/>
       <w:r>
         <w:rPr>
           <w:b/>
@@ -235,7 +234,6 @@
         </w:rPr>
         <w:t>Projeto</w:t>
       </w:r>
-      <w:proofErr w:type="spellEnd"/>
       <w:r>
         <w:rPr>
           <w:b/>
@@ -285,7 +283,7 @@
           <w:left w:w="70" w:type="dxa"/>
           <w:right w:w="70" w:type="dxa"/>
         </w:tblCellMar>
-        <w:tblLook w:val="00A7" w:firstRow="1" w:lastRow="0" w:firstColumn="1" w:lastColumn="0" w:noHBand="0" w:noVBand="0"/>
+        <w:tblLook w:val="00A0"/>
       </w:tblPr>
       <w:tblGrid>
         <w:gridCol w:w="1063"/>
@@ -324,7 +322,6 @@
                 <w:lang w:val="en-GB"/>
               </w:rPr>
             </w:pPr>
-            <w:proofErr w:type="spellStart"/>
             <w:r>
               <w:rPr>
                 <w:sz w:val="20"/>
@@ -332,7 +329,6 @@
               </w:rPr>
               <w:t>Tipo</w:t>
             </w:r>
-            <w:proofErr w:type="spellEnd"/>
             <w:r>
               <w:rPr>
                 <w:sz w:val="20"/>
@@ -451,21 +447,12 @@
                 <w:lang w:val="en-GB"/>
               </w:rPr>
             </w:pPr>
-            <w:proofErr w:type="spellStart"/>
             <w:r>
               <w:rPr>
                 <w:sz w:val="20"/>
                 <w:lang w:val="en-GB"/>
               </w:rPr>
-              <w:t>Início</w:t>
-            </w:r>
-            <w:proofErr w:type="spellEnd"/>
-            <w:r>
-              <w:rPr>
-                <w:sz w:val="20"/>
-                <w:lang w:val="en-GB"/>
-              </w:rPr>
-              <w:t>:</w:t>
+              <w:t>Início:</w:t>
             </w:r>
           </w:p>
         </w:tc>
@@ -490,21 +477,12 @@
                 <w:lang w:val="en-GB"/>
               </w:rPr>
             </w:pPr>
-            <w:proofErr w:type="spellStart"/>
             <w:r>
               <w:rPr>
                 <w:sz w:val="20"/>
                 <w:lang w:val="en-GB"/>
               </w:rPr>
-              <w:t>Fim</w:t>
-            </w:r>
-            <w:proofErr w:type="spellEnd"/>
-            <w:r>
-              <w:rPr>
-                <w:sz w:val="20"/>
-                <w:lang w:val="en-GB"/>
-              </w:rPr>
-              <w:t>:</w:t>
+              <w:t>Fim:</w:t>
             </w:r>
           </w:p>
         </w:tc>
@@ -535,29 +513,12 @@
                 <w:lang w:val="en-GB"/>
               </w:rPr>
             </w:pPr>
-            <w:proofErr w:type="spellStart"/>
             <w:r>
               <w:rPr>
                 <w:sz w:val="20"/>
                 <w:lang w:val="en-GB"/>
               </w:rPr>
-              <w:t>Disciplina</w:t>
-            </w:r>
-            <w:proofErr w:type="spellEnd"/>
-            <w:r>
-              <w:rPr>
-                <w:sz w:val="20"/>
-                <w:lang w:val="en-GB"/>
-              </w:rPr>
-              <w:t xml:space="preserve"> de </w:t>
-            </w:r>
-            <w:proofErr w:type="spellStart"/>
-            <w:r>
-              <w:rPr>
-                <w:sz w:val="20"/>
-                <w:lang w:val="en-GB"/>
-              </w:rPr>
-              <w:t>M</w:t>
+              <w:t>Disciplina de M</w:t>
             </w:r>
             <w:r>
               <w:rPr>
@@ -566,7 +527,6 @@
               </w:rPr>
               <w:t>estrado</w:t>
             </w:r>
-            <w:proofErr w:type="spellEnd"/>
           </w:p>
         </w:tc>
         <w:tc>
@@ -590,29 +550,15 @@
                 <w:lang w:val="pt-BR"/>
               </w:rPr>
             </w:pPr>
-            <w:r>
-              <w:fldChar w:fldCharType="begin"/>
-            </w:r>
-            <w:r>
-              <w:instrText xml:space="preserve"> DOCPROPERTY "Projektart"  \* MERGEFORMAT </w:instrText>
-            </w:r>
-            <w:r>
-              <w:fldChar w:fldCharType="separate"/>
-            </w:r>
-            <w:r>
-              <w:rPr>
-                <w:sz w:val="20"/>
-                <w:lang w:val="pt-BR"/>
-              </w:rPr>
-              <w:t>Modelo para Desenvolvimento de Software</w:t>
-            </w:r>
-            <w:r>
-              <w:rPr>
-                <w:sz w:val="20"/>
-                <w:lang w:val="pt-BR"/>
-              </w:rPr>
-              <w:fldChar w:fldCharType="end"/>
-            </w:r>
+            <w:fldSimple w:instr=" DOCPROPERTY &quot;Projektart&quot;  \* MERGEFORMAT ">
+              <w:r>
+                <w:rPr>
+                  <w:sz w:val="20"/>
+                  <w:lang w:val="pt-BR"/>
+                </w:rPr>
+                <w:t>Modelo para Desenvolvimento de Software</w:t>
+              </w:r>
+            </w:fldSimple>
             <w:r>
               <w:rPr>
                 <w:sz w:val="20"/>
@@ -719,17 +665,8 @@
                 <w:sz w:val="20"/>
                 <w:lang w:val="en-GB"/>
               </w:rPr>
-              <w:t xml:space="preserve">Luciana </w:t>
+              <w:t>Luciana Rolim</w:t>
             </w:r>
-            <w:proofErr w:type="spellStart"/>
-            <w:r>
-              <w:rPr>
-                <w:sz w:val="20"/>
-                <w:lang w:val="en-GB"/>
-              </w:rPr>
-              <w:t>Rolim</w:t>
-            </w:r>
-            <w:proofErr w:type="spellEnd"/>
             <w:r>
               <w:rPr>
                 <w:sz w:val="20"/>
@@ -823,29 +760,15 @@
                 <w:lang w:val="en-GB"/>
               </w:rPr>
             </w:pPr>
-            <w:r>
-              <w:fldChar w:fldCharType="begin"/>
-            </w:r>
-            <w:r>
-              <w:instrText xml:space="preserve"> DOCPROPERTY "Beginn"  \* MERGEFORMAT </w:instrText>
-            </w:r>
-            <w:r>
-              <w:fldChar w:fldCharType="separate"/>
-            </w:r>
-            <w:r>
-              <w:rPr>
-                <w:sz w:val="20"/>
-                <w:lang w:val="en-GB"/>
-              </w:rPr>
-              <w:t>25.11.2016</w:t>
-            </w:r>
-            <w:r>
-              <w:rPr>
-                <w:sz w:val="20"/>
-                <w:lang w:val="en-GB"/>
-              </w:rPr>
-              <w:fldChar w:fldCharType="end"/>
-            </w:r>
+            <w:fldSimple w:instr=" DOCPROPERTY &quot;Beginn&quot;  \* MERGEFORMAT ">
+              <w:r>
+                <w:rPr>
+                  <w:sz w:val="20"/>
+                  <w:lang w:val="en-GB"/>
+                </w:rPr>
+                <w:t>25.11.2016</w:t>
+              </w:r>
+            </w:fldSimple>
           </w:p>
         </w:tc>
         <w:tc>
@@ -901,21 +824,12 @@
                 <w:lang w:val="en-GB"/>
               </w:rPr>
             </w:pPr>
-            <w:proofErr w:type="spellStart"/>
             <w:r>
               <w:rPr>
                 <w:sz w:val="20"/>
                 <w:lang w:val="en-GB"/>
               </w:rPr>
-              <w:t>Documento</w:t>
-            </w:r>
-            <w:proofErr w:type="spellEnd"/>
-            <w:r>
-              <w:rPr>
-                <w:sz w:val="20"/>
-                <w:lang w:val="en-GB"/>
-              </w:rPr>
-              <w:t>:</w:t>
+              <w:t>Documento:</w:t>
             </w:r>
           </w:p>
         </w:tc>
@@ -939,21 +853,12 @@
                 <w:lang w:val="en-GB"/>
               </w:rPr>
             </w:pPr>
-            <w:proofErr w:type="spellStart"/>
             <w:r>
               <w:rPr>
                 <w:sz w:val="20"/>
                 <w:lang w:val="en-GB"/>
               </w:rPr>
-              <w:t>Versão</w:t>
-            </w:r>
-            <w:proofErr w:type="spellEnd"/>
-            <w:r>
-              <w:rPr>
-                <w:sz w:val="20"/>
-                <w:lang w:val="en-GB"/>
-              </w:rPr>
-              <w:t>:</w:t>
+              <w:t>Versão:</w:t>
             </w:r>
           </w:p>
         </w:tc>
@@ -978,21 +883,12 @@
                 <w:lang w:val="en-GB"/>
               </w:rPr>
             </w:pPr>
-            <w:proofErr w:type="spellStart"/>
             <w:r>
               <w:rPr>
                 <w:sz w:val="20"/>
                 <w:lang w:val="en-GB"/>
               </w:rPr>
-              <w:t>Autor</w:t>
-            </w:r>
-            <w:proofErr w:type="spellEnd"/>
-            <w:r>
-              <w:rPr>
-                <w:sz w:val="20"/>
-                <w:lang w:val="en-GB"/>
-              </w:rPr>
-              <w:t>:</w:t>
+              <w:t>Autor:</w:t>
             </w:r>
           </w:p>
         </w:tc>
@@ -1103,17 +999,8 @@
                 <w:sz w:val="20"/>
                 <w:lang w:val="en-GB"/>
               </w:rPr>
-              <w:t xml:space="preserve">Plano de </w:t>
+              <w:t>Plano de Projeto</w:t>
             </w:r>
-            <w:proofErr w:type="spellStart"/>
-            <w:r>
-              <w:rPr>
-                <w:sz w:val="20"/>
-                <w:lang w:val="en-GB"/>
-              </w:rPr>
-              <w:t>Projeto</w:t>
-            </w:r>
-            <w:proofErr w:type="spellEnd"/>
           </w:p>
         </w:tc>
         <w:tc>
@@ -1135,29 +1022,22 @@
                 <w:lang w:val="en-GB"/>
               </w:rPr>
             </w:pPr>
-            <w:r>
-              <w:fldChar w:fldCharType="begin"/>
-            </w:r>
-            <w:r>
-              <w:instrText xml:space="preserve"> DOCPROPERTY "Version"  \* MERGEFORMAT </w:instrText>
-            </w:r>
-            <w:r>
-              <w:fldChar w:fldCharType="separate"/>
-            </w:r>
-            <w:r>
-              <w:rPr>
-                <w:sz w:val="20"/>
-                <w:lang w:val="en-GB"/>
-              </w:rPr>
-              <w:t>1.0</w:t>
-            </w:r>
-            <w:r>
-              <w:rPr>
-                <w:sz w:val="20"/>
-                <w:lang w:val="en-GB"/>
-              </w:rPr>
-              <w:fldChar w:fldCharType="end"/>
-            </w:r>
+            <w:fldSimple w:instr=" DOCPROPERTY &quot;Version&quot;  \* MERGEFORMAT ">
+              <w:r>
+                <w:rPr>
+                  <w:sz w:val="20"/>
+                  <w:lang w:val="en-GB"/>
+                </w:rPr>
+                <w:t>1</w:t>
+              </w:r>
+              <w:r>
+                <w:rPr>
+                  <w:sz w:val="20"/>
+                  <w:lang w:val="en-GB"/>
+                </w:rPr>
+                <w:t>.2</w:t>
+              </w:r>
+            </w:fldSimple>
           </w:p>
         </w:tc>
         <w:tc>
@@ -1187,6 +1067,15 @@
               </w:rPr>
               <w:t>Antonio / Luciana</w:t>
             </w:r>
+            <w:r>
+              <w:rPr>
+                <w:sz w:val="20"/>
+                <w:lang w:val="en-GB"/>
+              </w:rPr>
+              <w:t>/André</w:t>
+            </w:r>
+            <w:bookmarkStart w:id="0" w:name="_GoBack"/>
+            <w:bookmarkEnd w:id="0"/>
           </w:p>
         </w:tc>
         <w:tc>
@@ -1213,7 +1102,7 @@
                 <w:sz w:val="20"/>
                 <w:lang w:val="en-GB"/>
               </w:rPr>
-              <w:t>28.11.2016</w:t>
+              <w:t>28.01.2017</w:t>
             </w:r>
           </w:p>
         </w:tc>
@@ -1237,15 +1126,13 @@
                 <w:lang w:val="en-GB"/>
               </w:rPr>
             </w:pPr>
-            <w:proofErr w:type="spellStart"/>
             <w:r>
               <w:rPr>
                 <w:sz w:val="20"/>
                 <w:lang w:val="en-GB"/>
               </w:rPr>
-              <w:t>Rascunho</w:t>
+              <w:t>Finalizado</w:t>
             </w:r>
-            <w:proofErr w:type="spellEnd"/>
           </w:p>
         </w:tc>
       </w:tr>
@@ -1275,17 +1162,8 @@
                 <w:sz w:val="20"/>
                 <w:lang w:val="en-GB"/>
               </w:rPr>
-              <w:t xml:space="preserve">Nome do </w:t>
+              <w:t>Nome do Arquivo</w:t>
             </w:r>
-            <w:proofErr w:type="spellStart"/>
-            <w:r>
-              <w:rPr>
-                <w:sz w:val="20"/>
-                <w:lang w:val="en-GB"/>
-              </w:rPr>
-              <w:t>Arquivo</w:t>
-            </w:r>
-            <w:proofErr w:type="spellEnd"/>
             <w:r>
               <w:rPr>
                 <w:sz w:val="20"/>
@@ -1405,39 +1283,22 @@
                 <w:lang w:val="en-GB"/>
               </w:rPr>
             </w:pPr>
-            <w:r>
-              <w:fldChar w:fldCharType="begin"/>
-            </w:r>
-            <w:r>
-              <w:instrText xml:space="preserve"> FILENAME  \* MERGEFORMAT </w:instrText>
-            </w:r>
-            <w:r>
-              <w:fldChar w:fldCharType="separate"/>
-            </w:r>
-            <w:r>
-              <w:t xml:space="preserve"> </w:t>
-            </w:r>
-            <w:r>
-              <w:rPr>
-                <w:noProof/>
-                <w:sz w:val="20"/>
-              </w:rPr>
-              <w:t xml:space="preserve">sy-project-plan </w:t>
-            </w:r>
-            <w:r>
-              <w:rPr>
-                <w:noProof/>
-                <w:sz w:val="20"/>
-              </w:rPr>
-              <w:t>.doc</w:t>
-            </w:r>
-            <w:r>
-              <w:rPr>
-                <w:noProof/>
-                <w:sz w:val="20"/>
-              </w:rPr>
-              <w:fldChar w:fldCharType="end"/>
-            </w:r>
+            <w:fldSimple w:instr=" FILENAME  \* MERGEFORMAT ">
+              <w:r>
+                <w:rPr>
+                  <w:noProof/>
+                  <w:sz w:val="20"/>
+                </w:rPr>
+                <w:t xml:space="preserve">sy-project-plan </w:t>
+              </w:r>
+              <w:r>
+                <w:rPr>
+                  <w:noProof/>
+                  <w:sz w:val="20"/>
+                </w:rPr>
+                <w:t>.doc</w:t>
+              </w:r>
+            </w:fldSimple>
             <w:r>
               <w:rPr>
                 <w:sz w:val="20"/>
@@ -1471,7 +1332,7 @@
               <w:rPr>
                 <w:sz w:val="20"/>
               </w:rPr>
-              <w:t>6</w:t>
+              <w:t>8</w:t>
             </w:r>
           </w:p>
         </w:tc>
@@ -1501,28 +1362,7 @@
                 <w:sz w:val="20"/>
                 <w:lang w:val="en-GB"/>
               </w:rPr>
-              <w:t>05/12/2016 09</w:t>
-            </w:r>
-            <w:r>
-              <w:rPr>
-                <w:sz w:val="20"/>
-                <w:lang w:val="en-GB"/>
-              </w:rPr>
-              <w:t>:</w:t>
-            </w:r>
-            <w:r>
-              <w:rPr>
-                <w:sz w:val="20"/>
-                <w:lang w:val="en-GB"/>
-              </w:rPr>
-              <w:t>0</w:t>
-            </w:r>
-            <w:r>
-              <w:rPr>
-                <w:sz w:val="20"/>
-                <w:lang w:val="en-GB"/>
-              </w:rPr>
-              <w:t>0</w:t>
+              <w:t xml:space="preserve">28/01/2017 </w:t>
             </w:r>
           </w:p>
         </w:tc>
@@ -1548,41 +1388,22 @@
                 <w:lang w:val="en-GB"/>
               </w:rPr>
             </w:pPr>
-            <w:r>
-              <w:fldChar w:fldCharType="begin"/>
-            </w:r>
-            <w:r>
-              <w:instrText xml:space="preserve"> TEMPLATE  \* MERGEFORMAT </w:instrText>
-            </w:r>
-            <w:r>
-              <w:fldChar w:fldCharType="separate"/>
-            </w:r>
-            <w:r>
-              <w:t xml:space="preserve"> </w:t>
-            </w:r>
-            <w:r>
-              <w:rPr>
-                <w:noProof/>
-                <w:sz w:val="20"/>
-              </w:rPr>
-              <w:t xml:space="preserve">sy-project-plan </w:t>
-            </w:r>
-            <w:bookmarkStart w:id="0" w:name="_GoBack"/>
-            <w:bookmarkEnd w:id="0"/>
-            <w:r>
-              <w:rPr>
-                <w:noProof/>
-                <w:sz w:val="20"/>
-              </w:rPr>
-              <w:t>.dot</w:t>
-            </w:r>
-            <w:r>
-              <w:rPr>
-                <w:noProof/>
-                <w:sz w:val="20"/>
-              </w:rPr>
-              <w:fldChar w:fldCharType="end"/>
-            </w:r>
+            <w:fldSimple w:instr=" TEMPLATE  \* MERGEFORMAT ">
+              <w:r>
+                <w:rPr>
+                  <w:noProof/>
+                  <w:sz w:val="20"/>
+                </w:rPr>
+                <w:t xml:space="preserve">sy-project-plan </w:t>
+              </w:r>
+              <w:r>
+                <w:rPr>
+                  <w:noProof/>
+                  <w:sz w:val="20"/>
+                </w:rPr>
+                <w:t>.dot</w:t>
+              </w:r>
+            </w:fldSimple>
           </w:p>
         </w:tc>
       </w:tr>
@@ -1647,12 +1468,12 @@
           <w:left w:w="71" w:type="dxa"/>
           <w:right w:w="71" w:type="dxa"/>
         </w:tblCellMar>
-        <w:tblLook w:val="00A7" w:firstRow="1" w:lastRow="0" w:firstColumn="1" w:lastColumn="0" w:noHBand="0" w:noVBand="0"/>
+        <w:tblLook w:val="00A0"/>
       </w:tblPr>
       <w:tblGrid>
         <w:gridCol w:w="915"/>
-        <w:gridCol w:w="1212"/>
-        <w:gridCol w:w="992"/>
+        <w:gridCol w:w="1425"/>
+        <w:gridCol w:w="779"/>
         <w:gridCol w:w="972"/>
         <w:gridCol w:w="1296"/>
         <w:gridCol w:w="3685"/>
@@ -1677,7 +1498,6 @@
               </w:rPr>
               <w:br w:type="page"/>
             </w:r>
-            <w:proofErr w:type="spellStart"/>
             <w:r>
               <w:rPr>
                 <w:lang w:val="en-GB"/>
@@ -1690,12 +1510,11 @@
               </w:rPr>
               <w:t>ão</w:t>
             </w:r>
-            <w:proofErr w:type="spellEnd"/>
           </w:p>
         </w:tc>
         <w:tc>
           <w:tcPr>
-            <w:tcW w:w="1212" w:type="dxa"/>
+            <w:tcW w:w="1425" w:type="dxa"/>
             <w:tcBorders>
               <w:bottom w:val="nil"/>
             </w:tcBorders>
@@ -1706,7 +1525,6 @@
                 <w:lang w:val="en-GB"/>
               </w:rPr>
             </w:pPr>
-            <w:proofErr w:type="spellStart"/>
             <w:r>
               <w:rPr>
                 <w:lang w:val="en-GB"/>
@@ -1719,12 +1537,11 @@
               </w:rPr>
               <w:t>tor</w:t>
             </w:r>
-            <w:proofErr w:type="spellEnd"/>
           </w:p>
         </w:tc>
         <w:tc>
           <w:tcPr>
-            <w:tcW w:w="992" w:type="dxa"/>
+            <w:tcW w:w="779" w:type="dxa"/>
             <w:tcBorders>
               <w:bottom w:val="nil"/>
             </w:tcBorders>
@@ -1804,14 +1621,12 @@
                 <w:lang w:val="en-GB"/>
               </w:rPr>
             </w:pPr>
-            <w:proofErr w:type="spellStart"/>
             <w:r>
               <w:rPr>
                 <w:lang w:val="en-GB"/>
               </w:rPr>
               <w:t>Atualizações</w:t>
             </w:r>
-            <w:proofErr w:type="spellEnd"/>
           </w:p>
         </w:tc>
       </w:tr>
@@ -1843,7 +1658,7 @@
         </w:tc>
         <w:tc>
           <w:tcPr>
-            <w:tcW w:w="1212" w:type="dxa"/>
+            <w:tcW w:w="1425" w:type="dxa"/>
             <w:tcBorders>
               <w:top w:val="single" w:sz="12" w:space="0" w:color="000000"/>
               <w:bottom w:val="nil"/>
@@ -1868,7 +1683,7 @@
         </w:tc>
         <w:tc>
           <w:tcPr>
-            <w:tcW w:w="992" w:type="dxa"/>
+            <w:tcW w:w="779" w:type="dxa"/>
             <w:tcBorders>
               <w:top w:val="single" w:sz="12" w:space="0" w:color="000000"/>
               <w:bottom w:val="nil"/>
@@ -1939,31 +1754,13 @@
                 <w:lang w:val="en-GB"/>
               </w:rPr>
             </w:pPr>
-            <w:proofErr w:type="spellStart"/>
             <w:r>
               <w:rPr>
                 <w:sz w:val="20"/>
                 <w:lang w:val="en-GB"/>
               </w:rPr>
-              <w:t>Em</w:t>
+              <w:t>Emprogresso</w:t>
             </w:r>
-            <w:proofErr w:type="spellEnd"/>
-            <w:r>
-              <w:rPr>
-                <w:sz w:val="20"/>
-                <w:lang w:val="en-GB"/>
-              </w:rPr>
-              <w:t xml:space="preserve"> </w:t>
-            </w:r>
-            <w:proofErr w:type="spellStart"/>
-            <w:r>
-              <w:rPr>
-                <w:sz w:val="20"/>
-                <w:lang w:val="en-GB"/>
-              </w:rPr>
-              <w:t>progresso</w:t>
-            </w:r>
-            <w:proofErr w:type="spellEnd"/>
           </w:p>
         </w:tc>
         <w:tc>
@@ -1982,7 +1779,6 @@
                 <w:lang w:val="en-GB"/>
               </w:rPr>
             </w:pPr>
-            <w:proofErr w:type="spellStart"/>
             <w:r>
               <w:rPr>
                 <w:sz w:val="20"/>
@@ -1990,7 +1786,6 @@
               </w:rPr>
               <w:t>Criação</w:t>
             </w:r>
-            <w:proofErr w:type="spellEnd"/>
           </w:p>
         </w:tc>
       </w:tr>
@@ -2022,7 +1817,7 @@
         </w:tc>
         <w:tc>
           <w:tcPr>
-            <w:tcW w:w="1212" w:type="dxa"/>
+            <w:tcW w:w="1425" w:type="dxa"/>
             <w:tcBorders>
               <w:top w:val="nil"/>
               <w:bottom w:val="nil"/>
@@ -2043,11 +1838,18 @@
               </w:rPr>
               <w:t>Luciana</w:t>
             </w:r>
+            <w:r>
+              <w:rPr>
+                <w:sz w:val="20"/>
+                <w:lang w:val="en-GB"/>
+              </w:rPr>
+              <w:t>/André</w:t>
+            </w:r>
           </w:p>
         </w:tc>
         <w:tc>
           <w:tcPr>
-            <w:tcW w:w="992" w:type="dxa"/>
+            <w:tcW w:w="779" w:type="dxa"/>
             <w:tcBorders>
               <w:top w:val="nil"/>
               <w:bottom w:val="nil"/>
@@ -2104,22 +1906,13 @@
                 <w:lang w:val="en-GB"/>
               </w:rPr>
             </w:pPr>
-            <w:proofErr w:type="spellStart"/>
             <w:r>
               <w:rPr>
                 <w:sz w:val="20"/>
                 <w:lang w:val="en-GB"/>
               </w:rPr>
-              <w:t>S</w:t>
+              <w:t>Emprogresso</w:t>
             </w:r>
-            <w:r>
-              <w:rPr>
-                <w:sz w:val="20"/>
-                <w:lang w:val="en-GB"/>
-              </w:rPr>
-              <w:t>ubmetido</w:t>
-            </w:r>
-            <w:proofErr w:type="spellEnd"/>
           </w:p>
         </w:tc>
         <w:tc>
@@ -2135,9 +1928,16 @@
               <w:spacing w:before="60" w:after="60"/>
               <w:rPr>
                 <w:sz w:val="20"/>
-                <w:lang w:val="en-GB"/>
+                <w:lang w:val="pt-BR"/>
               </w:rPr>
             </w:pPr>
+            <w:r>
+              <w:rPr>
+                <w:sz w:val="20"/>
+                <w:lang w:val="pt-BR"/>
+              </w:rPr>
+              <w:t>Acréscimo da descrição dos pacotes de trabalho e marcos</w:t>
+            </w:r>
           </w:p>
         </w:tc>
       </w:tr>
@@ -2166,10 +1966,35 @@
               <w:t>1.1</w:t>
             </w:r>
           </w:p>
+          <w:p>
+            <w:pPr>
+              <w:spacing w:before="60" w:after="60"/>
+              <w:rPr>
+                <w:sz w:val="20"/>
+                <w:lang w:val="en-GB"/>
+              </w:rPr>
+            </w:pPr>
+          </w:p>
+          <w:p>
+            <w:pPr>
+              <w:spacing w:before="60" w:after="60"/>
+              <w:rPr>
+                <w:sz w:val="20"/>
+                <w:lang w:val="en-GB"/>
+              </w:rPr>
+            </w:pPr>
+            <w:r>
+              <w:rPr>
+                <w:sz w:val="20"/>
+                <w:lang w:val="en-GB"/>
+              </w:rPr>
+              <w:t>1.2</w:t>
+            </w:r>
+          </w:p>
         </w:tc>
         <w:tc>
           <w:tcPr>
-            <w:tcW w:w="1212" w:type="dxa"/>
+            <w:tcW w:w="1425" w:type="dxa"/>
             <w:tcBorders>
               <w:top w:val="nil"/>
               <w:bottom w:val="single" w:sz="12" w:space="0" w:color="000000"/>
@@ -2191,10 +2016,35 @@
               <w:t>Antonio</w:t>
             </w:r>
           </w:p>
+          <w:p>
+            <w:pPr>
+              <w:spacing w:before="60" w:after="60"/>
+              <w:rPr>
+                <w:sz w:val="20"/>
+                <w:lang w:val="en-GB"/>
+              </w:rPr>
+            </w:pPr>
+          </w:p>
+          <w:p>
+            <w:pPr>
+              <w:spacing w:before="60" w:after="60"/>
+              <w:rPr>
+                <w:sz w:val="20"/>
+                <w:lang w:val="en-GB"/>
+              </w:rPr>
+            </w:pPr>
+            <w:r>
+              <w:rPr>
+                <w:sz w:val="20"/>
+                <w:lang w:val="en-GB"/>
+              </w:rPr>
+              <w:t>Luciana</w:t>
+            </w:r>
+          </w:p>
         </w:tc>
         <w:tc>
           <w:tcPr>
-            <w:tcW w:w="992" w:type="dxa"/>
+            <w:tcW w:w="779" w:type="dxa"/>
             <w:tcBorders>
               <w:top w:val="nil"/>
               <w:bottom w:val="single" w:sz="12" w:space="0" w:color="000000"/>
@@ -2234,6 +2084,31 @@
               <w:t>05/12/16</w:t>
             </w:r>
           </w:p>
+          <w:p>
+            <w:pPr>
+              <w:spacing w:before="60" w:after="60"/>
+              <w:rPr>
+                <w:sz w:val="20"/>
+                <w:lang w:val="en-GB"/>
+              </w:rPr>
+            </w:pPr>
+          </w:p>
+          <w:p>
+            <w:pPr>
+              <w:spacing w:before="60" w:after="60"/>
+              <w:rPr>
+                <w:sz w:val="20"/>
+                <w:lang w:val="en-GB"/>
+              </w:rPr>
+            </w:pPr>
+            <w:r>
+              <w:rPr>
+                <w:sz w:val="20"/>
+                <w:lang w:val="en-GB"/>
+              </w:rPr>
+              <w:t>28/01/17</w:t>
+            </w:r>
+          </w:p>
         </w:tc>
         <w:tc>
           <w:tcPr>
@@ -2251,6 +2126,38 @@
                 <w:lang w:val="en-GB"/>
               </w:rPr>
             </w:pPr>
+            <w:r>
+              <w:rPr>
+                <w:sz w:val="20"/>
+                <w:lang w:val="en-GB"/>
+              </w:rPr>
+              <w:t>Submetido</w:t>
+            </w:r>
+          </w:p>
+          <w:p>
+            <w:pPr>
+              <w:spacing w:before="60" w:after="60"/>
+              <w:rPr>
+                <w:sz w:val="20"/>
+                <w:lang w:val="en-GB"/>
+              </w:rPr>
+            </w:pPr>
+          </w:p>
+          <w:p>
+            <w:pPr>
+              <w:spacing w:before="60" w:after="60"/>
+              <w:rPr>
+                <w:sz w:val="20"/>
+                <w:lang w:val="en-GB"/>
+              </w:rPr>
+            </w:pPr>
+            <w:r>
+              <w:rPr>
+                <w:sz w:val="20"/>
+                <w:lang w:val="en-GB"/>
+              </w:rPr>
+              <w:t>Finalizado</w:t>
+            </w:r>
           </w:p>
         </w:tc>
         <w:tc>
@@ -2266,9 +2173,60 @@
               <w:spacing w:before="60" w:after="60"/>
               <w:rPr>
                 <w:sz w:val="20"/>
-                <w:lang w:val="en-GB"/>
+                <w:lang w:val="pt-BR"/>
               </w:rPr>
             </w:pPr>
+            <w:r>
+              <w:rPr>
+                <w:sz w:val="20"/>
+                <w:lang w:val="pt-BR"/>
+              </w:rPr>
+              <w:t>Acréscimo dos diagramas e cronograma</w:t>
+            </w:r>
+            <w:r>
+              <w:rPr>
+                <w:sz w:val="20"/>
+                <w:lang w:val="pt-BR"/>
+              </w:rPr>
+              <w:t xml:space="preserve"> </w:t>
+            </w:r>
+            <w:r>
+              <w:rPr>
+                <w:sz w:val="20"/>
+                <w:lang w:val="pt-BR"/>
+              </w:rPr>
+              <w:t>planejado</w:t>
+            </w:r>
+          </w:p>
+          <w:p>
+            <w:pPr>
+              <w:spacing w:before="60" w:after="60"/>
+              <w:rPr>
+                <w:sz w:val="20"/>
+                <w:lang w:val="pt-BR"/>
+              </w:rPr>
+            </w:pPr>
+            <w:r>
+              <w:rPr>
+                <w:sz w:val="20"/>
+                <w:lang w:val="pt-BR"/>
+              </w:rPr>
+              <w:t>Acréscimo do cronograma</w:t>
+            </w:r>
+            <w:r>
+              <w:rPr>
+                <w:sz w:val="20"/>
+                <w:lang w:val="pt-BR"/>
+              </w:rPr>
+              <w:t xml:space="preserve"> </w:t>
+            </w:r>
+            <w:r>
+              <w:rPr>
+                <w:sz w:val="20"/>
+                <w:lang w:val="pt-BR"/>
+              </w:rPr>
+              <w:t>executado</w:t>
+            </w:r>
           </w:p>
         </w:tc>
       </w:tr>
@@ -2276,7 +2234,7 @@
     <w:p>
       <w:pPr>
         <w:rPr>
-          <w:lang w:val="en-GB"/>
+          <w:lang w:val="pt-BR"/>
         </w:rPr>
       </w:pPr>
       <w:bookmarkStart w:id="1" w:name="DokumentVersionsverwaltung"/>
@@ -2287,26 +2245,25 @@
         <w:rPr>
           <w:snapToGrid w:val="0"/>
           <w:color w:val="000000"/>
-          <w:lang w:val="en-US" w:eastAsia="de-DE"/>
+          <w:lang w:val="pt-BR" w:eastAsia="de-DE"/>
         </w:rPr>
       </w:pPr>
     </w:p>
     <w:p>
       <w:pPr>
         <w:rPr>
-          <w:lang w:val="en-GB"/>
+          <w:lang w:val="pt-BR"/>
         </w:rPr>
       </w:pPr>
     </w:p>
     <w:p>
       <w:pPr>
-        <w:pStyle w:val="Heading1"/>
+        <w:pStyle w:val="Ttulo1"/>
         <w:rPr>
           <w:lang w:val="en-GB"/>
         </w:rPr>
       </w:pPr>
-      <w:bookmarkStart w:id="2" w:name="_Toc468430334"/>
-      <w:proofErr w:type="spellStart"/>
+      <w:bookmarkStart w:id="2" w:name="_Toc473397285"/>
       <w:r>
         <w:rPr>
           <w:lang w:val="en-GB"/>
@@ -2317,28 +2274,13 @@
         <w:rPr>
           <w:lang w:val="en-GB"/>
         </w:rPr>
-        <w:t>bela</w:t>
-      </w:r>
-      <w:proofErr w:type="spellEnd"/>
-      <w:r>
-        <w:rPr>
-          <w:lang w:val="en-GB"/>
-        </w:rPr>
-        <w:t xml:space="preserve"> de </w:t>
-      </w:r>
-      <w:proofErr w:type="spellStart"/>
-      <w:r>
-        <w:rPr>
-          <w:lang w:val="en-GB"/>
-        </w:rPr>
-        <w:t>Conteúdos</w:t>
+        <w:t>bela de Conteúdos</w:t>
       </w:r>
       <w:bookmarkEnd w:id="2"/>
-      <w:proofErr w:type="spellEnd"/>
     </w:p>
     <w:p>
       <w:pPr>
-        <w:pStyle w:val="TOC1"/>
+        <w:pStyle w:val="Sumrio1"/>
         <w:tabs>
           <w:tab w:val="left" w:pos="440"/>
         </w:tabs>
@@ -2349,7 +2291,7 @@
           <w:noProof/>
           <w:sz w:val="22"/>
           <w:szCs w:val="22"/>
-          <w:lang w:val="pt-BR"/>
+          <w:lang w:val="en-US" w:eastAsia="en-US"/>
         </w:rPr>
       </w:pPr>
       <w:r>
@@ -2391,7 +2333,7 @@
           <w:noProof/>
           <w:sz w:val="22"/>
           <w:szCs w:val="22"/>
-          <w:lang w:val="pt-BR"/>
+          <w:lang w:val="en-US" w:eastAsia="en-US"/>
         </w:rPr>
         <w:tab/>
       </w:r>
@@ -2418,7 +2360,7 @@
         <w:rPr>
           <w:noProof/>
         </w:rPr>
-        <w:instrText xml:space="preserve"> PAGEREF _Toc468430334 \h </w:instrText>
+        <w:instrText xml:space="preserve"> PAGEREF _Toc473397285 \h </w:instrText>
       </w:r>
       <w:r>
         <w:rPr>
@@ -2446,7 +2388,7 @@
     </w:p>
     <w:p>
       <w:pPr>
-        <w:pStyle w:val="TOC1"/>
+        <w:pStyle w:val="Sumrio1"/>
         <w:tabs>
           <w:tab w:val="left" w:pos="440"/>
         </w:tabs>
@@ -2457,7 +2399,7 @@
           <w:noProof/>
           <w:sz w:val="22"/>
           <w:szCs w:val="22"/>
-          <w:lang w:val="pt-BR"/>
+          <w:lang w:val="en-US" w:eastAsia="en-US"/>
         </w:rPr>
       </w:pPr>
       <w:r>
@@ -2475,7 +2417,7 @@
           <w:noProof/>
           <w:sz w:val="22"/>
           <w:szCs w:val="22"/>
-          <w:lang w:val="pt-BR"/>
+          <w:lang w:val="en-US" w:eastAsia="en-US"/>
         </w:rPr>
         <w:tab/>
       </w:r>
@@ -2502,7 +2444,7 @@
         <w:rPr>
           <w:noProof/>
         </w:rPr>
-        <w:instrText xml:space="preserve"> PAGEREF _Toc468430335 \h </w:instrText>
+        <w:instrText xml:space="preserve"> PAGEREF _Toc473397286 \h </w:instrText>
       </w:r>
       <w:r>
         <w:rPr>
@@ -2530,7 +2472,7 @@
     </w:p>
     <w:p>
       <w:pPr>
-        <w:pStyle w:val="TOC1"/>
+        <w:pStyle w:val="Sumrio1"/>
         <w:tabs>
           <w:tab w:val="left" w:pos="440"/>
         </w:tabs>
@@ -2541,7 +2483,7 @@
           <w:noProof/>
           <w:sz w:val="22"/>
           <w:szCs w:val="22"/>
-          <w:lang w:val="pt-BR"/>
+          <w:lang w:val="en-US" w:eastAsia="en-US"/>
         </w:rPr>
       </w:pPr>
       <w:r>
@@ -2559,7 +2501,7 @@
           <w:noProof/>
           <w:sz w:val="22"/>
           <w:szCs w:val="22"/>
-          <w:lang w:val="pt-BR"/>
+          <w:lang w:val="en-US" w:eastAsia="en-US"/>
         </w:rPr>
         <w:tab/>
       </w:r>
@@ -2586,7 +2528,7 @@
         <w:rPr>
           <w:noProof/>
         </w:rPr>
-        <w:instrText xml:space="preserve"> PAGEREF _Toc468430336 \h </w:instrText>
+        <w:instrText xml:space="preserve"> PAGEREF _Toc473397287 \h </w:instrText>
       </w:r>
       <w:r>
         <w:rPr>
@@ -2614,7 +2556,7 @@
     </w:p>
     <w:p>
       <w:pPr>
-        <w:pStyle w:val="TOC2"/>
+        <w:pStyle w:val="Sumrio2"/>
         <w:tabs>
           <w:tab w:val="left" w:pos="880"/>
           <w:tab w:val="right" w:leader="dot" w:pos="9061"/>
@@ -2624,7 +2566,7 @@
           <w:noProof/>
           <w:sz w:val="22"/>
           <w:szCs w:val="22"/>
-          <w:lang w:val="pt-BR"/>
+          <w:lang w:val="en-US" w:eastAsia="en-US"/>
         </w:rPr>
       </w:pPr>
       <w:r>
@@ -2640,7 +2582,7 @@
           <w:noProof/>
           <w:sz w:val="22"/>
           <w:szCs w:val="22"/>
-          <w:lang w:val="pt-BR"/>
+          <w:lang w:val="en-US" w:eastAsia="en-US"/>
         </w:rPr>
         <w:tab/>
       </w:r>
@@ -2667,7 +2609,7 @@
         <w:rPr>
           <w:noProof/>
         </w:rPr>
-        <w:instrText xml:space="preserve"> PAGEREF _Toc468430337 \h </w:instrText>
+        <w:instrText xml:space="preserve"> PAGEREF _Toc473397288 \h </w:instrText>
       </w:r>
       <w:r>
         <w:rPr>
@@ -2695,7 +2637,7 @@
     </w:p>
     <w:p>
       <w:pPr>
-        <w:pStyle w:val="TOC2"/>
+        <w:pStyle w:val="Sumrio2"/>
         <w:tabs>
           <w:tab w:val="left" w:pos="880"/>
           <w:tab w:val="right" w:leader="dot" w:pos="9061"/>
@@ -2705,7 +2647,7 @@
           <w:noProof/>
           <w:sz w:val="22"/>
           <w:szCs w:val="22"/>
-          <w:lang w:val="pt-BR"/>
+          <w:lang w:val="en-US" w:eastAsia="en-US"/>
         </w:rPr>
       </w:pPr>
       <w:r>
@@ -2721,7 +2663,7 @@
           <w:noProof/>
           <w:sz w:val="22"/>
           <w:szCs w:val="22"/>
-          <w:lang w:val="pt-BR"/>
+          <w:lang w:val="en-US" w:eastAsia="en-US"/>
         </w:rPr>
         <w:tab/>
       </w:r>
@@ -2748,7 +2690,7 @@
         <w:rPr>
           <w:noProof/>
         </w:rPr>
-        <w:instrText xml:space="preserve"> PAGEREF _Toc468430338 \h </w:instrText>
+        <w:instrText xml:space="preserve"> PAGEREF _Toc473397289 \h </w:instrText>
       </w:r>
       <w:r>
         <w:rPr>
@@ -2776,7 +2718,7 @@
     </w:p>
     <w:p>
       <w:pPr>
-        <w:pStyle w:val="TOC1"/>
+        <w:pStyle w:val="Sumrio1"/>
         <w:tabs>
           <w:tab w:val="left" w:pos="440"/>
         </w:tabs>
@@ -2787,7 +2729,7 @@
           <w:noProof/>
           <w:sz w:val="22"/>
           <w:szCs w:val="22"/>
-          <w:lang w:val="pt-BR"/>
+          <w:lang w:val="en-US" w:eastAsia="en-US"/>
         </w:rPr>
       </w:pPr>
       <w:r>
@@ -2805,7 +2747,7 @@
           <w:noProof/>
           <w:sz w:val="22"/>
           <w:szCs w:val="22"/>
-          <w:lang w:val="pt-BR"/>
+          <w:lang w:val="en-US" w:eastAsia="en-US"/>
         </w:rPr>
         <w:tab/>
       </w:r>
@@ -2832,7 +2774,7 @@
         <w:rPr>
           <w:noProof/>
         </w:rPr>
-        <w:instrText xml:space="preserve"> PAGEREF _Toc468430339 \h </w:instrText>
+        <w:instrText xml:space="preserve"> PAGEREF _Toc473397290 \h </w:instrText>
       </w:r>
       <w:r>
         <w:rPr>
@@ -2849,7 +2791,7 @@
         <w:rPr>
           <w:noProof/>
         </w:rPr>
-        <w:t>4</w:t>
+        <w:t>5</w:t>
       </w:r>
       <w:r>
         <w:rPr>
@@ -2860,7 +2802,7 @@
     </w:p>
     <w:p>
       <w:pPr>
-        <w:pStyle w:val="TOC1"/>
+        <w:pStyle w:val="Sumrio1"/>
         <w:tabs>
           <w:tab w:val="left" w:pos="440"/>
         </w:tabs>
@@ -2871,7 +2813,7 @@
           <w:noProof/>
           <w:sz w:val="22"/>
           <w:szCs w:val="22"/>
-          <w:lang w:val="pt-BR"/>
+          <w:lang w:val="en-US" w:eastAsia="en-US"/>
         </w:rPr>
       </w:pPr>
       <w:r>
@@ -2889,7 +2831,7 @@
           <w:noProof/>
           <w:sz w:val="22"/>
           <w:szCs w:val="22"/>
-          <w:lang w:val="pt-BR"/>
+          <w:lang w:val="en-US" w:eastAsia="en-US"/>
         </w:rPr>
         <w:tab/>
       </w:r>
@@ -2916,7 +2858,7 @@
         <w:rPr>
           <w:noProof/>
         </w:rPr>
-        <w:instrText xml:space="preserve"> PAGEREF _Toc468430340 \h </w:instrText>
+        <w:instrText xml:space="preserve"> PAGEREF _Toc473397291 \h </w:instrText>
       </w:r>
       <w:r>
         <w:rPr>
@@ -2944,7 +2886,7 @@
     </w:p>
     <w:p>
       <w:pPr>
-        <w:pStyle w:val="TOC1"/>
+        <w:pStyle w:val="Sumrio1"/>
         <w:tabs>
           <w:tab w:val="left" w:pos="440"/>
         </w:tabs>
@@ -2955,7 +2897,7 @@
           <w:noProof/>
           <w:sz w:val="22"/>
           <w:szCs w:val="22"/>
-          <w:lang w:val="pt-BR"/>
+          <w:lang w:val="en-US" w:eastAsia="en-US"/>
         </w:rPr>
       </w:pPr>
       <w:r>
@@ -2973,7 +2915,7 @@
           <w:noProof/>
           <w:sz w:val="22"/>
           <w:szCs w:val="22"/>
-          <w:lang w:val="pt-BR"/>
+          <w:lang w:val="en-US" w:eastAsia="en-US"/>
         </w:rPr>
         <w:tab/>
       </w:r>
@@ -3007,7 +2949,7 @@
         <w:rPr>
           <w:noProof/>
         </w:rPr>
-        <w:instrText xml:space="preserve"> PAGEREF _Toc468430341 \h </w:instrText>
+        <w:instrText xml:space="preserve"> PAGEREF _Toc473397292 \h </w:instrText>
       </w:r>
       <w:r>
         <w:rPr>
@@ -3024,7 +2966,7 @@
         <w:rPr>
           <w:noProof/>
         </w:rPr>
-        <w:t>6</w:t>
+        <w:t>7</w:t>
       </w:r>
       <w:r>
         <w:rPr>
@@ -3035,64 +2977,133 @@
     </w:p>
     <w:p>
       <w:pPr>
-        <w:rPr>
-          <w:lang w:val="en-GB"/>
+        <w:pStyle w:val="Sumrio1"/>
+        <w:tabs>
+          <w:tab w:val="left" w:pos="440"/>
+        </w:tabs>
+        <w:rPr>
+          <w:rFonts w:asciiTheme="minorHAnsi" w:eastAsiaTheme="minorEastAsia" w:hAnsiTheme="minorHAnsi" w:cstheme="minorBidi"/>
+          <w:b w:val="0"/>
+          <w:caps w:val="0"/>
+          <w:noProof/>
+          <w:sz w:val="22"/>
+          <w:szCs w:val="22"/>
+          <w:lang w:val="en-US" w:eastAsia="en-US"/>
         </w:rPr>
       </w:pPr>
       <w:r>
         <w:rPr>
-          <w:b/>
-          <w:caps/>
-          <w:sz w:val="20"/>
+          <w:noProof/>
           <w:lang w:val="en-GB"/>
+        </w:rPr>
+        <w:t>6</w:t>
+      </w:r>
+      <w:r>
+        <w:rPr>
+          <w:rFonts w:asciiTheme="minorHAnsi" w:eastAsiaTheme="minorEastAsia" w:hAnsiTheme="minorHAnsi" w:cstheme="minorBidi"/>
+          <w:b w:val="0"/>
+          <w:caps w:val="0"/>
+          <w:noProof/>
+          <w:sz w:val="22"/>
+          <w:szCs w:val="22"/>
+          <w:lang w:val="en-US" w:eastAsia="en-US"/>
+        </w:rPr>
+        <w:tab/>
+      </w:r>
+      <w:r>
+        <w:rPr>
+          <w:noProof/>
+          <w:lang w:val="pt-BR"/>
+        </w:rPr>
+        <w:t>Cronograma</w:t>
+      </w:r>
+      <w:r>
+        <w:rPr>
+          <w:noProof/>
+          <w:lang w:val="en-GB"/>
+        </w:rPr>
+        <w:t xml:space="preserve"> (Executado)</w:t>
+      </w:r>
+      <w:r>
+        <w:rPr>
+          <w:noProof/>
+        </w:rPr>
+        <w:tab/>
+      </w:r>
+      <w:r>
+        <w:rPr>
+          <w:noProof/>
+        </w:rPr>
+        <w:fldChar w:fldCharType="begin"/>
+      </w:r>
+      <w:r>
+        <w:rPr>
+          <w:noProof/>
+        </w:rPr>
+        <w:instrText xml:space="preserve"> PAGEREF _Toc473397293 \h </w:instrText>
+      </w:r>
+      <w:r>
+        <w:rPr>
+          <w:noProof/>
+        </w:rPr>
+      </w:r>
+      <w:r>
+        <w:rPr>
+          <w:noProof/>
+        </w:rPr>
+        <w:fldChar w:fldCharType="separate"/>
+      </w:r>
+      <w:r>
+        <w:rPr>
+          <w:noProof/>
+        </w:rPr>
+        <w:t>8</w:t>
+      </w:r>
+      <w:r>
+        <w:rPr>
+          <w:noProof/>
         </w:rPr>
         <w:fldChar w:fldCharType="end"/>
       </w:r>
     </w:p>
     <w:p>
       <w:pPr>
-        <w:pStyle w:val="Heading1"/>
         <w:rPr>
           <w:lang w:val="en-GB"/>
         </w:rPr>
       </w:pPr>
       <w:r>
         <w:rPr>
+          <w:b/>
+          <w:caps/>
+          <w:sz w:val="20"/>
+          <w:lang w:val="en-GB"/>
+        </w:rPr>
+        <w:fldChar w:fldCharType="end"/>
+      </w:r>
+    </w:p>
+    <w:p>
+      <w:pPr>
+        <w:pStyle w:val="Ttulo1"/>
+        <w:rPr>
+          <w:lang w:val="en-GB"/>
+        </w:rPr>
+      </w:pPr>
+      <w:r>
+        <w:rPr>
           <w:lang w:val="en-GB"/>
         </w:rPr>
         <w:br w:type="page"/>
       </w:r>
+      <w:bookmarkStart w:id="3" w:name="_Toc473397286"/>
       <w:r>
         <w:rPr>
           <w:lang w:val="en-GB"/>
         </w:rPr>
         <w:lastRenderedPageBreak/>
-        <w:t xml:space="preserve"> </w:t>
-      </w:r>
-      <w:bookmarkStart w:id="3" w:name="_Toc468430335"/>
-      <w:proofErr w:type="spellStart"/>
-      <w:r>
-        <w:rPr>
-          <w:lang w:val="en-GB"/>
-        </w:rPr>
-        <w:t>Organização</w:t>
-      </w:r>
-      <w:proofErr w:type="spellEnd"/>
-      <w:r>
-        <w:rPr>
-          <w:lang w:val="en-GB"/>
-        </w:rPr>
-        <w:t xml:space="preserve"> do </w:t>
-      </w:r>
-      <w:proofErr w:type="spellStart"/>
-      <w:r>
-        <w:rPr>
-          <w:lang w:val="en-GB"/>
-        </w:rPr>
-        <w:t>Projeto</w:t>
+        <w:t>Organização do Projeto</w:t>
       </w:r>
       <w:bookmarkEnd w:id="3"/>
-      <w:proofErr w:type="spellEnd"/>
     </w:p>
     <w:tbl>
       <w:tblPr>
@@ -3110,7 +3121,7 @@
           <w:left w:w="70" w:type="dxa"/>
           <w:right w:w="70" w:type="dxa"/>
         </w:tblCellMar>
-        <w:tblLook w:val="00B7" w:firstRow="1" w:lastRow="0" w:firstColumn="1" w:lastColumn="0" w:noHBand="0" w:noVBand="0"/>
+        <w:tblLook w:val="00A0"/>
       </w:tblPr>
       <w:tblGrid>
         <w:gridCol w:w="2338"/>
@@ -3168,17 +3179,8 @@
                 <w:b/>
                 <w:lang w:val="en-GB"/>
               </w:rPr>
-              <w:t xml:space="preserve">Campo de </w:t>
+              <w:t>Campo de Trabalho</w:t>
             </w:r>
-            <w:proofErr w:type="spellStart"/>
-            <w:r>
-              <w:rPr>
-                <w:b/>
-                <w:lang w:val="en-GB"/>
-              </w:rPr>
-              <w:t>Trabalho</w:t>
-            </w:r>
-            <w:proofErr w:type="spellEnd"/>
           </w:p>
         </w:tc>
         <w:tc>
@@ -3192,7 +3194,6 @@
                 <w:lang w:val="en-GB"/>
               </w:rPr>
             </w:pPr>
-            <w:proofErr w:type="spellStart"/>
             <w:r>
               <w:rPr>
                 <w:b/>
@@ -3200,21 +3201,12 @@
               </w:rPr>
               <w:t>Endereço</w:t>
             </w:r>
-            <w:proofErr w:type="spellEnd"/>
             <w:r>
               <w:rPr>
                 <w:b/>
                 <w:lang w:val="en-GB"/>
               </w:rPr>
-              <w:t xml:space="preserve">, </w:t>
-            </w:r>
-            <w:proofErr w:type="spellStart"/>
-            <w:r>
-              <w:rPr>
-                <w:b/>
-                <w:lang w:val="en-GB"/>
-              </w:rPr>
-              <w:t>Tele</w:t>
+              <w:t>, Tele</w:t>
             </w:r>
             <w:r>
               <w:rPr>
@@ -3228,15 +3220,7 @@
                 <w:b/>
                 <w:lang w:val="en-GB"/>
               </w:rPr>
-              <w:t>one</w:t>
-            </w:r>
-            <w:proofErr w:type="spellEnd"/>
-            <w:r>
-              <w:rPr>
-                <w:b/>
-                <w:lang w:val="en-GB"/>
-              </w:rPr>
-              <w:t>, Email</w:t>
+              <w:t>one, Email</w:t>
             </w:r>
           </w:p>
         </w:tc>
@@ -3665,73 +3649,35 @@
     </w:tbl>
     <w:p>
       <w:pPr>
-        <w:pStyle w:val="Heading1"/>
+        <w:pStyle w:val="Ttulo1"/>
         <w:rPr>
           <w:lang w:val="en-GB"/>
         </w:rPr>
       </w:pPr>
-      <w:bookmarkStart w:id="4" w:name="_Toc468430336"/>
+      <w:bookmarkStart w:id="4" w:name="_Toc473397287"/>
       <w:r>
         <w:rPr>
           <w:lang w:val="en-GB"/>
         </w:rPr>
-        <w:t xml:space="preserve">Plano </w:t>
-      </w:r>
-      <w:proofErr w:type="spellStart"/>
-      <w:r>
-        <w:rPr>
-          <w:lang w:val="en-GB"/>
-        </w:rPr>
-        <w:t>Estruturado</w:t>
-      </w:r>
-      <w:proofErr w:type="spellEnd"/>
-      <w:r>
-        <w:rPr>
-          <w:lang w:val="en-GB"/>
-        </w:rPr>
-        <w:t xml:space="preserve"> de </w:t>
-      </w:r>
-      <w:proofErr w:type="spellStart"/>
-      <w:r>
-        <w:rPr>
-          <w:lang w:val="en-GB"/>
-        </w:rPr>
-        <w:t>Projeto</w:t>
+        <w:t>Plano Estruturado de Projeto</w:t>
       </w:r>
       <w:bookmarkEnd w:id="4"/>
-      <w:proofErr w:type="spellEnd"/>
     </w:p>
     <w:p>
       <w:pPr>
-        <w:pStyle w:val="Heading2"/>
+        <w:pStyle w:val="Ttulo2"/>
         <w:rPr>
           <w:lang w:val="en-GB"/>
         </w:rPr>
       </w:pPr>
-      <w:bookmarkStart w:id="5" w:name="_Toc468430337"/>
-      <w:proofErr w:type="spellStart"/>
+      <w:bookmarkStart w:id="5" w:name="_Toc473397288"/>
       <w:r>
         <w:rPr>
           <w:lang w:val="en-GB"/>
         </w:rPr>
-        <w:t>Visão</w:t>
-      </w:r>
-      <w:proofErr w:type="spellEnd"/>
-      <w:r>
-        <w:rPr>
-          <w:lang w:val="en-GB"/>
-        </w:rPr>
-        <w:t xml:space="preserve"> </w:t>
-      </w:r>
-      <w:proofErr w:type="spellStart"/>
-      <w:r>
-        <w:rPr>
-          <w:lang w:val="en-GB"/>
-        </w:rPr>
-        <w:t>Geral</w:t>
+        <w:t>VisãoGeral</w:t>
       </w:r>
       <w:bookmarkEnd w:id="5"/>
-      <w:proofErr w:type="spellEnd"/>
     </w:p>
     <w:p>
       <w:pPr>
@@ -3752,7 +3698,7 @@
             <wp:cNvGraphicFramePr/>
             <a:graphic xmlns:a="http://schemas.openxmlformats.org/drawingml/2006/main">
               <a:graphicData uri="http://schemas.openxmlformats.org/drawingml/2006/diagram">
-                <dgm:relIds xmlns:dgm="http://schemas.openxmlformats.org/drawingml/2006/diagram" xmlns:r="http://schemas.openxmlformats.org/officeDocument/2006/relationships" r:dm="rId8" r:lo="rId9" r:qs="rId10" r:cs="rId11"/>
+                <dgm:relIds xmlns:dgm="http://schemas.openxmlformats.org/drawingml/2006/diagram" xmlns:r="http://schemas.openxmlformats.org/officeDocument/2006/relationships" r:dm="rId7" r:lo="rId8" r:qs="rId9" r:cs="rId10"/>
               </a:graphicData>
             </a:graphic>
           </wp:inline>
@@ -3763,41 +3709,19 @@
     <w:p/>
     <w:p>
       <w:pPr>
-        <w:pStyle w:val="Heading2"/>
+        <w:pStyle w:val="Ttulo2"/>
         <w:rPr>
           <w:lang w:val="en-GB"/>
         </w:rPr>
       </w:pPr>
       <w:bookmarkStart w:id="6" w:name="_Toc513986368"/>
       <w:bookmarkStart w:id="7" w:name="_Toc513986632"/>
-      <w:bookmarkStart w:id="8" w:name="_Toc468430338"/>
-      <w:proofErr w:type="spellStart"/>
+      <w:bookmarkStart w:id="8" w:name="_Toc473397289"/>
       <w:r>
         <w:rPr>
           <w:lang w:val="en-GB"/>
         </w:rPr>
-        <w:t>Desenvolvimento</w:t>
-      </w:r>
-      <w:proofErr w:type="spellEnd"/>
-      <w:r>
-        <w:rPr>
-          <w:lang w:val="en-GB"/>
-        </w:rPr>
-        <w:t xml:space="preserve"> do </w:t>
-      </w:r>
-      <w:proofErr w:type="spellStart"/>
-      <w:r>
-        <w:rPr>
-          <w:lang w:val="en-GB"/>
-        </w:rPr>
-        <w:t>Sistema</w:t>
-      </w:r>
-      <w:proofErr w:type="spellEnd"/>
-      <w:r>
-        <w:rPr>
-          <w:lang w:val="en-GB"/>
-        </w:rPr>
-        <w:t xml:space="preserve"> </w:t>
+        <w:t>Desenvolvimento do Sistema</w:t>
       </w:r>
       <w:r>
         <w:rPr>
@@ -3805,14 +3729,12 @@
         </w:rPr>
         <w:t>(</w:t>
       </w:r>
-      <w:proofErr w:type="spellStart"/>
       <w:r>
         <w:rPr>
           <w:lang w:val="en-GB"/>
         </w:rPr>
         <w:t>detalhado</w:t>
       </w:r>
-      <w:proofErr w:type="spellEnd"/>
       <w:r>
         <w:rPr>
           <w:lang w:val="en-GB"/>
@@ -3851,7 +3773,7 @@
             <wp:cNvGraphicFramePr/>
             <a:graphic xmlns:a="http://schemas.openxmlformats.org/drawingml/2006/main">
               <a:graphicData uri="http://schemas.openxmlformats.org/drawingml/2006/diagram">
-                <dgm:relIds xmlns:dgm="http://schemas.openxmlformats.org/drawingml/2006/diagram" xmlns:r="http://schemas.openxmlformats.org/officeDocument/2006/relationships" r:dm="rId13" r:lo="rId14" r:qs="rId15" r:cs="rId16"/>
+                <dgm:relIds xmlns:dgm="http://schemas.openxmlformats.org/drawingml/2006/diagram" xmlns:r="http://schemas.openxmlformats.org/officeDocument/2006/relationships" r:dm="rId11" r:lo="rId12" r:qs="rId13" r:cs="rId14"/>
               </a:graphicData>
             </a:graphic>
           </wp:anchor>
@@ -3966,7 +3888,7 @@
             <wp:cNvGraphicFramePr/>
             <a:graphic xmlns:a="http://schemas.openxmlformats.org/drawingml/2006/main">
               <a:graphicData uri="http://schemas.openxmlformats.org/drawingml/2006/diagram">
-                <dgm:relIds xmlns:dgm="http://schemas.openxmlformats.org/drawingml/2006/diagram" xmlns:r="http://schemas.openxmlformats.org/officeDocument/2006/relationships" r:dm="rId18" r:lo="rId19" r:qs="rId20" r:cs="rId21"/>
+                <dgm:relIds xmlns:dgm="http://schemas.openxmlformats.org/drawingml/2006/diagram" xmlns:r="http://schemas.openxmlformats.org/officeDocument/2006/relationships" r:dm="rId15" r:lo="rId16" r:qs="rId17" r:cs="rId18"/>
               </a:graphicData>
             </a:graphic>
           </wp:anchor>
@@ -4059,9 +3981,132 @@
               <wp:posOffset>154098</wp:posOffset>
             </wp:positionV>
             <wp:extent cx="5759184" cy="2041451"/>
-            <wp:effectExtent l="0" t="0" r="0" b="0"/>
+            <wp:effectExtent l="19050" t="0" r="12966" b="0"/>
             <wp:wrapNone/>
             <wp:docPr id="8" name="Diagrama 2"/>
+            <wp:cNvGraphicFramePr/>
+            <a:graphic xmlns:a="http://schemas.openxmlformats.org/drawingml/2006/main">
+              <a:graphicData uri="http://schemas.openxmlformats.org/drawingml/2006/diagram">
+                <dgm:relIds xmlns:dgm="http://schemas.openxmlformats.org/drawingml/2006/diagram" xmlns:r="http://schemas.openxmlformats.org/officeDocument/2006/relationships" r:dm="rId19" r:lo="rId20" r:qs="rId21" r:cs="rId22"/>
+              </a:graphicData>
+            </a:graphic>
+          </wp:anchor>
+        </w:drawing>
+      </w:r>
+    </w:p>
+    <w:p>
+      <w:pPr>
+        <w:jc w:val="center"/>
+        <w:rPr>
+          <w:lang w:val="en-GB"/>
+        </w:rPr>
+      </w:pPr>
+    </w:p>
+    <w:p>
+      <w:pPr>
+        <w:jc w:val="center"/>
+        <w:rPr>
+          <w:lang w:val="en-GB"/>
+        </w:rPr>
+      </w:pPr>
+    </w:p>
+    <w:p>
+      <w:pPr>
+        <w:jc w:val="center"/>
+        <w:rPr>
+          <w:lang w:val="en-GB"/>
+        </w:rPr>
+      </w:pPr>
+    </w:p>
+    <w:p>
+      <w:pPr>
+        <w:jc w:val="center"/>
+        <w:rPr>
+          <w:lang w:val="en-GB"/>
+        </w:rPr>
+      </w:pPr>
+    </w:p>
+    <w:p>
+      <w:pPr>
+        <w:jc w:val="center"/>
+        <w:rPr>
+          <w:lang w:val="en-GB"/>
+        </w:rPr>
+      </w:pPr>
+    </w:p>
+    <w:p>
+      <w:pPr>
+        <w:jc w:val="center"/>
+        <w:rPr>
+          <w:lang w:val="en-GB"/>
+        </w:rPr>
+      </w:pPr>
+    </w:p>
+    <w:p>
+      <w:pPr>
+        <w:jc w:val="center"/>
+        <w:rPr>
+          <w:lang w:val="en-GB"/>
+        </w:rPr>
+      </w:pPr>
+    </w:p>
+    <w:p>
+      <w:pPr>
+        <w:jc w:val="center"/>
+        <w:rPr>
+          <w:lang w:val="en-GB"/>
+        </w:rPr>
+      </w:pPr>
+    </w:p>
+    <w:p>
+      <w:pPr>
+        <w:jc w:val="center"/>
+        <w:rPr>
+          <w:lang w:val="en-GB"/>
+        </w:rPr>
+      </w:pPr>
+    </w:p>
+    <w:p>
+      <w:pPr>
+        <w:jc w:val="center"/>
+        <w:rPr>
+          <w:lang w:val="en-GB"/>
+        </w:rPr>
+      </w:pPr>
+    </w:p>
+    <w:p>
+      <w:pPr>
+        <w:jc w:val="center"/>
+        <w:rPr>
+          <w:lang w:val="en-GB"/>
+        </w:rPr>
+      </w:pPr>
+    </w:p>
+    <w:p>
+      <w:pPr>
+        <w:jc w:val="center"/>
+        <w:rPr>
+          <w:lang w:val="en-GB"/>
+        </w:rPr>
+      </w:pPr>
+      <w:r>
+        <w:rPr>
+          <w:noProof/>
+          <w:lang w:val="pt-BR"/>
+        </w:rPr>
+        <w:drawing>
+          <wp:anchor distT="0" distB="0" distL="114300" distR="114300" simplePos="0" relativeHeight="251662336" behindDoc="0" locked="0" layoutInCell="1" allowOverlap="1">
+            <wp:simplePos x="0" y="0"/>
+            <wp:positionH relativeFrom="column">
+              <wp:posOffset>147320</wp:posOffset>
+            </wp:positionH>
+            <wp:positionV relativeFrom="paragraph">
+              <wp:posOffset>92075</wp:posOffset>
+            </wp:positionV>
+            <wp:extent cx="5742940" cy="2190115"/>
+            <wp:effectExtent l="38100" t="0" r="10160" b="0"/>
+            <wp:wrapNone/>
+            <wp:docPr id="6" name="Diagrama 2"/>
             <wp:cNvGraphicFramePr/>
             <a:graphic xmlns:a="http://schemas.openxmlformats.org/drawingml/2006/main">
               <a:graphicData uri="http://schemas.openxmlformats.org/drawingml/2006/diagram">
@@ -4167,173 +4212,28 @@
           <w:lang w:val="en-GB"/>
         </w:rPr>
       </w:pPr>
-      <w:r>
-        <w:rPr>
-          <w:noProof/>
-          <w:lang w:val="pt-BR"/>
-        </w:rPr>
-        <w:drawing>
-          <wp:anchor distT="0" distB="0" distL="114300" distR="114300" simplePos="0" relativeHeight="251662336" behindDoc="0" locked="0" layoutInCell="1" allowOverlap="1">
-            <wp:simplePos x="0" y="0"/>
-            <wp:positionH relativeFrom="column">
-              <wp:posOffset>147320</wp:posOffset>
-            </wp:positionH>
-            <wp:positionV relativeFrom="paragraph">
-              <wp:posOffset>92075</wp:posOffset>
-            </wp:positionV>
-            <wp:extent cx="5742940" cy="2190115"/>
-            <wp:effectExtent l="38100" t="0" r="0" b="0"/>
-            <wp:wrapNone/>
-            <wp:docPr id="6" name="Diagrama 2"/>
-            <wp:cNvGraphicFramePr/>
-            <a:graphic xmlns:a="http://schemas.openxmlformats.org/drawingml/2006/main">
-              <a:graphicData uri="http://schemas.openxmlformats.org/drawingml/2006/diagram">
-                <dgm:relIds xmlns:dgm="http://schemas.openxmlformats.org/drawingml/2006/diagram" xmlns:r="http://schemas.openxmlformats.org/officeDocument/2006/relationships" r:dm="rId28" r:lo="rId29" r:qs="rId30" r:cs="rId31"/>
-              </a:graphicData>
-            </a:graphic>
-          </wp:anchor>
-        </w:drawing>
-      </w:r>
-    </w:p>
-    <w:p>
-      <w:pPr>
-        <w:jc w:val="center"/>
-        <w:rPr>
-          <w:lang w:val="en-GB"/>
-        </w:rPr>
-      </w:pPr>
-    </w:p>
-    <w:p>
-      <w:pPr>
-        <w:jc w:val="center"/>
-        <w:rPr>
-          <w:lang w:val="en-GB"/>
-        </w:rPr>
-      </w:pPr>
-    </w:p>
-    <w:p>
-      <w:pPr>
-        <w:jc w:val="center"/>
-        <w:rPr>
-          <w:lang w:val="en-GB"/>
-        </w:rPr>
-      </w:pPr>
-    </w:p>
-    <w:p>
-      <w:pPr>
-        <w:jc w:val="center"/>
-        <w:rPr>
-          <w:lang w:val="en-GB"/>
-        </w:rPr>
-      </w:pPr>
-    </w:p>
-    <w:p>
-      <w:pPr>
-        <w:jc w:val="center"/>
-        <w:rPr>
-          <w:lang w:val="en-GB"/>
-        </w:rPr>
-      </w:pPr>
-    </w:p>
-    <w:p>
-      <w:pPr>
-        <w:jc w:val="center"/>
-        <w:rPr>
-          <w:lang w:val="en-GB"/>
-        </w:rPr>
-      </w:pPr>
-    </w:p>
-    <w:p>
-      <w:pPr>
-        <w:jc w:val="center"/>
-        <w:rPr>
-          <w:lang w:val="en-GB"/>
-        </w:rPr>
-      </w:pPr>
-    </w:p>
-    <w:p>
-      <w:pPr>
-        <w:jc w:val="center"/>
-        <w:rPr>
-          <w:lang w:val="en-GB"/>
-        </w:rPr>
-      </w:pPr>
-    </w:p>
-    <w:p>
-      <w:pPr>
-        <w:jc w:val="center"/>
-        <w:rPr>
-          <w:lang w:val="en-GB"/>
-        </w:rPr>
-      </w:pPr>
-    </w:p>
-    <w:p>
-      <w:pPr>
-        <w:jc w:val="center"/>
-        <w:rPr>
-          <w:lang w:val="en-GB"/>
-        </w:rPr>
-      </w:pPr>
-    </w:p>
-    <w:p>
-      <w:pPr>
-        <w:jc w:val="center"/>
-        <w:rPr>
-          <w:lang w:val="en-GB"/>
-        </w:rPr>
-      </w:pPr>
-    </w:p>
-    <w:p>
-      <w:pPr>
-        <w:jc w:val="center"/>
-        <w:rPr>
-          <w:lang w:val="en-GB"/>
-        </w:rPr>
-      </w:pPr>
     </w:p>
     <w:p/>
     <w:p>
       <w:pPr>
-        <w:pStyle w:val="Heading1"/>
+        <w:pStyle w:val="Ttulo1"/>
         <w:rPr>
           <w:lang w:val="en-GB"/>
         </w:rPr>
       </w:pPr>
+      <w:bookmarkStart w:id="9" w:name="_Toc473397290"/>
       <w:r>
         <w:rPr>
           <w:lang w:val="en-GB"/>
         </w:rPr>
         <w:lastRenderedPageBreak/>
-        <w:t xml:space="preserve"> </w:t>
-      </w:r>
-      <w:bookmarkStart w:id="9" w:name="_Toc468430339"/>
-      <w:proofErr w:type="spellStart"/>
-      <w:r>
-        <w:rPr>
-          <w:lang w:val="en-GB"/>
-        </w:rPr>
-        <w:t>Pacotes</w:t>
-      </w:r>
-      <w:proofErr w:type="spellEnd"/>
-      <w:r>
-        <w:rPr>
-          <w:lang w:val="en-GB"/>
-        </w:rPr>
-        <w:t xml:space="preserve"> de </w:t>
-      </w:r>
-      <w:proofErr w:type="spellStart"/>
-      <w:r>
-        <w:rPr>
-          <w:lang w:val="en-GB"/>
-        </w:rPr>
-        <w:t>trabalho</w:t>
+        <w:t>Pacotes de trabalho</w:t>
       </w:r>
       <w:bookmarkEnd w:id="9"/>
-      <w:proofErr w:type="spellEnd"/>
     </w:p>
     <w:p>
       <w:pPr>
-        <w:pStyle w:val="ListParagraph"/>
+        <w:pStyle w:val="PargrafodaLista"/>
         <w:numPr>
           <w:ilvl w:val="0"/>
           <w:numId w:val="36"/>
@@ -4379,7 +4279,7 @@
     </w:p>
     <w:p>
       <w:pPr>
-        <w:pStyle w:val="ListParagraph"/>
+        <w:pStyle w:val="PargrafodaLista"/>
         <w:numPr>
           <w:ilvl w:val="1"/>
           <w:numId w:val="35"/>
@@ -4424,7 +4324,7 @@
     </w:p>
     <w:p>
       <w:pPr>
-        <w:pStyle w:val="ListParagraph"/>
+        <w:pStyle w:val="PargrafodaLista"/>
         <w:numPr>
           <w:ilvl w:val="1"/>
           <w:numId w:val="35"/>
@@ -4464,21 +4364,7 @@
           <w:szCs w:val="24"/>
           <w:lang w:val="pt-BR"/>
         </w:rPr>
-        <w:t xml:space="preserve"> como ocorrerá o controle de versões do</w:t>
-      </w:r>
-      <w:r>
-        <w:rPr>
-          <w:szCs w:val="24"/>
-          <w:lang w:val="pt-BR"/>
-        </w:rPr>
-        <w:t xml:space="preserve"> </w:t>
-      </w:r>
-      <w:r>
-        <w:rPr>
-          <w:szCs w:val="24"/>
-          <w:lang w:val="pt-BR"/>
-        </w:rPr>
-        <w:t xml:space="preserve">software e </w:t>
+        <w:t xml:space="preserve"> como ocorrerá o controle de versões dosoftware e </w:t>
       </w:r>
       <w:r>
         <w:rPr>
@@ -4509,7 +4395,7 @@
     </w:p>
     <w:p>
       <w:pPr>
-        <w:pStyle w:val="ListParagraph"/>
+        <w:pStyle w:val="PargrafodaLista"/>
         <w:numPr>
           <w:ilvl w:val="0"/>
           <w:numId w:val="36"/>
@@ -4546,7 +4432,7 @@
     </w:p>
     <w:p>
       <w:pPr>
-        <w:pStyle w:val="ListParagraph"/>
+        <w:pStyle w:val="PargrafodaLista"/>
         <w:numPr>
           <w:ilvl w:val="1"/>
           <w:numId w:val="36"/>
@@ -4577,7 +4463,7 @@
     </w:p>
     <w:p>
       <w:pPr>
-        <w:pStyle w:val="ListParagraph"/>
+        <w:pStyle w:val="PargrafodaLista"/>
         <w:numPr>
           <w:ilvl w:val="1"/>
           <w:numId w:val="36"/>
@@ -4603,21 +4489,7 @@
           <w:szCs w:val="24"/>
           <w:lang w:val="pt-BR"/>
         </w:rPr>
-        <w:t>efinar o plano de projeto, coordenar as atividades e manter o projeto</w:t>
-      </w:r>
-      <w:r>
-        <w:rPr>
-          <w:szCs w:val="24"/>
-          <w:lang w:val="pt-BR"/>
-        </w:rPr>
-        <w:t xml:space="preserve"> </w:t>
-      </w:r>
-      <w:r>
-        <w:rPr>
-          <w:szCs w:val="24"/>
-          <w:lang w:val="pt-BR"/>
-        </w:rPr>
-        <w:t>em execução.</w:t>
+        <w:t>efinar o plano de projeto, coordenar as atividades e manter o projetoem execução.</w:t>
       </w:r>
     </w:p>
     <w:p>
@@ -4634,7 +4506,7 @@
     </w:p>
     <w:p>
       <w:pPr>
-        <w:pStyle w:val="ListParagraph"/>
+        <w:pStyle w:val="PargrafodaLista"/>
         <w:numPr>
           <w:ilvl w:val="0"/>
           <w:numId w:val="36"/>
@@ -4671,7 +4543,7 @@
     </w:p>
     <w:p>
       <w:pPr>
-        <w:pStyle w:val="ListParagraph"/>
+        <w:pStyle w:val="PargrafodaLista"/>
         <w:numPr>
           <w:ilvl w:val="1"/>
           <w:numId w:val="36"/>
@@ -4704,13 +4576,6 @@
           <w:szCs w:val="24"/>
           <w:lang w:val="pt-BR"/>
         </w:rPr>
-        <w:t xml:space="preserve"> </w:t>
-      </w:r>
-      <w:r>
-        <w:rPr>
-          <w:szCs w:val="24"/>
-          <w:lang w:val="pt-BR"/>
-        </w:rPr>
         <w:t>para aplicar a</w:t>
       </w:r>
       <w:r>
@@ -4723,7 +4588,7 @@
     </w:p>
     <w:p>
       <w:pPr>
-        <w:pStyle w:val="ListParagraph"/>
+        <w:pStyle w:val="PargrafodaLista"/>
         <w:numPr>
           <w:ilvl w:val="1"/>
           <w:numId w:val="36"/>
@@ -4763,26 +4628,12 @@
           <w:szCs w:val="24"/>
           <w:lang w:val="pt-BR"/>
         </w:rPr>
-        <w:t>erificar todos os documentos e códigos-fonte</w:t>
-      </w:r>
-      <w:r>
-        <w:rPr>
-          <w:szCs w:val="24"/>
-          <w:lang w:val="pt-BR"/>
-        </w:rPr>
-        <w:t xml:space="preserve"> </w:t>
-      </w:r>
-      <w:r>
-        <w:rPr>
-          <w:szCs w:val="24"/>
-          <w:lang w:val="pt-BR"/>
-        </w:rPr>
-        <w:t>produzidos durante o projeto.</w:t>
+        <w:t>erificar todos os documentos e códigos-fonteproduzidos durante o projeto.</w:t>
       </w:r>
     </w:p>
     <w:p>
       <w:pPr>
-        <w:pStyle w:val="ListParagraph"/>
+        <w:pStyle w:val="PargrafodaLista"/>
         <w:numPr>
           <w:ilvl w:val="1"/>
           <w:numId w:val="36"/>
@@ -4850,21 +4701,7 @@
           <w:szCs w:val="24"/>
           <w:lang w:val="pt-BR"/>
         </w:rPr>
-        <w:t>da implementação dos</w:t>
-      </w:r>
-      <w:r>
-        <w:rPr>
-          <w:szCs w:val="24"/>
-          <w:lang w:val="pt-BR"/>
-        </w:rPr>
-        <w:t xml:space="preserve"> </w:t>
-      </w:r>
-      <w:r>
-        <w:rPr>
-          <w:szCs w:val="24"/>
-          <w:lang w:val="pt-BR"/>
-        </w:rPr>
-        <w:t xml:space="preserve">requisitos e </w:t>
+        <w:t xml:space="preserve">da implementação dosrequisitos e </w:t>
       </w:r>
       <w:r>
         <w:rPr>
@@ -4904,7 +4741,7 @@
     </w:p>
     <w:p>
       <w:pPr>
-        <w:pStyle w:val="ListParagraph"/>
+        <w:pStyle w:val="PargrafodaLista"/>
         <w:numPr>
           <w:ilvl w:val="1"/>
           <w:numId w:val="36"/>
@@ -4958,26 +4795,12 @@
           <w:szCs w:val="24"/>
           <w:lang w:val="pt-BR"/>
         </w:rPr>
-        <w:t xml:space="preserve"> a</w:t>
-      </w:r>
-      <w:r>
-        <w:rPr>
-          <w:szCs w:val="24"/>
-          <w:lang w:val="pt-BR"/>
-        </w:rPr>
-        <w:t xml:space="preserve"> </w:t>
-      </w:r>
-      <w:r>
-        <w:rPr>
-          <w:szCs w:val="24"/>
-          <w:lang w:val="pt-BR"/>
-        </w:rPr>
-        <w:t>especificação.</w:t>
+        <w:t xml:space="preserve"> aespecificação.</w:t>
       </w:r>
     </w:p>
     <w:p>
       <w:pPr>
-        <w:pStyle w:val="ListParagraph"/>
+        <w:pStyle w:val="PargrafodaLista"/>
         <w:numPr>
           <w:ilvl w:val="1"/>
           <w:numId w:val="36"/>
@@ -5031,13 +4854,6 @@
           <w:szCs w:val="24"/>
           <w:lang w:val="pt-BR"/>
         </w:rPr>
-        <w:t xml:space="preserve"> </w:t>
-      </w:r>
-      <w:r>
-        <w:rPr>
-          <w:szCs w:val="24"/>
-          <w:lang w:val="pt-BR"/>
-        </w:rPr>
         <w:t xml:space="preserve">definidos </w:t>
       </w:r>
       <w:r>
@@ -5061,7 +4877,7 @@
     </w:p>
     <w:p>
       <w:pPr>
-        <w:pStyle w:val="ListParagraph"/>
+        <w:pStyle w:val="PargrafodaLista"/>
         <w:numPr>
           <w:ilvl w:val="0"/>
           <w:numId w:val="36"/>
@@ -5098,7 +4914,7 @@
     </w:p>
     <w:p>
       <w:pPr>
-        <w:pStyle w:val="ListParagraph"/>
+        <w:pStyle w:val="PargrafodaLista"/>
         <w:numPr>
           <w:ilvl w:val="1"/>
           <w:numId w:val="36"/>
@@ -5138,26 +4954,12 @@
           <w:szCs w:val="24"/>
           <w:lang w:val="pt-BR"/>
         </w:rPr>
-        <w:t>etalhamento do problema e</w:t>
-      </w:r>
-      <w:r>
-        <w:rPr>
-          <w:szCs w:val="24"/>
-          <w:lang w:val="pt-BR"/>
-        </w:rPr>
-        <w:t xml:space="preserve"> </w:t>
-      </w:r>
-      <w:r>
-        <w:rPr>
-          <w:szCs w:val="24"/>
-          <w:lang w:val="pt-BR"/>
-        </w:rPr>
-        <w:t>escolha apropriada de mecanismos para a implementação da solução.</w:t>
+        <w:t>etalhamento do problema eescolha apropriada de mecanismos para a implementação da solução.</w:t>
       </w:r>
     </w:p>
     <w:p>
       <w:pPr>
-        <w:pStyle w:val="ListParagraph"/>
+        <w:pStyle w:val="PargrafodaLista"/>
         <w:numPr>
           <w:ilvl w:val="1"/>
           <w:numId w:val="36"/>
@@ -5188,7 +4990,7 @@
     </w:p>
     <w:p>
       <w:pPr>
-        <w:pStyle w:val="ListParagraph"/>
+        <w:pStyle w:val="PargrafodaLista"/>
         <w:numPr>
           <w:ilvl w:val="2"/>
           <w:numId w:val="36"/>
@@ -5219,7 +5021,7 @@
     </w:p>
     <w:p>
       <w:pPr>
-        <w:pStyle w:val="ListParagraph"/>
+        <w:pStyle w:val="PargrafodaLista"/>
         <w:numPr>
           <w:ilvl w:val="2"/>
           <w:numId w:val="36"/>
@@ -5250,7 +5052,7 @@
     </w:p>
     <w:p>
       <w:pPr>
-        <w:pStyle w:val="ListParagraph"/>
+        <w:pStyle w:val="PargrafodaLista"/>
         <w:numPr>
           <w:ilvl w:val="1"/>
           <w:numId w:val="36"/>
@@ -5280,7 +5082,7 @@
     </w:p>
     <w:p>
       <w:pPr>
-        <w:pStyle w:val="ListParagraph"/>
+        <w:pStyle w:val="PargrafodaLista"/>
         <w:numPr>
           <w:ilvl w:val="2"/>
           <w:numId w:val="36"/>
@@ -5325,7 +5127,7 @@
     </w:p>
     <w:p>
       <w:pPr>
-        <w:pStyle w:val="ListParagraph"/>
+        <w:pStyle w:val="PargrafodaLista"/>
         <w:numPr>
           <w:ilvl w:val="1"/>
           <w:numId w:val="36"/>
@@ -5355,7 +5157,7 @@
     </w:p>
     <w:p>
       <w:pPr>
-        <w:pStyle w:val="ListParagraph"/>
+        <w:pStyle w:val="PargrafodaLista"/>
         <w:numPr>
           <w:ilvl w:val="2"/>
           <w:numId w:val="36"/>
@@ -5390,17 +5192,10 @@
         </w:rPr>
         <w:t>efine a estrutura do sistema em módulos, interfaces e a relação existente entre eles.</w:t>
       </w:r>
-      <w:r>
-        <w:rPr>
-          <w:szCs w:val="24"/>
-          <w:lang w:val="pt-BR"/>
-        </w:rPr>
-        <w:t xml:space="preserve"> </w:t>
-      </w:r>
     </w:p>
     <w:p>
       <w:pPr>
-        <w:pStyle w:val="ListParagraph"/>
+        <w:pStyle w:val="PargrafodaLista"/>
         <w:numPr>
           <w:ilvl w:val="2"/>
           <w:numId w:val="36"/>
@@ -5438,7 +5233,7 @@
     </w:p>
     <w:p>
       <w:pPr>
-        <w:pStyle w:val="ListParagraph"/>
+        <w:pStyle w:val="PargrafodaLista"/>
         <w:numPr>
           <w:ilvl w:val="1"/>
           <w:numId w:val="36"/>
@@ -5461,7 +5256,7 @@
     </w:p>
     <w:p>
       <w:pPr>
-        <w:pStyle w:val="ListParagraph"/>
+        <w:pStyle w:val="PargrafodaLista"/>
         <w:numPr>
           <w:ilvl w:val="2"/>
           <w:numId w:val="36"/>
@@ -5534,7 +5329,7 @@
     </w:p>
     <w:p>
       <w:pPr>
-        <w:pStyle w:val="ListParagraph"/>
+        <w:pStyle w:val="PargrafodaLista"/>
         <w:numPr>
           <w:ilvl w:val="2"/>
           <w:numId w:val="36"/>
@@ -5560,26 +5355,12 @@
           <w:szCs w:val="24"/>
           <w:lang w:val="pt-BR"/>
         </w:rPr>
-        <w:t>xecutar testes nos módulos de acordo com a especificação</w:t>
-      </w:r>
-      <w:r>
-        <w:rPr>
-          <w:szCs w:val="24"/>
-          <w:lang w:val="pt-BR"/>
-        </w:rPr>
-        <w:t xml:space="preserve"> </w:t>
-      </w:r>
-      <w:r>
-        <w:rPr>
-          <w:szCs w:val="24"/>
-          <w:lang w:val="pt-BR"/>
-        </w:rPr>
-        <w:t>do sistema e assegurando a qualidade.</w:t>
+        <w:t>xecutar testes nos módulos de acordo com a especificaçãodo sistema e assegurando a qualidade.</w:t>
       </w:r>
     </w:p>
     <w:p>
       <w:pPr>
-        <w:pStyle w:val="ListParagraph"/>
+        <w:pStyle w:val="PargrafodaLista"/>
         <w:numPr>
           <w:ilvl w:val="1"/>
           <w:numId w:val="36"/>
@@ -5623,7 +5404,7 @@
     </w:p>
     <w:p>
       <w:pPr>
-        <w:pStyle w:val="ListParagraph"/>
+        <w:pStyle w:val="PargrafodaLista"/>
         <w:numPr>
           <w:ilvl w:val="2"/>
           <w:numId w:val="36"/>
@@ -5669,7 +5450,7 @@
     </w:p>
     <w:p>
       <w:pPr>
-        <w:pStyle w:val="ListParagraph"/>
+        <w:pStyle w:val="PargrafodaLista"/>
         <w:numPr>
           <w:ilvl w:val="2"/>
           <w:numId w:val="36"/>
@@ -5700,12 +5481,12 @@
     </w:p>
     <w:p>
       <w:pPr>
-        <w:pStyle w:val="Heading1"/>
+        <w:pStyle w:val="Ttulo1"/>
         <w:rPr>
           <w:lang w:val="en-GB"/>
         </w:rPr>
       </w:pPr>
-      <w:bookmarkStart w:id="10" w:name="_Toc468430340"/>
+      <w:bookmarkStart w:id="10" w:name="_Toc473397291"/>
       <w:r>
         <w:rPr>
           <w:lang w:val="en-GB"/>
@@ -5722,7 +5503,7 @@
     </w:p>
     <w:p>
       <w:pPr>
-        <w:pStyle w:val="ListParagraph"/>
+        <w:pStyle w:val="PargrafodaLista"/>
         <w:numPr>
           <w:ilvl w:val="0"/>
           <w:numId w:val="14"/>
@@ -5764,7 +5545,7 @@
     </w:p>
     <w:p>
       <w:pPr>
-        <w:pStyle w:val="ListParagraph"/>
+        <w:pStyle w:val="PargrafodaLista"/>
         <w:numPr>
           <w:ilvl w:val="0"/>
           <w:numId w:val="14"/>
@@ -5806,7 +5587,7 @@
     </w:p>
     <w:p>
       <w:pPr>
-        <w:pStyle w:val="ListParagraph"/>
+        <w:pStyle w:val="PargrafodaLista"/>
         <w:numPr>
           <w:ilvl w:val="0"/>
           <w:numId w:val="14"/>
@@ -5841,7 +5622,7 @@
     </w:p>
     <w:p>
       <w:pPr>
-        <w:pStyle w:val="ListParagraph"/>
+        <w:pStyle w:val="PargrafodaLista"/>
         <w:numPr>
           <w:ilvl w:val="0"/>
           <w:numId w:val="14"/>
@@ -5876,7 +5657,7 @@
     </w:p>
     <w:p>
       <w:pPr>
-        <w:pStyle w:val="ListParagraph"/>
+        <w:pStyle w:val="PargrafodaLista"/>
         <w:numPr>
           <w:ilvl w:val="0"/>
           <w:numId w:val="14"/>
@@ -5918,7 +5699,7 @@
     </w:p>
     <w:p>
       <w:pPr>
-        <w:pStyle w:val="ListParagraph"/>
+        <w:pStyle w:val="PargrafodaLista"/>
         <w:numPr>
           <w:ilvl w:val="0"/>
           <w:numId w:val="14"/>
@@ -5946,7 +5727,7 @@
     </w:p>
     <w:p>
       <w:pPr>
-        <w:pStyle w:val="ListParagraph"/>
+        <w:pStyle w:val="PargrafodaLista"/>
         <w:numPr>
           <w:ilvl w:val="0"/>
           <w:numId w:val="14"/>
@@ -5981,7 +5762,7 @@
     </w:p>
     <w:p>
       <w:pPr>
-        <w:pStyle w:val="ListParagraph"/>
+        <w:pStyle w:val="PargrafodaLista"/>
         <w:numPr>
           <w:ilvl w:val="0"/>
           <w:numId w:val="14"/>
@@ -6044,7 +5825,7 @@
     </w:p>
     <w:p>
       <w:pPr>
-        <w:pStyle w:val="ListParagraph"/>
+        <w:pStyle w:val="PargrafodaLista"/>
         <w:numPr>
           <w:ilvl w:val="0"/>
           <w:numId w:val="14"/>
@@ -6079,7 +5860,7 @@
     </w:p>
     <w:p>
       <w:pPr>
-        <w:pStyle w:val="ListParagraph"/>
+        <w:pStyle w:val="PargrafodaLista"/>
         <w:numPr>
           <w:ilvl w:val="0"/>
           <w:numId w:val="14"/>
@@ -6135,7 +5916,7 @@
     </w:p>
     <w:p>
       <w:pPr>
-        <w:pStyle w:val="ListParagraph"/>
+        <w:pStyle w:val="PargrafodaLista"/>
         <w:numPr>
           <w:ilvl w:val="0"/>
           <w:numId w:val="14"/>
@@ -6187,16 +5968,15 @@
           <w:lang w:val="pt-BR"/>
         </w:rPr>
         <w:sectPr>
-          <w:headerReference w:type="default" r:id="rId33"/>
-          <w:footerReference w:type="default" r:id="rId34"/>
-          <w:headerReference w:type="first" r:id="rId35"/>
+          <w:headerReference w:type="default" r:id="rId27"/>
+          <w:footerReference w:type="default" r:id="rId28"/>
+          <w:headerReference w:type="first" r:id="rId29"/>
           <w:pgSz w:w="11907" w:h="16840"/>
           <w:pgMar w:top="1418" w:right="1418" w:bottom="1134" w:left="1418" w:header="720" w:footer="720" w:gutter="0"/>
           <w:cols w:space="720"/>
           <w:titlePg/>
         </w:sectPr>
       </w:pPr>
-      <w:bookmarkStart w:id="11" w:name="_Toc468430341"/>
       <w:r>
         <w:rPr>
           <w:lang w:val="pt-BR"/>
@@ -6206,11 +5986,12 @@
     </w:p>
     <w:p>
       <w:pPr>
-        <w:pStyle w:val="Heading1"/>
+        <w:pStyle w:val="Ttulo1"/>
         <w:rPr>
           <w:lang w:val="en-GB"/>
         </w:rPr>
       </w:pPr>
+      <w:bookmarkStart w:id="11" w:name="_Toc473397292"/>
       <w:r>
         <w:rPr>
           <w:lang w:val="pt-BR"/>
@@ -6224,14 +6005,12 @@
         </w:rPr>
         <w:t xml:space="preserve"> (</w:t>
       </w:r>
-      <w:proofErr w:type="spellStart"/>
       <w:r>
         <w:rPr>
           <w:lang w:val="en-GB"/>
         </w:rPr>
         <w:t>Planejado</w:t>
       </w:r>
-      <w:proofErr w:type="spellEnd"/>
       <w:r>
         <w:rPr>
           <w:lang w:val="en-GB"/>
@@ -6239,14 +6018,8 @@
         <w:t>)</w:t>
       </w:r>
       <w:bookmarkEnd w:id="11"/>
-      <w:r>
-        <w:rPr>
-          <w:noProof/>
-          <w:lang w:val="pt-BR"/>
-        </w:rPr>
-        <w:t xml:space="preserve"> </w:t>
-      </w:r>
     </w:p>
+    <w:p/>
     <w:p>
       <w:r>
         <w:rPr>
@@ -6271,7 +6044,7 @@
                     </pic:cNvPicPr>
                   </pic:nvPicPr>
                   <pic:blipFill>
-                    <a:blip r:embed="rId36"/>
+                    <a:blip r:embed="rId30"/>
                     <a:srcRect r="1814"/>
                     <a:stretch>
                       <a:fillRect/>
@@ -6301,8 +6074,82 @@
       </w:r>
     </w:p>
     <w:p/>
+    <w:p/>
+    <w:p>
+      <w:pPr>
+        <w:pStyle w:val="Ttulo1"/>
+        <w:rPr>
+          <w:lang w:val="en-GB"/>
+        </w:rPr>
+      </w:pPr>
+      <w:bookmarkStart w:id="12" w:name="_Toc473397293"/>
+      <w:r>
+        <w:rPr>
+          <w:lang w:val="pt-BR"/>
+        </w:rPr>
+        <w:lastRenderedPageBreak/>
+        <w:t>Cronograma</w:t>
+      </w:r>
+      <w:r>
+        <w:rPr>
+          <w:lang w:val="en-GB"/>
+        </w:rPr>
+        <w:t xml:space="preserve"> (Executado)</w:t>
+      </w:r>
+      <w:bookmarkEnd w:id="12"/>
+    </w:p>
+    <w:p/>
+    <w:p>
+      <w:r>
+        <w:rPr>
+          <w:noProof/>
+          <w:lang w:val="pt-BR"/>
+        </w:rPr>
+        <w:drawing>
+          <wp:inline distT="0" distB="0" distL="0" distR="0">
+            <wp:extent cx="9072880" cy="4159885"/>
+            <wp:effectExtent l="0" t="0" r="0" b="0"/>
+            <wp:docPr id="2" name="Picture 2"/>
+            <wp:cNvGraphicFramePr>
+              <a:graphicFrameLocks xmlns:a="http://schemas.openxmlformats.org/drawingml/2006/main" noChangeAspect="1"/>
+            </wp:cNvGraphicFramePr>
+            <a:graphic xmlns:a="http://schemas.openxmlformats.org/drawingml/2006/main">
+              <a:graphicData uri="http://schemas.openxmlformats.org/drawingml/2006/picture">
+                <pic:pic xmlns:pic="http://schemas.openxmlformats.org/drawingml/2006/picture">
+                  <pic:nvPicPr>
+                    <pic:cNvPr id="0" name="Cronograma_final.png"/>
+                    <pic:cNvPicPr/>
+                  </pic:nvPicPr>
+                  <pic:blipFill>
+                    <a:blip r:embed="rId31">
+                      <a:extLst>
+                        <a:ext uri="{28A0092B-C50C-407E-A947-70E740481C1C}">
+                          <a14:useLocalDpi xmlns:a14="http://schemas.microsoft.com/office/drawing/2010/main" xmlns:wps="http://schemas.microsoft.com/office/word/2010/wordprocessingShape" xmlns:wpi="http://schemas.microsoft.com/office/word/2010/wordprocessingInk" xmlns:wpg="http://schemas.microsoft.com/office/word/2010/wordprocessingGroup" xmlns:w14="http://schemas.microsoft.com/office/word/2010/wordml" xmlns:w="http://schemas.openxmlformats.org/wordprocessingml/2006/main" xmlns:w10="urn:schemas-microsoft-com:office:word" xmlns:wp14="http://schemas.microsoft.com/office/word/2010/wordprocessingDrawing" xmlns:v="urn:schemas-microsoft-com:vml" xmlns:o="urn:schemas-microsoft-com:office:office" xmlns:mc="http://schemas.openxmlformats.org/markup-compatibility/2006" xmlns:wpc="http://schemas.microsoft.com/office/word/2010/wordprocessingCanvas" xmlns="" val="0"/>
+                        </a:ext>
+                      </a:extLst>
+                    </a:blip>
+                    <a:stretch>
+                      <a:fillRect/>
+                    </a:stretch>
+                  </pic:blipFill>
+                  <pic:spPr>
+                    <a:xfrm>
+                      <a:off x="0" y="0"/>
+                      <a:ext cx="9072880" cy="4159885"/>
+                    </a:xfrm>
+                    <a:prstGeom prst="rect">
+                      <a:avLst/>
+                    </a:prstGeom>
+                  </pic:spPr>
+                </pic:pic>
+              </a:graphicData>
+            </a:graphic>
+          </wp:inline>
+        </w:drawing>
+      </w:r>
+    </w:p>
     <w:sectPr>
-      <w:headerReference w:type="first" r:id="rId37"/>
+      <w:headerReference w:type="first" r:id="rId32"/>
       <w:pgSz w:w="16840" w:h="11907" w:orient="landscape"/>
       <w:pgMar w:top="1418" w:right="1134" w:bottom="1418" w:left="1418" w:header="720" w:footer="720" w:gutter="0"/>
       <w:cols w:space="720"/>
@@ -6314,15 +6161,15 @@
 </file>
 
 <file path=word/endnotes.xml><?xml version="1.0" encoding="utf-8"?>
-<w:endnotes xmlns:wpc="http://schemas.microsoft.com/office/word/2010/wordprocessingCanvas" xmlns:mc="http://schemas.openxmlformats.org/markup-compatibility/2006" xmlns:o="urn:schemas-microsoft-com:office:office" xmlns:r="http://schemas.openxmlformats.org/officeDocument/2006/relationships" xmlns:m="http://schemas.openxmlformats.org/officeDocument/2006/math" xmlns:v="urn:schemas-microsoft-com:vml" xmlns:wp14="http://schemas.microsoft.com/office/word/2010/wordprocessingDrawing" xmlns:wp="http://schemas.openxmlformats.org/drawingml/2006/wordprocessingDrawing" xmlns:w10="urn:schemas-microsoft-com:office:word" xmlns:w="http://schemas.openxmlformats.org/wordprocessingml/2006/main" xmlns:w14="http://schemas.microsoft.com/office/word/2010/wordml" xmlns:wpg="http://schemas.microsoft.com/office/word/2010/wordprocessingGroup" xmlns:wpi="http://schemas.microsoft.com/office/word/2010/wordprocessingInk" xmlns:wne="http://schemas.microsoft.com/office/word/2006/wordml" xmlns:wps="http://schemas.microsoft.com/office/word/2010/wordprocessingShape" mc:Ignorable="w14 wp14">
-  <w:endnote w:type="separator" w:id="-1">
+<w:endnotes xmlns:ve="http://schemas.openxmlformats.org/markup-compatibility/2006" xmlns:o="urn:schemas-microsoft-com:office:office" xmlns:r="http://schemas.openxmlformats.org/officeDocument/2006/relationships" xmlns:m="http://schemas.openxmlformats.org/officeDocument/2006/math" xmlns:v="urn:schemas-microsoft-com:vml" xmlns:wp="http://schemas.openxmlformats.org/drawingml/2006/wordprocessingDrawing" xmlns:w10="urn:schemas-microsoft-com:office:word" xmlns:w="http://schemas.openxmlformats.org/wordprocessingml/2006/main" xmlns:wne="http://schemas.microsoft.com/office/word/2006/wordml">
+  <w:endnote w:type="separator" w:id="0">
     <w:p>
       <w:r>
         <w:separator/>
       </w:r>
     </w:p>
   </w:endnote>
-  <w:endnote w:type="continuationSeparator" w:id="0">
+  <w:endnote w:type="continuationSeparator" w:id="1">
     <w:p>
       <w:r>
         <w:continuationSeparator/>
@@ -6333,10 +6180,10 @@
 </file>
 
 <file path=word/footer1.xml><?xml version="1.0" encoding="utf-8"?>
-<w:ftr xmlns:wpc="http://schemas.microsoft.com/office/word/2010/wordprocessingCanvas" xmlns:mc="http://schemas.openxmlformats.org/markup-compatibility/2006" xmlns:o="urn:schemas-microsoft-com:office:office" xmlns:r="http://schemas.openxmlformats.org/officeDocument/2006/relationships" xmlns:m="http://schemas.openxmlformats.org/officeDocument/2006/math" xmlns:v="urn:schemas-microsoft-com:vml" xmlns:wp14="http://schemas.microsoft.com/office/word/2010/wordprocessingDrawing" xmlns:wp="http://schemas.openxmlformats.org/drawingml/2006/wordprocessingDrawing" xmlns:w10="urn:schemas-microsoft-com:office:word" xmlns:w="http://schemas.openxmlformats.org/wordprocessingml/2006/main" xmlns:w14="http://schemas.microsoft.com/office/word/2010/wordml" xmlns:wpg="http://schemas.microsoft.com/office/word/2010/wordprocessingGroup" xmlns:wpi="http://schemas.microsoft.com/office/word/2010/wordprocessingInk" xmlns:wne="http://schemas.microsoft.com/office/word/2006/wordml" xmlns:wps="http://schemas.microsoft.com/office/word/2010/wordprocessingShape" mc:Ignorable="w14 wp14">
+<w:ftr xmlns:ve="http://schemas.openxmlformats.org/markup-compatibility/2006" xmlns:o="urn:schemas-microsoft-com:office:office" xmlns:r="http://schemas.openxmlformats.org/officeDocument/2006/relationships" xmlns:m="http://schemas.openxmlformats.org/officeDocument/2006/math" xmlns:v="urn:schemas-microsoft-com:vml" xmlns:wp="http://schemas.openxmlformats.org/drawingml/2006/wordprocessingDrawing" xmlns:w10="urn:schemas-microsoft-com:office:word" xmlns:w="http://schemas.openxmlformats.org/wordprocessingml/2006/main" xmlns:wne="http://schemas.microsoft.com/office/word/2006/wordml">
   <w:p>
     <w:pPr>
-      <w:pStyle w:val="Footer"/>
+      <w:pStyle w:val="Rodap"/>
       <w:rPr>
         <w:rFonts w:ascii="Times New Roman" w:hAnsi="Times New Roman"/>
         <w:sz w:val="16"/>
@@ -6347,14 +6194,7 @@
         <w:sz w:val="16"/>
         <w:szCs w:val="16"/>
       </w:rPr>
-      <w:t xml:space="preserve">Grupo </w:t>
-    </w:r>
-    <w:r>
-      <w:rPr>
-        <w:sz w:val="16"/>
-        <w:szCs w:val="16"/>
-      </w:rPr>
-      <w:t>2</w:t>
+      <w:t>Grupo 2</w:t>
     </w:r>
     <w:r>
       <w:rPr>
@@ -6397,7 +6237,7 @@
         <w:noProof/>
         <w:sz w:val="16"/>
       </w:rPr>
-      <w:t>07.12.16</w:t>
+      <w:t>28.01.17</w:t>
     </w:r>
     <w:r>
       <w:rPr>
@@ -6411,15 +6251,15 @@
 </file>
 
 <file path=word/footnotes.xml><?xml version="1.0" encoding="utf-8"?>
-<w:footnotes xmlns:wpc="http://schemas.microsoft.com/office/word/2010/wordprocessingCanvas" xmlns:mc="http://schemas.openxmlformats.org/markup-compatibility/2006" xmlns:o="urn:schemas-microsoft-com:office:office" xmlns:r="http://schemas.openxmlformats.org/officeDocument/2006/relationships" xmlns:m="http://schemas.openxmlformats.org/officeDocument/2006/math" xmlns:v="urn:schemas-microsoft-com:vml" xmlns:wp14="http://schemas.microsoft.com/office/word/2010/wordprocessingDrawing" xmlns:wp="http://schemas.openxmlformats.org/drawingml/2006/wordprocessingDrawing" xmlns:w10="urn:schemas-microsoft-com:office:word" xmlns:w="http://schemas.openxmlformats.org/wordprocessingml/2006/main" xmlns:w14="http://schemas.microsoft.com/office/word/2010/wordml" xmlns:wpg="http://schemas.microsoft.com/office/word/2010/wordprocessingGroup" xmlns:wpi="http://schemas.microsoft.com/office/word/2010/wordprocessingInk" xmlns:wne="http://schemas.microsoft.com/office/word/2006/wordml" xmlns:wps="http://schemas.microsoft.com/office/word/2010/wordprocessingShape" mc:Ignorable="w14 wp14">
-  <w:footnote w:type="separator" w:id="-1">
+<w:footnotes xmlns:ve="http://schemas.openxmlformats.org/markup-compatibility/2006" xmlns:o="urn:schemas-microsoft-com:office:office" xmlns:r="http://schemas.openxmlformats.org/officeDocument/2006/relationships" xmlns:m="http://schemas.openxmlformats.org/officeDocument/2006/math" xmlns:v="urn:schemas-microsoft-com:vml" xmlns:wp="http://schemas.openxmlformats.org/drawingml/2006/wordprocessingDrawing" xmlns:w10="urn:schemas-microsoft-com:office:word" xmlns:w="http://schemas.openxmlformats.org/wordprocessingml/2006/main" xmlns:wne="http://schemas.microsoft.com/office/word/2006/wordml">
+  <w:footnote w:type="separator" w:id="0">
     <w:p>
       <w:r>
         <w:separator/>
       </w:r>
     </w:p>
   </w:footnote>
-  <w:footnote w:type="continuationSeparator" w:id="0">
+  <w:footnote w:type="continuationSeparator" w:id="1">
     <w:p>
       <w:r>
         <w:continuationSeparator/>
@@ -6430,10 +6270,10 @@
 </file>
 
 <file path=word/header1.xml><?xml version="1.0" encoding="utf-8"?>
-<w:hdr xmlns:wpc="http://schemas.microsoft.com/office/word/2010/wordprocessingCanvas" xmlns:mc="http://schemas.openxmlformats.org/markup-compatibility/2006" xmlns:o="urn:schemas-microsoft-com:office:office" xmlns:r="http://schemas.openxmlformats.org/officeDocument/2006/relationships" xmlns:m="http://schemas.openxmlformats.org/officeDocument/2006/math" xmlns:v="urn:schemas-microsoft-com:vml" xmlns:wp14="http://schemas.microsoft.com/office/word/2010/wordprocessingDrawing" xmlns:wp="http://schemas.openxmlformats.org/drawingml/2006/wordprocessingDrawing" xmlns:w10="urn:schemas-microsoft-com:office:word" xmlns:w="http://schemas.openxmlformats.org/wordprocessingml/2006/main" xmlns:w14="http://schemas.microsoft.com/office/word/2010/wordml" xmlns:wpg="http://schemas.microsoft.com/office/word/2010/wordprocessingGroup" xmlns:wpi="http://schemas.microsoft.com/office/word/2010/wordprocessingInk" xmlns:wne="http://schemas.microsoft.com/office/word/2006/wordml" xmlns:wps="http://schemas.microsoft.com/office/word/2010/wordprocessingShape" mc:Ignorable="w14 wp14">
+<w:hdr xmlns:ve="http://schemas.openxmlformats.org/markup-compatibility/2006" xmlns:o="urn:schemas-microsoft-com:office:office" xmlns:r="http://schemas.openxmlformats.org/officeDocument/2006/relationships" xmlns:m="http://schemas.openxmlformats.org/officeDocument/2006/math" xmlns:v="urn:schemas-microsoft-com:vml" xmlns:wp="http://schemas.openxmlformats.org/drawingml/2006/wordprocessingDrawing" xmlns:w10="urn:schemas-microsoft-com:office:word" xmlns:w="http://schemas.openxmlformats.org/wordprocessingml/2006/main" xmlns:wne="http://schemas.microsoft.com/office/word/2006/wordml">
   <w:p>
     <w:pPr>
-      <w:pStyle w:val="Header"/>
+      <w:pStyle w:val="Cabealho"/>
       <w:rPr>
         <w:rFonts w:ascii="Times New Roman" w:hAnsi="Times New Roman"/>
         <w:u w:val="single"/>
@@ -6467,32 +6307,15 @@
       </w:rPr>
       <w:t xml:space="preserve"> V </w:t>
     </w:r>
-    <w:r>
-      <w:fldChar w:fldCharType="begin"/>
-    </w:r>
-    <w:r>
-      <w:instrText xml:space="preserve"> DOCPROPERTY "Version"  \* </w:instrText>
-    </w:r>
-    <w:r>
-      <w:instrText xml:space="preserve">MERGEFORMAT </w:instrText>
-    </w:r>
-    <w:r>
-      <w:fldChar w:fldCharType="separate"/>
-    </w:r>
-    <w:r>
-      <w:rPr>
-        <w:rFonts w:ascii="Times New Roman" w:hAnsi="Times New Roman"/>
-        <w:u w:val="single"/>
-      </w:rPr>
-      <w:t>1.0</w:t>
-    </w:r>
-    <w:r>
-      <w:rPr>
-        <w:rFonts w:ascii="Times New Roman" w:hAnsi="Times New Roman"/>
-        <w:u w:val="single"/>
-      </w:rPr>
-      <w:fldChar w:fldCharType="end"/>
-    </w:r>
+    <w:fldSimple w:instr=" DOCPROPERTY &quot;Version&quot;  \* MERGEFORMAT ">
+      <w:r>
+        <w:rPr>
+          <w:rFonts w:ascii="Times New Roman" w:hAnsi="Times New Roman"/>
+          <w:u w:val="single"/>
+        </w:rPr>
+        <w:t>1.0</w:t>
+      </w:r>
+    </w:fldSimple>
     <w:r>
       <w:rPr>
         <w:rFonts w:ascii="Times New Roman" w:hAnsi="Times New Roman"/>
@@ -6502,7 +6325,7 @@
     </w:r>
     <w:r>
       <w:rPr>
-        <w:rStyle w:val="PageNumber"/>
+        <w:rStyle w:val="Nmerodepgina"/>
         <w:rFonts w:ascii="Times New Roman" w:hAnsi="Times New Roman"/>
         <w:u w:val="single"/>
       </w:rPr>
@@ -6510,7 +6333,7 @@
     </w:r>
     <w:r>
       <w:rPr>
-        <w:rStyle w:val="PageNumber"/>
+        <w:rStyle w:val="Nmerodepgina"/>
         <w:rFonts w:ascii="Times New Roman" w:hAnsi="Times New Roman"/>
         <w:u w:val="single"/>
       </w:rPr>
@@ -6518,7 +6341,7 @@
     </w:r>
     <w:r>
       <w:rPr>
-        <w:rStyle w:val="PageNumber"/>
+        <w:rStyle w:val="Nmerodepgina"/>
         <w:rFonts w:ascii="Times New Roman" w:hAnsi="Times New Roman"/>
         <w:u w:val="single"/>
       </w:rPr>
@@ -6526,16 +6349,16 @@
     </w:r>
     <w:r>
       <w:rPr>
-        <w:rStyle w:val="PageNumber"/>
+        <w:rStyle w:val="Nmerodepgina"/>
         <w:rFonts w:ascii="Times New Roman" w:hAnsi="Times New Roman"/>
         <w:noProof/>
         <w:u w:val="single"/>
       </w:rPr>
-      <w:t>2</w:t>
+      <w:t>8</w:t>
     </w:r>
     <w:r>
       <w:rPr>
-        <w:rStyle w:val="PageNumber"/>
+        <w:rStyle w:val="Nmerodepgina"/>
         <w:rFonts w:ascii="Times New Roman" w:hAnsi="Times New Roman"/>
         <w:u w:val="single"/>
       </w:rPr>
@@ -6544,7 +6367,7 @@
   </w:p>
   <w:p>
     <w:pPr>
-      <w:pStyle w:val="Header"/>
+      <w:pStyle w:val="Cabealho"/>
       <w:rPr>
         <w:rFonts w:ascii="Times New Roman" w:hAnsi="Times New Roman"/>
       </w:rPr>
@@ -6554,7 +6377,7 @@
 </file>
 
 <file path=word/header2.xml><?xml version="1.0" encoding="utf-8"?>
-<w:hdr xmlns:wpc="http://schemas.microsoft.com/office/word/2010/wordprocessingCanvas" xmlns:mc="http://schemas.openxmlformats.org/markup-compatibility/2006" xmlns:o="urn:schemas-microsoft-com:office:office" xmlns:r="http://schemas.openxmlformats.org/officeDocument/2006/relationships" xmlns:m="http://schemas.openxmlformats.org/officeDocument/2006/math" xmlns:v="urn:schemas-microsoft-com:vml" xmlns:wp14="http://schemas.microsoft.com/office/word/2010/wordprocessingDrawing" xmlns:wp="http://schemas.openxmlformats.org/drawingml/2006/wordprocessingDrawing" xmlns:w10="urn:schemas-microsoft-com:office:word" xmlns:w="http://schemas.openxmlformats.org/wordprocessingml/2006/main" xmlns:w14="http://schemas.microsoft.com/office/word/2010/wordml" xmlns:wpg="http://schemas.microsoft.com/office/word/2010/wordprocessingGroup" xmlns:wpi="http://schemas.microsoft.com/office/word/2010/wordprocessingInk" xmlns:wne="http://schemas.microsoft.com/office/word/2006/wordml" xmlns:wps="http://schemas.microsoft.com/office/word/2010/wordprocessingShape" mc:Ignorable="w14 wp14">
+<w:hdr xmlns:ve="http://schemas.openxmlformats.org/markup-compatibility/2006" xmlns:o="urn:schemas-microsoft-com:office:office" xmlns:r="http://schemas.openxmlformats.org/officeDocument/2006/relationships" xmlns:m="http://schemas.openxmlformats.org/officeDocument/2006/math" xmlns:v="urn:schemas-microsoft-com:vml" xmlns:wp="http://schemas.openxmlformats.org/drawingml/2006/wordprocessingDrawing" xmlns:w10="urn:schemas-microsoft-com:office:word" xmlns:w="http://schemas.openxmlformats.org/wordprocessingml/2006/main" xmlns:wne="http://schemas.microsoft.com/office/word/2006/wordml">
   <w:tbl>
     <w:tblPr>
       <w:tblW w:w="0" w:type="auto"/>
@@ -6564,7 +6387,7 @@
         <w:left w:w="70" w:type="dxa"/>
         <w:right w:w="70" w:type="dxa"/>
       </w:tblCellMar>
-      <w:tblLook w:val="0000" w:firstRow="0" w:lastRow="0" w:firstColumn="0" w:lastColumn="0" w:noHBand="0" w:noVBand="0"/>
+      <w:tblLook w:val="0000"/>
     </w:tblPr>
     <w:tblGrid>
       <w:gridCol w:w="1134"/>
@@ -6577,16 +6400,9 @@
         </w:tcPr>
         <w:p>
           <w:pPr>
-            <w:pStyle w:val="Header"/>
+            <w:pStyle w:val="Cabealho"/>
             <w:ind w:left="-70" w:right="-851"/>
           </w:pPr>
-          <w:r>
-            <w:rPr>
-              <w:noProof/>
-              <w:sz w:val="20"/>
-            </w:rPr>
-            <w:t xml:space="preserve">   </w:t>
-          </w:r>
         </w:p>
       </w:tc>
       <w:tc>
@@ -6595,7 +6411,7 @@
         </w:tcPr>
         <w:p>
           <w:pPr>
-            <w:pStyle w:val="Header"/>
+            <w:pStyle w:val="Cabealho"/>
             <w:spacing w:before="20"/>
             <w:ind w:right="-851"/>
             <w:jc w:val="center"/>
@@ -6673,18 +6489,12 @@
             <w:rPr>
               <w:b/>
             </w:rPr>
-            <w:t xml:space="preserve">sidade </w:t>
-          </w:r>
-          <w:r>
-            <w:rPr>
-              <w:b/>
-            </w:rPr>
-            <w:t>Federal do Amazonas</w:t>
+            <w:t>sidade Federal do Amazonas</w:t>
           </w:r>
         </w:p>
         <w:p>
           <w:pPr>
-            <w:pStyle w:val="Header"/>
+            <w:pStyle w:val="Cabealho"/>
             <w:spacing w:before="20"/>
             <w:jc w:val="center"/>
             <w:rPr>
@@ -6700,7 +6510,7 @@
         </w:p>
         <w:p>
           <w:pPr>
-            <w:pStyle w:val="Header"/>
+            <w:pStyle w:val="Cabealho"/>
             <w:spacing w:before="20"/>
             <w:ind w:right="-851"/>
             <w:jc w:val="center"/>
@@ -6726,13 +6536,13 @@
   </w:tbl>
   <w:p>
     <w:pPr>
-      <w:pStyle w:val="Header"/>
+      <w:pStyle w:val="Cabealho"/>
       <w:ind w:right="-851" w:hanging="567"/>
     </w:pPr>
   </w:p>
   <w:p>
     <w:pPr>
-      <w:pStyle w:val="Header"/>
+      <w:pStyle w:val="Cabealho"/>
       <w:rPr>
         <w:sz w:val="18"/>
       </w:rPr>
@@ -6740,7 +6550,7 @@
   </w:p>
   <w:p>
     <w:pPr>
-      <w:pStyle w:val="Header"/>
+      <w:pStyle w:val="Cabealho"/>
       <w:rPr>
         <w:sz w:val="18"/>
       </w:rPr>
@@ -6748,7 +6558,7 @@
   </w:p>
   <w:p>
     <w:pPr>
-      <w:pStyle w:val="Header"/>
+      <w:pStyle w:val="Cabealho"/>
       <w:rPr>
         <w:sz w:val="18"/>
       </w:rPr>
@@ -6756,7 +6566,7 @@
   </w:p>
   <w:p>
     <w:pPr>
-      <w:pStyle w:val="Header"/>
+      <w:pStyle w:val="Cabealho"/>
       <w:rPr>
         <w:sz w:val="18"/>
       </w:rPr>
@@ -6764,12 +6574,12 @@
   </w:p>
   <w:p>
     <w:pPr>
-      <w:pStyle w:val="Header"/>
+      <w:pStyle w:val="Cabealho"/>
     </w:pPr>
   </w:p>
   <w:p>
     <w:pPr>
-      <w:pStyle w:val="Header"/>
+      <w:pStyle w:val="Cabealho"/>
       <w:rPr>
         <w:sz w:val="20"/>
       </w:rPr>
@@ -6777,29 +6587,29 @@
   </w:p>
   <w:p>
     <w:pPr>
-      <w:pStyle w:val="Header"/>
+      <w:pStyle w:val="Cabealho"/>
     </w:pPr>
   </w:p>
   <w:p>
     <w:pPr>
-      <w:pStyle w:val="Header"/>
+      <w:pStyle w:val="Cabealho"/>
     </w:pPr>
   </w:p>
   <w:p>
     <w:pPr>
-      <w:pStyle w:val="Header"/>
+      <w:pStyle w:val="Cabealho"/>
     </w:pPr>
   </w:p>
   <w:p>
     <w:pPr>
-      <w:pStyle w:val="Header"/>
+      <w:pStyle w:val="Cabealho"/>
     </w:pPr>
   </w:p>
 </w:hdr>
 </file>
 
 <file path=word/header3.xml><?xml version="1.0" encoding="utf-8"?>
-<w:hdr xmlns:wpc="http://schemas.microsoft.com/office/word/2010/wordprocessingCanvas" xmlns:mc="http://schemas.openxmlformats.org/markup-compatibility/2006" xmlns:o="urn:schemas-microsoft-com:office:office" xmlns:r="http://schemas.openxmlformats.org/officeDocument/2006/relationships" xmlns:m="http://schemas.openxmlformats.org/officeDocument/2006/math" xmlns:v="urn:schemas-microsoft-com:vml" xmlns:wp14="http://schemas.microsoft.com/office/word/2010/wordprocessingDrawing" xmlns:wp="http://schemas.openxmlformats.org/drawingml/2006/wordprocessingDrawing" xmlns:w10="urn:schemas-microsoft-com:office:word" xmlns:w="http://schemas.openxmlformats.org/wordprocessingml/2006/main" xmlns:w14="http://schemas.microsoft.com/office/word/2010/wordml" xmlns:wpg="http://schemas.microsoft.com/office/word/2010/wordprocessingGroup" xmlns:wpi="http://schemas.microsoft.com/office/word/2010/wordprocessingInk" xmlns:wne="http://schemas.microsoft.com/office/word/2006/wordml" xmlns:wps="http://schemas.microsoft.com/office/word/2010/wordprocessingShape" mc:Ignorable="w14 wp14">
+<w:hdr xmlns:ve="http://schemas.openxmlformats.org/markup-compatibility/2006" xmlns:o="urn:schemas-microsoft-com:office:office" xmlns:r="http://schemas.openxmlformats.org/officeDocument/2006/relationships" xmlns:m="http://schemas.openxmlformats.org/officeDocument/2006/math" xmlns:v="urn:schemas-microsoft-com:vml" xmlns:wp="http://schemas.openxmlformats.org/drawingml/2006/wordprocessingDrawing" xmlns:w10="urn:schemas-microsoft-com:office:word" xmlns:w="http://schemas.openxmlformats.org/wordprocessingml/2006/main" xmlns:wne="http://schemas.microsoft.com/office/word/2006/wordml">
   <w:tbl>
     <w:tblPr>
       <w:tblW w:w="0" w:type="auto"/>
@@ -6809,7 +6619,7 @@
         <w:left w:w="70" w:type="dxa"/>
         <w:right w:w="70" w:type="dxa"/>
       </w:tblCellMar>
-      <w:tblLook w:val="0000" w:firstRow="0" w:lastRow="0" w:firstColumn="0" w:lastColumn="0" w:noHBand="0" w:noVBand="0"/>
+      <w:tblLook w:val="0000"/>
     </w:tblPr>
     <w:tblGrid>
       <w:gridCol w:w="1134"/>
@@ -6822,7 +6632,7 @@
         </w:tcPr>
         <w:p>
           <w:pPr>
-            <w:pStyle w:val="Header"/>
+            <w:pStyle w:val="Cabealho"/>
             <w:ind w:left="-70" w:right="-851"/>
           </w:pPr>
         </w:p>
@@ -6833,7 +6643,7 @@
         </w:tcPr>
         <w:p>
           <w:pPr>
-            <w:pStyle w:val="Header"/>
+            <w:pStyle w:val="Cabealho"/>
             <w:spacing w:before="20"/>
             <w:ind w:right="-851"/>
             <w:jc w:val="center"/>
@@ -6847,15 +6657,15 @@
   </w:tbl>
   <w:p>
     <w:pPr>
-      <w:pStyle w:val="Header"/>
+      <w:pStyle w:val="Cabealho"/>
       <w:ind w:right="-851" w:hanging="567"/>
     </w:pPr>
   </w:p>
   <w:p>
     <w:pPr>
-      <w:pStyle w:val="Header"/>
+      <w:pStyle w:val="Cabealho"/>
       <w:rPr>
-        <w:rStyle w:val="PageNumber"/>
+        <w:rStyle w:val="Nmerodepgina"/>
         <w:rFonts w:ascii="Times New Roman" w:hAnsi="Times New Roman"/>
         <w:u w:val="single"/>
       </w:rPr>
@@ -6865,14 +6675,7 @@
         <w:rFonts w:ascii="Times New Roman" w:hAnsi="Times New Roman"/>
         <w:u w:val="single"/>
       </w:rPr>
-      <w:t xml:space="preserve">Disciplina </w:t>
-    </w:r>
-    <w:r>
-      <w:rPr>
-        <w:rFonts w:ascii="Times New Roman" w:hAnsi="Times New Roman"/>
-        <w:u w:val="single"/>
-      </w:rPr>
-      <w:t>de Mestrado</w:t>
+      <w:t>Disciplina de Mestrado</w:t>
     </w:r>
     <w:r>
       <w:rPr>
@@ -6895,29 +6698,15 @@
       </w:rPr>
       <w:t xml:space="preserve"> V </w:t>
     </w:r>
-    <w:r>
-      <w:fldChar w:fldCharType="begin"/>
-    </w:r>
-    <w:r>
-      <w:instrText xml:space="preserve"> DOCPROPERTY "Version"  \* MERGEFORMAT </w:instrText>
-    </w:r>
-    <w:r>
-      <w:fldChar w:fldCharType="separate"/>
-    </w:r>
-    <w:r>
-      <w:rPr>
-        <w:rFonts w:ascii="Times New Roman" w:hAnsi="Times New Roman"/>
-        <w:u w:val="single"/>
-      </w:rPr>
-      <w:t>1.0</w:t>
-    </w:r>
-    <w:r>
-      <w:rPr>
-        <w:rFonts w:ascii="Times New Roman" w:hAnsi="Times New Roman"/>
-        <w:u w:val="single"/>
-      </w:rPr>
-      <w:fldChar w:fldCharType="end"/>
-    </w:r>
+    <w:fldSimple w:instr=" DOCPROPERTY &quot;Version&quot;  \* MERGEFORMAT ">
+      <w:r>
+        <w:rPr>
+          <w:rFonts w:ascii="Times New Roman" w:hAnsi="Times New Roman"/>
+          <w:u w:val="single"/>
+        </w:rPr>
+        <w:t>1.0</w:t>
+      </w:r>
+    </w:fldSimple>
     <w:r>
       <w:rPr>
         <w:rFonts w:ascii="Times New Roman" w:hAnsi="Times New Roman"/>
@@ -6927,7 +6716,7 @@
     </w:r>
     <w:r>
       <w:rPr>
-        <w:rStyle w:val="PageNumber"/>
+        <w:rStyle w:val="Nmerodepgina"/>
         <w:rFonts w:ascii="Times New Roman" w:hAnsi="Times New Roman"/>
         <w:u w:val="single"/>
       </w:rPr>
@@ -6935,7 +6724,7 @@
     </w:r>
     <w:r>
       <w:rPr>
-        <w:rStyle w:val="PageNumber"/>
+        <w:rStyle w:val="Nmerodepgina"/>
         <w:rFonts w:ascii="Times New Roman" w:hAnsi="Times New Roman"/>
         <w:u w:val="single"/>
       </w:rPr>
@@ -6943,7 +6732,7 @@
     </w:r>
     <w:r>
       <w:rPr>
-        <w:rStyle w:val="PageNumber"/>
+        <w:rStyle w:val="Nmerodepgina"/>
         <w:rFonts w:ascii="Times New Roman" w:hAnsi="Times New Roman"/>
         <w:u w:val="single"/>
       </w:rPr>
@@ -6951,7 +6740,7 @@
     </w:r>
     <w:r>
       <w:rPr>
-        <w:rStyle w:val="PageNumber"/>
+        <w:rStyle w:val="Nmerodepgina"/>
         <w:rFonts w:ascii="Times New Roman" w:hAnsi="Times New Roman"/>
         <w:noProof/>
         <w:u w:val="single"/>
@@ -6960,7 +6749,7 @@
     </w:r>
     <w:r>
       <w:rPr>
-        <w:rStyle w:val="PageNumber"/>
+        <w:rStyle w:val="Nmerodepgina"/>
         <w:rFonts w:ascii="Times New Roman" w:hAnsi="Times New Roman"/>
         <w:u w:val="single"/>
       </w:rPr>
@@ -6969,7 +6758,7 @@
   </w:p>
   <w:p>
     <w:pPr>
-      <w:pStyle w:val="Header"/>
+      <w:pStyle w:val="Cabealho"/>
       <w:rPr>
         <w:rFonts w:ascii="Times New Roman" w:hAnsi="Times New Roman"/>
         <w:u w:val="single"/>
@@ -6980,7 +6769,7 @@
 </file>
 
 <file path=word/numbering.xml><?xml version="1.0" encoding="utf-8"?>
-<w:numbering xmlns:wpc="http://schemas.microsoft.com/office/word/2010/wordprocessingCanvas" xmlns:mc="http://schemas.openxmlformats.org/markup-compatibility/2006" xmlns:o="urn:schemas-microsoft-com:office:office" xmlns:r="http://schemas.openxmlformats.org/officeDocument/2006/relationships" xmlns:m="http://schemas.openxmlformats.org/officeDocument/2006/math" xmlns:v="urn:schemas-microsoft-com:vml" xmlns:wp14="http://schemas.microsoft.com/office/word/2010/wordprocessingDrawing" xmlns:wp="http://schemas.openxmlformats.org/drawingml/2006/wordprocessingDrawing" xmlns:w10="urn:schemas-microsoft-com:office:word" xmlns:w="http://schemas.openxmlformats.org/wordprocessingml/2006/main" xmlns:w14="http://schemas.microsoft.com/office/word/2010/wordml" xmlns:wpg="http://schemas.microsoft.com/office/word/2010/wordprocessingGroup" xmlns:wpi="http://schemas.microsoft.com/office/word/2010/wordprocessingInk" xmlns:wne="http://schemas.microsoft.com/office/word/2006/wordml" xmlns:wps="http://schemas.microsoft.com/office/word/2010/wordprocessingShape" mc:Ignorable="w14 wp14">
+<w:numbering xmlns:ve="http://schemas.openxmlformats.org/markup-compatibility/2006" xmlns:o="urn:schemas-microsoft-com:office:office" xmlns:r="http://schemas.openxmlformats.org/officeDocument/2006/relationships" xmlns:m="http://schemas.openxmlformats.org/officeDocument/2006/math" xmlns:v="urn:schemas-microsoft-com:vml" xmlns:wp="http://schemas.openxmlformats.org/drawingml/2006/wordprocessingDrawing" xmlns:w10="urn:schemas-microsoft-com:office:word" xmlns:w="http://schemas.openxmlformats.org/wordprocessingml/2006/main" xmlns:wne="http://schemas.microsoft.com/office/word/2006/wordml">
   <w:abstractNum w:abstractNumId="0">
     <w:nsid w:val="FFFFFF7C"/>
     <w:multiLevelType w:val="singleLevel"/>
@@ -7172,7 +6961,7 @@
     <w:tmpl w:val="FFFFFFFF"/>
     <w:lvl w:ilvl="0">
       <w:numFmt w:val="decimal"/>
-      <w:pStyle w:val="Heading1"/>
+      <w:pStyle w:val="Ttulo1"/>
       <w:lvlText w:val="%1"/>
       <w:legacy w:legacy="1" w:legacySpace="144" w:legacyIndent="0"/>
       <w:lvlJc w:val="left"/>
@@ -7180,7 +6969,7 @@
     <w:lvl w:ilvl="1">
       <w:start w:val="1"/>
       <w:numFmt w:val="decimal"/>
-      <w:pStyle w:val="Heading2"/>
+      <w:pStyle w:val="Ttulo2"/>
       <w:lvlText w:val="%1.%2"/>
       <w:legacy w:legacy="1" w:legacySpace="144" w:legacyIndent="0"/>
       <w:lvlJc w:val="left"/>
@@ -7188,7 +6977,7 @@
     <w:lvl w:ilvl="2">
       <w:start w:val="1"/>
       <w:numFmt w:val="decimal"/>
-      <w:pStyle w:val="Heading3"/>
+      <w:pStyle w:val="Ttulo3"/>
       <w:lvlText w:val="%1.%2.%3"/>
       <w:legacy w:legacy="1" w:legacySpace="144" w:legacyIndent="0"/>
       <w:lvlJc w:val="left"/>
@@ -7196,7 +6985,7 @@
     <w:lvl w:ilvl="3">
       <w:start w:val="1"/>
       <w:numFmt w:val="decimal"/>
-      <w:pStyle w:val="Heading4"/>
+      <w:pStyle w:val="Ttulo4"/>
       <w:lvlText w:val="%1.%2.%3.%4"/>
       <w:legacy w:legacy="1" w:legacySpace="144" w:legacyIndent="0"/>
       <w:lvlJc w:val="left"/>
@@ -7204,7 +6993,7 @@
     <w:lvl w:ilvl="4">
       <w:start w:val="1"/>
       <w:numFmt w:val="decimal"/>
-      <w:pStyle w:val="Heading5"/>
+      <w:pStyle w:val="Ttulo5"/>
       <w:lvlText w:val="%1.%2.%3.%4.%5"/>
       <w:legacy w:legacy="1" w:legacySpace="144" w:legacyIndent="0"/>
       <w:lvlJc w:val="left"/>
@@ -7212,7 +7001,7 @@
     <w:lvl w:ilvl="5">
       <w:start w:val="1"/>
       <w:numFmt w:val="decimal"/>
-      <w:pStyle w:val="Heading6"/>
+      <w:pStyle w:val="Ttulo6"/>
       <w:lvlText w:val="%1.%2.%3.%4.%5.%6"/>
       <w:legacy w:legacy="1" w:legacySpace="144" w:legacyIndent="0"/>
       <w:lvlJc w:val="left"/>
@@ -7220,7 +7009,7 @@
     <w:lvl w:ilvl="6">
       <w:start w:val="1"/>
       <w:numFmt w:val="decimal"/>
-      <w:pStyle w:val="Heading7"/>
+      <w:pStyle w:val="Ttulo7"/>
       <w:lvlText w:val="%1.%2.%3.%4.%5.%6.%7"/>
       <w:legacy w:legacy="1" w:legacySpace="144" w:legacyIndent="0"/>
       <w:lvlJc w:val="left"/>
@@ -7228,7 +7017,7 @@
     <w:lvl w:ilvl="7">
       <w:start w:val="1"/>
       <w:numFmt w:val="decimal"/>
-      <w:pStyle w:val="Heading8"/>
+      <w:pStyle w:val="Ttulo8"/>
       <w:lvlText w:val="%1.%2.%3.%4.%5.%6.%7.%8"/>
       <w:legacy w:legacy="1" w:legacySpace="144" w:legacyIndent="0"/>
       <w:lvlJc w:val="left"/>
@@ -7236,7 +7025,7 @@
     <w:lvl w:ilvl="8">
       <w:start w:val="1"/>
       <w:numFmt w:val="decimal"/>
-      <w:pStyle w:val="Heading9"/>
+      <w:pStyle w:val="Ttulo9"/>
       <w:lvlText w:val="%1.%2.%3.%4.%5.%6.%7.%8.%9"/>
       <w:legacy w:legacy="1" w:legacySpace="144" w:legacyIndent="0"/>
       <w:lvlJc w:val="left"/>
@@ -8620,7 +8409,7 @@
 </file>
 
 <file path=word/styles.xml><?xml version="1.0" encoding="utf-8"?>
-<w:styles xmlns:mc="http://schemas.openxmlformats.org/markup-compatibility/2006" xmlns:r="http://schemas.openxmlformats.org/officeDocument/2006/relationships" xmlns:w="http://schemas.openxmlformats.org/wordprocessingml/2006/main" xmlns:w14="http://schemas.microsoft.com/office/word/2010/wordml" mc:Ignorable="w14">
+<w:styles xmlns:r="http://schemas.openxmlformats.org/officeDocument/2006/relationships" xmlns:w="http://schemas.openxmlformats.org/wordprocessingml/2006/main">
   <w:docDefaults>
     <w:rPrDefault>
       <w:rPr>
@@ -8779,7 +8568,7 @@
       <w:lang w:val="de-DE"/>
     </w:rPr>
   </w:style>
-  <w:style w:type="paragraph" w:styleId="Heading1">
+  <w:style w:type="paragraph" w:styleId="Ttulo1">
     <w:name w:val="heading 1"/>
     <w:basedOn w:val="Normal"/>
     <w:next w:val="Normal"/>
@@ -8800,7 +8589,7 @@
       <w:sz w:val="32"/>
     </w:rPr>
   </w:style>
-  <w:style w:type="paragraph" w:styleId="Heading2">
+  <w:style w:type="paragraph" w:styleId="Ttulo2">
     <w:name w:val="heading 2"/>
     <w:basedOn w:val="Normal"/>
     <w:next w:val="Normal"/>
@@ -8821,7 +8610,7 @@
       <w:sz w:val="28"/>
     </w:rPr>
   </w:style>
-  <w:style w:type="paragraph" w:styleId="Heading3">
+  <w:style w:type="paragraph" w:styleId="Ttulo3">
     <w:name w:val="heading 3"/>
     <w:basedOn w:val="Normal"/>
     <w:next w:val="Normal"/>
@@ -8841,7 +8630,7 @@
       <w:b/>
     </w:rPr>
   </w:style>
-  <w:style w:type="paragraph" w:styleId="Heading4">
+  <w:style w:type="paragraph" w:styleId="Ttulo4">
     <w:name w:val="heading 4"/>
     <w:basedOn w:val="Normal"/>
     <w:next w:val="Normal"/>
@@ -8862,7 +8651,7 @@
       <w:i/>
     </w:rPr>
   </w:style>
-  <w:style w:type="paragraph" w:styleId="Heading5">
+  <w:style w:type="paragraph" w:styleId="Ttulo5">
     <w:name w:val="heading 5"/>
     <w:basedOn w:val="Normal"/>
     <w:next w:val="Normal"/>
@@ -8882,7 +8671,7 @@
       <w:sz w:val="22"/>
     </w:rPr>
   </w:style>
-  <w:style w:type="paragraph" w:styleId="Heading6">
+  <w:style w:type="paragraph" w:styleId="Ttulo6">
     <w:name w:val="heading 6"/>
     <w:basedOn w:val="Normal"/>
     <w:next w:val="Normal"/>
@@ -8903,7 +8692,7 @@
       <w:sz w:val="22"/>
     </w:rPr>
   </w:style>
-  <w:style w:type="paragraph" w:styleId="Heading7">
+  <w:style w:type="paragraph" w:styleId="Ttulo7">
     <w:name w:val="heading 7"/>
     <w:basedOn w:val="Normal"/>
     <w:next w:val="Normal"/>
@@ -8922,7 +8711,7 @@
       <w:rFonts w:ascii="Arial" w:hAnsi="Arial"/>
     </w:rPr>
   </w:style>
-  <w:style w:type="paragraph" w:styleId="Heading8">
+  <w:style w:type="paragraph" w:styleId="Ttulo8">
     <w:name w:val="heading 8"/>
     <w:basedOn w:val="Normal"/>
     <w:next w:val="Normal"/>
@@ -8942,7 +8731,7 @@
       <w:i/>
     </w:rPr>
   </w:style>
-  <w:style w:type="paragraph" w:styleId="Heading9">
+  <w:style w:type="paragraph" w:styleId="Ttulo9">
     <w:name w:val="heading 9"/>
     <w:basedOn w:val="Normal"/>
     <w:next w:val="Normal"/>
@@ -8963,17 +8752,18 @@
       <w:sz w:val="18"/>
     </w:rPr>
   </w:style>
-  <w:style w:type="character" w:default="1" w:styleId="DefaultParagraphFont">
+  <w:style w:type="character" w:default="1" w:styleId="Fontepargpadro">
     <w:name w:val="Default Paragraph Font"/>
     <w:uiPriority w:val="1"/>
     <w:semiHidden/>
     <w:unhideWhenUsed/>
   </w:style>
-  <w:style w:type="table" w:default="1" w:styleId="TableNormal">
+  <w:style w:type="table" w:default="1" w:styleId="Tabelanormal">
     <w:name w:val="Normal Table"/>
     <w:uiPriority w:val="99"/>
     <w:semiHidden/>
     <w:unhideWhenUsed/>
+    <w:qFormat/>
     <w:tblPr>
       <w:tblInd w:w="0" w:type="dxa"/>
       <w:tblCellMar>
@@ -8984,13 +8774,13 @@
       </w:tblCellMar>
     </w:tblPr>
   </w:style>
-  <w:style w:type="numbering" w:default="1" w:styleId="NoList">
+  <w:style w:type="numbering" w:default="1" w:styleId="Semlista">
     <w:name w:val="No List"/>
     <w:uiPriority w:val="99"/>
     <w:semiHidden/>
     <w:unhideWhenUsed/>
   </w:style>
-  <w:style w:type="paragraph" w:styleId="ListBullet">
+  <w:style w:type="paragraph" w:styleId="Commarcadores">
     <w:name w:val="List Bullet"/>
     <w:basedOn w:val="Normal"/>
     <w:autoRedefine/>
@@ -9007,7 +8797,7 @@
       <w:rFonts w:ascii="Arial" w:hAnsi="Arial"/>
     </w:rPr>
   </w:style>
-  <w:style w:type="paragraph" w:styleId="ListBullet2">
+  <w:style w:type="paragraph" w:styleId="Commarcadores2">
     <w:name w:val="List Bullet 2"/>
     <w:basedOn w:val="Normal"/>
     <w:autoRedefine/>
@@ -9024,7 +8814,7 @@
       <w:rFonts w:ascii="Arial" w:hAnsi="Arial"/>
     </w:rPr>
   </w:style>
-  <w:style w:type="paragraph" w:styleId="ListBullet3">
+  <w:style w:type="paragraph" w:styleId="Commarcadores3">
     <w:name w:val="List Bullet 3"/>
     <w:basedOn w:val="Normal"/>
     <w:autoRedefine/>
@@ -9041,7 +8831,7 @@
       <w:rFonts w:ascii="Arial" w:hAnsi="Arial"/>
     </w:rPr>
   </w:style>
-  <w:style w:type="paragraph" w:styleId="ListBullet4">
+  <w:style w:type="paragraph" w:styleId="Commarcadores4">
     <w:name w:val="List Bullet 4"/>
     <w:basedOn w:val="Normal"/>
     <w:autoRedefine/>
@@ -9058,7 +8848,7 @@
       <w:rFonts w:ascii="Arial" w:hAnsi="Arial"/>
     </w:rPr>
   </w:style>
-  <w:style w:type="paragraph" w:styleId="ListBullet5">
+  <w:style w:type="paragraph" w:styleId="Commarcadores5">
     <w:name w:val="List Bullet 5"/>
     <w:basedOn w:val="Normal"/>
     <w:autoRedefine/>
@@ -9075,7 +8865,7 @@
       <w:rFonts w:ascii="Arial" w:hAnsi="Arial"/>
     </w:rPr>
   </w:style>
-  <w:style w:type="paragraph" w:styleId="ListNumber">
+  <w:style w:type="paragraph" w:styleId="Numerada">
     <w:name w:val="List Number"/>
     <w:basedOn w:val="Normal"/>
     <w:semiHidden/>
@@ -9091,7 +8881,7 @@
       <w:rFonts w:ascii="Arial" w:hAnsi="Arial"/>
     </w:rPr>
   </w:style>
-  <w:style w:type="paragraph" w:styleId="ListNumber2">
+  <w:style w:type="paragraph" w:styleId="Numerada2">
     <w:name w:val="List Number 2"/>
     <w:basedOn w:val="Normal"/>
     <w:semiHidden/>
@@ -9107,7 +8897,7 @@
       <w:rFonts w:ascii="Arial" w:hAnsi="Arial"/>
     </w:rPr>
   </w:style>
-  <w:style w:type="paragraph" w:styleId="ListNumber3">
+  <w:style w:type="paragraph" w:styleId="Numerada3">
     <w:name w:val="List Number 3"/>
     <w:basedOn w:val="Normal"/>
     <w:semiHidden/>
@@ -9123,7 +8913,7 @@
       <w:rFonts w:ascii="Arial" w:hAnsi="Arial"/>
     </w:rPr>
   </w:style>
-  <w:style w:type="paragraph" w:styleId="ListNumber4">
+  <w:style w:type="paragraph" w:styleId="Numerada4">
     <w:name w:val="List Number 4"/>
     <w:basedOn w:val="Normal"/>
     <w:semiHidden/>
@@ -9139,7 +8929,7 @@
       <w:rFonts w:ascii="Arial" w:hAnsi="Arial"/>
     </w:rPr>
   </w:style>
-  <w:style w:type="paragraph" w:styleId="ListNumber5">
+  <w:style w:type="paragraph" w:styleId="Numerada5">
     <w:name w:val="List Number 5"/>
     <w:basedOn w:val="Normal"/>
     <w:semiHidden/>
@@ -9155,7 +8945,7 @@
       <w:rFonts w:ascii="Arial" w:hAnsi="Arial"/>
     </w:rPr>
   </w:style>
-  <w:style w:type="paragraph" w:styleId="Footer">
+  <w:style w:type="paragraph" w:styleId="Rodap">
     <w:name w:val="footer"/>
     <w:basedOn w:val="Normal"/>
     <w:semiHidden/>
@@ -9171,7 +8961,7 @@
       <w:rFonts w:ascii="Arial" w:hAnsi="Arial"/>
     </w:rPr>
   </w:style>
-  <w:style w:type="paragraph" w:styleId="TOC1">
+  <w:style w:type="paragraph" w:styleId="Sumrio1">
     <w:name w:val="toc 1"/>
     <w:basedOn w:val="Normal"/>
     <w:next w:val="Normal"/>
@@ -9201,7 +8991,7 @@
       <w:rFonts w:ascii="Arial" w:hAnsi="Arial"/>
     </w:rPr>
   </w:style>
-  <w:style w:type="paragraph" w:styleId="Caption">
+  <w:style w:type="paragraph" w:styleId="Legenda">
     <w:name w:val="caption"/>
     <w:basedOn w:val="Normal"/>
     <w:next w:val="Normal"/>
@@ -9215,7 +9005,7 @@
       <w:b/>
     </w:rPr>
   </w:style>
-  <w:style w:type="character" w:styleId="PageNumber">
+  <w:style w:type="character" w:styleId="Nmerodepgina">
     <w:name w:val="page number"/>
     <w:semiHidden/>
     <w:rsid w:val="003B352C"/>
@@ -9223,7 +9013,7 @@
       <w:rFonts w:ascii="Arial" w:hAnsi="Arial"/>
     </w:rPr>
   </w:style>
-  <w:style w:type="paragraph" w:styleId="Header">
+  <w:style w:type="paragraph" w:styleId="Cabealho">
     <w:name w:val="header"/>
     <w:basedOn w:val="Normal"/>
     <w:semiHidden/>
@@ -9239,7 +9029,7 @@
       <w:rFonts w:ascii="Arial" w:hAnsi="Arial"/>
     </w:rPr>
   </w:style>
-  <w:style w:type="paragraph" w:styleId="BodyText">
+  <w:style w:type="paragraph" w:styleId="Corpodetexto">
     <w:name w:val="Body Text"/>
     <w:basedOn w:val="Normal"/>
     <w:semiHidden/>
@@ -9248,7 +9038,7 @@
       <w:i/>
     </w:rPr>
   </w:style>
-  <w:style w:type="paragraph" w:styleId="TOC2">
+  <w:style w:type="paragraph" w:styleId="Sumrio2">
     <w:name w:val="toc 2"/>
     <w:basedOn w:val="Normal"/>
     <w:next w:val="Normal"/>
@@ -9261,7 +9051,7 @@
   </w:style>
   <w:style w:type="character" w:styleId="Hyperlink">
     <w:name w:val="Hyperlink"/>
-    <w:basedOn w:val="DefaultParagraphFont"/>
+    <w:basedOn w:val="Fontepargpadro"/>
     <w:uiPriority w:val="99"/>
     <w:unhideWhenUsed/>
     <w:rsid w:val="001F35AD"/>
@@ -9270,10 +9060,10 @@
       <w:u w:val="single"/>
     </w:rPr>
   </w:style>
-  <w:style w:type="paragraph" w:styleId="BalloonText">
+  <w:style w:type="paragraph" w:styleId="Textodebalo">
     <w:name w:val="Balloon Text"/>
     <w:basedOn w:val="Normal"/>
-    <w:link w:val="BalloonTextChar"/>
+    <w:link w:val="TextodebaloChar"/>
     <w:uiPriority w:val="99"/>
     <w:semiHidden/>
     <w:unhideWhenUsed/>
@@ -9284,10 +9074,10 @@
       <w:szCs w:val="16"/>
     </w:rPr>
   </w:style>
-  <w:style w:type="character" w:customStyle="1" w:styleId="BalloonTextChar">
-    <w:name w:val="Balloon Text Char"/>
-    <w:basedOn w:val="DefaultParagraphFont"/>
-    <w:link w:val="BalloonText"/>
+  <w:style w:type="character" w:customStyle="1" w:styleId="TextodebaloChar">
+    <w:name w:val="Texto de balão Char"/>
+    <w:basedOn w:val="Fontepargpadro"/>
+    <w:link w:val="Textodebalo"/>
     <w:uiPriority w:val="99"/>
     <w:semiHidden/>
     <w:rsid w:val="0025618D"/>
@@ -9300,10 +9090,10 @@
   </w:style>
   <w:style w:type="character" w:customStyle="1" w:styleId="shorttext">
     <w:name w:val="short_text"/>
-    <w:basedOn w:val="DefaultParagraphFont"/>
+    <w:basedOn w:val="Fontepargpadro"/>
     <w:rsid w:val="007B3461"/>
   </w:style>
-  <w:style w:type="paragraph" w:styleId="ListParagraph">
+  <w:style w:type="paragraph" w:styleId="PargrafodaLista">
     <w:name w:val="List Paragraph"/>
     <w:basedOn w:val="Normal"/>
     <w:uiPriority w:val="34"/>
@@ -9314,9 +9104,9 @@
       <w:contextualSpacing/>
     </w:pPr>
   </w:style>
-  <w:style w:type="character" w:styleId="CommentReference">
+  <w:style w:type="character" w:styleId="Refdecomentrio">
     <w:name w:val="annotation reference"/>
-    <w:basedOn w:val="DefaultParagraphFont"/>
+    <w:basedOn w:val="Fontepargpadro"/>
     <w:uiPriority w:val="99"/>
     <w:semiHidden/>
     <w:unhideWhenUsed/>
@@ -9326,10 +9116,10 @@
       <w:szCs w:val="16"/>
     </w:rPr>
   </w:style>
-  <w:style w:type="paragraph" w:styleId="CommentText">
+  <w:style w:type="paragraph" w:styleId="Textodecomentrio">
     <w:name w:val="annotation text"/>
     <w:basedOn w:val="Normal"/>
-    <w:link w:val="CommentTextChar"/>
+    <w:link w:val="TextodecomentrioChar"/>
     <w:uiPriority w:val="99"/>
     <w:semiHidden/>
     <w:unhideWhenUsed/>
@@ -9338,10 +9128,10 @@
       <w:sz w:val="20"/>
     </w:rPr>
   </w:style>
-  <w:style w:type="character" w:customStyle="1" w:styleId="CommentTextChar">
-    <w:name w:val="Comment Text Char"/>
-    <w:basedOn w:val="DefaultParagraphFont"/>
-    <w:link w:val="CommentText"/>
+  <w:style w:type="character" w:customStyle="1" w:styleId="TextodecomentrioChar">
+    <w:name w:val="Texto de comentário Char"/>
+    <w:basedOn w:val="Fontepargpadro"/>
+    <w:link w:val="Textodecomentrio"/>
     <w:uiPriority w:val="99"/>
     <w:semiHidden/>
     <w:rsid w:val="00646163"/>
@@ -9349,11 +9139,11 @@
       <w:lang w:val="de-DE"/>
     </w:rPr>
   </w:style>
-  <w:style w:type="paragraph" w:styleId="CommentSubject">
+  <w:style w:type="paragraph" w:styleId="Assuntodocomentrio">
     <w:name w:val="annotation subject"/>
-    <w:basedOn w:val="CommentText"/>
-    <w:next w:val="CommentText"/>
-    <w:link w:val="CommentSubjectChar"/>
+    <w:basedOn w:val="Textodecomentrio"/>
+    <w:next w:val="Textodecomentrio"/>
+    <w:link w:val="AssuntodocomentrioChar"/>
     <w:uiPriority w:val="99"/>
     <w:semiHidden/>
     <w:unhideWhenUsed/>
@@ -9363,10 +9153,10 @@
       <w:bCs/>
     </w:rPr>
   </w:style>
-  <w:style w:type="character" w:customStyle="1" w:styleId="CommentSubjectChar">
-    <w:name w:val="Comment Subject Char"/>
-    <w:basedOn w:val="CommentTextChar"/>
-    <w:link w:val="CommentSubject"/>
+  <w:style w:type="character" w:customStyle="1" w:styleId="AssuntodocomentrioChar">
+    <w:name w:val="Assunto do comentário Char"/>
+    <w:basedOn w:val="TextodecomentrioChar"/>
+    <w:link w:val="Assuntodocomentrio"/>
     <w:uiPriority w:val="99"/>
     <w:semiHidden/>
     <w:rsid w:val="00646163"/>
@@ -15842,222 +15632,217 @@
     </dgm:pt>
   </dgm:ptLst>
   <dgm:cxnLst>
+    <dgm:cxn modelId="{97B186AF-8CE1-4FAB-A820-CF63CBBA7417}" srcId="{074C7D4F-724C-462F-BE27-A0112860FFC6}" destId="{77652EBD-4065-42B5-AD96-229374395A8B}" srcOrd="0" destOrd="0" parTransId="{50DDDFFE-8572-410E-8829-E929D028B072}" sibTransId="{ACD613B8-C806-471F-AFA4-A021A2090395}"/>
+    <dgm:cxn modelId="{8FBEA4F2-8150-48B8-B51D-D99AB55F2101}" srcId="{D7E550EF-3D3A-4D7A-A069-3A94E1E3BC88}" destId="{FD7C7CA1-EB96-47A3-917C-5E0620913C83}" srcOrd="0" destOrd="0" parTransId="{B0F7328C-B709-4917-BFCE-E7A73C58DDE6}" sibTransId="{E34A70F4-8E52-4C7D-8D1B-8D76F2CDAED5}"/>
+    <dgm:cxn modelId="{AAFC71A6-B223-4EF2-ABA1-B233CC6AB33C}" type="presOf" srcId="{AB3B8355-1C80-47DB-858B-36038F28FF59}" destId="{5130258A-711A-4DE4-AF7F-EC88AB153761}" srcOrd="0" destOrd="0" presId="urn:microsoft.com/office/officeart/2005/8/layout/orgChart1"/>
+    <dgm:cxn modelId="{5CC623C6-2BD4-408C-8B84-10854BFD742F}" srcId="{D7E550EF-3D3A-4D7A-A069-3A94E1E3BC88}" destId="{1B8B23FA-F06D-4C6B-A08B-03B9F426DA25}" srcOrd="1" destOrd="0" parTransId="{319BDD69-5C85-46C1-AF0D-75242B87B314}" sibTransId="{16B61F9B-4578-4398-A7E8-B485C78F2F3D}"/>
+    <dgm:cxn modelId="{765C7481-0B16-4140-87EA-BA6CF5A42BDF}" type="presOf" srcId="{F46B7725-8DB9-4688-828C-1958BA34E4F3}" destId="{A54F6418-B7AB-4EAF-A07E-434DAA0068E9}" srcOrd="1" destOrd="0" presId="urn:microsoft.com/office/officeart/2005/8/layout/orgChart1"/>
+    <dgm:cxn modelId="{BB9EFE4B-798A-4D14-ABB6-DB9C742BBC00}" type="presOf" srcId="{D7E550EF-3D3A-4D7A-A069-3A94E1E3BC88}" destId="{1AB17084-C907-4668-87B9-DA85B3E81A87}" srcOrd="0" destOrd="0" presId="urn:microsoft.com/office/officeart/2005/8/layout/orgChart1"/>
+    <dgm:cxn modelId="{FEFD6321-CCA2-4389-9C85-49BCBFDCCE1B}" srcId="{1B8B23FA-F06D-4C6B-A08B-03B9F426DA25}" destId="{F46B7725-8DB9-4688-828C-1958BA34E4F3}" srcOrd="0" destOrd="0" parTransId="{7AB97A9F-077B-4A6C-8B5B-E38F1A2E30DA}" sibTransId="{8EE658C9-38BC-48E9-ACFC-EBE7A5AF3B61}"/>
+    <dgm:cxn modelId="{75601006-71B9-4252-B660-65E61F253E48}" type="presOf" srcId="{7AB97A9F-077B-4A6C-8B5B-E38F1A2E30DA}" destId="{EF5372FC-1146-4208-9BD8-49CEFB54317C}" srcOrd="0" destOrd="0" presId="urn:microsoft.com/office/officeart/2005/8/layout/orgChart1"/>
+    <dgm:cxn modelId="{1C60DEF8-3C3C-4F57-8BC9-F4D065AE5AB7}" type="presOf" srcId="{A46C2F36-55DD-41B8-AEA6-7E00A20ADCDB}" destId="{B93586C6-5446-4FD8-BF3D-CAE0A5992EE9}" srcOrd="0" destOrd="0" presId="urn:microsoft.com/office/officeart/2005/8/layout/orgChart1"/>
+    <dgm:cxn modelId="{F6F93C9B-CC25-493D-990B-ED6A166061BE}" type="presOf" srcId="{D0F5D046-6C92-4413-9655-2EA20D5F6A4D}" destId="{585B1D7D-91C5-4A18-B94F-DB4C71521DD3}" srcOrd="0" destOrd="0" presId="urn:microsoft.com/office/officeart/2005/8/layout/orgChart1"/>
+    <dgm:cxn modelId="{BA4B075F-8DA8-4555-9252-57175B81FA3B}" srcId="{7B5ED471-27BD-4EDF-BCBF-3C48E195A282}" destId="{3FBE94DB-025A-47F7-9869-3E0480661CE5}" srcOrd="0" destOrd="0" parTransId="{A9803B12-CF5D-43C7-B108-9E6A3FBA014A}" sibTransId="{0B52933D-9651-4070-85D7-888F92426A11}"/>
+    <dgm:cxn modelId="{75B01AD1-8B0D-4092-BA5A-940D133B913F}" type="presOf" srcId="{FBC2FC66-1CC4-458E-9123-F32B14980E09}" destId="{B7F0A83C-6E90-4B0D-AFBD-AE6BB5464724}" srcOrd="1" destOrd="0" presId="urn:microsoft.com/office/officeart/2005/8/layout/orgChart1"/>
+    <dgm:cxn modelId="{71B797C5-17D2-4325-B31A-938D9787DA58}" srcId="{32132041-032F-4E97-8A67-66C0783F38C1}" destId="{392961CD-6A0C-4BEA-AB34-08400CDFEFCC}" srcOrd="0" destOrd="0" parTransId="{023A1A1F-2DD3-4B86-B619-59A1A844E959}" sibTransId="{F6F13210-F5F1-4912-8A61-6BB2CC6B53F7}"/>
+    <dgm:cxn modelId="{13598F63-3943-4F9E-8340-AE8BC665BB24}" type="presOf" srcId="{7B5ED471-27BD-4EDF-BCBF-3C48E195A282}" destId="{31291DFC-EE08-4D0D-B07A-CD6A657ADDE9}" srcOrd="1" destOrd="0" presId="urn:microsoft.com/office/officeart/2005/8/layout/orgChart1"/>
+    <dgm:cxn modelId="{E6A41196-FC01-45E2-89CB-144889969098}" srcId="{D8BA8640-7DD6-46D9-914E-D08B18F16FFC}" destId="{D7E550EF-3D3A-4D7A-A069-3A94E1E3BC88}" srcOrd="0" destOrd="0" parTransId="{713F36B2-09E9-44F0-9382-567061858786}" sibTransId="{C33A102D-76E4-444F-893E-2E00F051EC51}"/>
+    <dgm:cxn modelId="{9219B6CD-9353-4BF7-9C92-80C7BFF7335E}" srcId="{A46C2F36-55DD-41B8-AEA6-7E00A20ADCDB}" destId="{4F14F0BE-BCED-48A8-99AD-91651B371F86}" srcOrd="0" destOrd="0" parTransId="{D6B51C53-9D75-4429-9F03-6FC243050376}" sibTransId="{678A0E81-0FD9-4557-AB44-C93E3E72A2C6}"/>
+    <dgm:cxn modelId="{9B7684B0-947F-4990-B543-2C7FBFF5D37F}" type="presOf" srcId="{C4745888-BA78-4A13-A8D6-106670451E48}" destId="{C0E652B7-6E10-4E65-AFE4-E8662E8D588F}" srcOrd="0" destOrd="0" presId="urn:microsoft.com/office/officeart/2005/8/layout/orgChart1"/>
+    <dgm:cxn modelId="{C09FEF18-97B4-4E7A-A66D-8FA70431A9C9}" type="presOf" srcId="{074C7D4F-724C-462F-BE27-A0112860FFC6}" destId="{B0AE1D97-7686-4C77-97EB-738180761500}" srcOrd="0" destOrd="0" presId="urn:microsoft.com/office/officeart/2005/8/layout/orgChart1"/>
+    <dgm:cxn modelId="{E46F41AD-7806-4DE5-AD32-486CC81B9807}" type="presOf" srcId="{77652EBD-4065-42B5-AD96-229374395A8B}" destId="{C1C0DA9E-5408-49D8-B62D-431D4759236F}" srcOrd="0" destOrd="0" presId="urn:microsoft.com/office/officeart/2005/8/layout/orgChart1"/>
+    <dgm:cxn modelId="{5E99B6B4-296E-4F60-9B03-CA0DBD90CE7D}" srcId="{A565A764-42B2-41B0-B665-F8D3AF84CDBF}" destId="{074C7D4F-724C-462F-BE27-A0112860FFC6}" srcOrd="0" destOrd="0" parTransId="{D341A5BA-883B-4690-ADE7-0AFDE774D6A6}" sibTransId="{2F19B279-0ACA-40D8-BD2D-39088B43A5A1}"/>
+    <dgm:cxn modelId="{7D29C23C-EA96-4A7C-98BB-3FD626D0FE2E}" srcId="{D7E550EF-3D3A-4D7A-A069-3A94E1E3BC88}" destId="{D0F5D046-6C92-4413-9655-2EA20D5F6A4D}" srcOrd="2" destOrd="0" parTransId="{6E784E8A-BE53-45B7-B569-D82ADA78D29A}" sibTransId="{E7B11FCE-1319-4826-A36D-660A2FB5A5A6}"/>
+    <dgm:cxn modelId="{D6902E89-D471-4360-81C8-50BDC9CF50C0}" type="presOf" srcId="{A46C2F36-55DD-41B8-AEA6-7E00A20ADCDB}" destId="{A2C0AD7F-C683-4ED4-9C19-6E3D25F812E4}" srcOrd="1" destOrd="0" presId="urn:microsoft.com/office/officeart/2005/8/layout/orgChart1"/>
+    <dgm:cxn modelId="{1F2FD72D-B223-4572-9574-2F408CB34516}" srcId="{D0F5D046-6C92-4413-9655-2EA20D5F6A4D}" destId="{7B5ED471-27BD-4EDF-BCBF-3C48E195A282}" srcOrd="0" destOrd="0" parTransId="{D35B9780-2392-4777-800A-7C7FED9A848E}" sibTransId="{EA0800C9-2B09-491D-A301-7C0BC6FDB5B9}"/>
+    <dgm:cxn modelId="{AD3574C9-C0D7-4FBA-8986-37403C180F66}" type="presOf" srcId="{1B8B23FA-F06D-4C6B-A08B-03B9F426DA25}" destId="{C72BCE78-38CE-4BC8-BC8B-469006215BCA}" srcOrd="0" destOrd="0" presId="urn:microsoft.com/office/officeart/2005/8/layout/orgChart1"/>
+    <dgm:cxn modelId="{D0918A09-420C-4DE0-A005-3A8DB8D5F270}" type="presOf" srcId="{7B5ED471-27BD-4EDF-BCBF-3C48E195A282}" destId="{D241673A-199B-418B-93D1-9ECE271EC7C9}" srcOrd="0" destOrd="0" presId="urn:microsoft.com/office/officeart/2005/8/layout/orgChart1"/>
+    <dgm:cxn modelId="{96DC28FD-8AE4-4F42-AF04-A35022EFB437}" type="presOf" srcId="{F46B7725-8DB9-4688-828C-1958BA34E4F3}" destId="{8E603A7A-C87D-435D-8737-C77A4B19CB8C}" srcOrd="0" destOrd="0" presId="urn:microsoft.com/office/officeart/2005/8/layout/orgChart1"/>
+    <dgm:cxn modelId="{BDB00536-CC9A-42B8-86AF-58A2346FD334}" type="presOf" srcId="{EC3779EB-4006-4092-B2A0-74951054B67D}" destId="{793617CE-44BB-45D4-BECE-E3C087312CA8}" srcOrd="0" destOrd="0" presId="urn:microsoft.com/office/officeart/2005/8/layout/orgChart1"/>
+    <dgm:cxn modelId="{939E0AB7-96BD-400F-A493-6B2A35F21828}" type="presOf" srcId="{AB3B8355-1C80-47DB-858B-36038F28FF59}" destId="{BB6A0D7D-EE0C-4363-8615-221DDA314271}" srcOrd="1" destOrd="0" presId="urn:microsoft.com/office/officeart/2005/8/layout/orgChart1"/>
+    <dgm:cxn modelId="{560E325F-4FBA-4823-9CCE-6EBDBB084565}" type="presOf" srcId="{50DDDFFE-8572-410E-8829-E929D028B072}" destId="{AA9E9A5A-61A0-4D38-9CB0-637AF54A5377}" srcOrd="0" destOrd="0" presId="urn:microsoft.com/office/officeart/2005/8/layout/orgChart1"/>
+    <dgm:cxn modelId="{D6ECE2A8-3DCF-42A1-804D-361AFCC7D969}" type="presOf" srcId="{77652EBD-4065-42B5-AD96-229374395A8B}" destId="{AD119C04-EE53-4847-BCDE-57E09823CBEC}" srcOrd="1" destOrd="0" presId="urn:microsoft.com/office/officeart/2005/8/layout/orgChart1"/>
+    <dgm:cxn modelId="{35D70048-75AD-4C78-8BF2-CA6B752C0B74}" srcId="{1B8B23FA-F06D-4C6B-A08B-03B9F426DA25}" destId="{0FF916A3-BC62-4513-B181-9561B03D2962}" srcOrd="1" destOrd="0" parTransId="{352FE649-DF1E-4F55-B53D-832895091236}" sibTransId="{16827718-5140-434B-A72A-39C72EAB68D9}"/>
+    <dgm:cxn modelId="{4A22F30E-59AC-4634-A806-986E94A5297B}" type="presOf" srcId="{D0F5D046-6C92-4413-9655-2EA20D5F6A4D}" destId="{0B0900DC-D9B7-43DE-84C8-5B5300EE9CDE}" srcOrd="1" destOrd="0" presId="urn:microsoft.com/office/officeart/2005/8/layout/orgChart1"/>
+    <dgm:cxn modelId="{113CBBF3-AC3F-4CE6-94BB-37764214B674}" type="presOf" srcId="{3FBE94DB-025A-47F7-9869-3E0480661CE5}" destId="{E032D04E-723C-4712-8F62-17A47C5EA053}" srcOrd="1" destOrd="0" presId="urn:microsoft.com/office/officeart/2005/8/layout/orgChart1"/>
+    <dgm:cxn modelId="{703DDE7A-FE60-44AC-ACE5-A90343AAFAC5}" type="presOf" srcId="{392961CD-6A0C-4BEA-AB34-08400CDFEFCC}" destId="{E2618F09-9DE9-408F-AE3E-2151FBBE6220}" srcOrd="0" destOrd="0" presId="urn:microsoft.com/office/officeart/2005/8/layout/orgChart1"/>
+    <dgm:cxn modelId="{258AB427-EA30-453A-88AF-88F8DD2E6DD1}" type="presOf" srcId="{A565A764-42B2-41B0-B665-F8D3AF84CDBF}" destId="{0CD25E49-327D-4024-9245-94B36C8B4FA6}" srcOrd="0" destOrd="0" presId="urn:microsoft.com/office/officeart/2005/8/layout/orgChart1"/>
+    <dgm:cxn modelId="{70A3ACC0-72BC-48C4-B9C5-113A60CDAAE5}" type="presOf" srcId="{FD7C7CA1-EB96-47A3-917C-5E0620913C83}" destId="{EAFAF621-4D77-48D2-8E53-A91DCFF89EE1}" srcOrd="1" destOrd="0" presId="urn:microsoft.com/office/officeart/2005/8/layout/orgChart1"/>
+    <dgm:cxn modelId="{4DA32983-62D1-413E-96ED-9E0186BAEC7F}" type="presOf" srcId="{0FF916A3-BC62-4513-B181-9561B03D2962}" destId="{ABB8D194-FDBD-4CC8-B290-56D7D78A29ED}" srcOrd="1" destOrd="0" presId="urn:microsoft.com/office/officeart/2005/8/layout/orgChart1"/>
     <dgm:cxn modelId="{C1B2FE1F-EA6B-4F3F-B6B6-0FBAB3ADD155}" srcId="{AB3B8355-1C80-47DB-858B-36038F28FF59}" destId="{32132041-032F-4E97-8A67-66C0783F38C1}" srcOrd="0" destOrd="0" parTransId="{E5D79086-A107-41C3-9123-8DAF6F7A6411}" sibTransId="{8D46641F-2EB1-4510-AF83-AAFE4E2263E0}"/>
-    <dgm:cxn modelId="{4F467432-C419-412D-B779-67BFD37EC9EC}" type="presOf" srcId="{7B5ED471-27BD-4EDF-BCBF-3C48E195A282}" destId="{31291DFC-EE08-4D0D-B07A-CD6A657ADDE9}" srcOrd="1" destOrd="0" presId="urn:microsoft.com/office/officeart/2005/8/layout/orgChart1"/>
-    <dgm:cxn modelId="{90CCABE0-4712-4AC1-AC4E-AA50267A4EF3}" type="presOf" srcId="{D341A5BA-883B-4690-ADE7-0AFDE774D6A6}" destId="{429A4720-1D13-45E8-BDC2-2AB7F13F0DC4}" srcOrd="0" destOrd="0" presId="urn:microsoft.com/office/officeart/2005/8/layout/orgChart1"/>
-    <dgm:cxn modelId="{44753210-6246-44A6-AD27-BA3EE7C71581}" type="presOf" srcId="{4EAAF61E-957D-4A7B-95DB-850F647DC44C}" destId="{540729D5-854F-4277-8B9F-331FB2BF3538}" srcOrd="0" destOrd="0" presId="urn:microsoft.com/office/officeart/2005/8/layout/orgChart1"/>
-    <dgm:cxn modelId="{71B797C5-17D2-4325-B31A-938D9787DA58}" srcId="{32132041-032F-4E97-8A67-66C0783F38C1}" destId="{392961CD-6A0C-4BEA-AB34-08400CDFEFCC}" srcOrd="0" destOrd="0" parTransId="{023A1A1F-2DD3-4B86-B619-59A1A844E959}" sibTransId="{F6F13210-F5F1-4912-8A61-6BB2CC6B53F7}"/>
+    <dgm:cxn modelId="{3046F95A-FFB8-41DF-BE47-06FD75BB196F}" type="presOf" srcId="{319BDD69-5C85-46C1-AF0D-75242B87B314}" destId="{6DCC2246-06D8-46D0-8B8B-C2E2018790BD}" srcOrd="0" destOrd="0" presId="urn:microsoft.com/office/officeart/2005/8/layout/orgChart1"/>
+    <dgm:cxn modelId="{CCB6CB70-8F98-41D0-9A4D-8F9559584637}" type="presOf" srcId="{352FE649-DF1E-4F55-B53D-832895091236}" destId="{7516E69F-354B-4A87-99B0-F507F448FE76}" srcOrd="0" destOrd="0" presId="urn:microsoft.com/office/officeart/2005/8/layout/orgChart1"/>
+    <dgm:cxn modelId="{8735F3F1-E2A1-43F2-A54F-D9C32C3B7AEA}" type="presOf" srcId="{FD7C7CA1-EB96-47A3-917C-5E0620913C83}" destId="{CF10B1F4-C64D-4E76-97BC-9BC465C7E1CB}" srcOrd="0" destOrd="0" presId="urn:microsoft.com/office/officeart/2005/8/layout/orgChart1"/>
+    <dgm:cxn modelId="{C01BEC5E-2AD3-44D9-9BC1-D859DEA83E9E}" type="presOf" srcId="{D7E550EF-3D3A-4D7A-A069-3A94E1E3BC88}" destId="{3284ACA9-A078-400C-AC9E-58AFA8610DBA}" srcOrd="1" destOrd="0" presId="urn:microsoft.com/office/officeart/2005/8/layout/orgChart1"/>
+    <dgm:cxn modelId="{C93EBB59-D5A3-4F8F-97DC-69D1E849B3D9}" type="presOf" srcId="{EC3779EB-4006-4092-B2A0-74951054B67D}" destId="{629D6D4A-E029-4BB2-BC59-161B6D4904E1}" srcOrd="1" destOrd="0" presId="urn:microsoft.com/office/officeart/2005/8/layout/orgChart1"/>
+    <dgm:cxn modelId="{ACA1352E-B6B4-419F-944E-2EFE251EC278}" type="presOf" srcId="{D8BA8640-7DD6-46D9-914E-D08B18F16FFC}" destId="{02755DC6-DA7E-438B-9AC4-E16B561F765E}" srcOrd="0" destOrd="0" presId="urn:microsoft.com/office/officeart/2005/8/layout/orgChart1"/>
+    <dgm:cxn modelId="{18C19627-FB79-4C9E-863F-712D83A9F5EF}" type="presOf" srcId="{D6B51C53-9D75-4429-9F03-6FC243050376}" destId="{F8387438-5463-46D2-B18E-E1A31625D8E4}" srcOrd="0" destOrd="0" presId="urn:microsoft.com/office/officeart/2005/8/layout/orgChart1"/>
+    <dgm:cxn modelId="{7CCAABCC-7956-44C0-9D60-C70B6B473ECA}" srcId="{EC3779EB-4006-4092-B2A0-74951054B67D}" destId="{AB3B8355-1C80-47DB-858B-36038F28FF59}" srcOrd="0" destOrd="0" parTransId="{4EAAF61E-957D-4A7B-95DB-850F647DC44C}" sibTransId="{6667B926-5FF2-4E42-BF5D-8D7FDAA59517}"/>
+    <dgm:cxn modelId="{6F76E496-492B-4C79-9755-82DED9A6F1E4}" srcId="{392961CD-6A0C-4BEA-AB34-08400CDFEFCC}" destId="{A46C2F36-55DD-41B8-AEA6-7E00A20ADCDB}" srcOrd="0" destOrd="0" parTransId="{214086CE-CBD5-41CB-B245-EC96BE495E4D}" sibTransId="{2BFBC69F-BF4B-4E17-A8F3-B1A2B1C5689C}"/>
+    <dgm:cxn modelId="{CD877AE1-16E6-4F06-A207-9A6AA01D8166}" type="presOf" srcId="{A30CE60E-D85D-4180-8397-31001E1EB0BB}" destId="{AE16D997-1960-4879-9800-76FD458DF0CD}" srcOrd="0" destOrd="0" presId="urn:microsoft.com/office/officeart/2005/8/layout/orgChart1"/>
+    <dgm:cxn modelId="{18BE8EEE-D6B9-4440-BF58-0E988878E212}" type="presOf" srcId="{D341A5BA-883B-4690-ADE7-0AFDE774D6A6}" destId="{429A4720-1D13-45E8-BDC2-2AB7F13F0DC4}" srcOrd="0" destOrd="0" presId="urn:microsoft.com/office/officeart/2005/8/layout/orgChart1"/>
+    <dgm:cxn modelId="{5D62F73F-84DC-41E4-897C-9CE8D66CDCC8}" type="presOf" srcId="{214086CE-CBD5-41CB-B245-EC96BE495E4D}" destId="{7068374F-FAEA-4F4F-95A0-C09EB2EAA419}" srcOrd="0" destOrd="0" presId="urn:microsoft.com/office/officeart/2005/8/layout/orgChart1"/>
+    <dgm:cxn modelId="{86328A81-A20D-4D63-B9E0-8334BBED5A97}" type="presOf" srcId="{3FBE94DB-025A-47F7-9869-3E0480661CE5}" destId="{21645053-3F4B-47EA-B556-5F6D638F4517}" srcOrd="0" destOrd="0" presId="urn:microsoft.com/office/officeart/2005/8/layout/orgChart1"/>
+    <dgm:cxn modelId="{98330BA7-C071-4AF6-9E1E-1070C7C3A5B4}" type="presOf" srcId="{32132041-032F-4E97-8A67-66C0783F38C1}" destId="{4CBBF73F-C62D-4855-9C2C-A944955D2CEF}" srcOrd="1" destOrd="0" presId="urn:microsoft.com/office/officeart/2005/8/layout/orgChart1"/>
+    <dgm:cxn modelId="{09B4F7A3-739B-4F60-8C5D-9FD496339C67}" type="presOf" srcId="{FBC2FC66-1CC4-458E-9123-F32B14980E09}" destId="{769C8F6B-0B62-4721-BAB4-21A9AFCEF76F}" srcOrd="0" destOrd="0" presId="urn:microsoft.com/office/officeart/2005/8/layout/orgChart1"/>
+    <dgm:cxn modelId="{FA75DC93-FDEF-42A9-AC12-91D8DA4B5FE3}" srcId="{D7E550EF-3D3A-4D7A-A069-3A94E1E3BC88}" destId="{EC3779EB-4006-4092-B2A0-74951054B67D}" srcOrd="3" destOrd="0" parTransId="{D721AF67-1743-4B9F-9E78-9D3992B383F0}" sibTransId="{E459CFA5-3860-4404-8E40-C991E895723C}"/>
+    <dgm:cxn modelId="{DE47A764-747B-4824-AF22-69A7FC9333A7}" type="presOf" srcId="{4F14F0BE-BCED-48A8-99AD-91651B371F86}" destId="{64BB4CDA-1EA0-4EC8-8443-DFE7B94B3FDC}" srcOrd="0" destOrd="0" presId="urn:microsoft.com/office/officeart/2005/8/layout/orgChart1"/>
+    <dgm:cxn modelId="{730816C6-BA2A-41EC-9A6D-8EDC8A19F979}" type="presOf" srcId="{4F14F0BE-BCED-48A8-99AD-91651B371F86}" destId="{9BF3AF7A-A67C-4B45-A1B4-C75E06872B23}" srcOrd="1" destOrd="0" presId="urn:microsoft.com/office/officeart/2005/8/layout/orgChart1"/>
+    <dgm:cxn modelId="{79EAF46A-CCEB-4C0C-B295-2A80EC2D4F0A}" type="presOf" srcId="{C4745888-BA78-4A13-A8D6-106670451E48}" destId="{A9D8DD42-FF76-4B41-8C36-A789322AC4D8}" srcOrd="1" destOrd="0" presId="urn:microsoft.com/office/officeart/2005/8/layout/orgChart1"/>
+    <dgm:cxn modelId="{65030419-28FB-4D15-A7E2-3AFF82EB6A3A}" type="presOf" srcId="{D721AF67-1743-4B9F-9E78-9D3992B383F0}" destId="{ED157DEC-DFE4-4AB0-9E51-43BC8F14BA83}" srcOrd="0" destOrd="0" presId="urn:microsoft.com/office/officeart/2005/8/layout/orgChart1"/>
+    <dgm:cxn modelId="{EA00FCB0-F37E-4D40-BF81-B5D8252BBBD4}" type="presOf" srcId="{B0F7328C-B709-4917-BFCE-E7A73C58DDE6}" destId="{D1F25778-9A52-4AC0-8967-1C760BD5A7B5}" srcOrd="0" destOrd="0" presId="urn:microsoft.com/office/officeart/2005/8/layout/orgChart1"/>
+    <dgm:cxn modelId="{3CBE3DAF-4340-48F5-A382-0560D5237CC9}" type="presOf" srcId="{A9803B12-CF5D-43C7-B108-9E6A3FBA014A}" destId="{36598296-77BD-4B33-BCCF-445EE6211BDA}" srcOrd="0" destOrd="0" presId="urn:microsoft.com/office/officeart/2005/8/layout/orgChart1"/>
+    <dgm:cxn modelId="{2FAA4B52-0C62-4FE6-98EC-CEBB17E3E663}" srcId="{FD7C7CA1-EB96-47A3-917C-5E0620913C83}" destId="{FBC2FC66-1CC4-458E-9123-F32B14980E09}" srcOrd="0" destOrd="0" parTransId="{A30CE60E-D85D-4180-8397-31001E1EB0BB}" sibTransId="{FD575524-A420-4415-A7F6-42102F85A1E0}"/>
+    <dgm:cxn modelId="{9977EE21-7F05-4483-8BF7-20A326264677}" type="presOf" srcId="{E5D79086-A107-41C3-9123-8DAF6F7A6411}" destId="{70E97D62-15ED-420C-9002-3382C999AAB2}" srcOrd="0" destOrd="0" presId="urn:microsoft.com/office/officeart/2005/8/layout/orgChart1"/>
+    <dgm:cxn modelId="{E62D15CA-521E-4D60-A9F9-609660B86255}" type="presOf" srcId="{E1682251-BB38-48AC-98DC-049CBF211057}" destId="{0F61328B-FAE6-4728-9FFE-F6A1B9023F58}" srcOrd="0" destOrd="0" presId="urn:microsoft.com/office/officeart/2005/8/layout/orgChart1"/>
+    <dgm:cxn modelId="{5E3D0408-F48F-4285-AE95-385C2CD0B7ED}" type="presOf" srcId="{392961CD-6A0C-4BEA-AB34-08400CDFEFCC}" destId="{6F709E93-9579-4196-83E4-397EB4266AA1}" srcOrd="1" destOrd="0" presId="urn:microsoft.com/office/officeart/2005/8/layout/orgChart1"/>
+    <dgm:cxn modelId="{C8600F4C-08CF-45D1-824A-F567BFAC0C68}" type="presOf" srcId="{5C3BE550-BDE3-402B-9332-06321FBFB2DB}" destId="{8DD983DC-4DAA-4B84-83AE-8E07574516E4}" srcOrd="0" destOrd="0" presId="urn:microsoft.com/office/officeart/2005/8/layout/orgChart1"/>
+    <dgm:cxn modelId="{67456B55-D711-42B0-85C2-9C559422569B}" type="presOf" srcId="{4EAAF61E-957D-4A7B-95DB-850F647DC44C}" destId="{540729D5-854F-4277-8B9F-331FB2BF3538}" srcOrd="0" destOrd="0" presId="urn:microsoft.com/office/officeart/2005/8/layout/orgChart1"/>
+    <dgm:cxn modelId="{572789C5-4ABC-4855-B634-F890D5367E59}" type="presOf" srcId="{074C7D4F-724C-462F-BE27-A0112860FFC6}" destId="{7E582EF1-DE80-44B2-BA85-0F3AAA6F1FAB}" srcOrd="1" destOrd="0" presId="urn:microsoft.com/office/officeart/2005/8/layout/orgChart1"/>
+    <dgm:cxn modelId="{AB661049-F3DF-4A68-9DE5-A9A070A0643E}" srcId="{FBC2FC66-1CC4-458E-9123-F32B14980E09}" destId="{C4745888-BA78-4A13-A8D6-106670451E48}" srcOrd="0" destOrd="0" parTransId="{E1682251-BB38-48AC-98DC-049CBF211057}" sibTransId="{29CBC541-F58C-46A1-88DA-62DE582494A1}"/>
+    <dgm:cxn modelId="{10F9ACE6-41A7-44B1-9929-B989F0CC6565}" type="presOf" srcId="{6E784E8A-BE53-45B7-B569-D82ADA78D29A}" destId="{A3C392AF-9C01-46A4-9FD2-73AC7AEF5D09}" srcOrd="0" destOrd="0" presId="urn:microsoft.com/office/officeart/2005/8/layout/orgChart1"/>
     <dgm:cxn modelId="{A9EE2A94-FC31-45BD-BBB9-FD241AE9502E}" srcId="{3FBE94DB-025A-47F7-9869-3E0480661CE5}" destId="{A565A764-42B2-41B0-B665-F8D3AF84CDBF}" srcOrd="0" destOrd="0" parTransId="{5C3BE550-BDE3-402B-9332-06321FBFB2DB}" sibTransId="{97F7E487-E56B-4E9F-B60C-68ED3358D424}"/>
-    <dgm:cxn modelId="{D9D7690C-3B14-4CA1-AA37-6D78514B493F}" type="presOf" srcId="{392961CD-6A0C-4BEA-AB34-08400CDFEFCC}" destId="{E2618F09-9DE9-408F-AE3E-2151FBBE6220}" srcOrd="0" destOrd="0" presId="urn:microsoft.com/office/officeart/2005/8/layout/orgChart1"/>
-    <dgm:cxn modelId="{35D70048-75AD-4C78-8BF2-CA6B752C0B74}" srcId="{1B8B23FA-F06D-4C6B-A08B-03B9F426DA25}" destId="{0FF916A3-BC62-4513-B181-9561B03D2962}" srcOrd="1" destOrd="0" parTransId="{352FE649-DF1E-4F55-B53D-832895091236}" sibTransId="{16827718-5140-434B-A72A-39C72EAB68D9}"/>
-    <dgm:cxn modelId="{8C11BF2A-D683-4F76-82AD-F38381922ACD}" type="presOf" srcId="{D0F5D046-6C92-4413-9655-2EA20D5F6A4D}" destId="{0B0900DC-D9B7-43DE-84C8-5B5300EE9CDE}" srcOrd="1" destOrd="0" presId="urn:microsoft.com/office/officeart/2005/8/layout/orgChart1"/>
-    <dgm:cxn modelId="{8C54A536-853D-4513-BB6F-031C5C93E984}" type="presOf" srcId="{50DDDFFE-8572-410E-8829-E929D028B072}" destId="{AA9E9A5A-61A0-4D38-9CB0-637AF54A5377}" srcOrd="0" destOrd="0" presId="urn:microsoft.com/office/officeart/2005/8/layout/orgChart1"/>
-    <dgm:cxn modelId="{3357822C-78F5-46B6-BE55-3F41FA60F0E1}" type="presOf" srcId="{D8BA8640-7DD6-46D9-914E-D08B18F16FFC}" destId="{02755DC6-DA7E-438B-9AC4-E16B561F765E}" srcOrd="0" destOrd="0" presId="urn:microsoft.com/office/officeart/2005/8/layout/orgChart1"/>
-    <dgm:cxn modelId="{B1AFB3F8-398D-49AC-83E1-0C85376D08F9}" type="presOf" srcId="{FBC2FC66-1CC4-458E-9123-F32B14980E09}" destId="{B7F0A83C-6E90-4B0D-AFBD-AE6BB5464724}" srcOrd="1" destOrd="0" presId="urn:microsoft.com/office/officeart/2005/8/layout/orgChart1"/>
-    <dgm:cxn modelId="{F96E7475-F300-40BA-9275-59EDC8E3CD6A}" type="presOf" srcId="{5C3BE550-BDE3-402B-9332-06321FBFB2DB}" destId="{8DD983DC-4DAA-4B84-83AE-8E07574516E4}" srcOrd="0" destOrd="0" presId="urn:microsoft.com/office/officeart/2005/8/layout/orgChart1"/>
-    <dgm:cxn modelId="{EDAF01A3-3567-4818-8892-587679ED0C23}" type="presOf" srcId="{0FF916A3-BC62-4513-B181-9561B03D2962}" destId="{ABB8D194-FDBD-4CC8-B290-56D7D78A29ED}" srcOrd="1" destOrd="0" presId="urn:microsoft.com/office/officeart/2005/8/layout/orgChart1"/>
-    <dgm:cxn modelId="{31787EE9-636B-4BD0-B895-7AC70FF53EB5}" type="presOf" srcId="{D7E550EF-3D3A-4D7A-A069-3A94E1E3BC88}" destId="{1AB17084-C907-4668-87B9-DA85B3E81A87}" srcOrd="0" destOrd="0" presId="urn:microsoft.com/office/officeart/2005/8/layout/orgChart1"/>
-    <dgm:cxn modelId="{FA75DC93-FDEF-42A9-AC12-91D8DA4B5FE3}" srcId="{D7E550EF-3D3A-4D7A-A069-3A94E1E3BC88}" destId="{EC3779EB-4006-4092-B2A0-74951054B67D}" srcOrd="3" destOrd="0" parTransId="{D721AF67-1743-4B9F-9E78-9D3992B383F0}" sibTransId="{E459CFA5-3860-4404-8E40-C991E895723C}"/>
-    <dgm:cxn modelId="{BA0092FC-C83C-40C9-A599-3746975E7E87}" type="presOf" srcId="{EC3779EB-4006-4092-B2A0-74951054B67D}" destId="{629D6D4A-E029-4BB2-BC59-161B6D4904E1}" srcOrd="1" destOrd="0" presId="urn:microsoft.com/office/officeart/2005/8/layout/orgChart1"/>
-    <dgm:cxn modelId="{BA4B075F-8DA8-4555-9252-57175B81FA3B}" srcId="{7B5ED471-27BD-4EDF-BCBF-3C48E195A282}" destId="{3FBE94DB-025A-47F7-9869-3E0480661CE5}" srcOrd="0" destOrd="0" parTransId="{A9803B12-CF5D-43C7-B108-9E6A3FBA014A}" sibTransId="{0B52933D-9651-4070-85D7-888F92426A11}"/>
-    <dgm:cxn modelId="{E73EA235-7D0B-4459-B7AC-DF3EB8B24AFA}" type="presOf" srcId="{F46B7725-8DB9-4688-828C-1958BA34E4F3}" destId="{A54F6418-B7AB-4EAF-A07E-434DAA0068E9}" srcOrd="1" destOrd="0" presId="urn:microsoft.com/office/officeart/2005/8/layout/orgChart1"/>
-    <dgm:cxn modelId="{53CF60D9-FB1B-4895-874F-719D6822DEBE}" type="presOf" srcId="{1B8B23FA-F06D-4C6B-A08B-03B9F426DA25}" destId="{C72BCE78-38CE-4BC8-BC8B-469006215BCA}" srcOrd="0" destOrd="0" presId="urn:microsoft.com/office/officeart/2005/8/layout/orgChart1"/>
-    <dgm:cxn modelId="{F456D0C5-58CC-4BA7-B837-736916A064A5}" type="presOf" srcId="{D35B9780-2392-4777-800A-7C7FED9A848E}" destId="{5C400AF8-1112-4440-9C77-B6BCC70ACEB2}" srcOrd="0" destOrd="0" presId="urn:microsoft.com/office/officeart/2005/8/layout/orgChart1"/>
-    <dgm:cxn modelId="{5CC623C6-2BD4-408C-8B84-10854BFD742F}" srcId="{D7E550EF-3D3A-4D7A-A069-3A94E1E3BC88}" destId="{1B8B23FA-F06D-4C6B-A08B-03B9F426DA25}" srcOrd="1" destOrd="0" parTransId="{319BDD69-5C85-46C1-AF0D-75242B87B314}" sibTransId="{16B61F9B-4578-4398-A7E8-B485C78F2F3D}"/>
-    <dgm:cxn modelId="{D31C4D77-168E-4F7E-BCA2-952895C5ED2A}" type="presOf" srcId="{7AB97A9F-077B-4A6C-8B5B-E38F1A2E30DA}" destId="{EF5372FC-1146-4208-9BD8-49CEFB54317C}" srcOrd="0" destOrd="0" presId="urn:microsoft.com/office/officeart/2005/8/layout/orgChart1"/>
-    <dgm:cxn modelId="{CAC255A1-28A1-4756-8D9D-DEEBB769E39A}" type="presOf" srcId="{D6B51C53-9D75-4429-9F03-6FC243050376}" destId="{F8387438-5463-46D2-B18E-E1A31625D8E4}" srcOrd="0" destOrd="0" presId="urn:microsoft.com/office/officeart/2005/8/layout/orgChart1"/>
-    <dgm:cxn modelId="{0B72CEC1-E7E5-4128-8A0F-798C24ADA13B}" type="presOf" srcId="{D0F5D046-6C92-4413-9655-2EA20D5F6A4D}" destId="{585B1D7D-91C5-4A18-B94F-DB4C71521DD3}" srcOrd="0" destOrd="0" presId="urn:microsoft.com/office/officeart/2005/8/layout/orgChart1"/>
-    <dgm:cxn modelId="{1C5167C3-0D14-47C7-A189-83E3EE8BE8CD}" type="presOf" srcId="{7B5ED471-27BD-4EDF-BCBF-3C48E195A282}" destId="{D241673A-199B-418B-93D1-9ECE271EC7C9}" srcOrd="0" destOrd="0" presId="urn:microsoft.com/office/officeart/2005/8/layout/orgChart1"/>
-    <dgm:cxn modelId="{7D29C23C-EA96-4A7C-98BB-3FD626D0FE2E}" srcId="{D7E550EF-3D3A-4D7A-A069-3A94E1E3BC88}" destId="{D0F5D046-6C92-4413-9655-2EA20D5F6A4D}" srcOrd="2" destOrd="0" parTransId="{6E784E8A-BE53-45B7-B569-D82ADA78D29A}" sibTransId="{E7B11FCE-1319-4826-A36D-660A2FB5A5A6}"/>
-    <dgm:cxn modelId="{5E99B6B4-296E-4F60-9B03-CA0DBD90CE7D}" srcId="{A565A764-42B2-41B0-B665-F8D3AF84CDBF}" destId="{074C7D4F-724C-462F-BE27-A0112860FFC6}" srcOrd="0" destOrd="0" parTransId="{D341A5BA-883B-4690-ADE7-0AFDE774D6A6}" sibTransId="{2F19B279-0ACA-40D8-BD2D-39088B43A5A1}"/>
-    <dgm:cxn modelId="{F4A1DD95-3A99-4EC6-A41D-C9A069C220F6}" type="presOf" srcId="{A30CE60E-D85D-4180-8397-31001E1EB0BB}" destId="{AE16D997-1960-4879-9800-76FD458DF0CD}" srcOrd="0" destOrd="0" presId="urn:microsoft.com/office/officeart/2005/8/layout/orgChart1"/>
-    <dgm:cxn modelId="{0211BE17-8214-4818-8F91-92C02E75065D}" type="presOf" srcId="{A46C2F36-55DD-41B8-AEA6-7E00A20ADCDB}" destId="{A2C0AD7F-C683-4ED4-9C19-6E3D25F812E4}" srcOrd="1" destOrd="0" presId="urn:microsoft.com/office/officeart/2005/8/layout/orgChart1"/>
-    <dgm:cxn modelId="{0F227FDF-B46B-4780-8AFE-4C130AD5EE40}" type="presOf" srcId="{FD7C7CA1-EB96-47A3-917C-5E0620913C83}" destId="{CF10B1F4-C64D-4E76-97BC-9BC465C7E1CB}" srcOrd="0" destOrd="0" presId="urn:microsoft.com/office/officeart/2005/8/layout/orgChart1"/>
-    <dgm:cxn modelId="{18A6A463-6717-49A5-86B2-BBD33A362E0A}" type="presOf" srcId="{E1682251-BB38-48AC-98DC-049CBF211057}" destId="{0F61328B-FAE6-4728-9FFE-F6A1B9023F58}" srcOrd="0" destOrd="0" presId="urn:microsoft.com/office/officeart/2005/8/layout/orgChart1"/>
-    <dgm:cxn modelId="{E153DDD0-0C94-4C5D-B946-7900067C3DB6}" type="presOf" srcId="{A9803B12-CF5D-43C7-B108-9E6A3FBA014A}" destId="{36598296-77BD-4B33-BCCF-445EE6211BDA}" srcOrd="0" destOrd="0" presId="urn:microsoft.com/office/officeart/2005/8/layout/orgChart1"/>
-    <dgm:cxn modelId="{382D0D45-8A1B-4624-9EB6-2CD5549FD6B0}" type="presOf" srcId="{E5D79086-A107-41C3-9123-8DAF6F7A6411}" destId="{70E97D62-15ED-420C-9002-3382C999AAB2}" srcOrd="0" destOrd="0" presId="urn:microsoft.com/office/officeart/2005/8/layout/orgChart1"/>
-    <dgm:cxn modelId="{9219B6CD-9353-4BF7-9C92-80C7BFF7335E}" srcId="{A46C2F36-55DD-41B8-AEA6-7E00A20ADCDB}" destId="{4F14F0BE-BCED-48A8-99AD-91651B371F86}" srcOrd="0" destOrd="0" parTransId="{D6B51C53-9D75-4429-9F03-6FC243050376}" sibTransId="{678A0E81-0FD9-4557-AB44-C93E3E72A2C6}"/>
-    <dgm:cxn modelId="{AF588DD4-2BD9-425D-B491-71995DC636D0}" type="presOf" srcId="{074C7D4F-724C-462F-BE27-A0112860FFC6}" destId="{7E582EF1-DE80-44B2-BA85-0F3AAA6F1FAB}" srcOrd="1" destOrd="0" presId="urn:microsoft.com/office/officeart/2005/8/layout/orgChart1"/>
-    <dgm:cxn modelId="{F19F62FE-F598-4A57-B05F-67768FBAEECF}" type="presOf" srcId="{319BDD69-5C85-46C1-AF0D-75242B87B314}" destId="{6DCC2246-06D8-46D0-8B8B-C2E2018790BD}" srcOrd="0" destOrd="0" presId="urn:microsoft.com/office/officeart/2005/8/layout/orgChart1"/>
-    <dgm:cxn modelId="{A3187AE0-1002-4FF9-937C-757930584DA9}" type="presOf" srcId="{FBC2FC66-1CC4-458E-9123-F32B14980E09}" destId="{769C8F6B-0B62-4721-BAB4-21A9AFCEF76F}" srcOrd="0" destOrd="0" presId="urn:microsoft.com/office/officeart/2005/8/layout/orgChart1"/>
-    <dgm:cxn modelId="{C927E251-5E99-4C6A-9190-8A3E40CEC197}" type="presOf" srcId="{1B8B23FA-F06D-4C6B-A08B-03B9F426DA25}" destId="{97F903CD-D838-4009-9E8E-F41C6D81115F}" srcOrd="1" destOrd="0" presId="urn:microsoft.com/office/officeart/2005/8/layout/orgChart1"/>
-    <dgm:cxn modelId="{9ADAC985-E757-4B1B-A6D6-17954DE68C5A}" type="presOf" srcId="{32132041-032F-4E97-8A67-66C0783F38C1}" destId="{DCDBD131-0240-4455-B663-043F3A39818C}" srcOrd="0" destOrd="0" presId="urn:microsoft.com/office/officeart/2005/8/layout/orgChart1"/>
-    <dgm:cxn modelId="{065215F1-B471-428A-B808-8937377D2934}" type="presOf" srcId="{D721AF67-1743-4B9F-9E78-9D3992B383F0}" destId="{ED157DEC-DFE4-4AB0-9E51-43BC8F14BA83}" srcOrd="0" destOrd="0" presId="urn:microsoft.com/office/officeart/2005/8/layout/orgChart1"/>
-    <dgm:cxn modelId="{63EAC44C-96AB-4DD0-A607-429766E1C2B5}" type="presOf" srcId="{77652EBD-4065-42B5-AD96-229374395A8B}" destId="{AD119C04-EE53-4847-BCDE-57E09823CBEC}" srcOrd="1" destOrd="0" presId="urn:microsoft.com/office/officeart/2005/8/layout/orgChart1"/>
-    <dgm:cxn modelId="{E6643DC9-1649-44B1-9AA2-78AF0340BABE}" type="presOf" srcId="{0FF916A3-BC62-4513-B181-9561B03D2962}" destId="{96C7F7D4-9FD4-44F6-B29E-29F1E3514721}" srcOrd="0" destOrd="0" presId="urn:microsoft.com/office/officeart/2005/8/layout/orgChart1"/>
-    <dgm:cxn modelId="{B73E0403-BD6F-4FCD-9269-4F68B5D10421}" type="presOf" srcId="{A565A764-42B2-41B0-B665-F8D3AF84CDBF}" destId="{5A042A36-B5A5-43EC-B5F5-0DD379817635}" srcOrd="1" destOrd="0" presId="urn:microsoft.com/office/officeart/2005/8/layout/orgChart1"/>
-    <dgm:cxn modelId="{C3105EE4-C2DA-44F9-8FD2-FE76CC9DB8DE}" type="presOf" srcId="{C4745888-BA78-4A13-A8D6-106670451E48}" destId="{A9D8DD42-FF76-4B41-8C36-A789322AC4D8}" srcOrd="1" destOrd="0" presId="urn:microsoft.com/office/officeart/2005/8/layout/orgChart1"/>
-    <dgm:cxn modelId="{DD7E4028-4280-44D5-8EE5-8B408F916707}" type="presOf" srcId="{32132041-032F-4E97-8A67-66C0783F38C1}" destId="{4CBBF73F-C62D-4855-9C2C-A944955D2CEF}" srcOrd="1" destOrd="0" presId="urn:microsoft.com/office/officeart/2005/8/layout/orgChart1"/>
-    <dgm:cxn modelId="{6F76E496-492B-4C79-9755-82DED9A6F1E4}" srcId="{392961CD-6A0C-4BEA-AB34-08400CDFEFCC}" destId="{A46C2F36-55DD-41B8-AEA6-7E00A20ADCDB}" srcOrd="0" destOrd="0" parTransId="{214086CE-CBD5-41CB-B245-EC96BE495E4D}" sibTransId="{2BFBC69F-BF4B-4E17-A8F3-B1A2B1C5689C}"/>
-    <dgm:cxn modelId="{97B186AF-8CE1-4FAB-A820-CF63CBBA7417}" srcId="{074C7D4F-724C-462F-BE27-A0112860FFC6}" destId="{77652EBD-4065-42B5-AD96-229374395A8B}" srcOrd="0" destOrd="0" parTransId="{50DDDFFE-8572-410E-8829-E929D028B072}" sibTransId="{ACD613B8-C806-471F-AFA4-A021A2090395}"/>
-    <dgm:cxn modelId="{6C9AC9F7-ED05-4FD2-9BA5-F11E0B986355}" type="presOf" srcId="{AB3B8355-1C80-47DB-858B-36038F28FF59}" destId="{5130258A-711A-4DE4-AF7F-EC88AB153761}" srcOrd="0" destOrd="0" presId="urn:microsoft.com/office/officeart/2005/8/layout/orgChart1"/>
-    <dgm:cxn modelId="{8FBEA4F2-8150-48B8-B51D-D99AB55F2101}" srcId="{D7E550EF-3D3A-4D7A-A069-3A94E1E3BC88}" destId="{FD7C7CA1-EB96-47A3-917C-5E0620913C83}" srcOrd="0" destOrd="0" parTransId="{B0F7328C-B709-4917-BFCE-E7A73C58DDE6}" sibTransId="{E34A70F4-8E52-4C7D-8D1B-8D76F2CDAED5}"/>
-    <dgm:cxn modelId="{AB661049-F3DF-4A68-9DE5-A9A070A0643E}" srcId="{FBC2FC66-1CC4-458E-9123-F32B14980E09}" destId="{C4745888-BA78-4A13-A8D6-106670451E48}" srcOrd="0" destOrd="0" parTransId="{E1682251-BB38-48AC-98DC-049CBF211057}" sibTransId="{29CBC541-F58C-46A1-88DA-62DE582494A1}"/>
-    <dgm:cxn modelId="{501A0C90-765E-44BD-BCCA-62FB549B95FA}" type="presOf" srcId="{EC3779EB-4006-4092-B2A0-74951054B67D}" destId="{793617CE-44BB-45D4-BECE-E3C087312CA8}" srcOrd="0" destOrd="0" presId="urn:microsoft.com/office/officeart/2005/8/layout/orgChart1"/>
-    <dgm:cxn modelId="{483E71A8-B247-41BA-A94B-CD11186D8999}" type="presOf" srcId="{392961CD-6A0C-4BEA-AB34-08400CDFEFCC}" destId="{6F709E93-9579-4196-83E4-397EB4266AA1}" srcOrd="1" destOrd="0" presId="urn:microsoft.com/office/officeart/2005/8/layout/orgChart1"/>
-    <dgm:cxn modelId="{01173F83-7D33-481D-BCC2-49706E22D608}" type="presOf" srcId="{A46C2F36-55DD-41B8-AEA6-7E00A20ADCDB}" destId="{B93586C6-5446-4FD8-BF3D-CAE0A5992EE9}" srcOrd="0" destOrd="0" presId="urn:microsoft.com/office/officeart/2005/8/layout/orgChart1"/>
-    <dgm:cxn modelId="{68BCD930-FD26-484E-9136-7CC319EB4E6C}" type="presOf" srcId="{AB3B8355-1C80-47DB-858B-36038F28FF59}" destId="{BB6A0D7D-EE0C-4363-8615-221DDA314271}" srcOrd="1" destOrd="0" presId="urn:microsoft.com/office/officeart/2005/8/layout/orgChart1"/>
-    <dgm:cxn modelId="{7CCAABCC-7956-44C0-9D60-C70B6B473ECA}" srcId="{EC3779EB-4006-4092-B2A0-74951054B67D}" destId="{AB3B8355-1C80-47DB-858B-36038F28FF59}" srcOrd="0" destOrd="0" parTransId="{4EAAF61E-957D-4A7B-95DB-850F647DC44C}" sibTransId="{6667B926-5FF2-4E42-BF5D-8D7FDAA59517}"/>
-    <dgm:cxn modelId="{B035D0ED-0E77-424F-A554-FF8FF54DA3F3}" type="presOf" srcId="{6E784E8A-BE53-45B7-B569-D82ADA78D29A}" destId="{A3C392AF-9C01-46A4-9FD2-73AC7AEF5D09}" srcOrd="0" destOrd="0" presId="urn:microsoft.com/office/officeart/2005/8/layout/orgChart1"/>
-    <dgm:cxn modelId="{9FF1AB6B-EFB9-4DC7-A788-035C339BD1A7}" type="presOf" srcId="{D7E550EF-3D3A-4D7A-A069-3A94E1E3BC88}" destId="{3284ACA9-A078-400C-AC9E-58AFA8610DBA}" srcOrd="1" destOrd="0" presId="urn:microsoft.com/office/officeart/2005/8/layout/orgChart1"/>
-    <dgm:cxn modelId="{17C22300-FDFF-4E23-B732-D3D8745C7A7B}" type="presOf" srcId="{074C7D4F-724C-462F-BE27-A0112860FFC6}" destId="{B0AE1D97-7686-4C77-97EB-738180761500}" srcOrd="0" destOrd="0" presId="urn:microsoft.com/office/officeart/2005/8/layout/orgChart1"/>
-    <dgm:cxn modelId="{B08707CF-D3DE-4DB4-B78C-0D7515AA3A36}" type="presOf" srcId="{B0F7328C-B709-4917-BFCE-E7A73C58DDE6}" destId="{D1F25778-9A52-4AC0-8967-1C760BD5A7B5}" srcOrd="0" destOrd="0" presId="urn:microsoft.com/office/officeart/2005/8/layout/orgChart1"/>
-    <dgm:cxn modelId="{F8D45954-32F5-402D-B487-93644BC53E40}" type="presOf" srcId="{023A1A1F-2DD3-4B86-B619-59A1A844E959}" destId="{3876A487-3F2D-4A41-A882-D33B27EB703A}" srcOrd="0" destOrd="0" presId="urn:microsoft.com/office/officeart/2005/8/layout/orgChart1"/>
-    <dgm:cxn modelId="{D18E1A89-03C3-41DE-B7EB-622D83C32F9A}" type="presOf" srcId="{C4745888-BA78-4A13-A8D6-106670451E48}" destId="{C0E652B7-6E10-4E65-AFE4-E8662E8D588F}" srcOrd="0" destOrd="0" presId="urn:microsoft.com/office/officeart/2005/8/layout/orgChart1"/>
-    <dgm:cxn modelId="{FEFD6321-CCA2-4389-9C85-49BCBFDCCE1B}" srcId="{1B8B23FA-F06D-4C6B-A08B-03B9F426DA25}" destId="{F46B7725-8DB9-4688-828C-1958BA34E4F3}" srcOrd="0" destOrd="0" parTransId="{7AB97A9F-077B-4A6C-8B5B-E38F1A2E30DA}" sibTransId="{8EE658C9-38BC-48E9-ACFC-EBE7A5AF3B61}"/>
-    <dgm:cxn modelId="{B93E65BC-26E5-4E00-81F7-AE388FC94339}" type="presOf" srcId="{214086CE-CBD5-41CB-B245-EC96BE495E4D}" destId="{7068374F-FAEA-4F4F-95A0-C09EB2EAA419}" srcOrd="0" destOrd="0" presId="urn:microsoft.com/office/officeart/2005/8/layout/orgChart1"/>
-    <dgm:cxn modelId="{F140A7AB-777E-4F52-9232-A47E043FDF21}" type="presOf" srcId="{77652EBD-4065-42B5-AD96-229374395A8B}" destId="{C1C0DA9E-5408-49D8-B62D-431D4759236F}" srcOrd="0" destOrd="0" presId="urn:microsoft.com/office/officeart/2005/8/layout/orgChart1"/>
-    <dgm:cxn modelId="{328968FE-3793-4BAD-B4AC-8FA27D24C7E3}" type="presOf" srcId="{352FE649-DF1E-4F55-B53D-832895091236}" destId="{7516E69F-354B-4A87-99B0-F507F448FE76}" srcOrd="0" destOrd="0" presId="urn:microsoft.com/office/officeart/2005/8/layout/orgChart1"/>
-    <dgm:cxn modelId="{2355EE68-965A-4246-8A80-1E3341192B4E}" type="presOf" srcId="{3FBE94DB-025A-47F7-9869-3E0480661CE5}" destId="{E032D04E-723C-4712-8F62-17A47C5EA053}" srcOrd="1" destOrd="0" presId="urn:microsoft.com/office/officeart/2005/8/layout/orgChart1"/>
-    <dgm:cxn modelId="{9A81A9AE-5A15-47F6-9554-59D4B3CF98C6}" type="presOf" srcId="{A565A764-42B2-41B0-B665-F8D3AF84CDBF}" destId="{0CD25E49-327D-4024-9245-94B36C8B4FA6}" srcOrd="0" destOrd="0" presId="urn:microsoft.com/office/officeart/2005/8/layout/orgChart1"/>
-    <dgm:cxn modelId="{E6A41196-FC01-45E2-89CB-144889969098}" srcId="{D8BA8640-7DD6-46D9-914E-D08B18F16FFC}" destId="{D7E550EF-3D3A-4D7A-A069-3A94E1E3BC88}" srcOrd="0" destOrd="0" parTransId="{713F36B2-09E9-44F0-9382-567061858786}" sibTransId="{C33A102D-76E4-444F-893E-2E00F051EC51}"/>
-    <dgm:cxn modelId="{1F2FD72D-B223-4572-9574-2F408CB34516}" srcId="{D0F5D046-6C92-4413-9655-2EA20D5F6A4D}" destId="{7B5ED471-27BD-4EDF-BCBF-3C48E195A282}" srcOrd="0" destOrd="0" parTransId="{D35B9780-2392-4777-800A-7C7FED9A848E}" sibTransId="{EA0800C9-2B09-491D-A301-7C0BC6FDB5B9}"/>
-    <dgm:cxn modelId="{5BF1E529-3DB9-4F61-A49A-9043BABE1D75}" type="presOf" srcId="{F46B7725-8DB9-4688-828C-1958BA34E4F3}" destId="{8E603A7A-C87D-435D-8737-C77A4B19CB8C}" srcOrd="0" destOrd="0" presId="urn:microsoft.com/office/officeart/2005/8/layout/orgChart1"/>
-    <dgm:cxn modelId="{B82BA679-8A85-49C2-B3F7-34C26C4945A0}" type="presOf" srcId="{3FBE94DB-025A-47F7-9869-3E0480661CE5}" destId="{21645053-3F4B-47EA-B556-5F6D638F4517}" srcOrd="0" destOrd="0" presId="urn:microsoft.com/office/officeart/2005/8/layout/orgChart1"/>
-    <dgm:cxn modelId="{2FAA4B52-0C62-4FE6-98EC-CEBB17E3E663}" srcId="{FD7C7CA1-EB96-47A3-917C-5E0620913C83}" destId="{FBC2FC66-1CC4-458E-9123-F32B14980E09}" srcOrd="0" destOrd="0" parTransId="{A30CE60E-D85D-4180-8397-31001E1EB0BB}" sibTransId="{FD575524-A420-4415-A7F6-42102F85A1E0}"/>
-    <dgm:cxn modelId="{B7342700-1A46-42B7-83E9-E0BB85250FF2}" type="presOf" srcId="{FD7C7CA1-EB96-47A3-917C-5E0620913C83}" destId="{EAFAF621-4D77-48D2-8E53-A91DCFF89EE1}" srcOrd="1" destOrd="0" presId="urn:microsoft.com/office/officeart/2005/8/layout/orgChart1"/>
-    <dgm:cxn modelId="{DE782162-3E1F-4AC0-B2F5-23AEE90E4D38}" type="presOf" srcId="{4F14F0BE-BCED-48A8-99AD-91651B371F86}" destId="{64BB4CDA-1EA0-4EC8-8443-DFE7B94B3FDC}" srcOrd="0" destOrd="0" presId="urn:microsoft.com/office/officeart/2005/8/layout/orgChart1"/>
-    <dgm:cxn modelId="{2DF2B977-F75F-4443-B82A-1603862E38CE}" type="presOf" srcId="{4F14F0BE-BCED-48A8-99AD-91651B371F86}" destId="{9BF3AF7A-A67C-4B45-A1B4-C75E06872B23}" srcOrd="1" destOrd="0" presId="urn:microsoft.com/office/officeart/2005/8/layout/orgChart1"/>
-    <dgm:cxn modelId="{A8DC4E39-45B0-4C45-AD21-B09B37563B32}" type="presParOf" srcId="{02755DC6-DA7E-438B-9AC4-E16B561F765E}" destId="{932E188E-A331-495D-A64F-7AF0A82C926E}" srcOrd="0" destOrd="0" presId="urn:microsoft.com/office/officeart/2005/8/layout/orgChart1"/>
-    <dgm:cxn modelId="{3CA235CC-4AF7-4A2D-A185-8BDBB2677FBB}" type="presParOf" srcId="{932E188E-A331-495D-A64F-7AF0A82C926E}" destId="{55768425-ED5A-4779-9535-B090D73937BD}" srcOrd="0" destOrd="0" presId="urn:microsoft.com/office/officeart/2005/8/layout/orgChart1"/>
-    <dgm:cxn modelId="{A1804D3B-81E2-41AF-BE38-6AD4CD15D3B1}" type="presParOf" srcId="{55768425-ED5A-4779-9535-B090D73937BD}" destId="{1AB17084-C907-4668-87B9-DA85B3E81A87}" srcOrd="0" destOrd="0" presId="urn:microsoft.com/office/officeart/2005/8/layout/orgChart1"/>
-    <dgm:cxn modelId="{B27246A1-693B-4FAC-B061-F80CD3BEDCA1}" type="presParOf" srcId="{55768425-ED5A-4779-9535-B090D73937BD}" destId="{3284ACA9-A078-400C-AC9E-58AFA8610DBA}" srcOrd="1" destOrd="0" presId="urn:microsoft.com/office/officeart/2005/8/layout/orgChart1"/>
-    <dgm:cxn modelId="{31A32CE3-940F-4208-BCFF-B20645E60A12}" type="presParOf" srcId="{932E188E-A331-495D-A64F-7AF0A82C926E}" destId="{5E100A7B-B13A-46C9-9E0A-0E5BFE5516A1}" srcOrd="1" destOrd="0" presId="urn:microsoft.com/office/officeart/2005/8/layout/orgChart1"/>
-    <dgm:cxn modelId="{BA7B89DC-6D74-4FBB-A1F0-26C98B1B9B2A}" type="presParOf" srcId="{5E100A7B-B13A-46C9-9E0A-0E5BFE5516A1}" destId="{D1F25778-9A52-4AC0-8967-1C760BD5A7B5}" srcOrd="0" destOrd="0" presId="urn:microsoft.com/office/officeart/2005/8/layout/orgChart1"/>
-    <dgm:cxn modelId="{B4D4E04E-ED31-46DE-964A-D08F064ACF3A}" type="presParOf" srcId="{5E100A7B-B13A-46C9-9E0A-0E5BFE5516A1}" destId="{F7929344-27C8-4E3C-B1C2-0C47725345B4}" srcOrd="1" destOrd="0" presId="urn:microsoft.com/office/officeart/2005/8/layout/orgChart1"/>
-    <dgm:cxn modelId="{EB32C6CE-3B55-431B-AEF7-0C727E270A09}" type="presParOf" srcId="{F7929344-27C8-4E3C-B1C2-0C47725345B4}" destId="{217594B9-40FD-4E65-9FB1-66EAC7770016}" srcOrd="0" destOrd="0" presId="urn:microsoft.com/office/officeart/2005/8/layout/orgChart1"/>
-    <dgm:cxn modelId="{6FCB7896-D15F-42E5-A4E3-C49B7BE4BC30}" type="presParOf" srcId="{217594B9-40FD-4E65-9FB1-66EAC7770016}" destId="{CF10B1F4-C64D-4E76-97BC-9BC465C7E1CB}" srcOrd="0" destOrd="0" presId="urn:microsoft.com/office/officeart/2005/8/layout/orgChart1"/>
-    <dgm:cxn modelId="{9B4C7505-3C42-4096-BEE4-A5F0B6E7F18A}" type="presParOf" srcId="{217594B9-40FD-4E65-9FB1-66EAC7770016}" destId="{EAFAF621-4D77-48D2-8E53-A91DCFF89EE1}" srcOrd="1" destOrd="0" presId="urn:microsoft.com/office/officeart/2005/8/layout/orgChart1"/>
-    <dgm:cxn modelId="{687AC142-BCA0-4035-82D5-09F7B064886D}" type="presParOf" srcId="{F7929344-27C8-4E3C-B1C2-0C47725345B4}" destId="{67FDC86B-4A75-4705-8788-48867EB16C16}" srcOrd="1" destOrd="0" presId="urn:microsoft.com/office/officeart/2005/8/layout/orgChart1"/>
-    <dgm:cxn modelId="{1EA41C7D-1C9D-455E-A695-190D75468C3A}" type="presParOf" srcId="{67FDC86B-4A75-4705-8788-48867EB16C16}" destId="{AE16D997-1960-4879-9800-76FD458DF0CD}" srcOrd="0" destOrd="0" presId="urn:microsoft.com/office/officeart/2005/8/layout/orgChart1"/>
-    <dgm:cxn modelId="{7115BE3B-ED37-4E25-BDE6-9EF13DBB60E6}" type="presParOf" srcId="{67FDC86B-4A75-4705-8788-48867EB16C16}" destId="{A8C1B425-D31E-4A1B-9696-F475BAE32660}" srcOrd="1" destOrd="0" presId="urn:microsoft.com/office/officeart/2005/8/layout/orgChart1"/>
-    <dgm:cxn modelId="{2B7214F1-D745-40FF-9EC8-31F0F42B6B6B}" type="presParOf" srcId="{A8C1B425-D31E-4A1B-9696-F475BAE32660}" destId="{E588C5FB-920C-47B8-9EA4-6D2C56D84052}" srcOrd="0" destOrd="0" presId="urn:microsoft.com/office/officeart/2005/8/layout/orgChart1"/>
-    <dgm:cxn modelId="{2DBD245B-E9C0-4236-9D97-C0E2D38EF208}" type="presParOf" srcId="{E588C5FB-920C-47B8-9EA4-6D2C56D84052}" destId="{769C8F6B-0B62-4721-BAB4-21A9AFCEF76F}" srcOrd="0" destOrd="0" presId="urn:microsoft.com/office/officeart/2005/8/layout/orgChart1"/>
-    <dgm:cxn modelId="{93D315FA-F3FC-41D6-A9A2-C6D532B67E8F}" type="presParOf" srcId="{E588C5FB-920C-47B8-9EA4-6D2C56D84052}" destId="{B7F0A83C-6E90-4B0D-AFBD-AE6BB5464724}" srcOrd="1" destOrd="0" presId="urn:microsoft.com/office/officeart/2005/8/layout/orgChart1"/>
-    <dgm:cxn modelId="{EE967169-9CFE-476D-B73A-DF9F0E9D10D0}" type="presParOf" srcId="{A8C1B425-D31E-4A1B-9696-F475BAE32660}" destId="{8B866970-8923-4432-93C3-2E732A4BD3E3}" srcOrd="1" destOrd="0" presId="urn:microsoft.com/office/officeart/2005/8/layout/orgChart1"/>
-    <dgm:cxn modelId="{0058BD9C-2F5A-4698-8236-F921CF253134}" type="presParOf" srcId="{8B866970-8923-4432-93C3-2E732A4BD3E3}" destId="{0F61328B-FAE6-4728-9FFE-F6A1B9023F58}" srcOrd="0" destOrd="0" presId="urn:microsoft.com/office/officeart/2005/8/layout/orgChart1"/>
-    <dgm:cxn modelId="{6D110A55-7D22-466A-8D61-448AE82388F3}" type="presParOf" srcId="{8B866970-8923-4432-93C3-2E732A4BD3E3}" destId="{4B561E50-A234-4E39-A9D9-B2A663B6B5BC}" srcOrd="1" destOrd="0" presId="urn:microsoft.com/office/officeart/2005/8/layout/orgChart1"/>
-    <dgm:cxn modelId="{0074D179-66F2-4B5B-857A-E947E622C01C}" type="presParOf" srcId="{4B561E50-A234-4E39-A9D9-B2A663B6B5BC}" destId="{B8C207DB-8FE0-42F5-86D9-85A77C57F3DB}" srcOrd="0" destOrd="0" presId="urn:microsoft.com/office/officeart/2005/8/layout/orgChart1"/>
-    <dgm:cxn modelId="{25242F9A-2BDE-4D41-8404-75F167536FEC}" type="presParOf" srcId="{B8C207DB-8FE0-42F5-86D9-85A77C57F3DB}" destId="{C0E652B7-6E10-4E65-AFE4-E8662E8D588F}" srcOrd="0" destOrd="0" presId="urn:microsoft.com/office/officeart/2005/8/layout/orgChart1"/>
-    <dgm:cxn modelId="{21343401-E49F-4825-87D9-4EF9868E209F}" type="presParOf" srcId="{B8C207DB-8FE0-42F5-86D9-85A77C57F3DB}" destId="{A9D8DD42-FF76-4B41-8C36-A789322AC4D8}" srcOrd="1" destOrd="0" presId="urn:microsoft.com/office/officeart/2005/8/layout/orgChart1"/>
-    <dgm:cxn modelId="{C7BDB748-8B0C-4705-9930-AF26E710C75F}" type="presParOf" srcId="{4B561E50-A234-4E39-A9D9-B2A663B6B5BC}" destId="{8CF9D3DA-C229-49CC-825A-354476697C92}" srcOrd="1" destOrd="0" presId="urn:microsoft.com/office/officeart/2005/8/layout/orgChart1"/>
-    <dgm:cxn modelId="{72E527CE-1A24-4A1F-B0AA-CBF82FBFDD29}" type="presParOf" srcId="{4B561E50-A234-4E39-A9D9-B2A663B6B5BC}" destId="{0B3D9E4F-2281-4B12-B8E3-D372119E17F3}" srcOrd="2" destOrd="0" presId="urn:microsoft.com/office/officeart/2005/8/layout/orgChart1"/>
-    <dgm:cxn modelId="{61AF05B4-0B47-452F-AB5C-E4EB891ABFCA}" type="presParOf" srcId="{A8C1B425-D31E-4A1B-9696-F475BAE32660}" destId="{AC166410-A3E2-4777-B87B-5EEAF243A1E3}" srcOrd="2" destOrd="0" presId="urn:microsoft.com/office/officeart/2005/8/layout/orgChart1"/>
-    <dgm:cxn modelId="{30A49A5F-8F31-4DCD-9C02-55C53F028176}" type="presParOf" srcId="{F7929344-27C8-4E3C-B1C2-0C47725345B4}" destId="{9106CD69-F19E-42B1-AA9E-AA9E575E5157}" srcOrd="2" destOrd="0" presId="urn:microsoft.com/office/officeart/2005/8/layout/orgChart1"/>
-    <dgm:cxn modelId="{7FE54FC6-68D1-43FC-B58E-87E2076104D6}" type="presParOf" srcId="{5E100A7B-B13A-46C9-9E0A-0E5BFE5516A1}" destId="{6DCC2246-06D8-46D0-8B8B-C2E2018790BD}" srcOrd="2" destOrd="0" presId="urn:microsoft.com/office/officeart/2005/8/layout/orgChart1"/>
-    <dgm:cxn modelId="{4C4208B1-D174-42C5-8683-824873F6CE8A}" type="presParOf" srcId="{5E100A7B-B13A-46C9-9E0A-0E5BFE5516A1}" destId="{35EBA6E7-7C5B-40FC-B142-6C71BE61E6CF}" srcOrd="3" destOrd="0" presId="urn:microsoft.com/office/officeart/2005/8/layout/orgChart1"/>
-    <dgm:cxn modelId="{6951AE65-FC72-4296-B1A7-20FC749F7A34}" type="presParOf" srcId="{35EBA6E7-7C5B-40FC-B142-6C71BE61E6CF}" destId="{75C7BD6C-A2A1-4598-984F-63BDFE8B281E}" srcOrd="0" destOrd="0" presId="urn:microsoft.com/office/officeart/2005/8/layout/orgChart1"/>
-    <dgm:cxn modelId="{0305778F-7FCF-4155-982D-66F2F3F68DDF}" type="presParOf" srcId="{75C7BD6C-A2A1-4598-984F-63BDFE8B281E}" destId="{C72BCE78-38CE-4BC8-BC8B-469006215BCA}" srcOrd="0" destOrd="0" presId="urn:microsoft.com/office/officeart/2005/8/layout/orgChart1"/>
-    <dgm:cxn modelId="{D3DA5A1A-35C1-4E39-81B1-A069ACE30F9F}" type="presParOf" srcId="{75C7BD6C-A2A1-4598-984F-63BDFE8B281E}" destId="{97F903CD-D838-4009-9E8E-F41C6D81115F}" srcOrd="1" destOrd="0" presId="urn:microsoft.com/office/officeart/2005/8/layout/orgChart1"/>
-    <dgm:cxn modelId="{937A69A0-83BE-45FB-9B30-B119D645E391}" type="presParOf" srcId="{35EBA6E7-7C5B-40FC-B142-6C71BE61E6CF}" destId="{13024F00-5C49-4CB3-8820-84DA17CBDD20}" srcOrd="1" destOrd="0" presId="urn:microsoft.com/office/officeart/2005/8/layout/orgChart1"/>
-    <dgm:cxn modelId="{CB933B1D-33C5-4854-A04F-A5452DDF862F}" type="presParOf" srcId="{13024F00-5C49-4CB3-8820-84DA17CBDD20}" destId="{EF5372FC-1146-4208-9BD8-49CEFB54317C}" srcOrd="0" destOrd="0" presId="urn:microsoft.com/office/officeart/2005/8/layout/orgChart1"/>
-    <dgm:cxn modelId="{446480AF-B5BD-4720-8BC6-32C6F216DF80}" type="presParOf" srcId="{13024F00-5C49-4CB3-8820-84DA17CBDD20}" destId="{AA792360-7900-445E-BA38-DC4221B99022}" srcOrd="1" destOrd="0" presId="urn:microsoft.com/office/officeart/2005/8/layout/orgChart1"/>
-    <dgm:cxn modelId="{7D80DDFD-1A17-4765-88B9-25EADA8D1368}" type="presParOf" srcId="{AA792360-7900-445E-BA38-DC4221B99022}" destId="{1777766E-A316-4C96-94B3-86BBAC1C0AFB}" srcOrd="0" destOrd="0" presId="urn:microsoft.com/office/officeart/2005/8/layout/orgChart1"/>
-    <dgm:cxn modelId="{B073F392-1A98-4B8C-9D7F-3D726D898FDE}" type="presParOf" srcId="{1777766E-A316-4C96-94B3-86BBAC1C0AFB}" destId="{8E603A7A-C87D-435D-8737-C77A4B19CB8C}" srcOrd="0" destOrd="0" presId="urn:microsoft.com/office/officeart/2005/8/layout/orgChart1"/>
-    <dgm:cxn modelId="{1089D21F-4583-4698-9B4D-1F71EA204D97}" type="presParOf" srcId="{1777766E-A316-4C96-94B3-86BBAC1C0AFB}" destId="{A54F6418-B7AB-4EAF-A07E-434DAA0068E9}" srcOrd="1" destOrd="0" presId="urn:microsoft.com/office/officeart/2005/8/layout/orgChart1"/>
-    <dgm:cxn modelId="{22FC13B6-4F78-43BD-9D7F-221588C58AB0}" type="presParOf" srcId="{AA792360-7900-445E-BA38-DC4221B99022}" destId="{E5430D51-07A5-4E69-B4A2-9EEB3475FFB2}" srcOrd="1" destOrd="0" presId="urn:microsoft.com/office/officeart/2005/8/layout/orgChart1"/>
-    <dgm:cxn modelId="{3EAD0B14-3474-4DD0-862E-63949738788B}" type="presParOf" srcId="{AA792360-7900-445E-BA38-DC4221B99022}" destId="{93520B9A-3DE1-4CA1-9E67-14B49CD99567}" srcOrd="2" destOrd="0" presId="urn:microsoft.com/office/officeart/2005/8/layout/orgChart1"/>
-    <dgm:cxn modelId="{C6EE954D-7090-4CCA-B396-4945A6EAD6A5}" type="presParOf" srcId="{13024F00-5C49-4CB3-8820-84DA17CBDD20}" destId="{7516E69F-354B-4A87-99B0-F507F448FE76}" srcOrd="2" destOrd="0" presId="urn:microsoft.com/office/officeart/2005/8/layout/orgChart1"/>
-    <dgm:cxn modelId="{5999CE93-C379-4CC3-8098-99153393A5D6}" type="presParOf" srcId="{13024F00-5C49-4CB3-8820-84DA17CBDD20}" destId="{D718954C-F033-4736-87C0-3C71D3CDD4C1}" srcOrd="3" destOrd="0" presId="urn:microsoft.com/office/officeart/2005/8/layout/orgChart1"/>
-    <dgm:cxn modelId="{D3F0CB09-FC4E-467E-BE27-02FC9C94739B}" type="presParOf" srcId="{D718954C-F033-4736-87C0-3C71D3CDD4C1}" destId="{187F3B36-45B6-4DB1-9434-98AB842FD3B1}" srcOrd="0" destOrd="0" presId="urn:microsoft.com/office/officeart/2005/8/layout/orgChart1"/>
-    <dgm:cxn modelId="{ABF6CA87-FCD7-4FE4-A5D6-EBE4ED22FEEA}" type="presParOf" srcId="{187F3B36-45B6-4DB1-9434-98AB842FD3B1}" destId="{96C7F7D4-9FD4-44F6-B29E-29F1E3514721}" srcOrd="0" destOrd="0" presId="urn:microsoft.com/office/officeart/2005/8/layout/orgChart1"/>
-    <dgm:cxn modelId="{BD1D557E-4981-48D7-A19B-5A2E00B05E58}" type="presParOf" srcId="{187F3B36-45B6-4DB1-9434-98AB842FD3B1}" destId="{ABB8D194-FDBD-4CC8-B290-56D7D78A29ED}" srcOrd="1" destOrd="0" presId="urn:microsoft.com/office/officeart/2005/8/layout/orgChart1"/>
-    <dgm:cxn modelId="{2FE06BCD-886E-4460-8AA6-DFB1A9E2D86A}" type="presParOf" srcId="{D718954C-F033-4736-87C0-3C71D3CDD4C1}" destId="{7CF8992E-60A5-4FD3-BEB8-09143BD22E07}" srcOrd="1" destOrd="0" presId="urn:microsoft.com/office/officeart/2005/8/layout/orgChart1"/>
-    <dgm:cxn modelId="{AB299467-E762-4D2A-9FDF-8AE23A4CE8F6}" type="presParOf" srcId="{D718954C-F033-4736-87C0-3C71D3CDD4C1}" destId="{24EAAC01-7A84-4B00-8876-E377A52D509A}" srcOrd="2" destOrd="0" presId="urn:microsoft.com/office/officeart/2005/8/layout/orgChart1"/>
-    <dgm:cxn modelId="{E532B709-B89B-4BCA-BD23-5ADF7C109A26}" type="presParOf" srcId="{35EBA6E7-7C5B-40FC-B142-6C71BE61E6CF}" destId="{B8DD1711-7F40-4494-BA23-231F675F291B}" srcOrd="2" destOrd="0" presId="urn:microsoft.com/office/officeart/2005/8/layout/orgChart1"/>
-    <dgm:cxn modelId="{08F4A3C1-9694-4BE7-B669-D39D611EE832}" type="presParOf" srcId="{5E100A7B-B13A-46C9-9E0A-0E5BFE5516A1}" destId="{A3C392AF-9C01-46A4-9FD2-73AC7AEF5D09}" srcOrd="4" destOrd="0" presId="urn:microsoft.com/office/officeart/2005/8/layout/orgChart1"/>
-    <dgm:cxn modelId="{5326B5DA-21AA-4940-B44A-C15CECDB995A}" type="presParOf" srcId="{5E100A7B-B13A-46C9-9E0A-0E5BFE5516A1}" destId="{A14B13E8-C01D-4094-9AF7-79C57655A7A5}" srcOrd="5" destOrd="0" presId="urn:microsoft.com/office/officeart/2005/8/layout/orgChart1"/>
-    <dgm:cxn modelId="{046796C3-10F5-4D0D-A69E-2CCD4EB93F56}" type="presParOf" srcId="{A14B13E8-C01D-4094-9AF7-79C57655A7A5}" destId="{3BC18C10-4E86-4B3E-B367-BB2B6A18C79C}" srcOrd="0" destOrd="0" presId="urn:microsoft.com/office/officeart/2005/8/layout/orgChart1"/>
-    <dgm:cxn modelId="{8E61C29E-DCFB-48CA-B30C-6548136F03E9}" type="presParOf" srcId="{3BC18C10-4E86-4B3E-B367-BB2B6A18C79C}" destId="{585B1D7D-91C5-4A18-B94F-DB4C71521DD3}" srcOrd="0" destOrd="0" presId="urn:microsoft.com/office/officeart/2005/8/layout/orgChart1"/>
-    <dgm:cxn modelId="{517A24E5-ADA2-4370-A8AB-18FDE230894B}" type="presParOf" srcId="{3BC18C10-4E86-4B3E-B367-BB2B6A18C79C}" destId="{0B0900DC-D9B7-43DE-84C8-5B5300EE9CDE}" srcOrd="1" destOrd="0" presId="urn:microsoft.com/office/officeart/2005/8/layout/orgChart1"/>
-    <dgm:cxn modelId="{CA766F93-5FC5-4D3A-B13E-85E9FAE08512}" type="presParOf" srcId="{A14B13E8-C01D-4094-9AF7-79C57655A7A5}" destId="{4995C6A2-5C89-4D3E-8ADA-1EDBE3B73CF4}" srcOrd="1" destOrd="0" presId="urn:microsoft.com/office/officeart/2005/8/layout/orgChart1"/>
-    <dgm:cxn modelId="{B7ED6576-22C9-4477-809C-8CAD10A2DFEB}" type="presParOf" srcId="{4995C6A2-5C89-4D3E-8ADA-1EDBE3B73CF4}" destId="{5C400AF8-1112-4440-9C77-B6BCC70ACEB2}" srcOrd="0" destOrd="0" presId="urn:microsoft.com/office/officeart/2005/8/layout/orgChart1"/>
-    <dgm:cxn modelId="{E9BBFEF8-CC87-4D73-B306-54D41AD325F8}" type="presParOf" srcId="{4995C6A2-5C89-4D3E-8ADA-1EDBE3B73CF4}" destId="{04BA4EC3-35B9-4FBA-A89E-F0E981A6BB7F}" srcOrd="1" destOrd="0" presId="urn:microsoft.com/office/officeart/2005/8/layout/orgChart1"/>
-    <dgm:cxn modelId="{8B65067F-1A26-400B-ADCE-B8C0647DCAFF}" type="presParOf" srcId="{04BA4EC3-35B9-4FBA-A89E-F0E981A6BB7F}" destId="{955C8C59-4E0F-463A-B3C0-DE8993B9116F}" srcOrd="0" destOrd="0" presId="urn:microsoft.com/office/officeart/2005/8/layout/orgChart1"/>
-    <dgm:cxn modelId="{8EB13EA8-593C-4990-BDA3-37FF950CE50F}" type="presParOf" srcId="{955C8C59-4E0F-463A-B3C0-DE8993B9116F}" destId="{D241673A-199B-418B-93D1-9ECE271EC7C9}" srcOrd="0" destOrd="0" presId="urn:microsoft.com/office/officeart/2005/8/layout/orgChart1"/>
-    <dgm:cxn modelId="{029CDDAE-E001-4BB3-9B9B-5E0BCE711A48}" type="presParOf" srcId="{955C8C59-4E0F-463A-B3C0-DE8993B9116F}" destId="{31291DFC-EE08-4D0D-B07A-CD6A657ADDE9}" srcOrd="1" destOrd="0" presId="urn:microsoft.com/office/officeart/2005/8/layout/orgChart1"/>
-    <dgm:cxn modelId="{8A74EF72-D3AA-40AB-8A9F-D630197AFBC8}" type="presParOf" srcId="{04BA4EC3-35B9-4FBA-A89E-F0E981A6BB7F}" destId="{ADDE9741-B2B9-45FF-8092-D8299C64F5A6}" srcOrd="1" destOrd="0" presId="urn:microsoft.com/office/officeart/2005/8/layout/orgChart1"/>
-    <dgm:cxn modelId="{20FCA6A4-A8BD-42D1-9D60-E9AFF41C4738}" type="presParOf" srcId="{ADDE9741-B2B9-45FF-8092-D8299C64F5A6}" destId="{36598296-77BD-4B33-BCCF-445EE6211BDA}" srcOrd="0" destOrd="0" presId="urn:microsoft.com/office/officeart/2005/8/layout/orgChart1"/>
-    <dgm:cxn modelId="{5D9A3D1B-8933-4087-B3CF-0628CDF0BE9D}" type="presParOf" srcId="{ADDE9741-B2B9-45FF-8092-D8299C64F5A6}" destId="{C02361CE-86A0-403B-9163-7EADB00F5DB3}" srcOrd="1" destOrd="0" presId="urn:microsoft.com/office/officeart/2005/8/layout/orgChart1"/>
-    <dgm:cxn modelId="{97EF9CCA-AA9F-4A10-B719-C2C96085BF99}" type="presParOf" srcId="{C02361CE-86A0-403B-9163-7EADB00F5DB3}" destId="{5181EAC6-43F1-4FD4-ADB6-D7785DBADD15}" srcOrd="0" destOrd="0" presId="urn:microsoft.com/office/officeart/2005/8/layout/orgChart1"/>
-    <dgm:cxn modelId="{B6DED13B-F006-4BA5-9806-5CE00E003DB7}" type="presParOf" srcId="{5181EAC6-43F1-4FD4-ADB6-D7785DBADD15}" destId="{21645053-3F4B-47EA-B556-5F6D638F4517}" srcOrd="0" destOrd="0" presId="urn:microsoft.com/office/officeart/2005/8/layout/orgChart1"/>
-    <dgm:cxn modelId="{8DBF000B-7B50-4032-957F-E1A7D48D9104}" type="presParOf" srcId="{5181EAC6-43F1-4FD4-ADB6-D7785DBADD15}" destId="{E032D04E-723C-4712-8F62-17A47C5EA053}" srcOrd="1" destOrd="0" presId="urn:microsoft.com/office/officeart/2005/8/layout/orgChart1"/>
-    <dgm:cxn modelId="{BC378524-1CA0-4EF3-BFF5-1D2D6E778289}" type="presParOf" srcId="{C02361CE-86A0-403B-9163-7EADB00F5DB3}" destId="{63190F63-B6F7-4915-A2EF-808D5BF23288}" srcOrd="1" destOrd="0" presId="urn:microsoft.com/office/officeart/2005/8/layout/orgChart1"/>
-    <dgm:cxn modelId="{C5485B3D-13CC-445F-AB22-A7943ED159ED}" type="presParOf" srcId="{63190F63-B6F7-4915-A2EF-808D5BF23288}" destId="{8DD983DC-4DAA-4B84-83AE-8E07574516E4}" srcOrd="0" destOrd="0" presId="urn:microsoft.com/office/officeart/2005/8/layout/orgChart1"/>
-    <dgm:cxn modelId="{01F5FAF7-234B-4C3B-BA43-852E9E87F6C9}" type="presParOf" srcId="{63190F63-B6F7-4915-A2EF-808D5BF23288}" destId="{2E78B854-5568-436D-B8A3-144FCD0E1007}" srcOrd="1" destOrd="0" presId="urn:microsoft.com/office/officeart/2005/8/layout/orgChart1"/>
-    <dgm:cxn modelId="{6322D58E-C1DE-4895-AE4C-DD4B16182C61}" type="presParOf" srcId="{2E78B854-5568-436D-B8A3-144FCD0E1007}" destId="{7C4A6CCA-C207-443B-B249-540AC36D26B4}" srcOrd="0" destOrd="0" presId="urn:microsoft.com/office/officeart/2005/8/layout/orgChart1"/>
-    <dgm:cxn modelId="{9AA854CA-BF52-4185-80AD-6341C38670D1}" type="presParOf" srcId="{7C4A6CCA-C207-443B-B249-540AC36D26B4}" destId="{0CD25E49-327D-4024-9245-94B36C8B4FA6}" srcOrd="0" destOrd="0" presId="urn:microsoft.com/office/officeart/2005/8/layout/orgChart1"/>
-    <dgm:cxn modelId="{4B480F75-F379-4E27-8B23-DF92C68AB085}" type="presParOf" srcId="{7C4A6CCA-C207-443B-B249-540AC36D26B4}" destId="{5A042A36-B5A5-43EC-B5F5-0DD379817635}" srcOrd="1" destOrd="0" presId="urn:microsoft.com/office/officeart/2005/8/layout/orgChart1"/>
-    <dgm:cxn modelId="{A51075B1-979B-41E5-9B09-78010D8A3A06}" type="presParOf" srcId="{2E78B854-5568-436D-B8A3-144FCD0E1007}" destId="{EFC6F576-EDD3-4237-9B62-94EA898E7E9F}" srcOrd="1" destOrd="0" presId="urn:microsoft.com/office/officeart/2005/8/layout/orgChart1"/>
-    <dgm:cxn modelId="{8F5DC9DC-25D7-40B2-B2BB-96950528788B}" type="presParOf" srcId="{EFC6F576-EDD3-4237-9B62-94EA898E7E9F}" destId="{429A4720-1D13-45E8-BDC2-2AB7F13F0DC4}" srcOrd="0" destOrd="0" presId="urn:microsoft.com/office/officeart/2005/8/layout/orgChart1"/>
-    <dgm:cxn modelId="{040D23EB-FA4D-43F3-962A-CA9F07796ACF}" type="presParOf" srcId="{EFC6F576-EDD3-4237-9B62-94EA898E7E9F}" destId="{A1C2DB77-0102-4957-A289-23AC3AD08309}" srcOrd="1" destOrd="0" presId="urn:microsoft.com/office/officeart/2005/8/layout/orgChart1"/>
-    <dgm:cxn modelId="{A4335B66-856F-4AFE-91D0-91E7B0AA3DD7}" type="presParOf" srcId="{A1C2DB77-0102-4957-A289-23AC3AD08309}" destId="{03880C3E-AA6A-46B9-A5EC-BD716D9A2B6C}" srcOrd="0" destOrd="0" presId="urn:microsoft.com/office/officeart/2005/8/layout/orgChart1"/>
-    <dgm:cxn modelId="{2F3ED1B0-73B6-4C76-B13B-11E2CE4B9BE7}" type="presParOf" srcId="{03880C3E-AA6A-46B9-A5EC-BD716D9A2B6C}" destId="{B0AE1D97-7686-4C77-97EB-738180761500}" srcOrd="0" destOrd="0" presId="urn:microsoft.com/office/officeart/2005/8/layout/orgChart1"/>
-    <dgm:cxn modelId="{36D8DB24-3FD2-4751-BF1F-CDE64E822270}" type="presParOf" srcId="{03880C3E-AA6A-46B9-A5EC-BD716D9A2B6C}" destId="{7E582EF1-DE80-44B2-BA85-0F3AAA6F1FAB}" srcOrd="1" destOrd="0" presId="urn:microsoft.com/office/officeart/2005/8/layout/orgChart1"/>
-    <dgm:cxn modelId="{4BD553CA-35F3-485E-94BB-A611367E4398}" type="presParOf" srcId="{A1C2DB77-0102-4957-A289-23AC3AD08309}" destId="{6610CC96-203F-4D8D-A706-3E5285A718CB}" srcOrd="1" destOrd="0" presId="urn:microsoft.com/office/officeart/2005/8/layout/orgChart1"/>
-    <dgm:cxn modelId="{31A7F2D7-142D-426E-AA41-E321FE2900A5}" type="presParOf" srcId="{6610CC96-203F-4D8D-A706-3E5285A718CB}" destId="{AA9E9A5A-61A0-4D38-9CB0-637AF54A5377}" srcOrd="0" destOrd="0" presId="urn:microsoft.com/office/officeart/2005/8/layout/orgChart1"/>
-    <dgm:cxn modelId="{DF14A60C-ABD9-4DA6-9533-B4D8F8A5C391}" type="presParOf" srcId="{6610CC96-203F-4D8D-A706-3E5285A718CB}" destId="{F4F7EE79-30D9-4513-BF9D-AA42F549EED8}" srcOrd="1" destOrd="0" presId="urn:microsoft.com/office/officeart/2005/8/layout/orgChart1"/>
-    <dgm:cxn modelId="{06B758BB-82BB-49E5-900F-043F154E2C61}" type="presParOf" srcId="{F4F7EE79-30D9-4513-BF9D-AA42F549EED8}" destId="{BF538B2B-4E85-48C6-8AC0-72E9B7F34E8F}" srcOrd="0" destOrd="0" presId="urn:microsoft.com/office/officeart/2005/8/layout/orgChart1"/>
-    <dgm:cxn modelId="{E18918A7-725C-49CB-BE3C-30DF1DB4C780}" type="presParOf" srcId="{BF538B2B-4E85-48C6-8AC0-72E9B7F34E8F}" destId="{C1C0DA9E-5408-49D8-B62D-431D4759236F}" srcOrd="0" destOrd="0" presId="urn:microsoft.com/office/officeart/2005/8/layout/orgChart1"/>
-    <dgm:cxn modelId="{F7BDBC0F-A91D-4BDC-886E-90BF40DC5C16}" type="presParOf" srcId="{BF538B2B-4E85-48C6-8AC0-72E9B7F34E8F}" destId="{AD119C04-EE53-4847-BCDE-57E09823CBEC}" srcOrd="1" destOrd="0" presId="urn:microsoft.com/office/officeart/2005/8/layout/orgChart1"/>
-    <dgm:cxn modelId="{0B868614-0510-4190-AF36-1B55F0A00CE2}" type="presParOf" srcId="{F4F7EE79-30D9-4513-BF9D-AA42F549EED8}" destId="{AD6AF7F9-F2A5-4912-AFB3-03399A206255}" srcOrd="1" destOrd="0" presId="urn:microsoft.com/office/officeart/2005/8/layout/orgChart1"/>
-    <dgm:cxn modelId="{7105F982-348C-4564-8900-9A51CF47ADF2}" type="presParOf" srcId="{F4F7EE79-30D9-4513-BF9D-AA42F549EED8}" destId="{76E118F5-5AB3-4870-BFF6-9817B9BCBBD5}" srcOrd="2" destOrd="0" presId="urn:microsoft.com/office/officeart/2005/8/layout/orgChart1"/>
-    <dgm:cxn modelId="{F27522C7-F806-4CF6-ADAF-6893AABA88E0}" type="presParOf" srcId="{A1C2DB77-0102-4957-A289-23AC3AD08309}" destId="{8ABE6757-7C5F-4ADA-9949-753E9388929C}" srcOrd="2" destOrd="0" presId="urn:microsoft.com/office/officeart/2005/8/layout/orgChart1"/>
-    <dgm:cxn modelId="{AB9CD92C-E534-4E09-B171-2F6B65DAAC7F}" type="presParOf" srcId="{2E78B854-5568-436D-B8A3-144FCD0E1007}" destId="{9DF229EF-CC07-4DF6-9B7C-407AAE729CD2}" srcOrd="2" destOrd="0" presId="urn:microsoft.com/office/officeart/2005/8/layout/orgChart1"/>
-    <dgm:cxn modelId="{2445D2F4-552C-4A87-8807-233E29B8862B}" type="presParOf" srcId="{C02361CE-86A0-403B-9163-7EADB00F5DB3}" destId="{DB2397BD-80FE-4AB2-B003-A165D9C1A354}" srcOrd="2" destOrd="0" presId="urn:microsoft.com/office/officeart/2005/8/layout/orgChart1"/>
-    <dgm:cxn modelId="{BE6B5AF6-B91B-44AB-8235-64F44A526F49}" type="presParOf" srcId="{04BA4EC3-35B9-4FBA-A89E-F0E981A6BB7F}" destId="{1B226FFC-AC07-469A-B45C-A1C25AEF00B7}" srcOrd="2" destOrd="0" presId="urn:microsoft.com/office/officeart/2005/8/layout/orgChart1"/>
-    <dgm:cxn modelId="{CAADCE41-5A8D-46F7-A24A-1DE3275F5223}" type="presParOf" srcId="{A14B13E8-C01D-4094-9AF7-79C57655A7A5}" destId="{2855B7E9-2069-4A95-8152-D7E6F8841C6C}" srcOrd="2" destOrd="0" presId="urn:microsoft.com/office/officeart/2005/8/layout/orgChart1"/>
-    <dgm:cxn modelId="{4DA39B13-1DD9-4135-88DB-AE0DDD206953}" type="presParOf" srcId="{5E100A7B-B13A-46C9-9E0A-0E5BFE5516A1}" destId="{ED157DEC-DFE4-4AB0-9E51-43BC8F14BA83}" srcOrd="6" destOrd="0" presId="urn:microsoft.com/office/officeart/2005/8/layout/orgChart1"/>
-    <dgm:cxn modelId="{88BDEA8F-C1BC-4B16-9DA6-B3E93ABCA35F}" type="presParOf" srcId="{5E100A7B-B13A-46C9-9E0A-0E5BFE5516A1}" destId="{23A7B8B0-ACF6-40A4-9620-3FC258C08F33}" srcOrd="7" destOrd="0" presId="urn:microsoft.com/office/officeart/2005/8/layout/orgChart1"/>
-    <dgm:cxn modelId="{D3FBD5BD-F372-473A-B719-496A0CED5347}" type="presParOf" srcId="{23A7B8B0-ACF6-40A4-9620-3FC258C08F33}" destId="{316141FC-207D-4E91-A5DF-5E188F0560D7}" srcOrd="0" destOrd="0" presId="urn:microsoft.com/office/officeart/2005/8/layout/orgChart1"/>
-    <dgm:cxn modelId="{4CD5E095-F02F-4949-B286-D1C21CAF07B4}" type="presParOf" srcId="{316141FC-207D-4E91-A5DF-5E188F0560D7}" destId="{793617CE-44BB-45D4-BECE-E3C087312CA8}" srcOrd="0" destOrd="0" presId="urn:microsoft.com/office/officeart/2005/8/layout/orgChart1"/>
-    <dgm:cxn modelId="{AA2A9B3E-3161-49B0-B5C6-E75F2EB07A12}" type="presParOf" srcId="{316141FC-207D-4E91-A5DF-5E188F0560D7}" destId="{629D6D4A-E029-4BB2-BC59-161B6D4904E1}" srcOrd="1" destOrd="0" presId="urn:microsoft.com/office/officeart/2005/8/layout/orgChart1"/>
-    <dgm:cxn modelId="{0AC49787-1A9D-44B2-B668-AC65D120D5B2}" type="presParOf" srcId="{23A7B8B0-ACF6-40A4-9620-3FC258C08F33}" destId="{75194295-DC17-4AD5-BB82-3CDB3F000C48}" srcOrd="1" destOrd="0" presId="urn:microsoft.com/office/officeart/2005/8/layout/orgChart1"/>
-    <dgm:cxn modelId="{D360075C-1B80-44EA-9114-CDE413D1B87C}" type="presParOf" srcId="{75194295-DC17-4AD5-BB82-3CDB3F000C48}" destId="{540729D5-854F-4277-8B9F-331FB2BF3538}" srcOrd="0" destOrd="0" presId="urn:microsoft.com/office/officeart/2005/8/layout/orgChart1"/>
-    <dgm:cxn modelId="{1A7E5EF5-1A6B-44A3-B533-C16D665F1067}" type="presParOf" srcId="{75194295-DC17-4AD5-BB82-3CDB3F000C48}" destId="{9F0644D5-7AEE-40E6-88A2-12C489E6B8A0}" srcOrd="1" destOrd="0" presId="urn:microsoft.com/office/officeart/2005/8/layout/orgChart1"/>
-    <dgm:cxn modelId="{334A6D69-7E0C-4E66-BD53-892B8FEAD83F}" type="presParOf" srcId="{9F0644D5-7AEE-40E6-88A2-12C489E6B8A0}" destId="{DC3046F1-AB01-4342-B1B7-A2342F102356}" srcOrd="0" destOrd="0" presId="urn:microsoft.com/office/officeart/2005/8/layout/orgChart1"/>
-    <dgm:cxn modelId="{4F2C4DEB-C91C-48BD-8027-7F79F67862EC}" type="presParOf" srcId="{DC3046F1-AB01-4342-B1B7-A2342F102356}" destId="{5130258A-711A-4DE4-AF7F-EC88AB153761}" srcOrd="0" destOrd="0" presId="urn:microsoft.com/office/officeart/2005/8/layout/orgChart1"/>
-    <dgm:cxn modelId="{CDDBA1EF-7D98-4DB6-A21E-23BEEDB27966}" type="presParOf" srcId="{DC3046F1-AB01-4342-B1B7-A2342F102356}" destId="{BB6A0D7D-EE0C-4363-8615-221DDA314271}" srcOrd="1" destOrd="0" presId="urn:microsoft.com/office/officeart/2005/8/layout/orgChart1"/>
-    <dgm:cxn modelId="{656FB497-E886-4F67-BF19-CAFB3E67F3D1}" type="presParOf" srcId="{9F0644D5-7AEE-40E6-88A2-12C489E6B8A0}" destId="{4088B156-D95E-4E72-B2D3-395FA783BBE6}" srcOrd="1" destOrd="0" presId="urn:microsoft.com/office/officeart/2005/8/layout/orgChart1"/>
-    <dgm:cxn modelId="{89467F81-2E06-42CC-A004-1D3A8CF7CF8E}" type="presParOf" srcId="{4088B156-D95E-4E72-B2D3-395FA783BBE6}" destId="{70E97D62-15ED-420C-9002-3382C999AAB2}" srcOrd="0" destOrd="0" presId="urn:microsoft.com/office/officeart/2005/8/layout/orgChart1"/>
-    <dgm:cxn modelId="{4FCFE3F0-78D1-4A76-BA90-631D95252B72}" type="presParOf" srcId="{4088B156-D95E-4E72-B2D3-395FA783BBE6}" destId="{4C1B88AA-1C43-4F9E-808E-B1EB03C2B67E}" srcOrd="1" destOrd="0" presId="urn:microsoft.com/office/officeart/2005/8/layout/orgChart1"/>
-    <dgm:cxn modelId="{A309C125-C325-4A2E-A6FA-33F5675205C0}" type="presParOf" srcId="{4C1B88AA-1C43-4F9E-808E-B1EB03C2B67E}" destId="{A9215260-F8DB-4670-A7AB-2AF390D62019}" srcOrd="0" destOrd="0" presId="urn:microsoft.com/office/officeart/2005/8/layout/orgChart1"/>
-    <dgm:cxn modelId="{F4E9B269-7006-4175-9005-E18A0D4E0E1C}" type="presParOf" srcId="{A9215260-F8DB-4670-A7AB-2AF390D62019}" destId="{DCDBD131-0240-4455-B663-043F3A39818C}" srcOrd="0" destOrd="0" presId="urn:microsoft.com/office/officeart/2005/8/layout/orgChart1"/>
-    <dgm:cxn modelId="{E742DF15-E168-4A1B-8358-19A06AA97125}" type="presParOf" srcId="{A9215260-F8DB-4670-A7AB-2AF390D62019}" destId="{4CBBF73F-C62D-4855-9C2C-A944955D2CEF}" srcOrd="1" destOrd="0" presId="urn:microsoft.com/office/officeart/2005/8/layout/orgChart1"/>
-    <dgm:cxn modelId="{B2B28416-A682-463C-96C3-3F42B6D41E7A}" type="presParOf" srcId="{4C1B88AA-1C43-4F9E-808E-B1EB03C2B67E}" destId="{655CD120-CE7E-48A3-AFD6-2449894E7CDA}" srcOrd="1" destOrd="0" presId="urn:microsoft.com/office/officeart/2005/8/layout/orgChart1"/>
-    <dgm:cxn modelId="{E7348269-5AC8-4F25-A3FD-C104730A68E4}" type="presParOf" srcId="{655CD120-CE7E-48A3-AFD6-2449894E7CDA}" destId="{3876A487-3F2D-4A41-A882-D33B27EB703A}" srcOrd="0" destOrd="0" presId="urn:microsoft.com/office/officeart/2005/8/layout/orgChart1"/>
-    <dgm:cxn modelId="{7C920C5B-2804-4733-97B2-A33A5D02A153}" type="presParOf" srcId="{655CD120-CE7E-48A3-AFD6-2449894E7CDA}" destId="{89A0CF97-AC42-4C29-A180-FDFAB8A44E35}" srcOrd="1" destOrd="0" presId="urn:microsoft.com/office/officeart/2005/8/layout/orgChart1"/>
-    <dgm:cxn modelId="{7BC723BE-1354-4BFE-AD99-BF0F2F799B27}" type="presParOf" srcId="{89A0CF97-AC42-4C29-A180-FDFAB8A44E35}" destId="{C93C0E59-980A-4B2A-97CF-DB589EF50733}" srcOrd="0" destOrd="0" presId="urn:microsoft.com/office/officeart/2005/8/layout/orgChart1"/>
-    <dgm:cxn modelId="{48251E5D-0290-4A02-BC8F-65A378A00CBD}" type="presParOf" srcId="{C93C0E59-980A-4B2A-97CF-DB589EF50733}" destId="{E2618F09-9DE9-408F-AE3E-2151FBBE6220}" srcOrd="0" destOrd="0" presId="urn:microsoft.com/office/officeart/2005/8/layout/orgChart1"/>
-    <dgm:cxn modelId="{472452A7-A4CD-45D5-ADD9-85E48C20CDE7}" type="presParOf" srcId="{C93C0E59-980A-4B2A-97CF-DB589EF50733}" destId="{6F709E93-9579-4196-83E4-397EB4266AA1}" srcOrd="1" destOrd="0" presId="urn:microsoft.com/office/officeart/2005/8/layout/orgChart1"/>
-    <dgm:cxn modelId="{4A37492A-0113-47A5-BA2E-D1DD4F7049D4}" type="presParOf" srcId="{89A0CF97-AC42-4C29-A180-FDFAB8A44E35}" destId="{315ECFCD-C8CF-4F29-A3EB-2A3D7D1BD409}" srcOrd="1" destOrd="0" presId="urn:microsoft.com/office/officeart/2005/8/layout/orgChart1"/>
-    <dgm:cxn modelId="{CD497878-A4A4-4C3E-AF4A-85E316A0F193}" type="presParOf" srcId="{315ECFCD-C8CF-4F29-A3EB-2A3D7D1BD409}" destId="{7068374F-FAEA-4F4F-95A0-C09EB2EAA419}" srcOrd="0" destOrd="0" presId="urn:microsoft.com/office/officeart/2005/8/layout/orgChart1"/>
-    <dgm:cxn modelId="{77F18707-5EA5-4697-A600-7F7ED88B3045}" type="presParOf" srcId="{315ECFCD-C8CF-4F29-A3EB-2A3D7D1BD409}" destId="{36071D02-82A8-4E5C-9C74-F1FA80A833BB}" srcOrd="1" destOrd="0" presId="urn:microsoft.com/office/officeart/2005/8/layout/orgChart1"/>
-    <dgm:cxn modelId="{186552E6-76F5-4902-850A-CE43DF5EE83C}" type="presParOf" srcId="{36071D02-82A8-4E5C-9C74-F1FA80A833BB}" destId="{CE29CFD4-D9BC-4BC8-B065-0A34D2BF2297}" srcOrd="0" destOrd="0" presId="urn:microsoft.com/office/officeart/2005/8/layout/orgChart1"/>
-    <dgm:cxn modelId="{71BC26A3-9B36-41E7-8604-87C548CD48EA}" type="presParOf" srcId="{CE29CFD4-D9BC-4BC8-B065-0A34D2BF2297}" destId="{B93586C6-5446-4FD8-BF3D-CAE0A5992EE9}" srcOrd="0" destOrd="0" presId="urn:microsoft.com/office/officeart/2005/8/layout/orgChart1"/>
-    <dgm:cxn modelId="{3F87EC0D-EB5B-4155-8E00-5301F729468C}" type="presParOf" srcId="{CE29CFD4-D9BC-4BC8-B065-0A34D2BF2297}" destId="{A2C0AD7F-C683-4ED4-9C19-6E3D25F812E4}" srcOrd="1" destOrd="0" presId="urn:microsoft.com/office/officeart/2005/8/layout/orgChart1"/>
-    <dgm:cxn modelId="{E2178F85-3E90-428E-9E2D-C67054B0AB42}" type="presParOf" srcId="{36071D02-82A8-4E5C-9C74-F1FA80A833BB}" destId="{4AF140C9-A3C1-4180-A093-45C1A154C0F0}" srcOrd="1" destOrd="0" presId="urn:microsoft.com/office/officeart/2005/8/layout/orgChart1"/>
-    <dgm:cxn modelId="{9F39E379-0B37-4712-8902-6EBCAAC66461}" type="presParOf" srcId="{4AF140C9-A3C1-4180-A093-45C1A154C0F0}" destId="{F8387438-5463-46D2-B18E-E1A31625D8E4}" srcOrd="0" destOrd="0" presId="urn:microsoft.com/office/officeart/2005/8/layout/orgChart1"/>
-    <dgm:cxn modelId="{E6868D8D-A86B-4AB1-9E4E-F6770165B248}" type="presParOf" srcId="{4AF140C9-A3C1-4180-A093-45C1A154C0F0}" destId="{F07905F9-F6DE-481B-BB66-987DB5349841}" srcOrd="1" destOrd="0" presId="urn:microsoft.com/office/officeart/2005/8/layout/orgChart1"/>
-    <dgm:cxn modelId="{7D0EB799-EC81-444B-98D3-410519882433}" type="presParOf" srcId="{F07905F9-F6DE-481B-BB66-987DB5349841}" destId="{728A9112-F86F-451C-978A-75F49D5F8435}" srcOrd="0" destOrd="0" presId="urn:microsoft.com/office/officeart/2005/8/layout/orgChart1"/>
-    <dgm:cxn modelId="{7601EC81-F1A6-4048-8579-84A713F2E6DA}" type="presParOf" srcId="{728A9112-F86F-451C-978A-75F49D5F8435}" destId="{64BB4CDA-1EA0-4EC8-8443-DFE7B94B3FDC}" srcOrd="0" destOrd="0" presId="urn:microsoft.com/office/officeart/2005/8/layout/orgChart1"/>
-    <dgm:cxn modelId="{8267803D-753C-4A04-9C1A-EF9A89F6FA53}" type="presParOf" srcId="{728A9112-F86F-451C-978A-75F49D5F8435}" destId="{9BF3AF7A-A67C-4B45-A1B4-C75E06872B23}" srcOrd="1" destOrd="0" presId="urn:microsoft.com/office/officeart/2005/8/layout/orgChart1"/>
-    <dgm:cxn modelId="{22679B5C-9CB5-4B8D-A2CD-B7287499A7D2}" type="presParOf" srcId="{F07905F9-F6DE-481B-BB66-987DB5349841}" destId="{F24F0019-5C23-414B-8C5C-F1EC93C47C8C}" srcOrd="1" destOrd="0" presId="urn:microsoft.com/office/officeart/2005/8/layout/orgChart1"/>
-    <dgm:cxn modelId="{30EA0181-F8D8-4711-ACD9-8BDD8A324A3C}" type="presParOf" srcId="{F07905F9-F6DE-481B-BB66-987DB5349841}" destId="{0F920FB2-4A10-465D-A52A-3D7582353D1D}" srcOrd="2" destOrd="0" presId="urn:microsoft.com/office/officeart/2005/8/layout/orgChart1"/>
-    <dgm:cxn modelId="{6C610924-45E6-499E-8345-B620D8B8D798}" type="presParOf" srcId="{36071D02-82A8-4E5C-9C74-F1FA80A833BB}" destId="{24F6E05D-2352-4C99-B0F5-74FC37AA15F5}" srcOrd="2" destOrd="0" presId="urn:microsoft.com/office/officeart/2005/8/layout/orgChart1"/>
-    <dgm:cxn modelId="{AB588E79-30A3-49B3-A63C-6E5572B0E72E}" type="presParOf" srcId="{89A0CF97-AC42-4C29-A180-FDFAB8A44E35}" destId="{6E4B6F22-2CFA-417C-AEF9-1DBA0F5F2F45}" srcOrd="2" destOrd="0" presId="urn:microsoft.com/office/officeart/2005/8/layout/orgChart1"/>
-    <dgm:cxn modelId="{F7737865-403A-443C-8629-38890CB4B591}" type="presParOf" srcId="{4C1B88AA-1C43-4F9E-808E-B1EB03C2B67E}" destId="{C5D6EDE9-3C46-4449-B61D-9D767F7A0D50}" srcOrd="2" destOrd="0" presId="urn:microsoft.com/office/officeart/2005/8/layout/orgChart1"/>
-    <dgm:cxn modelId="{4724855B-DC05-4ACD-B8A6-FC3A8B9636B6}" type="presParOf" srcId="{9F0644D5-7AEE-40E6-88A2-12C489E6B8A0}" destId="{40029EC8-94DA-46CD-84F3-1C528D053E83}" srcOrd="2" destOrd="0" presId="urn:microsoft.com/office/officeart/2005/8/layout/orgChart1"/>
-    <dgm:cxn modelId="{E39FAACD-92A0-4582-8F7A-2E8C2FC41A7B}" type="presParOf" srcId="{23A7B8B0-ACF6-40A4-9620-3FC258C08F33}" destId="{92201150-F02D-49AB-B28E-CD30726A6218}" srcOrd="2" destOrd="0" presId="urn:microsoft.com/office/officeart/2005/8/layout/orgChart1"/>
-    <dgm:cxn modelId="{4E4532D7-B110-42DB-9B2D-5A86FC2B2673}" type="presParOf" srcId="{932E188E-A331-495D-A64F-7AF0A82C926E}" destId="{2F9BEDA8-9693-4FB6-B528-60C57A6CAD3F}" srcOrd="2" destOrd="0" presId="urn:microsoft.com/office/officeart/2005/8/layout/orgChart1"/>
+    <dgm:cxn modelId="{E03D6CCA-B7A2-4CC6-B23F-112318C1DAED}" type="presOf" srcId="{D35B9780-2392-4777-800A-7C7FED9A848E}" destId="{5C400AF8-1112-4440-9C77-B6BCC70ACEB2}" srcOrd="0" destOrd="0" presId="urn:microsoft.com/office/officeart/2005/8/layout/orgChart1"/>
+    <dgm:cxn modelId="{40971AD1-28FA-4A36-88B2-EF1E99CDAC64}" type="presOf" srcId="{023A1A1F-2DD3-4B86-B619-59A1A844E959}" destId="{3876A487-3F2D-4A41-A882-D33B27EB703A}" srcOrd="0" destOrd="0" presId="urn:microsoft.com/office/officeart/2005/8/layout/orgChart1"/>
+    <dgm:cxn modelId="{DC7C7C72-97D2-4E90-93D4-1556781C7C44}" type="presOf" srcId="{A565A764-42B2-41B0-B665-F8D3AF84CDBF}" destId="{5A042A36-B5A5-43EC-B5F5-0DD379817635}" srcOrd="1" destOrd="0" presId="urn:microsoft.com/office/officeart/2005/8/layout/orgChart1"/>
+    <dgm:cxn modelId="{1C757CDA-545A-448C-8519-AB4B51F0813A}" type="presOf" srcId="{0FF916A3-BC62-4513-B181-9561B03D2962}" destId="{96C7F7D4-9FD4-44F6-B29E-29F1E3514721}" srcOrd="0" destOrd="0" presId="urn:microsoft.com/office/officeart/2005/8/layout/orgChart1"/>
+    <dgm:cxn modelId="{9270FB8A-2641-4B04-A4A4-E99E5D027DCA}" type="presOf" srcId="{32132041-032F-4E97-8A67-66C0783F38C1}" destId="{DCDBD131-0240-4455-B663-043F3A39818C}" srcOrd="0" destOrd="0" presId="urn:microsoft.com/office/officeart/2005/8/layout/orgChart1"/>
+    <dgm:cxn modelId="{850EFB2C-507E-41FD-A0E8-3FF9B1C72292}" type="presOf" srcId="{1B8B23FA-F06D-4C6B-A08B-03B9F426DA25}" destId="{97F903CD-D838-4009-9E8E-F41C6D81115F}" srcOrd="1" destOrd="0" presId="urn:microsoft.com/office/officeart/2005/8/layout/orgChart1"/>
+    <dgm:cxn modelId="{0CF4DFA9-E365-460B-BD8F-9189940BD6E3}" type="presParOf" srcId="{02755DC6-DA7E-438B-9AC4-E16B561F765E}" destId="{932E188E-A331-495D-A64F-7AF0A82C926E}" srcOrd="0" destOrd="0" presId="urn:microsoft.com/office/officeart/2005/8/layout/orgChart1"/>
+    <dgm:cxn modelId="{A3DF83A2-01D2-4363-BDC2-41CCC2A7AA3E}" type="presParOf" srcId="{932E188E-A331-495D-A64F-7AF0A82C926E}" destId="{55768425-ED5A-4779-9535-B090D73937BD}" srcOrd="0" destOrd="0" presId="urn:microsoft.com/office/officeart/2005/8/layout/orgChart1"/>
+    <dgm:cxn modelId="{EADF8C22-5729-4229-9E39-088396E328F2}" type="presParOf" srcId="{55768425-ED5A-4779-9535-B090D73937BD}" destId="{1AB17084-C907-4668-87B9-DA85B3E81A87}" srcOrd="0" destOrd="0" presId="urn:microsoft.com/office/officeart/2005/8/layout/orgChart1"/>
+    <dgm:cxn modelId="{D3BC31E0-9077-42C8-9C9C-3CB5766A22FE}" type="presParOf" srcId="{55768425-ED5A-4779-9535-B090D73937BD}" destId="{3284ACA9-A078-400C-AC9E-58AFA8610DBA}" srcOrd="1" destOrd="0" presId="urn:microsoft.com/office/officeart/2005/8/layout/orgChart1"/>
+    <dgm:cxn modelId="{8476EF5B-2A2A-41E1-8B3B-15B2E968B103}" type="presParOf" srcId="{932E188E-A331-495D-A64F-7AF0A82C926E}" destId="{5E100A7B-B13A-46C9-9E0A-0E5BFE5516A1}" srcOrd="1" destOrd="0" presId="urn:microsoft.com/office/officeart/2005/8/layout/orgChart1"/>
+    <dgm:cxn modelId="{D85A0E6B-F273-4AD3-848A-DC263C17545D}" type="presParOf" srcId="{5E100A7B-B13A-46C9-9E0A-0E5BFE5516A1}" destId="{D1F25778-9A52-4AC0-8967-1C760BD5A7B5}" srcOrd="0" destOrd="0" presId="urn:microsoft.com/office/officeart/2005/8/layout/orgChart1"/>
+    <dgm:cxn modelId="{C634D12A-D3AB-40E5-814A-8A910A59DC40}" type="presParOf" srcId="{5E100A7B-B13A-46C9-9E0A-0E5BFE5516A1}" destId="{F7929344-27C8-4E3C-B1C2-0C47725345B4}" srcOrd="1" destOrd="0" presId="urn:microsoft.com/office/officeart/2005/8/layout/orgChart1"/>
+    <dgm:cxn modelId="{5C245D62-F658-4F88-818F-F204DBF2E627}" type="presParOf" srcId="{F7929344-27C8-4E3C-B1C2-0C47725345B4}" destId="{217594B9-40FD-4E65-9FB1-66EAC7770016}" srcOrd="0" destOrd="0" presId="urn:microsoft.com/office/officeart/2005/8/layout/orgChart1"/>
+    <dgm:cxn modelId="{26C74E8B-40E7-4948-9D25-FE4140B3CAE6}" type="presParOf" srcId="{217594B9-40FD-4E65-9FB1-66EAC7770016}" destId="{CF10B1F4-C64D-4E76-97BC-9BC465C7E1CB}" srcOrd="0" destOrd="0" presId="urn:microsoft.com/office/officeart/2005/8/layout/orgChart1"/>
+    <dgm:cxn modelId="{2558A794-309D-48C3-A0AC-8AF6599145BA}" type="presParOf" srcId="{217594B9-40FD-4E65-9FB1-66EAC7770016}" destId="{EAFAF621-4D77-48D2-8E53-A91DCFF89EE1}" srcOrd="1" destOrd="0" presId="urn:microsoft.com/office/officeart/2005/8/layout/orgChart1"/>
+    <dgm:cxn modelId="{FF7CFCDB-99DD-414E-B3CF-D5C56ADCB367}" type="presParOf" srcId="{F7929344-27C8-4E3C-B1C2-0C47725345B4}" destId="{67FDC86B-4A75-4705-8788-48867EB16C16}" srcOrd="1" destOrd="0" presId="urn:microsoft.com/office/officeart/2005/8/layout/orgChart1"/>
+    <dgm:cxn modelId="{7BE91FD6-7128-4BA5-AC3E-EF7E7D2D8137}" type="presParOf" srcId="{67FDC86B-4A75-4705-8788-48867EB16C16}" destId="{AE16D997-1960-4879-9800-76FD458DF0CD}" srcOrd="0" destOrd="0" presId="urn:microsoft.com/office/officeart/2005/8/layout/orgChart1"/>
+    <dgm:cxn modelId="{46AD4946-8D72-4888-B4ED-D6269B90CC0D}" type="presParOf" srcId="{67FDC86B-4A75-4705-8788-48867EB16C16}" destId="{A8C1B425-D31E-4A1B-9696-F475BAE32660}" srcOrd="1" destOrd="0" presId="urn:microsoft.com/office/officeart/2005/8/layout/orgChart1"/>
+    <dgm:cxn modelId="{FD6787D3-A468-44DD-A534-D4DD61C5519D}" type="presParOf" srcId="{A8C1B425-D31E-4A1B-9696-F475BAE32660}" destId="{E588C5FB-920C-47B8-9EA4-6D2C56D84052}" srcOrd="0" destOrd="0" presId="urn:microsoft.com/office/officeart/2005/8/layout/orgChart1"/>
+    <dgm:cxn modelId="{607CF26D-9036-462C-B6AA-242C94E22CB5}" type="presParOf" srcId="{E588C5FB-920C-47B8-9EA4-6D2C56D84052}" destId="{769C8F6B-0B62-4721-BAB4-21A9AFCEF76F}" srcOrd="0" destOrd="0" presId="urn:microsoft.com/office/officeart/2005/8/layout/orgChart1"/>
+    <dgm:cxn modelId="{5A81315A-4BFA-4A4D-8A0A-12F55FE58A37}" type="presParOf" srcId="{E588C5FB-920C-47B8-9EA4-6D2C56D84052}" destId="{B7F0A83C-6E90-4B0D-AFBD-AE6BB5464724}" srcOrd="1" destOrd="0" presId="urn:microsoft.com/office/officeart/2005/8/layout/orgChart1"/>
+    <dgm:cxn modelId="{CC8259B4-2BFA-4F1A-A7CC-03C9D3880111}" type="presParOf" srcId="{A8C1B425-D31E-4A1B-9696-F475BAE32660}" destId="{8B866970-8923-4432-93C3-2E732A4BD3E3}" srcOrd="1" destOrd="0" presId="urn:microsoft.com/office/officeart/2005/8/layout/orgChart1"/>
+    <dgm:cxn modelId="{4FC73BAF-7C89-4094-B3DD-7556E5ED0EA8}" type="presParOf" srcId="{8B866970-8923-4432-93C3-2E732A4BD3E3}" destId="{0F61328B-FAE6-4728-9FFE-F6A1B9023F58}" srcOrd="0" destOrd="0" presId="urn:microsoft.com/office/officeart/2005/8/layout/orgChart1"/>
+    <dgm:cxn modelId="{2610E79D-6E7A-4A01-ABC7-52B6CF2B7A4A}" type="presParOf" srcId="{8B866970-8923-4432-93C3-2E732A4BD3E3}" destId="{4B561E50-A234-4E39-A9D9-B2A663B6B5BC}" srcOrd="1" destOrd="0" presId="urn:microsoft.com/office/officeart/2005/8/layout/orgChart1"/>
+    <dgm:cxn modelId="{CCAB99DD-E0D5-4107-81B4-526174A6684C}" type="presParOf" srcId="{4B561E50-A234-4E39-A9D9-B2A663B6B5BC}" destId="{B8C207DB-8FE0-42F5-86D9-85A77C57F3DB}" srcOrd="0" destOrd="0" presId="urn:microsoft.com/office/officeart/2005/8/layout/orgChart1"/>
+    <dgm:cxn modelId="{2E0ABD6A-75E6-4AAA-8BC6-E5B5B568FE7A}" type="presParOf" srcId="{B8C207DB-8FE0-42F5-86D9-85A77C57F3DB}" destId="{C0E652B7-6E10-4E65-AFE4-E8662E8D588F}" srcOrd="0" destOrd="0" presId="urn:microsoft.com/office/officeart/2005/8/layout/orgChart1"/>
+    <dgm:cxn modelId="{20D39E39-16FF-4050-A392-252200D0DB9F}" type="presParOf" srcId="{B8C207DB-8FE0-42F5-86D9-85A77C57F3DB}" destId="{A9D8DD42-FF76-4B41-8C36-A789322AC4D8}" srcOrd="1" destOrd="0" presId="urn:microsoft.com/office/officeart/2005/8/layout/orgChart1"/>
+    <dgm:cxn modelId="{40F1FA8D-A4B7-4B53-A2B2-3E7D233FA0E8}" type="presParOf" srcId="{4B561E50-A234-4E39-A9D9-B2A663B6B5BC}" destId="{8CF9D3DA-C229-49CC-825A-354476697C92}" srcOrd="1" destOrd="0" presId="urn:microsoft.com/office/officeart/2005/8/layout/orgChart1"/>
+    <dgm:cxn modelId="{3FDBBD98-60B7-4189-8E03-06EEADA75D6B}" type="presParOf" srcId="{4B561E50-A234-4E39-A9D9-B2A663B6B5BC}" destId="{0B3D9E4F-2281-4B12-B8E3-D372119E17F3}" srcOrd="2" destOrd="0" presId="urn:microsoft.com/office/officeart/2005/8/layout/orgChart1"/>
+    <dgm:cxn modelId="{86D3D180-02F2-4247-9120-2AC86A597FD7}" type="presParOf" srcId="{A8C1B425-D31E-4A1B-9696-F475BAE32660}" destId="{AC166410-A3E2-4777-B87B-5EEAF243A1E3}" srcOrd="2" destOrd="0" presId="urn:microsoft.com/office/officeart/2005/8/layout/orgChart1"/>
+    <dgm:cxn modelId="{A5769375-E22B-4FB4-A4F7-2364A64FF754}" type="presParOf" srcId="{F7929344-27C8-4E3C-B1C2-0C47725345B4}" destId="{9106CD69-F19E-42B1-AA9E-AA9E575E5157}" srcOrd="2" destOrd="0" presId="urn:microsoft.com/office/officeart/2005/8/layout/orgChart1"/>
+    <dgm:cxn modelId="{24B03F30-41D6-4946-B619-0FC06D58DC8E}" type="presParOf" srcId="{5E100A7B-B13A-46C9-9E0A-0E5BFE5516A1}" destId="{6DCC2246-06D8-46D0-8B8B-C2E2018790BD}" srcOrd="2" destOrd="0" presId="urn:microsoft.com/office/officeart/2005/8/layout/orgChart1"/>
+    <dgm:cxn modelId="{874F5E3B-CAA2-4401-A8DE-A4F220D709E5}" type="presParOf" srcId="{5E100A7B-B13A-46C9-9E0A-0E5BFE5516A1}" destId="{35EBA6E7-7C5B-40FC-B142-6C71BE61E6CF}" srcOrd="3" destOrd="0" presId="urn:microsoft.com/office/officeart/2005/8/layout/orgChart1"/>
+    <dgm:cxn modelId="{B484BC21-1AA0-43D7-804E-2020D2DB7096}" type="presParOf" srcId="{35EBA6E7-7C5B-40FC-B142-6C71BE61E6CF}" destId="{75C7BD6C-A2A1-4598-984F-63BDFE8B281E}" srcOrd="0" destOrd="0" presId="urn:microsoft.com/office/officeart/2005/8/layout/orgChart1"/>
+    <dgm:cxn modelId="{E5B89284-43D4-4CBB-9403-68DF62B1BC34}" type="presParOf" srcId="{75C7BD6C-A2A1-4598-984F-63BDFE8B281E}" destId="{C72BCE78-38CE-4BC8-BC8B-469006215BCA}" srcOrd="0" destOrd="0" presId="urn:microsoft.com/office/officeart/2005/8/layout/orgChart1"/>
+    <dgm:cxn modelId="{03617ED4-10E0-4A5E-B7EF-A35E99E88C49}" type="presParOf" srcId="{75C7BD6C-A2A1-4598-984F-63BDFE8B281E}" destId="{97F903CD-D838-4009-9E8E-F41C6D81115F}" srcOrd="1" destOrd="0" presId="urn:microsoft.com/office/officeart/2005/8/layout/orgChart1"/>
+    <dgm:cxn modelId="{460AA837-3718-4209-AE3E-93D19F889F46}" type="presParOf" srcId="{35EBA6E7-7C5B-40FC-B142-6C71BE61E6CF}" destId="{13024F00-5C49-4CB3-8820-84DA17CBDD20}" srcOrd="1" destOrd="0" presId="urn:microsoft.com/office/officeart/2005/8/layout/orgChart1"/>
+    <dgm:cxn modelId="{5DC9B9A3-32E0-49E5-BCF1-6AA49AF0A2E5}" type="presParOf" srcId="{13024F00-5C49-4CB3-8820-84DA17CBDD20}" destId="{EF5372FC-1146-4208-9BD8-49CEFB54317C}" srcOrd="0" destOrd="0" presId="urn:microsoft.com/office/officeart/2005/8/layout/orgChart1"/>
+    <dgm:cxn modelId="{B20129E8-7FEF-46F2-89AF-5C6C719B625E}" type="presParOf" srcId="{13024F00-5C49-4CB3-8820-84DA17CBDD20}" destId="{AA792360-7900-445E-BA38-DC4221B99022}" srcOrd="1" destOrd="0" presId="urn:microsoft.com/office/officeart/2005/8/layout/orgChart1"/>
+    <dgm:cxn modelId="{04EAA88E-8398-4954-AB70-F21F4900C00D}" type="presParOf" srcId="{AA792360-7900-445E-BA38-DC4221B99022}" destId="{1777766E-A316-4C96-94B3-86BBAC1C0AFB}" srcOrd="0" destOrd="0" presId="urn:microsoft.com/office/officeart/2005/8/layout/orgChart1"/>
+    <dgm:cxn modelId="{EF82FB56-687F-4D07-9DE3-50EE2E63F489}" type="presParOf" srcId="{1777766E-A316-4C96-94B3-86BBAC1C0AFB}" destId="{8E603A7A-C87D-435D-8737-C77A4B19CB8C}" srcOrd="0" destOrd="0" presId="urn:microsoft.com/office/officeart/2005/8/layout/orgChart1"/>
+    <dgm:cxn modelId="{8007A2E8-51FC-459F-989C-0ABB3A6E1FAE}" type="presParOf" srcId="{1777766E-A316-4C96-94B3-86BBAC1C0AFB}" destId="{A54F6418-B7AB-4EAF-A07E-434DAA0068E9}" srcOrd="1" destOrd="0" presId="urn:microsoft.com/office/officeart/2005/8/layout/orgChart1"/>
+    <dgm:cxn modelId="{25DFBE91-8FB4-4530-88CA-BBE9F92AF9E3}" type="presParOf" srcId="{AA792360-7900-445E-BA38-DC4221B99022}" destId="{E5430D51-07A5-4E69-B4A2-9EEB3475FFB2}" srcOrd="1" destOrd="0" presId="urn:microsoft.com/office/officeart/2005/8/layout/orgChart1"/>
+    <dgm:cxn modelId="{ED5E4898-58E3-432B-B480-EAC37146640E}" type="presParOf" srcId="{AA792360-7900-445E-BA38-DC4221B99022}" destId="{93520B9A-3DE1-4CA1-9E67-14B49CD99567}" srcOrd="2" destOrd="0" presId="urn:microsoft.com/office/officeart/2005/8/layout/orgChart1"/>
+    <dgm:cxn modelId="{F653C8C7-3C36-4A30-8226-C766DC3378E4}" type="presParOf" srcId="{13024F00-5C49-4CB3-8820-84DA17CBDD20}" destId="{7516E69F-354B-4A87-99B0-F507F448FE76}" srcOrd="2" destOrd="0" presId="urn:microsoft.com/office/officeart/2005/8/layout/orgChart1"/>
+    <dgm:cxn modelId="{4FA0F367-1BFE-46EB-B3F4-3F1C70E140CE}" type="presParOf" srcId="{13024F00-5C49-4CB3-8820-84DA17CBDD20}" destId="{D718954C-F033-4736-87C0-3C71D3CDD4C1}" srcOrd="3" destOrd="0" presId="urn:microsoft.com/office/officeart/2005/8/layout/orgChart1"/>
+    <dgm:cxn modelId="{9C4EAAE5-32FC-49B0-8EF7-956A4B27D05B}" type="presParOf" srcId="{D718954C-F033-4736-87C0-3C71D3CDD4C1}" destId="{187F3B36-45B6-4DB1-9434-98AB842FD3B1}" srcOrd="0" destOrd="0" presId="urn:microsoft.com/office/officeart/2005/8/layout/orgChart1"/>
+    <dgm:cxn modelId="{913FE4F9-F356-48F0-8EAA-08CEBA717D14}" type="presParOf" srcId="{187F3B36-45B6-4DB1-9434-98AB842FD3B1}" destId="{96C7F7D4-9FD4-44F6-B29E-29F1E3514721}" srcOrd="0" destOrd="0" presId="urn:microsoft.com/office/officeart/2005/8/layout/orgChart1"/>
+    <dgm:cxn modelId="{E5213849-1CE8-498F-867D-BF40AA149328}" type="presParOf" srcId="{187F3B36-45B6-4DB1-9434-98AB842FD3B1}" destId="{ABB8D194-FDBD-4CC8-B290-56D7D78A29ED}" srcOrd="1" destOrd="0" presId="urn:microsoft.com/office/officeart/2005/8/layout/orgChart1"/>
+    <dgm:cxn modelId="{40BAEFF9-F0C9-41C0-9CF8-A0408B90F25E}" type="presParOf" srcId="{D718954C-F033-4736-87C0-3C71D3CDD4C1}" destId="{7CF8992E-60A5-4FD3-BEB8-09143BD22E07}" srcOrd="1" destOrd="0" presId="urn:microsoft.com/office/officeart/2005/8/layout/orgChart1"/>
+    <dgm:cxn modelId="{8889B134-1DD4-4C7D-9C17-E286147E5E72}" type="presParOf" srcId="{D718954C-F033-4736-87C0-3C71D3CDD4C1}" destId="{24EAAC01-7A84-4B00-8876-E377A52D509A}" srcOrd="2" destOrd="0" presId="urn:microsoft.com/office/officeart/2005/8/layout/orgChart1"/>
+    <dgm:cxn modelId="{063A8275-15A6-4FD6-84A2-8B9BB55A8922}" type="presParOf" srcId="{35EBA6E7-7C5B-40FC-B142-6C71BE61E6CF}" destId="{B8DD1711-7F40-4494-BA23-231F675F291B}" srcOrd="2" destOrd="0" presId="urn:microsoft.com/office/officeart/2005/8/layout/orgChart1"/>
+    <dgm:cxn modelId="{9C78C92A-03E8-47F7-BF68-A5116A8839D4}" type="presParOf" srcId="{5E100A7B-B13A-46C9-9E0A-0E5BFE5516A1}" destId="{A3C392AF-9C01-46A4-9FD2-73AC7AEF5D09}" srcOrd="4" destOrd="0" presId="urn:microsoft.com/office/officeart/2005/8/layout/orgChart1"/>
+    <dgm:cxn modelId="{88E4FF44-E7F8-46A3-9E05-A96C687F8D4C}" type="presParOf" srcId="{5E100A7B-B13A-46C9-9E0A-0E5BFE5516A1}" destId="{A14B13E8-C01D-4094-9AF7-79C57655A7A5}" srcOrd="5" destOrd="0" presId="urn:microsoft.com/office/officeart/2005/8/layout/orgChart1"/>
+    <dgm:cxn modelId="{CA3BD7E3-ADA9-4606-9996-E54F1234F90C}" type="presParOf" srcId="{A14B13E8-C01D-4094-9AF7-79C57655A7A5}" destId="{3BC18C10-4E86-4B3E-B367-BB2B6A18C79C}" srcOrd="0" destOrd="0" presId="urn:microsoft.com/office/officeart/2005/8/layout/orgChart1"/>
+    <dgm:cxn modelId="{8A39795A-F7B7-41C9-98E7-EEED871E7805}" type="presParOf" srcId="{3BC18C10-4E86-4B3E-B367-BB2B6A18C79C}" destId="{585B1D7D-91C5-4A18-B94F-DB4C71521DD3}" srcOrd="0" destOrd="0" presId="urn:microsoft.com/office/officeart/2005/8/layout/orgChart1"/>
+    <dgm:cxn modelId="{93F7EAE7-7E1C-4D88-9F41-2473AA3D6F4E}" type="presParOf" srcId="{3BC18C10-4E86-4B3E-B367-BB2B6A18C79C}" destId="{0B0900DC-D9B7-43DE-84C8-5B5300EE9CDE}" srcOrd="1" destOrd="0" presId="urn:microsoft.com/office/officeart/2005/8/layout/orgChart1"/>
+    <dgm:cxn modelId="{F628DFD9-C612-449A-BE1D-CDE1B5AE41F3}" type="presParOf" srcId="{A14B13E8-C01D-4094-9AF7-79C57655A7A5}" destId="{4995C6A2-5C89-4D3E-8ADA-1EDBE3B73CF4}" srcOrd="1" destOrd="0" presId="urn:microsoft.com/office/officeart/2005/8/layout/orgChart1"/>
+    <dgm:cxn modelId="{651E48AA-386A-4714-8B69-F3E52540ACFB}" type="presParOf" srcId="{4995C6A2-5C89-4D3E-8ADA-1EDBE3B73CF4}" destId="{5C400AF8-1112-4440-9C77-B6BCC70ACEB2}" srcOrd="0" destOrd="0" presId="urn:microsoft.com/office/officeart/2005/8/layout/orgChart1"/>
+    <dgm:cxn modelId="{02EFF6F4-CC6A-4A8B-BEF9-991D619F4106}" type="presParOf" srcId="{4995C6A2-5C89-4D3E-8ADA-1EDBE3B73CF4}" destId="{04BA4EC3-35B9-4FBA-A89E-F0E981A6BB7F}" srcOrd="1" destOrd="0" presId="urn:microsoft.com/office/officeart/2005/8/layout/orgChart1"/>
+    <dgm:cxn modelId="{B72207A1-BA10-4951-894C-4FD90612BB82}" type="presParOf" srcId="{04BA4EC3-35B9-4FBA-A89E-F0E981A6BB7F}" destId="{955C8C59-4E0F-463A-B3C0-DE8993B9116F}" srcOrd="0" destOrd="0" presId="urn:microsoft.com/office/officeart/2005/8/layout/orgChart1"/>
+    <dgm:cxn modelId="{5D539D96-E662-4314-A6BA-8A6F2F665F8B}" type="presParOf" srcId="{955C8C59-4E0F-463A-B3C0-DE8993B9116F}" destId="{D241673A-199B-418B-93D1-9ECE271EC7C9}" srcOrd="0" destOrd="0" presId="urn:microsoft.com/office/officeart/2005/8/layout/orgChart1"/>
+    <dgm:cxn modelId="{2272618F-3197-4E20-A89E-8A7D5A094A60}" type="presParOf" srcId="{955C8C59-4E0F-463A-B3C0-DE8993B9116F}" destId="{31291DFC-EE08-4D0D-B07A-CD6A657ADDE9}" srcOrd="1" destOrd="0" presId="urn:microsoft.com/office/officeart/2005/8/layout/orgChart1"/>
+    <dgm:cxn modelId="{9AB621FA-F50A-4029-8D83-1EEEE174C4A6}" type="presParOf" srcId="{04BA4EC3-35B9-4FBA-A89E-F0E981A6BB7F}" destId="{ADDE9741-B2B9-45FF-8092-D8299C64F5A6}" srcOrd="1" destOrd="0" presId="urn:microsoft.com/office/officeart/2005/8/layout/orgChart1"/>
+    <dgm:cxn modelId="{A9A88E7A-F8EE-4968-BE2F-638FCCE5D649}" type="presParOf" srcId="{ADDE9741-B2B9-45FF-8092-D8299C64F5A6}" destId="{36598296-77BD-4B33-BCCF-445EE6211BDA}" srcOrd="0" destOrd="0" presId="urn:microsoft.com/office/officeart/2005/8/layout/orgChart1"/>
+    <dgm:cxn modelId="{D0C9297C-9690-4544-9951-6F5232893C6B}" type="presParOf" srcId="{ADDE9741-B2B9-45FF-8092-D8299C64F5A6}" destId="{C02361CE-86A0-403B-9163-7EADB00F5DB3}" srcOrd="1" destOrd="0" presId="urn:microsoft.com/office/officeart/2005/8/layout/orgChart1"/>
+    <dgm:cxn modelId="{EB0C64EC-4E62-4188-9857-A8BDE2BF3B0B}" type="presParOf" srcId="{C02361CE-86A0-403B-9163-7EADB00F5DB3}" destId="{5181EAC6-43F1-4FD4-ADB6-D7785DBADD15}" srcOrd="0" destOrd="0" presId="urn:microsoft.com/office/officeart/2005/8/layout/orgChart1"/>
+    <dgm:cxn modelId="{31750238-E2B1-415E-98E4-8847371D1521}" type="presParOf" srcId="{5181EAC6-43F1-4FD4-ADB6-D7785DBADD15}" destId="{21645053-3F4B-47EA-B556-5F6D638F4517}" srcOrd="0" destOrd="0" presId="urn:microsoft.com/office/officeart/2005/8/layout/orgChart1"/>
+    <dgm:cxn modelId="{EDFD3CA7-B185-4B48-862C-12CC2354AE61}" type="presParOf" srcId="{5181EAC6-43F1-4FD4-ADB6-D7785DBADD15}" destId="{E032D04E-723C-4712-8F62-17A47C5EA053}" srcOrd="1" destOrd="0" presId="urn:microsoft.com/office/officeart/2005/8/layout/orgChart1"/>
+    <dgm:cxn modelId="{2E3146F1-4DA4-4A73-AF2B-D18098F9FFD4}" type="presParOf" srcId="{C02361CE-86A0-403B-9163-7EADB00F5DB3}" destId="{63190F63-B6F7-4915-A2EF-808D5BF23288}" srcOrd="1" destOrd="0" presId="urn:microsoft.com/office/officeart/2005/8/layout/orgChart1"/>
+    <dgm:cxn modelId="{F0DE349F-AA6C-41BD-9B61-9A49ED7D1050}" type="presParOf" srcId="{63190F63-B6F7-4915-A2EF-808D5BF23288}" destId="{8DD983DC-4DAA-4B84-83AE-8E07574516E4}" srcOrd="0" destOrd="0" presId="urn:microsoft.com/office/officeart/2005/8/layout/orgChart1"/>
+    <dgm:cxn modelId="{542708F0-F4C1-4D1D-A58C-C5E470076674}" type="presParOf" srcId="{63190F63-B6F7-4915-A2EF-808D5BF23288}" destId="{2E78B854-5568-436D-B8A3-144FCD0E1007}" srcOrd="1" destOrd="0" presId="urn:microsoft.com/office/officeart/2005/8/layout/orgChart1"/>
+    <dgm:cxn modelId="{119224BD-73DF-482C-A221-7AA48F348198}" type="presParOf" srcId="{2E78B854-5568-436D-B8A3-144FCD0E1007}" destId="{7C4A6CCA-C207-443B-B249-540AC36D26B4}" srcOrd="0" destOrd="0" presId="urn:microsoft.com/office/officeart/2005/8/layout/orgChart1"/>
+    <dgm:cxn modelId="{6570EA0F-1033-4174-ADBC-CEDC6EB6A261}" type="presParOf" srcId="{7C4A6CCA-C207-443B-B249-540AC36D26B4}" destId="{0CD25E49-327D-4024-9245-94B36C8B4FA6}" srcOrd="0" destOrd="0" presId="urn:microsoft.com/office/officeart/2005/8/layout/orgChart1"/>
+    <dgm:cxn modelId="{D9A0ADB3-61FF-4917-9127-29883E4FCE65}" type="presParOf" srcId="{7C4A6CCA-C207-443B-B249-540AC36D26B4}" destId="{5A042A36-B5A5-43EC-B5F5-0DD379817635}" srcOrd="1" destOrd="0" presId="urn:microsoft.com/office/officeart/2005/8/layout/orgChart1"/>
+    <dgm:cxn modelId="{0BBB672D-DD40-4646-9B63-031CB95FCED7}" type="presParOf" srcId="{2E78B854-5568-436D-B8A3-144FCD0E1007}" destId="{EFC6F576-EDD3-4237-9B62-94EA898E7E9F}" srcOrd="1" destOrd="0" presId="urn:microsoft.com/office/officeart/2005/8/layout/orgChart1"/>
+    <dgm:cxn modelId="{BFA68989-E17D-42ED-8E11-59BF5C85F39D}" type="presParOf" srcId="{EFC6F576-EDD3-4237-9B62-94EA898E7E9F}" destId="{429A4720-1D13-45E8-BDC2-2AB7F13F0DC4}" srcOrd="0" destOrd="0" presId="urn:microsoft.com/office/officeart/2005/8/layout/orgChart1"/>
+    <dgm:cxn modelId="{54AE0EAD-A20D-4A13-9B74-BC1A51106882}" type="presParOf" srcId="{EFC6F576-EDD3-4237-9B62-94EA898E7E9F}" destId="{A1C2DB77-0102-4957-A289-23AC3AD08309}" srcOrd="1" destOrd="0" presId="urn:microsoft.com/office/officeart/2005/8/layout/orgChart1"/>
+    <dgm:cxn modelId="{37067909-E90B-4649-BB60-6CC5A98E27C4}" type="presParOf" srcId="{A1C2DB77-0102-4957-A289-23AC3AD08309}" destId="{03880C3E-AA6A-46B9-A5EC-BD716D9A2B6C}" srcOrd="0" destOrd="0" presId="urn:microsoft.com/office/officeart/2005/8/layout/orgChart1"/>
+    <dgm:cxn modelId="{8FF76763-4781-49F8-BB8B-0DAF134F3E93}" type="presParOf" srcId="{03880C3E-AA6A-46B9-A5EC-BD716D9A2B6C}" destId="{B0AE1D97-7686-4C77-97EB-738180761500}" srcOrd="0" destOrd="0" presId="urn:microsoft.com/office/officeart/2005/8/layout/orgChart1"/>
+    <dgm:cxn modelId="{C6950D4E-DE53-4B7E-9C3A-62E412818AEC}" type="presParOf" srcId="{03880C3E-AA6A-46B9-A5EC-BD716D9A2B6C}" destId="{7E582EF1-DE80-44B2-BA85-0F3AAA6F1FAB}" srcOrd="1" destOrd="0" presId="urn:microsoft.com/office/officeart/2005/8/layout/orgChart1"/>
+    <dgm:cxn modelId="{7FBBC839-6DDE-41F4-B6F0-60E365A83542}" type="presParOf" srcId="{A1C2DB77-0102-4957-A289-23AC3AD08309}" destId="{6610CC96-203F-4D8D-A706-3E5285A718CB}" srcOrd="1" destOrd="0" presId="urn:microsoft.com/office/officeart/2005/8/layout/orgChart1"/>
+    <dgm:cxn modelId="{7AFAE86B-D8E5-470A-BBD5-D50F9C8CB0F6}" type="presParOf" srcId="{6610CC96-203F-4D8D-A706-3E5285A718CB}" destId="{AA9E9A5A-61A0-4D38-9CB0-637AF54A5377}" srcOrd="0" destOrd="0" presId="urn:microsoft.com/office/officeart/2005/8/layout/orgChart1"/>
+    <dgm:cxn modelId="{F7FB362B-8212-4AAE-9700-3B87BD4CF6B9}" type="presParOf" srcId="{6610CC96-203F-4D8D-A706-3E5285A718CB}" destId="{F4F7EE79-30D9-4513-BF9D-AA42F549EED8}" srcOrd="1" destOrd="0" presId="urn:microsoft.com/office/officeart/2005/8/layout/orgChart1"/>
+    <dgm:cxn modelId="{12CBBD00-46AA-444C-976C-F2D65C0B59F5}" type="presParOf" srcId="{F4F7EE79-30D9-4513-BF9D-AA42F549EED8}" destId="{BF538B2B-4E85-48C6-8AC0-72E9B7F34E8F}" srcOrd="0" destOrd="0" presId="urn:microsoft.com/office/officeart/2005/8/layout/orgChart1"/>
+    <dgm:cxn modelId="{7CA4BF26-51F4-4F4D-B362-AB68E03FD74C}" type="presParOf" srcId="{BF538B2B-4E85-48C6-8AC0-72E9B7F34E8F}" destId="{C1C0DA9E-5408-49D8-B62D-431D4759236F}" srcOrd="0" destOrd="0" presId="urn:microsoft.com/office/officeart/2005/8/layout/orgChart1"/>
+    <dgm:cxn modelId="{30BC8455-1016-4075-8728-07FC505AF3A3}" type="presParOf" srcId="{BF538B2B-4E85-48C6-8AC0-72E9B7F34E8F}" destId="{AD119C04-EE53-4847-BCDE-57E09823CBEC}" srcOrd="1" destOrd="0" presId="urn:microsoft.com/office/officeart/2005/8/layout/orgChart1"/>
+    <dgm:cxn modelId="{B72D8590-D12B-409E-A650-522294F9A0CF}" type="presParOf" srcId="{F4F7EE79-30D9-4513-BF9D-AA42F549EED8}" destId="{AD6AF7F9-F2A5-4912-AFB3-03399A206255}" srcOrd="1" destOrd="0" presId="urn:microsoft.com/office/officeart/2005/8/layout/orgChart1"/>
+    <dgm:cxn modelId="{70C7F526-B669-4DA8-8E67-7605A55A7391}" type="presParOf" srcId="{F4F7EE79-30D9-4513-BF9D-AA42F549EED8}" destId="{76E118F5-5AB3-4870-BFF6-9817B9BCBBD5}" srcOrd="2" destOrd="0" presId="urn:microsoft.com/office/officeart/2005/8/layout/orgChart1"/>
+    <dgm:cxn modelId="{7D3D57E4-C59F-491C-9231-BD981AFE72A0}" type="presParOf" srcId="{A1C2DB77-0102-4957-A289-23AC3AD08309}" destId="{8ABE6757-7C5F-4ADA-9949-753E9388929C}" srcOrd="2" destOrd="0" presId="urn:microsoft.com/office/officeart/2005/8/layout/orgChart1"/>
+    <dgm:cxn modelId="{0480AA49-0B6B-4101-9495-52A22D14A5EF}" type="presParOf" srcId="{2E78B854-5568-436D-B8A3-144FCD0E1007}" destId="{9DF229EF-CC07-4DF6-9B7C-407AAE729CD2}" srcOrd="2" destOrd="0" presId="urn:microsoft.com/office/officeart/2005/8/layout/orgChart1"/>
+    <dgm:cxn modelId="{8F3ECEAB-1DD3-4F44-915F-FBB46AC4CA10}" type="presParOf" srcId="{C02361CE-86A0-403B-9163-7EADB00F5DB3}" destId="{DB2397BD-80FE-4AB2-B003-A165D9C1A354}" srcOrd="2" destOrd="0" presId="urn:microsoft.com/office/officeart/2005/8/layout/orgChart1"/>
+    <dgm:cxn modelId="{0551B95B-1815-4819-A992-C418AC5D0B3B}" type="presParOf" srcId="{04BA4EC3-35B9-4FBA-A89E-F0E981A6BB7F}" destId="{1B226FFC-AC07-469A-B45C-A1C25AEF00B7}" srcOrd="2" destOrd="0" presId="urn:microsoft.com/office/officeart/2005/8/layout/orgChart1"/>
+    <dgm:cxn modelId="{1622B5FB-0700-4760-8164-40FF3258A184}" type="presParOf" srcId="{A14B13E8-C01D-4094-9AF7-79C57655A7A5}" destId="{2855B7E9-2069-4A95-8152-D7E6F8841C6C}" srcOrd="2" destOrd="0" presId="urn:microsoft.com/office/officeart/2005/8/layout/orgChart1"/>
+    <dgm:cxn modelId="{0CFFF6BF-6AE4-44B6-8516-639A19771F6D}" type="presParOf" srcId="{5E100A7B-B13A-46C9-9E0A-0E5BFE5516A1}" destId="{ED157DEC-DFE4-4AB0-9E51-43BC8F14BA83}" srcOrd="6" destOrd="0" presId="urn:microsoft.com/office/officeart/2005/8/layout/orgChart1"/>
+    <dgm:cxn modelId="{6E593296-F838-479E-B38A-1121DC334883}" type="presParOf" srcId="{5E100A7B-B13A-46C9-9E0A-0E5BFE5516A1}" destId="{23A7B8B0-ACF6-40A4-9620-3FC258C08F33}" srcOrd="7" destOrd="0" presId="urn:microsoft.com/office/officeart/2005/8/layout/orgChart1"/>
+    <dgm:cxn modelId="{D37B0F90-0536-45F5-A899-B8A7C5152256}" type="presParOf" srcId="{23A7B8B0-ACF6-40A4-9620-3FC258C08F33}" destId="{316141FC-207D-4E91-A5DF-5E188F0560D7}" srcOrd="0" destOrd="0" presId="urn:microsoft.com/office/officeart/2005/8/layout/orgChart1"/>
+    <dgm:cxn modelId="{F6516403-0CB9-4DD3-A493-85970C7B141E}" type="presParOf" srcId="{316141FC-207D-4E91-A5DF-5E188F0560D7}" destId="{793617CE-44BB-45D4-BECE-E3C087312CA8}" srcOrd="0" destOrd="0" presId="urn:microsoft.com/office/officeart/2005/8/layout/orgChart1"/>
+    <dgm:cxn modelId="{3296F69D-B6BB-40C8-8829-0D5BA95E3A7D}" type="presParOf" srcId="{316141FC-207D-4E91-A5DF-5E188F0560D7}" destId="{629D6D4A-E029-4BB2-BC59-161B6D4904E1}" srcOrd="1" destOrd="0" presId="urn:microsoft.com/office/officeart/2005/8/layout/orgChart1"/>
+    <dgm:cxn modelId="{E8BE7B12-CE55-4F2C-9262-F44C6CACF4C7}" type="presParOf" srcId="{23A7B8B0-ACF6-40A4-9620-3FC258C08F33}" destId="{75194295-DC17-4AD5-BB82-3CDB3F000C48}" srcOrd="1" destOrd="0" presId="urn:microsoft.com/office/officeart/2005/8/layout/orgChart1"/>
+    <dgm:cxn modelId="{62C2724B-FA2C-4B13-A40A-E88A82B45FF8}" type="presParOf" srcId="{75194295-DC17-4AD5-BB82-3CDB3F000C48}" destId="{540729D5-854F-4277-8B9F-331FB2BF3538}" srcOrd="0" destOrd="0" presId="urn:microsoft.com/office/officeart/2005/8/layout/orgChart1"/>
+    <dgm:cxn modelId="{87080C93-68B2-4B99-880C-F9B3B9B08165}" type="presParOf" srcId="{75194295-DC17-4AD5-BB82-3CDB3F000C48}" destId="{9F0644D5-7AEE-40E6-88A2-12C489E6B8A0}" srcOrd="1" destOrd="0" presId="urn:microsoft.com/office/officeart/2005/8/layout/orgChart1"/>
+    <dgm:cxn modelId="{54F68186-E6C6-4FE7-A839-9D85E0D70528}" type="presParOf" srcId="{9F0644D5-7AEE-40E6-88A2-12C489E6B8A0}" destId="{DC3046F1-AB01-4342-B1B7-A2342F102356}" srcOrd="0" destOrd="0" presId="urn:microsoft.com/office/officeart/2005/8/layout/orgChart1"/>
+    <dgm:cxn modelId="{02EF9C4A-A691-4096-B079-25D86A2CC11F}" type="presParOf" srcId="{DC3046F1-AB01-4342-B1B7-A2342F102356}" destId="{5130258A-711A-4DE4-AF7F-EC88AB153761}" srcOrd="0" destOrd="0" presId="urn:microsoft.com/office/officeart/2005/8/layout/orgChart1"/>
+    <dgm:cxn modelId="{6C6AF16B-0B75-49BD-835C-CD5E8EA514BA}" type="presParOf" srcId="{DC3046F1-AB01-4342-B1B7-A2342F102356}" destId="{BB6A0D7D-EE0C-4363-8615-221DDA314271}" srcOrd="1" destOrd="0" presId="urn:microsoft.com/office/officeart/2005/8/layout/orgChart1"/>
+    <dgm:cxn modelId="{7E6904DF-AB5D-42A2-969F-C16980DFB060}" type="presParOf" srcId="{9F0644D5-7AEE-40E6-88A2-12C489E6B8A0}" destId="{4088B156-D95E-4E72-B2D3-395FA783BBE6}" srcOrd="1" destOrd="0" presId="urn:microsoft.com/office/officeart/2005/8/layout/orgChart1"/>
+    <dgm:cxn modelId="{A7671889-B9EB-4A02-B451-08044B33DB19}" type="presParOf" srcId="{4088B156-D95E-4E72-B2D3-395FA783BBE6}" destId="{70E97D62-15ED-420C-9002-3382C999AAB2}" srcOrd="0" destOrd="0" presId="urn:microsoft.com/office/officeart/2005/8/layout/orgChart1"/>
+    <dgm:cxn modelId="{95B5DC59-E798-4AC1-AFA4-A17FA298680E}" type="presParOf" srcId="{4088B156-D95E-4E72-B2D3-395FA783BBE6}" destId="{4C1B88AA-1C43-4F9E-808E-B1EB03C2B67E}" srcOrd="1" destOrd="0" presId="urn:microsoft.com/office/officeart/2005/8/layout/orgChart1"/>
+    <dgm:cxn modelId="{E799DB53-A07F-4520-8BBF-6E71D221E136}" type="presParOf" srcId="{4C1B88AA-1C43-4F9E-808E-B1EB03C2B67E}" destId="{A9215260-F8DB-4670-A7AB-2AF390D62019}" srcOrd="0" destOrd="0" presId="urn:microsoft.com/office/officeart/2005/8/layout/orgChart1"/>
+    <dgm:cxn modelId="{D9A4845B-3790-44DD-A558-2A1DC913261D}" type="presParOf" srcId="{A9215260-F8DB-4670-A7AB-2AF390D62019}" destId="{DCDBD131-0240-4455-B663-043F3A39818C}" srcOrd="0" destOrd="0" presId="urn:microsoft.com/office/officeart/2005/8/layout/orgChart1"/>
+    <dgm:cxn modelId="{874DE1E2-2A0B-41DA-8D64-97F10B029C62}" type="presParOf" srcId="{A9215260-F8DB-4670-A7AB-2AF390D62019}" destId="{4CBBF73F-C62D-4855-9C2C-A944955D2CEF}" srcOrd="1" destOrd="0" presId="urn:microsoft.com/office/officeart/2005/8/layout/orgChart1"/>
+    <dgm:cxn modelId="{887D6678-C393-4224-9FA5-EE3681A6B1D8}" type="presParOf" srcId="{4C1B88AA-1C43-4F9E-808E-B1EB03C2B67E}" destId="{655CD120-CE7E-48A3-AFD6-2449894E7CDA}" srcOrd="1" destOrd="0" presId="urn:microsoft.com/office/officeart/2005/8/layout/orgChart1"/>
+    <dgm:cxn modelId="{39E75EC8-7340-45C4-8FFA-B7196AAC9AB1}" type="presParOf" srcId="{655CD120-CE7E-48A3-AFD6-2449894E7CDA}" destId="{3876A487-3F2D-4A41-A882-D33B27EB703A}" srcOrd="0" destOrd="0" presId="urn:microsoft.com/office/officeart/2005/8/layout/orgChart1"/>
+    <dgm:cxn modelId="{C991D9DF-70B8-448F-9F48-622FA414DB8C}" type="presParOf" srcId="{655CD120-CE7E-48A3-AFD6-2449894E7CDA}" destId="{89A0CF97-AC42-4C29-A180-FDFAB8A44E35}" srcOrd="1" destOrd="0" presId="urn:microsoft.com/office/officeart/2005/8/layout/orgChart1"/>
+    <dgm:cxn modelId="{8BAAC23E-8423-49FC-9C55-189065846AD3}" type="presParOf" srcId="{89A0CF97-AC42-4C29-A180-FDFAB8A44E35}" destId="{C93C0E59-980A-4B2A-97CF-DB589EF50733}" srcOrd="0" destOrd="0" presId="urn:microsoft.com/office/officeart/2005/8/layout/orgChart1"/>
+    <dgm:cxn modelId="{A6BB4634-83D3-4EDF-B970-A64609D8A370}" type="presParOf" srcId="{C93C0E59-980A-4B2A-97CF-DB589EF50733}" destId="{E2618F09-9DE9-408F-AE3E-2151FBBE6220}" srcOrd="0" destOrd="0" presId="urn:microsoft.com/office/officeart/2005/8/layout/orgChart1"/>
+    <dgm:cxn modelId="{BFF3C436-F308-49E2-8117-191FDBF58C39}" type="presParOf" srcId="{C93C0E59-980A-4B2A-97CF-DB589EF50733}" destId="{6F709E93-9579-4196-83E4-397EB4266AA1}" srcOrd="1" destOrd="0" presId="urn:microsoft.com/office/officeart/2005/8/layout/orgChart1"/>
+    <dgm:cxn modelId="{7419280F-AEFE-4812-95EE-C7F41ACAE105}" type="presParOf" srcId="{89A0CF97-AC42-4C29-A180-FDFAB8A44E35}" destId="{315ECFCD-C8CF-4F29-A3EB-2A3D7D1BD409}" srcOrd="1" destOrd="0" presId="urn:microsoft.com/office/officeart/2005/8/layout/orgChart1"/>
+    <dgm:cxn modelId="{3EF090B2-43DA-4664-B779-D2F74598AAFF}" type="presParOf" srcId="{315ECFCD-C8CF-4F29-A3EB-2A3D7D1BD409}" destId="{7068374F-FAEA-4F4F-95A0-C09EB2EAA419}" srcOrd="0" destOrd="0" presId="urn:microsoft.com/office/officeart/2005/8/layout/orgChart1"/>
+    <dgm:cxn modelId="{5F629BE8-F260-4682-AF4C-A1A8544D6107}" type="presParOf" srcId="{315ECFCD-C8CF-4F29-A3EB-2A3D7D1BD409}" destId="{36071D02-82A8-4E5C-9C74-F1FA80A833BB}" srcOrd="1" destOrd="0" presId="urn:microsoft.com/office/officeart/2005/8/layout/orgChart1"/>
+    <dgm:cxn modelId="{2A262C4E-9C3B-4C74-8460-BA39ADF18FB7}" type="presParOf" srcId="{36071D02-82A8-4E5C-9C74-F1FA80A833BB}" destId="{CE29CFD4-D9BC-4BC8-B065-0A34D2BF2297}" srcOrd="0" destOrd="0" presId="urn:microsoft.com/office/officeart/2005/8/layout/orgChart1"/>
+    <dgm:cxn modelId="{50079FF3-0563-49FA-93E6-50DB48E59954}" type="presParOf" srcId="{CE29CFD4-D9BC-4BC8-B065-0A34D2BF2297}" destId="{B93586C6-5446-4FD8-BF3D-CAE0A5992EE9}" srcOrd="0" destOrd="0" presId="urn:microsoft.com/office/officeart/2005/8/layout/orgChart1"/>
+    <dgm:cxn modelId="{A2514D51-B427-4ED2-BF58-AAF505B05971}" type="presParOf" srcId="{CE29CFD4-D9BC-4BC8-B065-0A34D2BF2297}" destId="{A2C0AD7F-C683-4ED4-9C19-6E3D25F812E4}" srcOrd="1" destOrd="0" presId="urn:microsoft.com/office/officeart/2005/8/layout/orgChart1"/>
+    <dgm:cxn modelId="{577A6FD1-987F-4686-9530-8C1D8E687E4C}" type="presParOf" srcId="{36071D02-82A8-4E5C-9C74-F1FA80A833BB}" destId="{4AF140C9-A3C1-4180-A093-45C1A154C0F0}" srcOrd="1" destOrd="0" presId="urn:microsoft.com/office/officeart/2005/8/layout/orgChart1"/>
+    <dgm:cxn modelId="{A006D861-3D15-4A37-AE67-B47737FD4D39}" type="presParOf" srcId="{4AF140C9-A3C1-4180-A093-45C1A154C0F0}" destId="{F8387438-5463-46D2-B18E-E1A31625D8E4}" srcOrd="0" destOrd="0" presId="urn:microsoft.com/office/officeart/2005/8/layout/orgChart1"/>
+    <dgm:cxn modelId="{912C39B6-67A2-4047-9ADC-DF1AB51D7AE3}" type="presParOf" srcId="{4AF140C9-A3C1-4180-A093-45C1A154C0F0}" destId="{F07905F9-F6DE-481B-BB66-987DB5349841}" srcOrd="1" destOrd="0" presId="urn:microsoft.com/office/officeart/2005/8/layout/orgChart1"/>
+    <dgm:cxn modelId="{6E474487-A5B7-4D78-AA56-EE4CD60B7619}" type="presParOf" srcId="{F07905F9-F6DE-481B-BB66-987DB5349841}" destId="{728A9112-F86F-451C-978A-75F49D5F8435}" srcOrd="0" destOrd="0" presId="urn:microsoft.com/office/officeart/2005/8/layout/orgChart1"/>
+    <dgm:cxn modelId="{BE84225B-178B-46BC-A3D3-FA13E0AF0F30}" type="presParOf" srcId="{728A9112-F86F-451C-978A-75F49D5F8435}" destId="{64BB4CDA-1EA0-4EC8-8443-DFE7B94B3FDC}" srcOrd="0" destOrd="0" presId="urn:microsoft.com/office/officeart/2005/8/layout/orgChart1"/>
+    <dgm:cxn modelId="{78E2213D-0ED5-4E4C-99DD-17BE1652FFEB}" type="presParOf" srcId="{728A9112-F86F-451C-978A-75F49D5F8435}" destId="{9BF3AF7A-A67C-4B45-A1B4-C75E06872B23}" srcOrd="1" destOrd="0" presId="urn:microsoft.com/office/officeart/2005/8/layout/orgChart1"/>
+    <dgm:cxn modelId="{B4E99285-A43D-4AE3-88C0-D47125F46913}" type="presParOf" srcId="{F07905F9-F6DE-481B-BB66-987DB5349841}" destId="{F24F0019-5C23-414B-8C5C-F1EC93C47C8C}" srcOrd="1" destOrd="0" presId="urn:microsoft.com/office/officeart/2005/8/layout/orgChart1"/>
+    <dgm:cxn modelId="{94D0DB39-43DD-482B-93B0-8583F30FD780}" type="presParOf" srcId="{F07905F9-F6DE-481B-BB66-987DB5349841}" destId="{0F920FB2-4A10-465D-A52A-3D7582353D1D}" srcOrd="2" destOrd="0" presId="urn:microsoft.com/office/officeart/2005/8/layout/orgChart1"/>
+    <dgm:cxn modelId="{978BE0C6-2892-4A17-86ED-A4E8AAF9FF57}" type="presParOf" srcId="{36071D02-82A8-4E5C-9C74-F1FA80A833BB}" destId="{24F6E05D-2352-4C99-B0F5-74FC37AA15F5}" srcOrd="2" destOrd="0" presId="urn:microsoft.com/office/officeart/2005/8/layout/orgChart1"/>
+    <dgm:cxn modelId="{DBC0AF07-B092-4556-B4A2-04C0C403D43B}" type="presParOf" srcId="{89A0CF97-AC42-4C29-A180-FDFAB8A44E35}" destId="{6E4B6F22-2CFA-417C-AEF9-1DBA0F5F2F45}" srcOrd="2" destOrd="0" presId="urn:microsoft.com/office/officeart/2005/8/layout/orgChart1"/>
+    <dgm:cxn modelId="{35A3BF6D-566A-47E3-BF2C-5696DE32D98D}" type="presParOf" srcId="{4C1B88AA-1C43-4F9E-808E-B1EB03C2B67E}" destId="{C5D6EDE9-3C46-4449-B61D-9D767F7A0D50}" srcOrd="2" destOrd="0" presId="urn:microsoft.com/office/officeart/2005/8/layout/orgChart1"/>
+    <dgm:cxn modelId="{100FF796-0365-4041-B944-369E24130171}" type="presParOf" srcId="{9F0644D5-7AEE-40E6-88A2-12C489E6B8A0}" destId="{40029EC8-94DA-46CD-84F3-1C528D053E83}" srcOrd="2" destOrd="0" presId="urn:microsoft.com/office/officeart/2005/8/layout/orgChart1"/>
+    <dgm:cxn modelId="{8A83F5A7-C462-447A-A7DC-4D484A432046}" type="presParOf" srcId="{23A7B8B0-ACF6-40A4-9620-3FC258C08F33}" destId="{92201150-F02D-49AB-B28E-CD30726A6218}" srcOrd="2" destOrd="0" presId="urn:microsoft.com/office/officeart/2005/8/layout/orgChart1"/>
+    <dgm:cxn modelId="{80D40754-3BE0-46AB-AC38-68373F41A9A2}" type="presParOf" srcId="{932E188E-A331-495D-A64F-7AF0A82C926E}" destId="{2F9BEDA8-9693-4FB6-B528-60C57A6CAD3F}" srcOrd="2" destOrd="0" presId="urn:microsoft.com/office/officeart/2005/8/layout/orgChart1"/>
   </dgm:cxnLst>
   <dgm:bg/>
   <dgm:whole/>
-  <dgm:extLst>
-    <a:ext uri="http://schemas.microsoft.com/office/drawing/2008/diagram">
-      <dsp:dataModelExt xmlns:dsp="http://schemas.microsoft.com/office/drawing/2008/diagram" relId="rId12" minVer="http://schemas.openxmlformats.org/drawingml/2006/diagram"/>
-    </a:ext>
-  </dgm:extLst>
 </dgm:dataModel>
 </file>
 
@@ -16413,46 +16198,41 @@
     </dgm:pt>
   </dgm:ptLst>
   <dgm:cxnLst>
-    <dgm:cxn modelId="{5D6A3E94-6054-4375-AFF7-42C8A1672692}" type="presOf" srcId="{D7E550EF-3D3A-4D7A-A069-3A94E1E3BC88}" destId="{1AB17084-C907-4668-87B9-DA85B3E81A87}" srcOrd="0" destOrd="0" presId="urn:microsoft.com/office/officeart/2005/8/layout/orgChart1"/>
-    <dgm:cxn modelId="{B4FEC486-2C09-4F9B-9D57-22F95DC09468}" type="presOf" srcId="{6CDDAECC-D052-4371-9093-C12AA5FADD02}" destId="{2CF35114-8D98-4786-9E6B-FA104DDE62CB}" srcOrd="0" destOrd="0" presId="urn:microsoft.com/office/officeart/2005/8/layout/orgChart1"/>
+    <dgm:cxn modelId="{59EA438C-28F3-4DF6-93B7-E2DEF877643B}" type="presOf" srcId="{D8BA8640-7DD6-46D9-914E-D08B18F16FFC}" destId="{02755DC6-DA7E-438B-9AC4-E16B561F765E}" srcOrd="0" destOrd="0" presId="urn:microsoft.com/office/officeart/2005/8/layout/orgChart1"/>
+    <dgm:cxn modelId="{27753213-D655-49BC-AE88-B623235FE8F4}" type="presOf" srcId="{AFCBCC0B-8C9C-420F-9BED-7B1F75C0173D}" destId="{C9186B26-72F2-4F1B-AA75-31B93CFEC200}" srcOrd="0" destOrd="0" presId="urn:microsoft.com/office/officeart/2005/8/layout/orgChart1"/>
+    <dgm:cxn modelId="{A2B8EADA-0C5A-4E5F-BAFA-7C1434172E46}" srcId="{D7E550EF-3D3A-4D7A-A069-3A94E1E3BC88}" destId="{E616B0D3-1F9A-4DC2-9C4A-87B9141E7495}" srcOrd="1" destOrd="0" parTransId="{94CFF9ED-EBDB-43D1-A228-A9B4E2B5FD31}" sibTransId="{8EE2C0A1-9203-4B86-8657-79FF40157EE2}"/>
+    <dgm:cxn modelId="{8725031E-92C2-4666-AE04-6747E520EF46}" srcId="{D7E550EF-3D3A-4D7A-A069-3A94E1E3BC88}" destId="{AFCBCC0B-8C9C-420F-9BED-7B1F75C0173D}" srcOrd="0" destOrd="0" parTransId="{6CDDAECC-D052-4371-9093-C12AA5FADD02}" sibTransId="{01A3B6A0-3657-4EA8-B2DB-04B15AB89469}"/>
+    <dgm:cxn modelId="{D8A73A99-B514-4EE0-8DDE-32C10863976D}" type="presOf" srcId="{6CDDAECC-D052-4371-9093-C12AA5FADD02}" destId="{2CF35114-8D98-4786-9E6B-FA104DDE62CB}" srcOrd="0" destOrd="0" presId="urn:microsoft.com/office/officeart/2005/8/layout/orgChart1"/>
+    <dgm:cxn modelId="{A9AF72A1-5B3D-4454-92A0-F22870946535}" type="presOf" srcId="{E616B0D3-1F9A-4DC2-9C4A-87B9141E7495}" destId="{3A7E423B-4F17-4B6C-AD29-1F183939DD14}" srcOrd="1" destOrd="0" presId="urn:microsoft.com/office/officeart/2005/8/layout/orgChart1"/>
     <dgm:cxn modelId="{E6A41196-FC01-45E2-89CB-144889969098}" srcId="{D8BA8640-7DD6-46D9-914E-D08B18F16FFC}" destId="{D7E550EF-3D3A-4D7A-A069-3A94E1E3BC88}" srcOrd="0" destOrd="0" parTransId="{713F36B2-09E9-44F0-9382-567061858786}" sibTransId="{C33A102D-76E4-444F-893E-2E00F051EC51}"/>
-    <dgm:cxn modelId="{B6141C95-CBBB-4123-B0CC-6C9B9AC8751A}" type="presOf" srcId="{E616B0D3-1F9A-4DC2-9C4A-87B9141E7495}" destId="{3A7E423B-4F17-4B6C-AD29-1F183939DD14}" srcOrd="1" destOrd="0" presId="urn:microsoft.com/office/officeart/2005/8/layout/orgChart1"/>
-    <dgm:cxn modelId="{A2B8EADA-0C5A-4E5F-BAFA-7C1434172E46}" srcId="{D7E550EF-3D3A-4D7A-A069-3A94E1E3BC88}" destId="{E616B0D3-1F9A-4DC2-9C4A-87B9141E7495}" srcOrd="1" destOrd="0" parTransId="{94CFF9ED-EBDB-43D1-A228-A9B4E2B5FD31}" sibTransId="{8EE2C0A1-9203-4B86-8657-79FF40157EE2}"/>
-    <dgm:cxn modelId="{47AD8926-78DF-408E-8A78-13A66CF73D9C}" type="presOf" srcId="{E616B0D3-1F9A-4DC2-9C4A-87B9141E7495}" destId="{A2BDEF8C-054A-449C-9004-6175728544BA}" srcOrd="0" destOrd="0" presId="urn:microsoft.com/office/officeart/2005/8/layout/orgChart1"/>
-    <dgm:cxn modelId="{1E71920C-B685-43F1-A806-F55B83660413}" type="presOf" srcId="{AFCBCC0B-8C9C-420F-9BED-7B1F75C0173D}" destId="{C9186B26-72F2-4F1B-AA75-31B93CFEC200}" srcOrd="0" destOrd="0" presId="urn:microsoft.com/office/officeart/2005/8/layout/orgChart1"/>
-    <dgm:cxn modelId="{0D821905-3F66-4935-8BE7-5A62F9609ADB}" type="presOf" srcId="{D8BA8640-7DD6-46D9-914E-D08B18F16FFC}" destId="{02755DC6-DA7E-438B-9AC4-E16B561F765E}" srcOrd="0" destOrd="0" presId="urn:microsoft.com/office/officeart/2005/8/layout/orgChart1"/>
-    <dgm:cxn modelId="{D88DD014-9D06-4A46-BAEB-102419C1ACAE}" type="presOf" srcId="{94CFF9ED-EBDB-43D1-A228-A9B4E2B5FD31}" destId="{2FD9D88D-1451-49F5-A0A9-E504ED2E6767}" srcOrd="0" destOrd="0" presId="urn:microsoft.com/office/officeart/2005/8/layout/orgChart1"/>
-    <dgm:cxn modelId="{8725031E-92C2-4666-AE04-6747E520EF46}" srcId="{D7E550EF-3D3A-4D7A-A069-3A94E1E3BC88}" destId="{AFCBCC0B-8C9C-420F-9BED-7B1F75C0173D}" srcOrd="0" destOrd="0" parTransId="{6CDDAECC-D052-4371-9093-C12AA5FADD02}" sibTransId="{01A3B6A0-3657-4EA8-B2DB-04B15AB89469}"/>
-    <dgm:cxn modelId="{A0ADD8CA-F206-4B08-8FC8-D3049011ACE1}" type="presOf" srcId="{D7E550EF-3D3A-4D7A-A069-3A94E1E3BC88}" destId="{3284ACA9-A078-400C-AC9E-58AFA8610DBA}" srcOrd="1" destOrd="0" presId="urn:microsoft.com/office/officeart/2005/8/layout/orgChart1"/>
-    <dgm:cxn modelId="{8B413B17-6B15-4D95-9127-79AE30C4D71B}" type="presOf" srcId="{AFCBCC0B-8C9C-420F-9BED-7B1F75C0173D}" destId="{79C84A5F-A535-465C-A2DF-D4D348F6285F}" srcOrd="1" destOrd="0" presId="urn:microsoft.com/office/officeart/2005/8/layout/orgChart1"/>
-    <dgm:cxn modelId="{FB6BA0EC-7A99-414A-9029-8742B42AA376}" type="presParOf" srcId="{02755DC6-DA7E-438B-9AC4-E16B561F765E}" destId="{932E188E-A331-495D-A64F-7AF0A82C926E}" srcOrd="0" destOrd="0" presId="urn:microsoft.com/office/officeart/2005/8/layout/orgChart1"/>
-    <dgm:cxn modelId="{51E57153-F081-447F-BD31-D869FA0DC263}" type="presParOf" srcId="{932E188E-A331-495D-A64F-7AF0A82C926E}" destId="{55768425-ED5A-4779-9535-B090D73937BD}" srcOrd="0" destOrd="0" presId="urn:microsoft.com/office/officeart/2005/8/layout/orgChart1"/>
-    <dgm:cxn modelId="{F488D228-768B-4EF9-95F2-30F51B9C29C0}" type="presParOf" srcId="{55768425-ED5A-4779-9535-B090D73937BD}" destId="{1AB17084-C907-4668-87B9-DA85B3E81A87}" srcOrd="0" destOrd="0" presId="urn:microsoft.com/office/officeart/2005/8/layout/orgChart1"/>
-    <dgm:cxn modelId="{16046DBB-A884-438E-8D33-8773D824A6D6}" type="presParOf" srcId="{55768425-ED5A-4779-9535-B090D73937BD}" destId="{3284ACA9-A078-400C-AC9E-58AFA8610DBA}" srcOrd="1" destOrd="0" presId="urn:microsoft.com/office/officeart/2005/8/layout/orgChart1"/>
-    <dgm:cxn modelId="{380BB006-4878-4376-9271-9F3E984B8E9B}" type="presParOf" srcId="{932E188E-A331-495D-A64F-7AF0A82C926E}" destId="{5E100A7B-B13A-46C9-9E0A-0E5BFE5516A1}" srcOrd="1" destOrd="0" presId="urn:microsoft.com/office/officeart/2005/8/layout/orgChart1"/>
-    <dgm:cxn modelId="{65CA3BBB-180E-44E5-BF54-6A02552F408F}" type="presParOf" srcId="{5E100A7B-B13A-46C9-9E0A-0E5BFE5516A1}" destId="{2CF35114-8D98-4786-9E6B-FA104DDE62CB}" srcOrd="0" destOrd="0" presId="urn:microsoft.com/office/officeart/2005/8/layout/orgChart1"/>
-    <dgm:cxn modelId="{87EBDFD7-8065-4861-B22C-6E8CC8FD8206}" type="presParOf" srcId="{5E100A7B-B13A-46C9-9E0A-0E5BFE5516A1}" destId="{2074FE73-3BE8-46D9-9EE1-82DA9A3174F6}" srcOrd="1" destOrd="0" presId="urn:microsoft.com/office/officeart/2005/8/layout/orgChart1"/>
-    <dgm:cxn modelId="{E3156C0E-D173-4E66-9B68-6AB43DAB81F7}" type="presParOf" srcId="{2074FE73-3BE8-46D9-9EE1-82DA9A3174F6}" destId="{E9B7BD48-6FE7-4ADA-88D4-D5CE9A411C1C}" srcOrd="0" destOrd="0" presId="urn:microsoft.com/office/officeart/2005/8/layout/orgChart1"/>
-    <dgm:cxn modelId="{A8280731-DF16-4A7A-ADD8-1D59F976ABDD}" type="presParOf" srcId="{E9B7BD48-6FE7-4ADA-88D4-D5CE9A411C1C}" destId="{C9186B26-72F2-4F1B-AA75-31B93CFEC200}" srcOrd="0" destOrd="0" presId="urn:microsoft.com/office/officeart/2005/8/layout/orgChart1"/>
-    <dgm:cxn modelId="{5CA6B094-ACB2-49A4-A9AB-329A3C0B04D9}" type="presParOf" srcId="{E9B7BD48-6FE7-4ADA-88D4-D5CE9A411C1C}" destId="{79C84A5F-A535-465C-A2DF-D4D348F6285F}" srcOrd="1" destOrd="0" presId="urn:microsoft.com/office/officeart/2005/8/layout/orgChart1"/>
-    <dgm:cxn modelId="{24109878-9F71-42DD-97FD-A803504462BC}" type="presParOf" srcId="{2074FE73-3BE8-46D9-9EE1-82DA9A3174F6}" destId="{CE2D7657-6211-4DE6-9AC4-62D5DB4F59F1}" srcOrd="1" destOrd="0" presId="urn:microsoft.com/office/officeart/2005/8/layout/orgChart1"/>
-    <dgm:cxn modelId="{A31CECCB-3457-46E7-A7F1-0E5E3524A59F}" type="presParOf" srcId="{2074FE73-3BE8-46D9-9EE1-82DA9A3174F6}" destId="{54085043-A66A-4851-BF39-6C102532D55B}" srcOrd="2" destOrd="0" presId="urn:microsoft.com/office/officeart/2005/8/layout/orgChart1"/>
-    <dgm:cxn modelId="{94CB7D3D-5740-41B6-AA87-F7AC163B5C72}" type="presParOf" srcId="{5E100A7B-B13A-46C9-9E0A-0E5BFE5516A1}" destId="{2FD9D88D-1451-49F5-A0A9-E504ED2E6767}" srcOrd="2" destOrd="0" presId="urn:microsoft.com/office/officeart/2005/8/layout/orgChart1"/>
-    <dgm:cxn modelId="{E06A050C-9451-40CB-9CAE-E6A567236D86}" type="presParOf" srcId="{5E100A7B-B13A-46C9-9E0A-0E5BFE5516A1}" destId="{F3C4565F-CCAF-40A3-B8DB-0375D55424C1}" srcOrd="3" destOrd="0" presId="urn:microsoft.com/office/officeart/2005/8/layout/orgChart1"/>
-    <dgm:cxn modelId="{1E8CEC25-269F-43CA-AF65-E8A7F1207CC8}" type="presParOf" srcId="{F3C4565F-CCAF-40A3-B8DB-0375D55424C1}" destId="{D2D254D8-1DA0-4980-AA43-971554250941}" srcOrd="0" destOrd="0" presId="urn:microsoft.com/office/officeart/2005/8/layout/orgChart1"/>
-    <dgm:cxn modelId="{080FFF93-B227-459B-80C7-B6417C8618A5}" type="presParOf" srcId="{D2D254D8-1DA0-4980-AA43-971554250941}" destId="{A2BDEF8C-054A-449C-9004-6175728544BA}" srcOrd="0" destOrd="0" presId="urn:microsoft.com/office/officeart/2005/8/layout/orgChart1"/>
-    <dgm:cxn modelId="{2A73A051-5E12-4EB4-925E-64867BFDBB61}" type="presParOf" srcId="{D2D254D8-1DA0-4980-AA43-971554250941}" destId="{3A7E423B-4F17-4B6C-AD29-1F183939DD14}" srcOrd="1" destOrd="0" presId="urn:microsoft.com/office/officeart/2005/8/layout/orgChart1"/>
-    <dgm:cxn modelId="{C65D8931-9A3C-44D3-BFDE-F1B848587156}" type="presParOf" srcId="{F3C4565F-CCAF-40A3-B8DB-0375D55424C1}" destId="{FE23DF22-130E-4C23-A566-C018BF81677E}" srcOrd="1" destOrd="0" presId="urn:microsoft.com/office/officeart/2005/8/layout/orgChart1"/>
-    <dgm:cxn modelId="{6F897532-D7F9-402F-B73F-7C2BD0859018}" type="presParOf" srcId="{F3C4565F-CCAF-40A3-B8DB-0375D55424C1}" destId="{541F1E75-51FB-4654-8D9B-A41E0C8EE885}" srcOrd="2" destOrd="0" presId="urn:microsoft.com/office/officeart/2005/8/layout/orgChart1"/>
-    <dgm:cxn modelId="{876242CE-BC2E-482C-B255-D5BC6C320D20}" type="presParOf" srcId="{932E188E-A331-495D-A64F-7AF0A82C926E}" destId="{2F9BEDA8-9693-4FB6-B528-60C57A6CAD3F}" srcOrd="2" destOrd="0" presId="urn:microsoft.com/office/officeart/2005/8/layout/orgChart1"/>
+    <dgm:cxn modelId="{364E2961-1267-4915-B4E7-8B1D335E0BD3}" type="presOf" srcId="{94CFF9ED-EBDB-43D1-A228-A9B4E2B5FD31}" destId="{2FD9D88D-1451-49F5-A0A9-E504ED2E6767}" srcOrd="0" destOrd="0" presId="urn:microsoft.com/office/officeart/2005/8/layout/orgChart1"/>
+    <dgm:cxn modelId="{612B746D-C4AF-4224-B0DA-C2BCCFBAD83D}" type="presOf" srcId="{D7E550EF-3D3A-4D7A-A069-3A94E1E3BC88}" destId="{3284ACA9-A078-400C-AC9E-58AFA8610DBA}" srcOrd="1" destOrd="0" presId="urn:microsoft.com/office/officeart/2005/8/layout/orgChart1"/>
+    <dgm:cxn modelId="{EEAC3D6D-A885-43D4-8DEE-EE61073BD5B0}" type="presOf" srcId="{D7E550EF-3D3A-4D7A-A069-3A94E1E3BC88}" destId="{1AB17084-C907-4668-87B9-DA85B3E81A87}" srcOrd="0" destOrd="0" presId="urn:microsoft.com/office/officeart/2005/8/layout/orgChart1"/>
+    <dgm:cxn modelId="{E749FEC6-F0CE-491D-B4B3-C29F2A04A0FA}" type="presOf" srcId="{AFCBCC0B-8C9C-420F-9BED-7B1F75C0173D}" destId="{79C84A5F-A535-465C-A2DF-D4D348F6285F}" srcOrd="1" destOrd="0" presId="urn:microsoft.com/office/officeart/2005/8/layout/orgChart1"/>
+    <dgm:cxn modelId="{DFB90916-572C-4C4F-834E-4425260B21CB}" type="presOf" srcId="{E616B0D3-1F9A-4DC2-9C4A-87B9141E7495}" destId="{A2BDEF8C-054A-449C-9004-6175728544BA}" srcOrd="0" destOrd="0" presId="urn:microsoft.com/office/officeart/2005/8/layout/orgChart1"/>
+    <dgm:cxn modelId="{C4AF6D9B-EA9C-4CD6-95A0-F8940CFE0D84}" type="presParOf" srcId="{02755DC6-DA7E-438B-9AC4-E16B561F765E}" destId="{932E188E-A331-495D-A64F-7AF0A82C926E}" srcOrd="0" destOrd="0" presId="urn:microsoft.com/office/officeart/2005/8/layout/orgChart1"/>
+    <dgm:cxn modelId="{2872344E-7AB6-4631-9A24-BEF15398EF88}" type="presParOf" srcId="{932E188E-A331-495D-A64F-7AF0A82C926E}" destId="{55768425-ED5A-4779-9535-B090D73937BD}" srcOrd="0" destOrd="0" presId="urn:microsoft.com/office/officeart/2005/8/layout/orgChart1"/>
+    <dgm:cxn modelId="{7432A58B-923C-4B8E-A163-BB527A578EE6}" type="presParOf" srcId="{55768425-ED5A-4779-9535-B090D73937BD}" destId="{1AB17084-C907-4668-87B9-DA85B3E81A87}" srcOrd="0" destOrd="0" presId="urn:microsoft.com/office/officeart/2005/8/layout/orgChart1"/>
+    <dgm:cxn modelId="{69852DF7-7886-408B-A9EB-219677316A59}" type="presParOf" srcId="{55768425-ED5A-4779-9535-B090D73937BD}" destId="{3284ACA9-A078-400C-AC9E-58AFA8610DBA}" srcOrd="1" destOrd="0" presId="urn:microsoft.com/office/officeart/2005/8/layout/orgChart1"/>
+    <dgm:cxn modelId="{FDD27F36-DC62-4C79-8B16-5F3464F3CA19}" type="presParOf" srcId="{932E188E-A331-495D-A64F-7AF0A82C926E}" destId="{5E100A7B-B13A-46C9-9E0A-0E5BFE5516A1}" srcOrd="1" destOrd="0" presId="urn:microsoft.com/office/officeart/2005/8/layout/orgChart1"/>
+    <dgm:cxn modelId="{8836150C-A16D-492B-BDA9-9A0C1E911E6A}" type="presParOf" srcId="{5E100A7B-B13A-46C9-9E0A-0E5BFE5516A1}" destId="{2CF35114-8D98-4786-9E6B-FA104DDE62CB}" srcOrd="0" destOrd="0" presId="urn:microsoft.com/office/officeart/2005/8/layout/orgChart1"/>
+    <dgm:cxn modelId="{A4B5E6ED-95C2-4878-9850-D1E5BC994851}" type="presParOf" srcId="{5E100A7B-B13A-46C9-9E0A-0E5BFE5516A1}" destId="{2074FE73-3BE8-46D9-9EE1-82DA9A3174F6}" srcOrd="1" destOrd="0" presId="urn:microsoft.com/office/officeart/2005/8/layout/orgChart1"/>
+    <dgm:cxn modelId="{03DF264C-3CFC-48A2-9418-89D769C21DCF}" type="presParOf" srcId="{2074FE73-3BE8-46D9-9EE1-82DA9A3174F6}" destId="{E9B7BD48-6FE7-4ADA-88D4-D5CE9A411C1C}" srcOrd="0" destOrd="0" presId="urn:microsoft.com/office/officeart/2005/8/layout/orgChart1"/>
+    <dgm:cxn modelId="{F23BB219-B99B-4442-80DB-3E3CED79E727}" type="presParOf" srcId="{E9B7BD48-6FE7-4ADA-88D4-D5CE9A411C1C}" destId="{C9186B26-72F2-4F1B-AA75-31B93CFEC200}" srcOrd="0" destOrd="0" presId="urn:microsoft.com/office/officeart/2005/8/layout/orgChart1"/>
+    <dgm:cxn modelId="{BA866FE7-03EB-4ACF-B51C-88B3AC0E68ED}" type="presParOf" srcId="{E9B7BD48-6FE7-4ADA-88D4-D5CE9A411C1C}" destId="{79C84A5F-A535-465C-A2DF-D4D348F6285F}" srcOrd="1" destOrd="0" presId="urn:microsoft.com/office/officeart/2005/8/layout/orgChart1"/>
+    <dgm:cxn modelId="{7548BD6B-71E6-425D-A841-A397443B2BEE}" type="presParOf" srcId="{2074FE73-3BE8-46D9-9EE1-82DA9A3174F6}" destId="{CE2D7657-6211-4DE6-9AC4-62D5DB4F59F1}" srcOrd="1" destOrd="0" presId="urn:microsoft.com/office/officeart/2005/8/layout/orgChart1"/>
+    <dgm:cxn modelId="{A7FE7FC1-26DC-43C6-92F5-95508D9334D0}" type="presParOf" srcId="{2074FE73-3BE8-46D9-9EE1-82DA9A3174F6}" destId="{54085043-A66A-4851-BF39-6C102532D55B}" srcOrd="2" destOrd="0" presId="urn:microsoft.com/office/officeart/2005/8/layout/orgChart1"/>
+    <dgm:cxn modelId="{B3548E01-B8A7-40C5-9106-C284306D4B0F}" type="presParOf" srcId="{5E100A7B-B13A-46C9-9E0A-0E5BFE5516A1}" destId="{2FD9D88D-1451-49F5-A0A9-E504ED2E6767}" srcOrd="2" destOrd="0" presId="urn:microsoft.com/office/officeart/2005/8/layout/orgChart1"/>
+    <dgm:cxn modelId="{D3EC4981-30DC-4D5E-B4F7-4F0E276827C3}" type="presParOf" srcId="{5E100A7B-B13A-46C9-9E0A-0E5BFE5516A1}" destId="{F3C4565F-CCAF-40A3-B8DB-0375D55424C1}" srcOrd="3" destOrd="0" presId="urn:microsoft.com/office/officeart/2005/8/layout/orgChart1"/>
+    <dgm:cxn modelId="{E2BF64A6-D34E-4905-B379-091BA93DE5E5}" type="presParOf" srcId="{F3C4565F-CCAF-40A3-B8DB-0375D55424C1}" destId="{D2D254D8-1DA0-4980-AA43-971554250941}" srcOrd="0" destOrd="0" presId="urn:microsoft.com/office/officeart/2005/8/layout/orgChart1"/>
+    <dgm:cxn modelId="{2CAA8B6E-DF49-493E-8599-BD8051CF830A}" type="presParOf" srcId="{D2D254D8-1DA0-4980-AA43-971554250941}" destId="{A2BDEF8C-054A-449C-9004-6175728544BA}" srcOrd="0" destOrd="0" presId="urn:microsoft.com/office/officeart/2005/8/layout/orgChart1"/>
+    <dgm:cxn modelId="{4F0687A3-8386-4262-9981-405ACA5FAFBB}" type="presParOf" srcId="{D2D254D8-1DA0-4980-AA43-971554250941}" destId="{3A7E423B-4F17-4B6C-AD29-1F183939DD14}" srcOrd="1" destOrd="0" presId="urn:microsoft.com/office/officeart/2005/8/layout/orgChart1"/>
+    <dgm:cxn modelId="{32764BF3-601E-4FBF-A1D6-D59F33558143}" type="presParOf" srcId="{F3C4565F-CCAF-40A3-B8DB-0375D55424C1}" destId="{FE23DF22-130E-4C23-A566-C018BF81677E}" srcOrd="1" destOrd="0" presId="urn:microsoft.com/office/officeart/2005/8/layout/orgChart1"/>
+    <dgm:cxn modelId="{14D6A316-8EE5-4FDC-B87C-871484EF1785}" type="presParOf" srcId="{F3C4565F-CCAF-40A3-B8DB-0375D55424C1}" destId="{541F1E75-51FB-4654-8D9B-A41E0C8EE885}" srcOrd="2" destOrd="0" presId="urn:microsoft.com/office/officeart/2005/8/layout/orgChart1"/>
+    <dgm:cxn modelId="{C5A30095-1702-4396-862B-1CF24E3C37C7}" type="presParOf" srcId="{932E188E-A331-495D-A64F-7AF0A82C926E}" destId="{2F9BEDA8-9693-4FB6-B528-60C57A6CAD3F}" srcOrd="2" destOrd="0" presId="urn:microsoft.com/office/officeart/2005/8/layout/orgChart1"/>
   </dgm:cxnLst>
   <dgm:bg/>
   <dgm:whole/>
-  <dgm:extLst>
-    <a:ext uri="http://schemas.microsoft.com/office/drawing/2008/diagram">
-      <dsp:dataModelExt xmlns:dsp="http://schemas.microsoft.com/office/drawing/2008/diagram" relId="rId17" minVer="http://schemas.openxmlformats.org/drawingml/2006/diagram"/>
-    </a:ext>
-  </dgm:extLst>
 </dgm:dataModel>
 </file>
 
@@ -16808,46 +16588,41 @@
     </dgm:pt>
   </dgm:ptLst>
   <dgm:cxnLst>
+    <dgm:cxn modelId="{942B1BF4-B953-4F69-9B59-36D11E670868}" srcId="{D7E550EF-3D3A-4D7A-A069-3A94E1E3BC88}" destId="{51D932B8-C7EC-43CA-B033-991D7DB71D1C}" srcOrd="0" destOrd="0" parTransId="{0570A15A-B6F0-4A75-AE46-E46E0F416ECF}" sibTransId="{43F49FF3-A62D-4164-9DF1-0CE57576F4C1}"/>
+    <dgm:cxn modelId="{7A4B617F-C7B1-45EC-B6F2-1FB8BBFEB6C6}" type="presOf" srcId="{D8BA8640-7DD6-46D9-914E-D08B18F16FFC}" destId="{02755DC6-DA7E-438B-9AC4-E16B561F765E}" srcOrd="0" destOrd="0" presId="urn:microsoft.com/office/officeart/2005/8/layout/orgChart1"/>
+    <dgm:cxn modelId="{C2440F59-F548-4702-895D-364D30A93CE3}" srcId="{D7E550EF-3D3A-4D7A-A069-3A94E1E3BC88}" destId="{4112AAD3-D17A-4B5F-A875-B6471F5AF13B}" srcOrd="1" destOrd="0" parTransId="{B6F03A58-96F0-45BB-93D8-1B6C9CB7C784}" sibTransId="{8E8D81BB-BBE3-4934-89BF-8878B02E53CF}"/>
+    <dgm:cxn modelId="{0FC45E42-7F71-4785-8F13-064F59B0FDCB}" type="presOf" srcId="{0570A15A-B6F0-4A75-AE46-E46E0F416ECF}" destId="{2E83DDC7-DCEC-41C7-8153-AD042B70D956}" srcOrd="0" destOrd="0" presId="urn:microsoft.com/office/officeart/2005/8/layout/orgChart1"/>
     <dgm:cxn modelId="{E6A41196-FC01-45E2-89CB-144889969098}" srcId="{D8BA8640-7DD6-46D9-914E-D08B18F16FFC}" destId="{D7E550EF-3D3A-4D7A-A069-3A94E1E3BC88}" srcOrd="0" destOrd="0" parTransId="{713F36B2-09E9-44F0-9382-567061858786}" sibTransId="{C33A102D-76E4-444F-893E-2E00F051EC51}"/>
-    <dgm:cxn modelId="{942B1BF4-B953-4F69-9B59-36D11E670868}" srcId="{D7E550EF-3D3A-4D7A-A069-3A94E1E3BC88}" destId="{51D932B8-C7EC-43CA-B033-991D7DB71D1C}" srcOrd="0" destOrd="0" parTransId="{0570A15A-B6F0-4A75-AE46-E46E0F416ECF}" sibTransId="{43F49FF3-A62D-4164-9DF1-0CE57576F4C1}"/>
-    <dgm:cxn modelId="{B813CA10-44FD-494E-B23D-65B07477C54A}" type="presOf" srcId="{51D932B8-C7EC-43CA-B033-991D7DB71D1C}" destId="{EDBAC3ED-95A7-4733-BC1A-C0139E6A29CF}" srcOrd="0" destOrd="0" presId="urn:microsoft.com/office/officeart/2005/8/layout/orgChart1"/>
-    <dgm:cxn modelId="{1E3220D1-75C1-48CD-A547-CE40A2A7F4CF}" type="presOf" srcId="{0570A15A-B6F0-4A75-AE46-E46E0F416ECF}" destId="{2E83DDC7-DCEC-41C7-8153-AD042B70D956}" srcOrd="0" destOrd="0" presId="urn:microsoft.com/office/officeart/2005/8/layout/orgChart1"/>
-    <dgm:cxn modelId="{7DE6D08B-20AA-42BA-A797-EDBE89CA0359}" type="presOf" srcId="{B6F03A58-96F0-45BB-93D8-1B6C9CB7C784}" destId="{A14656F0-4590-4793-80EB-37F2F7C2724E}" srcOrd="0" destOrd="0" presId="urn:microsoft.com/office/officeart/2005/8/layout/orgChart1"/>
-    <dgm:cxn modelId="{5EBD708D-4035-49BA-84A1-EDCC19067BF9}" type="presOf" srcId="{4112AAD3-D17A-4B5F-A875-B6471F5AF13B}" destId="{E918944E-3349-423F-9127-BB8544032C52}" srcOrd="1" destOrd="0" presId="urn:microsoft.com/office/officeart/2005/8/layout/orgChart1"/>
-    <dgm:cxn modelId="{C2440F59-F548-4702-895D-364D30A93CE3}" srcId="{D7E550EF-3D3A-4D7A-A069-3A94E1E3BC88}" destId="{4112AAD3-D17A-4B5F-A875-B6471F5AF13B}" srcOrd="1" destOrd="0" parTransId="{B6F03A58-96F0-45BB-93D8-1B6C9CB7C784}" sibTransId="{8E8D81BB-BBE3-4934-89BF-8878B02E53CF}"/>
-    <dgm:cxn modelId="{92B58C3B-31D6-4210-A7D6-3337AAE009D9}" type="presOf" srcId="{51D932B8-C7EC-43CA-B033-991D7DB71D1C}" destId="{513B4A7C-E635-4DBE-86C1-512A8CAA6B15}" srcOrd="1" destOrd="0" presId="urn:microsoft.com/office/officeart/2005/8/layout/orgChart1"/>
-    <dgm:cxn modelId="{97A530C6-F750-4411-A768-2939D59F6E19}" type="presOf" srcId="{D7E550EF-3D3A-4D7A-A069-3A94E1E3BC88}" destId="{3284ACA9-A078-400C-AC9E-58AFA8610DBA}" srcOrd="1" destOrd="0" presId="urn:microsoft.com/office/officeart/2005/8/layout/orgChart1"/>
-    <dgm:cxn modelId="{E64EDB81-94B8-415B-928E-67404697F106}" type="presOf" srcId="{4112AAD3-D17A-4B5F-A875-B6471F5AF13B}" destId="{0EA79E03-A96C-498A-A393-C02424B7592D}" srcOrd="0" destOrd="0" presId="urn:microsoft.com/office/officeart/2005/8/layout/orgChart1"/>
-    <dgm:cxn modelId="{502A0DE2-9C06-4FBA-AFA6-3BCB5279364D}" type="presOf" srcId="{D7E550EF-3D3A-4D7A-A069-3A94E1E3BC88}" destId="{1AB17084-C907-4668-87B9-DA85B3E81A87}" srcOrd="0" destOrd="0" presId="urn:microsoft.com/office/officeart/2005/8/layout/orgChart1"/>
-    <dgm:cxn modelId="{16BCE00C-5729-4F31-BA6F-A5E186FD5D88}" type="presOf" srcId="{D8BA8640-7DD6-46D9-914E-D08B18F16FFC}" destId="{02755DC6-DA7E-438B-9AC4-E16B561F765E}" srcOrd="0" destOrd="0" presId="urn:microsoft.com/office/officeart/2005/8/layout/orgChart1"/>
-    <dgm:cxn modelId="{1662FE0E-D86C-4FA1-86AC-2918B9BEAFA5}" type="presParOf" srcId="{02755DC6-DA7E-438B-9AC4-E16B561F765E}" destId="{932E188E-A331-495D-A64F-7AF0A82C926E}" srcOrd="0" destOrd="0" presId="urn:microsoft.com/office/officeart/2005/8/layout/orgChart1"/>
-    <dgm:cxn modelId="{5AF7417E-2855-44D3-BC83-8012CC2508E6}" type="presParOf" srcId="{932E188E-A331-495D-A64F-7AF0A82C926E}" destId="{55768425-ED5A-4779-9535-B090D73937BD}" srcOrd="0" destOrd="0" presId="urn:microsoft.com/office/officeart/2005/8/layout/orgChart1"/>
-    <dgm:cxn modelId="{B2E500C3-A7E9-4995-94D2-18A5B60812FE}" type="presParOf" srcId="{55768425-ED5A-4779-9535-B090D73937BD}" destId="{1AB17084-C907-4668-87B9-DA85B3E81A87}" srcOrd="0" destOrd="0" presId="urn:microsoft.com/office/officeart/2005/8/layout/orgChart1"/>
-    <dgm:cxn modelId="{7EB590DA-C251-4B43-A68C-0036C9F54C6F}" type="presParOf" srcId="{55768425-ED5A-4779-9535-B090D73937BD}" destId="{3284ACA9-A078-400C-AC9E-58AFA8610DBA}" srcOrd="1" destOrd="0" presId="urn:microsoft.com/office/officeart/2005/8/layout/orgChart1"/>
-    <dgm:cxn modelId="{D0C1E2BC-D98F-4293-AB89-6EFF75112A73}" type="presParOf" srcId="{932E188E-A331-495D-A64F-7AF0A82C926E}" destId="{5E100A7B-B13A-46C9-9E0A-0E5BFE5516A1}" srcOrd="1" destOrd="0" presId="urn:microsoft.com/office/officeart/2005/8/layout/orgChart1"/>
-    <dgm:cxn modelId="{50122C5C-190F-4C79-BC5E-26F38B6F1263}" type="presParOf" srcId="{5E100A7B-B13A-46C9-9E0A-0E5BFE5516A1}" destId="{2E83DDC7-DCEC-41C7-8153-AD042B70D956}" srcOrd="0" destOrd="0" presId="urn:microsoft.com/office/officeart/2005/8/layout/orgChart1"/>
-    <dgm:cxn modelId="{44FE1667-3FD7-4A41-B876-C9355CF8F32B}" type="presParOf" srcId="{5E100A7B-B13A-46C9-9E0A-0E5BFE5516A1}" destId="{86DFCFED-84D1-48C8-9645-82B78058E42F}" srcOrd="1" destOrd="0" presId="urn:microsoft.com/office/officeart/2005/8/layout/orgChart1"/>
-    <dgm:cxn modelId="{0F37CDD1-B395-40B2-9A4B-859F45D68707}" type="presParOf" srcId="{86DFCFED-84D1-48C8-9645-82B78058E42F}" destId="{6E68D5FC-BDD7-48E4-932F-4A3760D03DAA}" srcOrd="0" destOrd="0" presId="urn:microsoft.com/office/officeart/2005/8/layout/orgChart1"/>
-    <dgm:cxn modelId="{D7C76E9E-34BC-4265-AF6D-6DD0AA505AEF}" type="presParOf" srcId="{6E68D5FC-BDD7-48E4-932F-4A3760D03DAA}" destId="{EDBAC3ED-95A7-4733-BC1A-C0139E6A29CF}" srcOrd="0" destOrd="0" presId="urn:microsoft.com/office/officeart/2005/8/layout/orgChart1"/>
-    <dgm:cxn modelId="{1BD80B92-B8D6-4DFB-B43E-F2C80D290532}" type="presParOf" srcId="{6E68D5FC-BDD7-48E4-932F-4A3760D03DAA}" destId="{513B4A7C-E635-4DBE-86C1-512A8CAA6B15}" srcOrd="1" destOrd="0" presId="urn:microsoft.com/office/officeart/2005/8/layout/orgChart1"/>
-    <dgm:cxn modelId="{CCFA55B3-1A37-4ECB-804F-B0C754A0F39B}" type="presParOf" srcId="{86DFCFED-84D1-48C8-9645-82B78058E42F}" destId="{947F8703-426D-4995-A6E5-912125524996}" srcOrd="1" destOrd="0" presId="urn:microsoft.com/office/officeart/2005/8/layout/orgChart1"/>
-    <dgm:cxn modelId="{8D53BB76-EAAB-4691-A9B2-9F16030FCF08}" type="presParOf" srcId="{86DFCFED-84D1-48C8-9645-82B78058E42F}" destId="{B1C7075C-652A-40A5-99C9-A97AA7AA9969}" srcOrd="2" destOrd="0" presId="urn:microsoft.com/office/officeart/2005/8/layout/orgChart1"/>
-    <dgm:cxn modelId="{3698B514-A713-48DF-8AB3-8B436311FCBF}" type="presParOf" srcId="{5E100A7B-B13A-46C9-9E0A-0E5BFE5516A1}" destId="{A14656F0-4590-4793-80EB-37F2F7C2724E}" srcOrd="2" destOrd="0" presId="urn:microsoft.com/office/officeart/2005/8/layout/orgChart1"/>
-    <dgm:cxn modelId="{551BAFFA-1E52-4996-A5D1-23326C04D10E}" type="presParOf" srcId="{5E100A7B-B13A-46C9-9E0A-0E5BFE5516A1}" destId="{0DB39CAA-A259-48DD-8773-E89F55C107B5}" srcOrd="3" destOrd="0" presId="urn:microsoft.com/office/officeart/2005/8/layout/orgChart1"/>
-    <dgm:cxn modelId="{B3F1A885-7F91-4A84-B911-95B3F61B21DE}" type="presParOf" srcId="{0DB39CAA-A259-48DD-8773-E89F55C107B5}" destId="{9403D48C-3E70-467D-9CC8-B5FDCF8F127C}" srcOrd="0" destOrd="0" presId="urn:microsoft.com/office/officeart/2005/8/layout/orgChart1"/>
-    <dgm:cxn modelId="{1C71F80A-1032-460E-B7B3-244CA980722E}" type="presParOf" srcId="{9403D48C-3E70-467D-9CC8-B5FDCF8F127C}" destId="{0EA79E03-A96C-498A-A393-C02424B7592D}" srcOrd="0" destOrd="0" presId="urn:microsoft.com/office/officeart/2005/8/layout/orgChart1"/>
-    <dgm:cxn modelId="{BFEE3459-BF4F-4B7C-B879-DA751FE48528}" type="presParOf" srcId="{9403D48C-3E70-467D-9CC8-B5FDCF8F127C}" destId="{E918944E-3349-423F-9127-BB8544032C52}" srcOrd="1" destOrd="0" presId="urn:microsoft.com/office/officeart/2005/8/layout/orgChart1"/>
-    <dgm:cxn modelId="{EE21DB96-6B29-4F1B-9BD2-96D018E859CB}" type="presParOf" srcId="{0DB39CAA-A259-48DD-8773-E89F55C107B5}" destId="{8A98EE45-F2F8-4675-992F-8B77E6FE3A4B}" srcOrd="1" destOrd="0" presId="urn:microsoft.com/office/officeart/2005/8/layout/orgChart1"/>
-    <dgm:cxn modelId="{C98A6AD1-21CB-4487-B7D1-E095AAA6E635}" type="presParOf" srcId="{0DB39CAA-A259-48DD-8773-E89F55C107B5}" destId="{5FF7A5FE-9A0F-46C1-96CB-8E90D0FC1F50}" srcOrd="2" destOrd="0" presId="urn:microsoft.com/office/officeart/2005/8/layout/orgChart1"/>
-    <dgm:cxn modelId="{E3CBAB77-4C1F-4A23-BF37-5E7B882ED871}" type="presParOf" srcId="{932E188E-A331-495D-A64F-7AF0A82C926E}" destId="{2F9BEDA8-9693-4FB6-B528-60C57A6CAD3F}" srcOrd="2" destOrd="0" presId="urn:microsoft.com/office/officeart/2005/8/layout/orgChart1"/>
+    <dgm:cxn modelId="{DF4EC43F-EA33-44D8-8A27-BCAB0296B6FE}" type="presOf" srcId="{D7E550EF-3D3A-4D7A-A069-3A94E1E3BC88}" destId="{3284ACA9-A078-400C-AC9E-58AFA8610DBA}" srcOrd="1" destOrd="0" presId="urn:microsoft.com/office/officeart/2005/8/layout/orgChart1"/>
+    <dgm:cxn modelId="{BA7E576B-14BA-4898-97E8-2C13764BC788}" type="presOf" srcId="{4112AAD3-D17A-4B5F-A875-B6471F5AF13B}" destId="{0EA79E03-A96C-498A-A393-C02424B7592D}" srcOrd="0" destOrd="0" presId="urn:microsoft.com/office/officeart/2005/8/layout/orgChart1"/>
+    <dgm:cxn modelId="{F3637712-166F-4ECA-B7BB-D8C9D25AA69E}" type="presOf" srcId="{4112AAD3-D17A-4B5F-A875-B6471F5AF13B}" destId="{E918944E-3349-423F-9127-BB8544032C52}" srcOrd="1" destOrd="0" presId="urn:microsoft.com/office/officeart/2005/8/layout/orgChart1"/>
+    <dgm:cxn modelId="{FD964D12-AF8B-41B2-93FD-B3394E152AEC}" type="presOf" srcId="{51D932B8-C7EC-43CA-B033-991D7DB71D1C}" destId="{EDBAC3ED-95A7-4733-BC1A-C0139E6A29CF}" srcOrd="0" destOrd="0" presId="urn:microsoft.com/office/officeart/2005/8/layout/orgChart1"/>
+    <dgm:cxn modelId="{49E18CDD-3479-49A6-8107-E291E308D61C}" type="presOf" srcId="{51D932B8-C7EC-43CA-B033-991D7DB71D1C}" destId="{513B4A7C-E635-4DBE-86C1-512A8CAA6B15}" srcOrd="1" destOrd="0" presId="urn:microsoft.com/office/officeart/2005/8/layout/orgChart1"/>
+    <dgm:cxn modelId="{CC12484B-9987-4CEA-B3CC-241F0EB6D8DC}" type="presOf" srcId="{D7E550EF-3D3A-4D7A-A069-3A94E1E3BC88}" destId="{1AB17084-C907-4668-87B9-DA85B3E81A87}" srcOrd="0" destOrd="0" presId="urn:microsoft.com/office/officeart/2005/8/layout/orgChart1"/>
+    <dgm:cxn modelId="{6334C498-0886-453F-8F82-C61414B451DA}" type="presOf" srcId="{B6F03A58-96F0-45BB-93D8-1B6C9CB7C784}" destId="{A14656F0-4590-4793-80EB-37F2F7C2724E}" srcOrd="0" destOrd="0" presId="urn:microsoft.com/office/officeart/2005/8/layout/orgChart1"/>
+    <dgm:cxn modelId="{C35E080A-3650-4029-A346-6864F3872706}" type="presParOf" srcId="{02755DC6-DA7E-438B-9AC4-E16B561F765E}" destId="{932E188E-A331-495D-A64F-7AF0A82C926E}" srcOrd="0" destOrd="0" presId="urn:microsoft.com/office/officeart/2005/8/layout/orgChart1"/>
+    <dgm:cxn modelId="{E60B20C7-9B5C-4997-8B1F-97D5A9185A55}" type="presParOf" srcId="{932E188E-A331-495D-A64F-7AF0A82C926E}" destId="{55768425-ED5A-4779-9535-B090D73937BD}" srcOrd="0" destOrd="0" presId="urn:microsoft.com/office/officeart/2005/8/layout/orgChart1"/>
+    <dgm:cxn modelId="{F9BF0FDC-0C0B-4EC8-B4A9-1FF0ED70262A}" type="presParOf" srcId="{55768425-ED5A-4779-9535-B090D73937BD}" destId="{1AB17084-C907-4668-87B9-DA85B3E81A87}" srcOrd="0" destOrd="0" presId="urn:microsoft.com/office/officeart/2005/8/layout/orgChart1"/>
+    <dgm:cxn modelId="{E4714D6E-60BB-4B0A-AEB0-A553721484AC}" type="presParOf" srcId="{55768425-ED5A-4779-9535-B090D73937BD}" destId="{3284ACA9-A078-400C-AC9E-58AFA8610DBA}" srcOrd="1" destOrd="0" presId="urn:microsoft.com/office/officeart/2005/8/layout/orgChart1"/>
+    <dgm:cxn modelId="{52DE8119-3BAA-41C0-B4EA-7BAD107CF067}" type="presParOf" srcId="{932E188E-A331-495D-A64F-7AF0A82C926E}" destId="{5E100A7B-B13A-46C9-9E0A-0E5BFE5516A1}" srcOrd="1" destOrd="0" presId="urn:microsoft.com/office/officeart/2005/8/layout/orgChart1"/>
+    <dgm:cxn modelId="{56CB537A-DC19-487F-B754-10B635119162}" type="presParOf" srcId="{5E100A7B-B13A-46C9-9E0A-0E5BFE5516A1}" destId="{2E83DDC7-DCEC-41C7-8153-AD042B70D956}" srcOrd="0" destOrd="0" presId="urn:microsoft.com/office/officeart/2005/8/layout/orgChart1"/>
+    <dgm:cxn modelId="{0F34F177-C542-4277-82FD-5A41F01E8030}" type="presParOf" srcId="{5E100A7B-B13A-46C9-9E0A-0E5BFE5516A1}" destId="{86DFCFED-84D1-48C8-9645-82B78058E42F}" srcOrd="1" destOrd="0" presId="urn:microsoft.com/office/officeart/2005/8/layout/orgChart1"/>
+    <dgm:cxn modelId="{0B8326C3-DDF4-4FBA-B32E-7D5E0B6D31A5}" type="presParOf" srcId="{86DFCFED-84D1-48C8-9645-82B78058E42F}" destId="{6E68D5FC-BDD7-48E4-932F-4A3760D03DAA}" srcOrd="0" destOrd="0" presId="urn:microsoft.com/office/officeart/2005/8/layout/orgChart1"/>
+    <dgm:cxn modelId="{124DB088-7D70-491C-A29D-3A82B9AB441A}" type="presParOf" srcId="{6E68D5FC-BDD7-48E4-932F-4A3760D03DAA}" destId="{EDBAC3ED-95A7-4733-BC1A-C0139E6A29CF}" srcOrd="0" destOrd="0" presId="urn:microsoft.com/office/officeart/2005/8/layout/orgChart1"/>
+    <dgm:cxn modelId="{A6368166-10A1-46C2-BB4C-15073125F211}" type="presParOf" srcId="{6E68D5FC-BDD7-48E4-932F-4A3760D03DAA}" destId="{513B4A7C-E635-4DBE-86C1-512A8CAA6B15}" srcOrd="1" destOrd="0" presId="urn:microsoft.com/office/officeart/2005/8/layout/orgChart1"/>
+    <dgm:cxn modelId="{09305195-7A6D-461A-9A6F-9A46D6A0342C}" type="presParOf" srcId="{86DFCFED-84D1-48C8-9645-82B78058E42F}" destId="{947F8703-426D-4995-A6E5-912125524996}" srcOrd="1" destOrd="0" presId="urn:microsoft.com/office/officeart/2005/8/layout/orgChart1"/>
+    <dgm:cxn modelId="{0FA02665-DABC-4765-99E2-B5EA91DD9CE2}" type="presParOf" srcId="{86DFCFED-84D1-48C8-9645-82B78058E42F}" destId="{B1C7075C-652A-40A5-99C9-A97AA7AA9969}" srcOrd="2" destOrd="0" presId="urn:microsoft.com/office/officeart/2005/8/layout/orgChart1"/>
+    <dgm:cxn modelId="{E9CD1E81-1C20-4AF5-A645-BC7AAF289D19}" type="presParOf" srcId="{5E100A7B-B13A-46C9-9E0A-0E5BFE5516A1}" destId="{A14656F0-4590-4793-80EB-37F2F7C2724E}" srcOrd="2" destOrd="0" presId="urn:microsoft.com/office/officeart/2005/8/layout/orgChart1"/>
+    <dgm:cxn modelId="{021A1940-1241-4BF9-9ED2-D1867603FC27}" type="presParOf" srcId="{5E100A7B-B13A-46C9-9E0A-0E5BFE5516A1}" destId="{0DB39CAA-A259-48DD-8773-E89F55C107B5}" srcOrd="3" destOrd="0" presId="urn:microsoft.com/office/officeart/2005/8/layout/orgChart1"/>
+    <dgm:cxn modelId="{3AAB9E04-D19B-4E37-966C-6334268BA0B0}" type="presParOf" srcId="{0DB39CAA-A259-48DD-8773-E89F55C107B5}" destId="{9403D48C-3E70-467D-9CC8-B5FDCF8F127C}" srcOrd="0" destOrd="0" presId="urn:microsoft.com/office/officeart/2005/8/layout/orgChart1"/>
+    <dgm:cxn modelId="{8CFB6D6E-C751-4F46-AA06-3A443E3D0894}" type="presParOf" srcId="{9403D48C-3E70-467D-9CC8-B5FDCF8F127C}" destId="{0EA79E03-A96C-498A-A393-C02424B7592D}" srcOrd="0" destOrd="0" presId="urn:microsoft.com/office/officeart/2005/8/layout/orgChart1"/>
+    <dgm:cxn modelId="{955E6503-C86A-4C88-BF68-C1AC4D03D9F4}" type="presParOf" srcId="{9403D48C-3E70-467D-9CC8-B5FDCF8F127C}" destId="{E918944E-3349-423F-9127-BB8544032C52}" srcOrd="1" destOrd="0" presId="urn:microsoft.com/office/officeart/2005/8/layout/orgChart1"/>
+    <dgm:cxn modelId="{8C1E4F79-5AEC-497F-9EDA-83FEBDFE078D}" type="presParOf" srcId="{0DB39CAA-A259-48DD-8773-E89F55C107B5}" destId="{8A98EE45-F2F8-4675-992F-8B77E6FE3A4B}" srcOrd="1" destOrd="0" presId="urn:microsoft.com/office/officeart/2005/8/layout/orgChart1"/>
+    <dgm:cxn modelId="{1F86F65A-7967-4778-BC84-C598E055B52A}" type="presParOf" srcId="{0DB39CAA-A259-48DD-8773-E89F55C107B5}" destId="{5FF7A5FE-9A0F-46C1-96CB-8E90D0FC1F50}" srcOrd="2" destOrd="0" presId="urn:microsoft.com/office/officeart/2005/8/layout/orgChart1"/>
+    <dgm:cxn modelId="{56BFFF01-27C0-477C-AAF6-F4CF897AA906}" type="presParOf" srcId="{932E188E-A331-495D-A64F-7AF0A82C926E}" destId="{2F9BEDA8-9693-4FB6-B528-60C57A6CAD3F}" srcOrd="2" destOrd="0" presId="urn:microsoft.com/office/officeart/2005/8/layout/orgChart1"/>
   </dgm:cxnLst>
   <dgm:bg/>
   <dgm:whole/>
-  <dgm:extLst>
-    <a:ext uri="http://schemas.microsoft.com/office/drawing/2008/diagram">
-      <dsp:dataModelExt xmlns:dsp="http://schemas.microsoft.com/office/drawing/2008/diagram" relId="rId22" minVer="http://schemas.openxmlformats.org/drawingml/2006/diagram"/>
-    </a:ext>
-  </dgm:extLst>
 </dgm:dataModel>
 </file>
 
@@ -17494,79 +17269,74 @@
     </dgm:pt>
   </dgm:ptLst>
   <dgm:cxnLst>
+    <dgm:cxn modelId="{4D17CAEB-605C-4335-A815-A9E37757E89D}" type="presOf" srcId="{BB7A1F70-0692-4551-9801-FAD1DC6B58FD}" destId="{2FE06FBE-7EA5-46BE-A156-93E2F8544E9F}" srcOrd="1" destOrd="0" presId="urn:microsoft.com/office/officeart/2005/8/layout/orgChart1"/>
+    <dgm:cxn modelId="{D71D6357-84CA-4AED-97CF-6BD5D5464CFF}" type="presOf" srcId="{945685B1-B01E-4847-981D-F6E2EE75197C}" destId="{97096841-5BEB-4AB7-94D0-CD2EF823132B}" srcOrd="0" destOrd="0" presId="urn:microsoft.com/office/officeart/2005/8/layout/orgChart1"/>
+    <dgm:cxn modelId="{4BE62A08-D037-49D5-99E4-0BB6BB84CD21}" type="presOf" srcId="{58B15B5D-D160-49BE-9EB0-054EAF129056}" destId="{D3165EA7-9C88-419B-A010-BD83C27204B6}" srcOrd="0" destOrd="0" presId="urn:microsoft.com/office/officeart/2005/8/layout/orgChart1"/>
+    <dgm:cxn modelId="{EB8BA00B-FBCC-4445-8C50-130E3B2F8F33}" srcId="{D7E550EF-3D3A-4D7A-A069-3A94E1E3BC88}" destId="{33EFFCAA-4E12-4DA4-87B4-E9448FD93473}" srcOrd="3" destOrd="0" parTransId="{46C912B0-0781-4A97-9B14-AF78673BAEA9}" sibTransId="{5FC02AAC-2F47-432D-B3D1-E835C6A10149}"/>
+    <dgm:cxn modelId="{7DD9344D-D64D-4CD9-B8EF-88B2CC103FEF}" type="presOf" srcId="{D7E550EF-3D3A-4D7A-A069-3A94E1E3BC88}" destId="{3284ACA9-A078-400C-AC9E-58AFA8610DBA}" srcOrd="1" destOrd="0" presId="urn:microsoft.com/office/officeart/2005/8/layout/orgChart1"/>
+    <dgm:cxn modelId="{581647AB-E8C0-4D90-96BA-7C3D81BC67C2}" type="presOf" srcId="{D7E550EF-3D3A-4D7A-A069-3A94E1E3BC88}" destId="{1AB17084-C907-4668-87B9-DA85B3E81A87}" srcOrd="0" destOrd="0" presId="urn:microsoft.com/office/officeart/2005/8/layout/orgChart1"/>
+    <dgm:cxn modelId="{CFB30B12-C1B0-45D5-B05B-C9DEE346D36B}" type="presOf" srcId="{F912AE96-58EF-4592-B86A-BAABD327041A}" destId="{49935CC7-D297-4983-91C6-6BF64EDF0CA7}" srcOrd="0" destOrd="0" presId="urn:microsoft.com/office/officeart/2005/8/layout/orgChart1"/>
+    <dgm:cxn modelId="{BDB6A130-FDC6-4E8D-B4A9-74126E01BD93}" type="presOf" srcId="{33EFFCAA-4E12-4DA4-87B4-E9448FD93473}" destId="{9787CCC7-CBB5-49BD-8523-A1546BE0DE9B}" srcOrd="0" destOrd="0" presId="urn:microsoft.com/office/officeart/2005/8/layout/orgChart1"/>
+    <dgm:cxn modelId="{2DDD10B4-8623-47D0-8C90-F964F58A60EF}" type="presOf" srcId="{A1B57555-FD2F-469C-A366-E142F69FA5B2}" destId="{BE7D9FA9-0EA0-4DB9-9C2D-392F0780D4AC}" srcOrd="0" destOrd="0" presId="urn:microsoft.com/office/officeart/2005/8/layout/orgChart1"/>
+    <dgm:cxn modelId="{6B41E73E-211F-47D8-894C-B00FE07C8685}" type="presOf" srcId="{ED2EDFCF-ECDF-4F26-80A6-BBFB8095C631}" destId="{7BF278EC-FE67-4862-8C3B-F1F8C7E11731}" srcOrd="0" destOrd="0" presId="urn:microsoft.com/office/officeart/2005/8/layout/orgChart1"/>
     <dgm:cxn modelId="{FEE3578D-594B-46F3-BA9A-40B7A4C7A26C}" srcId="{D7E550EF-3D3A-4D7A-A069-3A94E1E3BC88}" destId="{BB7A1F70-0692-4551-9801-FAD1DC6B58FD}" srcOrd="2" destOrd="0" parTransId="{A1B57555-FD2F-469C-A366-E142F69FA5B2}" sibTransId="{6AAC1F65-EEF7-497A-A8D1-A922A0790911}"/>
-    <dgm:cxn modelId="{B5D7B152-8326-445D-8782-1A7CB48B8815}" type="presOf" srcId="{33EFFCAA-4E12-4DA4-87B4-E9448FD93473}" destId="{9787CCC7-CBB5-49BD-8523-A1546BE0DE9B}" srcOrd="0" destOrd="0" presId="urn:microsoft.com/office/officeart/2005/8/layout/orgChart1"/>
-    <dgm:cxn modelId="{EB8BA00B-FBCC-4445-8C50-130E3B2F8F33}" srcId="{D7E550EF-3D3A-4D7A-A069-3A94E1E3BC88}" destId="{33EFFCAA-4E12-4DA4-87B4-E9448FD93473}" srcOrd="3" destOrd="0" parTransId="{46C912B0-0781-4A97-9B14-AF78673BAEA9}" sibTransId="{5FC02AAC-2F47-432D-B3D1-E835C6A10149}"/>
-    <dgm:cxn modelId="{7632FD8A-7909-4B48-B325-84033D69CB72}" type="presOf" srcId="{ED2EDFCF-ECDF-4F26-80A6-BBFB8095C631}" destId="{7BF278EC-FE67-4862-8C3B-F1F8C7E11731}" srcOrd="0" destOrd="0" presId="urn:microsoft.com/office/officeart/2005/8/layout/orgChart1"/>
-    <dgm:cxn modelId="{ACF66E07-A4EC-48EE-A96F-58214BBDF5AB}" type="presOf" srcId="{D7E550EF-3D3A-4D7A-A069-3A94E1E3BC88}" destId="{3284ACA9-A078-400C-AC9E-58AFA8610DBA}" srcOrd="1" destOrd="0" presId="urn:microsoft.com/office/officeart/2005/8/layout/orgChart1"/>
+    <dgm:cxn modelId="{A8C261DF-9D87-4BDD-BC96-7A38E5D7B4D5}" srcId="{D7E550EF-3D3A-4D7A-A069-3A94E1E3BC88}" destId="{EA8D4F47-7D09-42C5-ACB4-244E9D6E65A7}" srcOrd="0" destOrd="0" parTransId="{ED2EDFCF-ECDF-4F26-80A6-BBFB8095C631}" sibTransId="{C35425AB-9957-4331-8C52-D139D75BA92B}"/>
+    <dgm:cxn modelId="{B4267909-17C1-4F85-98D6-6D3DCCC41AA7}" type="presOf" srcId="{33EFFCAA-4E12-4DA4-87B4-E9448FD93473}" destId="{12EEE888-CDDE-4E18-87AB-AF4D80EF0511}" srcOrd="1" destOrd="0" presId="urn:microsoft.com/office/officeart/2005/8/layout/orgChart1"/>
+    <dgm:cxn modelId="{E6A41196-FC01-45E2-89CB-144889969098}" srcId="{D8BA8640-7DD6-46D9-914E-D08B18F16FFC}" destId="{D7E550EF-3D3A-4D7A-A069-3A94E1E3BC88}" srcOrd="0" destOrd="0" parTransId="{713F36B2-09E9-44F0-9382-567061858786}" sibTransId="{C33A102D-76E4-444F-893E-2E00F051EC51}"/>
+    <dgm:cxn modelId="{2323F820-03F5-4925-8B8B-0A16EDB03E88}" type="presOf" srcId="{C4239727-20E3-49B8-8BC1-48B1C73E106A}" destId="{D2C613B8-DA0C-4139-8C42-FA7B6C5C1773}" srcOrd="0" destOrd="0" presId="urn:microsoft.com/office/officeart/2005/8/layout/orgChart1"/>
+    <dgm:cxn modelId="{804A9595-6075-46BB-BD7E-CCD41A9FD588}" type="presOf" srcId="{BB7A1F70-0692-4551-9801-FAD1DC6B58FD}" destId="{0FBFE139-780C-4BA6-A9B7-3F4BD97B92B5}" srcOrd="0" destOrd="0" presId="urn:microsoft.com/office/officeart/2005/8/layout/orgChart1"/>
+    <dgm:cxn modelId="{744C69B2-7398-4817-978A-558F0FBF3767}" type="presOf" srcId="{EA8D4F47-7D09-42C5-ACB4-244E9D6E65A7}" destId="{CFF6DD65-F521-417B-81AF-E6A9B3DE5391}" srcOrd="1" destOrd="0" presId="urn:microsoft.com/office/officeart/2005/8/layout/orgChart1"/>
     <dgm:cxn modelId="{081FBD29-D808-4C16-8CC4-2DD968EF353E}" srcId="{D7E550EF-3D3A-4D7A-A069-3A94E1E3BC88}" destId="{945685B1-B01E-4847-981D-F6E2EE75197C}" srcOrd="1" destOrd="0" parTransId="{C4239727-20E3-49B8-8BC1-48B1C73E106A}" sibTransId="{8AD9F10D-47B8-4643-917A-5EA484D701E7}"/>
-    <dgm:cxn modelId="{D3C48EE0-AA7A-4704-843C-D4164081D833}" type="presOf" srcId="{EA8D4F47-7D09-42C5-ACB4-244E9D6E65A7}" destId="{CFF6DD65-F521-417B-81AF-E6A9B3DE5391}" srcOrd="1" destOrd="0" presId="urn:microsoft.com/office/officeart/2005/8/layout/orgChart1"/>
-    <dgm:cxn modelId="{908BD65E-5A4E-412D-BDEF-90176E5E82A0}" type="presOf" srcId="{C4239727-20E3-49B8-8BC1-48B1C73E106A}" destId="{D2C613B8-DA0C-4139-8C42-FA7B6C5C1773}" srcOrd="0" destOrd="0" presId="urn:microsoft.com/office/officeart/2005/8/layout/orgChart1"/>
-    <dgm:cxn modelId="{D2049CD8-4233-403F-96E1-8CBBB6CBA3EE}" type="presOf" srcId="{A1B57555-FD2F-469C-A366-E142F69FA5B2}" destId="{BE7D9FA9-0EA0-4DB9-9C2D-392F0780D4AC}" srcOrd="0" destOrd="0" presId="urn:microsoft.com/office/officeart/2005/8/layout/orgChart1"/>
-    <dgm:cxn modelId="{A71C2506-FAC4-4D9C-A06D-897A4A02A787}" type="presOf" srcId="{46C912B0-0781-4A97-9B14-AF78673BAEA9}" destId="{02982C71-0FE2-4E90-9CD3-1278FE529697}" srcOrd="0" destOrd="0" presId="urn:microsoft.com/office/officeart/2005/8/layout/orgChart1"/>
-    <dgm:cxn modelId="{2EAD82D4-4353-40E9-9A72-057A110F586F}" type="presOf" srcId="{F912AE96-58EF-4592-B86A-BAABD327041A}" destId="{49935CC7-D297-4983-91C6-6BF64EDF0CA7}" srcOrd="0" destOrd="0" presId="urn:microsoft.com/office/officeart/2005/8/layout/orgChart1"/>
-    <dgm:cxn modelId="{BE7DEDE1-33AB-48F0-BE58-63CCC59FBEDA}" type="presOf" srcId="{33EFFCAA-4E12-4DA4-87B4-E9448FD93473}" destId="{12EEE888-CDDE-4E18-87AB-AF4D80EF0511}" srcOrd="1" destOrd="0" presId="urn:microsoft.com/office/officeart/2005/8/layout/orgChart1"/>
-    <dgm:cxn modelId="{BC972BC2-EACD-4F29-8D3B-D144709A1647}" type="presOf" srcId="{D8BA8640-7DD6-46D9-914E-D08B18F16FFC}" destId="{02755DC6-DA7E-438B-9AC4-E16B561F765E}" srcOrd="0" destOrd="0" presId="urn:microsoft.com/office/officeart/2005/8/layout/orgChart1"/>
-    <dgm:cxn modelId="{441EB198-09D3-4AFC-9731-03322A4CB41E}" type="presOf" srcId="{BB7A1F70-0692-4551-9801-FAD1DC6B58FD}" destId="{0FBFE139-780C-4BA6-A9B7-3F4BD97B92B5}" srcOrd="0" destOrd="0" presId="urn:microsoft.com/office/officeart/2005/8/layout/orgChart1"/>
-    <dgm:cxn modelId="{4CF764B9-14F6-40E9-9BF7-12DE0F53E394}" type="presOf" srcId="{BB7A1F70-0692-4551-9801-FAD1DC6B58FD}" destId="{2FE06FBE-7EA5-46BE-A156-93E2F8544E9F}" srcOrd="1" destOrd="0" presId="urn:microsoft.com/office/officeart/2005/8/layout/orgChart1"/>
-    <dgm:cxn modelId="{E6A41196-FC01-45E2-89CB-144889969098}" srcId="{D8BA8640-7DD6-46D9-914E-D08B18F16FFC}" destId="{D7E550EF-3D3A-4D7A-A069-3A94E1E3BC88}" srcOrd="0" destOrd="0" parTransId="{713F36B2-09E9-44F0-9382-567061858786}" sibTransId="{C33A102D-76E4-444F-893E-2E00F051EC51}"/>
-    <dgm:cxn modelId="{87B95E7E-41D5-443F-820E-26F354A7BF3F}" type="presOf" srcId="{58B15B5D-D160-49BE-9EB0-054EAF129056}" destId="{7099AC82-B00D-46B7-B6A8-B9CF24CE9620}" srcOrd="1" destOrd="0" presId="urn:microsoft.com/office/officeart/2005/8/layout/orgChart1"/>
-    <dgm:cxn modelId="{703A46D1-A4B3-41BF-896F-3A84FD38E850}" type="presOf" srcId="{945685B1-B01E-4847-981D-F6E2EE75197C}" destId="{97096841-5BEB-4AB7-94D0-CD2EF823132B}" srcOrd="0" destOrd="0" presId="urn:microsoft.com/office/officeart/2005/8/layout/orgChart1"/>
     <dgm:cxn modelId="{35D4FA0F-F66F-49D2-8A7F-53A379D27DEB}" srcId="{D7E550EF-3D3A-4D7A-A069-3A94E1E3BC88}" destId="{58B15B5D-D160-49BE-9EB0-054EAF129056}" srcOrd="4" destOrd="0" parTransId="{F912AE96-58EF-4592-B86A-BAABD327041A}" sibTransId="{A8D50735-9685-4921-BF91-39ACBE790FA1}"/>
-    <dgm:cxn modelId="{DEB04789-2277-4982-9748-86FDA800E732}" type="presOf" srcId="{945685B1-B01E-4847-981D-F6E2EE75197C}" destId="{C4CD2AE9-2BD0-4BED-8E2A-077CC2048C79}" srcOrd="1" destOrd="0" presId="urn:microsoft.com/office/officeart/2005/8/layout/orgChart1"/>
-    <dgm:cxn modelId="{A4F47CEE-2DC9-4D04-9F2C-5227589F2C32}" type="presOf" srcId="{D7E550EF-3D3A-4D7A-A069-3A94E1E3BC88}" destId="{1AB17084-C907-4668-87B9-DA85B3E81A87}" srcOrd="0" destOrd="0" presId="urn:microsoft.com/office/officeart/2005/8/layout/orgChart1"/>
-    <dgm:cxn modelId="{12523B0D-730B-4D08-B340-17CEC00BCA0C}" type="presOf" srcId="{EA8D4F47-7D09-42C5-ACB4-244E9D6E65A7}" destId="{5A65A097-4B5B-4761-B069-38E06D3803D0}" srcOrd="0" destOrd="0" presId="urn:microsoft.com/office/officeart/2005/8/layout/orgChart1"/>
-    <dgm:cxn modelId="{A8C261DF-9D87-4BDD-BC96-7A38E5D7B4D5}" srcId="{D7E550EF-3D3A-4D7A-A069-3A94E1E3BC88}" destId="{EA8D4F47-7D09-42C5-ACB4-244E9D6E65A7}" srcOrd="0" destOrd="0" parTransId="{ED2EDFCF-ECDF-4F26-80A6-BBFB8095C631}" sibTransId="{C35425AB-9957-4331-8C52-D139D75BA92B}"/>
-    <dgm:cxn modelId="{396D0A2C-F095-4D18-AC69-DCCFB80AC332}" type="presOf" srcId="{58B15B5D-D160-49BE-9EB0-054EAF129056}" destId="{D3165EA7-9C88-419B-A010-BD83C27204B6}" srcOrd="0" destOrd="0" presId="urn:microsoft.com/office/officeart/2005/8/layout/orgChart1"/>
-    <dgm:cxn modelId="{5CEBE6CC-6FE6-42F5-B1E1-26B202F34E66}" type="presParOf" srcId="{02755DC6-DA7E-438B-9AC4-E16B561F765E}" destId="{932E188E-A331-495D-A64F-7AF0A82C926E}" srcOrd="0" destOrd="0" presId="urn:microsoft.com/office/officeart/2005/8/layout/orgChart1"/>
-    <dgm:cxn modelId="{72A31F57-081F-461C-B557-FD3235472C06}" type="presParOf" srcId="{932E188E-A331-495D-A64F-7AF0A82C926E}" destId="{55768425-ED5A-4779-9535-B090D73937BD}" srcOrd="0" destOrd="0" presId="urn:microsoft.com/office/officeart/2005/8/layout/orgChart1"/>
-    <dgm:cxn modelId="{6678B207-5DB4-43B1-BC7D-D5E635EB9B37}" type="presParOf" srcId="{55768425-ED5A-4779-9535-B090D73937BD}" destId="{1AB17084-C907-4668-87B9-DA85B3E81A87}" srcOrd="0" destOrd="0" presId="urn:microsoft.com/office/officeart/2005/8/layout/orgChart1"/>
-    <dgm:cxn modelId="{B678457E-9D5A-4F83-BAC3-4C0E47F89386}" type="presParOf" srcId="{55768425-ED5A-4779-9535-B090D73937BD}" destId="{3284ACA9-A078-400C-AC9E-58AFA8610DBA}" srcOrd="1" destOrd="0" presId="urn:microsoft.com/office/officeart/2005/8/layout/orgChart1"/>
-    <dgm:cxn modelId="{6B829A3D-0504-4769-889E-408BAACB8C29}" type="presParOf" srcId="{932E188E-A331-495D-A64F-7AF0A82C926E}" destId="{5E100A7B-B13A-46C9-9E0A-0E5BFE5516A1}" srcOrd="1" destOrd="0" presId="urn:microsoft.com/office/officeart/2005/8/layout/orgChart1"/>
-    <dgm:cxn modelId="{A29516B8-93FC-4392-954D-6FD659F9D20A}" type="presParOf" srcId="{5E100A7B-B13A-46C9-9E0A-0E5BFE5516A1}" destId="{7BF278EC-FE67-4862-8C3B-F1F8C7E11731}" srcOrd="0" destOrd="0" presId="urn:microsoft.com/office/officeart/2005/8/layout/orgChart1"/>
-    <dgm:cxn modelId="{24DB9AFC-6349-4411-A54F-A34E21AD2E48}" type="presParOf" srcId="{5E100A7B-B13A-46C9-9E0A-0E5BFE5516A1}" destId="{1F2CB3FA-0290-4922-907F-88F7522B4D63}" srcOrd="1" destOrd="0" presId="urn:microsoft.com/office/officeart/2005/8/layout/orgChart1"/>
-    <dgm:cxn modelId="{7DEEBE49-A23C-4E90-A0CB-544B1F98CFE9}" type="presParOf" srcId="{1F2CB3FA-0290-4922-907F-88F7522B4D63}" destId="{C03B8853-D93D-48CB-98E1-FCFEEFD450E3}" srcOrd="0" destOrd="0" presId="urn:microsoft.com/office/officeart/2005/8/layout/orgChart1"/>
-    <dgm:cxn modelId="{A0421936-907E-48DE-9CC0-D854EC3646B6}" type="presParOf" srcId="{C03B8853-D93D-48CB-98E1-FCFEEFD450E3}" destId="{5A65A097-4B5B-4761-B069-38E06D3803D0}" srcOrd="0" destOrd="0" presId="urn:microsoft.com/office/officeart/2005/8/layout/orgChart1"/>
-    <dgm:cxn modelId="{289424D6-6EDB-4FD8-860F-9BB07AE02696}" type="presParOf" srcId="{C03B8853-D93D-48CB-98E1-FCFEEFD450E3}" destId="{CFF6DD65-F521-417B-81AF-E6A9B3DE5391}" srcOrd="1" destOrd="0" presId="urn:microsoft.com/office/officeart/2005/8/layout/orgChart1"/>
-    <dgm:cxn modelId="{C36D26DB-9A18-4005-8B0C-EE4962ADFB4F}" type="presParOf" srcId="{1F2CB3FA-0290-4922-907F-88F7522B4D63}" destId="{37BA9368-286B-43BB-A1C4-DFAB0AC2919B}" srcOrd="1" destOrd="0" presId="urn:microsoft.com/office/officeart/2005/8/layout/orgChart1"/>
-    <dgm:cxn modelId="{5D597294-943C-418C-B52E-21C5E402589E}" type="presParOf" srcId="{1F2CB3FA-0290-4922-907F-88F7522B4D63}" destId="{262A839E-B1EA-4421-8EBA-C9D0F2E6A8B8}" srcOrd="2" destOrd="0" presId="urn:microsoft.com/office/officeart/2005/8/layout/orgChart1"/>
-    <dgm:cxn modelId="{AC673C9F-1286-4B43-8A7B-F770E50C91F6}" type="presParOf" srcId="{5E100A7B-B13A-46C9-9E0A-0E5BFE5516A1}" destId="{D2C613B8-DA0C-4139-8C42-FA7B6C5C1773}" srcOrd="2" destOrd="0" presId="urn:microsoft.com/office/officeart/2005/8/layout/orgChart1"/>
-    <dgm:cxn modelId="{CF69B2C4-D00E-4B1C-A813-56CB52718344}" type="presParOf" srcId="{5E100A7B-B13A-46C9-9E0A-0E5BFE5516A1}" destId="{70A17010-86BE-4E6D-B945-E288F9D4F5E1}" srcOrd="3" destOrd="0" presId="urn:microsoft.com/office/officeart/2005/8/layout/orgChart1"/>
-    <dgm:cxn modelId="{D653316F-4229-4FB0-835D-AB3B802EA309}" type="presParOf" srcId="{70A17010-86BE-4E6D-B945-E288F9D4F5E1}" destId="{40EAC581-1BCF-497A-B4F7-A2139B74A773}" srcOrd="0" destOrd="0" presId="urn:microsoft.com/office/officeart/2005/8/layout/orgChart1"/>
-    <dgm:cxn modelId="{188BE34D-4FB9-426E-BBEE-B0F2FF6B893B}" type="presParOf" srcId="{40EAC581-1BCF-497A-B4F7-A2139B74A773}" destId="{97096841-5BEB-4AB7-94D0-CD2EF823132B}" srcOrd="0" destOrd="0" presId="urn:microsoft.com/office/officeart/2005/8/layout/orgChart1"/>
-    <dgm:cxn modelId="{B37C404A-FF5D-4752-ABA7-D26AEE783FEC}" type="presParOf" srcId="{40EAC581-1BCF-497A-B4F7-A2139B74A773}" destId="{C4CD2AE9-2BD0-4BED-8E2A-077CC2048C79}" srcOrd="1" destOrd="0" presId="urn:microsoft.com/office/officeart/2005/8/layout/orgChart1"/>
-    <dgm:cxn modelId="{C204A0D6-B39B-494E-BFA4-5B9ECFFC2B8E}" type="presParOf" srcId="{70A17010-86BE-4E6D-B945-E288F9D4F5E1}" destId="{61AA6E98-5253-4CEF-B3F9-209D896CCB75}" srcOrd="1" destOrd="0" presId="urn:microsoft.com/office/officeart/2005/8/layout/orgChart1"/>
-    <dgm:cxn modelId="{6ADFF8B2-2FB0-44BE-ACBD-C03B379A0DB4}" type="presParOf" srcId="{70A17010-86BE-4E6D-B945-E288F9D4F5E1}" destId="{B0F9A9A5-7E51-4360-8002-AF72AE99F2A1}" srcOrd="2" destOrd="0" presId="urn:microsoft.com/office/officeart/2005/8/layout/orgChart1"/>
-    <dgm:cxn modelId="{F0E0B8AE-E885-495A-AC13-AA6105198B15}" type="presParOf" srcId="{5E100A7B-B13A-46C9-9E0A-0E5BFE5516A1}" destId="{BE7D9FA9-0EA0-4DB9-9C2D-392F0780D4AC}" srcOrd="4" destOrd="0" presId="urn:microsoft.com/office/officeart/2005/8/layout/orgChart1"/>
-    <dgm:cxn modelId="{8830348D-6701-4E50-8348-1C44DD6AC50E}" type="presParOf" srcId="{5E100A7B-B13A-46C9-9E0A-0E5BFE5516A1}" destId="{918FD21C-46E7-4F48-B0A0-2B98779DA2EC}" srcOrd="5" destOrd="0" presId="urn:microsoft.com/office/officeart/2005/8/layout/orgChart1"/>
-    <dgm:cxn modelId="{BD95FC6A-0D00-4751-9A72-98917A339216}" type="presParOf" srcId="{918FD21C-46E7-4F48-B0A0-2B98779DA2EC}" destId="{D69DA33C-F201-474F-81CD-1FA72323D7E2}" srcOrd="0" destOrd="0" presId="urn:microsoft.com/office/officeart/2005/8/layout/orgChart1"/>
-    <dgm:cxn modelId="{CDDD38B7-6E0D-4DDB-8C99-ABC6771F7F72}" type="presParOf" srcId="{D69DA33C-F201-474F-81CD-1FA72323D7E2}" destId="{0FBFE139-780C-4BA6-A9B7-3F4BD97B92B5}" srcOrd="0" destOrd="0" presId="urn:microsoft.com/office/officeart/2005/8/layout/orgChart1"/>
-    <dgm:cxn modelId="{999F8A2C-1780-47CB-9C1E-7B54AED4260A}" type="presParOf" srcId="{D69DA33C-F201-474F-81CD-1FA72323D7E2}" destId="{2FE06FBE-7EA5-46BE-A156-93E2F8544E9F}" srcOrd="1" destOrd="0" presId="urn:microsoft.com/office/officeart/2005/8/layout/orgChart1"/>
-    <dgm:cxn modelId="{E3F52B79-8D15-4FCC-994C-42A32C1B0C35}" type="presParOf" srcId="{918FD21C-46E7-4F48-B0A0-2B98779DA2EC}" destId="{A4CF1B69-0E95-4E34-A182-9A9F79E3441B}" srcOrd="1" destOrd="0" presId="urn:microsoft.com/office/officeart/2005/8/layout/orgChart1"/>
-    <dgm:cxn modelId="{DF277D9C-1C0D-4130-8870-809185CCD6F8}" type="presParOf" srcId="{918FD21C-46E7-4F48-B0A0-2B98779DA2EC}" destId="{4932B1A7-D0C6-4D49-B281-568915494691}" srcOrd="2" destOrd="0" presId="urn:microsoft.com/office/officeart/2005/8/layout/orgChart1"/>
-    <dgm:cxn modelId="{B4D41AD5-7C95-4B20-85A3-ED2CD28781A2}" type="presParOf" srcId="{5E100A7B-B13A-46C9-9E0A-0E5BFE5516A1}" destId="{02982C71-0FE2-4E90-9CD3-1278FE529697}" srcOrd="6" destOrd="0" presId="urn:microsoft.com/office/officeart/2005/8/layout/orgChart1"/>
-    <dgm:cxn modelId="{95278118-3334-4B41-A8FA-964282AF2614}" type="presParOf" srcId="{5E100A7B-B13A-46C9-9E0A-0E5BFE5516A1}" destId="{B7663F03-433C-4E9F-B0CF-2EC493AF0152}" srcOrd="7" destOrd="0" presId="urn:microsoft.com/office/officeart/2005/8/layout/orgChart1"/>
-    <dgm:cxn modelId="{338D609F-2DCF-4A0F-B654-FE8FA37FC265}" type="presParOf" srcId="{B7663F03-433C-4E9F-B0CF-2EC493AF0152}" destId="{85BBE51E-8CB5-43CE-84A8-AFF6F0DD480F}" srcOrd="0" destOrd="0" presId="urn:microsoft.com/office/officeart/2005/8/layout/orgChart1"/>
-    <dgm:cxn modelId="{C6205D6A-2ADD-4A13-BCDD-A8B6133F7BE6}" type="presParOf" srcId="{85BBE51E-8CB5-43CE-84A8-AFF6F0DD480F}" destId="{9787CCC7-CBB5-49BD-8523-A1546BE0DE9B}" srcOrd="0" destOrd="0" presId="urn:microsoft.com/office/officeart/2005/8/layout/orgChart1"/>
-    <dgm:cxn modelId="{972178B5-B2A2-4986-800E-15B495BABEF3}" type="presParOf" srcId="{85BBE51E-8CB5-43CE-84A8-AFF6F0DD480F}" destId="{12EEE888-CDDE-4E18-87AB-AF4D80EF0511}" srcOrd="1" destOrd="0" presId="urn:microsoft.com/office/officeart/2005/8/layout/orgChart1"/>
-    <dgm:cxn modelId="{CA9DEF32-5C58-4B78-9197-DE687F31D090}" type="presParOf" srcId="{B7663F03-433C-4E9F-B0CF-2EC493AF0152}" destId="{54DB2BF1-70E0-4A98-81D2-7D01F43294AC}" srcOrd="1" destOrd="0" presId="urn:microsoft.com/office/officeart/2005/8/layout/orgChart1"/>
-    <dgm:cxn modelId="{B5AC280F-E21E-4C81-B69F-3ABFAD7CC98A}" type="presParOf" srcId="{B7663F03-433C-4E9F-B0CF-2EC493AF0152}" destId="{15D5679A-0A0E-4A73-BFD6-97D25FAD91BB}" srcOrd="2" destOrd="0" presId="urn:microsoft.com/office/officeart/2005/8/layout/orgChart1"/>
-    <dgm:cxn modelId="{B5C67B46-4FC0-4570-A922-3A163D1C6813}" type="presParOf" srcId="{5E100A7B-B13A-46C9-9E0A-0E5BFE5516A1}" destId="{49935CC7-D297-4983-91C6-6BF64EDF0CA7}" srcOrd="8" destOrd="0" presId="urn:microsoft.com/office/officeart/2005/8/layout/orgChart1"/>
-    <dgm:cxn modelId="{32C69A0D-85E5-49A7-AC54-7BA6B40E9620}" type="presParOf" srcId="{5E100A7B-B13A-46C9-9E0A-0E5BFE5516A1}" destId="{2954D814-B1F4-4A3A-A709-4F5D9E18027B}" srcOrd="9" destOrd="0" presId="urn:microsoft.com/office/officeart/2005/8/layout/orgChart1"/>
-    <dgm:cxn modelId="{FEF56632-8B1C-4EDA-8736-C2804D21F529}" type="presParOf" srcId="{2954D814-B1F4-4A3A-A709-4F5D9E18027B}" destId="{B084B205-E5FF-464B-A24E-9B8A57F8A0CB}" srcOrd="0" destOrd="0" presId="urn:microsoft.com/office/officeart/2005/8/layout/orgChart1"/>
-    <dgm:cxn modelId="{F1B6EB48-488F-4173-BE13-14990CE10C73}" type="presParOf" srcId="{B084B205-E5FF-464B-A24E-9B8A57F8A0CB}" destId="{D3165EA7-9C88-419B-A010-BD83C27204B6}" srcOrd="0" destOrd="0" presId="urn:microsoft.com/office/officeart/2005/8/layout/orgChart1"/>
-    <dgm:cxn modelId="{44985FB1-7AA2-4533-8187-F233D9E26617}" type="presParOf" srcId="{B084B205-E5FF-464B-A24E-9B8A57F8A0CB}" destId="{7099AC82-B00D-46B7-B6A8-B9CF24CE9620}" srcOrd="1" destOrd="0" presId="urn:microsoft.com/office/officeart/2005/8/layout/orgChart1"/>
-    <dgm:cxn modelId="{312C62B7-7AC1-4A63-B045-E162580BF0A1}" type="presParOf" srcId="{2954D814-B1F4-4A3A-A709-4F5D9E18027B}" destId="{8FBC76FB-5D6A-44DD-AEF6-2E829EB00F7E}" srcOrd="1" destOrd="0" presId="urn:microsoft.com/office/officeart/2005/8/layout/orgChart1"/>
-    <dgm:cxn modelId="{C463BE9A-3BA5-46F2-A998-CCFB0511F848}" type="presParOf" srcId="{2954D814-B1F4-4A3A-A709-4F5D9E18027B}" destId="{6E9F0BEE-6A10-46AA-9EA3-F4F440697C6F}" srcOrd="2" destOrd="0" presId="urn:microsoft.com/office/officeart/2005/8/layout/orgChart1"/>
-    <dgm:cxn modelId="{D4ED97C2-3D49-4BFF-858E-AB1D89347B4C}" type="presParOf" srcId="{932E188E-A331-495D-A64F-7AF0A82C926E}" destId="{2F9BEDA8-9693-4FB6-B528-60C57A6CAD3F}" srcOrd="2" destOrd="0" presId="urn:microsoft.com/office/officeart/2005/8/layout/orgChart1"/>
+    <dgm:cxn modelId="{8E10793F-92EB-4244-BAD3-B694778F2DDB}" type="presOf" srcId="{945685B1-B01E-4847-981D-F6E2EE75197C}" destId="{C4CD2AE9-2BD0-4BED-8E2A-077CC2048C79}" srcOrd="1" destOrd="0" presId="urn:microsoft.com/office/officeart/2005/8/layout/orgChart1"/>
+    <dgm:cxn modelId="{72135C0B-0C76-435F-8D31-8A652CA673FF}" type="presOf" srcId="{46C912B0-0781-4A97-9B14-AF78673BAEA9}" destId="{02982C71-0FE2-4E90-9CD3-1278FE529697}" srcOrd="0" destOrd="0" presId="urn:microsoft.com/office/officeart/2005/8/layout/orgChart1"/>
+    <dgm:cxn modelId="{37673111-DD36-4119-9360-6DA007130842}" type="presOf" srcId="{58B15B5D-D160-49BE-9EB0-054EAF129056}" destId="{7099AC82-B00D-46B7-B6A8-B9CF24CE9620}" srcOrd="1" destOrd="0" presId="urn:microsoft.com/office/officeart/2005/8/layout/orgChart1"/>
+    <dgm:cxn modelId="{FFD4E403-91CD-4463-8768-3DC6E8D1488F}" type="presOf" srcId="{D8BA8640-7DD6-46D9-914E-D08B18F16FFC}" destId="{02755DC6-DA7E-438B-9AC4-E16B561F765E}" srcOrd="0" destOrd="0" presId="urn:microsoft.com/office/officeart/2005/8/layout/orgChart1"/>
+    <dgm:cxn modelId="{2285E81B-B5F2-41C0-A10B-3CA2C5A73756}" type="presOf" srcId="{EA8D4F47-7D09-42C5-ACB4-244E9D6E65A7}" destId="{5A65A097-4B5B-4761-B069-38E06D3803D0}" srcOrd="0" destOrd="0" presId="urn:microsoft.com/office/officeart/2005/8/layout/orgChart1"/>
+    <dgm:cxn modelId="{DE55D2BA-1813-4E8F-9467-761CB055D3E4}" type="presParOf" srcId="{02755DC6-DA7E-438B-9AC4-E16B561F765E}" destId="{932E188E-A331-495D-A64F-7AF0A82C926E}" srcOrd="0" destOrd="0" presId="urn:microsoft.com/office/officeart/2005/8/layout/orgChart1"/>
+    <dgm:cxn modelId="{AC469557-2B06-480A-8794-A516F6A84861}" type="presParOf" srcId="{932E188E-A331-495D-A64F-7AF0A82C926E}" destId="{55768425-ED5A-4779-9535-B090D73937BD}" srcOrd="0" destOrd="0" presId="urn:microsoft.com/office/officeart/2005/8/layout/orgChart1"/>
+    <dgm:cxn modelId="{E3C76A63-E7F2-4E1C-91AA-325DC4727120}" type="presParOf" srcId="{55768425-ED5A-4779-9535-B090D73937BD}" destId="{1AB17084-C907-4668-87B9-DA85B3E81A87}" srcOrd="0" destOrd="0" presId="urn:microsoft.com/office/officeart/2005/8/layout/orgChart1"/>
+    <dgm:cxn modelId="{1B381FEF-E36E-452B-AE3C-F586B7CE956B}" type="presParOf" srcId="{55768425-ED5A-4779-9535-B090D73937BD}" destId="{3284ACA9-A078-400C-AC9E-58AFA8610DBA}" srcOrd="1" destOrd="0" presId="urn:microsoft.com/office/officeart/2005/8/layout/orgChart1"/>
+    <dgm:cxn modelId="{41DAF58F-A940-40AA-BA12-E8274C4170C8}" type="presParOf" srcId="{932E188E-A331-495D-A64F-7AF0A82C926E}" destId="{5E100A7B-B13A-46C9-9E0A-0E5BFE5516A1}" srcOrd="1" destOrd="0" presId="urn:microsoft.com/office/officeart/2005/8/layout/orgChart1"/>
+    <dgm:cxn modelId="{7ACD972B-A138-4E08-A165-F1780077F78D}" type="presParOf" srcId="{5E100A7B-B13A-46C9-9E0A-0E5BFE5516A1}" destId="{7BF278EC-FE67-4862-8C3B-F1F8C7E11731}" srcOrd="0" destOrd="0" presId="urn:microsoft.com/office/officeart/2005/8/layout/orgChart1"/>
+    <dgm:cxn modelId="{40277695-83AE-410A-A4E9-080C1EF2964E}" type="presParOf" srcId="{5E100A7B-B13A-46C9-9E0A-0E5BFE5516A1}" destId="{1F2CB3FA-0290-4922-907F-88F7522B4D63}" srcOrd="1" destOrd="0" presId="urn:microsoft.com/office/officeart/2005/8/layout/orgChart1"/>
+    <dgm:cxn modelId="{642C9451-D4B9-447E-B940-5AC7EE1B420D}" type="presParOf" srcId="{1F2CB3FA-0290-4922-907F-88F7522B4D63}" destId="{C03B8853-D93D-48CB-98E1-FCFEEFD450E3}" srcOrd="0" destOrd="0" presId="urn:microsoft.com/office/officeart/2005/8/layout/orgChart1"/>
+    <dgm:cxn modelId="{42B1357B-215A-423C-B097-FD865B3E66C2}" type="presParOf" srcId="{C03B8853-D93D-48CB-98E1-FCFEEFD450E3}" destId="{5A65A097-4B5B-4761-B069-38E06D3803D0}" srcOrd="0" destOrd="0" presId="urn:microsoft.com/office/officeart/2005/8/layout/orgChart1"/>
+    <dgm:cxn modelId="{BBF27361-64C1-43DB-95B1-2056FFE031A8}" type="presParOf" srcId="{C03B8853-D93D-48CB-98E1-FCFEEFD450E3}" destId="{CFF6DD65-F521-417B-81AF-E6A9B3DE5391}" srcOrd="1" destOrd="0" presId="urn:microsoft.com/office/officeart/2005/8/layout/orgChart1"/>
+    <dgm:cxn modelId="{EF1CEA71-01C8-472D-AAA6-0C0FA299D5DC}" type="presParOf" srcId="{1F2CB3FA-0290-4922-907F-88F7522B4D63}" destId="{37BA9368-286B-43BB-A1C4-DFAB0AC2919B}" srcOrd="1" destOrd="0" presId="urn:microsoft.com/office/officeart/2005/8/layout/orgChart1"/>
+    <dgm:cxn modelId="{C258656D-C995-40E4-99D5-2607D9932E93}" type="presParOf" srcId="{1F2CB3FA-0290-4922-907F-88F7522B4D63}" destId="{262A839E-B1EA-4421-8EBA-C9D0F2E6A8B8}" srcOrd="2" destOrd="0" presId="urn:microsoft.com/office/officeart/2005/8/layout/orgChart1"/>
+    <dgm:cxn modelId="{7709A1DD-7365-4F0E-92A7-15DEF2B0258E}" type="presParOf" srcId="{5E100A7B-B13A-46C9-9E0A-0E5BFE5516A1}" destId="{D2C613B8-DA0C-4139-8C42-FA7B6C5C1773}" srcOrd="2" destOrd="0" presId="urn:microsoft.com/office/officeart/2005/8/layout/orgChart1"/>
+    <dgm:cxn modelId="{46D3ABE9-5FD5-4845-9C70-90E8A0377866}" type="presParOf" srcId="{5E100A7B-B13A-46C9-9E0A-0E5BFE5516A1}" destId="{70A17010-86BE-4E6D-B945-E288F9D4F5E1}" srcOrd="3" destOrd="0" presId="urn:microsoft.com/office/officeart/2005/8/layout/orgChart1"/>
+    <dgm:cxn modelId="{80222BA7-FF0C-463A-9861-2CB52A91DDB9}" type="presParOf" srcId="{70A17010-86BE-4E6D-B945-E288F9D4F5E1}" destId="{40EAC581-1BCF-497A-B4F7-A2139B74A773}" srcOrd="0" destOrd="0" presId="urn:microsoft.com/office/officeart/2005/8/layout/orgChart1"/>
+    <dgm:cxn modelId="{6D3EE551-5459-421D-83AC-DC696AD2ADC4}" type="presParOf" srcId="{40EAC581-1BCF-497A-B4F7-A2139B74A773}" destId="{97096841-5BEB-4AB7-94D0-CD2EF823132B}" srcOrd="0" destOrd="0" presId="urn:microsoft.com/office/officeart/2005/8/layout/orgChart1"/>
+    <dgm:cxn modelId="{840D48D2-2673-44AD-B6FD-8102E0323802}" type="presParOf" srcId="{40EAC581-1BCF-497A-B4F7-A2139B74A773}" destId="{C4CD2AE9-2BD0-4BED-8E2A-077CC2048C79}" srcOrd="1" destOrd="0" presId="urn:microsoft.com/office/officeart/2005/8/layout/orgChart1"/>
+    <dgm:cxn modelId="{ADACEB92-2BFF-4B3E-B8F6-FC02EF13C43D}" type="presParOf" srcId="{70A17010-86BE-4E6D-B945-E288F9D4F5E1}" destId="{61AA6E98-5253-4CEF-B3F9-209D896CCB75}" srcOrd="1" destOrd="0" presId="urn:microsoft.com/office/officeart/2005/8/layout/orgChart1"/>
+    <dgm:cxn modelId="{3DF84AC2-B31A-4068-815B-B17CFF95C75C}" type="presParOf" srcId="{70A17010-86BE-4E6D-B945-E288F9D4F5E1}" destId="{B0F9A9A5-7E51-4360-8002-AF72AE99F2A1}" srcOrd="2" destOrd="0" presId="urn:microsoft.com/office/officeart/2005/8/layout/orgChart1"/>
+    <dgm:cxn modelId="{F317AE5B-5DA2-447F-B6A0-92AA6FEF1C7F}" type="presParOf" srcId="{5E100A7B-B13A-46C9-9E0A-0E5BFE5516A1}" destId="{BE7D9FA9-0EA0-4DB9-9C2D-392F0780D4AC}" srcOrd="4" destOrd="0" presId="urn:microsoft.com/office/officeart/2005/8/layout/orgChart1"/>
+    <dgm:cxn modelId="{72DB7F6B-40EA-4DE2-B0C3-286FF8D276CD}" type="presParOf" srcId="{5E100A7B-B13A-46C9-9E0A-0E5BFE5516A1}" destId="{918FD21C-46E7-4F48-B0A0-2B98779DA2EC}" srcOrd="5" destOrd="0" presId="urn:microsoft.com/office/officeart/2005/8/layout/orgChart1"/>
+    <dgm:cxn modelId="{367D1C38-E72F-4D77-B44B-E61DAC421FD7}" type="presParOf" srcId="{918FD21C-46E7-4F48-B0A0-2B98779DA2EC}" destId="{D69DA33C-F201-474F-81CD-1FA72323D7E2}" srcOrd="0" destOrd="0" presId="urn:microsoft.com/office/officeart/2005/8/layout/orgChart1"/>
+    <dgm:cxn modelId="{E92CC7EB-B9E5-4186-968C-C02EB99A9A57}" type="presParOf" srcId="{D69DA33C-F201-474F-81CD-1FA72323D7E2}" destId="{0FBFE139-780C-4BA6-A9B7-3F4BD97B92B5}" srcOrd="0" destOrd="0" presId="urn:microsoft.com/office/officeart/2005/8/layout/orgChart1"/>
+    <dgm:cxn modelId="{F42DD7B0-AE87-41D6-A2B9-C2E6D4B478F1}" type="presParOf" srcId="{D69DA33C-F201-474F-81CD-1FA72323D7E2}" destId="{2FE06FBE-7EA5-46BE-A156-93E2F8544E9F}" srcOrd="1" destOrd="0" presId="urn:microsoft.com/office/officeart/2005/8/layout/orgChart1"/>
+    <dgm:cxn modelId="{2C5FB1A1-4E77-4D25-9E99-44EBF5EA76D3}" type="presParOf" srcId="{918FD21C-46E7-4F48-B0A0-2B98779DA2EC}" destId="{A4CF1B69-0E95-4E34-A182-9A9F79E3441B}" srcOrd="1" destOrd="0" presId="urn:microsoft.com/office/officeart/2005/8/layout/orgChart1"/>
+    <dgm:cxn modelId="{C8BB7ED0-8A7A-4F0C-837A-2B5E1D22ABAB}" type="presParOf" srcId="{918FD21C-46E7-4F48-B0A0-2B98779DA2EC}" destId="{4932B1A7-D0C6-4D49-B281-568915494691}" srcOrd="2" destOrd="0" presId="urn:microsoft.com/office/officeart/2005/8/layout/orgChart1"/>
+    <dgm:cxn modelId="{43ED45DE-90F1-4F96-9363-FCA8BA266354}" type="presParOf" srcId="{5E100A7B-B13A-46C9-9E0A-0E5BFE5516A1}" destId="{02982C71-0FE2-4E90-9CD3-1278FE529697}" srcOrd="6" destOrd="0" presId="urn:microsoft.com/office/officeart/2005/8/layout/orgChart1"/>
+    <dgm:cxn modelId="{B48F9049-102F-4A39-81C2-D6133899186E}" type="presParOf" srcId="{5E100A7B-B13A-46C9-9E0A-0E5BFE5516A1}" destId="{B7663F03-433C-4E9F-B0CF-2EC493AF0152}" srcOrd="7" destOrd="0" presId="urn:microsoft.com/office/officeart/2005/8/layout/orgChart1"/>
+    <dgm:cxn modelId="{EBB15912-CA50-404E-8FF1-94017E08C0E6}" type="presParOf" srcId="{B7663F03-433C-4E9F-B0CF-2EC493AF0152}" destId="{85BBE51E-8CB5-43CE-84A8-AFF6F0DD480F}" srcOrd="0" destOrd="0" presId="urn:microsoft.com/office/officeart/2005/8/layout/orgChart1"/>
+    <dgm:cxn modelId="{59C96C55-F4A9-4D83-8B71-7F525FC6005D}" type="presParOf" srcId="{85BBE51E-8CB5-43CE-84A8-AFF6F0DD480F}" destId="{9787CCC7-CBB5-49BD-8523-A1546BE0DE9B}" srcOrd="0" destOrd="0" presId="urn:microsoft.com/office/officeart/2005/8/layout/orgChart1"/>
+    <dgm:cxn modelId="{6887BD15-80B2-4DB2-96C4-4595BD9F17E2}" type="presParOf" srcId="{85BBE51E-8CB5-43CE-84A8-AFF6F0DD480F}" destId="{12EEE888-CDDE-4E18-87AB-AF4D80EF0511}" srcOrd="1" destOrd="0" presId="urn:microsoft.com/office/officeart/2005/8/layout/orgChart1"/>
+    <dgm:cxn modelId="{A02EA2FF-085A-49A8-A6D2-5C059012300D}" type="presParOf" srcId="{B7663F03-433C-4E9F-B0CF-2EC493AF0152}" destId="{54DB2BF1-70E0-4A98-81D2-7D01F43294AC}" srcOrd="1" destOrd="0" presId="urn:microsoft.com/office/officeart/2005/8/layout/orgChart1"/>
+    <dgm:cxn modelId="{741F51A1-BBC3-4E9F-9C25-91B75DC7E9B4}" type="presParOf" srcId="{B7663F03-433C-4E9F-B0CF-2EC493AF0152}" destId="{15D5679A-0A0E-4A73-BFD6-97D25FAD91BB}" srcOrd="2" destOrd="0" presId="urn:microsoft.com/office/officeart/2005/8/layout/orgChart1"/>
+    <dgm:cxn modelId="{9A1AA570-EA73-4EFF-B21D-8E4220230D85}" type="presParOf" srcId="{5E100A7B-B13A-46C9-9E0A-0E5BFE5516A1}" destId="{49935CC7-D297-4983-91C6-6BF64EDF0CA7}" srcOrd="8" destOrd="0" presId="urn:microsoft.com/office/officeart/2005/8/layout/orgChart1"/>
+    <dgm:cxn modelId="{A62CF299-C5E2-4DED-B2A7-D2B4BBC78393}" type="presParOf" srcId="{5E100A7B-B13A-46C9-9E0A-0E5BFE5516A1}" destId="{2954D814-B1F4-4A3A-A709-4F5D9E18027B}" srcOrd="9" destOrd="0" presId="urn:microsoft.com/office/officeart/2005/8/layout/orgChart1"/>
+    <dgm:cxn modelId="{9930F711-DC80-4A5E-8141-AD22C60776E3}" type="presParOf" srcId="{2954D814-B1F4-4A3A-A709-4F5D9E18027B}" destId="{B084B205-E5FF-464B-A24E-9B8A57F8A0CB}" srcOrd="0" destOrd="0" presId="urn:microsoft.com/office/officeart/2005/8/layout/orgChart1"/>
+    <dgm:cxn modelId="{CB559ACC-A02E-490E-A2CF-D039A991F71E}" type="presParOf" srcId="{B084B205-E5FF-464B-A24E-9B8A57F8A0CB}" destId="{D3165EA7-9C88-419B-A010-BD83C27204B6}" srcOrd="0" destOrd="0" presId="urn:microsoft.com/office/officeart/2005/8/layout/orgChart1"/>
+    <dgm:cxn modelId="{770DC58D-7779-453C-8F5D-6E5E1F4FF4D1}" type="presParOf" srcId="{B084B205-E5FF-464B-A24E-9B8A57F8A0CB}" destId="{7099AC82-B00D-46B7-B6A8-B9CF24CE9620}" srcOrd="1" destOrd="0" presId="urn:microsoft.com/office/officeart/2005/8/layout/orgChart1"/>
+    <dgm:cxn modelId="{D859C9D0-D7DB-489E-AF4C-18CFB8736A0D}" type="presParOf" srcId="{2954D814-B1F4-4A3A-A709-4F5D9E18027B}" destId="{8FBC76FB-5D6A-44DD-AEF6-2E829EB00F7E}" srcOrd="1" destOrd="0" presId="urn:microsoft.com/office/officeart/2005/8/layout/orgChart1"/>
+    <dgm:cxn modelId="{50BD449C-A707-4186-A0F1-10D9910A6FE1}" type="presParOf" srcId="{2954D814-B1F4-4A3A-A709-4F5D9E18027B}" destId="{6E9F0BEE-6A10-46AA-9EA3-F4F440697C6F}" srcOrd="2" destOrd="0" presId="urn:microsoft.com/office/officeart/2005/8/layout/orgChart1"/>
+    <dgm:cxn modelId="{5EF864CD-9275-4E02-AD68-6F861F8E11B7}" type="presParOf" srcId="{932E188E-A331-495D-A64F-7AF0A82C926E}" destId="{2F9BEDA8-9693-4FB6-B528-60C57A6CAD3F}" srcOrd="2" destOrd="0" presId="urn:microsoft.com/office/officeart/2005/8/layout/orgChart1"/>
   </dgm:cxnLst>
   <dgm:bg/>
   <dgm:whole/>
-  <dgm:extLst>
-    <a:ext uri="http://schemas.microsoft.com/office/drawing/2008/diagram">
-      <dsp:dataModelExt xmlns:dsp="http://schemas.microsoft.com/office/drawing/2008/diagram" relId="rId27" minVer="http://schemas.openxmlformats.org/drawingml/2006/diagram"/>
-    </a:ext>
-  </dgm:extLst>
 </dgm:dataModel>
 </file>
 
@@ -19183,189 +18953,184 @@
     </dgm:pt>
   </dgm:ptLst>
   <dgm:cxnLst>
+    <dgm:cxn modelId="{A40147D7-73B4-4727-BB2A-DE690FD497E4}" type="presOf" srcId="{708D657A-D0E7-4412-A8C2-C881BE22E244}" destId="{33B789BC-AF0E-423B-B7D6-8438B9715157}" srcOrd="1" destOrd="0" presId="urn:microsoft.com/office/officeart/2005/8/layout/orgChart1"/>
+    <dgm:cxn modelId="{C8D521B7-5EA9-456B-8963-A1C0F28F92AF}" type="presOf" srcId="{AFCBCC0B-8C9C-420F-9BED-7B1F75C0173D}" destId="{79C84A5F-A535-465C-A2DF-D4D348F6285F}" srcOrd="1" destOrd="0" presId="urn:microsoft.com/office/officeart/2005/8/layout/orgChart1"/>
+    <dgm:cxn modelId="{0BDC32DA-9B75-422D-88C3-4B42DE8B6966}" type="presOf" srcId="{AB7BBC1B-44FA-4335-BE52-A811A5DB021B}" destId="{91BA4AE8-B8E7-4DDD-9505-68C487519175}" srcOrd="1" destOrd="0" presId="urn:microsoft.com/office/officeart/2005/8/layout/orgChart1"/>
+    <dgm:cxn modelId="{AA72AB2D-5B39-4A1D-A27A-426228F067F0}" type="presOf" srcId="{51D932B8-C7EC-43CA-B033-991D7DB71D1C}" destId="{EDBAC3ED-95A7-4733-BC1A-C0139E6A29CF}" srcOrd="0" destOrd="0" presId="urn:microsoft.com/office/officeart/2005/8/layout/orgChart1"/>
+    <dgm:cxn modelId="{3604EC5B-01F7-4CA2-9FC1-62013E86A1A2}" type="presOf" srcId="{AB7BBC1B-44FA-4335-BE52-A811A5DB021B}" destId="{6C2B3E35-D286-4F99-9AA4-FB98A2FC731B}" srcOrd="0" destOrd="0" presId="urn:microsoft.com/office/officeart/2005/8/layout/orgChart1"/>
+    <dgm:cxn modelId="{4238403A-433F-4A1F-9654-6A59F6A05710}" type="presOf" srcId="{0570A15A-B6F0-4A75-AE46-E46E0F416ECF}" destId="{2E83DDC7-DCEC-41C7-8153-AD042B70D956}" srcOrd="0" destOrd="0" presId="urn:microsoft.com/office/officeart/2005/8/layout/orgChart1"/>
+    <dgm:cxn modelId="{1F02729A-7444-46E0-8039-C1B3AA7B3BFE}" srcId="{1FBAAA08-5653-44C8-BFD5-9E3446044735}" destId="{6987A2B0-552C-404B-8D5B-7605D0C0CE13}" srcOrd="0" destOrd="0" parTransId="{73CBEE91-7675-4C1A-B077-985AF1E6641C}" sibTransId="{98D7AA2D-77A0-431A-96CB-0A190F45859C}"/>
+    <dgm:cxn modelId="{3DB2902A-9CE5-4D7E-ACC6-F23DFF336FCE}" srcId="{E32C80A6-B1B9-4CF0-B9DC-A746707F8CA2}" destId="{F8478645-BC1C-4ED4-AE88-491C293744A7}" srcOrd="1" destOrd="0" parTransId="{3278A370-4A74-4393-ABE9-F46295FD865E}" sibTransId="{8594178E-48F4-4ADB-8E83-A6685C2A0A82}"/>
+    <dgm:cxn modelId="{475249A0-2604-4FB7-8151-42C8492049E8}" type="presOf" srcId="{AFCBCC0B-8C9C-420F-9BED-7B1F75C0173D}" destId="{C9186B26-72F2-4F1B-AA75-31B93CFEC200}" srcOrd="0" destOrd="0" presId="urn:microsoft.com/office/officeart/2005/8/layout/orgChart1"/>
+    <dgm:cxn modelId="{0A813227-39E1-4D75-ACAD-4606CE9F0F47}" type="presOf" srcId="{E32C80A6-B1B9-4CF0-B9DC-A746707F8CA2}" destId="{291416BF-D247-4F49-86BC-85CDB7385063}" srcOrd="0" destOrd="0" presId="urn:microsoft.com/office/officeart/2005/8/layout/orgChart1"/>
+    <dgm:cxn modelId="{CE8324AE-7D01-49D1-B1FF-618D7AFE3046}" type="presOf" srcId="{E32C80A6-B1B9-4CF0-B9DC-A746707F8CA2}" destId="{3F67F355-0FA3-4A02-AD0A-C673B2F7DD96}" srcOrd="1" destOrd="0" presId="urn:microsoft.com/office/officeart/2005/8/layout/orgChart1"/>
+    <dgm:cxn modelId="{E89336AF-68BB-4AE7-B37E-7DFA4DCE4BDA}" type="presOf" srcId="{F8478645-BC1C-4ED4-AE88-491C293744A7}" destId="{3EA9CD44-4EFF-4C0D-804E-3B6AE82C9660}" srcOrd="1" destOrd="0" presId="urn:microsoft.com/office/officeart/2005/8/layout/orgChart1"/>
+    <dgm:cxn modelId="{EF014008-A486-4602-8C5B-03606BDB470C}" type="presOf" srcId="{220080E8-E4AB-4FB8-92D6-6C99412A5795}" destId="{967AE77B-2AC9-4CF9-BB74-A7FC60FEAC07}" srcOrd="1" destOrd="0" presId="urn:microsoft.com/office/officeart/2005/8/layout/orgChart1"/>
+    <dgm:cxn modelId="{CFF174D3-828F-4655-9A0B-B235FE9041DD}" srcId="{3D552559-8B88-44F3-8B25-08B313D38418}" destId="{220080E8-E4AB-4FB8-92D6-6C99412A5795}" srcOrd="0" destOrd="0" parTransId="{7D139BA5-02B8-4F69-9A1F-739149101076}" sibTransId="{524824EC-DD77-4852-B16F-65B4877227C8}"/>
+    <dgm:cxn modelId="{4C45D3F1-4E65-420A-B67F-12C8AC0425CE}" type="presOf" srcId="{3D552559-8B88-44F3-8B25-08B313D38418}" destId="{CDA5F820-8905-460F-9EEA-08D87665BAE4}" srcOrd="1" destOrd="0" presId="urn:microsoft.com/office/officeart/2005/8/layout/orgChart1"/>
+    <dgm:cxn modelId="{942B1BF4-B953-4F69-9B59-36D11E670868}" srcId="{E32C80A6-B1B9-4CF0-B9DC-A746707F8CA2}" destId="{51D932B8-C7EC-43CA-B033-991D7DB71D1C}" srcOrd="0" destOrd="0" parTransId="{0570A15A-B6F0-4A75-AE46-E46E0F416ECF}" sibTransId="{43F49FF3-A62D-4164-9DF1-0CE57576F4C1}"/>
+    <dgm:cxn modelId="{35D965BF-981E-4D13-97AA-DF934E4275BC}" type="presOf" srcId="{D8BA8640-7DD6-46D9-914E-D08B18F16FFC}" destId="{02755DC6-DA7E-438B-9AC4-E16B561F765E}" srcOrd="0" destOrd="0" presId="urn:microsoft.com/office/officeart/2005/8/layout/orgChart1"/>
+    <dgm:cxn modelId="{40F9AD08-F2B1-40D2-87FE-94411C3439B4}" type="presOf" srcId="{5DE29087-4E07-4F69-AA37-8878D0A45268}" destId="{C937556D-08E5-4051-B45E-767A963792A1}" srcOrd="1" destOrd="0" presId="urn:microsoft.com/office/officeart/2005/8/layout/orgChart1"/>
+    <dgm:cxn modelId="{3374CAEF-D118-435E-96C2-9557EDC6E5A0}" type="presOf" srcId="{7D139BA5-02B8-4F69-9A1F-739149101076}" destId="{87E1B46B-D497-4BE2-8BF1-C5A88BEAE2A5}" srcOrd="0" destOrd="0" presId="urn:microsoft.com/office/officeart/2005/8/layout/orgChart1"/>
+    <dgm:cxn modelId="{086F59B4-BE15-4A94-BD39-2E4EEEAE68FC}" type="presOf" srcId="{3278A370-4A74-4393-ABE9-F46295FD865E}" destId="{48F5B201-3726-48F8-8E74-586117F26CDB}" srcOrd="0" destOrd="0" presId="urn:microsoft.com/office/officeart/2005/8/layout/orgChart1"/>
+    <dgm:cxn modelId="{64B20CA5-EF38-4438-A837-AD7678940C49}" type="presOf" srcId="{DB55D422-76F7-4E19-A725-EBE9D7C9F295}" destId="{1B88D25B-8808-48D7-A96A-3CA3A8072BD2}" srcOrd="0" destOrd="0" presId="urn:microsoft.com/office/officeart/2005/8/layout/orgChart1"/>
+    <dgm:cxn modelId="{5FD4F866-1C08-4A8E-8769-B122CF7E2D1D}" type="presOf" srcId="{51D932B8-C7EC-43CA-B033-991D7DB71D1C}" destId="{513B4A7C-E635-4DBE-86C1-512A8CAA6B15}" srcOrd="1" destOrd="0" presId="urn:microsoft.com/office/officeart/2005/8/layout/orgChart1"/>
+    <dgm:cxn modelId="{05CD2B7C-978B-4A2F-AD15-FB2B6007AB01}" type="presOf" srcId="{BEF288B6-8190-4C05-8E85-F32AE68086B6}" destId="{CFB7005D-5E59-4491-8FC3-5F62AE88F7D9}" srcOrd="0" destOrd="0" presId="urn:microsoft.com/office/officeart/2005/8/layout/orgChart1"/>
+    <dgm:cxn modelId="{9AEE2561-32A5-443A-B5EE-D961CF34F426}" type="presOf" srcId="{E88E6ED4-D476-49B0-A5A7-A8D227972BBB}" destId="{09D3FD01-1932-433E-8145-6138D9C96A2B}" srcOrd="0" destOrd="0" presId="urn:microsoft.com/office/officeart/2005/8/layout/orgChart1"/>
+    <dgm:cxn modelId="{8725031E-92C2-4666-AE04-6747E520EF46}" srcId="{D7E550EF-3D3A-4D7A-A069-3A94E1E3BC88}" destId="{AFCBCC0B-8C9C-420F-9BED-7B1F75C0173D}" srcOrd="0" destOrd="0" parTransId="{6CDDAECC-D052-4371-9093-C12AA5FADD02}" sibTransId="{01A3B6A0-3657-4EA8-B2DB-04B15AB89469}"/>
+    <dgm:cxn modelId="{45E82531-C4F8-4B34-88D7-893A6748C036}" type="presOf" srcId="{3D552559-8B88-44F3-8B25-08B313D38418}" destId="{EE6EAC87-6FE9-4A55-ADFF-94ED1D7E1F9B}" srcOrd="0" destOrd="0" presId="urn:microsoft.com/office/officeart/2005/8/layout/orgChart1"/>
+    <dgm:cxn modelId="{FF6A541C-528E-4F7D-93C1-322BEE1E4B49}" type="presOf" srcId="{1D80803C-D8C3-4769-BEB0-278DA5690F7E}" destId="{AA90C5B8-F9CC-491F-A7CF-24EA01996D1E}" srcOrd="0" destOrd="0" presId="urn:microsoft.com/office/officeart/2005/8/layout/orgChart1"/>
+    <dgm:cxn modelId="{984043E7-E930-470D-90F0-0498C7F1D5B6}" type="presOf" srcId="{DF03FF82-8588-4721-8332-B2BB7F79BC68}" destId="{355EEF4C-A42A-4CAD-96B0-4883F10DC9FB}" srcOrd="0" destOrd="0" presId="urn:microsoft.com/office/officeart/2005/8/layout/orgChart1"/>
+    <dgm:cxn modelId="{E6A41196-FC01-45E2-89CB-144889969098}" srcId="{D8BA8640-7DD6-46D9-914E-D08B18F16FFC}" destId="{D7E550EF-3D3A-4D7A-A069-3A94E1E3BC88}" srcOrd="0" destOrd="0" parTransId="{713F36B2-09E9-44F0-9382-567061858786}" sibTransId="{C33A102D-76E4-444F-893E-2E00F051EC51}"/>
+    <dgm:cxn modelId="{B8ECB83B-D153-4F55-92E5-9C6B9C545DC0}" srcId="{E88E6ED4-D476-49B0-A5A7-A8D227972BBB}" destId="{948FC518-92E4-4141-9AE9-372E74461D29}" srcOrd="0" destOrd="0" parTransId="{33AB10F5-60AA-428B-A7FB-F521BA49BC9E}" sibTransId="{3A33E321-04E4-4C17-8BF4-32F9D5064225}"/>
+    <dgm:cxn modelId="{6406267B-9621-4B59-93E2-E480E756C49E}" srcId="{D7E550EF-3D3A-4D7A-A069-3A94E1E3BC88}" destId="{3D552559-8B88-44F3-8B25-08B313D38418}" srcOrd="3" destOrd="0" parTransId="{53D00769-BC6B-420C-92BC-7F1C80AC142B}" sibTransId="{230B559E-6D76-471C-B2BF-72ECEBB9B131}"/>
+    <dgm:cxn modelId="{E1A14E62-4908-495B-B141-F50339069A4E}" type="presOf" srcId="{73CBEE91-7675-4C1A-B077-985AF1E6641C}" destId="{0EAF31D4-4115-4C11-845C-59FD7F455DEC}" srcOrd="0" destOrd="0" presId="urn:microsoft.com/office/officeart/2005/8/layout/orgChart1"/>
+    <dgm:cxn modelId="{137F14EA-C2AB-49C0-80A3-F6C9913FD87B}" srcId="{151DF0B3-32D1-43D5-9747-56DB5B024638}" destId="{5DE29087-4E07-4F69-AA37-8878D0A45268}" srcOrd="1" destOrd="0" parTransId="{DB55D422-76F7-4E19-A725-EBE9D7C9F295}" sibTransId="{412CD861-9E08-4EC6-8250-4CFA679E92E1}"/>
+    <dgm:cxn modelId="{836F106F-24CB-4E7C-B901-13ED25E7745B}" srcId="{D7E550EF-3D3A-4D7A-A069-3A94E1E3BC88}" destId="{1FBAAA08-5653-44C8-BFD5-9E3446044735}" srcOrd="2" destOrd="0" parTransId="{1D80803C-D8C3-4769-BEB0-278DA5690F7E}" sibTransId="{2AD18684-DF10-4B9C-B283-6F788CAD9337}"/>
+    <dgm:cxn modelId="{FC97D3DA-A3E6-47DC-BF7E-A8B699534A95}" srcId="{151DF0B3-32D1-43D5-9747-56DB5B024638}" destId="{DFDF5657-5BB5-4C9A-829E-BE2423C8BB93}" srcOrd="0" destOrd="0" parTransId="{DF03FF82-8588-4721-8332-B2BB7F79BC68}" sibTransId="{D320B51E-72A9-4B92-BE46-59A595DEC218}"/>
+    <dgm:cxn modelId="{68F35D71-F57E-4C62-8333-9B201D0BB34B}" type="presOf" srcId="{AE54AF21-E00A-4D0B-B366-DB3A7BC9289F}" destId="{B7B9DBCA-D1A7-4656-B647-953CE3936849}" srcOrd="0" destOrd="0" presId="urn:microsoft.com/office/officeart/2005/8/layout/orgChart1"/>
+    <dgm:cxn modelId="{36F72337-AC96-44F1-ACFB-910BB695B0E6}" srcId="{3D552559-8B88-44F3-8B25-08B313D38418}" destId="{AB7BBC1B-44FA-4335-BE52-A811A5DB021B}" srcOrd="1" destOrd="0" parTransId="{ABFA1E0B-97FF-4EE1-B72F-F2583CD509B3}" sibTransId="{D4C74F80-95DD-423A-AF75-7339BBDD05C1}"/>
+    <dgm:cxn modelId="{4B19ED69-B6C8-4E81-8498-87A04BF8C190}" type="presOf" srcId="{FC950CB0-B0C7-4D3E-BAE7-1CAD464F67F7}" destId="{874EF1AF-B2E3-47E5-B4D1-BA6BC8D3AEB2}" srcOrd="0" destOrd="0" presId="urn:microsoft.com/office/officeart/2005/8/layout/orgChart1"/>
+    <dgm:cxn modelId="{A6F2B6DD-EA74-4FCF-88F9-A0AC45B9CF1D}" type="presOf" srcId="{DFDF5657-5BB5-4C9A-829E-BE2423C8BB93}" destId="{B6E16F30-79BF-4169-B7C1-960F42E2588D}" srcOrd="0" destOrd="0" presId="urn:microsoft.com/office/officeart/2005/8/layout/orgChart1"/>
+    <dgm:cxn modelId="{632DF046-EB0E-4F1C-B035-84FB3E12710C}" type="presOf" srcId="{ABFA1E0B-97FF-4EE1-B72F-F2583CD509B3}" destId="{44F416AD-74D3-49D6-884F-29251ED296C9}" srcOrd="0" destOrd="0" presId="urn:microsoft.com/office/officeart/2005/8/layout/orgChart1"/>
+    <dgm:cxn modelId="{E94DC633-964A-4B2E-816E-2E784AC29306}" type="presOf" srcId="{948FC518-92E4-4141-9AE9-372E74461D29}" destId="{50FE9208-A1C8-424A-874D-1808F64D4531}" srcOrd="1" destOrd="0" presId="urn:microsoft.com/office/officeart/2005/8/layout/orgChart1"/>
+    <dgm:cxn modelId="{B852ADD4-94FD-4644-8773-5BC53F0E6F05}" srcId="{D7E550EF-3D3A-4D7A-A069-3A94E1E3BC88}" destId="{E88E6ED4-D476-49B0-A5A7-A8D227972BBB}" srcOrd="4" destOrd="0" parTransId="{CB22EC09-5BA3-44E0-AA6A-B6B97E33569D}" sibTransId="{880F3C8A-E5E8-4E1D-AD6B-62C02DF965D7}"/>
+    <dgm:cxn modelId="{5B82AF3B-6C0B-4222-9FF1-7806960DB4D4}" type="presOf" srcId="{F8478645-BC1C-4ED4-AE88-491C293744A7}" destId="{A2815B6E-D326-43B0-A571-334321A341C6}" srcOrd="0" destOrd="0" presId="urn:microsoft.com/office/officeart/2005/8/layout/orgChart1"/>
+    <dgm:cxn modelId="{11415A90-89D1-47A0-8913-0A532291A575}" type="presOf" srcId="{151DF0B3-32D1-43D5-9747-56DB5B024638}" destId="{BE3DD7A7-4214-4800-9E6B-FDE4FC309CD1}" srcOrd="1" destOrd="0" presId="urn:microsoft.com/office/officeart/2005/8/layout/orgChart1"/>
     <dgm:cxn modelId="{086ED6D2-5BAE-4713-9EF3-5079ADEB0EF7}" srcId="{D7E550EF-3D3A-4D7A-A069-3A94E1E3BC88}" destId="{E32C80A6-B1B9-4CF0-B9DC-A746707F8CA2}" srcOrd="1" destOrd="0" parTransId="{AE54AF21-E00A-4D0B-B366-DB3A7BC9289F}" sibTransId="{B769F635-B0BA-4E1A-AF56-67E2482F3ACA}"/>
-    <dgm:cxn modelId="{6F76D1CC-FBFD-4B2E-A6F7-BABC84F642A1}" type="presOf" srcId="{AB7BBC1B-44FA-4335-BE52-A811A5DB021B}" destId="{6C2B3E35-D286-4F99-9AA4-FB98A2FC731B}" srcOrd="0" destOrd="0" presId="urn:microsoft.com/office/officeart/2005/8/layout/orgChart1"/>
-    <dgm:cxn modelId="{FC97D3DA-A3E6-47DC-BF7E-A8B699534A95}" srcId="{151DF0B3-32D1-43D5-9747-56DB5B024638}" destId="{DFDF5657-5BB5-4C9A-829E-BE2423C8BB93}" srcOrd="0" destOrd="0" parTransId="{DF03FF82-8588-4721-8332-B2BB7F79BC68}" sibTransId="{D320B51E-72A9-4B92-BE46-59A595DEC218}"/>
-    <dgm:cxn modelId="{7776DA54-32CF-4D2A-8365-C56A3895DF73}" type="presOf" srcId="{F8478645-BC1C-4ED4-AE88-491C293744A7}" destId="{A2815B6E-D326-43B0-A571-334321A341C6}" srcOrd="0" destOrd="0" presId="urn:microsoft.com/office/officeart/2005/8/layout/orgChart1"/>
-    <dgm:cxn modelId="{C150AFE6-E421-4856-8D68-D645652015AA}" type="presOf" srcId="{5DE29087-4E07-4F69-AA37-8878D0A45268}" destId="{ADA28F74-B6AA-4CE7-A92E-28C7EEBA9BED}" srcOrd="0" destOrd="0" presId="urn:microsoft.com/office/officeart/2005/8/layout/orgChart1"/>
-    <dgm:cxn modelId="{B8ECB83B-D153-4F55-92E5-9C6B9C545DC0}" srcId="{E88E6ED4-D476-49B0-A5A7-A8D227972BBB}" destId="{948FC518-92E4-4141-9AE9-372E74461D29}" srcOrd="0" destOrd="0" parTransId="{33AB10F5-60AA-428B-A7FB-F521BA49BC9E}" sibTransId="{3A33E321-04E4-4C17-8BF4-32F9D5064225}"/>
-    <dgm:cxn modelId="{150DC988-AAC0-4145-980B-65AD19A03D98}" type="presOf" srcId="{3D552559-8B88-44F3-8B25-08B313D38418}" destId="{EE6EAC87-6FE9-4A55-ADFF-94ED1D7E1F9B}" srcOrd="0" destOrd="0" presId="urn:microsoft.com/office/officeart/2005/8/layout/orgChart1"/>
-    <dgm:cxn modelId="{3DB2902A-9CE5-4D7E-ACC6-F23DFF336FCE}" srcId="{E32C80A6-B1B9-4CF0-B9DC-A746707F8CA2}" destId="{F8478645-BC1C-4ED4-AE88-491C293744A7}" srcOrd="1" destOrd="0" parTransId="{3278A370-4A74-4393-ABE9-F46295FD865E}" sibTransId="{8594178E-48F4-4ADB-8E83-A6685C2A0A82}"/>
-    <dgm:cxn modelId="{B852ADD4-94FD-4644-8773-5BC53F0E6F05}" srcId="{D7E550EF-3D3A-4D7A-A069-3A94E1E3BC88}" destId="{E88E6ED4-D476-49B0-A5A7-A8D227972BBB}" srcOrd="4" destOrd="0" parTransId="{CB22EC09-5BA3-44E0-AA6A-B6B97E33569D}" sibTransId="{880F3C8A-E5E8-4E1D-AD6B-62C02DF965D7}"/>
-    <dgm:cxn modelId="{1F02729A-7444-46E0-8039-C1B3AA7B3BFE}" srcId="{1FBAAA08-5653-44C8-BFD5-9E3446044735}" destId="{6987A2B0-552C-404B-8D5B-7605D0C0CE13}" srcOrd="0" destOrd="0" parTransId="{73CBEE91-7675-4C1A-B077-985AF1E6641C}" sibTransId="{98D7AA2D-77A0-431A-96CB-0A190F45859C}"/>
-    <dgm:cxn modelId="{74AB18A9-BB62-4834-85A0-13123413E5D9}" type="presOf" srcId="{1FBAAA08-5653-44C8-BFD5-9E3446044735}" destId="{CF5A844E-108F-49E9-865F-D1485D68B26C}" srcOrd="0" destOrd="0" presId="urn:microsoft.com/office/officeart/2005/8/layout/orgChart1"/>
-    <dgm:cxn modelId="{43E1CBE7-FE20-427B-9AB6-49D441F68C5D}" type="presOf" srcId="{708D657A-D0E7-4412-A8C2-C881BE22E244}" destId="{FAD712BB-7D82-4FA2-8CBC-E209D3B81303}" srcOrd="0" destOrd="0" presId="urn:microsoft.com/office/officeart/2005/8/layout/orgChart1"/>
-    <dgm:cxn modelId="{93D4DAF7-C0D5-4B93-BCCE-FA2D8B15B1AE}" type="presOf" srcId="{6987A2B0-552C-404B-8D5B-7605D0C0CE13}" destId="{55272A44-BB5A-460F-B8C8-A77EADDCE3B7}" srcOrd="0" destOrd="0" presId="urn:microsoft.com/office/officeart/2005/8/layout/orgChart1"/>
-    <dgm:cxn modelId="{A4652B70-B32A-460C-9EB6-F6CC4214B640}" type="presOf" srcId="{E88E6ED4-D476-49B0-A5A7-A8D227972BBB}" destId="{09D3FD01-1932-433E-8145-6138D9C96A2B}" srcOrd="0" destOrd="0" presId="urn:microsoft.com/office/officeart/2005/8/layout/orgChart1"/>
-    <dgm:cxn modelId="{9714A958-3E9B-4A67-94B6-16210E84C1DD}" type="presOf" srcId="{DFDF5657-5BB5-4C9A-829E-BE2423C8BB93}" destId="{B6E16F30-79BF-4169-B7C1-960F42E2588D}" srcOrd="0" destOrd="0" presId="urn:microsoft.com/office/officeart/2005/8/layout/orgChart1"/>
-    <dgm:cxn modelId="{137F14EA-C2AB-49C0-80A3-F6C9913FD87B}" srcId="{151DF0B3-32D1-43D5-9747-56DB5B024638}" destId="{5DE29087-4E07-4F69-AA37-8878D0A45268}" srcOrd="1" destOrd="0" parTransId="{DB55D422-76F7-4E19-A725-EBE9D7C9F295}" sibTransId="{412CD861-9E08-4EC6-8250-4CFA679E92E1}"/>
-    <dgm:cxn modelId="{A4227071-8FBE-4F82-B328-5F31AFCACF99}" type="presOf" srcId="{FC950CB0-B0C7-4D3E-BAE7-1CAD464F67F7}" destId="{874EF1AF-B2E3-47E5-B4D1-BA6BC8D3AEB2}" srcOrd="0" destOrd="0" presId="urn:microsoft.com/office/officeart/2005/8/layout/orgChart1"/>
-    <dgm:cxn modelId="{E6A41196-FC01-45E2-89CB-144889969098}" srcId="{D8BA8640-7DD6-46D9-914E-D08B18F16FFC}" destId="{D7E550EF-3D3A-4D7A-A069-3A94E1E3BC88}" srcOrd="0" destOrd="0" parTransId="{713F36B2-09E9-44F0-9382-567061858786}" sibTransId="{C33A102D-76E4-444F-893E-2E00F051EC51}"/>
-    <dgm:cxn modelId="{A42DFB37-060E-4591-8D10-D060011B88EE}" type="presOf" srcId="{AFCBCC0B-8C9C-420F-9BED-7B1F75C0173D}" destId="{79C84A5F-A535-465C-A2DF-D4D348F6285F}" srcOrd="1" destOrd="0" presId="urn:microsoft.com/office/officeart/2005/8/layout/orgChart1"/>
+    <dgm:cxn modelId="{DFB9A8BE-EC8B-4386-A2A1-BA5F04B72F14}" type="presOf" srcId="{151DF0B3-32D1-43D5-9747-56DB5B024638}" destId="{3FEF6B4D-8FE0-4368-A788-AE7E7C5DD708}" srcOrd="0" destOrd="0" presId="urn:microsoft.com/office/officeart/2005/8/layout/orgChart1"/>
     <dgm:cxn modelId="{F5F37697-F161-4959-9F6F-D9DA12A846EE}" srcId="{D7E550EF-3D3A-4D7A-A069-3A94E1E3BC88}" destId="{151DF0B3-32D1-43D5-9747-56DB5B024638}" srcOrd="5" destOrd="0" parTransId="{FC950CB0-B0C7-4D3E-BAE7-1CAD464F67F7}" sibTransId="{1E17EA48-B8CE-4D78-BF97-7640F9768A34}"/>
-    <dgm:cxn modelId="{7D2028D0-A6FF-4421-AC45-6F07A6B50BFC}" type="presOf" srcId="{151DF0B3-32D1-43D5-9747-56DB5B024638}" destId="{3FEF6B4D-8FE0-4368-A788-AE7E7C5DD708}" srcOrd="0" destOrd="0" presId="urn:microsoft.com/office/officeart/2005/8/layout/orgChart1"/>
-    <dgm:cxn modelId="{716E1916-94E5-4779-8AD1-F2594E904AB1}" type="presOf" srcId="{3D552559-8B88-44F3-8B25-08B313D38418}" destId="{CDA5F820-8905-460F-9EEA-08D87665BAE4}" srcOrd="1" destOrd="0" presId="urn:microsoft.com/office/officeart/2005/8/layout/orgChart1"/>
-    <dgm:cxn modelId="{B5F6AD9A-ECD7-4FDC-B3AC-41FC55627691}" type="presOf" srcId="{E88E6ED4-D476-49B0-A5A7-A8D227972BBB}" destId="{F46672B8-DAB3-4B22-9446-13FD41297DE7}" srcOrd="1" destOrd="0" presId="urn:microsoft.com/office/officeart/2005/8/layout/orgChart1"/>
-    <dgm:cxn modelId="{FA9F1D4B-F85C-4E1C-A088-66DF5D303F52}" type="presOf" srcId="{7D139BA5-02B8-4F69-9A1F-739149101076}" destId="{87E1B46B-D497-4BE2-8BF1-C5A88BEAE2A5}" srcOrd="0" destOrd="0" presId="urn:microsoft.com/office/officeart/2005/8/layout/orgChart1"/>
-    <dgm:cxn modelId="{E1EFBCD9-9F3F-4978-806C-9B3967B8C978}" type="presOf" srcId="{AB7BBC1B-44FA-4335-BE52-A811A5DB021B}" destId="{91BA4AE8-B8E7-4DDD-9505-68C487519175}" srcOrd="1" destOrd="0" presId="urn:microsoft.com/office/officeart/2005/8/layout/orgChart1"/>
-    <dgm:cxn modelId="{BBEB6449-24EF-44B9-967C-C4DFF886B956}" type="presOf" srcId="{5DE29087-4E07-4F69-AA37-8878D0A45268}" destId="{C937556D-08E5-4051-B45E-767A963792A1}" srcOrd="1" destOrd="0" presId="urn:microsoft.com/office/officeart/2005/8/layout/orgChart1"/>
-    <dgm:cxn modelId="{6E963A5B-9C85-421C-8AC1-88981B7AE66E}" type="presOf" srcId="{D7E550EF-3D3A-4D7A-A069-3A94E1E3BC88}" destId="{3284ACA9-A078-400C-AC9E-58AFA8610DBA}" srcOrd="1" destOrd="0" presId="urn:microsoft.com/office/officeart/2005/8/layout/orgChart1"/>
-    <dgm:cxn modelId="{9F3E9457-14C7-4DC6-9957-A20FD2021AFC}" type="presOf" srcId="{DF03FF82-8588-4721-8332-B2BB7F79BC68}" destId="{355EEF4C-A42A-4CAD-96B0-4883F10DC9FB}" srcOrd="0" destOrd="0" presId="urn:microsoft.com/office/officeart/2005/8/layout/orgChart1"/>
-    <dgm:cxn modelId="{63855C1E-A858-42A0-83AB-3CAF2F828DCC}" type="presOf" srcId="{ABFA1E0B-97FF-4EE1-B72F-F2583CD509B3}" destId="{44F416AD-74D3-49D6-884F-29251ED296C9}" srcOrd="0" destOrd="0" presId="urn:microsoft.com/office/officeart/2005/8/layout/orgChart1"/>
-    <dgm:cxn modelId="{04299566-482F-41E6-A588-0E09FBED3119}" type="presOf" srcId="{73CBEE91-7675-4C1A-B077-985AF1E6641C}" destId="{0EAF31D4-4115-4C11-845C-59FD7F455DEC}" srcOrd="0" destOrd="0" presId="urn:microsoft.com/office/officeart/2005/8/layout/orgChart1"/>
-    <dgm:cxn modelId="{BB0C661E-5E7D-4EC8-BF8D-BCEC8F1061D1}" type="presOf" srcId="{0570A15A-B6F0-4A75-AE46-E46E0F416ECF}" destId="{2E83DDC7-DCEC-41C7-8153-AD042B70D956}" srcOrd="0" destOrd="0" presId="urn:microsoft.com/office/officeart/2005/8/layout/orgChart1"/>
-    <dgm:cxn modelId="{BB689949-C3B3-45FF-ABD9-E304DE3D3B17}" type="presOf" srcId="{51D932B8-C7EC-43CA-B033-991D7DB71D1C}" destId="{EDBAC3ED-95A7-4733-BC1A-C0139E6A29CF}" srcOrd="0" destOrd="0" presId="urn:microsoft.com/office/officeart/2005/8/layout/orgChart1"/>
-    <dgm:cxn modelId="{2BEBACA9-CB3A-430E-AE0D-996B42AF65CE}" type="presOf" srcId="{6CDDAECC-D052-4371-9093-C12AA5FADD02}" destId="{2CF35114-8D98-4786-9E6B-FA104DDE62CB}" srcOrd="0" destOrd="0" presId="urn:microsoft.com/office/officeart/2005/8/layout/orgChart1"/>
-    <dgm:cxn modelId="{90E22D1A-967F-4706-9FEE-0A3144F21736}" type="presOf" srcId="{E32C80A6-B1B9-4CF0-B9DC-A746707F8CA2}" destId="{291416BF-D247-4F49-86BC-85CDB7385063}" srcOrd="0" destOrd="0" presId="urn:microsoft.com/office/officeart/2005/8/layout/orgChart1"/>
-    <dgm:cxn modelId="{F769DE1F-7AB3-4154-8A89-B407FC21256C}" type="presOf" srcId="{6987A2B0-552C-404B-8D5B-7605D0C0CE13}" destId="{FECFF0AD-B72B-4924-8991-AAA1AC82F042}" srcOrd="1" destOrd="0" presId="urn:microsoft.com/office/officeart/2005/8/layout/orgChart1"/>
-    <dgm:cxn modelId="{A6F1C27A-F1CE-4A38-9A15-942AAAE316EC}" type="presOf" srcId="{51D932B8-C7EC-43CA-B033-991D7DB71D1C}" destId="{513B4A7C-E635-4DBE-86C1-512A8CAA6B15}" srcOrd="1" destOrd="0" presId="urn:microsoft.com/office/officeart/2005/8/layout/orgChart1"/>
-    <dgm:cxn modelId="{56296D01-FFC5-4FDE-8D56-AE2023001931}" type="presOf" srcId="{708D657A-D0E7-4412-A8C2-C881BE22E244}" destId="{33B789BC-AF0E-423B-B7D6-8438B9715157}" srcOrd="1" destOrd="0" presId="urn:microsoft.com/office/officeart/2005/8/layout/orgChart1"/>
-    <dgm:cxn modelId="{F868CBB3-FAF7-43E5-A95C-31DDA56D73C7}" type="presOf" srcId="{53D00769-BC6B-420C-92BC-7F1C80AC142B}" destId="{754499E3-5E97-48DA-90CE-0C9443D62730}" srcOrd="0" destOrd="0" presId="urn:microsoft.com/office/officeart/2005/8/layout/orgChart1"/>
-    <dgm:cxn modelId="{4C81E6D5-8F1E-489C-AFD1-8E706F620B95}" type="presOf" srcId="{D8BA8640-7DD6-46D9-914E-D08B18F16FFC}" destId="{02755DC6-DA7E-438B-9AC4-E16B561F765E}" srcOrd="0" destOrd="0" presId="urn:microsoft.com/office/officeart/2005/8/layout/orgChart1"/>
-    <dgm:cxn modelId="{F045F843-D434-4CD4-BFDD-EB8FBA86C45E}" type="presOf" srcId="{AFCBCC0B-8C9C-420F-9BED-7B1F75C0173D}" destId="{C9186B26-72F2-4F1B-AA75-31B93CFEC200}" srcOrd="0" destOrd="0" presId="urn:microsoft.com/office/officeart/2005/8/layout/orgChart1"/>
-    <dgm:cxn modelId="{CFF174D3-828F-4655-9A0B-B235FE9041DD}" srcId="{3D552559-8B88-44F3-8B25-08B313D38418}" destId="{220080E8-E4AB-4FB8-92D6-6C99412A5795}" srcOrd="0" destOrd="0" parTransId="{7D139BA5-02B8-4F69-9A1F-739149101076}" sibTransId="{524824EC-DD77-4852-B16F-65B4877227C8}"/>
-    <dgm:cxn modelId="{5B91CAA0-0014-44D4-934C-7044C0D073F9}" type="presOf" srcId="{F8478645-BC1C-4ED4-AE88-491C293744A7}" destId="{3EA9CD44-4EFF-4C0D-804E-3B6AE82C9660}" srcOrd="1" destOrd="0" presId="urn:microsoft.com/office/officeart/2005/8/layout/orgChart1"/>
-    <dgm:cxn modelId="{67741C3C-4D7E-48D1-9107-CA9B03267CE3}" type="presOf" srcId="{948FC518-92E4-4141-9AE9-372E74461D29}" destId="{50FE9208-A1C8-424A-874D-1808F64D4531}" srcOrd="1" destOrd="0" presId="urn:microsoft.com/office/officeart/2005/8/layout/orgChart1"/>
-    <dgm:cxn modelId="{12A3ECD7-1AEC-46BE-B255-8FF781672FA8}" type="presOf" srcId="{948FC518-92E4-4141-9AE9-372E74461D29}" destId="{884185A0-D851-4E8A-ABE0-7622E9F2C032}" srcOrd="0" destOrd="0" presId="urn:microsoft.com/office/officeart/2005/8/layout/orgChart1"/>
-    <dgm:cxn modelId="{C8170A4B-9EB7-4B0D-A154-BCBB3EBAA5C2}" type="presOf" srcId="{D7E550EF-3D3A-4D7A-A069-3A94E1E3BC88}" destId="{1AB17084-C907-4668-87B9-DA85B3E81A87}" srcOrd="0" destOrd="0" presId="urn:microsoft.com/office/officeart/2005/8/layout/orgChart1"/>
-    <dgm:cxn modelId="{942B1BF4-B953-4F69-9B59-36D11E670868}" srcId="{E32C80A6-B1B9-4CF0-B9DC-A746707F8CA2}" destId="{51D932B8-C7EC-43CA-B033-991D7DB71D1C}" srcOrd="0" destOrd="0" parTransId="{0570A15A-B6F0-4A75-AE46-E46E0F416ECF}" sibTransId="{43F49FF3-A62D-4164-9DF1-0CE57576F4C1}"/>
+    <dgm:cxn modelId="{A8A214E9-6E5E-4B76-85F6-26AB1889A481}" type="presOf" srcId="{708D657A-D0E7-4412-A8C2-C881BE22E244}" destId="{FAD712BB-7D82-4FA2-8CBC-E209D3B81303}" srcOrd="0" destOrd="0" presId="urn:microsoft.com/office/officeart/2005/8/layout/orgChart1"/>
     <dgm:cxn modelId="{98E80AEF-10A5-4C27-87FD-5D60E9826BB2}" srcId="{E88E6ED4-D476-49B0-A5A7-A8D227972BBB}" destId="{708D657A-D0E7-4412-A8C2-C881BE22E244}" srcOrd="1" destOrd="0" parTransId="{BEF288B6-8190-4C05-8E85-F32AE68086B6}" sibTransId="{88EE06B4-73BB-4D1C-8914-66AF69208883}"/>
-    <dgm:cxn modelId="{5C095284-1C0D-41DA-92B4-3B67ED32D7B4}" type="presOf" srcId="{BEF288B6-8190-4C05-8E85-F32AE68086B6}" destId="{CFB7005D-5E59-4491-8FC3-5F62AE88F7D9}" srcOrd="0" destOrd="0" presId="urn:microsoft.com/office/officeart/2005/8/layout/orgChart1"/>
-    <dgm:cxn modelId="{FFD54C5D-6284-4EBD-AF2B-134B71D37D53}" type="presOf" srcId="{AE54AF21-E00A-4D0B-B366-DB3A7BC9289F}" destId="{B7B9DBCA-D1A7-4656-B647-953CE3936849}" srcOrd="0" destOrd="0" presId="urn:microsoft.com/office/officeart/2005/8/layout/orgChart1"/>
-    <dgm:cxn modelId="{6406267B-9621-4B59-93E2-E480E756C49E}" srcId="{D7E550EF-3D3A-4D7A-A069-3A94E1E3BC88}" destId="{3D552559-8B88-44F3-8B25-08B313D38418}" srcOrd="3" destOrd="0" parTransId="{53D00769-BC6B-420C-92BC-7F1C80AC142B}" sibTransId="{230B559E-6D76-471C-B2BF-72ECEBB9B131}"/>
-    <dgm:cxn modelId="{7CE9BC25-3F0A-4CA0-9B4A-E387702CB37A}" type="presOf" srcId="{3278A370-4A74-4393-ABE9-F46295FD865E}" destId="{48F5B201-3726-48F8-8E74-586117F26CDB}" srcOrd="0" destOrd="0" presId="urn:microsoft.com/office/officeart/2005/8/layout/orgChart1"/>
-    <dgm:cxn modelId="{5237B086-311D-4A99-9FE2-3DF2A9732170}" type="presOf" srcId="{33AB10F5-60AA-428B-A7FB-F521BA49BC9E}" destId="{DA604A13-451E-41AC-ACF6-3AC28F45B265}" srcOrd="0" destOrd="0" presId="urn:microsoft.com/office/officeart/2005/8/layout/orgChart1"/>
-    <dgm:cxn modelId="{E24CC509-EBF0-4FF2-8790-79665292CFF3}" type="presOf" srcId="{220080E8-E4AB-4FB8-92D6-6C99412A5795}" destId="{A1685A6C-B992-429A-B432-A9DDF9AB3182}" srcOrd="0" destOrd="0" presId="urn:microsoft.com/office/officeart/2005/8/layout/orgChart1"/>
-    <dgm:cxn modelId="{E5C9D5B4-1C6C-4410-92C8-45E9096E993A}" type="presOf" srcId="{220080E8-E4AB-4FB8-92D6-6C99412A5795}" destId="{967AE77B-2AC9-4CF9-BB74-A7FC60FEAC07}" srcOrd="1" destOrd="0" presId="urn:microsoft.com/office/officeart/2005/8/layout/orgChart1"/>
-    <dgm:cxn modelId="{19330456-1029-48DA-96FA-EA9279AEAE6F}" type="presOf" srcId="{DFDF5657-5BB5-4C9A-829E-BE2423C8BB93}" destId="{156015DB-1392-47F6-8149-70D555D2E9AC}" srcOrd="1" destOrd="0" presId="urn:microsoft.com/office/officeart/2005/8/layout/orgChart1"/>
-    <dgm:cxn modelId="{8725031E-92C2-4666-AE04-6747E520EF46}" srcId="{D7E550EF-3D3A-4D7A-A069-3A94E1E3BC88}" destId="{AFCBCC0B-8C9C-420F-9BED-7B1F75C0173D}" srcOrd="0" destOrd="0" parTransId="{6CDDAECC-D052-4371-9093-C12AA5FADD02}" sibTransId="{01A3B6A0-3657-4EA8-B2DB-04B15AB89469}"/>
-    <dgm:cxn modelId="{40113612-C6BA-462D-9ACB-5947B7217A33}" type="presOf" srcId="{1FBAAA08-5653-44C8-BFD5-9E3446044735}" destId="{D33E36DC-E5F0-4617-AB8B-EF35113A78F4}" srcOrd="1" destOrd="0" presId="urn:microsoft.com/office/officeart/2005/8/layout/orgChart1"/>
-    <dgm:cxn modelId="{36F72337-AC96-44F1-ACFB-910BB695B0E6}" srcId="{3D552559-8B88-44F3-8B25-08B313D38418}" destId="{AB7BBC1B-44FA-4335-BE52-A811A5DB021B}" srcOrd="1" destOrd="0" parTransId="{ABFA1E0B-97FF-4EE1-B72F-F2583CD509B3}" sibTransId="{D4C74F80-95DD-423A-AF75-7339BBDD05C1}"/>
-    <dgm:cxn modelId="{74377FB4-C75D-4D3B-BD7D-06B953DF6642}" type="presOf" srcId="{151DF0B3-32D1-43D5-9747-56DB5B024638}" destId="{BE3DD7A7-4214-4800-9E6B-FDE4FC309CD1}" srcOrd="1" destOrd="0" presId="urn:microsoft.com/office/officeart/2005/8/layout/orgChart1"/>
-    <dgm:cxn modelId="{B1A4783D-64B5-48F9-BCAC-1C59D5FC3AD5}" type="presOf" srcId="{CB22EC09-5BA3-44E0-AA6A-B6B97E33569D}" destId="{86EC3AD9-1E85-46B8-B4D7-29AB73F41E57}" srcOrd="0" destOrd="0" presId="urn:microsoft.com/office/officeart/2005/8/layout/orgChart1"/>
-    <dgm:cxn modelId="{0D250C65-6EAE-4883-9D27-C8AC0AB30AAD}" type="presOf" srcId="{DB55D422-76F7-4E19-A725-EBE9D7C9F295}" destId="{1B88D25B-8808-48D7-A96A-3CA3A8072BD2}" srcOrd="0" destOrd="0" presId="urn:microsoft.com/office/officeart/2005/8/layout/orgChart1"/>
-    <dgm:cxn modelId="{836F106F-24CB-4E7C-B901-13ED25E7745B}" srcId="{D7E550EF-3D3A-4D7A-A069-3A94E1E3BC88}" destId="{1FBAAA08-5653-44C8-BFD5-9E3446044735}" srcOrd="2" destOrd="0" parTransId="{1D80803C-D8C3-4769-BEB0-278DA5690F7E}" sibTransId="{2AD18684-DF10-4B9C-B283-6F788CAD9337}"/>
-    <dgm:cxn modelId="{4D2A89AF-9906-4A44-88A8-49E691011F98}" type="presOf" srcId="{1D80803C-D8C3-4769-BEB0-278DA5690F7E}" destId="{AA90C5B8-F9CC-491F-A7CF-24EA01996D1E}" srcOrd="0" destOrd="0" presId="urn:microsoft.com/office/officeart/2005/8/layout/orgChart1"/>
-    <dgm:cxn modelId="{4F4B33F3-8895-4EFC-BE52-8D91DC787E84}" type="presOf" srcId="{E32C80A6-B1B9-4CF0-B9DC-A746707F8CA2}" destId="{3F67F355-0FA3-4A02-AD0A-C673B2F7DD96}" srcOrd="1" destOrd="0" presId="urn:microsoft.com/office/officeart/2005/8/layout/orgChart1"/>
-    <dgm:cxn modelId="{BC9F987D-EB46-4D92-A90E-DA5DCBA5B1A9}" type="presParOf" srcId="{02755DC6-DA7E-438B-9AC4-E16B561F765E}" destId="{932E188E-A331-495D-A64F-7AF0A82C926E}" srcOrd="0" destOrd="0" presId="urn:microsoft.com/office/officeart/2005/8/layout/orgChart1"/>
-    <dgm:cxn modelId="{E67B4784-FE58-4BCD-AAB0-E69CAC60BB8A}" type="presParOf" srcId="{932E188E-A331-495D-A64F-7AF0A82C926E}" destId="{55768425-ED5A-4779-9535-B090D73937BD}" srcOrd="0" destOrd="0" presId="urn:microsoft.com/office/officeart/2005/8/layout/orgChart1"/>
-    <dgm:cxn modelId="{62BE1005-7B71-4A53-A62C-401421F06319}" type="presParOf" srcId="{55768425-ED5A-4779-9535-B090D73937BD}" destId="{1AB17084-C907-4668-87B9-DA85B3E81A87}" srcOrd="0" destOrd="0" presId="urn:microsoft.com/office/officeart/2005/8/layout/orgChart1"/>
-    <dgm:cxn modelId="{E844F6BA-1CF0-4CF1-BA3F-1F6D9CA91EBB}" type="presParOf" srcId="{55768425-ED5A-4779-9535-B090D73937BD}" destId="{3284ACA9-A078-400C-AC9E-58AFA8610DBA}" srcOrd="1" destOrd="0" presId="urn:microsoft.com/office/officeart/2005/8/layout/orgChart1"/>
-    <dgm:cxn modelId="{B10EF2F0-5CED-4664-9A00-521397CD438C}" type="presParOf" srcId="{932E188E-A331-495D-A64F-7AF0A82C926E}" destId="{5E100A7B-B13A-46C9-9E0A-0E5BFE5516A1}" srcOrd="1" destOrd="0" presId="urn:microsoft.com/office/officeart/2005/8/layout/orgChart1"/>
-    <dgm:cxn modelId="{6102D637-E5D6-48F9-8087-8DA284B1070E}" type="presParOf" srcId="{5E100A7B-B13A-46C9-9E0A-0E5BFE5516A1}" destId="{2CF35114-8D98-4786-9E6B-FA104DDE62CB}" srcOrd="0" destOrd="0" presId="urn:microsoft.com/office/officeart/2005/8/layout/orgChart1"/>
-    <dgm:cxn modelId="{6E180A2C-D5AD-41EE-BD26-98B2DB7798A6}" type="presParOf" srcId="{5E100A7B-B13A-46C9-9E0A-0E5BFE5516A1}" destId="{2074FE73-3BE8-46D9-9EE1-82DA9A3174F6}" srcOrd="1" destOrd="0" presId="urn:microsoft.com/office/officeart/2005/8/layout/orgChart1"/>
-    <dgm:cxn modelId="{E34A2AC9-0057-4EA0-8064-F5DF84A17604}" type="presParOf" srcId="{2074FE73-3BE8-46D9-9EE1-82DA9A3174F6}" destId="{E9B7BD48-6FE7-4ADA-88D4-D5CE9A411C1C}" srcOrd="0" destOrd="0" presId="urn:microsoft.com/office/officeart/2005/8/layout/orgChart1"/>
-    <dgm:cxn modelId="{34668084-AC80-4022-825B-7E75FD3A2C15}" type="presParOf" srcId="{E9B7BD48-6FE7-4ADA-88D4-D5CE9A411C1C}" destId="{C9186B26-72F2-4F1B-AA75-31B93CFEC200}" srcOrd="0" destOrd="0" presId="urn:microsoft.com/office/officeart/2005/8/layout/orgChart1"/>
-    <dgm:cxn modelId="{CF91CC5F-A07E-4CED-9CAA-C0344589130A}" type="presParOf" srcId="{E9B7BD48-6FE7-4ADA-88D4-D5CE9A411C1C}" destId="{79C84A5F-A535-465C-A2DF-D4D348F6285F}" srcOrd="1" destOrd="0" presId="urn:microsoft.com/office/officeart/2005/8/layout/orgChart1"/>
-    <dgm:cxn modelId="{EEFB4B1E-68AF-4641-A969-BAFC8D01AFA7}" type="presParOf" srcId="{2074FE73-3BE8-46D9-9EE1-82DA9A3174F6}" destId="{CE2D7657-6211-4DE6-9AC4-62D5DB4F59F1}" srcOrd="1" destOrd="0" presId="urn:microsoft.com/office/officeart/2005/8/layout/orgChart1"/>
-    <dgm:cxn modelId="{5BDF5AF0-A302-4279-98BF-B331CFDC0D54}" type="presParOf" srcId="{2074FE73-3BE8-46D9-9EE1-82DA9A3174F6}" destId="{54085043-A66A-4851-BF39-6C102532D55B}" srcOrd="2" destOrd="0" presId="urn:microsoft.com/office/officeart/2005/8/layout/orgChart1"/>
-    <dgm:cxn modelId="{DD046F3F-47DC-4821-A929-38FF40ABBAC7}" type="presParOf" srcId="{5E100A7B-B13A-46C9-9E0A-0E5BFE5516A1}" destId="{B7B9DBCA-D1A7-4656-B647-953CE3936849}" srcOrd="2" destOrd="0" presId="urn:microsoft.com/office/officeart/2005/8/layout/orgChart1"/>
-    <dgm:cxn modelId="{7539A42D-8448-4600-B449-8C0D76EF879E}" type="presParOf" srcId="{5E100A7B-B13A-46C9-9E0A-0E5BFE5516A1}" destId="{8A9509A5-50EF-4D9A-A6A2-EBE84E2A6964}" srcOrd="3" destOrd="0" presId="urn:microsoft.com/office/officeart/2005/8/layout/orgChart1"/>
-    <dgm:cxn modelId="{1380D4D7-A552-4F59-945A-FE2097B2685C}" type="presParOf" srcId="{8A9509A5-50EF-4D9A-A6A2-EBE84E2A6964}" destId="{110BD830-8FA2-4CA1-ADE6-743AE29DADE0}" srcOrd="0" destOrd="0" presId="urn:microsoft.com/office/officeart/2005/8/layout/orgChart1"/>
-    <dgm:cxn modelId="{41A2E1D2-78AC-4009-B87C-5EC366847D9C}" type="presParOf" srcId="{110BD830-8FA2-4CA1-ADE6-743AE29DADE0}" destId="{291416BF-D247-4F49-86BC-85CDB7385063}" srcOrd="0" destOrd="0" presId="urn:microsoft.com/office/officeart/2005/8/layout/orgChart1"/>
-    <dgm:cxn modelId="{FDCFF82E-5A73-4391-802A-EC6584AEF175}" type="presParOf" srcId="{110BD830-8FA2-4CA1-ADE6-743AE29DADE0}" destId="{3F67F355-0FA3-4A02-AD0A-C673B2F7DD96}" srcOrd="1" destOrd="0" presId="urn:microsoft.com/office/officeart/2005/8/layout/orgChart1"/>
-    <dgm:cxn modelId="{276B11D3-889E-4127-A0CD-7D25E619A3D5}" type="presParOf" srcId="{8A9509A5-50EF-4D9A-A6A2-EBE84E2A6964}" destId="{44DD62AB-C49E-4B07-A444-D1DF031DA15D}" srcOrd="1" destOrd="0" presId="urn:microsoft.com/office/officeart/2005/8/layout/orgChart1"/>
-    <dgm:cxn modelId="{798AFF6A-E16D-4BEF-9DCE-647BC40A146C}" type="presParOf" srcId="{44DD62AB-C49E-4B07-A444-D1DF031DA15D}" destId="{2E83DDC7-DCEC-41C7-8153-AD042B70D956}" srcOrd="0" destOrd="0" presId="urn:microsoft.com/office/officeart/2005/8/layout/orgChart1"/>
-    <dgm:cxn modelId="{34345D04-C334-4FAB-AFF7-13AC20DB8FC2}" type="presParOf" srcId="{44DD62AB-C49E-4B07-A444-D1DF031DA15D}" destId="{86DFCFED-84D1-48C8-9645-82B78058E42F}" srcOrd="1" destOrd="0" presId="urn:microsoft.com/office/officeart/2005/8/layout/orgChart1"/>
-    <dgm:cxn modelId="{28766D7E-6CC8-42AF-BD7A-1F0A97700CD5}" type="presParOf" srcId="{86DFCFED-84D1-48C8-9645-82B78058E42F}" destId="{6E68D5FC-BDD7-48E4-932F-4A3760D03DAA}" srcOrd="0" destOrd="0" presId="urn:microsoft.com/office/officeart/2005/8/layout/orgChart1"/>
-    <dgm:cxn modelId="{99F5CA32-A23E-4CB3-9441-0A9D0854FD6A}" type="presParOf" srcId="{6E68D5FC-BDD7-48E4-932F-4A3760D03DAA}" destId="{EDBAC3ED-95A7-4733-BC1A-C0139E6A29CF}" srcOrd="0" destOrd="0" presId="urn:microsoft.com/office/officeart/2005/8/layout/orgChart1"/>
-    <dgm:cxn modelId="{E4AD31A3-A015-41D0-B7E3-BC3824D86B22}" type="presParOf" srcId="{6E68D5FC-BDD7-48E4-932F-4A3760D03DAA}" destId="{513B4A7C-E635-4DBE-86C1-512A8CAA6B15}" srcOrd="1" destOrd="0" presId="urn:microsoft.com/office/officeart/2005/8/layout/orgChart1"/>
-    <dgm:cxn modelId="{043C4B49-2463-4007-8095-64A5EFAB6A35}" type="presParOf" srcId="{86DFCFED-84D1-48C8-9645-82B78058E42F}" destId="{947F8703-426D-4995-A6E5-912125524996}" srcOrd="1" destOrd="0" presId="urn:microsoft.com/office/officeart/2005/8/layout/orgChart1"/>
-    <dgm:cxn modelId="{794FAE57-11CD-4CBB-B4EC-57EAE051360A}" type="presParOf" srcId="{86DFCFED-84D1-48C8-9645-82B78058E42F}" destId="{B1C7075C-652A-40A5-99C9-A97AA7AA9969}" srcOrd="2" destOrd="0" presId="urn:microsoft.com/office/officeart/2005/8/layout/orgChart1"/>
-    <dgm:cxn modelId="{C75CF22B-9D44-406E-B5F9-3C0C09E58E92}" type="presParOf" srcId="{44DD62AB-C49E-4B07-A444-D1DF031DA15D}" destId="{48F5B201-3726-48F8-8E74-586117F26CDB}" srcOrd="2" destOrd="0" presId="urn:microsoft.com/office/officeart/2005/8/layout/orgChart1"/>
-    <dgm:cxn modelId="{AAF6CF71-F0BF-48CC-A72F-F2DC2A963FE7}" type="presParOf" srcId="{44DD62AB-C49E-4B07-A444-D1DF031DA15D}" destId="{68F09AF2-DB0B-4FBA-8214-D205CDE8C8FD}" srcOrd="3" destOrd="0" presId="urn:microsoft.com/office/officeart/2005/8/layout/orgChart1"/>
-    <dgm:cxn modelId="{D35C667C-EABF-46C0-BE95-07F655A3FE6B}" type="presParOf" srcId="{68F09AF2-DB0B-4FBA-8214-D205CDE8C8FD}" destId="{C38C857A-7F86-480E-B1FD-D3018012564A}" srcOrd="0" destOrd="0" presId="urn:microsoft.com/office/officeart/2005/8/layout/orgChart1"/>
-    <dgm:cxn modelId="{ACF182D0-EA27-4EE9-A8D0-DFB93600FDB3}" type="presParOf" srcId="{C38C857A-7F86-480E-B1FD-D3018012564A}" destId="{A2815B6E-D326-43B0-A571-334321A341C6}" srcOrd="0" destOrd="0" presId="urn:microsoft.com/office/officeart/2005/8/layout/orgChart1"/>
-    <dgm:cxn modelId="{AF095D1B-1209-4720-8A41-D0A0CF62FFFC}" type="presParOf" srcId="{C38C857A-7F86-480E-B1FD-D3018012564A}" destId="{3EA9CD44-4EFF-4C0D-804E-3B6AE82C9660}" srcOrd="1" destOrd="0" presId="urn:microsoft.com/office/officeart/2005/8/layout/orgChart1"/>
-    <dgm:cxn modelId="{C4913767-8759-4891-A3CD-1210AA6B16DC}" type="presParOf" srcId="{68F09AF2-DB0B-4FBA-8214-D205CDE8C8FD}" destId="{FA1B6E55-12EB-4DEB-AB41-9C25906978B8}" srcOrd="1" destOrd="0" presId="urn:microsoft.com/office/officeart/2005/8/layout/orgChart1"/>
-    <dgm:cxn modelId="{04247ADE-53B6-4CEB-9E7C-2FBB8A2AB18D}" type="presParOf" srcId="{68F09AF2-DB0B-4FBA-8214-D205CDE8C8FD}" destId="{3E324CDB-7CC6-451B-9D19-A085022DAFC0}" srcOrd="2" destOrd="0" presId="urn:microsoft.com/office/officeart/2005/8/layout/orgChart1"/>
-    <dgm:cxn modelId="{904F172F-5604-436F-9FEB-F2005CE85963}" type="presParOf" srcId="{8A9509A5-50EF-4D9A-A6A2-EBE84E2A6964}" destId="{A954CA73-78D7-4B5E-AF63-3010068F1530}" srcOrd="2" destOrd="0" presId="urn:microsoft.com/office/officeart/2005/8/layout/orgChart1"/>
-    <dgm:cxn modelId="{EEADCB6A-2FD1-47F3-B4E6-D56272720CBD}" type="presParOf" srcId="{5E100A7B-B13A-46C9-9E0A-0E5BFE5516A1}" destId="{AA90C5B8-F9CC-491F-A7CF-24EA01996D1E}" srcOrd="4" destOrd="0" presId="urn:microsoft.com/office/officeart/2005/8/layout/orgChart1"/>
-    <dgm:cxn modelId="{0437BFD8-6D78-4A79-A51F-5112C2BA91CB}" type="presParOf" srcId="{5E100A7B-B13A-46C9-9E0A-0E5BFE5516A1}" destId="{427082B4-2159-4C8B-91C4-F330FF9567C3}" srcOrd="5" destOrd="0" presId="urn:microsoft.com/office/officeart/2005/8/layout/orgChart1"/>
-    <dgm:cxn modelId="{B6CAF328-3EB5-47B3-B321-5624C516A9F8}" type="presParOf" srcId="{427082B4-2159-4C8B-91C4-F330FF9567C3}" destId="{5200A8F9-D7AD-42A6-ADC6-F533E58CCF77}" srcOrd="0" destOrd="0" presId="urn:microsoft.com/office/officeart/2005/8/layout/orgChart1"/>
-    <dgm:cxn modelId="{45E2BD46-E0DE-4E6E-A77C-BF0157BF42AC}" type="presParOf" srcId="{5200A8F9-D7AD-42A6-ADC6-F533E58CCF77}" destId="{CF5A844E-108F-49E9-865F-D1485D68B26C}" srcOrd="0" destOrd="0" presId="urn:microsoft.com/office/officeart/2005/8/layout/orgChart1"/>
-    <dgm:cxn modelId="{0BA0D54D-BB81-4346-A7B2-2B28FEDC9177}" type="presParOf" srcId="{5200A8F9-D7AD-42A6-ADC6-F533E58CCF77}" destId="{D33E36DC-E5F0-4617-AB8B-EF35113A78F4}" srcOrd="1" destOrd="0" presId="urn:microsoft.com/office/officeart/2005/8/layout/orgChart1"/>
-    <dgm:cxn modelId="{185ABE9F-1A9B-4E6C-8963-A558AAB6A722}" type="presParOf" srcId="{427082B4-2159-4C8B-91C4-F330FF9567C3}" destId="{461A7D4E-FDF3-4AFC-835E-1BA66C427888}" srcOrd="1" destOrd="0" presId="urn:microsoft.com/office/officeart/2005/8/layout/orgChart1"/>
-    <dgm:cxn modelId="{1EFD8F42-B2F9-4604-BD30-FA0FAB6F8CFD}" type="presParOf" srcId="{461A7D4E-FDF3-4AFC-835E-1BA66C427888}" destId="{0EAF31D4-4115-4C11-845C-59FD7F455DEC}" srcOrd="0" destOrd="0" presId="urn:microsoft.com/office/officeart/2005/8/layout/orgChart1"/>
-    <dgm:cxn modelId="{B667DB81-F664-49FE-AE9F-EC2F8042605F}" type="presParOf" srcId="{461A7D4E-FDF3-4AFC-835E-1BA66C427888}" destId="{AF5B811B-CE82-4A4A-95B4-517A096FF62B}" srcOrd="1" destOrd="0" presId="urn:microsoft.com/office/officeart/2005/8/layout/orgChart1"/>
-    <dgm:cxn modelId="{240814C9-A3B3-42A7-9DAA-E6828860C3FC}" type="presParOf" srcId="{AF5B811B-CE82-4A4A-95B4-517A096FF62B}" destId="{1D1E8BAF-4BF2-422D-A1E5-A21790E53814}" srcOrd="0" destOrd="0" presId="urn:microsoft.com/office/officeart/2005/8/layout/orgChart1"/>
-    <dgm:cxn modelId="{0AD600C0-D6C6-4429-8B3E-4DA9E1239FA6}" type="presParOf" srcId="{1D1E8BAF-4BF2-422D-A1E5-A21790E53814}" destId="{55272A44-BB5A-460F-B8C8-A77EADDCE3B7}" srcOrd="0" destOrd="0" presId="urn:microsoft.com/office/officeart/2005/8/layout/orgChart1"/>
-    <dgm:cxn modelId="{D7518BB1-9C5C-49A0-B1F4-47DE4A437A08}" type="presParOf" srcId="{1D1E8BAF-4BF2-422D-A1E5-A21790E53814}" destId="{FECFF0AD-B72B-4924-8991-AAA1AC82F042}" srcOrd="1" destOrd="0" presId="urn:microsoft.com/office/officeart/2005/8/layout/orgChart1"/>
-    <dgm:cxn modelId="{56F8C84C-1359-488B-94DB-621D49B74F75}" type="presParOf" srcId="{AF5B811B-CE82-4A4A-95B4-517A096FF62B}" destId="{2E3139A3-40A1-4DAB-8DCA-A45322F26096}" srcOrd="1" destOrd="0" presId="urn:microsoft.com/office/officeart/2005/8/layout/orgChart1"/>
-    <dgm:cxn modelId="{AEE07A61-D089-4843-96AA-DFDBF3952CDF}" type="presParOf" srcId="{AF5B811B-CE82-4A4A-95B4-517A096FF62B}" destId="{79C1E0AD-48A8-4EEE-9C0F-AC3C6AB805D8}" srcOrd="2" destOrd="0" presId="urn:microsoft.com/office/officeart/2005/8/layout/orgChart1"/>
-    <dgm:cxn modelId="{9F838B9B-C897-4304-AE2D-99D2519ED94D}" type="presParOf" srcId="{427082B4-2159-4C8B-91C4-F330FF9567C3}" destId="{254D5D65-2287-4F41-AB7A-939B18C62482}" srcOrd="2" destOrd="0" presId="urn:microsoft.com/office/officeart/2005/8/layout/orgChart1"/>
-    <dgm:cxn modelId="{A117361E-7611-4F56-9121-519C7D7ED81C}" type="presParOf" srcId="{5E100A7B-B13A-46C9-9E0A-0E5BFE5516A1}" destId="{754499E3-5E97-48DA-90CE-0C9443D62730}" srcOrd="6" destOrd="0" presId="urn:microsoft.com/office/officeart/2005/8/layout/orgChart1"/>
-    <dgm:cxn modelId="{37AEE673-42EE-4340-B72D-8BDE328167C8}" type="presParOf" srcId="{5E100A7B-B13A-46C9-9E0A-0E5BFE5516A1}" destId="{7C7B555A-23EF-4F55-9D8A-37B44C188A49}" srcOrd="7" destOrd="0" presId="urn:microsoft.com/office/officeart/2005/8/layout/orgChart1"/>
-    <dgm:cxn modelId="{2850C1D0-07E5-4A31-B55F-3E85AC087825}" type="presParOf" srcId="{7C7B555A-23EF-4F55-9D8A-37B44C188A49}" destId="{CECF7E15-F61B-44DE-8FFC-FC642D3A8391}" srcOrd="0" destOrd="0" presId="urn:microsoft.com/office/officeart/2005/8/layout/orgChart1"/>
-    <dgm:cxn modelId="{6823BBA6-C27B-47B5-B225-4E739709FA70}" type="presParOf" srcId="{CECF7E15-F61B-44DE-8FFC-FC642D3A8391}" destId="{EE6EAC87-6FE9-4A55-ADFF-94ED1D7E1F9B}" srcOrd="0" destOrd="0" presId="urn:microsoft.com/office/officeart/2005/8/layout/orgChart1"/>
-    <dgm:cxn modelId="{FFE9E63C-1DD7-41A6-9A71-0F7C040308C4}" type="presParOf" srcId="{CECF7E15-F61B-44DE-8FFC-FC642D3A8391}" destId="{CDA5F820-8905-460F-9EEA-08D87665BAE4}" srcOrd="1" destOrd="0" presId="urn:microsoft.com/office/officeart/2005/8/layout/orgChart1"/>
-    <dgm:cxn modelId="{F7D63810-24CA-435D-8D79-E6D46DB2BC57}" type="presParOf" srcId="{7C7B555A-23EF-4F55-9D8A-37B44C188A49}" destId="{FC8717DB-75E8-4D8F-B1B6-AD296F658DE6}" srcOrd="1" destOrd="0" presId="urn:microsoft.com/office/officeart/2005/8/layout/orgChart1"/>
-    <dgm:cxn modelId="{967C0952-1E37-499F-BAF3-685C75AC6492}" type="presParOf" srcId="{FC8717DB-75E8-4D8F-B1B6-AD296F658DE6}" destId="{87E1B46B-D497-4BE2-8BF1-C5A88BEAE2A5}" srcOrd="0" destOrd="0" presId="urn:microsoft.com/office/officeart/2005/8/layout/orgChart1"/>
-    <dgm:cxn modelId="{67F652E8-36BB-44D1-9B4B-B43F2BB07867}" type="presParOf" srcId="{FC8717DB-75E8-4D8F-B1B6-AD296F658DE6}" destId="{989F62F3-53CF-4AE3-B98B-0FB41F0F32E1}" srcOrd="1" destOrd="0" presId="urn:microsoft.com/office/officeart/2005/8/layout/orgChart1"/>
-    <dgm:cxn modelId="{1ACD92BD-76AE-4B49-AEE4-C16EBA9429D9}" type="presParOf" srcId="{989F62F3-53CF-4AE3-B98B-0FB41F0F32E1}" destId="{3D38162F-FEE6-4921-97F7-CEF760CB402F}" srcOrd="0" destOrd="0" presId="urn:microsoft.com/office/officeart/2005/8/layout/orgChart1"/>
-    <dgm:cxn modelId="{FDE87ED7-CBB1-48EB-953A-5C38C3AEA8E2}" type="presParOf" srcId="{3D38162F-FEE6-4921-97F7-CEF760CB402F}" destId="{A1685A6C-B992-429A-B432-A9DDF9AB3182}" srcOrd="0" destOrd="0" presId="urn:microsoft.com/office/officeart/2005/8/layout/orgChart1"/>
-    <dgm:cxn modelId="{ABFD1214-822C-4F13-99AF-AF8B88E39BF0}" type="presParOf" srcId="{3D38162F-FEE6-4921-97F7-CEF760CB402F}" destId="{967AE77B-2AC9-4CF9-BB74-A7FC60FEAC07}" srcOrd="1" destOrd="0" presId="urn:microsoft.com/office/officeart/2005/8/layout/orgChart1"/>
-    <dgm:cxn modelId="{5044C641-63E3-449F-9856-6255FBBF5AD2}" type="presParOf" srcId="{989F62F3-53CF-4AE3-B98B-0FB41F0F32E1}" destId="{8AB74CA6-340F-4595-961B-E1D57654ED9A}" srcOrd="1" destOrd="0" presId="urn:microsoft.com/office/officeart/2005/8/layout/orgChart1"/>
-    <dgm:cxn modelId="{981281E3-4454-4BE5-AE23-825762E836D9}" type="presParOf" srcId="{989F62F3-53CF-4AE3-B98B-0FB41F0F32E1}" destId="{8057B13F-1972-42C1-A205-517D5C9E689F}" srcOrd="2" destOrd="0" presId="urn:microsoft.com/office/officeart/2005/8/layout/orgChart1"/>
-    <dgm:cxn modelId="{8B0480A1-E31B-438D-8CB0-E3C126E2E75A}" type="presParOf" srcId="{FC8717DB-75E8-4D8F-B1B6-AD296F658DE6}" destId="{44F416AD-74D3-49D6-884F-29251ED296C9}" srcOrd="2" destOrd="0" presId="urn:microsoft.com/office/officeart/2005/8/layout/orgChart1"/>
-    <dgm:cxn modelId="{77831F01-E5D6-4C9E-9409-5E9FB1625261}" type="presParOf" srcId="{FC8717DB-75E8-4D8F-B1B6-AD296F658DE6}" destId="{F90E84C0-5A73-4DC8-A03B-5AF05C85A8A3}" srcOrd="3" destOrd="0" presId="urn:microsoft.com/office/officeart/2005/8/layout/orgChart1"/>
-    <dgm:cxn modelId="{83438CA4-59BD-4279-B8AC-AB94859BDF95}" type="presParOf" srcId="{F90E84C0-5A73-4DC8-A03B-5AF05C85A8A3}" destId="{EB7847A0-87FE-4333-A1DB-507C7E8904AD}" srcOrd="0" destOrd="0" presId="urn:microsoft.com/office/officeart/2005/8/layout/orgChart1"/>
-    <dgm:cxn modelId="{486F0286-1A27-4511-82E3-832C74B8040E}" type="presParOf" srcId="{EB7847A0-87FE-4333-A1DB-507C7E8904AD}" destId="{6C2B3E35-D286-4F99-9AA4-FB98A2FC731B}" srcOrd="0" destOrd="0" presId="urn:microsoft.com/office/officeart/2005/8/layout/orgChart1"/>
-    <dgm:cxn modelId="{8739C7CC-83BF-4C95-96B2-DC39E228A044}" type="presParOf" srcId="{EB7847A0-87FE-4333-A1DB-507C7E8904AD}" destId="{91BA4AE8-B8E7-4DDD-9505-68C487519175}" srcOrd="1" destOrd="0" presId="urn:microsoft.com/office/officeart/2005/8/layout/orgChart1"/>
-    <dgm:cxn modelId="{79CFE235-1033-4670-A1A8-A6F5B34292DA}" type="presParOf" srcId="{F90E84C0-5A73-4DC8-A03B-5AF05C85A8A3}" destId="{41BD541B-7202-4C7C-8FC8-40E2DB682077}" srcOrd="1" destOrd="0" presId="urn:microsoft.com/office/officeart/2005/8/layout/orgChart1"/>
-    <dgm:cxn modelId="{7C6F74E9-868D-46CB-9373-9D2B4C2285C4}" type="presParOf" srcId="{F90E84C0-5A73-4DC8-A03B-5AF05C85A8A3}" destId="{3C96CBD9-0A34-4516-A763-5AA9FB549C17}" srcOrd="2" destOrd="0" presId="urn:microsoft.com/office/officeart/2005/8/layout/orgChart1"/>
-    <dgm:cxn modelId="{A865035E-D021-4C33-BC3E-37379D8FE119}" type="presParOf" srcId="{7C7B555A-23EF-4F55-9D8A-37B44C188A49}" destId="{594A8C8D-7ACF-4648-900B-F7264D7CB439}" srcOrd="2" destOrd="0" presId="urn:microsoft.com/office/officeart/2005/8/layout/orgChart1"/>
-    <dgm:cxn modelId="{32E1F786-3C98-40F0-9660-F9BF29117DFA}" type="presParOf" srcId="{5E100A7B-B13A-46C9-9E0A-0E5BFE5516A1}" destId="{86EC3AD9-1E85-46B8-B4D7-29AB73F41E57}" srcOrd="8" destOrd="0" presId="urn:microsoft.com/office/officeart/2005/8/layout/orgChart1"/>
-    <dgm:cxn modelId="{84BCDFD6-6F30-4C61-A95B-148D66C1DA02}" type="presParOf" srcId="{5E100A7B-B13A-46C9-9E0A-0E5BFE5516A1}" destId="{B1525C29-FB0A-4141-98FD-2D76C92196A8}" srcOrd="9" destOrd="0" presId="urn:microsoft.com/office/officeart/2005/8/layout/orgChart1"/>
-    <dgm:cxn modelId="{78F43E41-81C8-4C59-B031-C5F1A7292A49}" type="presParOf" srcId="{B1525C29-FB0A-4141-98FD-2D76C92196A8}" destId="{D89483D4-AD33-4272-BC3D-73B2866C8EB8}" srcOrd="0" destOrd="0" presId="urn:microsoft.com/office/officeart/2005/8/layout/orgChart1"/>
-    <dgm:cxn modelId="{6037549F-E188-4FD0-934F-95D95D78D5F4}" type="presParOf" srcId="{D89483D4-AD33-4272-BC3D-73B2866C8EB8}" destId="{09D3FD01-1932-433E-8145-6138D9C96A2B}" srcOrd="0" destOrd="0" presId="urn:microsoft.com/office/officeart/2005/8/layout/orgChart1"/>
-    <dgm:cxn modelId="{FC6BB6E9-FD40-419B-A330-216B12C741DD}" type="presParOf" srcId="{D89483D4-AD33-4272-BC3D-73B2866C8EB8}" destId="{F46672B8-DAB3-4B22-9446-13FD41297DE7}" srcOrd="1" destOrd="0" presId="urn:microsoft.com/office/officeart/2005/8/layout/orgChart1"/>
-    <dgm:cxn modelId="{0A93897C-C377-45F6-9B9F-FB22E27875AF}" type="presParOf" srcId="{B1525C29-FB0A-4141-98FD-2D76C92196A8}" destId="{EE60BC08-AC4A-4047-A404-70333D329DCB}" srcOrd="1" destOrd="0" presId="urn:microsoft.com/office/officeart/2005/8/layout/orgChart1"/>
-    <dgm:cxn modelId="{195937D5-4574-498A-9BB3-2827CA1EC6F4}" type="presParOf" srcId="{EE60BC08-AC4A-4047-A404-70333D329DCB}" destId="{DA604A13-451E-41AC-ACF6-3AC28F45B265}" srcOrd="0" destOrd="0" presId="urn:microsoft.com/office/officeart/2005/8/layout/orgChart1"/>
-    <dgm:cxn modelId="{060F9BBE-245D-45F2-BBA5-49B73C16F8B6}" type="presParOf" srcId="{EE60BC08-AC4A-4047-A404-70333D329DCB}" destId="{99EC4940-05DB-48B7-B172-8FF18868B6B4}" srcOrd="1" destOrd="0" presId="urn:microsoft.com/office/officeart/2005/8/layout/orgChart1"/>
-    <dgm:cxn modelId="{208CC1A8-FE7F-4453-95FB-FBE6ED010A2E}" type="presParOf" srcId="{99EC4940-05DB-48B7-B172-8FF18868B6B4}" destId="{58990F5C-89FA-4672-88D5-5507C4B2B34F}" srcOrd="0" destOrd="0" presId="urn:microsoft.com/office/officeart/2005/8/layout/orgChart1"/>
-    <dgm:cxn modelId="{AB663FBF-D14F-421C-8CE4-831F442D6E0A}" type="presParOf" srcId="{58990F5C-89FA-4672-88D5-5507C4B2B34F}" destId="{884185A0-D851-4E8A-ABE0-7622E9F2C032}" srcOrd="0" destOrd="0" presId="urn:microsoft.com/office/officeart/2005/8/layout/orgChart1"/>
-    <dgm:cxn modelId="{78DB1158-4883-4092-A620-98C6639A4729}" type="presParOf" srcId="{58990F5C-89FA-4672-88D5-5507C4B2B34F}" destId="{50FE9208-A1C8-424A-874D-1808F64D4531}" srcOrd="1" destOrd="0" presId="urn:microsoft.com/office/officeart/2005/8/layout/orgChart1"/>
-    <dgm:cxn modelId="{1FBC227E-4B22-428A-BA8B-4947CE7F4A6B}" type="presParOf" srcId="{99EC4940-05DB-48B7-B172-8FF18868B6B4}" destId="{BD017A34-44A5-48B7-9F74-4F06E681F7BB}" srcOrd="1" destOrd="0" presId="urn:microsoft.com/office/officeart/2005/8/layout/orgChart1"/>
-    <dgm:cxn modelId="{EDE32EEF-1005-4DFB-A7D6-7177157BF7ED}" type="presParOf" srcId="{99EC4940-05DB-48B7-B172-8FF18868B6B4}" destId="{2DEB40D2-5C95-4C98-8963-F7D2144B02AF}" srcOrd="2" destOrd="0" presId="urn:microsoft.com/office/officeart/2005/8/layout/orgChart1"/>
-    <dgm:cxn modelId="{FBDE3630-A80C-4F20-8AD4-61103960A402}" type="presParOf" srcId="{EE60BC08-AC4A-4047-A404-70333D329DCB}" destId="{CFB7005D-5E59-4491-8FC3-5F62AE88F7D9}" srcOrd="2" destOrd="0" presId="urn:microsoft.com/office/officeart/2005/8/layout/orgChart1"/>
-    <dgm:cxn modelId="{555D19B3-7EE0-4259-AC55-C161EAE2E03B}" type="presParOf" srcId="{EE60BC08-AC4A-4047-A404-70333D329DCB}" destId="{245D53D8-CE23-471F-821A-140A67480D18}" srcOrd="3" destOrd="0" presId="urn:microsoft.com/office/officeart/2005/8/layout/orgChart1"/>
-    <dgm:cxn modelId="{254C9308-82EF-4D79-B84B-AD6D2FBAF5F5}" type="presParOf" srcId="{245D53D8-CE23-471F-821A-140A67480D18}" destId="{DF9A64B5-80EC-4344-B9B5-6382AC556BC1}" srcOrd="0" destOrd="0" presId="urn:microsoft.com/office/officeart/2005/8/layout/orgChart1"/>
-    <dgm:cxn modelId="{D9C63421-AE35-4471-A72C-69E55BC91963}" type="presParOf" srcId="{DF9A64B5-80EC-4344-B9B5-6382AC556BC1}" destId="{FAD712BB-7D82-4FA2-8CBC-E209D3B81303}" srcOrd="0" destOrd="0" presId="urn:microsoft.com/office/officeart/2005/8/layout/orgChart1"/>
-    <dgm:cxn modelId="{CDB4EF9F-7CEA-4BC0-973D-CD4D97686C3F}" type="presParOf" srcId="{DF9A64B5-80EC-4344-B9B5-6382AC556BC1}" destId="{33B789BC-AF0E-423B-B7D6-8438B9715157}" srcOrd="1" destOrd="0" presId="urn:microsoft.com/office/officeart/2005/8/layout/orgChart1"/>
-    <dgm:cxn modelId="{FEE4E7CF-E4C0-4BF3-85B7-31D02776D836}" type="presParOf" srcId="{245D53D8-CE23-471F-821A-140A67480D18}" destId="{ABF112A0-D303-499E-AE2A-A953A9FC910E}" srcOrd="1" destOrd="0" presId="urn:microsoft.com/office/officeart/2005/8/layout/orgChart1"/>
-    <dgm:cxn modelId="{03804ECA-B9DA-4859-A726-F8BE09D0B38B}" type="presParOf" srcId="{245D53D8-CE23-471F-821A-140A67480D18}" destId="{56B0AC61-7B0D-4533-9E5B-8FC48EFC76A8}" srcOrd="2" destOrd="0" presId="urn:microsoft.com/office/officeart/2005/8/layout/orgChart1"/>
-    <dgm:cxn modelId="{54E38D9C-9350-4E2D-984C-5371D60AEBF8}" type="presParOf" srcId="{B1525C29-FB0A-4141-98FD-2D76C92196A8}" destId="{8FD0166E-E945-427B-A2F5-10398BCA859D}" srcOrd="2" destOrd="0" presId="urn:microsoft.com/office/officeart/2005/8/layout/orgChart1"/>
-    <dgm:cxn modelId="{3537BAE9-33EC-4762-A151-89F1CF594819}" type="presParOf" srcId="{5E100A7B-B13A-46C9-9E0A-0E5BFE5516A1}" destId="{874EF1AF-B2E3-47E5-B4D1-BA6BC8D3AEB2}" srcOrd="10" destOrd="0" presId="urn:microsoft.com/office/officeart/2005/8/layout/orgChart1"/>
-    <dgm:cxn modelId="{E625FC55-6CC7-4FF2-A7A5-929457E59D1E}" type="presParOf" srcId="{5E100A7B-B13A-46C9-9E0A-0E5BFE5516A1}" destId="{8DDD6A91-BBF3-42FB-9B0F-5214895C144B}" srcOrd="11" destOrd="0" presId="urn:microsoft.com/office/officeart/2005/8/layout/orgChart1"/>
-    <dgm:cxn modelId="{CED8F0E2-337B-4CA5-8163-88ACBC8B5DEA}" type="presParOf" srcId="{8DDD6A91-BBF3-42FB-9B0F-5214895C144B}" destId="{B6776EEC-CCB3-4875-825C-9426B12F4914}" srcOrd="0" destOrd="0" presId="urn:microsoft.com/office/officeart/2005/8/layout/orgChart1"/>
-    <dgm:cxn modelId="{0FB44281-BC37-47FD-9CA3-50BED9C9C3C0}" type="presParOf" srcId="{B6776EEC-CCB3-4875-825C-9426B12F4914}" destId="{3FEF6B4D-8FE0-4368-A788-AE7E7C5DD708}" srcOrd="0" destOrd="0" presId="urn:microsoft.com/office/officeart/2005/8/layout/orgChart1"/>
-    <dgm:cxn modelId="{078A265E-4BB6-4963-B29C-6F1951FBEAD0}" type="presParOf" srcId="{B6776EEC-CCB3-4875-825C-9426B12F4914}" destId="{BE3DD7A7-4214-4800-9E6B-FDE4FC309CD1}" srcOrd="1" destOrd="0" presId="urn:microsoft.com/office/officeart/2005/8/layout/orgChart1"/>
-    <dgm:cxn modelId="{7CF4A81D-0E08-42B3-9C31-C260EBC0CEA1}" type="presParOf" srcId="{8DDD6A91-BBF3-42FB-9B0F-5214895C144B}" destId="{11ABAA5D-AE38-4D34-AD27-99D18B4C5A13}" srcOrd="1" destOrd="0" presId="urn:microsoft.com/office/officeart/2005/8/layout/orgChart1"/>
-    <dgm:cxn modelId="{40312FFF-711E-4472-B0D9-0B04692C489C}" type="presParOf" srcId="{11ABAA5D-AE38-4D34-AD27-99D18B4C5A13}" destId="{355EEF4C-A42A-4CAD-96B0-4883F10DC9FB}" srcOrd="0" destOrd="0" presId="urn:microsoft.com/office/officeart/2005/8/layout/orgChart1"/>
-    <dgm:cxn modelId="{529BB953-D482-4203-94C4-6B88461EB559}" type="presParOf" srcId="{11ABAA5D-AE38-4D34-AD27-99D18B4C5A13}" destId="{6AC0F959-F459-4A8C-A07E-BB8EE8FB6D0F}" srcOrd="1" destOrd="0" presId="urn:microsoft.com/office/officeart/2005/8/layout/orgChart1"/>
-    <dgm:cxn modelId="{3D1F04BB-39A9-4D81-B6F3-F5464051A393}" type="presParOf" srcId="{6AC0F959-F459-4A8C-A07E-BB8EE8FB6D0F}" destId="{4A1AF5F5-FFBD-4919-B25D-ECD1497EC3A9}" srcOrd="0" destOrd="0" presId="urn:microsoft.com/office/officeart/2005/8/layout/orgChart1"/>
-    <dgm:cxn modelId="{9578027E-B418-4E57-84C3-96C79A67425B}" type="presParOf" srcId="{4A1AF5F5-FFBD-4919-B25D-ECD1497EC3A9}" destId="{B6E16F30-79BF-4169-B7C1-960F42E2588D}" srcOrd="0" destOrd="0" presId="urn:microsoft.com/office/officeart/2005/8/layout/orgChart1"/>
-    <dgm:cxn modelId="{5128CB2E-5640-46FA-93CF-E2F4533BD1CF}" type="presParOf" srcId="{4A1AF5F5-FFBD-4919-B25D-ECD1497EC3A9}" destId="{156015DB-1392-47F6-8149-70D555D2E9AC}" srcOrd="1" destOrd="0" presId="urn:microsoft.com/office/officeart/2005/8/layout/orgChart1"/>
-    <dgm:cxn modelId="{1FB45F4B-86BA-4086-AAFF-6355F58793B2}" type="presParOf" srcId="{6AC0F959-F459-4A8C-A07E-BB8EE8FB6D0F}" destId="{469D3932-1AFC-4777-AF6E-45DF056BD901}" srcOrd="1" destOrd="0" presId="urn:microsoft.com/office/officeart/2005/8/layout/orgChart1"/>
-    <dgm:cxn modelId="{3E0DE5A6-FFD5-4BDB-A3D4-E5C0EE6E2CDE}" type="presParOf" srcId="{6AC0F959-F459-4A8C-A07E-BB8EE8FB6D0F}" destId="{4F3592F5-9F02-49CD-9056-D8799EE12996}" srcOrd="2" destOrd="0" presId="urn:microsoft.com/office/officeart/2005/8/layout/orgChart1"/>
-    <dgm:cxn modelId="{9E519EE6-3CBB-41D0-8294-0ABF4A78365B}" type="presParOf" srcId="{11ABAA5D-AE38-4D34-AD27-99D18B4C5A13}" destId="{1B88D25B-8808-48D7-A96A-3CA3A8072BD2}" srcOrd="2" destOrd="0" presId="urn:microsoft.com/office/officeart/2005/8/layout/orgChart1"/>
-    <dgm:cxn modelId="{D69A987C-8B69-42D1-B2A3-B64D4F908BE4}" type="presParOf" srcId="{11ABAA5D-AE38-4D34-AD27-99D18B4C5A13}" destId="{97151D9D-1658-4A72-8761-826DDFF565B5}" srcOrd="3" destOrd="0" presId="urn:microsoft.com/office/officeart/2005/8/layout/orgChart1"/>
-    <dgm:cxn modelId="{6BA3C27A-F1D7-441B-8C9A-0407305B0B7E}" type="presParOf" srcId="{97151D9D-1658-4A72-8761-826DDFF565B5}" destId="{B42F51A2-4C67-495E-B6E3-CFA34AB56F64}" srcOrd="0" destOrd="0" presId="urn:microsoft.com/office/officeart/2005/8/layout/orgChart1"/>
-    <dgm:cxn modelId="{B9FC1EBD-B40C-484A-A8EA-9D6D23091023}" type="presParOf" srcId="{B42F51A2-4C67-495E-B6E3-CFA34AB56F64}" destId="{ADA28F74-B6AA-4CE7-A92E-28C7EEBA9BED}" srcOrd="0" destOrd="0" presId="urn:microsoft.com/office/officeart/2005/8/layout/orgChart1"/>
-    <dgm:cxn modelId="{4C61DD06-0805-4A29-BCB6-7F42B888834B}" type="presParOf" srcId="{B42F51A2-4C67-495E-B6E3-CFA34AB56F64}" destId="{C937556D-08E5-4051-B45E-767A963792A1}" srcOrd="1" destOrd="0" presId="urn:microsoft.com/office/officeart/2005/8/layout/orgChart1"/>
-    <dgm:cxn modelId="{34AE54AF-A921-47D7-B5C0-7F987D903817}" type="presParOf" srcId="{97151D9D-1658-4A72-8761-826DDFF565B5}" destId="{67B6EA0D-B166-45B2-B951-6D1C931C572A}" srcOrd="1" destOrd="0" presId="urn:microsoft.com/office/officeart/2005/8/layout/orgChart1"/>
-    <dgm:cxn modelId="{5DF32B20-503D-4863-8D38-205138591E99}" type="presParOf" srcId="{97151D9D-1658-4A72-8761-826DDFF565B5}" destId="{EE79264C-79F9-4A5C-B930-D95073CFBBBB}" srcOrd="2" destOrd="0" presId="urn:microsoft.com/office/officeart/2005/8/layout/orgChart1"/>
-    <dgm:cxn modelId="{D54B1E61-E777-47EC-B735-21988DBC6903}" type="presParOf" srcId="{8DDD6A91-BBF3-42FB-9B0F-5214895C144B}" destId="{97FC575C-D6D1-4E0B-BAE1-109161782957}" srcOrd="2" destOrd="0" presId="urn:microsoft.com/office/officeart/2005/8/layout/orgChart1"/>
-    <dgm:cxn modelId="{5E06449D-88E8-41E6-80AF-CEFA4FE31A51}" type="presParOf" srcId="{932E188E-A331-495D-A64F-7AF0A82C926E}" destId="{2F9BEDA8-9693-4FB6-B528-60C57A6CAD3F}" srcOrd="2" destOrd="0" presId="urn:microsoft.com/office/officeart/2005/8/layout/orgChart1"/>
+    <dgm:cxn modelId="{6A87A156-EEAF-4167-8577-2B45DEA82907}" type="presOf" srcId="{948FC518-92E4-4141-9AE9-372E74461D29}" destId="{884185A0-D851-4E8A-ABE0-7622E9F2C032}" srcOrd="0" destOrd="0" presId="urn:microsoft.com/office/officeart/2005/8/layout/orgChart1"/>
+    <dgm:cxn modelId="{74102908-C61A-4B38-8199-EC68899AD974}" type="presOf" srcId="{33AB10F5-60AA-428B-A7FB-F521BA49BC9E}" destId="{DA604A13-451E-41AC-ACF6-3AC28F45B265}" srcOrd="0" destOrd="0" presId="urn:microsoft.com/office/officeart/2005/8/layout/orgChart1"/>
+    <dgm:cxn modelId="{3A1FAC5D-D5CA-4097-84B9-BA06344505CA}" type="presOf" srcId="{DFDF5657-5BB5-4C9A-829E-BE2423C8BB93}" destId="{156015DB-1392-47F6-8149-70D555D2E9AC}" srcOrd="1" destOrd="0" presId="urn:microsoft.com/office/officeart/2005/8/layout/orgChart1"/>
+    <dgm:cxn modelId="{E1B06428-BC7F-4B96-AAB8-AEA1FABC6F83}" type="presOf" srcId="{220080E8-E4AB-4FB8-92D6-6C99412A5795}" destId="{A1685A6C-B992-429A-B432-A9DDF9AB3182}" srcOrd="0" destOrd="0" presId="urn:microsoft.com/office/officeart/2005/8/layout/orgChart1"/>
+    <dgm:cxn modelId="{BC16A79B-61AF-4457-A4AA-C59D6A599341}" type="presOf" srcId="{E88E6ED4-D476-49B0-A5A7-A8D227972BBB}" destId="{F46672B8-DAB3-4B22-9446-13FD41297DE7}" srcOrd="1" destOrd="0" presId="urn:microsoft.com/office/officeart/2005/8/layout/orgChart1"/>
+    <dgm:cxn modelId="{F31673A6-D613-47DF-BD9B-A38FB5F0B869}" type="presOf" srcId="{CB22EC09-5BA3-44E0-AA6A-B6B97E33569D}" destId="{86EC3AD9-1E85-46B8-B4D7-29AB73F41E57}" srcOrd="0" destOrd="0" presId="urn:microsoft.com/office/officeart/2005/8/layout/orgChart1"/>
+    <dgm:cxn modelId="{D0E87DFF-0AA7-4D2D-B961-C7022176FCD3}" type="presOf" srcId="{1FBAAA08-5653-44C8-BFD5-9E3446044735}" destId="{D33E36DC-E5F0-4617-AB8B-EF35113A78F4}" srcOrd="1" destOrd="0" presId="urn:microsoft.com/office/officeart/2005/8/layout/orgChart1"/>
+    <dgm:cxn modelId="{2111961D-A39C-435E-B585-16F0091A6A69}" type="presOf" srcId="{1FBAAA08-5653-44C8-BFD5-9E3446044735}" destId="{CF5A844E-108F-49E9-865F-D1485D68B26C}" srcOrd="0" destOrd="0" presId="urn:microsoft.com/office/officeart/2005/8/layout/orgChart1"/>
+    <dgm:cxn modelId="{889C7641-1B05-40CB-85C5-F21BBFF05AF6}" type="presOf" srcId="{6987A2B0-552C-404B-8D5B-7605D0C0CE13}" destId="{55272A44-BB5A-460F-B8C8-A77EADDCE3B7}" srcOrd="0" destOrd="0" presId="urn:microsoft.com/office/officeart/2005/8/layout/orgChart1"/>
+    <dgm:cxn modelId="{55D692D1-145E-454C-B15E-553CFACE6D39}" type="presOf" srcId="{D7E550EF-3D3A-4D7A-A069-3A94E1E3BC88}" destId="{1AB17084-C907-4668-87B9-DA85B3E81A87}" srcOrd="0" destOrd="0" presId="urn:microsoft.com/office/officeart/2005/8/layout/orgChart1"/>
+    <dgm:cxn modelId="{33265CA2-4447-49F0-81A9-451A26BB546C}" type="presOf" srcId="{D7E550EF-3D3A-4D7A-A069-3A94E1E3BC88}" destId="{3284ACA9-A078-400C-AC9E-58AFA8610DBA}" srcOrd="1" destOrd="0" presId="urn:microsoft.com/office/officeart/2005/8/layout/orgChart1"/>
+    <dgm:cxn modelId="{937D43E5-F094-453C-9AEB-EE311CB2523A}" type="presOf" srcId="{5DE29087-4E07-4F69-AA37-8878D0A45268}" destId="{ADA28F74-B6AA-4CE7-A92E-28C7EEBA9BED}" srcOrd="0" destOrd="0" presId="urn:microsoft.com/office/officeart/2005/8/layout/orgChart1"/>
+    <dgm:cxn modelId="{87E44783-5617-4BAC-8556-3976C3867085}" type="presOf" srcId="{6CDDAECC-D052-4371-9093-C12AA5FADD02}" destId="{2CF35114-8D98-4786-9E6B-FA104DDE62CB}" srcOrd="0" destOrd="0" presId="urn:microsoft.com/office/officeart/2005/8/layout/orgChart1"/>
+    <dgm:cxn modelId="{55C39EB6-2A89-407A-94A1-B333BCA68CFB}" type="presOf" srcId="{6987A2B0-552C-404B-8D5B-7605D0C0CE13}" destId="{FECFF0AD-B72B-4924-8991-AAA1AC82F042}" srcOrd="1" destOrd="0" presId="urn:microsoft.com/office/officeart/2005/8/layout/orgChart1"/>
+    <dgm:cxn modelId="{40771D1F-5846-458E-8850-271ADF904796}" type="presOf" srcId="{53D00769-BC6B-420C-92BC-7F1C80AC142B}" destId="{754499E3-5E97-48DA-90CE-0C9443D62730}" srcOrd="0" destOrd="0" presId="urn:microsoft.com/office/officeart/2005/8/layout/orgChart1"/>
+    <dgm:cxn modelId="{A8A8517C-C785-4C9E-A9AB-D7A439ECFC17}" type="presParOf" srcId="{02755DC6-DA7E-438B-9AC4-E16B561F765E}" destId="{932E188E-A331-495D-A64F-7AF0A82C926E}" srcOrd="0" destOrd="0" presId="urn:microsoft.com/office/officeart/2005/8/layout/orgChart1"/>
+    <dgm:cxn modelId="{024F4C31-6A7A-46CE-833E-615D4AAC0778}" type="presParOf" srcId="{932E188E-A331-495D-A64F-7AF0A82C926E}" destId="{55768425-ED5A-4779-9535-B090D73937BD}" srcOrd="0" destOrd="0" presId="urn:microsoft.com/office/officeart/2005/8/layout/orgChart1"/>
+    <dgm:cxn modelId="{03C17EA3-27F6-414E-96C3-C2FA3503CEA5}" type="presParOf" srcId="{55768425-ED5A-4779-9535-B090D73937BD}" destId="{1AB17084-C907-4668-87B9-DA85B3E81A87}" srcOrd="0" destOrd="0" presId="urn:microsoft.com/office/officeart/2005/8/layout/orgChart1"/>
+    <dgm:cxn modelId="{9C512191-CA54-4B86-ABA9-CEA0EBB2AEE0}" type="presParOf" srcId="{55768425-ED5A-4779-9535-B090D73937BD}" destId="{3284ACA9-A078-400C-AC9E-58AFA8610DBA}" srcOrd="1" destOrd="0" presId="urn:microsoft.com/office/officeart/2005/8/layout/orgChart1"/>
+    <dgm:cxn modelId="{CBDCD523-13AF-4446-855E-2EDF9FD06B17}" type="presParOf" srcId="{932E188E-A331-495D-A64F-7AF0A82C926E}" destId="{5E100A7B-B13A-46C9-9E0A-0E5BFE5516A1}" srcOrd="1" destOrd="0" presId="urn:microsoft.com/office/officeart/2005/8/layout/orgChart1"/>
+    <dgm:cxn modelId="{EF37ECD5-22CB-440B-BAA7-18B1A8B7C1A7}" type="presParOf" srcId="{5E100A7B-B13A-46C9-9E0A-0E5BFE5516A1}" destId="{2CF35114-8D98-4786-9E6B-FA104DDE62CB}" srcOrd="0" destOrd="0" presId="urn:microsoft.com/office/officeart/2005/8/layout/orgChart1"/>
+    <dgm:cxn modelId="{F9D0440E-E6D2-4780-97EB-BB81645DF4A3}" type="presParOf" srcId="{5E100A7B-B13A-46C9-9E0A-0E5BFE5516A1}" destId="{2074FE73-3BE8-46D9-9EE1-82DA9A3174F6}" srcOrd="1" destOrd="0" presId="urn:microsoft.com/office/officeart/2005/8/layout/orgChart1"/>
+    <dgm:cxn modelId="{049F7910-6062-48A8-BD20-D45B1DB6AEBB}" type="presParOf" srcId="{2074FE73-3BE8-46D9-9EE1-82DA9A3174F6}" destId="{E9B7BD48-6FE7-4ADA-88D4-D5CE9A411C1C}" srcOrd="0" destOrd="0" presId="urn:microsoft.com/office/officeart/2005/8/layout/orgChart1"/>
+    <dgm:cxn modelId="{DE5BD6AE-B011-4170-B082-2CD2C89C4289}" type="presParOf" srcId="{E9B7BD48-6FE7-4ADA-88D4-D5CE9A411C1C}" destId="{C9186B26-72F2-4F1B-AA75-31B93CFEC200}" srcOrd="0" destOrd="0" presId="urn:microsoft.com/office/officeart/2005/8/layout/orgChart1"/>
+    <dgm:cxn modelId="{4FF464E1-E41C-4907-90E2-9F77D9F78DF9}" type="presParOf" srcId="{E9B7BD48-6FE7-4ADA-88D4-D5CE9A411C1C}" destId="{79C84A5F-A535-465C-A2DF-D4D348F6285F}" srcOrd="1" destOrd="0" presId="urn:microsoft.com/office/officeart/2005/8/layout/orgChart1"/>
+    <dgm:cxn modelId="{89F35B25-6D70-4D8E-9334-0FD7AF89C233}" type="presParOf" srcId="{2074FE73-3BE8-46D9-9EE1-82DA9A3174F6}" destId="{CE2D7657-6211-4DE6-9AC4-62D5DB4F59F1}" srcOrd="1" destOrd="0" presId="urn:microsoft.com/office/officeart/2005/8/layout/orgChart1"/>
+    <dgm:cxn modelId="{C076B256-A2E8-48F7-94A8-DEBADF19A20C}" type="presParOf" srcId="{2074FE73-3BE8-46D9-9EE1-82DA9A3174F6}" destId="{54085043-A66A-4851-BF39-6C102532D55B}" srcOrd="2" destOrd="0" presId="urn:microsoft.com/office/officeart/2005/8/layout/orgChart1"/>
+    <dgm:cxn modelId="{990B59E9-2771-4533-9513-A67A5729B9E7}" type="presParOf" srcId="{5E100A7B-B13A-46C9-9E0A-0E5BFE5516A1}" destId="{B7B9DBCA-D1A7-4656-B647-953CE3936849}" srcOrd="2" destOrd="0" presId="urn:microsoft.com/office/officeart/2005/8/layout/orgChart1"/>
+    <dgm:cxn modelId="{D0B6E57B-65D6-4F27-9C65-5A56DEF4C1E5}" type="presParOf" srcId="{5E100A7B-B13A-46C9-9E0A-0E5BFE5516A1}" destId="{8A9509A5-50EF-4D9A-A6A2-EBE84E2A6964}" srcOrd="3" destOrd="0" presId="urn:microsoft.com/office/officeart/2005/8/layout/orgChart1"/>
+    <dgm:cxn modelId="{06D964E4-C712-485C-AF65-BC8A9F4110D4}" type="presParOf" srcId="{8A9509A5-50EF-4D9A-A6A2-EBE84E2A6964}" destId="{110BD830-8FA2-4CA1-ADE6-743AE29DADE0}" srcOrd="0" destOrd="0" presId="urn:microsoft.com/office/officeart/2005/8/layout/orgChart1"/>
+    <dgm:cxn modelId="{933EC8E3-241C-4F75-80EE-EFA9E50F489F}" type="presParOf" srcId="{110BD830-8FA2-4CA1-ADE6-743AE29DADE0}" destId="{291416BF-D247-4F49-86BC-85CDB7385063}" srcOrd="0" destOrd="0" presId="urn:microsoft.com/office/officeart/2005/8/layout/orgChart1"/>
+    <dgm:cxn modelId="{7EBEF236-8041-4116-B372-72B0FFAACE4B}" type="presParOf" srcId="{110BD830-8FA2-4CA1-ADE6-743AE29DADE0}" destId="{3F67F355-0FA3-4A02-AD0A-C673B2F7DD96}" srcOrd="1" destOrd="0" presId="urn:microsoft.com/office/officeart/2005/8/layout/orgChart1"/>
+    <dgm:cxn modelId="{BBCD4BE4-B45E-44AE-AEA7-4CB95A8C8BB8}" type="presParOf" srcId="{8A9509A5-50EF-4D9A-A6A2-EBE84E2A6964}" destId="{44DD62AB-C49E-4B07-A444-D1DF031DA15D}" srcOrd="1" destOrd="0" presId="urn:microsoft.com/office/officeart/2005/8/layout/orgChart1"/>
+    <dgm:cxn modelId="{9AE03B5C-58A4-422D-9327-2E3049C92E81}" type="presParOf" srcId="{44DD62AB-C49E-4B07-A444-D1DF031DA15D}" destId="{2E83DDC7-DCEC-41C7-8153-AD042B70D956}" srcOrd="0" destOrd="0" presId="urn:microsoft.com/office/officeart/2005/8/layout/orgChart1"/>
+    <dgm:cxn modelId="{71D416D9-C0FC-4C30-B587-EA56157EF7B0}" type="presParOf" srcId="{44DD62AB-C49E-4B07-A444-D1DF031DA15D}" destId="{86DFCFED-84D1-48C8-9645-82B78058E42F}" srcOrd="1" destOrd="0" presId="urn:microsoft.com/office/officeart/2005/8/layout/orgChart1"/>
+    <dgm:cxn modelId="{34EF341A-04EF-44F5-BAB4-7BA0BA5E61D6}" type="presParOf" srcId="{86DFCFED-84D1-48C8-9645-82B78058E42F}" destId="{6E68D5FC-BDD7-48E4-932F-4A3760D03DAA}" srcOrd="0" destOrd="0" presId="urn:microsoft.com/office/officeart/2005/8/layout/orgChart1"/>
+    <dgm:cxn modelId="{00A9B676-C42A-4FAB-9514-F43394AFEBD6}" type="presParOf" srcId="{6E68D5FC-BDD7-48E4-932F-4A3760D03DAA}" destId="{EDBAC3ED-95A7-4733-BC1A-C0139E6A29CF}" srcOrd="0" destOrd="0" presId="urn:microsoft.com/office/officeart/2005/8/layout/orgChart1"/>
+    <dgm:cxn modelId="{38D68CEB-D130-4844-988B-50EB0E5BCB61}" type="presParOf" srcId="{6E68D5FC-BDD7-48E4-932F-4A3760D03DAA}" destId="{513B4A7C-E635-4DBE-86C1-512A8CAA6B15}" srcOrd="1" destOrd="0" presId="urn:microsoft.com/office/officeart/2005/8/layout/orgChart1"/>
+    <dgm:cxn modelId="{E97D07EC-C098-41E4-BECA-0C5CE6DA293F}" type="presParOf" srcId="{86DFCFED-84D1-48C8-9645-82B78058E42F}" destId="{947F8703-426D-4995-A6E5-912125524996}" srcOrd="1" destOrd="0" presId="urn:microsoft.com/office/officeart/2005/8/layout/orgChart1"/>
+    <dgm:cxn modelId="{27A93867-75AD-4210-A64E-F224F4871DFD}" type="presParOf" srcId="{86DFCFED-84D1-48C8-9645-82B78058E42F}" destId="{B1C7075C-652A-40A5-99C9-A97AA7AA9969}" srcOrd="2" destOrd="0" presId="urn:microsoft.com/office/officeart/2005/8/layout/orgChart1"/>
+    <dgm:cxn modelId="{32D9D360-F45B-4BBC-AD76-727E76006B3F}" type="presParOf" srcId="{44DD62AB-C49E-4B07-A444-D1DF031DA15D}" destId="{48F5B201-3726-48F8-8E74-586117F26CDB}" srcOrd="2" destOrd="0" presId="urn:microsoft.com/office/officeart/2005/8/layout/orgChart1"/>
+    <dgm:cxn modelId="{8716D9DB-D91E-42CC-A417-963C54E32D7A}" type="presParOf" srcId="{44DD62AB-C49E-4B07-A444-D1DF031DA15D}" destId="{68F09AF2-DB0B-4FBA-8214-D205CDE8C8FD}" srcOrd="3" destOrd="0" presId="urn:microsoft.com/office/officeart/2005/8/layout/orgChart1"/>
+    <dgm:cxn modelId="{E9B32C59-169F-4103-8089-5FCC8A0B3665}" type="presParOf" srcId="{68F09AF2-DB0B-4FBA-8214-D205CDE8C8FD}" destId="{C38C857A-7F86-480E-B1FD-D3018012564A}" srcOrd="0" destOrd="0" presId="urn:microsoft.com/office/officeart/2005/8/layout/orgChart1"/>
+    <dgm:cxn modelId="{D4862784-570E-4767-9169-BEFDA66642E2}" type="presParOf" srcId="{C38C857A-7F86-480E-B1FD-D3018012564A}" destId="{A2815B6E-D326-43B0-A571-334321A341C6}" srcOrd="0" destOrd="0" presId="urn:microsoft.com/office/officeart/2005/8/layout/orgChart1"/>
+    <dgm:cxn modelId="{6F1BB9C0-A0FD-4B38-9904-E38794E48115}" type="presParOf" srcId="{C38C857A-7F86-480E-B1FD-D3018012564A}" destId="{3EA9CD44-4EFF-4C0D-804E-3B6AE82C9660}" srcOrd="1" destOrd="0" presId="urn:microsoft.com/office/officeart/2005/8/layout/orgChart1"/>
+    <dgm:cxn modelId="{771DFAB2-8049-4797-B9C1-30BCF22D8028}" type="presParOf" srcId="{68F09AF2-DB0B-4FBA-8214-D205CDE8C8FD}" destId="{FA1B6E55-12EB-4DEB-AB41-9C25906978B8}" srcOrd="1" destOrd="0" presId="urn:microsoft.com/office/officeart/2005/8/layout/orgChart1"/>
+    <dgm:cxn modelId="{A9A8B6FD-6854-4953-8E89-47BA71A21314}" type="presParOf" srcId="{68F09AF2-DB0B-4FBA-8214-D205CDE8C8FD}" destId="{3E324CDB-7CC6-451B-9D19-A085022DAFC0}" srcOrd="2" destOrd="0" presId="urn:microsoft.com/office/officeart/2005/8/layout/orgChart1"/>
+    <dgm:cxn modelId="{417F1D1D-F0D9-422A-A8DD-F393702187A9}" type="presParOf" srcId="{8A9509A5-50EF-4D9A-A6A2-EBE84E2A6964}" destId="{A954CA73-78D7-4B5E-AF63-3010068F1530}" srcOrd="2" destOrd="0" presId="urn:microsoft.com/office/officeart/2005/8/layout/orgChart1"/>
+    <dgm:cxn modelId="{47EC56FC-9455-4728-A3E3-39407685AB4F}" type="presParOf" srcId="{5E100A7B-B13A-46C9-9E0A-0E5BFE5516A1}" destId="{AA90C5B8-F9CC-491F-A7CF-24EA01996D1E}" srcOrd="4" destOrd="0" presId="urn:microsoft.com/office/officeart/2005/8/layout/orgChart1"/>
+    <dgm:cxn modelId="{785DFF46-DB33-463A-AC89-2F5E734DDC45}" type="presParOf" srcId="{5E100A7B-B13A-46C9-9E0A-0E5BFE5516A1}" destId="{427082B4-2159-4C8B-91C4-F330FF9567C3}" srcOrd="5" destOrd="0" presId="urn:microsoft.com/office/officeart/2005/8/layout/orgChart1"/>
+    <dgm:cxn modelId="{06BF0C9B-60A5-4B18-93D6-B51C8EC59848}" type="presParOf" srcId="{427082B4-2159-4C8B-91C4-F330FF9567C3}" destId="{5200A8F9-D7AD-42A6-ADC6-F533E58CCF77}" srcOrd="0" destOrd="0" presId="urn:microsoft.com/office/officeart/2005/8/layout/orgChart1"/>
+    <dgm:cxn modelId="{A5DC4026-0AFE-4BB5-9A44-62804514E7BA}" type="presParOf" srcId="{5200A8F9-D7AD-42A6-ADC6-F533E58CCF77}" destId="{CF5A844E-108F-49E9-865F-D1485D68B26C}" srcOrd="0" destOrd="0" presId="urn:microsoft.com/office/officeart/2005/8/layout/orgChart1"/>
+    <dgm:cxn modelId="{40746B80-0338-4C3F-AF8D-5BF58F109349}" type="presParOf" srcId="{5200A8F9-D7AD-42A6-ADC6-F533E58CCF77}" destId="{D33E36DC-E5F0-4617-AB8B-EF35113A78F4}" srcOrd="1" destOrd="0" presId="urn:microsoft.com/office/officeart/2005/8/layout/orgChart1"/>
+    <dgm:cxn modelId="{5DE9131F-0231-4CC7-B764-8D1BD2D1C54E}" type="presParOf" srcId="{427082B4-2159-4C8B-91C4-F330FF9567C3}" destId="{461A7D4E-FDF3-4AFC-835E-1BA66C427888}" srcOrd="1" destOrd="0" presId="urn:microsoft.com/office/officeart/2005/8/layout/orgChart1"/>
+    <dgm:cxn modelId="{66694127-CCD3-4A2D-BA15-7E28D6336FAD}" type="presParOf" srcId="{461A7D4E-FDF3-4AFC-835E-1BA66C427888}" destId="{0EAF31D4-4115-4C11-845C-59FD7F455DEC}" srcOrd="0" destOrd="0" presId="urn:microsoft.com/office/officeart/2005/8/layout/orgChart1"/>
+    <dgm:cxn modelId="{FB2CE81D-752E-4B62-8AF8-12A1C0B8A824}" type="presParOf" srcId="{461A7D4E-FDF3-4AFC-835E-1BA66C427888}" destId="{AF5B811B-CE82-4A4A-95B4-517A096FF62B}" srcOrd="1" destOrd="0" presId="urn:microsoft.com/office/officeart/2005/8/layout/orgChart1"/>
+    <dgm:cxn modelId="{E20C82EF-98C2-489A-BD20-4FE4E912AC24}" type="presParOf" srcId="{AF5B811B-CE82-4A4A-95B4-517A096FF62B}" destId="{1D1E8BAF-4BF2-422D-A1E5-A21790E53814}" srcOrd="0" destOrd="0" presId="urn:microsoft.com/office/officeart/2005/8/layout/orgChart1"/>
+    <dgm:cxn modelId="{CB91099D-68FA-4B62-AA98-73B3E781786E}" type="presParOf" srcId="{1D1E8BAF-4BF2-422D-A1E5-A21790E53814}" destId="{55272A44-BB5A-460F-B8C8-A77EADDCE3B7}" srcOrd="0" destOrd="0" presId="urn:microsoft.com/office/officeart/2005/8/layout/orgChart1"/>
+    <dgm:cxn modelId="{F4BCFFE0-336B-4637-8166-B7A4F0B1E9BC}" type="presParOf" srcId="{1D1E8BAF-4BF2-422D-A1E5-A21790E53814}" destId="{FECFF0AD-B72B-4924-8991-AAA1AC82F042}" srcOrd="1" destOrd="0" presId="urn:microsoft.com/office/officeart/2005/8/layout/orgChart1"/>
+    <dgm:cxn modelId="{390E27BC-E40E-40E0-B1FC-134879E31C7D}" type="presParOf" srcId="{AF5B811B-CE82-4A4A-95B4-517A096FF62B}" destId="{2E3139A3-40A1-4DAB-8DCA-A45322F26096}" srcOrd="1" destOrd="0" presId="urn:microsoft.com/office/officeart/2005/8/layout/orgChart1"/>
+    <dgm:cxn modelId="{D1E80ABF-D71B-429C-97DF-A8CAE13F37FA}" type="presParOf" srcId="{AF5B811B-CE82-4A4A-95B4-517A096FF62B}" destId="{79C1E0AD-48A8-4EEE-9C0F-AC3C6AB805D8}" srcOrd="2" destOrd="0" presId="urn:microsoft.com/office/officeart/2005/8/layout/orgChart1"/>
+    <dgm:cxn modelId="{D7103880-B3E3-4B17-9545-7D1B7C326217}" type="presParOf" srcId="{427082B4-2159-4C8B-91C4-F330FF9567C3}" destId="{254D5D65-2287-4F41-AB7A-939B18C62482}" srcOrd="2" destOrd="0" presId="urn:microsoft.com/office/officeart/2005/8/layout/orgChart1"/>
+    <dgm:cxn modelId="{680D9F7D-F832-45D6-839F-B42CB21284FC}" type="presParOf" srcId="{5E100A7B-B13A-46C9-9E0A-0E5BFE5516A1}" destId="{754499E3-5E97-48DA-90CE-0C9443D62730}" srcOrd="6" destOrd="0" presId="urn:microsoft.com/office/officeart/2005/8/layout/orgChart1"/>
+    <dgm:cxn modelId="{2531A140-DBB5-4969-B031-E5B422210AB0}" type="presParOf" srcId="{5E100A7B-B13A-46C9-9E0A-0E5BFE5516A1}" destId="{7C7B555A-23EF-4F55-9D8A-37B44C188A49}" srcOrd="7" destOrd="0" presId="urn:microsoft.com/office/officeart/2005/8/layout/orgChart1"/>
+    <dgm:cxn modelId="{E6839EB9-5738-4290-84C5-1B43F30F6DCE}" type="presParOf" srcId="{7C7B555A-23EF-4F55-9D8A-37B44C188A49}" destId="{CECF7E15-F61B-44DE-8FFC-FC642D3A8391}" srcOrd="0" destOrd="0" presId="urn:microsoft.com/office/officeart/2005/8/layout/orgChart1"/>
+    <dgm:cxn modelId="{183419E2-0AAD-4E1D-BC28-168A4B1766CF}" type="presParOf" srcId="{CECF7E15-F61B-44DE-8FFC-FC642D3A8391}" destId="{EE6EAC87-6FE9-4A55-ADFF-94ED1D7E1F9B}" srcOrd="0" destOrd="0" presId="urn:microsoft.com/office/officeart/2005/8/layout/orgChart1"/>
+    <dgm:cxn modelId="{5AD463C4-882D-49A6-BF54-F7E548999C70}" type="presParOf" srcId="{CECF7E15-F61B-44DE-8FFC-FC642D3A8391}" destId="{CDA5F820-8905-460F-9EEA-08D87665BAE4}" srcOrd="1" destOrd="0" presId="urn:microsoft.com/office/officeart/2005/8/layout/orgChart1"/>
+    <dgm:cxn modelId="{1846E2DC-8E8A-4296-9C3B-EF3CE0EA8550}" type="presParOf" srcId="{7C7B555A-23EF-4F55-9D8A-37B44C188A49}" destId="{FC8717DB-75E8-4D8F-B1B6-AD296F658DE6}" srcOrd="1" destOrd="0" presId="urn:microsoft.com/office/officeart/2005/8/layout/orgChart1"/>
+    <dgm:cxn modelId="{DF1538A0-872F-4F77-8434-22AB664841EF}" type="presParOf" srcId="{FC8717DB-75E8-4D8F-B1B6-AD296F658DE6}" destId="{87E1B46B-D497-4BE2-8BF1-C5A88BEAE2A5}" srcOrd="0" destOrd="0" presId="urn:microsoft.com/office/officeart/2005/8/layout/orgChart1"/>
+    <dgm:cxn modelId="{2E362E7A-ACA4-45C7-AFA8-0800EBF7D697}" type="presParOf" srcId="{FC8717DB-75E8-4D8F-B1B6-AD296F658DE6}" destId="{989F62F3-53CF-4AE3-B98B-0FB41F0F32E1}" srcOrd="1" destOrd="0" presId="urn:microsoft.com/office/officeart/2005/8/layout/orgChart1"/>
+    <dgm:cxn modelId="{38F596D7-D6A2-4BAF-B9E6-2E583380545E}" type="presParOf" srcId="{989F62F3-53CF-4AE3-B98B-0FB41F0F32E1}" destId="{3D38162F-FEE6-4921-97F7-CEF760CB402F}" srcOrd="0" destOrd="0" presId="urn:microsoft.com/office/officeart/2005/8/layout/orgChart1"/>
+    <dgm:cxn modelId="{8CC9BEC1-A087-4977-99E2-6046B02C822E}" type="presParOf" srcId="{3D38162F-FEE6-4921-97F7-CEF760CB402F}" destId="{A1685A6C-B992-429A-B432-A9DDF9AB3182}" srcOrd="0" destOrd="0" presId="urn:microsoft.com/office/officeart/2005/8/layout/orgChart1"/>
+    <dgm:cxn modelId="{D87CCDB1-8BA6-4D85-9B29-528907E7F11E}" type="presParOf" srcId="{3D38162F-FEE6-4921-97F7-CEF760CB402F}" destId="{967AE77B-2AC9-4CF9-BB74-A7FC60FEAC07}" srcOrd="1" destOrd="0" presId="urn:microsoft.com/office/officeart/2005/8/layout/orgChart1"/>
+    <dgm:cxn modelId="{E8D80BBD-2031-4234-993E-1EAB83736FF3}" type="presParOf" srcId="{989F62F3-53CF-4AE3-B98B-0FB41F0F32E1}" destId="{8AB74CA6-340F-4595-961B-E1D57654ED9A}" srcOrd="1" destOrd="0" presId="urn:microsoft.com/office/officeart/2005/8/layout/orgChart1"/>
+    <dgm:cxn modelId="{7AAA55C5-F53D-463C-8446-99FE2E2D744A}" type="presParOf" srcId="{989F62F3-53CF-4AE3-B98B-0FB41F0F32E1}" destId="{8057B13F-1972-42C1-A205-517D5C9E689F}" srcOrd="2" destOrd="0" presId="urn:microsoft.com/office/officeart/2005/8/layout/orgChart1"/>
+    <dgm:cxn modelId="{87E1FA60-3475-4BD8-B28A-6832164F3738}" type="presParOf" srcId="{FC8717DB-75E8-4D8F-B1B6-AD296F658DE6}" destId="{44F416AD-74D3-49D6-884F-29251ED296C9}" srcOrd="2" destOrd="0" presId="urn:microsoft.com/office/officeart/2005/8/layout/orgChart1"/>
+    <dgm:cxn modelId="{EE473ACE-86AE-45BD-A1A9-5833D39F0404}" type="presParOf" srcId="{FC8717DB-75E8-4D8F-B1B6-AD296F658DE6}" destId="{F90E84C0-5A73-4DC8-A03B-5AF05C85A8A3}" srcOrd="3" destOrd="0" presId="urn:microsoft.com/office/officeart/2005/8/layout/orgChart1"/>
+    <dgm:cxn modelId="{C35C5F8E-474B-46F6-946E-F493709B4696}" type="presParOf" srcId="{F90E84C0-5A73-4DC8-A03B-5AF05C85A8A3}" destId="{EB7847A0-87FE-4333-A1DB-507C7E8904AD}" srcOrd="0" destOrd="0" presId="urn:microsoft.com/office/officeart/2005/8/layout/orgChart1"/>
+    <dgm:cxn modelId="{C9B1E0DA-0CF3-46BB-B5CF-BD77C1CCAF6A}" type="presParOf" srcId="{EB7847A0-87FE-4333-A1DB-507C7E8904AD}" destId="{6C2B3E35-D286-4F99-9AA4-FB98A2FC731B}" srcOrd="0" destOrd="0" presId="urn:microsoft.com/office/officeart/2005/8/layout/orgChart1"/>
+    <dgm:cxn modelId="{7A30F9EC-EE3B-472D-8016-583589F89E73}" type="presParOf" srcId="{EB7847A0-87FE-4333-A1DB-507C7E8904AD}" destId="{91BA4AE8-B8E7-4DDD-9505-68C487519175}" srcOrd="1" destOrd="0" presId="urn:microsoft.com/office/officeart/2005/8/layout/orgChart1"/>
+    <dgm:cxn modelId="{84998695-C61A-419C-9932-5583A01B3CAC}" type="presParOf" srcId="{F90E84C0-5A73-4DC8-A03B-5AF05C85A8A3}" destId="{41BD541B-7202-4C7C-8FC8-40E2DB682077}" srcOrd="1" destOrd="0" presId="urn:microsoft.com/office/officeart/2005/8/layout/orgChart1"/>
+    <dgm:cxn modelId="{BB52526C-84B6-409C-8F81-89E497907686}" type="presParOf" srcId="{F90E84C0-5A73-4DC8-A03B-5AF05C85A8A3}" destId="{3C96CBD9-0A34-4516-A763-5AA9FB549C17}" srcOrd="2" destOrd="0" presId="urn:microsoft.com/office/officeart/2005/8/layout/orgChart1"/>
+    <dgm:cxn modelId="{3B5716EE-B867-4153-A3FA-53B7B761488D}" type="presParOf" srcId="{7C7B555A-23EF-4F55-9D8A-37B44C188A49}" destId="{594A8C8D-7ACF-4648-900B-F7264D7CB439}" srcOrd="2" destOrd="0" presId="urn:microsoft.com/office/officeart/2005/8/layout/orgChart1"/>
+    <dgm:cxn modelId="{5723EFC8-42B8-4BCD-8B06-8A227C9BBAD2}" type="presParOf" srcId="{5E100A7B-B13A-46C9-9E0A-0E5BFE5516A1}" destId="{86EC3AD9-1E85-46B8-B4D7-29AB73F41E57}" srcOrd="8" destOrd="0" presId="urn:microsoft.com/office/officeart/2005/8/layout/orgChart1"/>
+    <dgm:cxn modelId="{05231F74-A018-4C70-842C-BB6AF1BED5D0}" type="presParOf" srcId="{5E100A7B-B13A-46C9-9E0A-0E5BFE5516A1}" destId="{B1525C29-FB0A-4141-98FD-2D76C92196A8}" srcOrd="9" destOrd="0" presId="urn:microsoft.com/office/officeart/2005/8/layout/orgChart1"/>
+    <dgm:cxn modelId="{3DF3347D-FA66-479C-87FE-09FC1B2F0CFE}" type="presParOf" srcId="{B1525C29-FB0A-4141-98FD-2D76C92196A8}" destId="{D89483D4-AD33-4272-BC3D-73B2866C8EB8}" srcOrd="0" destOrd="0" presId="urn:microsoft.com/office/officeart/2005/8/layout/orgChart1"/>
+    <dgm:cxn modelId="{6837806B-C038-420D-95E6-7E535EBD4FEC}" type="presParOf" srcId="{D89483D4-AD33-4272-BC3D-73B2866C8EB8}" destId="{09D3FD01-1932-433E-8145-6138D9C96A2B}" srcOrd="0" destOrd="0" presId="urn:microsoft.com/office/officeart/2005/8/layout/orgChart1"/>
+    <dgm:cxn modelId="{40C760B3-EDC7-4BDD-AAD7-78C07899B5AE}" type="presParOf" srcId="{D89483D4-AD33-4272-BC3D-73B2866C8EB8}" destId="{F46672B8-DAB3-4B22-9446-13FD41297DE7}" srcOrd="1" destOrd="0" presId="urn:microsoft.com/office/officeart/2005/8/layout/orgChart1"/>
+    <dgm:cxn modelId="{7C9DBCA1-2C3E-4302-A6EE-134873878282}" type="presParOf" srcId="{B1525C29-FB0A-4141-98FD-2D76C92196A8}" destId="{EE60BC08-AC4A-4047-A404-70333D329DCB}" srcOrd="1" destOrd="0" presId="urn:microsoft.com/office/officeart/2005/8/layout/orgChart1"/>
+    <dgm:cxn modelId="{FA15B557-C128-43A2-93C0-A6265067E5E4}" type="presParOf" srcId="{EE60BC08-AC4A-4047-A404-70333D329DCB}" destId="{DA604A13-451E-41AC-ACF6-3AC28F45B265}" srcOrd="0" destOrd="0" presId="urn:microsoft.com/office/officeart/2005/8/layout/orgChart1"/>
+    <dgm:cxn modelId="{277B3412-F948-4368-B3FE-E9C47F44A7D3}" type="presParOf" srcId="{EE60BC08-AC4A-4047-A404-70333D329DCB}" destId="{99EC4940-05DB-48B7-B172-8FF18868B6B4}" srcOrd="1" destOrd="0" presId="urn:microsoft.com/office/officeart/2005/8/layout/orgChart1"/>
+    <dgm:cxn modelId="{0320029A-0964-4A06-A10B-BCDC6FA1B6AA}" type="presParOf" srcId="{99EC4940-05DB-48B7-B172-8FF18868B6B4}" destId="{58990F5C-89FA-4672-88D5-5507C4B2B34F}" srcOrd="0" destOrd="0" presId="urn:microsoft.com/office/officeart/2005/8/layout/orgChart1"/>
+    <dgm:cxn modelId="{BCA4A5F6-E66F-4066-AE82-EA4B56F6C92B}" type="presParOf" srcId="{58990F5C-89FA-4672-88D5-5507C4B2B34F}" destId="{884185A0-D851-4E8A-ABE0-7622E9F2C032}" srcOrd="0" destOrd="0" presId="urn:microsoft.com/office/officeart/2005/8/layout/orgChart1"/>
+    <dgm:cxn modelId="{DC18EDDC-0EB1-4009-902B-E84EF7CB798E}" type="presParOf" srcId="{58990F5C-89FA-4672-88D5-5507C4B2B34F}" destId="{50FE9208-A1C8-424A-874D-1808F64D4531}" srcOrd="1" destOrd="0" presId="urn:microsoft.com/office/officeart/2005/8/layout/orgChart1"/>
+    <dgm:cxn modelId="{1C8CB528-27EC-4595-A166-9428A362A600}" type="presParOf" srcId="{99EC4940-05DB-48B7-B172-8FF18868B6B4}" destId="{BD017A34-44A5-48B7-9F74-4F06E681F7BB}" srcOrd="1" destOrd="0" presId="urn:microsoft.com/office/officeart/2005/8/layout/orgChart1"/>
+    <dgm:cxn modelId="{07271781-1E00-4760-8037-98FF6266584E}" type="presParOf" srcId="{99EC4940-05DB-48B7-B172-8FF18868B6B4}" destId="{2DEB40D2-5C95-4C98-8963-F7D2144B02AF}" srcOrd="2" destOrd="0" presId="urn:microsoft.com/office/officeart/2005/8/layout/orgChart1"/>
+    <dgm:cxn modelId="{0EB0BBB2-444E-4DAA-97EF-78B94F8CEE51}" type="presParOf" srcId="{EE60BC08-AC4A-4047-A404-70333D329DCB}" destId="{CFB7005D-5E59-4491-8FC3-5F62AE88F7D9}" srcOrd="2" destOrd="0" presId="urn:microsoft.com/office/officeart/2005/8/layout/orgChart1"/>
+    <dgm:cxn modelId="{4B391035-4F90-4A77-B0FE-77E208E83F70}" type="presParOf" srcId="{EE60BC08-AC4A-4047-A404-70333D329DCB}" destId="{245D53D8-CE23-471F-821A-140A67480D18}" srcOrd="3" destOrd="0" presId="urn:microsoft.com/office/officeart/2005/8/layout/orgChart1"/>
+    <dgm:cxn modelId="{D08A69E1-52CC-4CE3-A490-FD39870EF218}" type="presParOf" srcId="{245D53D8-CE23-471F-821A-140A67480D18}" destId="{DF9A64B5-80EC-4344-B9B5-6382AC556BC1}" srcOrd="0" destOrd="0" presId="urn:microsoft.com/office/officeart/2005/8/layout/orgChart1"/>
+    <dgm:cxn modelId="{DBC9D58F-7253-4F90-8F7A-6366C33EE827}" type="presParOf" srcId="{DF9A64B5-80EC-4344-B9B5-6382AC556BC1}" destId="{FAD712BB-7D82-4FA2-8CBC-E209D3B81303}" srcOrd="0" destOrd="0" presId="urn:microsoft.com/office/officeart/2005/8/layout/orgChart1"/>
+    <dgm:cxn modelId="{2B63B5BC-803B-4440-B6FE-E68134206B5D}" type="presParOf" srcId="{DF9A64B5-80EC-4344-B9B5-6382AC556BC1}" destId="{33B789BC-AF0E-423B-B7D6-8438B9715157}" srcOrd="1" destOrd="0" presId="urn:microsoft.com/office/officeart/2005/8/layout/orgChart1"/>
+    <dgm:cxn modelId="{AB6FD4CE-4C16-419F-AA0F-D3796988EE63}" type="presParOf" srcId="{245D53D8-CE23-471F-821A-140A67480D18}" destId="{ABF112A0-D303-499E-AE2A-A953A9FC910E}" srcOrd="1" destOrd="0" presId="urn:microsoft.com/office/officeart/2005/8/layout/orgChart1"/>
+    <dgm:cxn modelId="{7DACC838-03E4-4262-A8FB-073490CBA006}" type="presParOf" srcId="{245D53D8-CE23-471F-821A-140A67480D18}" destId="{56B0AC61-7B0D-4533-9E5B-8FC48EFC76A8}" srcOrd="2" destOrd="0" presId="urn:microsoft.com/office/officeart/2005/8/layout/orgChart1"/>
+    <dgm:cxn modelId="{026A0875-97C5-4784-91A0-F83F9E8F1979}" type="presParOf" srcId="{B1525C29-FB0A-4141-98FD-2D76C92196A8}" destId="{8FD0166E-E945-427B-A2F5-10398BCA859D}" srcOrd="2" destOrd="0" presId="urn:microsoft.com/office/officeart/2005/8/layout/orgChart1"/>
+    <dgm:cxn modelId="{0AF57F4F-AA31-4ED6-97EE-1508D6653CA0}" type="presParOf" srcId="{5E100A7B-B13A-46C9-9E0A-0E5BFE5516A1}" destId="{874EF1AF-B2E3-47E5-B4D1-BA6BC8D3AEB2}" srcOrd="10" destOrd="0" presId="urn:microsoft.com/office/officeart/2005/8/layout/orgChart1"/>
+    <dgm:cxn modelId="{3BD2FF59-DDBF-4831-BE6E-20AD10C57D6B}" type="presParOf" srcId="{5E100A7B-B13A-46C9-9E0A-0E5BFE5516A1}" destId="{8DDD6A91-BBF3-42FB-9B0F-5214895C144B}" srcOrd="11" destOrd="0" presId="urn:microsoft.com/office/officeart/2005/8/layout/orgChart1"/>
+    <dgm:cxn modelId="{72516C79-3C5A-4052-8FF9-3860E1385DEC}" type="presParOf" srcId="{8DDD6A91-BBF3-42FB-9B0F-5214895C144B}" destId="{B6776EEC-CCB3-4875-825C-9426B12F4914}" srcOrd="0" destOrd="0" presId="urn:microsoft.com/office/officeart/2005/8/layout/orgChart1"/>
+    <dgm:cxn modelId="{65199D72-293A-4968-9A33-B4B6F9D00149}" type="presParOf" srcId="{B6776EEC-CCB3-4875-825C-9426B12F4914}" destId="{3FEF6B4D-8FE0-4368-A788-AE7E7C5DD708}" srcOrd="0" destOrd="0" presId="urn:microsoft.com/office/officeart/2005/8/layout/orgChart1"/>
+    <dgm:cxn modelId="{184AC2E4-286F-4789-8BD0-EE381912B95E}" type="presParOf" srcId="{B6776EEC-CCB3-4875-825C-9426B12F4914}" destId="{BE3DD7A7-4214-4800-9E6B-FDE4FC309CD1}" srcOrd="1" destOrd="0" presId="urn:microsoft.com/office/officeart/2005/8/layout/orgChart1"/>
+    <dgm:cxn modelId="{2EF4EACE-0F6B-4D96-965E-0DC415FFE2D7}" type="presParOf" srcId="{8DDD6A91-BBF3-42FB-9B0F-5214895C144B}" destId="{11ABAA5D-AE38-4D34-AD27-99D18B4C5A13}" srcOrd="1" destOrd="0" presId="urn:microsoft.com/office/officeart/2005/8/layout/orgChart1"/>
+    <dgm:cxn modelId="{701BC39A-2871-4019-90BA-D5F7DDBB534F}" type="presParOf" srcId="{11ABAA5D-AE38-4D34-AD27-99D18B4C5A13}" destId="{355EEF4C-A42A-4CAD-96B0-4883F10DC9FB}" srcOrd="0" destOrd="0" presId="urn:microsoft.com/office/officeart/2005/8/layout/orgChart1"/>
+    <dgm:cxn modelId="{86750B3D-0CC8-4632-A026-AB58ACE97C3F}" type="presParOf" srcId="{11ABAA5D-AE38-4D34-AD27-99D18B4C5A13}" destId="{6AC0F959-F459-4A8C-A07E-BB8EE8FB6D0F}" srcOrd="1" destOrd="0" presId="urn:microsoft.com/office/officeart/2005/8/layout/orgChart1"/>
+    <dgm:cxn modelId="{915638BB-12DF-4199-906E-8DF0AB423EC2}" type="presParOf" srcId="{6AC0F959-F459-4A8C-A07E-BB8EE8FB6D0F}" destId="{4A1AF5F5-FFBD-4919-B25D-ECD1497EC3A9}" srcOrd="0" destOrd="0" presId="urn:microsoft.com/office/officeart/2005/8/layout/orgChart1"/>
+    <dgm:cxn modelId="{82D27D8C-50D1-45C3-9499-9A632C14FA8C}" type="presParOf" srcId="{4A1AF5F5-FFBD-4919-B25D-ECD1497EC3A9}" destId="{B6E16F30-79BF-4169-B7C1-960F42E2588D}" srcOrd="0" destOrd="0" presId="urn:microsoft.com/office/officeart/2005/8/layout/orgChart1"/>
+    <dgm:cxn modelId="{E96391D0-EEBF-43B3-A1F7-74A1555834C1}" type="presParOf" srcId="{4A1AF5F5-FFBD-4919-B25D-ECD1497EC3A9}" destId="{156015DB-1392-47F6-8149-70D555D2E9AC}" srcOrd="1" destOrd="0" presId="urn:microsoft.com/office/officeart/2005/8/layout/orgChart1"/>
+    <dgm:cxn modelId="{9E63CD7D-8913-465D-A074-2065C1932D36}" type="presParOf" srcId="{6AC0F959-F459-4A8C-A07E-BB8EE8FB6D0F}" destId="{469D3932-1AFC-4777-AF6E-45DF056BD901}" srcOrd="1" destOrd="0" presId="urn:microsoft.com/office/officeart/2005/8/layout/orgChart1"/>
+    <dgm:cxn modelId="{70C3F22E-029A-4B0D-B2E7-D81AD812B0CB}" type="presParOf" srcId="{6AC0F959-F459-4A8C-A07E-BB8EE8FB6D0F}" destId="{4F3592F5-9F02-49CD-9056-D8799EE12996}" srcOrd="2" destOrd="0" presId="urn:microsoft.com/office/officeart/2005/8/layout/orgChart1"/>
+    <dgm:cxn modelId="{7A7E86E3-92C0-4D04-ADB6-5E548AD7DCCF}" type="presParOf" srcId="{11ABAA5D-AE38-4D34-AD27-99D18B4C5A13}" destId="{1B88D25B-8808-48D7-A96A-3CA3A8072BD2}" srcOrd="2" destOrd="0" presId="urn:microsoft.com/office/officeart/2005/8/layout/orgChart1"/>
+    <dgm:cxn modelId="{80F98672-DE33-483A-A4CF-7DBC49B8AED6}" type="presParOf" srcId="{11ABAA5D-AE38-4D34-AD27-99D18B4C5A13}" destId="{97151D9D-1658-4A72-8761-826DDFF565B5}" srcOrd="3" destOrd="0" presId="urn:microsoft.com/office/officeart/2005/8/layout/orgChart1"/>
+    <dgm:cxn modelId="{10DAC35E-3D20-44E7-B637-ACD7E58D9F2F}" type="presParOf" srcId="{97151D9D-1658-4A72-8761-826DDFF565B5}" destId="{B42F51A2-4C67-495E-B6E3-CFA34AB56F64}" srcOrd="0" destOrd="0" presId="urn:microsoft.com/office/officeart/2005/8/layout/orgChart1"/>
+    <dgm:cxn modelId="{EE05F252-29D4-44E7-80F4-27B37C11BD1A}" type="presParOf" srcId="{B42F51A2-4C67-495E-B6E3-CFA34AB56F64}" destId="{ADA28F74-B6AA-4CE7-A92E-28C7EEBA9BED}" srcOrd="0" destOrd="0" presId="urn:microsoft.com/office/officeart/2005/8/layout/orgChart1"/>
+    <dgm:cxn modelId="{349FA55F-0B64-4709-B8DE-7C4E461833A2}" type="presParOf" srcId="{B42F51A2-4C67-495E-B6E3-CFA34AB56F64}" destId="{C937556D-08E5-4051-B45E-767A963792A1}" srcOrd="1" destOrd="0" presId="urn:microsoft.com/office/officeart/2005/8/layout/orgChart1"/>
+    <dgm:cxn modelId="{7C808B25-8B46-4624-B9DE-E2DB20F50436}" type="presParOf" srcId="{97151D9D-1658-4A72-8761-826DDFF565B5}" destId="{67B6EA0D-B166-45B2-B951-6D1C931C572A}" srcOrd="1" destOrd="0" presId="urn:microsoft.com/office/officeart/2005/8/layout/orgChart1"/>
+    <dgm:cxn modelId="{B54DD643-95CF-4B96-8473-ABFEF1088C40}" type="presParOf" srcId="{97151D9D-1658-4A72-8761-826DDFF565B5}" destId="{EE79264C-79F9-4A5C-B930-D95073CFBBBB}" srcOrd="2" destOrd="0" presId="urn:microsoft.com/office/officeart/2005/8/layout/orgChart1"/>
+    <dgm:cxn modelId="{3A9FEBCE-9387-4B7B-BA0B-472B6D5D606B}" type="presParOf" srcId="{8DDD6A91-BBF3-42FB-9B0F-5214895C144B}" destId="{97FC575C-D6D1-4E0B-BAE1-109161782957}" srcOrd="2" destOrd="0" presId="urn:microsoft.com/office/officeart/2005/8/layout/orgChart1"/>
+    <dgm:cxn modelId="{E8810347-1B16-4AF8-BB4C-11B9705218B8}" type="presParOf" srcId="{932E188E-A331-495D-A64F-7AF0A82C926E}" destId="{2F9BEDA8-9693-4FB6-B528-60C57A6CAD3F}" srcOrd="2" destOrd="0" presId="urn:microsoft.com/office/officeart/2005/8/layout/orgChart1"/>
   </dgm:cxnLst>
   <dgm:bg/>
   <dgm:whole/>
-  <dgm:extLst>
-    <a:ext uri="http://schemas.microsoft.com/office/drawing/2008/diagram">
-      <dsp:dataModelExt xmlns:dsp="http://schemas.microsoft.com/office/drawing/2008/diagram" relId="rId32" minVer="http://schemas.openxmlformats.org/drawingml/2006/diagram"/>
-    </a:ext>
-  </dgm:extLst>
 </dgm:dataModel>
 </file>
 

</xml_diff>